<commit_message>
Updated NGBD template and fixed box in jail committment.
</commit_message>
<xml_diff>
--- a/resources/Saved/21TRC08418_Traffic Judgment Entry.docx
+++ b/resources/Saved/21TRC08418_Traffic Judgment Entry.docx
@@ -563,7 +563,7 @@
           <w:sz w:val="20"/>
           <w:szCs w:val="20"/>
         </w:rPr>
-        <w:t xml:space="preserve"> for arraignment on January 27, 2022.</w:t>
+        <w:t xml:space="preserve"> for arraignment on February 02, 2022.</w:t>
       </w:r>
       <w:r>
         <w:rPr>
@@ -580,7 +580,43 @@
           <w:sz w:val="20"/>
           <w:szCs w:val="20"/>
         </w:rPr>
-        <w:t xml:space="preserve">Defendant was represented by  as Public Defender.</w:t>
+        <w:t xml:space="preserve">Defendant was represented by Garrett Smith</w:t>
+      </w:r>
+      <w:r>
+        <w:rPr>
+          <w:rFonts w:ascii="Palatino Linotype" w:hAnsi="Palatino Linotype"/>
+          <w:bCs/>
+          <w:sz w:val="20"/>
+          <w:szCs w:val="20"/>
+        </w:rPr>
+        <w:t xml:space="preserve">,</w:t>
+      </w:r>
+      <w:r>
+        <w:rPr>
+          <w:rFonts w:ascii="Palatino Linotype" w:hAnsi="Palatino Linotype"/>
+          <w:bCs/>
+          <w:sz w:val="20"/>
+          <w:szCs w:val="20"/>
+        </w:rPr>
+        <w:t xml:space="preserve"> Public Defender.</w:t>
+      </w:r>
+      <w:r>
+        <w:rPr>
+          <w:rFonts w:ascii="Palatino Linotype" w:hAnsi="Palatino Linotype"/>
+          <w:bCs/>
+          <w:sz w:val="20"/>
+          <w:szCs w:val="20"/>
+        </w:rPr>
+        <w:t xml:space="preserve"> </w:t>
+      </w:r>
+      <w:r>
+        <w:rPr>
+          <w:rFonts w:ascii="Palatino Linotype" w:hAnsi="Palatino Linotype"/>
+          <w:bCs/>
+          <w:sz w:val="20"/>
+          <w:szCs w:val="20"/>
+        </w:rPr>
+        <w:t xml:space="preserve"/>
       </w:r>
       <w:r>
         <w:rPr>
@@ -706,17 +742,36 @@
           <w:sz w:val="20"/>
           <w:szCs w:val="20"/>
         </w:rPr>
-        <w:t>The Court, finding that the Defendant entered the plea knowingly, intelligently, and voluntarily, accepted the plea and entered the following sentence:</w:t>
+        <w:t xml:space="preserve">The Court, finding that the Defendant entered the plea knowingly, intelligently, and voluntarily, accepted the plea and entered the following sentence:</w:t>
       </w:r>
     </w:p>
     <w:p>
       <w:pPr>
-        <w:rPr>
-          <w:rFonts w:ascii="Palatino Linotype" w:hAnsi="Palatino Linotype"/>
-          <w:sz w:val="20"/>
-          <w:szCs w:val="20"/>
-        </w:rPr>
-      </w:pPr>
+        <w:jc w:val="both"/>
+        <w:rPr>
+          <w:rFonts w:ascii="Palatino Linotype" w:hAnsi="Palatino Linotype"/>
+          <w:sz w:val="20"/>
+          <w:szCs w:val="20"/>
+        </w:rPr>
+      </w:pPr>
+      <w:r>
+        <w:rPr>
+          <w:rFonts w:ascii="Palatino Linotype" w:hAnsi="Palatino Linotype"/>
+          <w:sz w:val="20"/>
+          <w:szCs w:val="20"/>
+        </w:rPr>
+        <w:t xml:space="preserve"/>
+      </w:r>
+      <w:r>
+        <w:rPr>
+          <w:rFonts w:ascii="Palatino Linotype" w:hAnsi="Palatino Linotype"/>
+          <w:sz w:val="20"/>
+          <w:szCs w:val="20"/>
+        </w:rPr>
+        <w:t xml:space="preserve"/>
+        <w:br/>
+        <w:t xml:space="preserve"/>
+      </w:r>
     </w:p>
     <w:tbl>
       <w:tblPr>
@@ -1240,6 +1295,7 @@
                 <w:sz w:val="20"/>
                 <w:szCs w:val="20"/>
               </w:rPr>
+              <w:lastRenderedPageBreak/>
               <w:t>Plea</w:t>
             </w:r>
           </w:p>
@@ -1316,7 +1372,7 @@
                 <w:sz w:val="20"/>
                 <w:szCs w:val="20"/>
               </w:rPr>
-              <w:t xml:space="preserve">Guilty</w:t>
+              <w:t xml:space="preserve">Dismissed</w:t>
             </w:r>
           </w:p>
         </w:tc>
@@ -1397,7 +1453,6 @@
                 <w:sz w:val="20"/>
                 <w:szCs w:val="20"/>
               </w:rPr>
-              <w:lastRenderedPageBreak/>
               <w:t>Finding</w:t>
             </w:r>
           </w:p>
@@ -1474,7 +1529,7 @@
                 <w:sz w:val="20"/>
                 <w:szCs w:val="20"/>
               </w:rPr>
-              <w:t xml:space="preserve">Guilty</w:t>
+              <w:t xml:space="preserve"/>
             </w:r>
           </w:p>
         </w:tc>
@@ -1593,17 +1648,7 @@
                 <w:sz w:val="20"/>
                 <w:szCs w:val="20"/>
               </w:rPr>
-              <w:t xml:space="preserve">$ </w:t>
-            </w:r>
-            <w:r>
-              <w:rPr>
-                <w:rFonts w:ascii="Palatino Linotype" w:hAnsi="Palatino Linotype"/>
-                <w:b/>
-                <w:bCs/>
-                <w:sz w:val="20"/>
-                <w:szCs w:val="20"/>
-              </w:rPr>
-              <w:t xml:space="preserve">0</w:t>
+              <w:t xml:space="preserve">$ 15</w:t>
             </w:r>
           </w:p>
         </w:tc>
@@ -1641,17 +1686,7 @@
                 <w:sz w:val="20"/>
                 <w:szCs w:val="20"/>
               </w:rPr>
-              <w:t xml:space="preserve">$ </w:t>
-            </w:r>
-            <w:r>
-              <w:rPr>
-                <w:rFonts w:ascii="Palatino Linotype" w:hAnsi="Palatino Linotype"/>
-                <w:b/>
-                <w:bCs/>
-                <w:sz w:val="20"/>
-                <w:szCs w:val="20"/>
-              </w:rPr>
-              <w:t xml:space="preserve">0</w:t>
+              <w:t xml:space="preserve"> </w:t>
             </w:r>
           </w:p>
         </w:tc>
@@ -1689,17 +1724,7 @@
                 <w:sz w:val="20"/>
                 <w:szCs w:val="20"/>
               </w:rPr>
-              <w:t xml:space="preserve">$ </w:t>
-            </w:r>
-            <w:r>
-              <w:rPr>
-                <w:rFonts w:ascii="Palatino Linotype" w:hAnsi="Palatino Linotype"/>
-                <w:b/>
-                <w:bCs/>
-                <w:sz w:val="20"/>
-                <w:szCs w:val="20"/>
-              </w:rPr>
-              <w:t xml:space="preserve">0</w:t>
+              <w:t xml:space="preserve">$ 100</w:t>
             </w:r>
           </w:p>
         </w:tc>
@@ -1800,17 +1825,7 @@
                 <w:sz w:val="20"/>
                 <w:szCs w:val="20"/>
               </w:rPr>
-              <w:t xml:space="preserve">$ </w:t>
-            </w:r>
-            <w:r>
-              <w:rPr>
-                <w:rFonts w:ascii="Palatino Linotype" w:hAnsi="Palatino Linotype"/>
-                <w:b/>
-                <w:bCs/>
-                <w:sz w:val="20"/>
-                <w:szCs w:val="20"/>
-              </w:rPr>
-              <w:t xml:space="preserve">0</w:t>
+              <w:t xml:space="preserve">$ 0</w:t>
             </w:r>
           </w:p>
         </w:tc>
@@ -1848,17 +1863,7 @@
                 <w:sz w:val="20"/>
                 <w:szCs w:val="20"/>
               </w:rPr>
-              <w:t xml:space="preserve">$ </w:t>
-            </w:r>
-            <w:r>
-              <w:rPr>
-                <w:rFonts w:ascii="Palatino Linotype" w:hAnsi="Palatino Linotype"/>
-                <w:b/>
-                <w:bCs/>
-                <w:sz w:val="20"/>
-                <w:szCs w:val="20"/>
-              </w:rPr>
-              <w:t xml:space="preserve">0</w:t>
+              <w:t xml:space="preserve"> </w:t>
             </w:r>
           </w:p>
         </w:tc>
@@ -1896,7 +1901,207 @@
                 <w:sz w:val="20"/>
                 <w:szCs w:val="20"/>
               </w:rPr>
-              <w:t xml:space="preserve">$ </w:t>
+              <w:t xml:space="preserve">$ 0</w:t>
+            </w:r>
+          </w:p>
+        </w:tc>
+      </w:tr>
+      <w:tr>
+        <w:trPr>
+          <w:jc w:val="center"/>
+        </w:trPr>
+        <w:tc>
+          <w:tcPr>
+            <w:tcW w:w="1801" w:type="dxa"/>
+          </w:tcPr>
+          <w:p>
+            <w:pPr>
+              <w:tabs>
+                <w:tab w:val="left" w:pos="-1080"/>
+                <w:tab w:val="left" w:pos="-720"/>
+                <w:tab w:val="left" w:pos="0"/>
+                <w:tab w:val="left" w:pos="720"/>
+                <w:tab w:val="left" w:pos="1440"/>
+                <w:tab w:val="left" w:pos="2160"/>
+                <w:tab w:val="left" w:pos="2880"/>
+                <w:tab w:val="left" w:pos="3600"/>
+                <w:tab w:val="left" w:pos="4320"/>
+                <w:tab w:val="left" w:pos="4680"/>
+              </w:tabs>
+              <w:rPr>
+                <w:rFonts w:ascii="Palatino Linotype" w:hAnsi="Palatino Linotype"/>
+                <w:b/>
+                <w:bCs/>
+                <w:sz w:val="20"/>
+                <w:szCs w:val="20"/>
+              </w:rPr>
+            </w:pPr>
+            <w:r>
+              <w:rPr>
+                <w:rFonts w:ascii="Palatino Linotype" w:hAnsi="Palatino Linotype"/>
+                <w:b/>
+                <w:bCs/>
+                <w:sz w:val="20"/>
+                <w:szCs w:val="20"/>
+              </w:rPr>
+              <w:t>Jail Days</w:t>
+            </w:r>
+          </w:p>
+        </w:tc>
+        <w:tc>
+          <w:tcPr>
+            <w:tcW w:w="3289" w:type="dxa"/>
+          </w:tcPr>
+          <w:p>
+            <w:pPr>
+              <w:tabs>
+                <w:tab w:val="left" w:pos="-1080"/>
+                <w:tab w:val="left" w:pos="-720"/>
+                <w:tab w:val="left" w:pos="0"/>
+                <w:tab w:val="left" w:pos="720"/>
+                <w:tab w:val="left" w:pos="1440"/>
+                <w:tab w:val="left" w:pos="2160"/>
+                <w:tab w:val="left" w:pos="2880"/>
+                <w:tab w:val="left" w:pos="3600"/>
+                <w:tab w:val="left" w:pos="4320"/>
+                <w:tab w:val="left" w:pos="4680"/>
+              </w:tabs>
+              <w:rPr>
+                <w:rFonts w:ascii="Palatino Linotype" w:hAnsi="Palatino Linotype"/>
+                <w:b/>
+                <w:bCs/>
+                <w:sz w:val="20"/>
+                <w:szCs w:val="20"/>
+              </w:rPr>
+            </w:pPr>
+            <w:r>
+              <w:rPr>
+                <w:rFonts w:ascii="Palatino Linotype" w:hAnsi="Palatino Linotype"/>
+                <w:b/>
+                <w:bCs/>
+                <w:sz w:val="20"/>
+                <w:szCs w:val="20"/>
+              </w:rPr>
+              <w:t xml:space="preserve">None</w:t>
+            </w:r>
+          </w:p>
+        </w:tc>
+        <w:tc>
+          <w:tcPr>
+            <w:tcW w:w="3289" w:type="dxa"/>
+          </w:tcPr>
+          <w:p>
+            <w:pPr>
+              <w:tabs>
+                <w:tab w:val="left" w:pos="-1080"/>
+                <w:tab w:val="left" w:pos="-720"/>
+                <w:tab w:val="left" w:pos="0"/>
+                <w:tab w:val="left" w:pos="720"/>
+                <w:tab w:val="left" w:pos="1440"/>
+                <w:tab w:val="left" w:pos="2160"/>
+                <w:tab w:val="left" w:pos="2880"/>
+                <w:tab w:val="left" w:pos="3600"/>
+                <w:tab w:val="left" w:pos="4320"/>
+                <w:tab w:val="left" w:pos="4680"/>
+              </w:tabs>
+              <w:rPr>
+                <w:rFonts w:ascii="Palatino Linotype" w:hAnsi="Palatino Linotype"/>
+                <w:b/>
+                <w:bCs/>
+                <w:sz w:val="20"/>
+                <w:szCs w:val="20"/>
+              </w:rPr>
+            </w:pPr>
+            <w:r>
+              <w:rPr>
+                <w:rFonts w:ascii="Palatino Linotype" w:hAnsi="Palatino Linotype"/>
+                <w:b/>
+                <w:bCs/>
+                <w:sz w:val="20"/>
+                <w:szCs w:val="20"/>
+              </w:rPr>
+              <w:t xml:space="preserve"> </w:t>
+            </w:r>
+          </w:p>
+        </w:tc>
+        <w:tc>
+          <w:tcPr>
+            <w:tcW w:w="3289" w:type="dxa"/>
+          </w:tcPr>
+          <w:p>
+            <w:pPr>
+              <w:tabs>
+                <w:tab w:val="left" w:pos="-1080"/>
+                <w:tab w:val="left" w:pos="-720"/>
+                <w:tab w:val="left" w:pos="0"/>
+                <w:tab w:val="left" w:pos="720"/>
+                <w:tab w:val="left" w:pos="1440"/>
+                <w:tab w:val="left" w:pos="2160"/>
+                <w:tab w:val="left" w:pos="2880"/>
+                <w:tab w:val="left" w:pos="3600"/>
+                <w:tab w:val="left" w:pos="4320"/>
+                <w:tab w:val="left" w:pos="4680"/>
+              </w:tabs>
+              <w:rPr>
+                <w:rFonts w:ascii="Palatino Linotype" w:hAnsi="Palatino Linotype"/>
+                <w:b/>
+                <w:bCs/>
+                <w:sz w:val="20"/>
+                <w:szCs w:val="20"/>
+              </w:rPr>
+            </w:pPr>
+            <w:r>
+              <w:rPr>
+                <w:rFonts w:ascii="Palatino Linotype" w:hAnsi="Palatino Linotype"/>
+                <w:b/>
+                <w:bCs/>
+                <w:sz w:val="20"/>
+                <w:szCs w:val="20"/>
+              </w:rPr>
+              <w:t xml:space="preserve">180</w:t>
+            </w:r>
+          </w:p>
+        </w:tc>
+      </w:tr>
+      <w:tr>
+        <w:trPr>
+          <w:jc w:val="center"/>
+        </w:trPr>
+        <w:tc>
+          <w:tcPr>
+            <w:tcW w:w="1801" w:type="dxa"/>
+          </w:tcPr>
+          <w:p>
+            <w:pPr>
+              <w:tabs>
+                <w:tab w:val="left" w:pos="-1080"/>
+                <w:tab w:val="left" w:pos="-720"/>
+                <w:tab w:val="left" w:pos="0"/>
+                <w:tab w:val="left" w:pos="720"/>
+                <w:tab w:val="left" w:pos="1440"/>
+                <w:tab w:val="left" w:pos="2160"/>
+                <w:tab w:val="left" w:pos="2880"/>
+                <w:tab w:val="left" w:pos="3600"/>
+                <w:tab w:val="left" w:pos="4320"/>
+                <w:tab w:val="left" w:pos="4680"/>
+              </w:tabs>
+              <w:rPr>
+                <w:rFonts w:ascii="Palatino Linotype" w:hAnsi="Palatino Linotype"/>
+                <w:b/>
+                <w:bCs/>
+                <w:sz w:val="20"/>
+                <w:szCs w:val="20"/>
+              </w:rPr>
+            </w:pPr>
+            <w:r>
+              <w:rPr>
+                <w:rFonts w:ascii="Palatino Linotype" w:hAnsi="Palatino Linotype"/>
+                <w:b/>
+                <w:bCs/>
+                <w:sz w:val="20"/>
+                <w:szCs w:val="20"/>
+              </w:rPr>
+              <w:t>Jail Days</w:t>
             </w:r>
             <w:r>
               <w:rPr>
@@ -1906,7 +2111,131 @@
                 <w:sz w:val="20"/>
                 <w:szCs w:val="20"/>
               </w:rPr>
-              <w:t xml:space="preserve">0</w:t>
+              <w:t xml:space="preserve"> </w:t>
+            </w:r>
+            <w:r>
+              <w:rPr>
+                <w:rFonts w:ascii="Palatino Linotype" w:hAnsi="Palatino Linotype"/>
+                <w:b/>
+                <w:bCs/>
+                <w:sz w:val="20"/>
+                <w:szCs w:val="20"/>
+              </w:rPr>
+              <w:t>Suspended</w:t>
+            </w:r>
+          </w:p>
+        </w:tc>
+        <w:tc>
+          <w:tcPr>
+            <w:tcW w:w="3289" w:type="dxa"/>
+          </w:tcPr>
+          <w:p>
+            <w:pPr>
+              <w:tabs>
+                <w:tab w:val="left" w:pos="-1080"/>
+                <w:tab w:val="left" w:pos="-720"/>
+                <w:tab w:val="left" w:pos="0"/>
+                <w:tab w:val="left" w:pos="720"/>
+                <w:tab w:val="left" w:pos="1440"/>
+                <w:tab w:val="left" w:pos="2160"/>
+                <w:tab w:val="left" w:pos="2880"/>
+                <w:tab w:val="left" w:pos="3600"/>
+                <w:tab w:val="left" w:pos="4320"/>
+                <w:tab w:val="left" w:pos="4680"/>
+              </w:tabs>
+              <w:rPr>
+                <w:rFonts w:ascii="Palatino Linotype" w:hAnsi="Palatino Linotype"/>
+                <w:b/>
+                <w:bCs/>
+                <w:sz w:val="20"/>
+                <w:szCs w:val="20"/>
+              </w:rPr>
+            </w:pPr>
+            <w:r>
+              <w:rPr>
+                <w:rFonts w:ascii="Palatino Linotype" w:hAnsi="Palatino Linotype"/>
+                <w:b/>
+                <w:bCs/>
+                <w:sz w:val="20"/>
+                <w:szCs w:val="20"/>
+              </w:rPr>
+              <w:t xml:space="preserve">None</w:t>
+            </w:r>
+          </w:p>
+        </w:tc>
+        <w:tc>
+          <w:tcPr>
+            <w:tcW w:w="3289" w:type="dxa"/>
+          </w:tcPr>
+          <w:p>
+            <w:pPr>
+              <w:tabs>
+                <w:tab w:val="left" w:pos="-1080"/>
+                <w:tab w:val="left" w:pos="-720"/>
+                <w:tab w:val="left" w:pos="0"/>
+                <w:tab w:val="left" w:pos="720"/>
+                <w:tab w:val="left" w:pos="1440"/>
+                <w:tab w:val="left" w:pos="2160"/>
+                <w:tab w:val="left" w:pos="2880"/>
+                <w:tab w:val="left" w:pos="3600"/>
+                <w:tab w:val="left" w:pos="4320"/>
+                <w:tab w:val="left" w:pos="4680"/>
+              </w:tabs>
+              <w:rPr>
+                <w:rFonts w:ascii="Palatino Linotype" w:hAnsi="Palatino Linotype"/>
+                <w:b/>
+                <w:bCs/>
+                <w:sz w:val="20"/>
+                <w:szCs w:val="20"/>
+              </w:rPr>
+            </w:pPr>
+            <w:r>
+              <w:rPr>
+                <w:rFonts w:ascii="Palatino Linotype" w:hAnsi="Palatino Linotype"/>
+                <w:b/>
+                <w:bCs/>
+                <w:sz w:val="20"/>
+                <w:szCs w:val="20"/>
+              </w:rPr>
+              <w:t xml:space="preserve"> </w:t>
+            </w:r>
+          </w:p>
+        </w:tc>
+        <w:tc>
+          <w:tcPr>
+            <w:tcW w:w="3289" w:type="dxa"/>
+          </w:tcPr>
+          <w:p>
+            <w:pPr>
+              <w:tabs>
+                <w:tab w:val="left" w:pos="-1080"/>
+                <w:tab w:val="left" w:pos="-720"/>
+                <w:tab w:val="left" w:pos="0"/>
+                <w:tab w:val="left" w:pos="720"/>
+                <w:tab w:val="left" w:pos="1440"/>
+                <w:tab w:val="left" w:pos="2160"/>
+                <w:tab w:val="left" w:pos="2880"/>
+                <w:tab w:val="left" w:pos="3600"/>
+                <w:tab w:val="left" w:pos="4320"/>
+                <w:tab w:val="left" w:pos="4680"/>
+              </w:tabs>
+              <w:rPr>
+                <w:rFonts w:ascii="Palatino Linotype" w:hAnsi="Palatino Linotype"/>
+                <w:b/>
+                <w:bCs/>
+                <w:sz w:val="20"/>
+                <w:szCs w:val="20"/>
+              </w:rPr>
+            </w:pPr>
+            <w:r>
+              <w:rPr>
+                <w:rFonts w:ascii="Palatino Linotype" w:hAnsi="Palatino Linotype"/>
+                <w:b/>
+                <w:bCs/>
+                <w:sz w:val="20"/>
+                <w:szCs w:val="20"/>
+              </w:rPr>
+              <w:t xml:space="preserve">177</w:t>
             </w:r>
           </w:p>
         </w:tc>
@@ -1974,7 +2303,7 @@
           <w:szCs w:val="20"/>
           <w:u w:val="single"/>
         </w:rPr>
-        <w:t>Court costs are assessed for the highest degree charge in this</w:t>
+        <w:t xml:space="preserve">Court costs are assessed for the highest degree charge in this</w:t>
       </w:r>
       <w:r>
         <w:rPr>
@@ -1993,21 +2322,11 @@
           <w:sz w:val="20"/>
           <w:szCs w:val="20"/>
         </w:rPr>
-        <w:t xml:space="preserve">.</w:t>
-      </w:r>
-      <w:r>
-        <w:rPr>
-          <w:rFonts w:ascii="Palatino Linotype" w:hAnsi="Palatino Linotype"/>
-          <w:bCs/>
-          <w:sz w:val="20"/>
-          <w:szCs w:val="20"/>
-        </w:rPr>
-        <w:t xml:space="preserve"> </w:t>
-      </w:r>
-      <w:r>
-        <w:rPr>
-          <w:rFonts w:ascii="Palatino Linotype" w:hAnsi="Palatino Linotype"/>
-          <w:bCs/>
+        <w:t xml:space="preserve">. </w:t>
+      </w:r>
+      <w:r>
+        <w:rPr>
+          <w:rFonts w:ascii="Palatino Linotype" w:hAnsi="Palatino Linotype"/>
           <w:sz w:val="20"/>
           <w:szCs w:val="20"/>
         </w:rPr>
@@ -2019,15 +2338,15 @@
           <w:sz w:val="20"/>
           <w:szCs w:val="20"/>
         </w:rPr>
-        <w:t>Having</w:t>
-      </w:r>
-      <w:r>
-        <w:rPr>
-          <w:rFonts w:ascii="Palatino Linotype" w:hAnsi="Palatino Linotype"/>
-          <w:sz w:val="20"/>
-          <w:szCs w:val="20"/>
-        </w:rPr>
-        <w:t xml:space="preserve"> been informed of the fines and costs owed, Defendant expressed an ability to pay </w:t>
+        <w:t xml:space="preserve">Having</w:t>
+      </w:r>
+      <w:r>
+        <w:rPr>
+          <w:rFonts w:ascii="Palatino Linotype" w:hAnsi="Palatino Linotype"/>
+          <w:sz w:val="20"/>
+          <w:szCs w:val="20"/>
+        </w:rPr>
+        <w:t xml:space="preserve"> been informed of the fines </w:t>
       </w:r>
       <w:r>
         <w:rPr>
@@ -2037,15 +2356,40 @@
           <w:sz w:val="20"/>
           <w:szCs w:val="20"/>
         </w:rPr>
-        <w:t xml:space="preserve">forthwith</w:t>
-      </w:r>
-      <w:r>
-        <w:rPr>
-          <w:rFonts w:ascii="Palatino Linotype" w:hAnsi="Palatino Linotype"/>
-          <w:sz w:val="20"/>
-          <w:szCs w:val="20"/>
-        </w:rPr>
-        <w:t xml:space="preserve">. Absent further order the fines and costs shall be paid in full by </w:t>
+        <w:t xml:space="preserve"/>
+      </w:r>
+      <w:r>
+        <w:rPr>
+          <w:rFonts w:ascii="Palatino Linotype" w:hAnsi="Palatino Linotype"/>
+          <w:sz w:val="20"/>
+          <w:szCs w:val="20"/>
+        </w:rPr>
+        <w:t xml:space="preserve">and</w:t>
+      </w:r>
+      <w:proofErr w:type="gramEnd"/>
+      <w:r>
+        <w:rPr>
+          <w:rFonts w:ascii="Palatino Linotype" w:hAnsi="Palatino Linotype"/>
+          <w:sz w:val="20"/>
+          <w:szCs w:val="20"/>
+        </w:rPr>
+        <w:t xml:space="preserve"> costs</w:t>
+      </w:r>
+      <w:r>
+        <w:rPr>
+          <w:rFonts w:ascii="Palatino Linotype" w:hAnsi="Palatino Linotype"/>
+          <w:sz w:val="20"/>
+          <w:szCs w:val="20"/>
+        </w:rPr>
+        <w:t xml:space="preserve"> </w:t>
+      </w:r>
+      <w:r>
+        <w:rPr>
+          <w:rFonts w:ascii="Palatino Linotype" w:hAnsi="Palatino Linotype"/>
+          <w:sz w:val="20"/>
+          <w:szCs w:val="20"/>
+        </w:rPr>
+        <w:t xml:space="preserve">owed, Defendant expressed an ability to pay </w:t>
       </w:r>
       <w:r>
         <w:rPr>
@@ -2055,7 +2399,7 @@
           <w:sz w:val="20"/>
           <w:szCs w:val="20"/>
         </w:rPr>
-        <w:t xml:space="preserve">January 27, 2022</w:t>
+        <w:t xml:space="preserve">forthwith</w:t>
       </w:r>
       <w:r>
         <w:rPr>
@@ -2065,12 +2409,127 @@
         </w:rPr>
         <w:t xml:space="preserve">. </w:t>
       </w:r>
-      <w:r>
-        <w:rPr>
-          <w:rFonts w:ascii="Palatino Linotype" w:hAnsi="Palatino Linotype"/>
-          <w:sz w:val="20"/>
-          <w:szCs w:val="20"/>
-        </w:rPr>
+      <w:bookmarkStart w:id="0" w:name="_Hlk94196527"/>
+      <w:r>
+        <w:rPr>
+          <w:rFonts w:ascii="Palatino Linotype" w:hAnsi="Palatino Linotype"/>
+          <w:sz w:val="20"/>
+          <w:szCs w:val="20"/>
+        </w:rPr>
+        <w:t xml:space="preserve">Absent further order, the Court finds Defendant is able and shall pay</w:t>
+      </w:r>
+      <w:r>
+        <w:rPr>
+          <w:rFonts w:ascii="Palatino Linotype" w:hAnsi="Palatino Linotype"/>
+          <w:sz w:val="20"/>
+          <w:szCs w:val="20"/>
+        </w:rPr>
+        <w:t xml:space="preserve"> the fines </w:t>
+      </w:r>
+      <w:r>
+        <w:rPr>
+          <w:rFonts w:ascii="Palatino Linotype" w:hAnsi="Palatino Linotype"/>
+          <w:b/>
+          <w:bCs/>
+          <w:sz w:val="20"/>
+          <w:szCs w:val="20"/>
+        </w:rPr>
+        <w:t xml:space="preserve"/>
+      </w:r>
+      <w:r>
+        <w:rPr>
+          <w:rFonts w:ascii="Palatino Linotype" w:hAnsi="Palatino Linotype"/>
+          <w:sz w:val="20"/>
+          <w:szCs w:val="20"/>
+        </w:rPr>
+        <w:t xml:space="preserve">and</w:t>
+      </w:r>
+      <w:proofErr w:type="gramEnd"/>
+      <w:r>
+        <w:rPr>
+          <w:rFonts w:ascii="Palatino Linotype" w:hAnsi="Palatino Linotype"/>
+          <w:sz w:val="20"/>
+          <w:szCs w:val="20"/>
+        </w:rPr>
+        <w:t xml:space="preserve"> costs</w:t>
+      </w:r>
+      <w:r>
+        <w:rPr>
+          <w:rFonts w:ascii="Palatino Linotype" w:hAnsi="Palatino Linotype"/>
+          <w:sz w:val="20"/>
+          <w:szCs w:val="20"/>
+        </w:rPr>
+        <w:t xml:space="preserve"> </w:t>
+      </w:r>
+      <w:r>
+        <w:rPr>
+          <w:rFonts w:ascii="Palatino Linotype" w:hAnsi="Palatino Linotype"/>
+          <w:sz w:val="20"/>
+          <w:szCs w:val="20"/>
+        </w:rPr>
+        <w:t xml:space="preserve">in full by </w:t>
+      </w:r>
+      <w:bookmarkEnd w:id="0"/>
+      <w:r>
+        <w:rPr>
+          <w:rFonts w:ascii="Palatino Linotype" w:hAnsi="Palatino Linotype"/>
+          <w:b/>
+          <w:bCs/>
+          <w:sz w:val="20"/>
+          <w:szCs w:val="20"/>
+        </w:rPr>
+        <w:t xml:space="preserve">February 02, 2022</w:t>
+      </w:r>
+      <w:r>
+        <w:rPr>
+          <w:rFonts w:ascii="Palatino Linotype" w:hAnsi="Palatino Linotype"/>
+          <w:sz w:val="20"/>
+          <w:szCs w:val="20"/>
+        </w:rPr>
+        <w:t xml:space="preserve">. </w:t>
+      </w:r>
+      <w:r>
+        <w:rPr>
+          <w:rFonts w:ascii="Palatino Linotype" w:hAnsi="Palatino Linotype"/>
+          <w:sz w:val="20"/>
+          <w:szCs w:val="20"/>
+        </w:rPr>
+        <w:t xml:space="preserve"/>
+      </w:r>
+      <w:r>
+        <w:rPr>
+          <w:rFonts w:ascii="Palatino Linotype" w:hAnsi="Palatino Linotype"/>
+          <w:sz w:val="20"/>
+          <w:szCs w:val="20"/>
+        </w:rPr>
+        <w:t xml:space="preserve"/>
+      </w:r>
+      <w:bookmarkStart w:id="1" w:name="_GoBack"/>
+      <w:bookmarkEnd w:id="1"/>
+      <w:r>
+        <w:rPr>
+          <w:rFonts w:ascii="Palatino Linotype" w:hAnsi="Palatino Linotype"/>
+          <w:sz w:val="20"/>
+          <w:szCs w:val="20"/>
+        </w:rPr>
+        <w:t xml:space="preserve"/>
+      </w:r>
+      <w:r>
+        <w:rPr>
+          <w:rFonts w:ascii="Palatino Linotype" w:hAnsi="Palatino Linotype"/>
+          <w:sz w:val="20"/>
+          <w:szCs w:val="20"/>
+        </w:rPr>
+        <w:t xml:space="preserve"/>
+      </w:r>
+      <w:r>
+        <w:rPr>
+          <w:rFonts w:ascii="Palatino Linotype" w:hAnsi="Palatino Linotype"/>
+          <w:sz w:val="20"/>
+          <w:szCs w:val="20"/>
+        </w:rPr>
+        <w:t xml:space="preserve"/>
+        <w:br/>
         <w:t xml:space="preserve"/>
       </w:r>
     </w:p>
@@ -2083,9 +2542,49 @@
           <w:szCs w:val="20"/>
         </w:rPr>
       </w:pPr>
-      <w:r>
-        <w:rPr>
-          <w:rFonts w:ascii="Palatino Linotype" w:hAnsi="Palatino Linotype"/>
+      <w:proofErr w:type="gramStart"/>
+      <w:r>
+        <w:rPr>
+          <w:rFonts w:ascii="Palatino Linotype" w:hAnsi="Palatino Linotype"/>
+          <w:b/>
+          <w:bCs/>
+          <w:sz w:val="20"/>
+          <w:szCs w:val="20"/>
+        </w:rPr>
+        <w:t xml:space="preserve">Proof of Financial Responsibility.</w:t>
+      </w:r>
+      <w:proofErr w:type="gramEnd"/>
+      <w:r>
+        <w:rPr>
+          <w:rFonts w:ascii="Palatino Linotype" w:hAnsi="Palatino Linotype"/>
+          <w:b/>
+          <w:bCs/>
+          <w:sz w:val="20"/>
+          <w:szCs w:val="20"/>
+        </w:rPr>
+        <w:t xml:space="preserve">  </w:t>
+      </w:r>
+      <w:r>
+        <w:rPr>
+          <w:rFonts w:ascii="Palatino Linotype" w:hAnsi="Palatino Linotype"/>
+          <w:bCs/>
+          <w:sz w:val="20"/>
+          <w:szCs w:val="20"/>
+        </w:rPr>
+        <w:t xml:space="preserve"> </w:t>
+      </w:r>
+      <w:r>
+        <w:rPr>
+          <w:rFonts w:ascii="Palatino Linotype" w:hAnsi="Palatino Linotype"/>
+          <w:sz w:val="20"/>
+          <w:szCs w:val="20"/>
+        </w:rPr>
+        <w:t xml:space="preserve">The Defendant showed proof of financial responsibility at the time of the offense.</w:t>
+      </w:r>
+      <w:r>
+        <w:rPr>
+          <w:rFonts w:ascii="Palatino Linotype" w:hAnsi="Palatino Linotype"/>
+          <w:bCs/>
           <w:sz w:val="20"/>
           <w:szCs w:val="20"/>
         </w:rPr>
@@ -2097,6 +2596,32 @@
           <w:sz w:val="20"/>
           <w:szCs w:val="20"/>
         </w:rPr>
+        <w:t xml:space="preserve"/>
+      </w:r>
+      <w:r>
+        <w:rPr>
+          <w:rFonts w:ascii="Palatino Linotype" w:hAnsi="Palatino Linotype"/>
+          <w:sz w:val="20"/>
+          <w:szCs w:val="20"/>
+        </w:rPr>
+        <w:t xml:space="preserve"/>
+      </w:r>
+      <w:r>
+        <w:rPr>
+          <w:rFonts w:ascii="Palatino Linotype" w:hAnsi="Palatino Linotype"/>
+          <w:sz w:val="20"/>
+          <w:szCs w:val="20"/>
+        </w:rPr>
+        <w:t xml:space="preserve"/>
+      </w:r>
+      <w:r>
+        <w:rPr>
+          <w:rFonts w:ascii="Palatino Linotype" w:hAnsi="Palatino Linotype"/>
+          <w:sz w:val="20"/>
+          <w:szCs w:val="20"/>
+        </w:rPr>
+        <w:t xml:space="preserve"/>
+        <w:br/>
         <w:t xml:space="preserve"/>
       </w:r>
     </w:p>
@@ -2114,14 +2639,608 @@
         <w:rPr>
           <w:rFonts w:ascii="Palatino Linotype" w:hAnsi="Palatino Linotype"/>
           <w:b/>
-          <w:bCs/>
-          <w:sz w:val="20"/>
-          <w:szCs w:val="20"/>
-        </w:rPr>
-        <w:t xml:space="preserve">Proof of Financial Responsibility.</w:t>
+          <w:sz w:val="20"/>
+          <w:szCs w:val="20"/>
+        </w:rPr>
+        <w:t xml:space="preserve">Jail Commitment Terms.</w:t>
       </w:r>
       <w:proofErr w:type="gramEnd"/>
       <w:r>
+        <w:rPr>
+          <w:rFonts w:ascii="Palatino Linotype" w:hAnsi="Palatino Linotype"/>
+          <w:b/>
+          <w:sz w:val="20"/>
+          <w:szCs w:val="20"/>
+        </w:rPr>
+        <w:t xml:space="preserve">  </w:t>
+      </w:r>
+      <w:r>
+        <w:rPr>
+          <w:rFonts w:ascii="Palatino Linotype" w:hAnsi="Palatino Linotype"/>
+          <w:sz w:val="20"/>
+          <w:szCs w:val="20"/>
+        </w:rPr>
+        <w:t xml:space="preserve"/>
+      </w:r>
+      <w:r>
+        <w:rPr>
+          <w:rFonts w:ascii="Palatino Linotype" w:hAnsi="Palatino Linotype"/>
+          <w:sz w:val="20"/>
+          <w:szCs w:val="20"/>
+        </w:rPr>
+        <w:t xml:space="preserve"/>
+      </w:r>
+      <w:r>
+        <w:rPr>
+          <w:rFonts w:ascii="Palatino Linotype" w:hAnsi="Palatino Linotype"/>
+          <w:sz w:val="20"/>
+          <w:szCs w:val="20"/>
+        </w:rPr>
+        <w:t xml:space="preserve">Defendant shall schedule the jail days imposed in this case through the Office of Community Control.</w:t>
+      </w:r>
+    </w:p>
+    <w:p>
+      <w:pPr>
+        <w:pStyle w:val="ListParagraph"/>
+        <w:numPr>
+          <w:ilvl w:val="0"/>
+          <w:numId w:val="3"/>
+        </w:numPr>
+        <w:jc w:val="both"/>
+        <w:rPr>
+          <w:rFonts w:ascii="Palatino Linotype" w:hAnsi="Palatino Linotype"/>
+          <w:sz w:val="20"/>
+          <w:szCs w:val="20"/>
+        </w:rPr>
+      </w:pPr>
+      <w:r>
+        <w:rPr>
+          <w:rFonts w:ascii="Palatino Linotype" w:hAnsi="Palatino Linotype"/>
+          <w:sz w:val="20"/>
+          <w:szCs w:val="20"/>
+        </w:rPr>
+        <w:t>Defendant shall report to jail time</w:t>
+      </w:r>
+      <w:r>
+        <w:rPr>
+          <w:rFonts w:ascii="Palatino Linotype" w:hAnsi="Palatino Linotype"/>
+          <w:sz w:val="20"/>
+          <w:szCs w:val="20"/>
+        </w:rPr>
+        <w:t>l</w:t>
+      </w:r>
+      <w:r>
+        <w:rPr>
+          <w:rFonts w:ascii="Palatino Linotype" w:hAnsi="Palatino Linotype"/>
+          <w:sz w:val="20"/>
+          <w:szCs w:val="20"/>
+        </w:rPr>
+        <w:t>y and sober.</w:t>
+      </w:r>
+    </w:p>
+    <w:p>
+      <w:pPr>
+        <w:pStyle w:val="ListParagraph"/>
+        <w:numPr>
+          <w:ilvl w:val="0"/>
+          <w:numId w:val="3"/>
+        </w:numPr>
+        <w:jc w:val="both"/>
+        <w:rPr>
+          <w:rFonts w:ascii="Palatino Linotype" w:hAnsi="Palatino Linotype"/>
+          <w:sz w:val="20"/>
+          <w:szCs w:val="20"/>
+        </w:rPr>
+      </w:pPr>
+      <w:r>
+        <w:rPr>
+          <w:rFonts w:ascii="Palatino Linotype" w:hAnsi="Palatino Linotype"/>
+          <w:sz w:val="20"/>
+          <w:szCs w:val="20"/>
+        </w:rPr>
+        <w:t xml:space="preserve">The jail days imposed shall be served</w:t>
+      </w:r>
+      <w:r>
+        <w:rPr>
+          <w:rFonts w:ascii="Palatino Linotype" w:hAnsi="Palatino Linotype"/>
+          <w:sz w:val="20"/>
+          <w:szCs w:val="20"/>
+        </w:rPr>
+        <w:t xml:space="preserve"> as</w:t>
+      </w:r>
+      <w:r>
+        <w:rPr>
+          <w:rFonts w:ascii="Palatino Linotype" w:hAnsi="Palatino Linotype"/>
+          <w:sz w:val="20"/>
+          <w:szCs w:val="20"/>
+        </w:rPr>
+        <w:t xml:space="preserve"> consecutive days. </w:t>
+      </w:r>
+      <w:r>
+        <w:rPr>
+          <w:rFonts w:ascii="Palatino Linotype" w:hAnsi="Palatino Linotype"/>
+          <w:sz w:val="20"/>
+          <w:szCs w:val="20"/>
+        </w:rPr>
+        <w:t xml:space="preserve"/>
+      </w:r>
+      <w:r>
+        <w:rPr>
+          <w:rFonts w:ascii="Palatino Linotype" w:hAnsi="Palatino Linotype"/>
+          <w:sz w:val="20"/>
+          <w:szCs w:val="20"/>
+        </w:rPr>
+        <w:t xml:space="preserve"/>
+      </w:r>
+      <w:r>
+        <w:rPr>
+          <w:rFonts w:ascii="Palatino Linotype" w:hAnsi="Palatino Linotype"/>
+          <w:sz w:val="20"/>
+          <w:szCs w:val="20"/>
+        </w:rPr>
+        <w:t xml:space="preserve"> </w:t>
+      </w:r>
+    </w:p>
+    <w:p>
+      <w:pPr>
+        <w:pStyle w:val="ListParagraph"/>
+        <w:numPr>
+          <w:ilvl w:val="0"/>
+          <w:numId w:val="3"/>
+        </w:numPr>
+        <w:jc w:val="both"/>
+        <w:rPr>
+          <w:rFonts w:ascii="Palatino Linotype" w:hAnsi="Palatino Linotype"/>
+          <w:sz w:val="20"/>
+          <w:szCs w:val="20"/>
+        </w:rPr>
+      </w:pPr>
+      <w:r>
+        <w:rPr>
+          <w:rFonts w:ascii="Palatino Linotype" w:hAnsi="Palatino Linotype"/>
+          <w:sz w:val="20"/>
+          <w:szCs w:val="20"/>
+        </w:rPr>
+        <w:t xml:space="preserve">Defendant </w:t>
+      </w:r>
+      <w:r>
+        <w:rPr>
+          <w:rFonts w:ascii="Palatino Linotype" w:hAnsi="Palatino Linotype"/>
+          <w:sz w:val="20"/>
+          <w:szCs w:val="20"/>
+        </w:rPr>
+        <w:t xml:space="preserve">may complete the Driver’s Intervention Program in lieu of serving 3 </w:t>
+      </w:r>
+      <w:r>
+        <w:rPr>
+          <w:rFonts w:ascii="Palatino Linotype" w:hAnsi="Palatino Linotype"/>
+          <w:sz w:val="20"/>
+          <w:szCs w:val="20"/>
+        </w:rPr>
+        <w:t xml:space="preserve">days in jail.</w:t>
+      </w:r>
+      <w:r>
+        <w:rPr>
+          <w:rFonts w:ascii="Palatino Linotype" w:hAnsi="Palatino Linotype"/>
+          <w:sz w:val="20"/>
+          <w:szCs w:val="20"/>
+        </w:rPr>
+        <w:t xml:space="preserve"> Defendant shall complete the program as specified by the Office of Community Control.</w:t>
+      </w:r>
+      <w:r>
+        <w:rPr>
+          <w:rFonts w:ascii="Palatino Linotype" w:hAnsi="Palatino Linotype"/>
+          <w:sz w:val="20"/>
+          <w:szCs w:val="20"/>
+        </w:rPr>
+        <w:t xml:space="preserve"/>
+      </w:r>
+      <w:r>
+        <w:rPr>
+          <w:rFonts w:ascii="Palatino Linotype" w:hAnsi="Palatino Linotype"/>
+          <w:sz w:val="20"/>
+          <w:szCs w:val="20"/>
+        </w:rPr>
+        <w:t xml:space="preserve"/>
+      </w:r>
+    </w:p>
+    <w:p>
+      <w:pPr>
+        <w:pStyle w:val="ListParagraph"/>
+        <w:numPr>
+          <w:ilvl w:val="0"/>
+          <w:numId w:val="3"/>
+        </w:numPr>
+        <w:jc w:val="both"/>
+        <w:rPr>
+          <w:rFonts w:ascii="Palatino Linotype" w:hAnsi="Palatino Linotype"/>
+          <w:sz w:val="20"/>
+          <w:szCs w:val="20"/>
+        </w:rPr>
+      </w:pPr>
+      <w:r>
+        <w:rPr>
+          <w:rFonts w:ascii="Palatino Linotype" w:hAnsi="Palatino Linotype"/>
+          <w:sz w:val="20"/>
+          <w:szCs w:val="20"/>
+        </w:rPr>
+        <w:t>Defendant shall timely pay</w:t>
+      </w:r>
+      <w:r>
+        <w:rPr>
+          <w:rFonts w:ascii="Palatino Linotype" w:hAnsi="Palatino Linotype"/>
+          <w:sz w:val="20"/>
+          <w:szCs w:val="20"/>
+        </w:rPr>
+        <w:t>,</w:t>
+      </w:r>
+      <w:r>
+        <w:rPr>
+          <w:rFonts w:ascii="Palatino Linotype" w:hAnsi="Palatino Linotype"/>
+          <w:sz w:val="20"/>
+          <w:szCs w:val="20"/>
+        </w:rPr>
+        <w:t xml:space="preserve"> or dispute</w:t>
+      </w:r>
+      <w:r>
+        <w:rPr>
+          <w:rFonts w:ascii="Palatino Linotype" w:hAnsi="Palatino Linotype"/>
+          <w:sz w:val="20"/>
+          <w:szCs w:val="20"/>
+        </w:rPr>
+        <w:t xml:space="preserve">,</w:t>
+      </w:r>
+      <w:r>
+        <w:rPr>
+          <w:rFonts w:ascii="Palatino Linotype" w:hAnsi="Palatino Linotype"/>
+          <w:sz w:val="20"/>
+          <w:szCs w:val="20"/>
+        </w:rPr>
+        <w:t xml:space="preserve"> confinement costs billed pursuant to R.C. 2929.37 or be subject to certificate of judgment by the Clerk.</w:t>
+      </w:r>
+    </w:p>
+    <w:p>
+      <w:pPr>
+        <w:jc w:val="both"/>
+        <w:rPr>
+          <w:rFonts w:ascii="Palatino Linotype" w:hAnsi="Palatino Linotype"/>
+          <w:sz w:val="20"/>
+          <w:szCs w:val="20"/>
+        </w:rPr>
+      </w:pPr>
+      <w:r>
+        <w:rPr>
+          <w:rFonts w:ascii="Palatino Linotype" w:hAnsi="Palatino Linotype"/>
+          <w:sz w:val="20"/>
+          <w:szCs w:val="20"/>
+        </w:rPr>
+        <w:t xml:space="preserve"/>
+      </w:r>
+      <w:r>
+        <w:rPr>
+          <w:rFonts w:ascii="Palatino Linotype" w:hAnsi="Palatino Linotype"/>
+          <w:sz w:val="20"/>
+          <w:szCs w:val="20"/>
+        </w:rPr>
+        <w:t xml:space="preserve"/>
+      </w:r>
+      <w:r>
+        <w:rPr>
+          <w:rFonts w:ascii="Palatino Linotype" w:hAnsi="Palatino Linotype"/>
+          <w:sz w:val="20"/>
+          <w:szCs w:val="20"/>
+        </w:rPr>
+        <w:t xml:space="preserve"/>
+        <w:br/>
+        <w:t xml:space="preserve"/>
+      </w:r>
+    </w:p>
+    <w:p>
+      <w:pPr>
+        <w:jc w:val="both"/>
+        <w:rPr>
+          <w:rFonts w:ascii="Palatino Linotype" w:hAnsi="Palatino Linotype"/>
+          <w:b/>
+          <w:sz w:val="20"/>
+          <w:szCs w:val="20"/>
+        </w:rPr>
+      </w:pPr>
+      <w:proofErr w:type="gramStart"/>
+      <w:r>
+        <w:rPr>
+          <w:rFonts w:ascii="Palatino Linotype" w:hAnsi="Palatino Linotype"/>
+          <w:b/>
+          <w:sz w:val="20"/>
+          <w:szCs w:val="20"/>
+        </w:rPr>
+        <w:t>Community Control</w:t>
+      </w:r>
+      <w:r>
+        <w:rPr>
+          <w:rFonts w:ascii="Palatino Linotype" w:hAnsi="Palatino Linotype"/>
+          <w:b/>
+          <w:sz w:val="20"/>
+          <w:szCs w:val="20"/>
+        </w:rPr>
+        <w:t>.</w:t>
+      </w:r>
+      <w:proofErr w:type="gramEnd"/>
+      <w:r>
+        <w:rPr>
+          <w:rFonts w:ascii="Palatino Linotype" w:hAnsi="Palatino Linotype"/>
+          <w:b/>
+          <w:sz w:val="20"/>
+          <w:szCs w:val="20"/>
+        </w:rPr>
+        <w:t xml:space="preserve">  </w:t>
+      </w:r>
+      <w:r>
+        <w:rPr>
+          <w:rFonts w:ascii="Palatino Linotype" w:hAnsi="Palatino Linotype"/>
+          <w:sz w:val="20"/>
+          <w:szCs w:val="20"/>
+        </w:rPr>
+        <w:t xml:space="preserve">For a period of </w:t>
+      </w:r>
+      <w:r>
+        <w:rPr>
+          <w:rFonts w:ascii="Palatino Linotype" w:hAnsi="Palatino Linotype"/>
+          <w:b/>
+          <w:sz w:val="20"/>
+          <w:szCs w:val="20"/>
+          <w:u w:val="single"/>
+        </w:rPr>
+        <w:t xml:space="preserve">1 year</w:t>
+      </w:r>
+      <w:r>
+        <w:rPr>
+          <w:rFonts w:ascii="Palatino Linotype" w:hAnsi="Palatino Linotype"/>
+          <w:sz w:val="20"/>
+          <w:szCs w:val="20"/>
+        </w:rPr>
+        <w:t xml:space="preserve">, Defendant shall be under </w:t>
+      </w:r>
+      <w:r>
+        <w:rPr>
+          <w:rFonts w:ascii="Palatino Linotype" w:hAnsi="Palatino Linotype"/>
+          <w:b/>
+          <w:sz w:val="20"/>
+          <w:szCs w:val="20"/>
+          <w:u w:val="single"/>
+        </w:rPr>
+        <w:t xml:space="preserve">basic</w:t>
+      </w:r>
+      <w:r>
+        <w:rPr>
+          <w:rFonts w:ascii="Palatino Linotype" w:hAnsi="Palatino Linotype"/>
+          <w:b/>
+          <w:sz w:val="20"/>
+          <w:szCs w:val="20"/>
+          <w:u w:val="single"/>
+        </w:rPr>
+        <w:t xml:space="preserve"> </w:t>
+      </w:r>
+      <w:r>
+        <w:rPr>
+          <w:rFonts w:ascii="Palatino Linotype" w:hAnsi="Palatino Linotype"/>
+          <w:b/>
+          <w:sz w:val="20"/>
+          <w:szCs w:val="20"/>
+          <w:u w:val="single"/>
+        </w:rPr>
+        <w:t>supervision</w:t>
+      </w:r>
+      <w:r>
+        <w:rPr>
+          <w:rFonts w:ascii="Palatino Linotype" w:hAnsi="Palatino Linotype"/>
+          <w:sz w:val="20"/>
+          <w:szCs w:val="20"/>
+        </w:rPr>
+        <w:t xml:space="preserve"> </w:t>
+      </w:r>
+      <w:r>
+        <w:rPr>
+          <w:rFonts w:ascii="Palatino Linotype" w:hAnsi="Palatino Linotype"/>
+          <w:sz w:val="20"/>
+          <w:szCs w:val="20"/>
+        </w:rPr>
+        <w:t>with the Office of Community Control.  The Court advised Defendant that as a result of any failure to comply with the terms of community control, the Court may impose a longer term of community control up to a total of 5 years; impose a definite jail term to include any days stayed or otherwise authorized by law; and/or otherwise modify the terms of community control set forth below.</w:t>
+      </w:r>
+    </w:p>
+    <w:p>
+      <w:pPr>
+        <w:spacing w:line="276" w:lineRule="auto"/>
+        <w:jc w:val="both"/>
+        <w:rPr>
+          <w:rFonts w:ascii="Palatino Linotype" w:hAnsi="Palatino Linotype"/>
+          <w:b/>
+          <w:sz w:val="20"/>
+          <w:szCs w:val="20"/>
+        </w:rPr>
+      </w:pPr>
+    </w:p>
+    <w:p>
+      <w:pPr>
+        <w:jc w:val="both"/>
+        <w:rPr>
+          <w:rFonts w:ascii="Palatino Linotype" w:hAnsi="Palatino Linotype"/>
+          <w:sz w:val="20"/>
+          <w:szCs w:val="20"/>
+        </w:rPr>
+      </w:pPr>
+      <w:r>
+        <w:rPr>
+          <w:rFonts w:ascii="Palatino Linotype" w:hAnsi="Palatino Linotype"/>
+          <w:sz w:val="20"/>
+          <w:szCs w:val="20"/>
+        </w:rPr>
+        <w:t xml:space="preserve">While subject to </w:t>
+      </w:r>
+      <w:r>
+        <w:rPr>
+          <w:rFonts w:ascii="Palatino Linotype" w:hAnsi="Palatino Linotype"/>
+          <w:sz w:val="20"/>
+          <w:szCs w:val="20"/>
+        </w:rPr>
+        <w:t xml:space="preserve">community control, Defendant shall: </w:t>
+      </w:r>
+    </w:p>
+    <w:p>
+      <w:pPr>
+        <w:jc w:val="both"/>
+        <w:rPr>
+          <w:rFonts w:ascii="Palatino Linotype" w:hAnsi="Palatino Linotype"/>
+          <w:sz w:val="20"/>
+          <w:szCs w:val="20"/>
+        </w:rPr>
+      </w:pPr>
+    </w:p>
+    <w:p>
+      <w:pPr>
+        <w:ind w:firstLine="419"/>
+        <w:jc w:val="both"/>
+        <w:rPr>
+          <w:rFonts w:ascii="Palatino Linotype" w:hAnsi="Palatino Linotype"/>
+          <w:sz w:val="20"/>
+          <w:szCs w:val="20"/>
+          <w:u w:val="single"/>
+        </w:rPr>
+      </w:pPr>
+      <w:r>
+        <w:rPr>
+          <w:rFonts w:ascii="Palatino Linotype" w:hAnsi="Palatino Linotype"/>
+          <w:sz w:val="20"/>
+          <w:szCs w:val="20"/>
+          <w:u w:val="single"/>
+        </w:rPr>
+        <w:t>General Terms</w:t>
+      </w:r>
+    </w:p>
+    <w:p>
+      <w:pPr>
+        <w:pStyle w:val="ListParagraph"/>
+        <w:widowControl/>
+        <w:numPr>
+          <w:ilvl w:val="0"/>
+          <w:numId w:val="2"/>
+        </w:numPr>
+        <w:autoSpaceDE/>
+        <w:autoSpaceDN/>
+        <w:adjustRightInd/>
+        <w:jc w:val="both"/>
+        <w:rPr>
+          <w:rFonts w:ascii="Palatino Linotype" w:hAnsi="Palatino Linotype"/>
+          <w:sz w:val="20"/>
+          <w:szCs w:val="20"/>
+        </w:rPr>
+      </w:pPr>
+      <w:r>
+        <w:rPr>
+          <w:rFonts w:ascii="Palatino Linotype" w:hAnsi="Palatino Linotype"/>
+          <w:sz w:val="20"/>
+          <w:szCs w:val="20"/>
+        </w:rPr>
+        <w:t>Report forthwith to the Office of Community Control.</w:t>
+      </w:r>
+    </w:p>
+    <w:p>
+      <w:pPr>
+        <w:pStyle w:val="ListParagraph"/>
+        <w:widowControl/>
+        <w:numPr>
+          <w:ilvl w:val="0"/>
+          <w:numId w:val="2"/>
+        </w:numPr>
+        <w:autoSpaceDE/>
+        <w:autoSpaceDN/>
+        <w:adjustRightInd/>
+        <w:jc w:val="both"/>
+        <w:rPr>
+          <w:rFonts w:ascii="Palatino Linotype" w:hAnsi="Palatino Linotype"/>
+          <w:sz w:val="20"/>
+          <w:szCs w:val="20"/>
+        </w:rPr>
+      </w:pPr>
+      <w:r>
+        <w:rPr>
+          <w:rFonts w:ascii="Palatino Linotype" w:hAnsi="Palatino Linotype"/>
+          <w:sz w:val="20"/>
+          <w:szCs w:val="20"/>
+        </w:rPr>
+        <w:t>Abide by the law, comply with the community control</w:t>
+      </w:r>
+      <w:r>
+        <w:rPr>
+          <w:rFonts w:ascii="Palatino Linotype" w:hAnsi="Palatino Linotype"/>
+          <w:sz w:val="20"/>
+          <w:szCs w:val="20"/>
+        </w:rPr>
+        <w:t xml:space="preserve"> terms set by the Office of Community Control</w:t>
+      </w:r>
+      <w:r>
+        <w:rPr>
+          <w:rFonts w:ascii="Palatino Linotype" w:hAnsi="Palatino Linotype"/>
+          <w:sz w:val="20"/>
+          <w:szCs w:val="20"/>
+        </w:rPr>
+        <w:t xml:space="preserve">, and not leave the state without the permission of the Court and/or </w:t>
+      </w:r>
+      <w:r>
+        <w:rPr>
+          <w:rFonts w:ascii="Palatino Linotype" w:hAnsi="Palatino Linotype"/>
+          <w:sz w:val="20"/>
+          <w:szCs w:val="20"/>
+        </w:rPr>
+        <w:t>the Office of Community Control</w:t>
+      </w:r>
+      <w:r>
+        <w:rPr>
+          <w:rFonts w:ascii="Palatino Linotype" w:hAnsi="Palatino Linotype"/>
+          <w:sz w:val="20"/>
+          <w:szCs w:val="20"/>
+        </w:rPr>
+        <w:t>.</w:t>
+      </w:r>
+    </w:p>
+    <w:p>
+      <w:pPr>
+        <w:pStyle w:val="ListParagraph"/>
+        <w:widowControl/>
+        <w:numPr>
+          <w:ilvl w:val="0"/>
+          <w:numId w:val="2"/>
+        </w:numPr>
+        <w:autoSpaceDE/>
+        <w:autoSpaceDN/>
+        <w:adjustRightInd/>
+        <w:jc w:val="both"/>
+        <w:rPr>
+          <w:rFonts w:ascii="Palatino Linotype" w:hAnsi="Palatino Linotype"/>
+          <w:sz w:val="20"/>
+          <w:szCs w:val="20"/>
+        </w:rPr>
+      </w:pPr>
+      <w:r>
+        <w:rPr>
+          <w:rFonts w:ascii="Palatino Linotype" w:hAnsi="Palatino Linotype"/>
+          <w:sz w:val="20"/>
+          <w:szCs w:val="20"/>
+        </w:rPr>
+        <w:t xml:space="preserve">Pay probation fees monthly.  </w:t>
+      </w:r>
+    </w:p>
+    <w:p>
+      <w:pPr>
+        <w:pStyle w:val="ListParagraph"/>
+        <w:widowControl/>
+        <w:numPr>
+          <w:ilvl w:val="0"/>
+          <w:numId w:val="2"/>
+        </w:numPr>
+        <w:autoSpaceDE/>
+        <w:autoSpaceDN/>
+        <w:adjustRightInd/>
+        <w:jc w:val="both"/>
         <w:rPr>
           <w:rFonts w:ascii="Palatino Linotype" w:hAnsi="Palatino Linotype"/>
           <w:b/>
@@ -2129,44 +3248,136 @@
           <w:sz w:val="20"/>
           <w:szCs w:val="20"/>
         </w:rPr>
-        <w:t xml:space="preserve">  </w:t>
-      </w:r>
-      <w:r>
-        <w:rPr>
-          <w:rFonts w:ascii="Palatino Linotype" w:hAnsi="Palatino Linotype"/>
-          <w:bCs/>
+      </w:pPr>
+      <w:r>
+        <w:rPr>
+          <w:rFonts w:ascii="Palatino Linotype" w:hAnsi="Palatino Linotype"/>
+          <w:sz w:val="20"/>
+          <w:szCs w:val="20"/>
+        </w:rPr>
+        <w:t>Make all reasonable effort to obtain and maintain employment.  Defendant shall report any change in employment status immediately.</w:t>
+      </w:r>
+      <w:r>
+        <w:rPr>
+          <w:rFonts w:ascii="Palatino Linotype" w:hAnsi="Palatino Linotype"/>
           <w:sz w:val="20"/>
           <w:szCs w:val="20"/>
         </w:rPr>
         <w:t xml:space="preserve"> </w:t>
-      </w:r>
-      <w:r>
-        <w:rPr>
-          <w:rFonts w:ascii="Palatino Linotype" w:hAnsi="Palatino Linotype"/>
-          <w:sz w:val="20"/>
-          <w:szCs w:val="20"/>
-        </w:rPr>
-        <w:t xml:space="preserve">The Defendant showed proof of financial responsibility at the time of the offense.</w:t>
-      </w:r>
-      <w:r>
-        <w:rPr>
-          <w:rFonts w:ascii="Palatino Linotype" w:hAnsi="Palatino Linotype"/>
-          <w:bCs/>
-          <w:sz w:val="20"/>
-          <w:szCs w:val="20"/>
-        </w:rPr>
-        <w:t xml:space="preserve"/>
       </w:r>
     </w:p>
     <w:p>
       <w:pPr>
+        <w:pStyle w:val="ListParagraph"/>
+        <w:widowControl/>
+        <w:numPr>
+          <w:ilvl w:val="0"/>
+          <w:numId w:val="2"/>
+        </w:numPr>
+        <w:autoSpaceDE/>
+        <w:autoSpaceDN/>
+        <w:adjustRightInd/>
         <w:jc w:val="both"/>
         <w:rPr>
           <w:rFonts w:ascii="Palatino Linotype" w:hAnsi="Palatino Linotype"/>
-          <w:sz w:val="20"/>
-          <w:szCs w:val="20"/>
-        </w:rPr>
-      </w:pPr>
+          <w:b/>
+          <w:bCs/>
+          <w:sz w:val="20"/>
+          <w:szCs w:val="20"/>
+        </w:rPr>
+      </w:pPr>
+      <w:r>
+        <w:rPr>
+          <w:rFonts w:ascii="Palatino Linotype" w:hAnsi="Palatino Linotype"/>
+          <w:sz w:val="20"/>
+          <w:szCs w:val="20"/>
+        </w:rPr>
+        <w:t>Submit to alcohol/drug testing at the request of community control or any other law enforcement officer.</w:t>
+      </w:r>
+    </w:p>
+    <w:p>
+      <w:pPr>
+        <w:pStyle w:val="ListParagraph"/>
+        <w:widowControl/>
+        <w:numPr>
+          <w:ilvl w:val="0"/>
+          <w:numId w:val="2"/>
+        </w:numPr>
+        <w:autoSpaceDE/>
+        <w:autoSpaceDN/>
+        <w:adjustRightInd/>
+        <w:jc w:val="both"/>
+        <w:rPr>
+          <w:rFonts w:ascii="Palatino Linotype" w:hAnsi="Palatino Linotype"/>
+          <w:b/>
+          <w:bCs/>
+          <w:sz w:val="20"/>
+          <w:szCs w:val="20"/>
+        </w:rPr>
+      </w:pPr>
+      <w:r>
+        <w:rPr>
+          <w:rFonts w:ascii="Palatino Linotype" w:hAnsi="Palatino Linotype"/>
+          <w:sz w:val="20"/>
+          <w:szCs w:val="20"/>
+        </w:rPr>
+        <w:t>Not possess/consume/purchase any alcoholic beverages or drugs of abuse.</w:t>
+      </w:r>
+    </w:p>
+    <w:p>
+      <w:pPr>
+        <w:widowControl/>
+        <w:autoSpaceDE/>
+        <w:autoSpaceDN/>
+        <w:adjustRightInd/>
+        <w:ind w:left="419"/>
+        <w:jc w:val="both"/>
+        <w:rPr>
+          <w:rFonts w:ascii="Palatino Linotype" w:hAnsi="Palatino Linotype"/>
+          <w:b/>
+          <w:bCs/>
+          <w:sz w:val="20"/>
+          <w:szCs w:val="20"/>
+        </w:rPr>
+      </w:pPr>
+    </w:p>
+    <w:p>
+      <w:pPr>
+        <w:widowControl/>
+        <w:autoSpaceDE/>
+        <w:autoSpaceDN/>
+        <w:adjustRightInd/>
+        <w:ind w:left="419"/>
+        <w:jc w:val="both"/>
+        <w:rPr>
+          <w:rFonts w:ascii="Palatino Linotype" w:hAnsi="Palatino Linotype"/>
+          <w:bCs/>
+          <w:sz w:val="20"/>
+          <w:szCs w:val="20"/>
+          <w:u w:val="single"/>
+        </w:rPr>
+      </w:pPr>
+      <w:r>
+        <w:rPr>
+          <w:rFonts w:ascii="Palatino Linotype" w:hAnsi="Palatino Linotype"/>
+          <w:bCs/>
+          <w:sz w:val="20"/>
+          <w:szCs w:val="20"/>
+          <w:u w:val="single"/>
+        </w:rPr>
+        <w:t xml:space="preserve">Additional </w:t>
+      </w:r>
+      <w:proofErr w:type="gramStart"/>
+      <w:r>
+        <w:rPr>
+          <w:rFonts w:ascii="Palatino Linotype" w:hAnsi="Palatino Linotype"/>
+          <w:bCs/>
+          <w:sz w:val="20"/>
+          <w:szCs w:val="20"/>
+          <w:u w:val="single"/>
+        </w:rPr>
+        <w:t>Terms</w:t>
+      </w:r>
       <w:r>
         <w:rPr>
           <w:rFonts w:ascii="Palatino Linotype" w:hAnsi="Palatino Linotype"/>
@@ -2175,6 +3386,199 @@
         </w:rPr>
         <w:t xml:space="preserve"/>
       </w:r>
+      <w:r>
+        <w:rPr>
+          <w:rFonts w:ascii="Palatino Linotype" w:hAnsi="Palatino Linotype"/>
+          <w:sz w:val="20"/>
+          <w:szCs w:val="20"/>
+        </w:rPr>
+        <w:t xml:space="preserve"/>
+      </w:r>
+      <w:r>
+        <w:rPr>
+          <w:rFonts w:ascii="Palatino Linotype" w:hAnsi="Palatino Linotype"/>
+          <w:sz w:val="20"/>
+          <w:szCs w:val="20"/>
+        </w:rPr>
+        <w:t xml:space="preserve"/>
+      </w:r>
+      <w:r>
+        <w:rPr>
+          <w:rFonts w:ascii="Palatino Linotype" w:hAnsi="Palatino Linotype"/>
+          <w:sz w:val="20"/>
+          <w:szCs w:val="20"/>
+        </w:rPr>
+        <w:t xml:space="preserve"/>
+      </w:r>
+      <w:r>
+        <w:rPr>
+          <w:rFonts w:ascii="Palatino Linotype" w:hAnsi="Palatino Linotype"/>
+          <w:sz w:val="20"/>
+          <w:szCs w:val="20"/>
+        </w:rPr>
+        <w:t xml:space="preserve"/>
+      </w:r>
+      <w:r>
+        <w:rPr>
+          <w:rFonts w:ascii="Palatino Linotype" w:hAnsi="Palatino Linotype"/>
+          <w:sz w:val="20"/>
+          <w:szCs w:val="20"/>
+        </w:rPr>
+        <w:t xml:space="preserve"/>
+      </w:r>
+      <w:r>
+        <w:rPr>
+          <w:rFonts w:ascii="Palatino Linotype" w:hAnsi="Palatino Linotype"/>
+          <w:sz w:val="20"/>
+          <w:szCs w:val="20"/>
+        </w:rPr>
+        <w:t xml:space="preserve"/>
+      </w:r>
+      <w:r>
+        <w:rPr>
+          <w:rFonts w:ascii="Palatino Linotype" w:hAnsi="Palatino Linotype"/>
+          <w:sz w:val="20"/>
+          <w:szCs w:val="20"/>
+        </w:rPr>
+        <w:t xml:space="preserve"/>
+      </w:r>
+      <w:r>
+        <w:rPr>
+          <w:rFonts w:ascii="Palatino Linotype" w:hAnsi="Palatino Linotype"/>
+          <w:sz w:val="20"/>
+          <w:szCs w:val="20"/>
+        </w:rPr>
+        <w:t xml:space="preserve"> </w:t>
+      </w:r>
+      <w:r>
+        <w:rPr>
+          <w:rFonts w:ascii="Palatino Linotype" w:hAnsi="Palatino Linotype"/>
+          <w:sz w:val="20"/>
+          <w:szCs w:val="20"/>
+        </w:rPr>
+        <w:t xml:space="preserve"> </w:t>
+      </w:r>
+    </w:p>
+    <w:p>
+      <w:pPr>
+        <w:pStyle w:val="ListParagraph"/>
+        <w:widowControl/>
+        <w:numPr>
+          <w:ilvl w:val="0"/>
+          <w:numId w:val="2"/>
+        </w:numPr>
+        <w:autoSpaceDE/>
+        <w:autoSpaceDN/>
+        <w:adjustRightInd/>
+        <w:jc w:val="both"/>
+        <w:rPr>
+          <w:rFonts w:ascii="Palatino Linotype" w:hAnsi="Palatino Linotype"/>
+          <w:b/>
+          <w:bCs/>
+          <w:sz w:val="20"/>
+          <w:szCs w:val="20"/>
+        </w:rPr>
+      </w:pPr>
+      <w:r>
+        <w:rPr>
+          <w:rFonts w:ascii="Palatino Linotype" w:hAnsi="Palatino Linotype"/>
+          <w:sz w:val="20"/>
+          <w:szCs w:val="20"/>
+        </w:rPr>
+        <w:t xml:space="preserve">Submit to continuous alcohol monitoring as directed by community control for</w:t>
+      </w:r>
+      <w:r>
+        <w:rPr>
+          <w:rFonts w:ascii="Palatino Linotype" w:hAnsi="Palatino Linotype"/>
+          <w:sz w:val="20"/>
+          <w:szCs w:val="20"/>
+        </w:rPr>
+        <w:t xml:space="preserve"> </w:t>
+      </w:r>
+      <w:r>
+        <w:rPr>
+          <w:rFonts w:ascii="Palatino Linotype" w:hAnsi="Palatino Linotype"/>
+          <w:b/>
+          <w:sz w:val="20"/>
+          <w:szCs w:val="20"/>
+          <w:u w:val="single"/>
+        </w:rPr>
+        <w:t xml:space="preserve">45 days</w:t>
+      </w:r>
+      <w:r>
+        <w:rPr>
+          <w:rFonts w:ascii="Palatino Linotype" w:hAnsi="Palatino Linotype"/>
+          <w:sz w:val="20"/>
+          <w:szCs w:val="20"/>
+        </w:rPr>
+        <w:t xml:space="preserve">.</w:t>
+      </w:r>
+      <w:r>
+        <w:rPr>
+          <w:rFonts w:ascii="Palatino Linotype" w:hAnsi="Palatino Linotype"/>
+          <w:sz w:val="20"/>
+          <w:szCs w:val="20"/>
+        </w:rPr>
+        <w:t xml:space="preserve"/>
+      </w:r>
+      <w:r>
+        <w:rPr>
+          <w:rFonts w:ascii="Palatino Linotype" w:hAnsi="Palatino Linotype"/>
+          <w:sz w:val="20"/>
+          <w:szCs w:val="20"/>
+        </w:rPr>
+        <w:t xml:space="preserve"/>
+      </w:r>
+      <w:r>
+        <w:rPr>
+          <w:rFonts w:ascii="Palatino Linotype" w:hAnsi="Palatino Linotype"/>
+          <w:sz w:val="20"/>
+          <w:szCs w:val="20"/>
+        </w:rPr>
+        <w:t xml:space="preserve"/>
+      </w:r>
+      <w:r>
+        <w:rPr>
+          <w:rFonts w:ascii="Palatino Linotype" w:hAnsi="Palatino Linotype"/>
+          <w:sz w:val="20"/>
+          <w:szCs w:val="20"/>
+        </w:rPr>
+        <w:t xml:space="preserve"/>
+      </w:r>
+      <w:r>
+        <w:rPr>
+          <w:rFonts w:ascii="Palatino Linotype" w:hAnsi="Palatino Linotype"/>
+          <w:sz w:val="20"/>
+          <w:szCs w:val="20"/>
+        </w:rPr>
+        <w:t xml:space="preserve"/>
+      </w:r>
+      <w:r>
+        <w:rPr>
+          <w:rFonts w:ascii="Palatino Linotype" w:hAnsi="Palatino Linotype"/>
+          <w:sz w:val="20"/>
+          <w:szCs w:val="20"/>
+        </w:rPr>
+        <w:t xml:space="preserve"/>
+      </w:r>
+      <w:r>
+        <w:rPr>
+          <w:rFonts w:ascii="Palatino Linotype" w:hAnsi="Palatino Linotype"/>
+          <w:sz w:val="20"/>
+          <w:szCs w:val="20"/>
+        </w:rPr>
+        <w:t xml:space="preserve"/>
+      </w:r>
+    </w:p>
+    <w:p>
+      <w:pPr>
+        <w:jc w:val="both"/>
+        <w:rPr>
+          <w:rFonts w:ascii="Palatino Linotype" w:hAnsi="Palatino Linotype"/>
+          <w:sz w:val="20"/>
+          <w:szCs w:val="20"/>
+        </w:rPr>
+      </w:pPr>
       <w:r>
         <w:rPr>
           <w:rFonts w:ascii="Palatino Linotype" w:hAnsi="Palatino Linotype"/>
@@ -2223,6 +3627,7 @@
           <w:sz w:val="20"/>
           <w:szCs w:val="20"/>
         </w:rPr>
+        <w:lastRenderedPageBreak/>
         <w:tab/>
       </w:r>
       <w:r>
@@ -2443,27 +3848,6 @@
         </w:rPr>
         <w:t xml:space="preserve">___ Prosecutor’s Office, ___ MARSIAN GARDNER</w:t>
       </w:r>
-    </w:p>
-    <w:p>
-      <w:pPr>
-        <w:tabs>
-          <w:tab w:val="left" w:pos="-1080"/>
-          <w:tab w:val="left" w:pos="-720"/>
-          <w:tab w:val="left" w:pos="0"/>
-          <w:tab w:val="left" w:pos="720"/>
-          <w:tab w:val="left" w:pos="1440"/>
-          <w:tab w:val="left" w:pos="2160"/>
-          <w:tab w:val="left" w:pos="2880"/>
-          <w:tab w:val="left" w:pos="3600"/>
-          <w:tab w:val="left" w:pos="4320"/>
-          <w:tab w:val="left" w:pos="4680"/>
-        </w:tabs>
-        <w:rPr>
-          <w:rFonts w:ascii="Palatino Linotype" w:hAnsi="Palatino Linotype"/>
-          <w:sz w:val="16"/>
-          <w:szCs w:val="16"/>
-        </w:rPr>
-      </w:pPr>
     </w:p>
     <w:sectPr>
       <w:headerReference w:type="even" r:id="rId8"/>
@@ -2515,7 +3899,12 @@
 <w:ftr xmlns:wpc="http://schemas.microsoft.com/office/word/2010/wordprocessingCanvas" xmlns:mc="http://schemas.openxmlformats.org/markup-compatibility/2006" xmlns:o="urn:schemas-microsoft-com:office:office" xmlns:r="http://schemas.openxmlformats.org/officeDocument/2006/relationships" xmlns:m="http://schemas.openxmlformats.org/officeDocument/2006/math" xmlns:v="urn:schemas-microsoft-com:vml" xmlns:wp14="http://schemas.microsoft.com/office/word/2010/wordprocessingDrawing" xmlns:wp="http://schemas.openxmlformats.org/drawingml/2006/wordprocessingDrawing" xmlns:w10="urn:schemas-microsoft-com:office:word" xmlns:w="http://schemas.openxmlformats.org/wordprocessingml/2006/main" xmlns:w14="http://schemas.microsoft.com/office/word/2010/wordml" xmlns:wpg="http://schemas.microsoft.com/office/word/2010/wordprocessingGroup" xmlns:wpi="http://schemas.microsoft.com/office/word/2010/wordprocessingInk" xmlns:wne="http://schemas.microsoft.com/office/word/2006/wordml" xmlns:wps="http://schemas.microsoft.com/office/word/2010/wordprocessingShape" mc:Ignorable="w14 wp14">
   <w:sdt>
     <w:sdtPr>
-      <w:id w:val="-1309706245"/>
+      <w:rPr>
+        <w:rFonts w:ascii="Palatino Linotype" w:hAnsi="Palatino Linotype"/>
+        <w:sz w:val="20"/>
+        <w:szCs w:val="20"/>
+      </w:rPr>
+      <w:id w:val="-2099861789"/>
       <w:docPartObj>
         <w:docPartGallery w:val="Page Numbers (Bottom of Page)"/>
         <w:docPartUnique/>
@@ -2530,19 +3919,13 @@
             <w:sz w:val="20"/>
             <w:szCs w:val="20"/>
           </w:rPr>
-          <w:id w:val="98381352"/>
+          <w:id w:val="860082579"/>
           <w:docPartObj>
             <w:docPartGallery w:val="Page Numbers (Top of Page)"/>
             <w:docPartUnique/>
           </w:docPartObj>
         </w:sdtPr>
-        <w:sdtEndPr>
-          <w:rPr>
-            <w:rFonts w:ascii="Times New Roman" w:hAnsi="Times New Roman"/>
-            <w:sz w:val="24"/>
-            <w:szCs w:val="24"/>
-          </w:rPr>
-        </w:sdtEndPr>
+        <w:sdtEndPr/>
         <w:sdtContent>
           <w:p>
             <w:pPr>
@@ -2612,7 +3995,7 @@
                 <w:sz w:val="20"/>
                 <w:szCs w:val="20"/>
               </w:rPr>
-              <w:t>1</w:t>
+              <w:t>2</w:t>
             </w:r>
             <w:r>
               <w:rPr>
@@ -2671,7 +4054,7 @@
                 <w:sz w:val="20"/>
                 <w:szCs w:val="20"/>
               </w:rPr>
-              <w:t>3</w:t>
+              <w:t>5</w:t>
             </w:r>
             <w:r>
               <w:rPr>
@@ -2701,39 +4084,11 @@
               </w:rPr>
               <w:t xml:space="preserve">Final Judgment Entry 21TRC08418</w:t>
             </w:r>
-          </w:p>
-          <w:p>
-            <w:pPr>
-              <w:pStyle w:val="Footer"/>
-              <w:jc w:val="right"/>
-            </w:pPr>
           </w:p>
         </w:sdtContent>
       </w:sdt>
     </w:sdtContent>
   </w:sdt>
-  <w:p>
-    <w:pPr>
-      <w:tabs>
-        <w:tab w:val="left" w:pos="-1080"/>
-        <w:tab w:val="left" w:pos="-720"/>
-        <w:tab w:val="left" w:pos="0"/>
-        <w:tab w:val="left" w:pos="720"/>
-        <w:tab w:val="left" w:pos="1440"/>
-        <w:tab w:val="left" w:pos="2160"/>
-        <w:tab w:val="left" w:pos="2880"/>
-        <w:tab w:val="left" w:pos="3600"/>
-        <w:tab w:val="left" w:pos="4320"/>
-        <w:tab w:val="left" w:pos="4680"/>
-      </w:tabs>
-      <w:jc w:val="right"/>
-      <w:rPr>
-        <w:rFonts w:ascii="Palatino Linotype" w:hAnsi="Palatino Linotype"/>
-        <w:sz w:val="20"/>
-        <w:szCs w:val="20"/>
-      </w:rPr>
-    </w:pPr>
-  </w:p>
 </w:ftr>
 </file>
 
@@ -2925,8 +4280,240 @@
       </w:rPr>
     </w:lvl>
   </w:abstractNum>
+  <w:abstractNum w:abstractNumId="1">
+    <w:nsid w:val="279660C9"/>
+    <w:multiLevelType w:val="hybridMultilevel"/>
+    <w:tmpl w:val="672ECC5E"/>
+    <w:lvl w:ilvl="0" w:tplc="04090001">
+      <w:start w:val="1"/>
+      <w:numFmt w:val="bullet"/>
+      <w:lvlText w:val=""/>
+      <w:lvlJc w:val="left"/>
+      <w:pPr>
+        <w:ind w:left="720" w:hanging="360"/>
+      </w:pPr>
+      <w:rPr>
+        <w:rFonts w:ascii="Symbol" w:hAnsi="Symbol" w:hint="default"/>
+      </w:rPr>
+    </w:lvl>
+    <w:lvl w:ilvl="1" w:tplc="04090003" w:tentative="1">
+      <w:start w:val="1"/>
+      <w:numFmt w:val="bullet"/>
+      <w:lvlText w:val="o"/>
+      <w:lvlJc w:val="left"/>
+      <w:pPr>
+        <w:ind w:left="1440" w:hanging="360"/>
+      </w:pPr>
+      <w:rPr>
+        <w:rFonts w:ascii="Courier New" w:hAnsi="Courier New" w:cs="Courier New" w:hint="default"/>
+      </w:rPr>
+    </w:lvl>
+    <w:lvl w:ilvl="2" w:tplc="04090005" w:tentative="1">
+      <w:start w:val="1"/>
+      <w:numFmt w:val="bullet"/>
+      <w:lvlText w:val=""/>
+      <w:lvlJc w:val="left"/>
+      <w:pPr>
+        <w:ind w:left="2160" w:hanging="360"/>
+      </w:pPr>
+      <w:rPr>
+        <w:rFonts w:ascii="Wingdings" w:hAnsi="Wingdings" w:hint="default"/>
+      </w:rPr>
+    </w:lvl>
+    <w:lvl w:ilvl="3" w:tplc="04090001" w:tentative="1">
+      <w:start w:val="1"/>
+      <w:numFmt w:val="bullet"/>
+      <w:lvlText w:val=""/>
+      <w:lvlJc w:val="left"/>
+      <w:pPr>
+        <w:ind w:left="2880" w:hanging="360"/>
+      </w:pPr>
+      <w:rPr>
+        <w:rFonts w:ascii="Symbol" w:hAnsi="Symbol" w:hint="default"/>
+      </w:rPr>
+    </w:lvl>
+    <w:lvl w:ilvl="4" w:tplc="04090003" w:tentative="1">
+      <w:start w:val="1"/>
+      <w:numFmt w:val="bullet"/>
+      <w:lvlText w:val="o"/>
+      <w:lvlJc w:val="left"/>
+      <w:pPr>
+        <w:ind w:left="3600" w:hanging="360"/>
+      </w:pPr>
+      <w:rPr>
+        <w:rFonts w:ascii="Courier New" w:hAnsi="Courier New" w:cs="Courier New" w:hint="default"/>
+      </w:rPr>
+    </w:lvl>
+    <w:lvl w:ilvl="5" w:tplc="04090005" w:tentative="1">
+      <w:start w:val="1"/>
+      <w:numFmt w:val="bullet"/>
+      <w:lvlText w:val=""/>
+      <w:lvlJc w:val="left"/>
+      <w:pPr>
+        <w:ind w:left="4320" w:hanging="360"/>
+      </w:pPr>
+      <w:rPr>
+        <w:rFonts w:ascii="Wingdings" w:hAnsi="Wingdings" w:hint="default"/>
+      </w:rPr>
+    </w:lvl>
+    <w:lvl w:ilvl="6" w:tplc="04090001" w:tentative="1">
+      <w:start w:val="1"/>
+      <w:numFmt w:val="bullet"/>
+      <w:lvlText w:val=""/>
+      <w:lvlJc w:val="left"/>
+      <w:pPr>
+        <w:ind w:left="5040" w:hanging="360"/>
+      </w:pPr>
+      <w:rPr>
+        <w:rFonts w:ascii="Symbol" w:hAnsi="Symbol" w:hint="default"/>
+      </w:rPr>
+    </w:lvl>
+    <w:lvl w:ilvl="7" w:tplc="04090003" w:tentative="1">
+      <w:start w:val="1"/>
+      <w:numFmt w:val="bullet"/>
+      <w:lvlText w:val="o"/>
+      <w:lvlJc w:val="left"/>
+      <w:pPr>
+        <w:ind w:left="5760" w:hanging="360"/>
+      </w:pPr>
+      <w:rPr>
+        <w:rFonts w:ascii="Courier New" w:hAnsi="Courier New" w:cs="Courier New" w:hint="default"/>
+      </w:rPr>
+    </w:lvl>
+    <w:lvl w:ilvl="8" w:tplc="04090005" w:tentative="1">
+      <w:start w:val="1"/>
+      <w:numFmt w:val="bullet"/>
+      <w:lvlText w:val=""/>
+      <w:lvlJc w:val="left"/>
+      <w:pPr>
+        <w:ind w:left="6480" w:hanging="360"/>
+      </w:pPr>
+      <w:rPr>
+        <w:rFonts w:ascii="Wingdings" w:hAnsi="Wingdings" w:hint="default"/>
+      </w:rPr>
+    </w:lvl>
+  </w:abstractNum>
+  <w:abstractNum w:abstractNumId="2">
+    <w:nsid w:val="2E17566E"/>
+    <w:multiLevelType w:val="hybridMultilevel"/>
+    <w:tmpl w:val="00866CE6"/>
+    <w:lvl w:ilvl="0" w:tplc="04090001">
+      <w:start w:val="1"/>
+      <w:numFmt w:val="bullet"/>
+      <w:lvlText w:val=""/>
+      <w:lvlJc w:val="left"/>
+      <w:pPr>
+        <w:ind w:left="779" w:hanging="360"/>
+      </w:pPr>
+      <w:rPr>
+        <w:rFonts w:ascii="Symbol" w:hAnsi="Symbol" w:hint="default"/>
+      </w:rPr>
+    </w:lvl>
+    <w:lvl w:ilvl="1" w:tplc="04090003">
+      <w:start w:val="1"/>
+      <w:numFmt w:val="bullet"/>
+      <w:lvlText w:val="o"/>
+      <w:lvlJc w:val="left"/>
+      <w:pPr>
+        <w:ind w:left="1499" w:hanging="360"/>
+      </w:pPr>
+      <w:rPr>
+        <w:rFonts w:ascii="Courier New" w:hAnsi="Courier New" w:cs="Courier New" w:hint="default"/>
+      </w:rPr>
+    </w:lvl>
+    <w:lvl w:ilvl="2" w:tplc="04090005" w:tentative="1">
+      <w:start w:val="1"/>
+      <w:numFmt w:val="bullet"/>
+      <w:lvlText w:val=""/>
+      <w:lvlJc w:val="left"/>
+      <w:pPr>
+        <w:ind w:left="2219" w:hanging="360"/>
+      </w:pPr>
+      <w:rPr>
+        <w:rFonts w:ascii="Wingdings" w:hAnsi="Wingdings" w:hint="default"/>
+      </w:rPr>
+    </w:lvl>
+    <w:lvl w:ilvl="3" w:tplc="04090001" w:tentative="1">
+      <w:start w:val="1"/>
+      <w:numFmt w:val="bullet"/>
+      <w:lvlText w:val=""/>
+      <w:lvlJc w:val="left"/>
+      <w:pPr>
+        <w:ind w:left="2939" w:hanging="360"/>
+      </w:pPr>
+      <w:rPr>
+        <w:rFonts w:ascii="Symbol" w:hAnsi="Symbol" w:hint="default"/>
+      </w:rPr>
+    </w:lvl>
+    <w:lvl w:ilvl="4" w:tplc="04090003" w:tentative="1">
+      <w:start w:val="1"/>
+      <w:numFmt w:val="bullet"/>
+      <w:lvlText w:val="o"/>
+      <w:lvlJc w:val="left"/>
+      <w:pPr>
+        <w:ind w:left="3659" w:hanging="360"/>
+      </w:pPr>
+      <w:rPr>
+        <w:rFonts w:ascii="Courier New" w:hAnsi="Courier New" w:cs="Courier New" w:hint="default"/>
+      </w:rPr>
+    </w:lvl>
+    <w:lvl w:ilvl="5" w:tplc="04090005" w:tentative="1">
+      <w:start w:val="1"/>
+      <w:numFmt w:val="bullet"/>
+      <w:lvlText w:val=""/>
+      <w:lvlJc w:val="left"/>
+      <w:pPr>
+        <w:ind w:left="4379" w:hanging="360"/>
+      </w:pPr>
+      <w:rPr>
+        <w:rFonts w:ascii="Wingdings" w:hAnsi="Wingdings" w:hint="default"/>
+      </w:rPr>
+    </w:lvl>
+    <w:lvl w:ilvl="6" w:tplc="04090001" w:tentative="1">
+      <w:start w:val="1"/>
+      <w:numFmt w:val="bullet"/>
+      <w:lvlText w:val=""/>
+      <w:lvlJc w:val="left"/>
+      <w:pPr>
+        <w:ind w:left="5099" w:hanging="360"/>
+      </w:pPr>
+      <w:rPr>
+        <w:rFonts w:ascii="Symbol" w:hAnsi="Symbol" w:hint="default"/>
+      </w:rPr>
+    </w:lvl>
+    <w:lvl w:ilvl="7" w:tplc="04090003" w:tentative="1">
+      <w:start w:val="1"/>
+      <w:numFmt w:val="bullet"/>
+      <w:lvlText w:val="o"/>
+      <w:lvlJc w:val="left"/>
+      <w:pPr>
+        <w:ind w:left="5819" w:hanging="360"/>
+      </w:pPr>
+      <w:rPr>
+        <w:rFonts w:ascii="Courier New" w:hAnsi="Courier New" w:cs="Courier New" w:hint="default"/>
+      </w:rPr>
+    </w:lvl>
+    <w:lvl w:ilvl="8" w:tplc="04090005" w:tentative="1">
+      <w:start w:val="1"/>
+      <w:numFmt w:val="bullet"/>
+      <w:lvlText w:val=""/>
+      <w:lvlJc w:val="left"/>
+      <w:pPr>
+        <w:ind w:left="6539" w:hanging="360"/>
+      </w:pPr>
+      <w:rPr>
+        <w:rFonts w:ascii="Wingdings" w:hAnsi="Wingdings" w:hint="default"/>
+      </w:rPr>
+    </w:lvl>
+  </w:abstractNum>
   <w:num w:numId="1">
     <w:abstractNumId w:val="0"/>
+  </w:num>
+  <w:num w:numId="2">
+    <w:abstractNumId w:val="2"/>
+  </w:num>
+  <w:num w:numId="3">
+    <w:abstractNumId w:val="1"/>
   </w:num>
 </w:numbering>
 </file>
@@ -3245,6 +4832,49 @@
       <w:contextualSpacing/>
     </w:pPr>
   </w:style>
+  <w:style w:type="character" w:styleId="CommentReference">
+    <w:name w:val="annotation reference"/>
+    <w:basedOn w:val="DefaultParagraphFont"/>
+    <w:uiPriority w:val="99"/>
+    <w:semiHidden/>
+    <w:unhideWhenUsed/>
+    <w:rsid w:val="00A53114"/>
+    <w:rPr>
+      <w:sz w:val="16"/>
+      <w:szCs w:val="16"/>
+    </w:rPr>
+  </w:style>
+  <w:style w:type="paragraph" w:styleId="CommentText">
+    <w:name w:val="annotation text"/>
+    <w:basedOn w:val="Normal"/>
+    <w:link w:val="CommentTextChar"/>
+    <w:uiPriority w:val="99"/>
+    <w:unhideWhenUsed/>
+    <w:rsid w:val="00A53114"/>
+    <w:pPr>
+      <w:widowControl/>
+      <w:autoSpaceDE/>
+      <w:autoSpaceDN/>
+      <w:adjustRightInd/>
+    </w:pPr>
+    <w:rPr>
+      <w:rFonts w:asciiTheme="minorHAnsi" w:eastAsiaTheme="minorHAnsi" w:hAnsiTheme="minorHAnsi" w:cstheme="minorBidi"/>
+      <w:sz w:val="20"/>
+      <w:szCs w:val="20"/>
+    </w:rPr>
+  </w:style>
+  <w:style w:type="character" w:customStyle="1" w:styleId="CommentTextChar">
+    <w:name w:val="Comment Text Char"/>
+    <w:basedOn w:val="DefaultParagraphFont"/>
+    <w:link w:val="CommentText"/>
+    <w:uiPriority w:val="99"/>
+    <w:rsid w:val="00A53114"/>
+    <w:rPr>
+      <w:rFonts w:eastAsiaTheme="minorHAnsi"/>
+      <w:sz w:val="20"/>
+      <w:szCs w:val="20"/>
+    </w:rPr>
+  </w:style>
 </w:styles>
 </file>
 
@@ -3562,6 +5192,49 @@
       <w:contextualSpacing/>
     </w:pPr>
   </w:style>
+  <w:style w:type="character" w:styleId="CommentReference">
+    <w:name w:val="annotation reference"/>
+    <w:basedOn w:val="DefaultParagraphFont"/>
+    <w:uiPriority w:val="99"/>
+    <w:semiHidden/>
+    <w:unhideWhenUsed/>
+    <w:rsid w:val="00A53114"/>
+    <w:rPr>
+      <w:sz w:val="16"/>
+      <w:szCs w:val="16"/>
+    </w:rPr>
+  </w:style>
+  <w:style w:type="paragraph" w:styleId="CommentText">
+    <w:name w:val="annotation text"/>
+    <w:basedOn w:val="Normal"/>
+    <w:link w:val="CommentTextChar"/>
+    <w:uiPriority w:val="99"/>
+    <w:unhideWhenUsed/>
+    <w:rsid w:val="00A53114"/>
+    <w:pPr>
+      <w:widowControl/>
+      <w:autoSpaceDE/>
+      <w:autoSpaceDN/>
+      <w:adjustRightInd/>
+    </w:pPr>
+    <w:rPr>
+      <w:rFonts w:asciiTheme="minorHAnsi" w:eastAsiaTheme="minorHAnsi" w:hAnsiTheme="minorHAnsi" w:cstheme="minorBidi"/>
+      <w:sz w:val="20"/>
+      <w:szCs w:val="20"/>
+    </w:rPr>
+  </w:style>
+  <w:style w:type="character" w:customStyle="1" w:styleId="CommentTextChar">
+    <w:name w:val="Comment Text Char"/>
+    <w:basedOn w:val="DefaultParagraphFont"/>
+    <w:link w:val="CommentText"/>
+    <w:uiPriority w:val="99"/>
+    <w:rsid w:val="00A53114"/>
+    <w:rPr>
+      <w:rFonts w:eastAsiaTheme="minorHAnsi"/>
+      <w:sz w:val="20"/>
+      <w:szCs w:val="20"/>
+    </w:rPr>
+  </w:style>
 </w:styles>
 </file>
 

</xml_diff>

<commit_message>
Starting to work on saving data outside of exe.
</commit_message>
<xml_diff>
--- a/resources/Saved/21TRC08418_Traffic Judgment Entry.docx
+++ b/resources/Saved/21TRC08418_Traffic Judgment Entry.docx
@@ -477,7 +477,7 @@
           <w:szCs w:val="20"/>
           <w:u w:val="single"/>
         </w:rPr>
-        <w:t>FINAL JUDGMENT ENTRY</w:t>
+        <w:t xml:space="preserve">FINAL JUDGMENT ENTRY</w:t>
       </w:r>
     </w:p>
     <w:p>
@@ -499,14 +499,6 @@
         </w:rPr>
         <w:t xml:space="preserve"/>
       </w:r>
-      <w:r>
-        <w:rPr>
-          <w:rFonts w:ascii="Palatino Linotype" w:hAnsi="Palatino Linotype"/>
-          <w:sz w:val="20"/>
-          <w:szCs w:val="20"/>
-        </w:rPr>
-        <w:tab/>
-      </w:r>
     </w:p>
     <w:p>
       <w:pPr>
@@ -585,7 +577,7 @@
           <w:sz w:val="20"/>
           <w:szCs w:val="20"/>
         </w:rPr>
-        <w:t xml:space="preserve"> on February 12, 2022.</w:t>
+        <w:t xml:space="preserve"> on February 14, 2022.</w:t>
       </w:r>
       <w:r>
         <w:rPr>
@@ -602,7 +594,25 @@
           <w:sz w:val="20"/>
           <w:szCs w:val="20"/>
         </w:rPr>
-        <w:t xml:space="preserve">Defendant waived right to counsel. </w:t>
+        <w:t xml:space="preserve">Defendant waived right to counsel.</w:t>
+      </w:r>
+      <w:r>
+        <w:rPr>
+          <w:rFonts w:ascii="Palatino Linotype" w:hAnsi="Palatino Linotype"/>
+          <w:bCs/>
+          <w:sz w:val="20"/>
+          <w:szCs w:val="20"/>
+        </w:rPr>
+        <w:t xml:space="preserve"> </w:t>
+      </w:r>
+      <w:r>
+        <w:rPr>
+          <w:rFonts w:ascii="Palatino Linotype" w:hAnsi="Palatino Linotype"/>
+          <w:bCs/>
+          <w:sz w:val="20"/>
+          <w:szCs w:val="20"/>
+        </w:rPr>
+        <w:t xml:space="preserve"/>
       </w:r>
       <w:r>
         <w:rPr>
@@ -751,110 +761,12 @@
     </w:p>
     <w:p>
       <w:pPr>
-        <w:jc w:val="both"/>
         <w:rPr>
           <w:rFonts w:ascii="Palatino Linotype" w:hAnsi="Palatino Linotype"/>
           <w:sz w:val="20"/>
           <w:szCs w:val="20"/>
         </w:rPr>
       </w:pPr>
-      <w:r>
-        <w:rPr>
-          <w:rFonts w:ascii="Palatino Linotype" w:hAnsi="Palatino Linotype"/>
-          <w:sz w:val="20"/>
-          <w:szCs w:val="20"/>
-        </w:rPr>
-        <w:t xml:space="preserve"/>
-      </w:r>
-      <w:r>
-        <w:rPr>
-          <w:rFonts w:ascii="Palatino Linotype" w:hAnsi="Palatino Linotype"/>
-          <w:sz w:val="20"/>
-          <w:szCs w:val="20"/>
-        </w:rPr>
-        <w:t xml:space="preserve"/>
-        <w:br/>
-        <w:t xml:space="preserve"/>
-      </w:r>
-      <w:proofErr w:type="gramStart"/>
-      <w:r>
-        <w:rPr>
-          <w:rFonts w:ascii="Palatino Linotype" w:hAnsi="Palatino Linotype"/>
-          <w:b/>
-          <w:sz w:val="20"/>
-          <w:szCs w:val="20"/>
-        </w:rPr>
-        <w:t>Diversion.</w:t>
-      </w:r>
-      <w:proofErr w:type="gramEnd"/>
-      <w:r>
-        <w:rPr>
-          <w:rFonts w:ascii="Palatino Linotype" w:hAnsi="Palatino Linotype"/>
-          <w:b/>
-          <w:sz w:val="20"/>
-          <w:szCs w:val="20"/>
-        </w:rPr>
-        <w:t xml:space="preserve"> </w:t>
-      </w:r>
-      <w:r>
-        <w:rPr>
-          <w:rFonts w:ascii="Palatino Linotype" w:hAnsi="Palatino Linotype"/>
-          <w:b/>
-          <w:sz w:val="20"/>
-          <w:szCs w:val="20"/>
-        </w:rPr>
-        <w:t xml:space="preserve"> </w:t>
-      </w:r>
-      <w:r>
-        <w:rPr>
-          <w:rFonts w:ascii="Palatino Linotype" w:hAnsi="Palatino Linotype"/>
-          <w:sz w:val="20"/>
-          <w:szCs w:val="20"/>
-        </w:rPr>
-        <w:t xml:space="preserve">Defendant is eligible for the Prosecutor Diversion Program. The Defendant’s plea and the Court’s findings are set forth in the chart below. The sentence, including any fines, costs and jail days, is SUSPENDED pending Defendant’s completion of the diversion program. Should Defendant fail to complete the terms of the diversion program, the sentence shall apply</w:t>
-      </w:r>
-      <w:r>
-        <w:rPr>
-          <w:rFonts w:ascii="Palatino Linotype" w:hAnsi="Palatino Linotype"/>
-          <w:sz w:val="20"/>
-          <w:szCs w:val="20"/>
-        </w:rPr>
-        <w:t xml:space="preserve"> and Defendant shall pay fines by None</w:t>
-      </w:r>
-      <w:r>
-        <w:rPr>
-          <w:rFonts w:ascii="Palatino Linotype" w:hAnsi="Palatino Linotype"/>
-          <w:sz w:val="20"/>
-          <w:szCs w:val="20"/>
-        </w:rPr>
-        <w:t xml:space="preserve"/>
-      </w:r>
-      <w:r>
-        <w:rPr>
-          <w:rFonts w:ascii="Palatino Linotype" w:hAnsi="Palatino Linotype"/>
-          <w:sz w:val="20"/>
-          <w:szCs w:val="20"/>
-        </w:rPr>
-        <w:t>.</w:t>
-      </w:r>
-      <w:r>
-        <w:rPr>
-          <w:rFonts w:ascii="Palatino Linotype" w:hAnsi="Palatino Linotype"/>
-          <w:sz w:val="20"/>
-          <w:szCs w:val="20"/>
-        </w:rPr>
-        <w:t xml:space="preserve"/>
-        <w:br/>
-        <w:t xml:space="preserve"/>
-      </w:r>
-      <w:r>
-        <w:rPr>
-          <w:rFonts w:ascii="Palatino Linotype" w:hAnsi="Palatino Linotype"/>
-          <w:sz w:val="20"/>
-          <w:szCs w:val="20"/>
-        </w:rPr>
-        <w:t xml:space="preserve"/>
-      </w:r>
     </w:p>
     <w:tbl>
       <w:tblPr>
@@ -1221,7 +1133,6 @@
                 <w:sz w:val="20"/>
                 <w:szCs w:val="20"/>
               </w:rPr>
-              <w:lastRenderedPageBreak/>
               <w:t>Degree</w:t>
             </w:r>
           </w:p>
@@ -1379,6 +1290,7 @@
                 <w:sz w:val="20"/>
                 <w:szCs w:val="20"/>
               </w:rPr>
+              <w:lastRenderedPageBreak/>
               <w:t>Plea</w:t>
             </w:r>
           </w:p>
@@ -1989,340 +1901,6 @@
           </w:p>
         </w:tc>
       </w:tr>
-      <w:tr>
-        <w:trPr>
-          <w:jc w:val="center"/>
-        </w:trPr>
-        <w:tc>
-          <w:tcPr>
-            <w:tcW w:w="1801" w:type="dxa"/>
-          </w:tcPr>
-          <w:p>
-            <w:pPr>
-              <w:tabs>
-                <w:tab w:val="left" w:pos="-1080"/>
-                <w:tab w:val="left" w:pos="-720"/>
-                <w:tab w:val="left" w:pos="0"/>
-                <w:tab w:val="left" w:pos="720"/>
-                <w:tab w:val="left" w:pos="1440"/>
-                <w:tab w:val="left" w:pos="2160"/>
-                <w:tab w:val="left" w:pos="2880"/>
-                <w:tab w:val="left" w:pos="3600"/>
-                <w:tab w:val="left" w:pos="4320"/>
-                <w:tab w:val="left" w:pos="4680"/>
-              </w:tabs>
-              <w:rPr>
-                <w:rFonts w:ascii="Palatino Linotype" w:hAnsi="Palatino Linotype"/>
-                <w:b/>
-                <w:bCs/>
-                <w:sz w:val="20"/>
-                <w:szCs w:val="20"/>
-              </w:rPr>
-            </w:pPr>
-            <w:r>
-              <w:rPr>
-                <w:rFonts w:ascii="Palatino Linotype" w:hAnsi="Palatino Linotype"/>
-                <w:b/>
-                <w:bCs/>
-                <w:sz w:val="20"/>
-                <w:szCs w:val="20"/>
-              </w:rPr>
-              <w:t>Jail Days</w:t>
-            </w:r>
-          </w:p>
-        </w:tc>
-        <w:tc>
-          <w:tcPr>
-            <w:tcW w:w="3289" w:type="dxa"/>
-          </w:tcPr>
-          <w:p>
-            <w:pPr>
-              <w:tabs>
-                <w:tab w:val="left" w:pos="-1080"/>
-                <w:tab w:val="left" w:pos="-720"/>
-                <w:tab w:val="left" w:pos="0"/>
-                <w:tab w:val="left" w:pos="720"/>
-                <w:tab w:val="left" w:pos="1440"/>
-                <w:tab w:val="left" w:pos="2160"/>
-                <w:tab w:val="left" w:pos="2880"/>
-                <w:tab w:val="left" w:pos="3600"/>
-                <w:tab w:val="left" w:pos="4320"/>
-                <w:tab w:val="left" w:pos="4680"/>
-              </w:tabs>
-              <w:rPr>
-                <w:rFonts w:ascii="Palatino Linotype" w:hAnsi="Palatino Linotype"/>
-                <w:b/>
-                <w:bCs/>
-                <w:sz w:val="20"/>
-                <w:szCs w:val="20"/>
-              </w:rPr>
-            </w:pPr>
-            <w:r>
-              <w:rPr>
-                <w:rFonts w:ascii="Palatino Linotype" w:hAnsi="Palatino Linotype"/>
-                <w:b/>
-                <w:bCs/>
-                <w:sz w:val="20"/>
-                <w:szCs w:val="20"/>
-              </w:rPr>
-              <w:t xml:space="preserve">None</w:t>
-            </w:r>
-          </w:p>
-        </w:tc>
-        <w:tc>
-          <w:tcPr>
-            <w:tcW w:w="3289" w:type="dxa"/>
-          </w:tcPr>
-          <w:p>
-            <w:pPr>
-              <w:tabs>
-                <w:tab w:val="left" w:pos="-1080"/>
-                <w:tab w:val="left" w:pos="-720"/>
-                <w:tab w:val="left" w:pos="0"/>
-                <w:tab w:val="left" w:pos="720"/>
-                <w:tab w:val="left" w:pos="1440"/>
-                <w:tab w:val="left" w:pos="2160"/>
-                <w:tab w:val="left" w:pos="2880"/>
-                <w:tab w:val="left" w:pos="3600"/>
-                <w:tab w:val="left" w:pos="4320"/>
-                <w:tab w:val="left" w:pos="4680"/>
-              </w:tabs>
-              <w:rPr>
-                <w:rFonts w:ascii="Palatino Linotype" w:hAnsi="Palatino Linotype"/>
-                <w:b/>
-                <w:bCs/>
-                <w:sz w:val="20"/>
-                <w:szCs w:val="20"/>
-              </w:rPr>
-            </w:pPr>
-            <w:r>
-              <w:rPr>
-                <w:rFonts w:ascii="Palatino Linotype" w:hAnsi="Palatino Linotype"/>
-                <w:b/>
-                <w:bCs/>
-                <w:sz w:val="20"/>
-                <w:szCs w:val="20"/>
-              </w:rPr>
-              <w:t xml:space="preserve">None</w:t>
-            </w:r>
-          </w:p>
-        </w:tc>
-        <w:tc>
-          <w:tcPr>
-            <w:tcW w:w="3289" w:type="dxa"/>
-          </w:tcPr>
-          <w:p>
-            <w:pPr>
-              <w:tabs>
-                <w:tab w:val="left" w:pos="-1080"/>
-                <w:tab w:val="left" w:pos="-720"/>
-                <w:tab w:val="left" w:pos="0"/>
-                <w:tab w:val="left" w:pos="720"/>
-                <w:tab w:val="left" w:pos="1440"/>
-                <w:tab w:val="left" w:pos="2160"/>
-                <w:tab w:val="left" w:pos="2880"/>
-                <w:tab w:val="left" w:pos="3600"/>
-                <w:tab w:val="left" w:pos="4320"/>
-                <w:tab w:val="left" w:pos="4680"/>
-              </w:tabs>
-              <w:rPr>
-                <w:rFonts w:ascii="Palatino Linotype" w:hAnsi="Palatino Linotype"/>
-                <w:b/>
-                <w:bCs/>
-                <w:sz w:val="20"/>
-                <w:szCs w:val="20"/>
-              </w:rPr>
-            </w:pPr>
-            <w:r>
-              <w:rPr>
-                <w:rFonts w:ascii="Palatino Linotype" w:hAnsi="Palatino Linotype"/>
-                <w:b/>
-                <w:bCs/>
-                <w:sz w:val="20"/>
-                <w:szCs w:val="20"/>
-              </w:rPr>
-              <w:t xml:space="preserve">None</w:t>
-            </w:r>
-          </w:p>
-        </w:tc>
-      </w:tr>
-      <w:tr>
-        <w:trPr>
-          <w:jc w:val="center"/>
-        </w:trPr>
-        <w:tc>
-          <w:tcPr>
-            <w:tcW w:w="1801" w:type="dxa"/>
-          </w:tcPr>
-          <w:p>
-            <w:pPr>
-              <w:tabs>
-                <w:tab w:val="left" w:pos="-1080"/>
-                <w:tab w:val="left" w:pos="-720"/>
-                <w:tab w:val="left" w:pos="0"/>
-                <w:tab w:val="left" w:pos="720"/>
-                <w:tab w:val="left" w:pos="1440"/>
-                <w:tab w:val="left" w:pos="2160"/>
-                <w:tab w:val="left" w:pos="2880"/>
-                <w:tab w:val="left" w:pos="3600"/>
-                <w:tab w:val="left" w:pos="4320"/>
-                <w:tab w:val="left" w:pos="4680"/>
-              </w:tabs>
-              <w:rPr>
-                <w:rFonts w:ascii="Palatino Linotype" w:hAnsi="Palatino Linotype"/>
-                <w:b/>
-                <w:bCs/>
-                <w:sz w:val="20"/>
-                <w:szCs w:val="20"/>
-              </w:rPr>
-            </w:pPr>
-            <w:r>
-              <w:rPr>
-                <w:rFonts w:ascii="Palatino Linotype" w:hAnsi="Palatino Linotype"/>
-                <w:b/>
-                <w:bCs/>
-                <w:sz w:val="20"/>
-                <w:szCs w:val="20"/>
-              </w:rPr>
-              <w:t>Jail Days</w:t>
-            </w:r>
-            <w:r>
-              <w:rPr>
-                <w:rFonts w:ascii="Palatino Linotype" w:hAnsi="Palatino Linotype"/>
-                <w:b/>
-                <w:bCs/>
-                <w:sz w:val="20"/>
-                <w:szCs w:val="20"/>
-              </w:rPr>
-              <w:t xml:space="preserve"> </w:t>
-            </w:r>
-            <w:r>
-              <w:rPr>
-                <w:rFonts w:ascii="Palatino Linotype" w:hAnsi="Palatino Linotype"/>
-                <w:b/>
-                <w:bCs/>
-                <w:sz w:val="20"/>
-                <w:szCs w:val="20"/>
-              </w:rPr>
-              <w:t>Suspended</w:t>
-            </w:r>
-          </w:p>
-        </w:tc>
-        <w:tc>
-          <w:tcPr>
-            <w:tcW w:w="3289" w:type="dxa"/>
-          </w:tcPr>
-          <w:p>
-            <w:pPr>
-              <w:tabs>
-                <w:tab w:val="left" w:pos="-1080"/>
-                <w:tab w:val="left" w:pos="-720"/>
-                <w:tab w:val="left" w:pos="0"/>
-                <w:tab w:val="left" w:pos="720"/>
-                <w:tab w:val="left" w:pos="1440"/>
-                <w:tab w:val="left" w:pos="2160"/>
-                <w:tab w:val="left" w:pos="2880"/>
-                <w:tab w:val="left" w:pos="3600"/>
-                <w:tab w:val="left" w:pos="4320"/>
-                <w:tab w:val="left" w:pos="4680"/>
-              </w:tabs>
-              <w:rPr>
-                <w:rFonts w:ascii="Palatino Linotype" w:hAnsi="Palatino Linotype"/>
-                <w:b/>
-                <w:bCs/>
-                <w:sz w:val="20"/>
-                <w:szCs w:val="20"/>
-              </w:rPr>
-            </w:pPr>
-            <w:r>
-              <w:rPr>
-                <w:rFonts w:ascii="Palatino Linotype" w:hAnsi="Palatino Linotype"/>
-                <w:b/>
-                <w:bCs/>
-                <w:sz w:val="20"/>
-                <w:szCs w:val="20"/>
-              </w:rPr>
-              <w:t xml:space="preserve">None</w:t>
-            </w:r>
-          </w:p>
-        </w:tc>
-        <w:tc>
-          <w:tcPr>
-            <w:tcW w:w="3289" w:type="dxa"/>
-          </w:tcPr>
-          <w:p>
-            <w:pPr>
-              <w:tabs>
-                <w:tab w:val="left" w:pos="-1080"/>
-                <w:tab w:val="left" w:pos="-720"/>
-                <w:tab w:val="left" w:pos="0"/>
-                <w:tab w:val="left" w:pos="720"/>
-                <w:tab w:val="left" w:pos="1440"/>
-                <w:tab w:val="left" w:pos="2160"/>
-                <w:tab w:val="left" w:pos="2880"/>
-                <w:tab w:val="left" w:pos="3600"/>
-                <w:tab w:val="left" w:pos="4320"/>
-                <w:tab w:val="left" w:pos="4680"/>
-              </w:tabs>
-              <w:rPr>
-                <w:rFonts w:ascii="Palatino Linotype" w:hAnsi="Palatino Linotype"/>
-                <w:b/>
-                <w:bCs/>
-                <w:sz w:val="20"/>
-                <w:szCs w:val="20"/>
-              </w:rPr>
-            </w:pPr>
-            <w:r>
-              <w:rPr>
-                <w:rFonts w:ascii="Palatino Linotype" w:hAnsi="Palatino Linotype"/>
-                <w:b/>
-                <w:bCs/>
-                <w:sz w:val="20"/>
-                <w:szCs w:val="20"/>
-              </w:rPr>
-              <w:t xml:space="preserve">None</w:t>
-            </w:r>
-          </w:p>
-        </w:tc>
-        <w:tc>
-          <w:tcPr>
-            <w:tcW w:w="3289" w:type="dxa"/>
-          </w:tcPr>
-          <w:p>
-            <w:pPr>
-              <w:tabs>
-                <w:tab w:val="left" w:pos="-1080"/>
-                <w:tab w:val="left" w:pos="-720"/>
-                <w:tab w:val="left" w:pos="0"/>
-                <w:tab w:val="left" w:pos="720"/>
-                <w:tab w:val="left" w:pos="1440"/>
-                <w:tab w:val="left" w:pos="2160"/>
-                <w:tab w:val="left" w:pos="2880"/>
-                <w:tab w:val="left" w:pos="3600"/>
-                <w:tab w:val="left" w:pos="4320"/>
-                <w:tab w:val="left" w:pos="4680"/>
-              </w:tabs>
-              <w:rPr>
-                <w:rFonts w:ascii="Palatino Linotype" w:hAnsi="Palatino Linotype"/>
-                <w:b/>
-                <w:bCs/>
-                <w:sz w:val="20"/>
-                <w:szCs w:val="20"/>
-              </w:rPr>
-            </w:pPr>
-            <w:r>
-              <w:rPr>
-                <w:rFonts w:ascii="Palatino Linotype" w:hAnsi="Palatino Linotype"/>
-                <w:b/>
-                <w:bCs/>
-                <w:sz w:val="20"/>
-                <w:szCs w:val="20"/>
-              </w:rPr>
-              <w:t xml:space="preserve">None</w:t>
-            </w:r>
-          </w:p>
-        </w:tc>
-      </w:tr>
     </w:tbl>
     <w:p>
       <w:pPr>
@@ -2386,7 +1964,7 @@
           <w:szCs w:val="20"/>
           <w:u w:val="single"/>
         </w:rPr>
-        <w:t xml:space="preserve">Court costs are assessed for the highest degree charge in this</w:t>
+        <w:t>Court costs are assessed for the highest degree charge in this</w:t>
       </w:r>
       <w:r>
         <w:rPr>
@@ -2406,6 +1984,170 @@
           <w:szCs w:val="20"/>
         </w:rPr>
         <w:t xml:space="preserve">. </w:t>
+      </w:r>
+      <w:r>
+        <w:rPr>
+          <w:rFonts w:ascii="Palatino Linotype" w:hAnsi="Palatino Linotype"/>
+          <w:sz w:val="20"/>
+          <w:szCs w:val="20"/>
+        </w:rPr>
+        <w:t xml:space="preserve">Having</w:t>
+      </w:r>
+      <w:r>
+        <w:rPr>
+          <w:rFonts w:ascii="Palatino Linotype" w:hAnsi="Palatino Linotype"/>
+          <w:sz w:val="20"/>
+          <w:szCs w:val="20"/>
+        </w:rPr>
+        <w:t xml:space="preserve"> been informed of the fines </w:t>
+      </w:r>
+      <w:r>
+        <w:rPr>
+          <w:rFonts w:ascii="Palatino Linotype" w:hAnsi="Palatino Linotype"/>
+          <w:b/>
+          <w:bCs/>
+          <w:sz w:val="20"/>
+          <w:szCs w:val="20"/>
+        </w:rPr>
+        <w:t xml:space="preserve"/>
+      </w:r>
+      <w:r>
+        <w:rPr>
+          <w:rFonts w:ascii="Palatino Linotype" w:hAnsi="Palatino Linotype"/>
+          <w:sz w:val="20"/>
+          <w:szCs w:val="20"/>
+        </w:rPr>
+        <w:t xml:space="preserve">and</w:t>
+      </w:r>
+      <w:proofErr w:type="gramEnd"/>
+      <w:r>
+        <w:rPr>
+          <w:rFonts w:ascii="Palatino Linotype" w:hAnsi="Palatino Linotype"/>
+          <w:sz w:val="20"/>
+          <w:szCs w:val="20"/>
+        </w:rPr>
+        <w:t xml:space="preserve"> costs</w:t>
+      </w:r>
+      <w:r>
+        <w:rPr>
+          <w:rFonts w:ascii="Palatino Linotype" w:hAnsi="Palatino Linotype"/>
+          <w:sz w:val="20"/>
+          <w:szCs w:val="20"/>
+        </w:rPr>
+        <w:t xml:space="preserve"> </w:t>
+      </w:r>
+      <w:r>
+        <w:rPr>
+          <w:rFonts w:ascii="Palatino Linotype" w:hAnsi="Palatino Linotype"/>
+          <w:sz w:val="20"/>
+          <w:szCs w:val="20"/>
+        </w:rPr>
+        <w:t xml:space="preserve">owed, Defendant expressed an ability to pay </w:t>
+      </w:r>
+      <w:r>
+        <w:rPr>
+          <w:rFonts w:ascii="Palatino Linotype" w:hAnsi="Palatino Linotype"/>
+          <w:b/>
+          <w:bCs/>
+          <w:sz w:val="20"/>
+          <w:szCs w:val="20"/>
+        </w:rPr>
+        <w:t xml:space="preserve">forthwith</w:t>
+      </w:r>
+      <w:r>
+        <w:rPr>
+          <w:rFonts w:ascii="Palatino Linotype" w:hAnsi="Palatino Linotype"/>
+          <w:sz w:val="20"/>
+          <w:szCs w:val="20"/>
+        </w:rPr>
+        <w:t xml:space="preserve">. </w:t>
+      </w:r>
+      <w:bookmarkStart w:id="1" w:name="_Hlk94196527"/>
+      <w:r>
+        <w:rPr>
+          <w:rFonts w:ascii="Palatino Linotype" w:hAnsi="Palatino Linotype"/>
+          <w:sz w:val="20"/>
+          <w:szCs w:val="20"/>
+        </w:rPr>
+        <w:t xml:space="preserve">Absent further order, the Court finds Defendant is able and shall pay</w:t>
+      </w:r>
+      <w:r>
+        <w:rPr>
+          <w:rFonts w:ascii="Palatino Linotype" w:hAnsi="Palatino Linotype"/>
+          <w:sz w:val="20"/>
+          <w:szCs w:val="20"/>
+        </w:rPr>
+        <w:t xml:space="preserve"> the fines </w:t>
+      </w:r>
+      <w:r>
+        <w:rPr>
+          <w:rFonts w:ascii="Palatino Linotype" w:hAnsi="Palatino Linotype"/>
+          <w:b/>
+          <w:bCs/>
+          <w:sz w:val="20"/>
+          <w:szCs w:val="20"/>
+        </w:rPr>
+        <w:t xml:space="preserve"/>
+      </w:r>
+      <w:r>
+        <w:rPr>
+          <w:rFonts w:ascii="Palatino Linotype" w:hAnsi="Palatino Linotype"/>
+          <w:sz w:val="20"/>
+          <w:szCs w:val="20"/>
+        </w:rPr>
+        <w:t xml:space="preserve">and</w:t>
+      </w:r>
+      <w:proofErr w:type="gramEnd"/>
+      <w:r>
+        <w:rPr>
+          <w:rFonts w:ascii="Palatino Linotype" w:hAnsi="Palatino Linotype"/>
+          <w:sz w:val="20"/>
+          <w:szCs w:val="20"/>
+        </w:rPr>
+        <w:t xml:space="preserve"> costs</w:t>
+      </w:r>
+      <w:r>
+        <w:rPr>
+          <w:rFonts w:ascii="Palatino Linotype" w:hAnsi="Palatino Linotype"/>
+          <w:sz w:val="20"/>
+          <w:szCs w:val="20"/>
+        </w:rPr>
+        <w:t xml:space="preserve"> </w:t>
+      </w:r>
+      <w:r>
+        <w:rPr>
+          <w:rFonts w:ascii="Palatino Linotype" w:hAnsi="Palatino Linotype"/>
+          <w:sz w:val="20"/>
+          <w:szCs w:val="20"/>
+        </w:rPr>
+        <w:t xml:space="preserve">in full by </w:t>
+      </w:r>
+      <w:bookmarkEnd w:id="1"/>
+      <w:r>
+        <w:rPr>
+          <w:rFonts w:ascii="Palatino Linotype" w:hAnsi="Palatino Linotype"/>
+          <w:b/>
+          <w:bCs/>
+          <w:sz w:val="20"/>
+          <w:szCs w:val="20"/>
+        </w:rPr>
+        <w:t xml:space="preserve">February 14, 2022</w:t>
+      </w:r>
+      <w:r>
+        <w:rPr>
+          <w:rFonts w:ascii="Palatino Linotype" w:hAnsi="Palatino Linotype"/>
+          <w:sz w:val="20"/>
+          <w:szCs w:val="20"/>
+        </w:rPr>
+        <w:t xml:space="preserve">. </w:t>
+      </w:r>
+      <w:r>
+        <w:rPr>
+          <w:rFonts w:ascii="Palatino Linotype" w:hAnsi="Palatino Linotype"/>
+          <w:sz w:val="20"/>
+          <w:szCs w:val="20"/>
+        </w:rPr>
+        <w:t xml:space="preserve"/>
       </w:r>
       <w:r>
         <w:rPr>
@@ -2494,46 +2236,6 @@
         <w:rPr>
           <w:rFonts w:ascii="Palatino Linotype" w:hAnsi="Palatino Linotype"/>
           <w:bCs/>
-          <w:sz w:val="20"/>
-          <w:szCs w:val="20"/>
-        </w:rPr>
-        <w:t xml:space="preserve"/>
-      </w:r>
-      <w:r>
-        <w:rPr>
-          <w:rFonts w:ascii="Palatino Linotype" w:hAnsi="Palatino Linotype"/>
-          <w:sz w:val="20"/>
-          <w:szCs w:val="20"/>
-        </w:rPr>
-        <w:t xml:space="preserve"/>
-      </w:r>
-      <w:r>
-        <w:rPr>
-          <w:rFonts w:ascii="Palatino Linotype" w:hAnsi="Palatino Linotype"/>
-          <w:sz w:val="20"/>
-          <w:szCs w:val="20"/>
-        </w:rPr>
-        <w:t xml:space="preserve"/>
-      </w:r>
-      <w:r>
-        <w:rPr>
-          <w:rFonts w:ascii="Palatino Linotype" w:hAnsi="Palatino Linotype"/>
-          <w:sz w:val="20"/>
-          <w:szCs w:val="20"/>
-        </w:rPr>
-        <w:t xml:space="preserve"/>
-      </w:r>
-      <w:r>
-        <w:rPr>
-          <w:rFonts w:ascii="Palatino Linotype" w:hAnsi="Palatino Linotype"/>
-          <w:sz w:val="20"/>
-          <w:szCs w:val="20"/>
-        </w:rPr>
-        <w:t xml:space="preserve"/>
-      </w:r>
-      <w:r>
-        <w:rPr>
-          <w:rFonts w:ascii="Palatino Linotype" w:hAnsi="Palatino Linotype"/>
           <w:sz w:val="20"/>
           <w:szCs w:val="20"/>
         </w:rPr>
@@ -2595,6 +2297,7 @@
           <w:sz w:val="20"/>
           <w:szCs w:val="20"/>
         </w:rPr>
+        <w:lastRenderedPageBreak/>
         <w:tab/>
       </w:r>
       <w:r>
@@ -2815,6 +2518,27 @@
         </w:rPr>
         <w:t xml:space="preserve">___ Prosecutor’s Office, ___ MARSIAN GARDNER</w:t>
       </w:r>
+    </w:p>
+    <w:p>
+      <w:pPr>
+        <w:tabs>
+          <w:tab w:val="left" w:pos="-1080"/>
+          <w:tab w:val="left" w:pos="-720"/>
+          <w:tab w:val="left" w:pos="0"/>
+          <w:tab w:val="left" w:pos="720"/>
+          <w:tab w:val="left" w:pos="1440"/>
+          <w:tab w:val="left" w:pos="2160"/>
+          <w:tab w:val="left" w:pos="2880"/>
+          <w:tab w:val="left" w:pos="3600"/>
+          <w:tab w:val="left" w:pos="4320"/>
+          <w:tab w:val="left" w:pos="4680"/>
+        </w:tabs>
+        <w:rPr>
+          <w:rFonts w:ascii="Palatino Linotype" w:hAnsi="Palatino Linotype"/>
+          <w:sz w:val="16"/>
+          <w:szCs w:val="16"/>
+        </w:rPr>
+      </w:pPr>
     </w:p>
     <w:sectPr>
       <w:headerReference w:type="even" r:id="rId8"/>
@@ -2866,12 +2590,7 @@
 <w:ftr xmlns:wpc="http://schemas.microsoft.com/office/word/2010/wordprocessingCanvas" xmlns:mc="http://schemas.openxmlformats.org/markup-compatibility/2006" xmlns:o="urn:schemas-microsoft-com:office:office" xmlns:r="http://schemas.openxmlformats.org/officeDocument/2006/relationships" xmlns:m="http://schemas.openxmlformats.org/officeDocument/2006/math" xmlns:v="urn:schemas-microsoft-com:vml" xmlns:wp14="http://schemas.microsoft.com/office/word/2010/wordprocessingDrawing" xmlns:wp="http://schemas.openxmlformats.org/drawingml/2006/wordprocessingDrawing" xmlns:w10="urn:schemas-microsoft-com:office:word" xmlns:w="http://schemas.openxmlformats.org/wordprocessingml/2006/main" xmlns:w14="http://schemas.microsoft.com/office/word/2010/wordml" xmlns:wpg="http://schemas.microsoft.com/office/word/2010/wordprocessingGroup" xmlns:wpi="http://schemas.microsoft.com/office/word/2010/wordprocessingInk" xmlns:wne="http://schemas.microsoft.com/office/word/2006/wordml" xmlns:wps="http://schemas.microsoft.com/office/word/2010/wordprocessingShape" mc:Ignorable="w14 wp14">
   <w:sdt>
     <w:sdtPr>
-      <w:rPr>
-        <w:rFonts w:ascii="Palatino Linotype" w:hAnsi="Palatino Linotype"/>
-        <w:sz w:val="20"/>
-        <w:szCs w:val="20"/>
-      </w:rPr>
-      <w:id w:val="-2099861789"/>
+      <w:id w:val="-1309706245"/>
       <w:docPartObj>
         <w:docPartGallery w:val="Page Numbers (Bottom of Page)"/>
         <w:docPartUnique/>
@@ -2886,13 +2605,19 @@
             <w:sz w:val="20"/>
             <w:szCs w:val="20"/>
           </w:rPr>
-          <w:id w:val="860082579"/>
+          <w:id w:val="98381352"/>
           <w:docPartObj>
             <w:docPartGallery w:val="Page Numbers (Top of Page)"/>
             <w:docPartUnique/>
           </w:docPartObj>
         </w:sdtPr>
-        <w:sdtEndPr/>
+        <w:sdtEndPr>
+          <w:rPr>
+            <w:rFonts w:ascii="Times New Roman" w:hAnsi="Times New Roman"/>
+            <w:sz w:val="24"/>
+            <w:szCs w:val="24"/>
+          </w:rPr>
+        </w:sdtEndPr>
         <w:sdtContent>
           <w:p>
             <w:pPr>
@@ -2962,6 +2687,65 @@
                 <w:sz w:val="20"/>
                 <w:szCs w:val="20"/>
               </w:rPr>
+              <w:t>1</w:t>
+            </w:r>
+            <w:r>
+              <w:rPr>
+                <w:rFonts w:ascii="Palatino Linotype" w:hAnsi="Palatino Linotype"/>
+                <w:b/>
+                <w:bCs/>
+                <w:sz w:val="20"/>
+                <w:szCs w:val="20"/>
+              </w:rPr>
+              <w:fldChar w:fldCharType="end"/>
+            </w:r>
+            <w:r>
+              <w:rPr>
+                <w:rFonts w:ascii="Palatino Linotype" w:hAnsi="Palatino Linotype"/>
+                <w:sz w:val="20"/>
+                <w:szCs w:val="20"/>
+              </w:rPr>
+              <w:t xml:space="preserve"> of </w:t>
+            </w:r>
+            <w:r>
+              <w:rPr>
+                <w:rFonts w:ascii="Palatino Linotype" w:hAnsi="Palatino Linotype"/>
+                <w:b/>
+                <w:bCs/>
+                <w:sz w:val="20"/>
+                <w:szCs w:val="20"/>
+              </w:rPr>
+              <w:fldChar w:fldCharType="begin"/>
+            </w:r>
+            <w:r>
+              <w:rPr>
+                <w:rFonts w:ascii="Palatino Linotype" w:hAnsi="Palatino Linotype"/>
+                <w:b/>
+                <w:bCs/>
+                <w:sz w:val="20"/>
+                <w:szCs w:val="20"/>
+              </w:rPr>
+              <w:instrText xml:space="preserve"> NUMPAGES  </w:instrText>
+            </w:r>
+            <w:r>
+              <w:rPr>
+                <w:rFonts w:ascii="Palatino Linotype" w:hAnsi="Palatino Linotype"/>
+                <w:b/>
+                <w:bCs/>
+                <w:sz w:val="20"/>
+                <w:szCs w:val="20"/>
+              </w:rPr>
+              <w:fldChar w:fldCharType="separate"/>
+            </w:r>
+            <w:r>
+              <w:rPr>
+                <w:rFonts w:ascii="Palatino Linotype" w:hAnsi="Palatino Linotype"/>
+                <w:b/>
+                <w:bCs/>
+                <w:noProof/>
+                <w:sz w:val="20"/>
+                <w:szCs w:val="20"/>
+              </w:rPr>
               <w:t>3</w:t>
             </w:r>
             <w:r>
@@ -2977,65 +2761,6 @@
             <w:r>
               <w:rPr>
                 <w:rFonts w:ascii="Palatino Linotype" w:hAnsi="Palatino Linotype"/>
-                <w:sz w:val="20"/>
-                <w:szCs w:val="20"/>
-              </w:rPr>
-              <w:t xml:space="preserve"> of </w:t>
-            </w:r>
-            <w:r>
-              <w:rPr>
-                <w:rFonts w:ascii="Palatino Linotype" w:hAnsi="Palatino Linotype"/>
-                <w:b/>
-                <w:bCs/>
-                <w:sz w:val="20"/>
-                <w:szCs w:val="20"/>
-              </w:rPr>
-              <w:fldChar w:fldCharType="begin"/>
-            </w:r>
-            <w:r>
-              <w:rPr>
-                <w:rFonts w:ascii="Palatino Linotype" w:hAnsi="Palatino Linotype"/>
-                <w:b/>
-                <w:bCs/>
-                <w:sz w:val="20"/>
-                <w:szCs w:val="20"/>
-              </w:rPr>
-              <w:instrText xml:space="preserve"> NUMPAGES  </w:instrText>
-            </w:r>
-            <w:r>
-              <w:rPr>
-                <w:rFonts w:ascii="Palatino Linotype" w:hAnsi="Palatino Linotype"/>
-                <w:b/>
-                <w:bCs/>
-                <w:sz w:val="20"/>
-                <w:szCs w:val="20"/>
-              </w:rPr>
-              <w:fldChar w:fldCharType="separate"/>
-            </w:r>
-            <w:r>
-              <w:rPr>
-                <w:rFonts w:ascii="Palatino Linotype" w:hAnsi="Palatino Linotype"/>
-                <w:b/>
-                <w:bCs/>
-                <w:noProof/>
-                <w:sz w:val="20"/>
-                <w:szCs w:val="20"/>
-              </w:rPr>
-              <w:t>5</w:t>
-            </w:r>
-            <w:r>
-              <w:rPr>
-                <w:rFonts w:ascii="Palatino Linotype" w:hAnsi="Palatino Linotype"/>
-                <w:b/>
-                <w:bCs/>
-                <w:sz w:val="20"/>
-                <w:szCs w:val="20"/>
-              </w:rPr>
-              <w:fldChar w:fldCharType="end"/>
-            </w:r>
-            <w:r>
-              <w:rPr>
-                <w:rFonts w:ascii="Palatino Linotype" w:hAnsi="Palatino Linotype"/>
                 <w:b/>
                 <w:bCs/>
                 <w:sz w:val="20"/>
@@ -3051,11 +2776,39 @@
               </w:rPr>
               <w:t xml:space="preserve">Final Judgment Entry 21TRC08418</w:t>
             </w:r>
+          </w:p>
+          <w:p>
+            <w:pPr>
+              <w:pStyle w:val="Footer"/>
+              <w:jc w:val="right"/>
+            </w:pPr>
           </w:p>
         </w:sdtContent>
       </w:sdt>
     </w:sdtContent>
   </w:sdt>
+  <w:p>
+    <w:pPr>
+      <w:tabs>
+        <w:tab w:val="left" w:pos="-1080"/>
+        <w:tab w:val="left" w:pos="-720"/>
+        <w:tab w:val="left" w:pos="0"/>
+        <w:tab w:val="left" w:pos="720"/>
+        <w:tab w:val="left" w:pos="1440"/>
+        <w:tab w:val="left" w:pos="2160"/>
+        <w:tab w:val="left" w:pos="2880"/>
+        <w:tab w:val="left" w:pos="3600"/>
+        <w:tab w:val="left" w:pos="4320"/>
+        <w:tab w:val="left" w:pos="4680"/>
+      </w:tabs>
+      <w:jc w:val="right"/>
+      <w:rPr>
+        <w:rFonts w:ascii="Palatino Linotype" w:hAnsi="Palatino Linotype"/>
+        <w:sz w:val="20"/>
+        <w:szCs w:val="20"/>
+      </w:rPr>
+    </w:pPr>
+  </w:p>
 </w:ftr>
 </file>
 
@@ -3247,240 +3000,8 @@
       </w:rPr>
     </w:lvl>
   </w:abstractNum>
-  <w:abstractNum w:abstractNumId="1">
-    <w:nsid w:val="279660C9"/>
-    <w:multiLevelType w:val="hybridMultilevel"/>
-    <w:tmpl w:val="672ECC5E"/>
-    <w:lvl w:ilvl="0" w:tplc="04090001">
-      <w:start w:val="1"/>
-      <w:numFmt w:val="bullet"/>
-      <w:lvlText w:val=""/>
-      <w:lvlJc w:val="left"/>
-      <w:pPr>
-        <w:ind w:left="720" w:hanging="360"/>
-      </w:pPr>
-      <w:rPr>
-        <w:rFonts w:ascii="Symbol" w:hAnsi="Symbol" w:hint="default"/>
-      </w:rPr>
-    </w:lvl>
-    <w:lvl w:ilvl="1" w:tplc="04090003" w:tentative="1">
-      <w:start w:val="1"/>
-      <w:numFmt w:val="bullet"/>
-      <w:lvlText w:val="o"/>
-      <w:lvlJc w:val="left"/>
-      <w:pPr>
-        <w:ind w:left="1440" w:hanging="360"/>
-      </w:pPr>
-      <w:rPr>
-        <w:rFonts w:ascii="Courier New" w:hAnsi="Courier New" w:cs="Courier New" w:hint="default"/>
-      </w:rPr>
-    </w:lvl>
-    <w:lvl w:ilvl="2" w:tplc="04090005" w:tentative="1">
-      <w:start w:val="1"/>
-      <w:numFmt w:val="bullet"/>
-      <w:lvlText w:val=""/>
-      <w:lvlJc w:val="left"/>
-      <w:pPr>
-        <w:ind w:left="2160" w:hanging="360"/>
-      </w:pPr>
-      <w:rPr>
-        <w:rFonts w:ascii="Wingdings" w:hAnsi="Wingdings" w:hint="default"/>
-      </w:rPr>
-    </w:lvl>
-    <w:lvl w:ilvl="3" w:tplc="04090001" w:tentative="1">
-      <w:start w:val="1"/>
-      <w:numFmt w:val="bullet"/>
-      <w:lvlText w:val=""/>
-      <w:lvlJc w:val="left"/>
-      <w:pPr>
-        <w:ind w:left="2880" w:hanging="360"/>
-      </w:pPr>
-      <w:rPr>
-        <w:rFonts w:ascii="Symbol" w:hAnsi="Symbol" w:hint="default"/>
-      </w:rPr>
-    </w:lvl>
-    <w:lvl w:ilvl="4" w:tplc="04090003" w:tentative="1">
-      <w:start w:val="1"/>
-      <w:numFmt w:val="bullet"/>
-      <w:lvlText w:val="o"/>
-      <w:lvlJc w:val="left"/>
-      <w:pPr>
-        <w:ind w:left="3600" w:hanging="360"/>
-      </w:pPr>
-      <w:rPr>
-        <w:rFonts w:ascii="Courier New" w:hAnsi="Courier New" w:cs="Courier New" w:hint="default"/>
-      </w:rPr>
-    </w:lvl>
-    <w:lvl w:ilvl="5" w:tplc="04090005" w:tentative="1">
-      <w:start w:val="1"/>
-      <w:numFmt w:val="bullet"/>
-      <w:lvlText w:val=""/>
-      <w:lvlJc w:val="left"/>
-      <w:pPr>
-        <w:ind w:left="4320" w:hanging="360"/>
-      </w:pPr>
-      <w:rPr>
-        <w:rFonts w:ascii="Wingdings" w:hAnsi="Wingdings" w:hint="default"/>
-      </w:rPr>
-    </w:lvl>
-    <w:lvl w:ilvl="6" w:tplc="04090001" w:tentative="1">
-      <w:start w:val="1"/>
-      <w:numFmt w:val="bullet"/>
-      <w:lvlText w:val=""/>
-      <w:lvlJc w:val="left"/>
-      <w:pPr>
-        <w:ind w:left="5040" w:hanging="360"/>
-      </w:pPr>
-      <w:rPr>
-        <w:rFonts w:ascii="Symbol" w:hAnsi="Symbol" w:hint="default"/>
-      </w:rPr>
-    </w:lvl>
-    <w:lvl w:ilvl="7" w:tplc="04090003" w:tentative="1">
-      <w:start w:val="1"/>
-      <w:numFmt w:val="bullet"/>
-      <w:lvlText w:val="o"/>
-      <w:lvlJc w:val="left"/>
-      <w:pPr>
-        <w:ind w:left="5760" w:hanging="360"/>
-      </w:pPr>
-      <w:rPr>
-        <w:rFonts w:ascii="Courier New" w:hAnsi="Courier New" w:cs="Courier New" w:hint="default"/>
-      </w:rPr>
-    </w:lvl>
-    <w:lvl w:ilvl="8" w:tplc="04090005" w:tentative="1">
-      <w:start w:val="1"/>
-      <w:numFmt w:val="bullet"/>
-      <w:lvlText w:val=""/>
-      <w:lvlJc w:val="left"/>
-      <w:pPr>
-        <w:ind w:left="6480" w:hanging="360"/>
-      </w:pPr>
-      <w:rPr>
-        <w:rFonts w:ascii="Wingdings" w:hAnsi="Wingdings" w:hint="default"/>
-      </w:rPr>
-    </w:lvl>
-  </w:abstractNum>
-  <w:abstractNum w:abstractNumId="2">
-    <w:nsid w:val="2E17566E"/>
-    <w:multiLevelType w:val="hybridMultilevel"/>
-    <w:tmpl w:val="00866CE6"/>
-    <w:lvl w:ilvl="0" w:tplc="04090001">
-      <w:start w:val="1"/>
-      <w:numFmt w:val="bullet"/>
-      <w:lvlText w:val=""/>
-      <w:lvlJc w:val="left"/>
-      <w:pPr>
-        <w:ind w:left="779" w:hanging="360"/>
-      </w:pPr>
-      <w:rPr>
-        <w:rFonts w:ascii="Symbol" w:hAnsi="Symbol" w:hint="default"/>
-      </w:rPr>
-    </w:lvl>
-    <w:lvl w:ilvl="1" w:tplc="04090003">
-      <w:start w:val="1"/>
-      <w:numFmt w:val="bullet"/>
-      <w:lvlText w:val="o"/>
-      <w:lvlJc w:val="left"/>
-      <w:pPr>
-        <w:ind w:left="1499" w:hanging="360"/>
-      </w:pPr>
-      <w:rPr>
-        <w:rFonts w:ascii="Courier New" w:hAnsi="Courier New" w:cs="Courier New" w:hint="default"/>
-      </w:rPr>
-    </w:lvl>
-    <w:lvl w:ilvl="2" w:tplc="04090005" w:tentative="1">
-      <w:start w:val="1"/>
-      <w:numFmt w:val="bullet"/>
-      <w:lvlText w:val=""/>
-      <w:lvlJc w:val="left"/>
-      <w:pPr>
-        <w:ind w:left="2219" w:hanging="360"/>
-      </w:pPr>
-      <w:rPr>
-        <w:rFonts w:ascii="Wingdings" w:hAnsi="Wingdings" w:hint="default"/>
-      </w:rPr>
-    </w:lvl>
-    <w:lvl w:ilvl="3" w:tplc="04090001" w:tentative="1">
-      <w:start w:val="1"/>
-      <w:numFmt w:val="bullet"/>
-      <w:lvlText w:val=""/>
-      <w:lvlJc w:val="left"/>
-      <w:pPr>
-        <w:ind w:left="2939" w:hanging="360"/>
-      </w:pPr>
-      <w:rPr>
-        <w:rFonts w:ascii="Symbol" w:hAnsi="Symbol" w:hint="default"/>
-      </w:rPr>
-    </w:lvl>
-    <w:lvl w:ilvl="4" w:tplc="04090003" w:tentative="1">
-      <w:start w:val="1"/>
-      <w:numFmt w:val="bullet"/>
-      <w:lvlText w:val="o"/>
-      <w:lvlJc w:val="left"/>
-      <w:pPr>
-        <w:ind w:left="3659" w:hanging="360"/>
-      </w:pPr>
-      <w:rPr>
-        <w:rFonts w:ascii="Courier New" w:hAnsi="Courier New" w:cs="Courier New" w:hint="default"/>
-      </w:rPr>
-    </w:lvl>
-    <w:lvl w:ilvl="5" w:tplc="04090005" w:tentative="1">
-      <w:start w:val="1"/>
-      <w:numFmt w:val="bullet"/>
-      <w:lvlText w:val=""/>
-      <w:lvlJc w:val="left"/>
-      <w:pPr>
-        <w:ind w:left="4379" w:hanging="360"/>
-      </w:pPr>
-      <w:rPr>
-        <w:rFonts w:ascii="Wingdings" w:hAnsi="Wingdings" w:hint="default"/>
-      </w:rPr>
-    </w:lvl>
-    <w:lvl w:ilvl="6" w:tplc="04090001" w:tentative="1">
-      <w:start w:val="1"/>
-      <w:numFmt w:val="bullet"/>
-      <w:lvlText w:val=""/>
-      <w:lvlJc w:val="left"/>
-      <w:pPr>
-        <w:ind w:left="5099" w:hanging="360"/>
-      </w:pPr>
-      <w:rPr>
-        <w:rFonts w:ascii="Symbol" w:hAnsi="Symbol" w:hint="default"/>
-      </w:rPr>
-    </w:lvl>
-    <w:lvl w:ilvl="7" w:tplc="04090003" w:tentative="1">
-      <w:start w:val="1"/>
-      <w:numFmt w:val="bullet"/>
-      <w:lvlText w:val="o"/>
-      <w:lvlJc w:val="left"/>
-      <w:pPr>
-        <w:ind w:left="5819" w:hanging="360"/>
-      </w:pPr>
-      <w:rPr>
-        <w:rFonts w:ascii="Courier New" w:hAnsi="Courier New" w:cs="Courier New" w:hint="default"/>
-      </w:rPr>
-    </w:lvl>
-    <w:lvl w:ilvl="8" w:tplc="04090005" w:tentative="1">
-      <w:start w:val="1"/>
-      <w:numFmt w:val="bullet"/>
-      <w:lvlText w:val=""/>
-      <w:lvlJc w:val="left"/>
-      <w:pPr>
-        <w:ind w:left="6539" w:hanging="360"/>
-      </w:pPr>
-      <w:rPr>
-        <w:rFonts w:ascii="Wingdings" w:hAnsi="Wingdings" w:hint="default"/>
-      </w:rPr>
-    </w:lvl>
-  </w:abstractNum>
   <w:num w:numId="1">
     <w:abstractNumId w:val="0"/>
-  </w:num>
-  <w:num w:numId="2">
-    <w:abstractNumId w:val="2"/>
-  </w:num>
-  <w:num w:numId="3">
-    <w:abstractNumId w:val="1"/>
   </w:num>
 </w:numbering>
 </file>
@@ -3799,49 +3320,6 @@
       <w:contextualSpacing/>
     </w:pPr>
   </w:style>
-  <w:style w:type="character" w:styleId="CommentReference">
-    <w:name w:val="annotation reference"/>
-    <w:basedOn w:val="DefaultParagraphFont"/>
-    <w:uiPriority w:val="99"/>
-    <w:semiHidden/>
-    <w:unhideWhenUsed/>
-    <w:rsid w:val="00A53114"/>
-    <w:rPr>
-      <w:sz w:val="16"/>
-      <w:szCs w:val="16"/>
-    </w:rPr>
-  </w:style>
-  <w:style w:type="paragraph" w:styleId="CommentText">
-    <w:name w:val="annotation text"/>
-    <w:basedOn w:val="Normal"/>
-    <w:link w:val="CommentTextChar"/>
-    <w:uiPriority w:val="99"/>
-    <w:unhideWhenUsed/>
-    <w:rsid w:val="00A53114"/>
-    <w:pPr>
-      <w:widowControl/>
-      <w:autoSpaceDE/>
-      <w:autoSpaceDN/>
-      <w:adjustRightInd/>
-    </w:pPr>
-    <w:rPr>
-      <w:rFonts w:asciiTheme="minorHAnsi" w:eastAsiaTheme="minorHAnsi" w:hAnsiTheme="minorHAnsi" w:cstheme="minorBidi"/>
-      <w:sz w:val="20"/>
-      <w:szCs w:val="20"/>
-    </w:rPr>
-  </w:style>
-  <w:style w:type="character" w:customStyle="1" w:styleId="CommentTextChar">
-    <w:name w:val="Comment Text Char"/>
-    <w:basedOn w:val="DefaultParagraphFont"/>
-    <w:link w:val="CommentText"/>
-    <w:uiPriority w:val="99"/>
-    <w:rsid w:val="00A53114"/>
-    <w:rPr>
-      <w:rFonts w:eastAsiaTheme="minorHAnsi"/>
-      <w:sz w:val="20"/>
-      <w:szCs w:val="20"/>
-    </w:rPr>
-  </w:style>
 </w:styles>
 </file>
 
@@ -4159,49 +3637,6 @@
       <w:contextualSpacing/>
     </w:pPr>
   </w:style>
-  <w:style w:type="character" w:styleId="CommentReference">
-    <w:name w:val="annotation reference"/>
-    <w:basedOn w:val="DefaultParagraphFont"/>
-    <w:uiPriority w:val="99"/>
-    <w:semiHidden/>
-    <w:unhideWhenUsed/>
-    <w:rsid w:val="00A53114"/>
-    <w:rPr>
-      <w:sz w:val="16"/>
-      <w:szCs w:val="16"/>
-    </w:rPr>
-  </w:style>
-  <w:style w:type="paragraph" w:styleId="CommentText">
-    <w:name w:val="annotation text"/>
-    <w:basedOn w:val="Normal"/>
-    <w:link w:val="CommentTextChar"/>
-    <w:uiPriority w:val="99"/>
-    <w:unhideWhenUsed/>
-    <w:rsid w:val="00A53114"/>
-    <w:pPr>
-      <w:widowControl/>
-      <w:autoSpaceDE/>
-      <w:autoSpaceDN/>
-      <w:adjustRightInd/>
-    </w:pPr>
-    <w:rPr>
-      <w:rFonts w:asciiTheme="minorHAnsi" w:eastAsiaTheme="minorHAnsi" w:hAnsiTheme="minorHAnsi" w:cstheme="minorBidi"/>
-      <w:sz w:val="20"/>
-      <w:szCs w:val="20"/>
-    </w:rPr>
-  </w:style>
-  <w:style w:type="character" w:customStyle="1" w:styleId="CommentTextChar">
-    <w:name w:val="Comment Text Char"/>
-    <w:basedOn w:val="DefaultParagraphFont"/>
-    <w:link w:val="CommentText"/>
-    <w:uiPriority w:val="99"/>
-    <w:rsid w:val="00A53114"/>
-    <w:rPr>
-      <w:rFonts w:eastAsiaTheme="minorHAnsi"/>
-      <w:sz w:val="20"/>
-      <w:szCs w:val="20"/>
-    </w:rPr>
-  </w:style>
 </w:styles>
 </file>
 

</xml_diff>

<commit_message>
Fixed data retention of conditions with default factory in model.
</commit_message>
<xml_diff>
--- a/resources/Saved/21TRC08418_Traffic Judgment Entry.docx
+++ b/resources/Saved/21TRC08418_Traffic Judgment Entry.docx
@@ -464,6 +464,7 @@
         <w:jc w:val="center"/>
         <w:rPr>
           <w:rFonts w:ascii="Palatino Linotype" w:hAnsi="Palatino Linotype"/>
+          <w:bCs/>
           <w:sz w:val="20"/>
           <w:szCs w:val="20"/>
         </w:rPr>
@@ -477,7 +478,40 @@
           <w:szCs w:val="20"/>
           <w:u w:val="single"/>
         </w:rPr>
-        <w:t xml:space="preserve">FINAL JUDGMENT ENTRY</w:t>
+        <w:t>MAGISTRATE</w:t>
+      </w:r>
+      <w:r>
+        <w:rPr>
+          <w:rFonts w:ascii="Palatino Linotype" w:hAnsi="Palatino Linotype"/>
+          <w:b/>
+          <w:bCs/>
+          <w:sz w:val="20"/>
+          <w:szCs w:val="20"/>
+          <w:u w:val="single"/>
+        </w:rPr>
+        <w:t>’S</w:t>
+      </w:r>
+      <w:r>
+        <w:rPr>
+          <w:rFonts w:ascii="Palatino Linotype" w:hAnsi="Palatino Linotype"/>
+          <w:b/>
+          <w:bCs/>
+          <w:sz w:val="20"/>
+          <w:szCs w:val="20"/>
+          <w:u w:val="single"/>
+        </w:rPr>
+        <w:t xml:space="preserve"> </w:t>
+      </w:r>
+      <w:r>
+        <w:rPr>
+          <w:rFonts w:ascii="Palatino Linotype" w:hAnsi="Palatino Linotype"/>
+          <w:b/>
+          <w:bCs/>
+          <w:sz w:val="20"/>
+          <w:szCs w:val="20"/>
+          <w:u w:val="single"/>
+        </w:rPr>
+        <w:t xml:space="preserve">DECISION</w:t>
       </w:r>
     </w:p>
     <w:p>
@@ -2222,24 +2256,15 @@
           <w:sz w:val="20"/>
           <w:szCs w:val="20"/>
         </w:rPr>
-        <w:t xml:space="preserve"> </w:t>
-      </w:r>
-      <w:r>
-        <w:rPr>
-          <w:rFonts w:ascii="Palatino Linotype" w:hAnsi="Palatino Linotype"/>
-          <w:sz w:val="20"/>
-          <w:szCs w:val="20"/>
-        </w:rPr>
-        <w:t xml:space="preserve">The Defendant showed proof of financial responsibility at the time of the offense.</w:t>
-      </w:r>
-      <w:r>
-        <w:rPr>
-          <w:rFonts w:ascii="Palatino Linotype" w:hAnsi="Palatino Linotype"/>
-          <w:bCs/>
-          <w:sz w:val="20"/>
-          <w:szCs w:val="20"/>
-        </w:rPr>
         <w:t xml:space="preserve"/>
+      </w:r>
+      <w:r>
+        <w:rPr>
+          <w:rFonts w:ascii="Palatino Linotype" w:hAnsi="Palatino Linotype"/>
+          <w:sz w:val="20"/>
+          <w:szCs w:val="20"/>
+        </w:rPr>
+        <w:t xml:space="preserve">The Defendant did not show proof of financial responsibility at the time of the offense or during the proceeding, but may show proof to Clerk of Court at any time prior to the submission of this matter to the Ohio Bureau of Motor Vehicles.</w:t>
       </w:r>
       <w:r>
         <w:rPr>
@@ -2401,7 +2426,7 @@
           <w:sz w:val="20"/>
           <w:szCs w:val="20"/>
         </w:rPr>
-        <w:t xml:space="preserve">Judge</w:t>
+        <w:t xml:space="preserve">Magistrate</w:t>
       </w:r>
       <w:r>
         <w:rPr>
@@ -2417,7 +2442,7 @@
           <w:sz w:val="20"/>
           <w:szCs w:val="20"/>
         </w:rPr>
-        <w:t xml:space="preserve">Marianne</w:t>
+        <w:t xml:space="preserve">Amanda</w:t>
       </w:r>
       <w:r>
         <w:rPr>
@@ -2433,7 +2458,7 @@
           <w:sz w:val="20"/>
           <w:szCs w:val="20"/>
         </w:rPr>
-        <w:t xml:space="preserve">Hemmeter</w:t>
+        <w:t xml:space="preserve">Bunner</w:t>
       </w:r>
     </w:p>
     <w:p>
@@ -2453,6 +2478,106 @@
         <w:rPr>
           <w:rFonts w:ascii="Palatino Linotype" w:hAnsi="Palatino Linotype"/>
           <w:bCs/>
+          <w:sz w:val="20"/>
+          <w:szCs w:val="20"/>
+        </w:rPr>
+      </w:pPr>
+      <w:r>
+        <w:rPr>
+          <w:rFonts w:ascii="Palatino Linotype" w:hAnsi="Palatino Linotype"/>
+          <w:sz w:val="20"/>
+          <w:szCs w:val="20"/>
+        </w:rPr>
+        <w:t xml:space="preserve"/>
+      </w:r>
+    </w:p>
+    <w:p>
+      <w:pPr>
+        <w:tabs>
+          <w:tab w:val="center" w:pos="4680"/>
+        </w:tabs>
+        <w:jc w:val="both"/>
+        <w:rPr>
+          <w:rFonts w:ascii="Palatino Linotype" w:hAnsi="Palatino Linotype"/>
+          <w:b/>
+          <w:bCs/>
+          <w:i/>
+          <w:sz w:val="19"/>
+          <w:szCs w:val="19"/>
+        </w:rPr>
+      </w:pPr>
+      <w:r>
+        <w:rPr>
+          <w:rFonts w:ascii="Palatino Linotype" w:hAnsi="Palatino Linotype"/>
+          <w:b/>
+          <w:bCs/>
+          <w:i/>
+          <w:sz w:val="19"/>
+          <w:szCs w:val="19"/>
+        </w:rPr>
+        <w:t xml:space="preserve">Pursuant to Criminal Rule 19(D) and Traffic Rule 14, written objections to this magistrate’s decision must be filed within </w:t>
+      </w:r>
+      <w:r>
+        <w:rPr>
+          <w:rFonts w:ascii="Palatino Linotype" w:hAnsi="Palatino Linotype"/>
+          <w:b/>
+          <w:bCs/>
+          <w:i/>
+          <w:sz w:val="19"/>
+          <w:szCs w:val="19"/>
+        </w:rPr>
+        <w:t>14</w:t>
+      </w:r>
+      <w:r>
+        <w:rPr>
+          <w:rFonts w:ascii="Palatino Linotype" w:hAnsi="Palatino Linotype"/>
+          <w:b/>
+          <w:bCs/>
+          <w:i/>
+          <w:sz w:val="19"/>
+          <w:szCs w:val="19"/>
+        </w:rPr>
+        <w:t xml:space="preserve"> days of the filing of this decision. Any objections must state with specificity the grounds of the objections. </w:t>
+      </w:r>
+      <w:r>
+        <w:rPr>
+          <w:rFonts w:ascii="Palatino Linotype" w:hAnsi="Palatino Linotype"/>
+          <w:b/>
+          <w:bCs/>
+          <w:i/>
+          <w:sz w:val="19"/>
+          <w:szCs w:val="19"/>
+        </w:rPr>
+        <w:t xml:space="preserve">A party shall not assign as error on appeal the court’s adoption of this decision unless the party timely </w:t>
+      </w:r>
+      <w:r>
+        <w:rPr>
+          <w:rFonts w:ascii="Palatino Linotype" w:hAnsi="Palatino Linotype"/>
+          <w:b/>
+          <w:bCs/>
+          <w:i/>
+          <w:sz w:val="19"/>
+          <w:szCs w:val="19"/>
+        </w:rPr>
+        <w:t xml:space="preserve">files objections.</w:t>
+      </w:r>
+    </w:p>
+    <w:p>
+      <w:pPr>
+        <w:tabs>
+          <w:tab w:val="left" w:pos="-1080"/>
+          <w:tab w:val="left" w:pos="-720"/>
+          <w:tab w:val="left" w:pos="0"/>
+          <w:tab w:val="left" w:pos="720"/>
+          <w:tab w:val="left" w:pos="1440"/>
+          <w:tab w:val="left" w:pos="2160"/>
+          <w:tab w:val="left" w:pos="2880"/>
+          <w:tab w:val="left" w:pos="3600"/>
+          <w:tab w:val="left" w:pos="4320"/>
+          <w:tab w:val="left" w:pos="4680"/>
+        </w:tabs>
+        <w:rPr>
+          <w:rFonts w:ascii="Palatino Linotype" w:hAnsi="Palatino Linotype"/>
           <w:sz w:val="20"/>
           <w:szCs w:val="20"/>
         </w:rPr>
@@ -2774,7 +2899,15 @@
                 <w:sz w:val="20"/>
                 <w:szCs w:val="20"/>
               </w:rPr>
-              <w:t xml:space="preserve">Final Judgment Entry 21TRC08418</w:t>
+              <w:t xml:space="preserve">Magistrate Decision</w:t>
+            </w:r>
+            <w:r>
+              <w:rPr>
+                <w:rFonts w:ascii="Palatino Linotype" w:hAnsi="Palatino Linotype"/>
+                <w:sz w:val="20"/>
+                <w:szCs w:val="20"/>
+              </w:rPr>
+              <w:t xml:space="preserve"> 21TRC08418</w:t>
             </w:r>
           </w:p>
           <w:p>

</xml_diff>

<commit_message>
Added commas on dates in Jail template.
</commit_message>
<xml_diff>
--- a/resources/Saved/21TRC08418_Traffic Judgment Entry.docx
+++ b/resources/Saved/21TRC08418_Traffic Judgment Entry.docx
@@ -1,6 +1,6 @@
 
 <file path=word/document.xml><?xml version="1.0" encoding="utf-8"?>
-<w:document xmlns:wpc="http://schemas.microsoft.com/office/word/2010/wordprocessingCanvas" xmlns:mc="http://schemas.openxmlformats.org/markup-compatibility/2006" xmlns:o="urn:schemas-microsoft-com:office:office" xmlns:r="http://schemas.openxmlformats.org/officeDocument/2006/relationships" xmlns:m="http://schemas.openxmlformats.org/officeDocument/2006/math" xmlns:v="urn:schemas-microsoft-com:vml" xmlns:wp14="http://schemas.microsoft.com/office/word/2010/wordprocessingDrawing" xmlns:wp="http://schemas.openxmlformats.org/drawingml/2006/wordprocessingDrawing" xmlns:w10="urn:schemas-microsoft-com:office:word" xmlns:w="http://schemas.openxmlformats.org/wordprocessingml/2006/main" xmlns:w14="http://schemas.microsoft.com/office/word/2010/wordml" xmlns:wpg="http://schemas.microsoft.com/office/word/2010/wordprocessingGroup" xmlns:wpi="http://schemas.microsoft.com/office/word/2010/wordprocessingInk" xmlns:wne="http://schemas.microsoft.com/office/word/2006/wordml" xmlns:wps="http://schemas.microsoft.com/office/word/2010/wordprocessingShape" mc:Ignorable="w14 wp14">
+<w:document xmlns:wpc="http://schemas.microsoft.com/office/word/2010/wordprocessingCanvas" xmlns:cx="http://schemas.microsoft.com/office/drawing/2014/chartex" xmlns:cx1="http://schemas.microsoft.com/office/drawing/2015/9/8/chartex" xmlns:cx2="http://schemas.microsoft.com/office/drawing/2015/10/21/chartex" xmlns:cx3="http://schemas.microsoft.com/office/drawing/2016/5/9/chartex" xmlns:cx4="http://schemas.microsoft.com/office/drawing/2016/5/10/chartex" xmlns:cx5="http://schemas.microsoft.com/office/drawing/2016/5/11/chartex" xmlns:cx6="http://schemas.microsoft.com/office/drawing/2016/5/12/chartex" xmlns:cx7="http://schemas.microsoft.com/office/drawing/2016/5/13/chartex" xmlns:cx8="http://schemas.microsoft.com/office/drawing/2016/5/14/chartex" xmlns:mc="http://schemas.openxmlformats.org/markup-compatibility/2006" xmlns:aink="http://schemas.microsoft.com/office/drawing/2016/ink" xmlns:am3d="http://schemas.microsoft.com/office/drawing/2017/model3d" xmlns:o="urn:schemas-microsoft-com:office:office" xmlns:r="http://schemas.openxmlformats.org/officeDocument/2006/relationships" xmlns:m="http://schemas.openxmlformats.org/officeDocument/2006/math" xmlns:v="urn:schemas-microsoft-com:vml" xmlns:wp14="http://schemas.microsoft.com/office/word/2010/wordprocessingDrawing" xmlns:wp="http://schemas.openxmlformats.org/drawingml/2006/wordprocessingDrawing" xmlns:w10="urn:schemas-microsoft-com:office:word" xmlns:w="http://schemas.openxmlformats.org/wordprocessingml/2006/main" xmlns:w14="http://schemas.microsoft.com/office/word/2010/wordml" xmlns:w15="http://schemas.microsoft.com/office/word/2012/wordml" xmlns:w16cex="http://schemas.microsoft.com/office/word/2018/wordml/cex" xmlns:w16cid="http://schemas.microsoft.com/office/word/2016/wordml/cid" xmlns:w16="http://schemas.microsoft.com/office/word/2018/wordml" xmlns:w16sdtdh="http://schemas.microsoft.com/office/word/2020/wordml/sdtdatahash" xmlns:w16se="http://schemas.microsoft.com/office/word/2015/wordml/symex" xmlns:wpg="http://schemas.microsoft.com/office/word/2010/wordprocessingGroup" xmlns:wpi="http://schemas.microsoft.com/office/word/2010/wordprocessingInk" xmlns:wne="http://schemas.microsoft.com/office/word/2006/wordml" xmlns:wps="http://schemas.microsoft.com/office/word/2010/wordprocessingShape" mc:Ignorable="w14 w15 w16se w16cid w16 w16cex w16sdtdh wp14">
   <w:body>
     <w:p>
       <w:pPr>
@@ -207,7 +207,7 @@
           <w:szCs w:val="20"/>
         </w:rPr>
         <w:tab/>
-        <w:t xml:space="preserve">CASE NO</w:t>
+        <w:t>CASE NO</w:t>
       </w:r>
       <w:r>
         <w:rPr>
@@ -452,6 +452,7 @@
         <w:jc w:val="center"/>
         <w:rPr>
           <w:rFonts w:ascii="Palatino Linotype" w:hAnsi="Palatino Linotype"/>
+          <w:bCs/>
           <w:sz w:val="20"/>
           <w:szCs w:val="20"/>
         </w:rPr>
@@ -465,7 +466,40 @@
           <w:szCs w:val="20"/>
           <w:u w:val="single"/>
         </w:rPr>
-        <w:t xml:space="preserve">FINAL JUDGMENT ENTRY</w:t>
+        <w:t>MAGISTRATE</w:t>
+      </w:r>
+      <w:r>
+        <w:rPr>
+          <w:rFonts w:ascii="Palatino Linotype" w:hAnsi="Palatino Linotype"/>
+          <w:b/>
+          <w:bCs/>
+          <w:sz w:val="20"/>
+          <w:szCs w:val="20"/>
+          <w:u w:val="single"/>
+        </w:rPr>
+        <w:t>’S</w:t>
+      </w:r>
+      <w:r>
+        <w:rPr>
+          <w:rFonts w:ascii="Palatino Linotype" w:hAnsi="Palatino Linotype"/>
+          <w:b/>
+          <w:bCs/>
+          <w:sz w:val="20"/>
+          <w:szCs w:val="20"/>
+          <w:u w:val="single"/>
+        </w:rPr>
+        <w:t xml:space="preserve"> </w:t>
+      </w:r>
+      <w:r>
+        <w:rPr>
+          <w:rFonts w:ascii="Palatino Linotype" w:hAnsi="Palatino Linotype"/>
+          <w:b/>
+          <w:bCs/>
+          <w:sz w:val="20"/>
+          <w:szCs w:val="20"/>
+          <w:u w:val="single"/>
+        </w:rPr>
+        <w:t>DECISION</w:t>
       </w:r>
     </w:p>
     <w:p>
@@ -487,6 +521,14 @@
         </w:rPr>
         <w:t xml:space="preserve"/>
       </w:r>
+      <w:r>
+        <w:rPr>
+          <w:rFonts w:ascii="Palatino Linotype" w:hAnsi="Palatino Linotype"/>
+          <w:sz w:val="20"/>
+          <w:szCs w:val="20"/>
+        </w:rPr>
+        <w:tab/>
+      </w:r>
     </w:p>
     <w:p>
       <w:pPr>
@@ -542,7 +584,7 @@
           <w:szCs w:val="20"/>
           <w:lang w:val="en-CA"/>
         </w:rPr>
-        <w:t xml:space="preserve">Defendant appeared in Court</w:t>
+        <w:t>Defendant appeared in Court</w:t>
       </w:r>
       <w:r>
         <w:rPr>
@@ -558,15 +600,15 @@
           <w:sz w:val="20"/>
           <w:szCs w:val="20"/>
         </w:rPr>
-        <w:t xml:space="preserve">arraignment</w:t>
-      </w:r>
-      <w:r>
-        <w:rPr>
-          <w:rFonts w:ascii="Palatino Linotype" w:hAnsi="Palatino Linotype"/>
-          <w:sz w:val="20"/>
-          <w:szCs w:val="20"/>
-        </w:rPr>
-        <w:t xml:space="preserve"> on February 23, 2022.</w:t>
+        <w:t xml:space="preserve">change of plea</w:t>
+      </w:r>
+      <w:r>
+        <w:rPr>
+          <w:rFonts w:ascii="Palatino Linotype" w:hAnsi="Palatino Linotype"/>
+          <w:sz w:val="20"/>
+          <w:szCs w:val="20"/>
+        </w:rPr>
+        <w:t xml:space="preserve"> on February 24, 2022.</w:t>
       </w:r>
       <w:r>
         <w:rPr>
@@ -583,25 +625,7 @@
           <w:sz w:val="20"/>
           <w:szCs w:val="20"/>
         </w:rPr>
-        <w:t xml:space="preserve">Defendant waived right to counsel.</w:t>
-      </w:r>
-      <w:r>
-        <w:rPr>
-          <w:rFonts w:ascii="Palatino Linotype" w:hAnsi="Palatino Linotype"/>
-          <w:bCs/>
-          <w:sz w:val="20"/>
-          <w:szCs w:val="20"/>
-        </w:rPr>
-        <w:t xml:space="preserve"> </w:t>
-      </w:r>
-      <w:r>
-        <w:rPr>
-          <w:rFonts w:ascii="Palatino Linotype" w:hAnsi="Palatino Linotype"/>
-          <w:bCs/>
-          <w:sz w:val="20"/>
-          <w:szCs w:val="20"/>
-        </w:rPr>
-        <w:t xml:space="preserve"/>
+        <w:t xml:space="preserve">Defendant waived right to counsel. </w:t>
       </w:r>
       <w:r>
         <w:rPr>
@@ -719,15 +743,33 @@
           <w:sz w:val="20"/>
           <w:szCs w:val="20"/>
         </w:rPr>
-        <w:t xml:space="preserve">R.C. 2943.031 </w:t>
-      </w:r>
-      <w:r>
-        <w:rPr>
-          <w:rFonts w:ascii="Palatino Linotype" w:hAnsi="Palatino Linotype"/>
-          <w:sz w:val="20"/>
-          <w:szCs w:val="20"/>
-        </w:rPr>
-        <w:t xml:space="preserve">The Court, finding that the Defendant entered the plea knowingly, intelligently, and voluntarily, accepted the plea and entered the following sentence:</w:t>
+        <w:t>R.C. 2943.031</w:t>
+      </w:r>
+      <w:r>
+        <w:rPr>
+          <w:rFonts w:ascii="Palatino Linotype" w:hAnsi="Palatino Linotype"/>
+          <w:vanish/>
+          <w:sz w:val="20"/>
+          <w:szCs w:val="20"/>
+        </w:rPr>
+        <w:t>.</w:t>
+      </w:r>
+      <w:r>
+        <w:rPr>
+          <w:rFonts w:ascii="Palatino Linotype" w:hAnsi="Palatino Linotype"/>
+          <w:vanish/>
+          <w:sz w:val="20"/>
+          <w:szCs w:val="20"/>
+        </w:rPr>
+        <w:t xml:space="preserve"> </w:t>
+      </w:r>
+      <w:r>
+        <w:rPr>
+          <w:rFonts w:ascii="Palatino Linotype" w:hAnsi="Palatino Linotype"/>
+          <w:sz w:val="20"/>
+          <w:szCs w:val="20"/>
+        </w:rPr>
+        <w:t>The Court, finding that the Defendant entered the plea knowingly, intelligently, and voluntarily, accepted the plea and entered the following sentence:</w:t>
       </w:r>
       <w:r>
         <w:rPr>
@@ -740,12 +782,21 @@
     </w:p>
     <w:p>
       <w:pPr>
-        <w:rPr>
-          <w:rFonts w:ascii="Palatino Linotype" w:hAnsi="Palatino Linotype"/>
-          <w:sz w:val="20"/>
-          <w:szCs w:val="20"/>
-        </w:rPr>
-      </w:pPr>
+        <w:jc w:val="both"/>
+        <w:rPr>
+          <w:rFonts w:ascii="Palatino Linotype" w:hAnsi="Palatino Linotype"/>
+          <w:sz w:val="20"/>
+          <w:szCs w:val="20"/>
+        </w:rPr>
+      </w:pPr>
+      <w:r>
+        <w:rPr>
+          <w:rFonts w:ascii="Palatino Linotype" w:hAnsi="Palatino Linotype"/>
+          <w:sz w:val="20"/>
+          <w:szCs w:val="20"/>
+        </w:rPr>
+        <w:t xml:space="preserve"/>
+      </w:r>
     </w:p>
     <w:tbl>
       <w:tblPr>
@@ -755,7 +806,7 @@
         <w:tblLook w:val="04A0" w:firstRow="1" w:lastRow="0" w:firstColumn="1" w:lastColumn="0" w:noHBand="0" w:noVBand="1"/>
       </w:tblPr>
       <w:tblGrid>
-        <w:gridCol w:w="1801"/>
+        <w:gridCol w:w="2182"/>
         <w:gridCol w:w="1559"/>
         <w:gridCol w:w="3289"/>
         <w:gridCol w:w="1632"/>
@@ -766,7 +817,7 @@
         </w:trPr>
         <w:tc>
           <w:tcPr>
-            <w:tcW w:w="1801" w:type="dxa"/>
+            <w:tcW w:w="2182" w:type="dxa"/>
           </w:tcPr>
           <w:p>
             <w:pPr>
@@ -798,6 +849,7 @@
                 <w:sz w:val="20"/>
                 <w:szCs w:val="20"/>
               </w:rPr>
+              <w:lastRenderedPageBreak/>
               <w:t>Offense</w:t>
             </w:r>
           </w:p>
@@ -923,7 +975,7 @@
         </w:trPr>
         <w:tc>
           <w:tcPr>
-            <w:tcW w:w="1801" w:type="dxa"/>
+            <w:tcW w:w="2182" w:type="dxa"/>
           </w:tcPr>
           <w:p>
             <w:pPr>
@@ -955,7 +1007,6 @@
                 <w:sz w:val="20"/>
                 <w:szCs w:val="20"/>
               </w:rPr>
-              <w:lastRenderedPageBreak/>
               <w:t>Statute/Ord.</w:t>
             </w:r>
           </w:p>
@@ -1032,7 +1083,7 @@
                 <w:sz w:val="20"/>
                 <w:szCs w:val="20"/>
               </w:rPr>
-              <w:t xml:space="preserve">No Data</w:t>
+              <w:t xml:space="preserve">4511.39</w:t>
             </w:r>
           </w:p>
         </w:tc>
@@ -1081,7 +1132,7 @@
         </w:trPr>
         <w:tc>
           <w:tcPr>
-            <w:tcW w:w="1801" w:type="dxa"/>
+            <w:tcW w:w="2182" w:type="dxa"/>
           </w:tcPr>
           <w:p>
             <w:pPr>
@@ -1238,7 +1289,7 @@
         </w:trPr>
         <w:tc>
           <w:tcPr>
-            <w:tcW w:w="1801" w:type="dxa"/>
+            <w:tcW w:w="2182" w:type="dxa"/>
           </w:tcPr>
           <w:p>
             <w:pPr>
@@ -1395,7 +1446,7 @@
         </w:trPr>
         <w:tc>
           <w:tcPr>
-            <w:tcW w:w="1801" w:type="dxa"/>
+            <w:tcW w:w="2182" w:type="dxa"/>
           </w:tcPr>
           <w:p>
             <w:pPr>
@@ -1552,7 +1603,7 @@
         </w:trPr>
         <w:tc>
           <w:tcPr>
-            <w:tcW w:w="1801" w:type="dxa"/>
+            <w:tcW w:w="2182" w:type="dxa"/>
           </w:tcPr>
           <w:p>
             <w:pPr>
@@ -1622,6 +1673,44 @@
                 <w:sz w:val="20"/>
                 <w:szCs w:val="20"/>
               </w:rPr>
+              <w:t xml:space="preserve">$ 50</w:t>
+            </w:r>
+          </w:p>
+        </w:tc>
+        <w:tc>
+          <w:tcPr>
+            <w:tcW w:w="3289" w:type="dxa"/>
+          </w:tcPr>
+          <w:p>
+            <w:pPr>
+              <w:tabs>
+                <w:tab w:val="left" w:pos="-1080"/>
+                <w:tab w:val="left" w:pos="-720"/>
+                <w:tab w:val="left" w:pos="0"/>
+                <w:tab w:val="left" w:pos="720"/>
+                <w:tab w:val="left" w:pos="1440"/>
+                <w:tab w:val="left" w:pos="2160"/>
+                <w:tab w:val="left" w:pos="2880"/>
+                <w:tab w:val="left" w:pos="3600"/>
+                <w:tab w:val="left" w:pos="4320"/>
+                <w:tab w:val="left" w:pos="4680"/>
+              </w:tabs>
+              <w:rPr>
+                <w:rFonts w:ascii="Palatino Linotype" w:hAnsi="Palatino Linotype"/>
+                <w:b/>
+                <w:bCs/>
+                <w:sz w:val="20"/>
+                <w:szCs w:val="20"/>
+              </w:rPr>
+            </w:pPr>
+            <w:r>
+              <w:rPr>
+                <w:rFonts w:ascii="Palatino Linotype" w:hAnsi="Palatino Linotype"/>
+                <w:b/>
+                <w:bCs/>
+                <w:sz w:val="20"/>
+                <w:szCs w:val="20"/>
+              </w:rPr>
               <w:t xml:space="preserve">$ 0</w:t>
             </w:r>
           </w:p>
@@ -1664,44 +1753,6 @@
             </w:r>
           </w:p>
         </w:tc>
-        <w:tc>
-          <w:tcPr>
-            <w:tcW w:w="3289" w:type="dxa"/>
-          </w:tcPr>
-          <w:p>
-            <w:pPr>
-              <w:tabs>
-                <w:tab w:val="left" w:pos="-1080"/>
-                <w:tab w:val="left" w:pos="-720"/>
-                <w:tab w:val="left" w:pos="0"/>
-                <w:tab w:val="left" w:pos="720"/>
-                <w:tab w:val="left" w:pos="1440"/>
-                <w:tab w:val="left" w:pos="2160"/>
-                <w:tab w:val="left" w:pos="2880"/>
-                <w:tab w:val="left" w:pos="3600"/>
-                <w:tab w:val="left" w:pos="4320"/>
-                <w:tab w:val="left" w:pos="4680"/>
-              </w:tabs>
-              <w:rPr>
-                <w:rFonts w:ascii="Palatino Linotype" w:hAnsi="Palatino Linotype"/>
-                <w:b/>
-                <w:bCs/>
-                <w:sz w:val="20"/>
-                <w:szCs w:val="20"/>
-              </w:rPr>
-            </w:pPr>
-            <w:r>
-              <w:rPr>
-                <w:rFonts w:ascii="Palatino Linotype" w:hAnsi="Palatino Linotype"/>
-                <w:b/>
-                <w:bCs/>
-                <w:sz w:val="20"/>
-                <w:szCs w:val="20"/>
-              </w:rPr>
-              <w:t xml:space="preserve">$ 0</w:t>
-            </w:r>
-          </w:p>
-        </w:tc>
       </w:tr>
       <w:tr>
         <w:trPr>
@@ -1709,7 +1760,7 @@
         </w:trPr>
         <w:tc>
           <w:tcPr>
-            <w:tcW w:w="1801" w:type="dxa"/>
+            <w:tcW w:w="2182" w:type="dxa"/>
           </w:tcPr>
           <w:p>
             <w:pPr>
@@ -1799,6 +1850,44 @@
                 <w:sz w:val="20"/>
                 <w:szCs w:val="20"/>
               </w:rPr>
+              <w:t xml:space="preserve">$ 25</w:t>
+            </w:r>
+          </w:p>
+        </w:tc>
+        <w:tc>
+          <w:tcPr>
+            <w:tcW w:w="3289" w:type="dxa"/>
+          </w:tcPr>
+          <w:p>
+            <w:pPr>
+              <w:tabs>
+                <w:tab w:val="left" w:pos="-1080"/>
+                <w:tab w:val="left" w:pos="-720"/>
+                <w:tab w:val="left" w:pos="0"/>
+                <w:tab w:val="left" w:pos="720"/>
+                <w:tab w:val="left" w:pos="1440"/>
+                <w:tab w:val="left" w:pos="2160"/>
+                <w:tab w:val="left" w:pos="2880"/>
+                <w:tab w:val="left" w:pos="3600"/>
+                <w:tab w:val="left" w:pos="4320"/>
+                <w:tab w:val="left" w:pos="4680"/>
+              </w:tabs>
+              <w:rPr>
+                <w:rFonts w:ascii="Palatino Linotype" w:hAnsi="Palatino Linotype"/>
+                <w:b/>
+                <w:bCs/>
+                <w:sz w:val="20"/>
+                <w:szCs w:val="20"/>
+              </w:rPr>
+            </w:pPr>
+            <w:r>
+              <w:rPr>
+                <w:rFonts w:ascii="Palatino Linotype" w:hAnsi="Palatino Linotype"/>
+                <w:b/>
+                <w:bCs/>
+                <w:sz w:val="20"/>
+                <w:szCs w:val="20"/>
+              </w:rPr>
               <w:t xml:space="preserve">$ 0</w:t>
             </w:r>
           </w:p>
@@ -1841,6 +1930,49 @@
             </w:r>
           </w:p>
         </w:tc>
+      </w:tr>
+      <w:tr>
+        <w:trPr>
+          <w:jc w:val="center"/>
+        </w:trPr>
+        <w:tc>
+          <w:tcPr>
+            <w:tcW w:w="2182" w:type="dxa"/>
+          </w:tcPr>
+          <w:p>
+            <w:pPr>
+              <w:tabs>
+                <w:tab w:val="left" w:pos="-1080"/>
+                <w:tab w:val="left" w:pos="-720"/>
+                <w:tab w:val="left" w:pos="0"/>
+                <w:tab w:val="left" w:pos="720"/>
+                <w:tab w:val="left" w:pos="1440"/>
+                <w:tab w:val="left" w:pos="2160"/>
+                <w:tab w:val="left" w:pos="2880"/>
+                <w:tab w:val="left" w:pos="3600"/>
+                <w:tab w:val="left" w:pos="4320"/>
+                <w:tab w:val="left" w:pos="4680"/>
+              </w:tabs>
+              <w:rPr>
+                <w:rFonts w:ascii="Palatino Linotype" w:hAnsi="Palatino Linotype"/>
+                <w:b/>
+                <w:bCs/>
+                <w:sz w:val="20"/>
+                <w:szCs w:val="20"/>
+              </w:rPr>
+            </w:pPr>
+            <w:r>
+              <w:rPr>
+                <w:rFonts w:ascii="Palatino Linotype" w:hAnsi="Palatino Linotype"/>
+                <w:b/>
+                <w:bCs/>
+                <w:sz w:val="20"/>
+                <w:szCs w:val="20"/>
+              </w:rPr>
+              <w:t>Jail Days</w:t>
+            </w:r>
+          </w:p>
+        </w:tc>
         <w:tc>
           <w:tcPr>
             <w:tcW w:w="3289" w:type="dxa"/>
@@ -1875,7 +2007,260 @@
                 <w:sz w:val="20"/>
                 <w:szCs w:val="20"/>
               </w:rPr>
-              <w:t xml:space="preserve">$ 0</w:t>
+              <w:t xml:space="preserve">10</w:t>
+            </w:r>
+          </w:p>
+        </w:tc>
+        <w:tc>
+          <w:tcPr>
+            <w:tcW w:w="3289" w:type="dxa"/>
+          </w:tcPr>
+          <w:p>
+            <w:pPr>
+              <w:tabs>
+                <w:tab w:val="left" w:pos="-1080"/>
+                <w:tab w:val="left" w:pos="-720"/>
+                <w:tab w:val="left" w:pos="0"/>
+                <w:tab w:val="left" w:pos="720"/>
+                <w:tab w:val="left" w:pos="1440"/>
+                <w:tab w:val="left" w:pos="2160"/>
+                <w:tab w:val="left" w:pos="2880"/>
+                <w:tab w:val="left" w:pos="3600"/>
+                <w:tab w:val="left" w:pos="4320"/>
+                <w:tab w:val="left" w:pos="4680"/>
+              </w:tabs>
+              <w:rPr>
+                <w:rFonts w:ascii="Palatino Linotype" w:hAnsi="Palatino Linotype"/>
+                <w:b/>
+                <w:bCs/>
+                <w:sz w:val="20"/>
+                <w:szCs w:val="20"/>
+              </w:rPr>
+            </w:pPr>
+            <w:r>
+              <w:rPr>
+                <w:rFonts w:ascii="Palatino Linotype" w:hAnsi="Palatino Linotype"/>
+                <w:b/>
+                <w:bCs/>
+                <w:sz w:val="20"/>
+                <w:szCs w:val="20"/>
+              </w:rPr>
+              <w:t xml:space="preserve">None</w:t>
+            </w:r>
+          </w:p>
+        </w:tc>
+        <w:tc>
+          <w:tcPr>
+            <w:tcW w:w="3289" w:type="dxa"/>
+          </w:tcPr>
+          <w:p>
+            <w:pPr>
+              <w:tabs>
+                <w:tab w:val="left" w:pos="-1080"/>
+                <w:tab w:val="left" w:pos="-720"/>
+                <w:tab w:val="left" w:pos="0"/>
+                <w:tab w:val="left" w:pos="720"/>
+                <w:tab w:val="left" w:pos="1440"/>
+                <w:tab w:val="left" w:pos="2160"/>
+                <w:tab w:val="left" w:pos="2880"/>
+                <w:tab w:val="left" w:pos="3600"/>
+                <w:tab w:val="left" w:pos="4320"/>
+                <w:tab w:val="left" w:pos="4680"/>
+              </w:tabs>
+              <w:rPr>
+                <w:rFonts w:ascii="Palatino Linotype" w:hAnsi="Palatino Linotype"/>
+                <w:b/>
+                <w:bCs/>
+                <w:sz w:val="20"/>
+                <w:szCs w:val="20"/>
+              </w:rPr>
+            </w:pPr>
+            <w:r>
+              <w:rPr>
+                <w:rFonts w:ascii="Palatino Linotype" w:hAnsi="Palatino Linotype"/>
+                <w:b/>
+                <w:bCs/>
+                <w:sz w:val="20"/>
+                <w:szCs w:val="20"/>
+              </w:rPr>
+              <w:t xml:space="preserve">None</w:t>
+            </w:r>
+          </w:p>
+        </w:tc>
+      </w:tr>
+      <w:tr>
+        <w:trPr>
+          <w:jc w:val="center"/>
+        </w:trPr>
+        <w:tc>
+          <w:tcPr>
+            <w:tcW w:w="2182" w:type="dxa"/>
+          </w:tcPr>
+          <w:p>
+            <w:pPr>
+              <w:tabs>
+                <w:tab w:val="left" w:pos="-1080"/>
+                <w:tab w:val="left" w:pos="-720"/>
+                <w:tab w:val="left" w:pos="0"/>
+                <w:tab w:val="left" w:pos="720"/>
+                <w:tab w:val="left" w:pos="1440"/>
+                <w:tab w:val="left" w:pos="2160"/>
+                <w:tab w:val="left" w:pos="2880"/>
+                <w:tab w:val="left" w:pos="3600"/>
+                <w:tab w:val="left" w:pos="4320"/>
+                <w:tab w:val="left" w:pos="4680"/>
+              </w:tabs>
+              <w:rPr>
+                <w:rFonts w:ascii="Palatino Linotype" w:hAnsi="Palatino Linotype"/>
+                <w:b/>
+                <w:bCs/>
+                <w:sz w:val="20"/>
+                <w:szCs w:val="20"/>
+              </w:rPr>
+            </w:pPr>
+            <w:r>
+              <w:rPr>
+                <w:rFonts w:ascii="Palatino Linotype" w:hAnsi="Palatino Linotype"/>
+                <w:b/>
+                <w:bCs/>
+                <w:sz w:val="20"/>
+                <w:szCs w:val="20"/>
+              </w:rPr>
+              <w:t>Jail Days</w:t>
+            </w:r>
+            <w:r>
+              <w:rPr>
+                <w:rFonts w:ascii="Palatino Linotype" w:hAnsi="Palatino Linotype"/>
+                <w:b/>
+                <w:bCs/>
+                <w:sz w:val="20"/>
+                <w:szCs w:val="20"/>
+              </w:rPr>
+              <w:t xml:space="preserve"> </w:t>
+            </w:r>
+            <w:r>
+              <w:rPr>
+                <w:rFonts w:ascii="Palatino Linotype" w:hAnsi="Palatino Linotype"/>
+                <w:b/>
+                <w:bCs/>
+                <w:sz w:val="20"/>
+                <w:szCs w:val="20"/>
+              </w:rPr>
+              <w:t>Suspended</w:t>
+            </w:r>
+          </w:p>
+        </w:tc>
+        <w:tc>
+          <w:tcPr>
+            <w:tcW w:w="3289" w:type="dxa"/>
+          </w:tcPr>
+          <w:p>
+            <w:pPr>
+              <w:tabs>
+                <w:tab w:val="left" w:pos="-1080"/>
+                <w:tab w:val="left" w:pos="-720"/>
+                <w:tab w:val="left" w:pos="0"/>
+                <w:tab w:val="left" w:pos="720"/>
+                <w:tab w:val="left" w:pos="1440"/>
+                <w:tab w:val="left" w:pos="2160"/>
+                <w:tab w:val="left" w:pos="2880"/>
+                <w:tab w:val="left" w:pos="3600"/>
+                <w:tab w:val="left" w:pos="4320"/>
+                <w:tab w:val="left" w:pos="4680"/>
+              </w:tabs>
+              <w:rPr>
+                <w:rFonts w:ascii="Palatino Linotype" w:hAnsi="Palatino Linotype"/>
+                <w:b/>
+                <w:bCs/>
+                <w:sz w:val="20"/>
+                <w:szCs w:val="20"/>
+              </w:rPr>
+            </w:pPr>
+            <w:r>
+              <w:rPr>
+                <w:rFonts w:ascii="Palatino Linotype" w:hAnsi="Palatino Linotype"/>
+                <w:b/>
+                <w:bCs/>
+                <w:sz w:val="20"/>
+                <w:szCs w:val="20"/>
+              </w:rPr>
+              <w:t xml:space="preserve">None</w:t>
+            </w:r>
+          </w:p>
+        </w:tc>
+        <w:tc>
+          <w:tcPr>
+            <w:tcW w:w="3289" w:type="dxa"/>
+          </w:tcPr>
+          <w:p>
+            <w:pPr>
+              <w:tabs>
+                <w:tab w:val="left" w:pos="-1080"/>
+                <w:tab w:val="left" w:pos="-720"/>
+                <w:tab w:val="left" w:pos="0"/>
+                <w:tab w:val="left" w:pos="720"/>
+                <w:tab w:val="left" w:pos="1440"/>
+                <w:tab w:val="left" w:pos="2160"/>
+                <w:tab w:val="left" w:pos="2880"/>
+                <w:tab w:val="left" w:pos="3600"/>
+                <w:tab w:val="left" w:pos="4320"/>
+                <w:tab w:val="left" w:pos="4680"/>
+              </w:tabs>
+              <w:rPr>
+                <w:rFonts w:ascii="Palatino Linotype" w:hAnsi="Palatino Linotype"/>
+                <w:b/>
+                <w:bCs/>
+                <w:sz w:val="20"/>
+                <w:szCs w:val="20"/>
+              </w:rPr>
+            </w:pPr>
+            <w:r>
+              <w:rPr>
+                <w:rFonts w:ascii="Palatino Linotype" w:hAnsi="Palatino Linotype"/>
+                <w:b/>
+                <w:bCs/>
+                <w:sz w:val="20"/>
+                <w:szCs w:val="20"/>
+              </w:rPr>
+              <w:t xml:space="preserve">None</w:t>
+            </w:r>
+          </w:p>
+        </w:tc>
+        <w:tc>
+          <w:tcPr>
+            <w:tcW w:w="3289" w:type="dxa"/>
+          </w:tcPr>
+          <w:p>
+            <w:pPr>
+              <w:tabs>
+                <w:tab w:val="left" w:pos="-1080"/>
+                <w:tab w:val="left" w:pos="-720"/>
+                <w:tab w:val="left" w:pos="0"/>
+                <w:tab w:val="left" w:pos="720"/>
+                <w:tab w:val="left" w:pos="1440"/>
+                <w:tab w:val="left" w:pos="2160"/>
+                <w:tab w:val="left" w:pos="2880"/>
+                <w:tab w:val="left" w:pos="3600"/>
+                <w:tab w:val="left" w:pos="4320"/>
+                <w:tab w:val="left" w:pos="4680"/>
+              </w:tabs>
+              <w:rPr>
+                <w:rFonts w:ascii="Palatino Linotype" w:hAnsi="Palatino Linotype"/>
+                <w:b/>
+                <w:bCs/>
+                <w:sz w:val="20"/>
+                <w:szCs w:val="20"/>
+              </w:rPr>
+            </w:pPr>
+            <w:r>
+              <w:rPr>
+                <w:rFonts w:ascii="Palatino Linotype" w:hAnsi="Palatino Linotype"/>
+                <w:b/>
+                <w:bCs/>
+                <w:sz w:val="20"/>
+                <w:szCs w:val="20"/>
+              </w:rPr>
+              <w:t xml:space="preserve">None</w:t>
             </w:r>
           </w:p>
         </w:tc>
@@ -1931,7 +2316,7 @@
           <w:szCs w:val="20"/>
           <w:u w:val="single"/>
         </w:rPr>
-        <w:t>Court costs are assessed for the highest degree charge in this</w:t>
+        <w:t xml:space="preserve">Court costs are assessed for the highest degree charge in this</w:t>
       </w:r>
       <w:r>
         <w:rPr>
@@ -1951,6 +2336,31 @@
           <w:szCs w:val="20"/>
         </w:rPr>
         <w:t xml:space="preserve">. </w:t>
+      </w:r>
+      <w:r>
+        <w:rPr>
+          <w:rFonts w:ascii="Palatino Linotype" w:hAnsi="Palatino Linotype"/>
+          <w:sz w:val="20"/>
+          <w:szCs w:val="20"/>
+        </w:rPr>
+        <w:t xml:space="preserve"/>
+      </w:r>
+      <w:r>
+        <w:rPr>
+          <w:rFonts w:ascii="Palatino Linotype" w:hAnsi="Palatino Linotype"/>
+          <w:bCs/>
+          <w:sz w:val="20"/>
+          <w:szCs w:val="20"/>
+        </w:rPr>
+        <w:t xml:space="preserve"/>
+      </w:r>
+      <w:r>
+        <w:rPr>
+          <w:rFonts w:ascii="Palatino Linotype" w:hAnsi="Palatino Linotype"/>
+          <w:sz w:val="20"/>
+          <w:szCs w:val="20"/>
+        </w:rPr>
+        <w:t xml:space="preserve"/>
       </w:r>
       <w:r>
         <w:rPr>
@@ -2080,15 +2490,23 @@
           <w:sz w:val="20"/>
           <w:szCs w:val="20"/>
         </w:rPr>
-        <w:t xml:space="preserve">February 23, 2022</w:t>
-      </w:r>
-      <w:r>
-        <w:rPr>
-          <w:rFonts w:ascii="Palatino Linotype" w:hAnsi="Palatino Linotype"/>
-          <w:sz w:val="20"/>
-          <w:szCs w:val="20"/>
-        </w:rPr>
-        <w:t xml:space="preserve">. </w:t>
+        <w:t xml:space="preserve">February 24, 2022</w:t>
+      </w:r>
+      <w:r>
+        <w:rPr>
+          <w:rFonts w:ascii="Palatino Linotype" w:hAnsi="Palatino Linotype"/>
+          <w:sz w:val="20"/>
+          <w:szCs w:val="20"/>
+        </w:rPr>
+        <w:t>.</w:t>
+      </w:r>
+      <w:r>
+        <w:rPr>
+          <w:rFonts w:ascii="Palatino Linotype" w:hAnsi="Palatino Linotype"/>
+          <w:sz w:val="20"/>
+          <w:szCs w:val="20"/>
+        </w:rPr>
+        <w:t xml:space="preserve"> </w:t>
       </w:r>
       <w:r>
         <w:rPr>
@@ -2186,6 +2604,1187 @@
         </w:rPr>
         <w:t xml:space="preserve"/>
       </w:r>
+      <w:r>
+        <w:rPr>
+          <w:rFonts w:ascii="Palatino Linotype" w:hAnsi="Palatino Linotype"/>
+          <w:sz w:val="20"/>
+          <w:szCs w:val="20"/>
+        </w:rPr>
+        <w:t xml:space="preserve"/>
+      </w:r>
+      <w:r>
+        <w:rPr>
+          <w:rFonts w:ascii="Palatino Linotype" w:hAnsi="Palatino Linotype"/>
+          <w:sz w:val="20"/>
+          <w:szCs w:val="20"/>
+        </w:rPr>
+        <w:t xml:space="preserve"/>
+      </w:r>
+      <w:r>
+        <w:rPr>
+          <w:rFonts w:ascii="Palatino Linotype" w:hAnsi="Palatino Linotype"/>
+          <w:sz w:val="20"/>
+          <w:szCs w:val="20"/>
+        </w:rPr>
+        <w:t xml:space="preserve"/>
+      </w:r>
+      <w:r>
+        <w:rPr>
+          <w:rFonts w:ascii="Palatino Linotype" w:hAnsi="Palatino Linotype"/>
+          <w:sz w:val="20"/>
+          <w:szCs w:val="20"/>
+        </w:rPr>
+        <w:t xml:space="preserve"/>
+      </w:r>
+      <w:r>
+        <w:rPr>
+          <w:rFonts w:ascii="Palatino Linotype" w:hAnsi="Palatino Linotype"/>
+          <w:sz w:val="20"/>
+          <w:szCs w:val="20"/>
+        </w:rPr>
+        <w:t xml:space="preserve"/>
+      </w:r>
+      <w:r>
+        <w:rPr>
+          <w:rFonts w:ascii="Palatino Linotype" w:hAnsi="Palatino Linotype"/>
+          <w:sz w:val="20"/>
+          <w:szCs w:val="20"/>
+        </w:rPr>
+        <w:t xml:space="preserve"/>
+      </w:r>
+      <w:r>
+        <w:rPr>
+          <w:rFonts w:ascii="Palatino Linotype" w:hAnsi="Palatino Linotype"/>
+          <w:sz w:val="20"/>
+          <w:szCs w:val="20"/>
+        </w:rPr>
+        <w:t xml:space="preserve"/>
+        <w:br/>
+        <w:t xml:space="preserve"/>
+      </w:r>
+    </w:p>
+    <w:p>
+      <w:pPr>
+        <w:jc w:val="both"/>
+        <w:rPr>
+          <w:rFonts w:ascii="Palatino Linotype" w:hAnsi="Palatino Linotype"/>
+          <w:sz w:val="20"/>
+          <w:szCs w:val="20"/>
+        </w:rPr>
+      </w:pPr>
+      <w:r>
+        <w:rPr>
+          <w:rFonts w:ascii="Palatino Linotype" w:hAnsi="Palatino Linotype"/>
+          <w:b/>
+          <w:sz w:val="20"/>
+          <w:szCs w:val="20"/>
+        </w:rPr>
+        <w:t xml:space="preserve">Jail </w:t>
+      </w:r>
+      <w:r>
+        <w:rPr>
+          <w:rFonts w:ascii="Palatino Linotype" w:hAnsi="Palatino Linotype"/>
+          <w:b/>
+          <w:sz w:val="20"/>
+          <w:szCs w:val="20"/>
+        </w:rPr>
+        <w:t>Reporting</w:t>
+      </w:r>
+      <w:r>
+        <w:rPr>
+          <w:rFonts w:ascii="Palatino Linotype" w:hAnsi="Palatino Linotype"/>
+          <w:b/>
+          <w:sz w:val="20"/>
+          <w:szCs w:val="20"/>
+        </w:rPr>
+        <w:t xml:space="preserve"> Terms.</w:t>
+      </w:r>
+      <w:r>
+        <w:rPr>
+          <w:rFonts w:ascii="Palatino Linotype" w:hAnsi="Palatino Linotype"/>
+          <w:b/>
+          <w:sz w:val="20"/>
+          <w:szCs w:val="20"/>
+        </w:rPr>
+        <w:t xml:space="preserve">  </w:t>
+      </w:r>
+      <w:r>
+        <w:rPr>
+          <w:rFonts w:ascii="Palatino Linotype" w:hAnsi="Palatino Linotype"/>
+          <w:sz w:val="20"/>
+          <w:szCs w:val="20"/>
+        </w:rPr>
+        <w:t xml:space="preserve"/>
+      </w:r>
+      <w:r>
+        <w:rPr>
+          <w:rFonts w:ascii="Palatino Linotype" w:hAnsi="Palatino Linotype"/>
+          <w:sz w:val="20"/>
+          <w:szCs w:val="20"/>
+        </w:rPr>
+        <w:t xml:space="preserve">Defendant’s report date is </w:t>
+      </w:r>
+      <w:r>
+        <w:rPr>
+          <w:rFonts w:ascii="Palatino Linotype" w:hAnsi="Palatino Linotype"/>
+          <w:b/>
+          <w:sz w:val="20"/>
+          <w:szCs w:val="20"/>
+        </w:rPr>
+        <w:t xml:space="preserve">February 24, 2022</w:t>
+      </w:r>
+      <w:r>
+        <w:rPr>
+          <w:rFonts w:ascii="Palatino Linotype" w:hAnsi="Palatino Linotype"/>
+          <w:b/>
+          <w:sz w:val="20"/>
+          <w:szCs w:val="20"/>
+        </w:rPr>
+        <w:t xml:space="preserve"> at 08:30 AM</w:t>
+      </w:r>
+      <w:r>
+        <w:rPr>
+          <w:rFonts w:ascii="Palatino Linotype" w:hAnsi="Palatino Linotype"/>
+          <w:sz w:val="20"/>
+          <w:szCs w:val="20"/>
+        </w:rPr>
+        <w:t xml:space="preserve">.</w:t>
+      </w:r>
+      <w:r>
+        <w:rPr>
+          <w:rFonts w:ascii="Palatino Linotype" w:hAnsi="Palatino Linotype"/>
+          <w:sz w:val="20"/>
+          <w:szCs w:val="20"/>
+        </w:rPr>
+        <w:t xml:space="preserve"/>
+      </w:r>
+    </w:p>
+    <w:p>
+      <w:pPr>
+        <w:pStyle w:val="ListParagraph"/>
+        <w:numPr>
+          <w:ilvl w:val="0"/>
+          <w:numId w:val="3"/>
+        </w:numPr>
+        <w:jc w:val="both"/>
+        <w:rPr>
+          <w:rFonts w:ascii="Palatino Linotype" w:hAnsi="Palatino Linotype"/>
+          <w:sz w:val="20"/>
+          <w:szCs w:val="20"/>
+        </w:rPr>
+      </w:pPr>
+      <w:r>
+        <w:rPr>
+          <w:rFonts w:ascii="Palatino Linotype" w:hAnsi="Palatino Linotype"/>
+          <w:sz w:val="20"/>
+          <w:szCs w:val="20"/>
+        </w:rPr>
+        <w:t>Defendant shall report to jail time</w:t>
+      </w:r>
+      <w:r>
+        <w:rPr>
+          <w:rFonts w:ascii="Palatino Linotype" w:hAnsi="Palatino Linotype"/>
+          <w:sz w:val="20"/>
+          <w:szCs w:val="20"/>
+        </w:rPr>
+        <w:t>l</w:t>
+      </w:r>
+      <w:r>
+        <w:rPr>
+          <w:rFonts w:ascii="Palatino Linotype" w:hAnsi="Palatino Linotype"/>
+          <w:sz w:val="20"/>
+          <w:szCs w:val="20"/>
+        </w:rPr>
+        <w:t>y and sober.</w:t>
+      </w:r>
+    </w:p>
+    <w:p>
+      <w:pPr>
+        <w:pStyle w:val="ListParagraph"/>
+        <w:numPr>
+          <w:ilvl w:val="0"/>
+          <w:numId w:val="3"/>
+        </w:numPr>
+        <w:jc w:val="both"/>
+        <w:rPr>
+          <w:rFonts w:ascii="Palatino Linotype" w:hAnsi="Palatino Linotype"/>
+          <w:sz w:val="20"/>
+          <w:szCs w:val="20"/>
+        </w:rPr>
+      </w:pPr>
+      <w:r>
+        <w:rPr>
+          <w:rFonts w:ascii="Palatino Linotype" w:hAnsi="Palatino Linotype"/>
+          <w:sz w:val="20"/>
+          <w:szCs w:val="20"/>
+        </w:rPr>
+        <w:t xml:space="preserve">The jail days imposed shall be served</w:t>
+      </w:r>
+      <w:r>
+        <w:rPr>
+          <w:rFonts w:ascii="Palatino Linotype" w:hAnsi="Palatino Linotype"/>
+          <w:sz w:val="20"/>
+          <w:szCs w:val="20"/>
+        </w:rPr>
+        <w:t xml:space="preserve"> as</w:t>
+      </w:r>
+      <w:r>
+        <w:rPr>
+          <w:rFonts w:ascii="Palatino Linotype" w:hAnsi="Palatino Linotype"/>
+          <w:sz w:val="20"/>
+          <w:szCs w:val="20"/>
+        </w:rPr>
+        <w:t xml:space="preserve"> consecutive days. </w:t>
+      </w:r>
+      <w:r>
+        <w:rPr>
+          <w:rFonts w:ascii="Palatino Linotype" w:hAnsi="Palatino Linotype"/>
+          <w:sz w:val="20"/>
+          <w:szCs w:val="20"/>
+        </w:rPr>
+        <w:t xml:space="preserve"/>
+      </w:r>
+      <w:r>
+        <w:rPr>
+          <w:rFonts w:ascii="Palatino Linotype" w:hAnsi="Palatino Linotype"/>
+          <w:sz w:val="20"/>
+          <w:szCs w:val="20"/>
+        </w:rPr>
+        <w:t xml:space="preserve"/>
+      </w:r>
+      <w:r>
+        <w:rPr>
+          <w:rFonts w:ascii="Palatino Linotype" w:hAnsi="Palatino Linotype"/>
+          <w:sz w:val="20"/>
+          <w:szCs w:val="20"/>
+        </w:rPr>
+        <w:t xml:space="preserve"/>
+      </w:r>
+      <w:r>
+        <w:rPr>
+          <w:rFonts w:ascii="Palatino Linotype" w:hAnsi="Palatino Linotype"/>
+          <w:sz w:val="20"/>
+          <w:szCs w:val="20"/>
+        </w:rPr>
+        <w:t xml:space="preserve"/>
+      </w:r>
+    </w:p>
+    <w:p>
+      <w:pPr>
+        <w:pStyle w:val="ListParagraph"/>
+        <w:numPr>
+          <w:ilvl w:val="0"/>
+          <w:numId w:val="3"/>
+        </w:numPr>
+        <w:jc w:val="both"/>
+        <w:rPr>
+          <w:rFonts w:ascii="Palatino Linotype" w:hAnsi="Palatino Linotype"/>
+          <w:sz w:val="20"/>
+          <w:szCs w:val="20"/>
+        </w:rPr>
+      </w:pPr>
+      <w:r>
+        <w:rPr>
+          <w:rFonts w:ascii="Palatino Linotype" w:hAnsi="Palatino Linotype"/>
+          <w:sz w:val="20"/>
+          <w:szCs w:val="20"/>
+        </w:rPr>
+        <w:t>Defendant shall timely pay</w:t>
+      </w:r>
+      <w:r>
+        <w:rPr>
+          <w:rFonts w:ascii="Palatino Linotype" w:hAnsi="Palatino Linotype"/>
+          <w:sz w:val="20"/>
+          <w:szCs w:val="20"/>
+        </w:rPr>
+        <w:t>,</w:t>
+      </w:r>
+      <w:r>
+        <w:rPr>
+          <w:rFonts w:ascii="Palatino Linotype" w:hAnsi="Palatino Linotype"/>
+          <w:sz w:val="20"/>
+          <w:szCs w:val="20"/>
+        </w:rPr>
+        <w:t xml:space="preserve"> or dispute</w:t>
+      </w:r>
+      <w:r>
+        <w:rPr>
+          <w:rFonts w:ascii="Palatino Linotype" w:hAnsi="Palatino Linotype"/>
+          <w:sz w:val="20"/>
+          <w:szCs w:val="20"/>
+        </w:rPr>
+        <w:t>,</w:t>
+      </w:r>
+      <w:r>
+        <w:rPr>
+          <w:rFonts w:ascii="Palatino Linotype" w:hAnsi="Palatino Linotype"/>
+          <w:sz w:val="20"/>
+          <w:szCs w:val="20"/>
+        </w:rPr>
+        <w:t xml:space="preserve"> confinement costs billed pursuant to R.C. 2929.37 or be subject to certificate of judgment by the Clerk.</w:t>
+      </w:r>
+    </w:p>
+    <w:p>
+      <w:pPr>
+        <w:jc w:val="both"/>
+        <w:rPr>
+          <w:rFonts w:ascii="Palatino Linotype" w:hAnsi="Palatino Linotype"/>
+          <w:sz w:val="20"/>
+          <w:szCs w:val="20"/>
+        </w:rPr>
+      </w:pPr>
+      <w:r>
+        <w:rPr>
+          <w:rFonts w:ascii="Palatino Linotype" w:hAnsi="Palatino Linotype"/>
+          <w:sz w:val="20"/>
+          <w:szCs w:val="20"/>
+        </w:rPr>
+        <w:t xml:space="preserve"/>
+      </w:r>
+      <w:r>
+        <w:rPr>
+          <w:rFonts w:ascii="Palatino Linotype" w:hAnsi="Palatino Linotype"/>
+          <w:sz w:val="20"/>
+          <w:szCs w:val="20"/>
+        </w:rPr>
+        <w:t xml:space="preserve"/>
+      </w:r>
+      <w:r>
+        <w:rPr>
+          <w:rFonts w:ascii="Palatino Linotype" w:hAnsi="Palatino Linotype"/>
+          <w:sz w:val="20"/>
+          <w:szCs w:val="20"/>
+        </w:rPr>
+        <w:t xml:space="preserve"/>
+      </w:r>
+      <w:r>
+        <w:rPr>
+          <w:rFonts w:ascii="Palatino Linotype" w:hAnsi="Palatino Linotype"/>
+          <w:sz w:val="20"/>
+          <w:szCs w:val="20"/>
+        </w:rPr>
+        <w:t xml:space="preserve"/>
+      </w:r>
+      <w:r>
+        <w:rPr>
+          <w:rFonts w:ascii="Palatino Linotype" w:hAnsi="Palatino Linotype"/>
+          <w:sz w:val="20"/>
+          <w:szCs w:val="20"/>
+        </w:rPr>
+        <w:t xml:space="preserve"/>
+      </w:r>
+      <w:r>
+        <w:rPr>
+          <w:rFonts w:ascii="Palatino Linotype" w:hAnsi="Palatino Linotype"/>
+          <w:sz w:val="20"/>
+          <w:szCs w:val="20"/>
+        </w:rPr>
+        <w:t xml:space="preserve"/>
+        <w:br/>
+        <w:t xml:space="preserve"/>
+      </w:r>
+    </w:p>
+    <w:p>
+      <w:pPr>
+        <w:jc w:val="both"/>
+        <w:rPr>
+          <w:rFonts w:ascii="Palatino Linotype" w:hAnsi="Palatino Linotype"/>
+          <w:b/>
+          <w:sz w:val="20"/>
+          <w:szCs w:val="20"/>
+        </w:rPr>
+      </w:pPr>
+      <w:r>
+        <w:rPr>
+          <w:rFonts w:ascii="Palatino Linotype" w:hAnsi="Palatino Linotype"/>
+          <w:b/>
+          <w:sz w:val="20"/>
+          <w:szCs w:val="20"/>
+        </w:rPr>
+        <w:t>Community Control</w:t>
+      </w:r>
+      <w:r>
+        <w:rPr>
+          <w:rFonts w:ascii="Palatino Linotype" w:hAnsi="Palatino Linotype"/>
+          <w:b/>
+          <w:sz w:val="20"/>
+          <w:szCs w:val="20"/>
+        </w:rPr>
+        <w:t>.</w:t>
+      </w:r>
+      <w:r>
+        <w:rPr>
+          <w:rFonts w:ascii="Palatino Linotype" w:hAnsi="Palatino Linotype"/>
+          <w:b/>
+          <w:sz w:val="20"/>
+          <w:szCs w:val="20"/>
+        </w:rPr>
+        <w:t xml:space="preserve">  </w:t>
+      </w:r>
+      <w:r>
+        <w:rPr>
+          <w:rFonts w:ascii="Palatino Linotype" w:hAnsi="Palatino Linotype"/>
+          <w:sz w:val="20"/>
+          <w:szCs w:val="20"/>
+        </w:rPr>
+        <w:t xml:space="preserve">For a period of </w:t>
+      </w:r>
+      <w:r>
+        <w:rPr>
+          <w:rFonts w:ascii="Palatino Linotype" w:hAnsi="Palatino Linotype"/>
+          <w:b/>
+          <w:sz w:val="20"/>
+          <w:szCs w:val="20"/>
+          <w:u w:val="single"/>
+        </w:rPr>
+        <w:t xml:space="preserve">1 year</w:t>
+      </w:r>
+      <w:r>
+        <w:rPr>
+          <w:rFonts w:ascii="Palatino Linotype" w:hAnsi="Palatino Linotype"/>
+          <w:sz w:val="20"/>
+          <w:szCs w:val="20"/>
+        </w:rPr>
+        <w:t xml:space="preserve">, Defendant shall be under </w:t>
+      </w:r>
+      <w:r>
+        <w:rPr>
+          <w:rFonts w:ascii="Palatino Linotype" w:hAnsi="Palatino Linotype"/>
+          <w:b/>
+          <w:sz w:val="20"/>
+          <w:szCs w:val="20"/>
+          <w:u w:val="single"/>
+        </w:rPr>
+        <w:t xml:space="preserve">basic</w:t>
+      </w:r>
+      <w:r>
+        <w:rPr>
+          <w:rFonts w:ascii="Palatino Linotype" w:hAnsi="Palatino Linotype"/>
+          <w:b/>
+          <w:sz w:val="20"/>
+          <w:szCs w:val="20"/>
+          <w:u w:val="single"/>
+        </w:rPr>
+        <w:t xml:space="preserve"> </w:t>
+      </w:r>
+      <w:r>
+        <w:rPr>
+          <w:rFonts w:ascii="Palatino Linotype" w:hAnsi="Palatino Linotype"/>
+          <w:b/>
+          <w:sz w:val="20"/>
+          <w:szCs w:val="20"/>
+          <w:u w:val="single"/>
+        </w:rPr>
+        <w:t>supervision</w:t>
+      </w:r>
+      <w:r>
+        <w:rPr>
+          <w:rFonts w:ascii="Palatino Linotype" w:hAnsi="Palatino Linotype"/>
+          <w:sz w:val="20"/>
+          <w:szCs w:val="20"/>
+        </w:rPr>
+        <w:t xml:space="preserve"> </w:t>
+      </w:r>
+      <w:r>
+        <w:rPr>
+          <w:rFonts w:ascii="Palatino Linotype" w:hAnsi="Palatino Linotype"/>
+          <w:sz w:val="20"/>
+          <w:szCs w:val="20"/>
+        </w:rPr>
+        <w:t>with the Office of Community Control.  The Court advised Defendant that as a result of any failure to comply with the terms of community control, the Court may impose a longer term of community control up to a total of 5 years; impose a definite jail term to include any days stayed or otherwise authorized by law; and/or otherwise modify the terms of community control set forth below.</w:t>
+      </w:r>
+    </w:p>
+    <w:p>
+      <w:pPr>
+        <w:spacing w:line="276" w:lineRule="auto"/>
+        <w:jc w:val="both"/>
+        <w:rPr>
+          <w:rFonts w:ascii="Palatino Linotype" w:hAnsi="Palatino Linotype"/>
+          <w:b/>
+          <w:sz w:val="20"/>
+          <w:szCs w:val="20"/>
+        </w:rPr>
+      </w:pPr>
+    </w:p>
+    <w:p>
+      <w:pPr>
+        <w:jc w:val="both"/>
+        <w:rPr>
+          <w:rFonts w:ascii="Palatino Linotype" w:hAnsi="Palatino Linotype"/>
+          <w:sz w:val="20"/>
+          <w:szCs w:val="20"/>
+        </w:rPr>
+      </w:pPr>
+      <w:r>
+        <w:rPr>
+          <w:rFonts w:ascii="Palatino Linotype" w:hAnsi="Palatino Linotype"/>
+          <w:sz w:val="20"/>
+          <w:szCs w:val="20"/>
+        </w:rPr>
+        <w:t xml:space="preserve">While subject to </w:t>
+      </w:r>
+      <w:r>
+        <w:rPr>
+          <w:rFonts w:ascii="Palatino Linotype" w:hAnsi="Palatino Linotype"/>
+          <w:sz w:val="20"/>
+          <w:szCs w:val="20"/>
+        </w:rPr>
+        <w:t xml:space="preserve">community control, Defendant shall: </w:t>
+      </w:r>
+    </w:p>
+    <w:p>
+      <w:pPr>
+        <w:jc w:val="both"/>
+        <w:rPr>
+          <w:rFonts w:ascii="Palatino Linotype" w:hAnsi="Palatino Linotype"/>
+          <w:sz w:val="20"/>
+          <w:szCs w:val="20"/>
+        </w:rPr>
+      </w:pPr>
+    </w:p>
+    <w:p>
+      <w:pPr>
+        <w:ind w:firstLine="419"/>
+        <w:jc w:val="both"/>
+        <w:rPr>
+          <w:rFonts w:ascii="Palatino Linotype" w:hAnsi="Palatino Linotype"/>
+          <w:sz w:val="20"/>
+          <w:szCs w:val="20"/>
+          <w:u w:val="single"/>
+        </w:rPr>
+      </w:pPr>
+      <w:r>
+        <w:rPr>
+          <w:rFonts w:ascii="Palatino Linotype" w:hAnsi="Palatino Linotype"/>
+          <w:sz w:val="20"/>
+          <w:szCs w:val="20"/>
+          <w:u w:val="single"/>
+        </w:rPr>
+        <w:t>General Terms</w:t>
+      </w:r>
+    </w:p>
+    <w:p>
+      <w:pPr>
+        <w:pStyle w:val="ListParagraph"/>
+        <w:widowControl/>
+        <w:numPr>
+          <w:ilvl w:val="0"/>
+          <w:numId w:val="2"/>
+        </w:numPr>
+        <w:autoSpaceDE/>
+        <w:autoSpaceDN/>
+        <w:adjustRightInd/>
+        <w:jc w:val="both"/>
+        <w:rPr>
+          <w:rFonts w:ascii="Palatino Linotype" w:hAnsi="Palatino Linotype"/>
+          <w:sz w:val="20"/>
+          <w:szCs w:val="20"/>
+        </w:rPr>
+      </w:pPr>
+      <w:r>
+        <w:rPr>
+          <w:rFonts w:ascii="Palatino Linotype" w:hAnsi="Palatino Linotype"/>
+          <w:sz w:val="20"/>
+          <w:szCs w:val="20"/>
+        </w:rPr>
+        <w:t>Report forthwith to the Office of Community Control.</w:t>
+      </w:r>
+    </w:p>
+    <w:p>
+      <w:pPr>
+        <w:pStyle w:val="ListParagraph"/>
+        <w:widowControl/>
+        <w:numPr>
+          <w:ilvl w:val="0"/>
+          <w:numId w:val="2"/>
+        </w:numPr>
+        <w:autoSpaceDE/>
+        <w:autoSpaceDN/>
+        <w:adjustRightInd/>
+        <w:jc w:val="both"/>
+        <w:rPr>
+          <w:rFonts w:ascii="Palatino Linotype" w:hAnsi="Palatino Linotype"/>
+          <w:sz w:val="20"/>
+          <w:szCs w:val="20"/>
+        </w:rPr>
+      </w:pPr>
+      <w:r>
+        <w:rPr>
+          <w:rFonts w:ascii="Palatino Linotype" w:hAnsi="Palatino Linotype"/>
+          <w:sz w:val="20"/>
+          <w:szCs w:val="20"/>
+        </w:rPr>
+        <w:t>Abide by the law, comply with the community control</w:t>
+      </w:r>
+      <w:r>
+        <w:rPr>
+          <w:rFonts w:ascii="Palatino Linotype" w:hAnsi="Palatino Linotype"/>
+          <w:sz w:val="20"/>
+          <w:szCs w:val="20"/>
+        </w:rPr>
+        <w:t xml:space="preserve"> terms set by the Office of Community Control</w:t>
+      </w:r>
+      <w:r>
+        <w:rPr>
+          <w:rFonts w:ascii="Palatino Linotype" w:hAnsi="Palatino Linotype"/>
+          <w:sz w:val="20"/>
+          <w:szCs w:val="20"/>
+        </w:rPr>
+        <w:t xml:space="preserve">, and not leave the state without the permission of the Court and/or </w:t>
+      </w:r>
+      <w:r>
+        <w:rPr>
+          <w:rFonts w:ascii="Palatino Linotype" w:hAnsi="Palatino Linotype"/>
+          <w:sz w:val="20"/>
+          <w:szCs w:val="20"/>
+        </w:rPr>
+        <w:t>the Office of Community Control</w:t>
+      </w:r>
+      <w:r>
+        <w:rPr>
+          <w:rFonts w:ascii="Palatino Linotype" w:hAnsi="Palatino Linotype"/>
+          <w:sz w:val="20"/>
+          <w:szCs w:val="20"/>
+        </w:rPr>
+        <w:t>.</w:t>
+      </w:r>
+    </w:p>
+    <w:p>
+      <w:pPr>
+        <w:pStyle w:val="ListParagraph"/>
+        <w:widowControl/>
+        <w:numPr>
+          <w:ilvl w:val="0"/>
+          <w:numId w:val="2"/>
+        </w:numPr>
+        <w:autoSpaceDE/>
+        <w:autoSpaceDN/>
+        <w:adjustRightInd/>
+        <w:jc w:val="both"/>
+        <w:rPr>
+          <w:rFonts w:ascii="Palatino Linotype" w:hAnsi="Palatino Linotype"/>
+          <w:sz w:val="20"/>
+          <w:szCs w:val="20"/>
+        </w:rPr>
+      </w:pPr>
+      <w:r>
+        <w:rPr>
+          <w:rFonts w:ascii="Palatino Linotype" w:hAnsi="Palatino Linotype"/>
+          <w:sz w:val="20"/>
+          <w:szCs w:val="20"/>
+        </w:rPr>
+        <w:t xml:space="preserve">Pay probation fees monthly.  </w:t>
+      </w:r>
+    </w:p>
+    <w:p>
+      <w:pPr>
+        <w:pStyle w:val="ListParagraph"/>
+        <w:widowControl/>
+        <w:numPr>
+          <w:ilvl w:val="0"/>
+          <w:numId w:val="2"/>
+        </w:numPr>
+        <w:autoSpaceDE/>
+        <w:autoSpaceDN/>
+        <w:adjustRightInd/>
+        <w:jc w:val="both"/>
+        <w:rPr>
+          <w:rFonts w:ascii="Palatino Linotype" w:hAnsi="Palatino Linotype"/>
+          <w:b/>
+          <w:bCs/>
+          <w:sz w:val="20"/>
+          <w:szCs w:val="20"/>
+        </w:rPr>
+      </w:pPr>
+      <w:r>
+        <w:rPr>
+          <w:rFonts w:ascii="Palatino Linotype" w:hAnsi="Palatino Linotype"/>
+          <w:sz w:val="20"/>
+          <w:szCs w:val="20"/>
+        </w:rPr>
+        <w:t>Make all reasonable effort to obtain and maintain employment.  Defendant shall report any change in employment status immediately.</w:t>
+      </w:r>
+      <w:r>
+        <w:rPr>
+          <w:rFonts w:ascii="Palatino Linotype" w:hAnsi="Palatino Linotype"/>
+          <w:sz w:val="20"/>
+          <w:szCs w:val="20"/>
+        </w:rPr>
+        <w:t xml:space="preserve"> </w:t>
+      </w:r>
+    </w:p>
+    <w:p>
+      <w:pPr>
+        <w:pStyle w:val="ListParagraph"/>
+        <w:widowControl/>
+        <w:numPr>
+          <w:ilvl w:val="0"/>
+          <w:numId w:val="2"/>
+        </w:numPr>
+        <w:autoSpaceDE/>
+        <w:autoSpaceDN/>
+        <w:adjustRightInd/>
+        <w:jc w:val="both"/>
+        <w:rPr>
+          <w:rFonts w:ascii="Palatino Linotype" w:hAnsi="Palatino Linotype"/>
+          <w:b/>
+          <w:bCs/>
+          <w:sz w:val="20"/>
+          <w:szCs w:val="20"/>
+        </w:rPr>
+      </w:pPr>
+      <w:r>
+        <w:rPr>
+          <w:rFonts w:ascii="Palatino Linotype" w:hAnsi="Palatino Linotype"/>
+          <w:sz w:val="20"/>
+          <w:szCs w:val="20"/>
+        </w:rPr>
+        <w:t>Submit to alcohol/drug testing at the request of community control or any other law enforcement officer.</w:t>
+      </w:r>
+    </w:p>
+    <w:p>
+      <w:pPr>
+        <w:pStyle w:val="ListParagraph"/>
+        <w:widowControl/>
+        <w:numPr>
+          <w:ilvl w:val="0"/>
+          <w:numId w:val="2"/>
+        </w:numPr>
+        <w:autoSpaceDE/>
+        <w:autoSpaceDN/>
+        <w:adjustRightInd/>
+        <w:jc w:val="both"/>
+        <w:rPr>
+          <w:rFonts w:ascii="Palatino Linotype" w:hAnsi="Palatino Linotype"/>
+          <w:b/>
+          <w:bCs/>
+          <w:sz w:val="20"/>
+          <w:szCs w:val="20"/>
+        </w:rPr>
+      </w:pPr>
+      <w:r>
+        <w:rPr>
+          <w:rFonts w:ascii="Palatino Linotype" w:hAnsi="Palatino Linotype"/>
+          <w:sz w:val="20"/>
+          <w:szCs w:val="20"/>
+        </w:rPr>
+        <w:t>Not possess/consume/purchase any alcoholic beverages or drugs of abuse.</w:t>
+      </w:r>
+    </w:p>
+    <w:p>
+      <w:pPr>
+        <w:widowControl/>
+        <w:autoSpaceDE/>
+        <w:autoSpaceDN/>
+        <w:adjustRightInd/>
+        <w:ind w:left="419"/>
+        <w:jc w:val="both"/>
+        <w:rPr>
+          <w:rFonts w:ascii="Palatino Linotype" w:hAnsi="Palatino Linotype"/>
+          <w:b/>
+          <w:bCs/>
+          <w:sz w:val="20"/>
+          <w:szCs w:val="20"/>
+        </w:rPr>
+      </w:pPr>
+    </w:p>
+    <w:p>
+      <w:pPr>
+        <w:widowControl/>
+        <w:autoSpaceDE/>
+        <w:autoSpaceDN/>
+        <w:adjustRightInd/>
+        <w:ind w:left="419"/>
+        <w:jc w:val="both"/>
+        <w:rPr>
+          <w:rFonts w:ascii="Palatino Linotype" w:hAnsi="Palatino Linotype"/>
+          <w:bCs/>
+          <w:sz w:val="20"/>
+          <w:szCs w:val="20"/>
+          <w:u w:val="single"/>
+        </w:rPr>
+      </w:pPr>
+      <w:r>
+        <w:rPr>
+          <w:rFonts w:ascii="Palatino Linotype" w:hAnsi="Palatino Linotype"/>
+          <w:bCs/>
+          <w:sz w:val="20"/>
+          <w:szCs w:val="20"/>
+          <w:u w:val="single"/>
+        </w:rPr>
+        <w:t>Additional Terms</w:t>
+      </w:r>
+      <w:r>
+        <w:rPr>
+          <w:rFonts w:ascii="Palatino Linotype" w:hAnsi="Palatino Linotype"/>
+          <w:sz w:val="20"/>
+          <w:szCs w:val="20"/>
+        </w:rPr>
+        <w:t xml:space="preserve"/>
+      </w:r>
+      <w:r>
+        <w:rPr>
+          <w:rFonts w:ascii="Palatino Linotype" w:hAnsi="Palatino Linotype"/>
+          <w:sz w:val="20"/>
+          <w:szCs w:val="20"/>
+        </w:rPr>
+        <w:t xml:space="preserve"/>
+      </w:r>
+      <w:r>
+        <w:rPr>
+          <w:rFonts w:ascii="Palatino Linotype" w:hAnsi="Palatino Linotype"/>
+          <w:sz w:val="20"/>
+          <w:szCs w:val="20"/>
+        </w:rPr>
+        <w:t xml:space="preserve"/>
+      </w:r>
+      <w:r>
+        <w:rPr>
+          <w:rFonts w:ascii="Palatino Linotype" w:hAnsi="Palatino Linotype"/>
+          <w:sz w:val="20"/>
+          <w:szCs w:val="20"/>
+        </w:rPr>
+        <w:t xml:space="preserve">  </w:t>
+      </w:r>
+    </w:p>
+    <w:p>
+      <w:pPr>
+        <w:pStyle w:val="ListParagraph"/>
+        <w:widowControl/>
+        <w:numPr>
+          <w:ilvl w:val="0"/>
+          <w:numId w:val="2"/>
+        </w:numPr>
+        <w:autoSpaceDE/>
+        <w:autoSpaceDN/>
+        <w:adjustRightInd/>
+        <w:jc w:val="both"/>
+        <w:rPr>
+          <w:rFonts w:ascii="Palatino Linotype" w:hAnsi="Palatino Linotype"/>
+          <w:bCs/>
+          <w:sz w:val="20"/>
+          <w:szCs w:val="20"/>
+        </w:rPr>
+      </w:pPr>
+      <w:r>
+        <w:rPr>
+          <w:rFonts w:ascii="Palatino Linotype" w:hAnsi="Palatino Linotype"/>
+          <w:bCs/>
+          <w:sz w:val="20"/>
+          <w:szCs w:val="20"/>
+        </w:rPr>
+        <w:t>Within 90 days provide proof of completion of</w:t>
+      </w:r>
+      <w:r>
+        <w:rPr>
+          <w:rFonts w:ascii="Palatino Linotype" w:hAnsi="Palatino Linotype"/>
+          <w:sz w:val="20"/>
+          <w:szCs w:val="20"/>
+        </w:rPr>
+        <w:t xml:space="preserve"> </w:t>
+      </w:r>
+      <w:r>
+        <w:rPr>
+          <w:rFonts w:ascii="Palatino Linotype" w:hAnsi="Palatino Linotype"/>
+          <w:bCs/>
+          <w:sz w:val="20"/>
+          <w:szCs w:val="20"/>
+        </w:rPr>
+        <w:t xml:space="preserve">an</w:t>
+      </w:r>
+      <w:r>
+        <w:rPr>
+          <w:rFonts w:ascii="Palatino Linotype" w:hAnsi="Palatino Linotype"/>
+          <w:bCs/>
+          <w:sz w:val="20"/>
+          <w:szCs w:val="20"/>
+        </w:rPr>
+        <w:t xml:space="preserve"> approved</w:t>
+      </w:r>
+      <w:r>
+        <w:rPr>
+          <w:rFonts w:ascii="Palatino Linotype" w:hAnsi="Palatino Linotype"/>
+          <w:bCs/>
+          <w:sz w:val="20"/>
+          <w:szCs w:val="20"/>
+        </w:rPr>
+        <w:t xml:space="preserve"> anti-theft/shoplifting program.</w:t>
+      </w:r>
+      <w:r>
+        <w:rPr>
+          <w:rFonts w:ascii="Palatino Linotype" w:hAnsi="Palatino Linotype"/>
+          <w:bCs/>
+          <w:sz w:val="20"/>
+          <w:szCs w:val="20"/>
+        </w:rPr>
+        <w:t xml:space="preserve"> </w:t>
+      </w:r>
+      <w:r>
+        <w:rPr>
+          <w:rFonts w:ascii="Palatino Linotype" w:hAnsi="Palatino Linotype"/>
+          <w:sz w:val="20"/>
+          <w:szCs w:val="20"/>
+        </w:rPr>
+        <w:t xml:space="preserve"/>
+      </w:r>
+      <w:r>
+        <w:rPr>
+          <w:rFonts w:ascii="Palatino Linotype" w:hAnsi="Palatino Linotype"/>
+          <w:sz w:val="20"/>
+          <w:szCs w:val="20"/>
+        </w:rPr>
+        <w:t xml:space="preserve">  </w:t>
+      </w:r>
+    </w:p>
+    <w:p>
+      <w:pPr>
+        <w:pStyle w:val="ListParagraph"/>
+        <w:widowControl/>
+        <w:numPr>
+          <w:ilvl w:val="0"/>
+          <w:numId w:val="2"/>
+        </w:numPr>
+        <w:autoSpaceDE/>
+        <w:autoSpaceDN/>
+        <w:adjustRightInd/>
+        <w:jc w:val="both"/>
+        <w:rPr>
+          <w:rFonts w:ascii="Palatino Linotype" w:hAnsi="Palatino Linotype"/>
+          <w:bCs/>
+          <w:sz w:val="20"/>
+          <w:szCs w:val="20"/>
+        </w:rPr>
+      </w:pPr>
+      <w:r>
+        <w:rPr>
+          <w:rFonts w:ascii="Palatino Linotype" w:hAnsi="Palatino Linotype"/>
+          <w:bCs/>
+          <w:sz w:val="20"/>
+          <w:szCs w:val="20"/>
+        </w:rPr>
+        <w:t xml:space="preserve">Within 90 days obtain a mental health evaluation and comply with any treatment and/or counseling recommendations.  Defendant shall sign a release/consent to permit community control to obtain a copy of records.  Defendant shall provide community control with proof of monthly compliance.</w:t>
+      </w:r>
+      <w:r>
+        <w:rPr>
+          <w:rFonts w:ascii="Palatino Linotype" w:hAnsi="Palatino Linotype"/>
+          <w:bCs/>
+          <w:sz w:val="20"/>
+          <w:szCs w:val="20"/>
+        </w:rPr>
+        <w:t xml:space="preserve"> </w:t>
+      </w:r>
+      <w:r>
+        <w:rPr>
+          <w:rFonts w:ascii="Palatino Linotype" w:hAnsi="Palatino Linotype"/>
+          <w:sz w:val="20"/>
+          <w:szCs w:val="20"/>
+        </w:rPr>
+        <w:t xml:space="preserve"/>
+      </w:r>
+      <w:r>
+        <w:rPr>
+          <w:rFonts w:ascii="Palatino Linotype" w:hAnsi="Palatino Linotype"/>
+          <w:sz w:val="20"/>
+          <w:szCs w:val="20"/>
+        </w:rPr>
+        <w:t xml:space="preserve">  </w:t>
+      </w:r>
+    </w:p>
+    <w:p>
+      <w:pPr>
+        <w:pStyle w:val="ListParagraph"/>
+        <w:widowControl/>
+        <w:numPr>
+          <w:ilvl w:val="0"/>
+          <w:numId w:val="2"/>
+        </w:numPr>
+        <w:autoSpaceDE/>
+        <w:autoSpaceDN/>
+        <w:adjustRightInd/>
+        <w:jc w:val="both"/>
+        <w:rPr>
+          <w:rFonts w:ascii="Palatino Linotype" w:hAnsi="Palatino Linotype"/>
+          <w:b/>
+          <w:bCs/>
+          <w:sz w:val="20"/>
+          <w:szCs w:val="20"/>
+        </w:rPr>
+      </w:pPr>
+      <w:r>
+        <w:rPr>
+          <w:rFonts w:ascii="Palatino Linotype" w:hAnsi="Palatino Linotype"/>
+          <w:sz w:val="20"/>
+          <w:szCs w:val="20"/>
+        </w:rPr>
+        <w:t xml:space="preserve">Within 60 days pay restitution of </w:t>
+      </w:r>
+      <w:r>
+        <w:rPr>
+          <w:rFonts w:ascii="Palatino Linotype" w:hAnsi="Palatino Linotype"/>
+          <w:b/>
+          <w:sz w:val="20"/>
+          <w:szCs w:val="20"/>
+        </w:rPr>
+        <w:t>$</w:t>
+      </w:r>
+      <w:r>
+        <w:rPr>
+          <w:rFonts w:ascii="Palatino Linotype" w:hAnsi="Palatino Linotype"/>
+          <w:b/>
+          <w:sz w:val="20"/>
+          <w:szCs w:val="20"/>
+        </w:rPr>
+        <w:t xml:space="preserve">450.00</w:t>
+      </w:r>
+      <w:r>
+        <w:rPr>
+          <w:rFonts w:ascii="Palatino Linotype" w:hAnsi="Palatino Linotype"/>
+          <w:sz w:val="20"/>
+          <w:szCs w:val="20"/>
+        </w:rPr>
+        <w:t xml:space="preserve">, for which judgment is granted, </w:t>
+      </w:r>
+      <w:r>
+        <w:rPr>
+          <w:rFonts w:ascii="Palatino Linotype" w:hAnsi="Palatino Linotype"/>
+          <w:sz w:val="20"/>
+          <w:szCs w:val="20"/>
+        </w:rPr>
+        <w:t xml:space="preserve">payable </w:t>
+      </w:r>
+      <w:r>
+        <w:rPr>
+          <w:rFonts w:ascii="Palatino Linotype" w:hAnsi="Palatino Linotype"/>
+          <w:sz w:val="20"/>
+          <w:szCs w:val="20"/>
+        </w:rPr>
+        <w:t xml:space="preserve">through the Clerk’s office with </w:t>
+      </w:r>
+      <w:r>
+        <w:rPr>
+          <w:rFonts w:ascii="Palatino Linotype" w:hAnsi="Palatino Linotype"/>
+          <w:sz w:val="20"/>
+          <w:szCs w:val="20"/>
+        </w:rPr>
+        <w:t xml:space="preserve">cash, or with a </w:t>
+      </w:r>
+      <w:r>
+        <w:rPr>
+          <w:rFonts w:ascii="Palatino Linotype" w:hAnsi="Palatino Linotype"/>
+          <w:sz w:val="20"/>
+          <w:szCs w:val="20"/>
+        </w:rPr>
+        <w:t xml:space="preserve">cashier’s check or money order payable </w:t>
+      </w:r>
+      <w:r>
+        <w:rPr>
+          <w:rFonts w:ascii="Palatino Linotype" w:hAnsi="Palatino Linotype"/>
+          <w:sz w:val="20"/>
+          <w:szCs w:val="20"/>
+        </w:rPr>
+        <w:lastRenderedPageBreak/>
+        <w:t>to</w:t>
+      </w:r>
+      <w:r>
+        <w:rPr>
+          <w:rFonts w:ascii="Palatino Linotype" w:hAnsi="Palatino Linotype"/>
+          <w:b/>
+          <w:sz w:val="20"/>
+          <w:szCs w:val="20"/>
+        </w:rPr>
+        <w:t xml:space="preserve"> </w:t>
+      </w:r>
+      <w:r>
+        <w:rPr>
+          <w:rFonts w:ascii="Palatino Linotype" w:hAnsi="Palatino Linotype"/>
+          <w:sz w:val="20"/>
+          <w:szCs w:val="20"/>
+          <w:u w:val="single"/>
+        </w:rPr>
+        <w:t xml:space="preserve">Justin Kudela</w:t>
+      </w:r>
+      <w:r>
+        <w:rPr>
+          <w:rFonts w:ascii="Palatino Linotype" w:hAnsi="Palatino Linotype"/>
+          <w:sz w:val="20"/>
+          <w:szCs w:val="20"/>
+        </w:rPr>
+        <w:t>.  The Court ORDERS that any payments made by Defendant be first directed toward the payment of restitution.</w:t>
+      </w:r>
+      <w:r>
+        <w:rPr>
+          <w:rFonts w:ascii="Palatino Linotype" w:hAnsi="Palatino Linotype"/>
+          <w:sz w:val="20"/>
+          <w:szCs w:val="20"/>
+        </w:rPr>
+        <w:t xml:space="preserve"/>
+      </w:r>
+      <w:r>
+        <w:rPr>
+          <w:rFonts w:ascii="Palatino Linotype" w:hAnsi="Palatino Linotype"/>
+          <w:sz w:val="20"/>
+          <w:szCs w:val="20"/>
+        </w:rPr>
+        <w:t xml:space="preserve"/>
+      </w:r>
+      <w:r>
+        <w:rPr>
+          <w:rFonts w:ascii="Palatino Linotype" w:hAnsi="Palatino Linotype"/>
+          <w:sz w:val="20"/>
+          <w:szCs w:val="20"/>
+        </w:rPr>
+        <w:t xml:space="preserve"/>
+      </w:r>
+      <w:r>
+        <w:rPr>
+          <w:rFonts w:ascii="Palatino Linotype" w:hAnsi="Palatino Linotype"/>
+          <w:sz w:val="20"/>
+          <w:szCs w:val="20"/>
+        </w:rPr>
+        <w:t xml:space="preserve"/>
+      </w:r>
+      <w:r>
+        <w:rPr>
+          <w:rFonts w:ascii="Palatino Linotype" w:hAnsi="Palatino Linotype"/>
+          <w:sz w:val="20"/>
+          <w:szCs w:val="20"/>
+        </w:rPr>
+        <w:t xml:space="preserve"/>
+      </w:r>
+      <w:r>
+        <w:rPr>
+          <w:rFonts w:ascii="Palatino Linotype" w:hAnsi="Palatino Linotype"/>
+          <w:sz w:val="20"/>
+          <w:szCs w:val="20"/>
+        </w:rPr>
+        <w:t xml:space="preserve"/>
+      </w:r>
+      <w:r>
+        <w:rPr>
+          <w:rFonts w:ascii="Palatino Linotype" w:hAnsi="Palatino Linotype"/>
+          <w:sz w:val="20"/>
+          <w:szCs w:val="20"/>
+        </w:rPr>
+        <w:t xml:space="preserve"/>
+      </w:r>
+      <w:r>
+        <w:rPr>
+          <w:rFonts w:ascii="Palatino Linotype" w:hAnsi="Palatino Linotype"/>
+          <w:sz w:val="20"/>
+          <w:szCs w:val="20"/>
+        </w:rPr>
+        <w:t xml:space="preserve"/>
+      </w:r>
+    </w:p>
+    <w:p>
+      <w:pPr>
+        <w:jc w:val="both"/>
+        <w:rPr>
+          <w:rFonts w:ascii="Palatino Linotype" w:hAnsi="Palatino Linotype"/>
+          <w:sz w:val="20"/>
+          <w:szCs w:val="20"/>
+        </w:rPr>
+      </w:pPr>
       <w:r>
         <w:rPr>
           <w:rFonts w:ascii="Palatino Linotype" w:hAnsi="Palatino Linotype"/>
@@ -2298,7 +3897,7 @@
           <w:sz w:val="20"/>
           <w:szCs w:val="20"/>
         </w:rPr>
-        <w:t xml:space="preserve">____________________________________</w:t>
+        <w:t>____________________________________</w:t>
       </w:r>
     </w:p>
     <w:p>
@@ -2337,7 +3936,7 @@
           <w:sz w:val="20"/>
           <w:szCs w:val="20"/>
         </w:rPr>
-        <w:t xml:space="preserve">Judge</w:t>
+        <w:t xml:space="preserve">Magistrate</w:t>
       </w:r>
       <w:r>
         <w:rPr>
@@ -2353,7 +3952,7 @@
           <w:sz w:val="20"/>
           <w:szCs w:val="20"/>
         </w:rPr>
-        <w:t xml:space="preserve">Marianne</w:t>
+        <w:t xml:space="preserve">Amanda</w:t>
       </w:r>
       <w:r>
         <w:rPr>
@@ -2369,7 +3968,7 @@
           <w:sz w:val="20"/>
           <w:szCs w:val="20"/>
         </w:rPr>
-        <w:t xml:space="preserve">Hemmeter</w:t>
+        <w:t xml:space="preserve">Bunner</w:t>
       </w:r>
     </w:p>
     <w:p>
@@ -2405,30 +4004,72 @@
     <w:p>
       <w:pPr>
         <w:tabs>
-          <w:tab w:val="left" w:pos="-1080"/>
-          <w:tab w:val="left" w:pos="-720"/>
-          <w:tab w:val="left" w:pos="0"/>
-          <w:tab w:val="left" w:pos="720"/>
-          <w:tab w:val="left" w:pos="1440"/>
-          <w:tab w:val="left" w:pos="2160"/>
-          <w:tab w:val="left" w:pos="2880"/>
-          <w:tab w:val="left" w:pos="3600"/>
-          <w:tab w:val="left" w:pos="4320"/>
-          <w:tab w:val="left" w:pos="4680"/>
+          <w:tab w:val="center" w:pos="4680"/>
         </w:tabs>
-        <w:rPr>
-          <w:rFonts w:ascii="Palatino Linotype" w:hAnsi="Palatino Linotype"/>
-          <w:sz w:val="16"/>
-          <w:szCs w:val="16"/>
-        </w:rPr>
-      </w:pPr>
-      <w:r>
-        <w:rPr>
-          <w:rFonts w:ascii="Palatino Linotype" w:hAnsi="Palatino Linotype"/>
-          <w:sz w:val="16"/>
-          <w:szCs w:val="16"/>
-        </w:rPr>
-        <w:t xml:space="preserve">Copies served by Dep. Clerk ___________ on the following date ___________ to:</w:t>
+        <w:jc w:val="both"/>
+        <w:rPr>
+          <w:rFonts w:ascii="Palatino Linotype" w:hAnsi="Palatino Linotype"/>
+          <w:b/>
+          <w:bCs/>
+          <w:i/>
+          <w:sz w:val="19"/>
+          <w:szCs w:val="19"/>
+        </w:rPr>
+      </w:pPr>
+      <w:r>
+        <w:rPr>
+          <w:rFonts w:ascii="Palatino Linotype" w:hAnsi="Palatino Linotype"/>
+          <w:b/>
+          <w:bCs/>
+          <w:i/>
+          <w:sz w:val="19"/>
+          <w:szCs w:val="19"/>
+        </w:rPr>
+        <w:t xml:space="preserve">Pursuant to Criminal Rule 19(D) and Traffic Rule 14, written objections to this magistrate’s decision must be filed within </w:t>
+      </w:r>
+      <w:r>
+        <w:rPr>
+          <w:rFonts w:ascii="Palatino Linotype" w:hAnsi="Palatino Linotype"/>
+          <w:b/>
+          <w:bCs/>
+          <w:i/>
+          <w:sz w:val="19"/>
+          <w:szCs w:val="19"/>
+        </w:rPr>
+        <w:t>14</w:t>
+      </w:r>
+      <w:r>
+        <w:rPr>
+          <w:rFonts w:ascii="Palatino Linotype" w:hAnsi="Palatino Linotype"/>
+          <w:b/>
+          <w:bCs/>
+          <w:i/>
+          <w:sz w:val="19"/>
+          <w:szCs w:val="19"/>
+        </w:rPr>
+        <w:t xml:space="preserve"> days of the filing of this decision. Any objections must state with specificity the grounds of the objections. </w:t>
+      </w:r>
+      <w:r>
+        <w:rPr>
+          <w:rFonts w:ascii="Palatino Linotype" w:hAnsi="Palatino Linotype"/>
+          <w:b/>
+          <w:bCs/>
+          <w:i/>
+          <w:sz w:val="19"/>
+          <w:szCs w:val="19"/>
+        </w:rPr>
+        <w:t xml:space="preserve">A party shall not assign as error on appeal the court’s adoption of this decision unless the party timely </w:t>
+      </w:r>
+      <w:r>
+        <w:rPr>
+          <w:rFonts w:ascii="Palatino Linotype" w:hAnsi="Palatino Linotype"/>
+          <w:b/>
+          <w:bCs/>
+          <w:i/>
+          <w:sz w:val="19"/>
+          <w:szCs w:val="19"/>
+        </w:rPr>
+        <w:t>files objections.</w:t>
       </w:r>
     </w:p>
     <w:p>
@@ -2447,25 +4088,17 @@
         </w:tabs>
         <w:rPr>
           <w:rFonts w:ascii="Palatino Linotype" w:hAnsi="Palatino Linotype"/>
-          <w:sz w:val="16"/>
-          <w:szCs w:val="16"/>
-        </w:rPr>
-      </w:pPr>
-      <w:r>
-        <w:rPr>
-          <w:rFonts w:ascii="Palatino Linotype" w:hAnsi="Palatino Linotype"/>
-          <w:sz w:val="16"/>
-          <w:szCs w:val="16"/>
-        </w:rPr>
-        <w:t xml:space="preserve">Prosecutor’s Office: PS     OM     EM; Defendant’s Attorney: PS     OM     EM; MARSIAN GARDNER: PS     OM     EM</w:t>
-      </w:r>
-      <w:r>
-        <w:rPr>
-          <w:rFonts w:ascii="Palatino Linotype" w:hAnsi="Palatino Linotype"/>
-          <w:sz w:val="16"/>
-          <w:szCs w:val="16"/>
-        </w:rPr>
-        <w:t xml:space="preserve">;</w:t>
+          <w:sz w:val="20"/>
+          <w:szCs w:val="20"/>
+        </w:rPr>
+      </w:pPr>
+      <w:r>
+        <w:rPr>
+          <w:rFonts w:ascii="Palatino Linotype" w:hAnsi="Palatino Linotype"/>
+          <w:sz w:val="20"/>
+          <w:szCs w:val="20"/>
+        </w:rPr>
+        <w:t xml:space="preserve"/>
       </w:r>
     </w:p>
     <w:p>
@@ -2488,14 +4121,125 @@
           <w:szCs w:val="16"/>
         </w:rPr>
       </w:pPr>
+      <w:r>
+        <w:rPr>
+          <w:rFonts w:ascii="Palatino Linotype" w:hAnsi="Palatino Linotype"/>
+          <w:sz w:val="16"/>
+          <w:szCs w:val="16"/>
+        </w:rPr>
+        <w:t>Copies served by Dep. Clerk ___________ on the following date ___________ to:</w:t>
+      </w:r>
+    </w:p>
+    <w:p>
+      <w:pPr>
+        <w:tabs>
+          <w:tab w:val="left" w:pos="-1080"/>
+          <w:tab w:val="left" w:pos="-720"/>
+          <w:tab w:val="left" w:pos="0"/>
+          <w:tab w:val="left" w:pos="720"/>
+          <w:tab w:val="left" w:pos="1440"/>
+          <w:tab w:val="left" w:pos="2160"/>
+          <w:tab w:val="left" w:pos="2880"/>
+          <w:tab w:val="left" w:pos="3600"/>
+          <w:tab w:val="left" w:pos="4320"/>
+          <w:tab w:val="left" w:pos="4680"/>
+        </w:tabs>
+        <w:rPr>
+          <w:rFonts w:ascii="Palatino Linotype" w:hAnsi="Palatino Linotype"/>
+          <w:sz w:val="16"/>
+          <w:szCs w:val="16"/>
+        </w:rPr>
+      </w:pPr>
+      <w:r>
+        <w:rPr>
+          <w:rFonts w:ascii="Palatino Linotype" w:hAnsi="Palatino Linotype"/>
+          <w:sz w:val="16"/>
+          <w:szCs w:val="16"/>
+        </w:rPr>
+        <w:t xml:space="preserve">Prosecutor’s Office: PS    </w:t>
+      </w:r>
+      <w:r>
+        <w:rPr>
+          <w:rFonts w:ascii="Palatino Linotype" w:hAnsi="Palatino Linotype"/>
+          <w:sz w:val="16"/>
+          <w:szCs w:val="16"/>
+        </w:rPr>
+        <w:t xml:space="preserve">OM     EM; Defendant’s Attorney: PS     OM     EM; MARSIAN GARDNER: PS     OM     EM;</w:t>
+      </w:r>
+    </w:p>
+    <w:p>
+      <w:pPr>
+        <w:tabs>
+          <w:tab w:val="left" w:pos="-1080"/>
+          <w:tab w:val="left" w:pos="-720"/>
+          <w:tab w:val="left" w:pos="0"/>
+          <w:tab w:val="left" w:pos="720"/>
+          <w:tab w:val="left" w:pos="1440"/>
+          <w:tab w:val="left" w:pos="2160"/>
+          <w:tab w:val="left" w:pos="2880"/>
+          <w:tab w:val="left" w:pos="3600"/>
+          <w:tab w:val="left" w:pos="4320"/>
+          <w:tab w:val="left" w:pos="4680"/>
+        </w:tabs>
+        <w:rPr>
+          <w:rFonts w:ascii="Palatino Linotype" w:hAnsi="Palatino Linotype"/>
+          <w:sz w:val="16"/>
+          <w:szCs w:val="16"/>
+        </w:rPr>
+      </w:pPr>
+      <w:r>
+        <w:rPr>
+          <w:rFonts w:ascii="Palatino Linotype" w:hAnsi="Palatino Linotype"/>
+          <w:sz w:val="16"/>
+          <w:szCs w:val="16"/>
+        </w:rPr>
+        <w:t xml:space="preserve">Community Control: PS    </w:t>
+      </w:r>
+      <w:r>
+        <w:rPr>
+          <w:rFonts w:ascii="Palatino Linotype" w:hAnsi="Palatino Linotype"/>
+          <w:sz w:val="16"/>
+          <w:szCs w:val="16"/>
+        </w:rPr>
+        <w:t xml:space="preserve">EM;</w:t>
+      </w:r>
+      <w:r>
+        <w:rPr>
+          <w:rFonts w:ascii="Palatino Linotype" w:hAnsi="Palatino Linotype"/>
+          <w:sz w:val="16"/>
+          <w:szCs w:val="16"/>
+        </w:rPr>
+        <w:t xml:space="preserve">County Jail: PS   EM;</w:t>
+      </w:r>
+    </w:p>
+    <w:p>
+      <w:pPr>
+        <w:tabs>
+          <w:tab w:val="left" w:pos="-1080"/>
+          <w:tab w:val="left" w:pos="-720"/>
+          <w:tab w:val="left" w:pos="0"/>
+          <w:tab w:val="left" w:pos="720"/>
+          <w:tab w:val="left" w:pos="1440"/>
+          <w:tab w:val="left" w:pos="2160"/>
+          <w:tab w:val="left" w:pos="2880"/>
+          <w:tab w:val="left" w:pos="3600"/>
+          <w:tab w:val="left" w:pos="4320"/>
+          <w:tab w:val="left" w:pos="4680"/>
+        </w:tabs>
+        <w:rPr>
+          <w:rFonts w:ascii="Palatino Linotype" w:hAnsi="Palatino Linotype"/>
+          <w:sz w:val="16"/>
+          <w:szCs w:val="16"/>
+        </w:rPr>
+      </w:pPr>
     </w:p>
     <w:sectPr>
-      <w:headerReference w:type="even" r:id="rId8"/>
-      <w:headerReference w:type="default" r:id="rId9"/>
-      <w:footerReference w:type="even" r:id="rId10"/>
-      <w:footerReference w:type="default" r:id="rId11"/>
-      <w:headerReference w:type="first" r:id="rId12"/>
-      <w:footerReference w:type="first" r:id="rId13"/>
+      <w:headerReference w:type="even" r:id="rId7"/>
+      <w:headerReference w:type="default" r:id="rId8"/>
+      <w:footerReference w:type="even" r:id="rId9"/>
+      <w:footerReference w:type="default" r:id="rId10"/>
+      <w:headerReference w:type="first" r:id="rId11"/>
+      <w:footerReference w:type="first" r:id="rId12"/>
       <w:pgSz w:w="12240" w:h="15840"/>
       <w:pgMar w:top="1440" w:right="1080" w:bottom="1440" w:left="1080" w:header="720" w:footer="720" w:gutter="0"/>
       <w:cols w:space="720"/>
@@ -2507,7 +4251,7 @@
 </file>
 
 <file path=word/endnotes.xml><?xml version="1.0" encoding="utf-8"?>
-<w:endnotes xmlns:wpc="http://schemas.microsoft.com/office/word/2010/wordprocessingCanvas" xmlns:mc="http://schemas.openxmlformats.org/markup-compatibility/2006" xmlns:o="urn:schemas-microsoft-com:office:office" xmlns:r="http://schemas.openxmlformats.org/officeDocument/2006/relationships" xmlns:m="http://schemas.openxmlformats.org/officeDocument/2006/math" xmlns:v="urn:schemas-microsoft-com:vml" xmlns:wp14="http://schemas.microsoft.com/office/word/2010/wordprocessingDrawing" xmlns:wp="http://schemas.openxmlformats.org/drawingml/2006/wordprocessingDrawing" xmlns:w10="urn:schemas-microsoft-com:office:word" xmlns:w="http://schemas.openxmlformats.org/wordprocessingml/2006/main" xmlns:w14="http://schemas.microsoft.com/office/word/2010/wordml" xmlns:wpg="http://schemas.microsoft.com/office/word/2010/wordprocessingGroup" xmlns:wpi="http://schemas.microsoft.com/office/word/2010/wordprocessingInk" xmlns:wne="http://schemas.microsoft.com/office/word/2006/wordml" xmlns:wps="http://schemas.microsoft.com/office/word/2010/wordprocessingShape" mc:Ignorable="w14 wp14">
+<w:endnotes xmlns:wpc="http://schemas.microsoft.com/office/word/2010/wordprocessingCanvas" xmlns:cx="http://schemas.microsoft.com/office/drawing/2014/chartex" xmlns:cx1="http://schemas.microsoft.com/office/drawing/2015/9/8/chartex" xmlns:cx2="http://schemas.microsoft.com/office/drawing/2015/10/21/chartex" xmlns:cx3="http://schemas.microsoft.com/office/drawing/2016/5/9/chartex" xmlns:cx4="http://schemas.microsoft.com/office/drawing/2016/5/10/chartex" xmlns:cx5="http://schemas.microsoft.com/office/drawing/2016/5/11/chartex" xmlns:cx6="http://schemas.microsoft.com/office/drawing/2016/5/12/chartex" xmlns:cx7="http://schemas.microsoft.com/office/drawing/2016/5/13/chartex" xmlns:cx8="http://schemas.microsoft.com/office/drawing/2016/5/14/chartex" xmlns:mc="http://schemas.openxmlformats.org/markup-compatibility/2006" xmlns:aink="http://schemas.microsoft.com/office/drawing/2016/ink" xmlns:am3d="http://schemas.microsoft.com/office/drawing/2017/model3d" xmlns:o="urn:schemas-microsoft-com:office:office" xmlns:r="http://schemas.openxmlformats.org/officeDocument/2006/relationships" xmlns:m="http://schemas.openxmlformats.org/officeDocument/2006/math" xmlns:v="urn:schemas-microsoft-com:vml" xmlns:wp14="http://schemas.microsoft.com/office/word/2010/wordprocessingDrawing" xmlns:wp="http://schemas.openxmlformats.org/drawingml/2006/wordprocessingDrawing" xmlns:w10="urn:schemas-microsoft-com:office:word" xmlns:w="http://schemas.openxmlformats.org/wordprocessingml/2006/main" xmlns:w14="http://schemas.microsoft.com/office/word/2010/wordml" xmlns:w15="http://schemas.microsoft.com/office/word/2012/wordml" xmlns:w16cex="http://schemas.microsoft.com/office/word/2018/wordml/cex" xmlns:w16cid="http://schemas.microsoft.com/office/word/2016/wordml/cid" xmlns:w16="http://schemas.microsoft.com/office/word/2018/wordml" xmlns:w16sdtdh="http://schemas.microsoft.com/office/word/2020/wordml/sdtdatahash" xmlns:w16se="http://schemas.microsoft.com/office/word/2015/wordml/symex" xmlns:wpg="http://schemas.microsoft.com/office/word/2010/wordprocessingGroup" xmlns:wpi="http://schemas.microsoft.com/office/word/2010/wordprocessingInk" xmlns:wne="http://schemas.microsoft.com/office/word/2006/wordml" xmlns:wps="http://schemas.microsoft.com/office/word/2010/wordprocessingShape" mc:Ignorable="w14 w15 w16se w16cid w16 w16cex w16sdtdh wp14">
   <w:endnote w:type="separator" w:id="-1">
     <w:p>
       <w:r>
@@ -2526,7 +4270,7 @@
 </file>
 
 <file path=word/footer1.xml><?xml version="1.0" encoding="utf-8"?>
-<w:ftr xmlns:wpc="http://schemas.microsoft.com/office/word/2010/wordprocessingCanvas" xmlns:mc="http://schemas.openxmlformats.org/markup-compatibility/2006" xmlns:o="urn:schemas-microsoft-com:office:office" xmlns:r="http://schemas.openxmlformats.org/officeDocument/2006/relationships" xmlns:m="http://schemas.openxmlformats.org/officeDocument/2006/math" xmlns:v="urn:schemas-microsoft-com:vml" xmlns:wp14="http://schemas.microsoft.com/office/word/2010/wordprocessingDrawing" xmlns:wp="http://schemas.openxmlformats.org/drawingml/2006/wordprocessingDrawing" xmlns:w10="urn:schemas-microsoft-com:office:word" xmlns:w="http://schemas.openxmlformats.org/wordprocessingml/2006/main" xmlns:w14="http://schemas.microsoft.com/office/word/2010/wordml" xmlns:wpg="http://schemas.microsoft.com/office/word/2010/wordprocessingGroup" xmlns:wpi="http://schemas.microsoft.com/office/word/2010/wordprocessingInk" xmlns:wne="http://schemas.microsoft.com/office/word/2006/wordml" xmlns:wps="http://schemas.microsoft.com/office/word/2010/wordprocessingShape" mc:Ignorable="w14 wp14">
+<w:ftr xmlns:wpc="http://schemas.microsoft.com/office/word/2010/wordprocessingCanvas" xmlns:cx="http://schemas.microsoft.com/office/drawing/2014/chartex" xmlns:cx1="http://schemas.microsoft.com/office/drawing/2015/9/8/chartex" xmlns:cx2="http://schemas.microsoft.com/office/drawing/2015/10/21/chartex" xmlns:cx3="http://schemas.microsoft.com/office/drawing/2016/5/9/chartex" xmlns:cx4="http://schemas.microsoft.com/office/drawing/2016/5/10/chartex" xmlns:cx5="http://schemas.microsoft.com/office/drawing/2016/5/11/chartex" xmlns:cx6="http://schemas.microsoft.com/office/drawing/2016/5/12/chartex" xmlns:cx7="http://schemas.microsoft.com/office/drawing/2016/5/13/chartex" xmlns:cx8="http://schemas.microsoft.com/office/drawing/2016/5/14/chartex" xmlns:mc="http://schemas.openxmlformats.org/markup-compatibility/2006" xmlns:aink="http://schemas.microsoft.com/office/drawing/2016/ink" xmlns:am3d="http://schemas.microsoft.com/office/drawing/2017/model3d" xmlns:o="urn:schemas-microsoft-com:office:office" xmlns:r="http://schemas.openxmlformats.org/officeDocument/2006/relationships" xmlns:m="http://schemas.openxmlformats.org/officeDocument/2006/math" xmlns:v="urn:schemas-microsoft-com:vml" xmlns:wp14="http://schemas.microsoft.com/office/word/2010/wordprocessingDrawing" xmlns:wp="http://schemas.openxmlformats.org/drawingml/2006/wordprocessingDrawing" xmlns:w10="urn:schemas-microsoft-com:office:word" xmlns:w="http://schemas.openxmlformats.org/wordprocessingml/2006/main" xmlns:w14="http://schemas.microsoft.com/office/word/2010/wordml" xmlns:w15="http://schemas.microsoft.com/office/word/2012/wordml" xmlns:w16cex="http://schemas.microsoft.com/office/word/2018/wordml/cex" xmlns:w16cid="http://schemas.microsoft.com/office/word/2016/wordml/cid" xmlns:w16="http://schemas.microsoft.com/office/word/2018/wordml" xmlns:w16sdtdh="http://schemas.microsoft.com/office/word/2020/wordml/sdtdatahash" xmlns:w16se="http://schemas.microsoft.com/office/word/2015/wordml/symex" xmlns:wpg="http://schemas.microsoft.com/office/word/2010/wordprocessingGroup" xmlns:wpi="http://schemas.microsoft.com/office/word/2010/wordprocessingInk" xmlns:wne="http://schemas.microsoft.com/office/word/2006/wordml" xmlns:wps="http://schemas.microsoft.com/office/word/2010/wordprocessingShape" mc:Ignorable="w14 w15 w16se w16cid w16 w16cex w16sdtdh wp14">
   <w:p>
     <w:pPr>
       <w:pStyle w:val="Footer"/>
@@ -2536,10 +4280,15 @@
 </file>
 
 <file path=word/footer2.xml><?xml version="1.0" encoding="utf-8"?>
-<w:ftr xmlns:wpc="http://schemas.microsoft.com/office/word/2010/wordprocessingCanvas" xmlns:mc="http://schemas.openxmlformats.org/markup-compatibility/2006" xmlns:o="urn:schemas-microsoft-com:office:office" xmlns:r="http://schemas.openxmlformats.org/officeDocument/2006/relationships" xmlns:m="http://schemas.openxmlformats.org/officeDocument/2006/math" xmlns:v="urn:schemas-microsoft-com:vml" xmlns:wp14="http://schemas.microsoft.com/office/word/2010/wordprocessingDrawing" xmlns:wp="http://schemas.openxmlformats.org/drawingml/2006/wordprocessingDrawing" xmlns:w10="urn:schemas-microsoft-com:office:word" xmlns:w="http://schemas.openxmlformats.org/wordprocessingml/2006/main" xmlns:w14="http://schemas.microsoft.com/office/word/2010/wordml" xmlns:wpg="http://schemas.microsoft.com/office/word/2010/wordprocessingGroup" xmlns:wpi="http://schemas.microsoft.com/office/word/2010/wordprocessingInk" xmlns:wne="http://schemas.microsoft.com/office/word/2006/wordml" xmlns:wps="http://schemas.microsoft.com/office/word/2010/wordprocessingShape" mc:Ignorable="w14 wp14">
+<w:ftr xmlns:wpc="http://schemas.microsoft.com/office/word/2010/wordprocessingCanvas" xmlns:cx="http://schemas.microsoft.com/office/drawing/2014/chartex" xmlns:cx1="http://schemas.microsoft.com/office/drawing/2015/9/8/chartex" xmlns:cx2="http://schemas.microsoft.com/office/drawing/2015/10/21/chartex" xmlns:cx3="http://schemas.microsoft.com/office/drawing/2016/5/9/chartex" xmlns:cx4="http://schemas.microsoft.com/office/drawing/2016/5/10/chartex" xmlns:cx5="http://schemas.microsoft.com/office/drawing/2016/5/11/chartex" xmlns:cx6="http://schemas.microsoft.com/office/drawing/2016/5/12/chartex" xmlns:cx7="http://schemas.microsoft.com/office/drawing/2016/5/13/chartex" xmlns:cx8="http://schemas.microsoft.com/office/drawing/2016/5/14/chartex" xmlns:mc="http://schemas.openxmlformats.org/markup-compatibility/2006" xmlns:aink="http://schemas.microsoft.com/office/drawing/2016/ink" xmlns:am3d="http://schemas.microsoft.com/office/drawing/2017/model3d" xmlns:o="urn:schemas-microsoft-com:office:office" xmlns:r="http://schemas.openxmlformats.org/officeDocument/2006/relationships" xmlns:m="http://schemas.openxmlformats.org/officeDocument/2006/math" xmlns:v="urn:schemas-microsoft-com:vml" xmlns:wp14="http://schemas.microsoft.com/office/word/2010/wordprocessingDrawing" xmlns:wp="http://schemas.openxmlformats.org/drawingml/2006/wordprocessingDrawing" xmlns:w10="urn:schemas-microsoft-com:office:word" xmlns:w="http://schemas.openxmlformats.org/wordprocessingml/2006/main" xmlns:w14="http://schemas.microsoft.com/office/word/2010/wordml" xmlns:w15="http://schemas.microsoft.com/office/word/2012/wordml" xmlns:w16cex="http://schemas.microsoft.com/office/word/2018/wordml/cex" xmlns:w16cid="http://schemas.microsoft.com/office/word/2016/wordml/cid" xmlns:w16="http://schemas.microsoft.com/office/word/2018/wordml" xmlns:w16sdtdh="http://schemas.microsoft.com/office/word/2020/wordml/sdtdatahash" xmlns:w16se="http://schemas.microsoft.com/office/word/2015/wordml/symex" xmlns:wpg="http://schemas.microsoft.com/office/word/2010/wordprocessingGroup" xmlns:wpi="http://schemas.microsoft.com/office/word/2010/wordprocessingInk" xmlns:wne="http://schemas.microsoft.com/office/word/2006/wordml" xmlns:wps="http://schemas.microsoft.com/office/word/2010/wordprocessingShape" mc:Ignorable="w14 w15 w16se w16cid w16 w16cex w16sdtdh wp14">
   <w:sdt>
     <w:sdtPr>
-      <w:id w:val="-1309706245"/>
+      <w:rPr>
+        <w:rFonts w:ascii="Palatino Linotype" w:hAnsi="Palatino Linotype"/>
+        <w:sz w:val="20"/>
+        <w:szCs w:val="20"/>
+      </w:rPr>
+      <w:id w:val="-2099861789"/>
       <w:docPartObj>
         <w:docPartGallery w:val="Page Numbers (Bottom of Page)"/>
         <w:docPartUnique/>
@@ -2554,19 +4303,13 @@
             <w:sz w:val="20"/>
             <w:szCs w:val="20"/>
           </w:rPr>
-          <w:id w:val="98381352"/>
+          <w:id w:val="860082579"/>
           <w:docPartObj>
             <w:docPartGallery w:val="Page Numbers (Top of Page)"/>
             <w:docPartUnique/>
           </w:docPartObj>
         </w:sdtPr>
-        <w:sdtEndPr>
-          <w:rPr>
-            <w:rFonts w:ascii="Times New Roman" w:hAnsi="Times New Roman"/>
-            <w:sz w:val="24"/>
-            <w:szCs w:val="24"/>
-          </w:rPr>
-        </w:sdtEndPr>
+        <w:sdtEndPr/>
         <w:sdtContent>
           <w:p>
             <w:pPr>
@@ -2695,7 +4438,7 @@
                 <w:sz w:val="20"/>
                 <w:szCs w:val="20"/>
               </w:rPr>
-              <w:t>3</w:t>
+              <w:t>5</w:t>
             </w:r>
             <w:r>
               <w:rPr>
@@ -2723,46 +4466,26 @@
                 <w:sz w:val="20"/>
                 <w:szCs w:val="20"/>
               </w:rPr>
-              <w:t xml:space="preserve">Final Judgment Entry 21TRC08418</w:t>
+              <w:t xml:space="preserve">Magistrate Decision</w:t>
             </w:r>
-          </w:p>
-          <w:p>
-            <w:pPr>
-              <w:pStyle w:val="Footer"/>
-              <w:jc w:val="right"/>
-            </w:pPr>
+            <w:r>
+              <w:rPr>
+                <w:rFonts w:ascii="Palatino Linotype" w:hAnsi="Palatino Linotype"/>
+                <w:sz w:val="20"/>
+                <w:szCs w:val="20"/>
+              </w:rPr>
+              <w:t xml:space="preserve"> 21TRC08418</w:t>
+            </w:r>
           </w:p>
         </w:sdtContent>
       </w:sdt>
     </w:sdtContent>
   </w:sdt>
-  <w:p>
-    <w:pPr>
-      <w:tabs>
-        <w:tab w:val="left" w:pos="-1080"/>
-        <w:tab w:val="left" w:pos="-720"/>
-        <w:tab w:val="left" w:pos="0"/>
-        <w:tab w:val="left" w:pos="720"/>
-        <w:tab w:val="left" w:pos="1440"/>
-        <w:tab w:val="left" w:pos="2160"/>
-        <w:tab w:val="left" w:pos="2880"/>
-        <w:tab w:val="left" w:pos="3600"/>
-        <w:tab w:val="left" w:pos="4320"/>
-        <w:tab w:val="left" w:pos="4680"/>
-      </w:tabs>
-      <w:jc w:val="right"/>
-      <w:rPr>
-        <w:rFonts w:ascii="Palatino Linotype" w:hAnsi="Palatino Linotype"/>
-        <w:sz w:val="20"/>
-        <w:szCs w:val="20"/>
-      </w:rPr>
-    </w:pPr>
-  </w:p>
 </w:ftr>
 </file>
 
 <file path=word/footer3.xml><?xml version="1.0" encoding="utf-8"?>
-<w:ftr xmlns:wpc="http://schemas.microsoft.com/office/word/2010/wordprocessingCanvas" xmlns:mc="http://schemas.openxmlformats.org/markup-compatibility/2006" xmlns:o="urn:schemas-microsoft-com:office:office" xmlns:r="http://schemas.openxmlformats.org/officeDocument/2006/relationships" xmlns:m="http://schemas.openxmlformats.org/officeDocument/2006/math" xmlns:v="urn:schemas-microsoft-com:vml" xmlns:wp14="http://schemas.microsoft.com/office/word/2010/wordprocessingDrawing" xmlns:wp="http://schemas.openxmlformats.org/drawingml/2006/wordprocessingDrawing" xmlns:w10="urn:schemas-microsoft-com:office:word" xmlns:w="http://schemas.openxmlformats.org/wordprocessingml/2006/main" xmlns:w14="http://schemas.microsoft.com/office/word/2010/wordml" xmlns:wpg="http://schemas.microsoft.com/office/word/2010/wordprocessingGroup" xmlns:wpi="http://schemas.microsoft.com/office/word/2010/wordprocessingInk" xmlns:wne="http://schemas.microsoft.com/office/word/2006/wordml" xmlns:wps="http://schemas.microsoft.com/office/word/2010/wordprocessingShape" mc:Ignorable="w14 wp14">
+<w:ftr xmlns:wpc="http://schemas.microsoft.com/office/word/2010/wordprocessingCanvas" xmlns:cx="http://schemas.microsoft.com/office/drawing/2014/chartex" xmlns:cx1="http://schemas.microsoft.com/office/drawing/2015/9/8/chartex" xmlns:cx2="http://schemas.microsoft.com/office/drawing/2015/10/21/chartex" xmlns:cx3="http://schemas.microsoft.com/office/drawing/2016/5/9/chartex" xmlns:cx4="http://schemas.microsoft.com/office/drawing/2016/5/10/chartex" xmlns:cx5="http://schemas.microsoft.com/office/drawing/2016/5/11/chartex" xmlns:cx6="http://schemas.microsoft.com/office/drawing/2016/5/12/chartex" xmlns:cx7="http://schemas.microsoft.com/office/drawing/2016/5/13/chartex" xmlns:cx8="http://schemas.microsoft.com/office/drawing/2016/5/14/chartex" xmlns:mc="http://schemas.openxmlformats.org/markup-compatibility/2006" xmlns:aink="http://schemas.microsoft.com/office/drawing/2016/ink" xmlns:am3d="http://schemas.microsoft.com/office/drawing/2017/model3d" xmlns:o="urn:schemas-microsoft-com:office:office" xmlns:r="http://schemas.openxmlformats.org/officeDocument/2006/relationships" xmlns:m="http://schemas.openxmlformats.org/officeDocument/2006/math" xmlns:v="urn:schemas-microsoft-com:vml" xmlns:wp14="http://schemas.microsoft.com/office/word/2010/wordprocessingDrawing" xmlns:wp="http://schemas.openxmlformats.org/drawingml/2006/wordprocessingDrawing" xmlns:w10="urn:schemas-microsoft-com:office:word" xmlns:w="http://schemas.openxmlformats.org/wordprocessingml/2006/main" xmlns:w14="http://schemas.microsoft.com/office/word/2010/wordml" xmlns:w15="http://schemas.microsoft.com/office/word/2012/wordml" xmlns:w16cex="http://schemas.microsoft.com/office/word/2018/wordml/cex" xmlns:w16cid="http://schemas.microsoft.com/office/word/2016/wordml/cid" xmlns:w16="http://schemas.microsoft.com/office/word/2018/wordml" xmlns:w16sdtdh="http://schemas.microsoft.com/office/word/2020/wordml/sdtdatahash" xmlns:w16se="http://schemas.microsoft.com/office/word/2015/wordml/symex" xmlns:wpg="http://schemas.microsoft.com/office/word/2010/wordprocessingGroup" xmlns:wpi="http://schemas.microsoft.com/office/word/2010/wordprocessingInk" xmlns:wne="http://schemas.microsoft.com/office/word/2006/wordml" xmlns:wps="http://schemas.microsoft.com/office/word/2010/wordprocessingShape" mc:Ignorable="w14 w15 w16se w16cid w16 w16cex w16sdtdh wp14">
   <w:p>
     <w:pPr>
       <w:pStyle w:val="Footer"/>
@@ -2772,7 +4495,7 @@
 </file>
 
 <file path=word/footnotes.xml><?xml version="1.0" encoding="utf-8"?>
-<w:footnotes xmlns:wpc="http://schemas.microsoft.com/office/word/2010/wordprocessingCanvas" xmlns:mc="http://schemas.openxmlformats.org/markup-compatibility/2006" xmlns:o="urn:schemas-microsoft-com:office:office" xmlns:r="http://schemas.openxmlformats.org/officeDocument/2006/relationships" xmlns:m="http://schemas.openxmlformats.org/officeDocument/2006/math" xmlns:v="urn:schemas-microsoft-com:vml" xmlns:wp14="http://schemas.microsoft.com/office/word/2010/wordprocessingDrawing" xmlns:wp="http://schemas.openxmlformats.org/drawingml/2006/wordprocessingDrawing" xmlns:w10="urn:schemas-microsoft-com:office:word" xmlns:w="http://schemas.openxmlformats.org/wordprocessingml/2006/main" xmlns:w14="http://schemas.microsoft.com/office/word/2010/wordml" xmlns:wpg="http://schemas.microsoft.com/office/word/2010/wordprocessingGroup" xmlns:wpi="http://schemas.microsoft.com/office/word/2010/wordprocessingInk" xmlns:wne="http://schemas.microsoft.com/office/word/2006/wordml" xmlns:wps="http://schemas.microsoft.com/office/word/2010/wordprocessingShape" mc:Ignorable="w14 wp14">
+<w:footnotes xmlns:wpc="http://schemas.microsoft.com/office/word/2010/wordprocessingCanvas" xmlns:cx="http://schemas.microsoft.com/office/drawing/2014/chartex" xmlns:cx1="http://schemas.microsoft.com/office/drawing/2015/9/8/chartex" xmlns:cx2="http://schemas.microsoft.com/office/drawing/2015/10/21/chartex" xmlns:cx3="http://schemas.microsoft.com/office/drawing/2016/5/9/chartex" xmlns:cx4="http://schemas.microsoft.com/office/drawing/2016/5/10/chartex" xmlns:cx5="http://schemas.microsoft.com/office/drawing/2016/5/11/chartex" xmlns:cx6="http://schemas.microsoft.com/office/drawing/2016/5/12/chartex" xmlns:cx7="http://schemas.microsoft.com/office/drawing/2016/5/13/chartex" xmlns:cx8="http://schemas.microsoft.com/office/drawing/2016/5/14/chartex" xmlns:mc="http://schemas.openxmlformats.org/markup-compatibility/2006" xmlns:aink="http://schemas.microsoft.com/office/drawing/2016/ink" xmlns:am3d="http://schemas.microsoft.com/office/drawing/2017/model3d" xmlns:o="urn:schemas-microsoft-com:office:office" xmlns:r="http://schemas.openxmlformats.org/officeDocument/2006/relationships" xmlns:m="http://schemas.openxmlformats.org/officeDocument/2006/math" xmlns:v="urn:schemas-microsoft-com:vml" xmlns:wp14="http://schemas.microsoft.com/office/word/2010/wordprocessingDrawing" xmlns:wp="http://schemas.openxmlformats.org/drawingml/2006/wordprocessingDrawing" xmlns:w10="urn:schemas-microsoft-com:office:word" xmlns:w="http://schemas.openxmlformats.org/wordprocessingml/2006/main" xmlns:w14="http://schemas.microsoft.com/office/word/2010/wordml" xmlns:w15="http://schemas.microsoft.com/office/word/2012/wordml" xmlns:w16cex="http://schemas.microsoft.com/office/word/2018/wordml/cex" xmlns:w16cid="http://schemas.microsoft.com/office/word/2016/wordml/cid" xmlns:w16="http://schemas.microsoft.com/office/word/2018/wordml" xmlns:w16sdtdh="http://schemas.microsoft.com/office/word/2020/wordml/sdtdatahash" xmlns:w16se="http://schemas.microsoft.com/office/word/2015/wordml/symex" xmlns:wpg="http://schemas.microsoft.com/office/word/2010/wordprocessingGroup" xmlns:wpi="http://schemas.microsoft.com/office/word/2010/wordprocessingInk" xmlns:wne="http://schemas.microsoft.com/office/word/2006/wordml" xmlns:wps="http://schemas.microsoft.com/office/word/2010/wordprocessingShape" mc:Ignorable="w14 w15 w16se w16cid w16 w16cex w16sdtdh wp14">
   <w:footnote w:type="separator" w:id="-1">
     <w:p>
       <w:r>
@@ -2791,7 +4514,7 @@
 </file>
 
 <file path=word/header1.xml><?xml version="1.0" encoding="utf-8"?>
-<w:hdr xmlns:wpc="http://schemas.microsoft.com/office/word/2010/wordprocessingCanvas" xmlns:mc="http://schemas.openxmlformats.org/markup-compatibility/2006" xmlns:o="urn:schemas-microsoft-com:office:office" xmlns:r="http://schemas.openxmlformats.org/officeDocument/2006/relationships" xmlns:m="http://schemas.openxmlformats.org/officeDocument/2006/math" xmlns:v="urn:schemas-microsoft-com:vml" xmlns:wp14="http://schemas.microsoft.com/office/word/2010/wordprocessingDrawing" xmlns:wp="http://schemas.openxmlformats.org/drawingml/2006/wordprocessingDrawing" xmlns:w10="urn:schemas-microsoft-com:office:word" xmlns:w="http://schemas.openxmlformats.org/wordprocessingml/2006/main" xmlns:w14="http://schemas.microsoft.com/office/word/2010/wordml" xmlns:wpg="http://schemas.microsoft.com/office/word/2010/wordprocessingGroup" xmlns:wpi="http://schemas.microsoft.com/office/word/2010/wordprocessingInk" xmlns:wne="http://schemas.microsoft.com/office/word/2006/wordml" xmlns:wps="http://schemas.microsoft.com/office/word/2010/wordprocessingShape" mc:Ignorable="w14 wp14">
+<w:hdr xmlns:wpc="http://schemas.microsoft.com/office/word/2010/wordprocessingCanvas" xmlns:cx="http://schemas.microsoft.com/office/drawing/2014/chartex" xmlns:cx1="http://schemas.microsoft.com/office/drawing/2015/9/8/chartex" xmlns:cx2="http://schemas.microsoft.com/office/drawing/2015/10/21/chartex" xmlns:cx3="http://schemas.microsoft.com/office/drawing/2016/5/9/chartex" xmlns:cx4="http://schemas.microsoft.com/office/drawing/2016/5/10/chartex" xmlns:cx5="http://schemas.microsoft.com/office/drawing/2016/5/11/chartex" xmlns:cx6="http://schemas.microsoft.com/office/drawing/2016/5/12/chartex" xmlns:cx7="http://schemas.microsoft.com/office/drawing/2016/5/13/chartex" xmlns:cx8="http://schemas.microsoft.com/office/drawing/2016/5/14/chartex" xmlns:mc="http://schemas.openxmlformats.org/markup-compatibility/2006" xmlns:aink="http://schemas.microsoft.com/office/drawing/2016/ink" xmlns:am3d="http://schemas.microsoft.com/office/drawing/2017/model3d" xmlns:o="urn:schemas-microsoft-com:office:office" xmlns:r="http://schemas.openxmlformats.org/officeDocument/2006/relationships" xmlns:m="http://schemas.openxmlformats.org/officeDocument/2006/math" xmlns:v="urn:schemas-microsoft-com:vml" xmlns:wp14="http://schemas.microsoft.com/office/word/2010/wordprocessingDrawing" xmlns:wp="http://schemas.openxmlformats.org/drawingml/2006/wordprocessingDrawing" xmlns:w10="urn:schemas-microsoft-com:office:word" xmlns:w="http://schemas.openxmlformats.org/wordprocessingml/2006/main" xmlns:w14="http://schemas.microsoft.com/office/word/2010/wordml" xmlns:w15="http://schemas.microsoft.com/office/word/2012/wordml" xmlns:w16cex="http://schemas.microsoft.com/office/word/2018/wordml/cex" xmlns:w16cid="http://schemas.microsoft.com/office/word/2016/wordml/cid" xmlns:w16="http://schemas.microsoft.com/office/word/2018/wordml" xmlns:w16sdtdh="http://schemas.microsoft.com/office/word/2020/wordml/sdtdatahash" xmlns:w16se="http://schemas.microsoft.com/office/word/2015/wordml/symex" xmlns:wpg="http://schemas.microsoft.com/office/word/2010/wordprocessingGroup" xmlns:wpi="http://schemas.microsoft.com/office/word/2010/wordprocessingInk" xmlns:wne="http://schemas.microsoft.com/office/word/2006/wordml" xmlns:wps="http://schemas.microsoft.com/office/word/2010/wordprocessingShape" mc:Ignorable="w14 w15 w16se w16cid w16 w16cex w16sdtdh wp14">
   <w:p>
     <w:pPr>
       <w:pStyle w:val="Header"/>
@@ -2801,7 +4524,7 @@
 </file>
 
 <file path=word/header2.xml><?xml version="1.0" encoding="utf-8"?>
-<w:hdr xmlns:wpc="http://schemas.microsoft.com/office/word/2010/wordprocessingCanvas" xmlns:mc="http://schemas.openxmlformats.org/markup-compatibility/2006" xmlns:o="urn:schemas-microsoft-com:office:office" xmlns:r="http://schemas.openxmlformats.org/officeDocument/2006/relationships" xmlns:m="http://schemas.openxmlformats.org/officeDocument/2006/math" xmlns:v="urn:schemas-microsoft-com:vml" xmlns:wp14="http://schemas.microsoft.com/office/word/2010/wordprocessingDrawing" xmlns:wp="http://schemas.openxmlformats.org/drawingml/2006/wordprocessingDrawing" xmlns:w10="urn:schemas-microsoft-com:office:word" xmlns:w="http://schemas.openxmlformats.org/wordprocessingml/2006/main" xmlns:w14="http://schemas.microsoft.com/office/word/2010/wordml" xmlns:wpg="http://schemas.microsoft.com/office/word/2010/wordprocessingGroup" xmlns:wpi="http://schemas.microsoft.com/office/word/2010/wordprocessingInk" xmlns:wne="http://schemas.microsoft.com/office/word/2006/wordml" xmlns:wps="http://schemas.microsoft.com/office/word/2010/wordprocessingShape" mc:Ignorable="w14 wp14">
+<w:hdr xmlns:wpc="http://schemas.microsoft.com/office/word/2010/wordprocessingCanvas" xmlns:cx="http://schemas.microsoft.com/office/drawing/2014/chartex" xmlns:cx1="http://schemas.microsoft.com/office/drawing/2015/9/8/chartex" xmlns:cx2="http://schemas.microsoft.com/office/drawing/2015/10/21/chartex" xmlns:cx3="http://schemas.microsoft.com/office/drawing/2016/5/9/chartex" xmlns:cx4="http://schemas.microsoft.com/office/drawing/2016/5/10/chartex" xmlns:cx5="http://schemas.microsoft.com/office/drawing/2016/5/11/chartex" xmlns:cx6="http://schemas.microsoft.com/office/drawing/2016/5/12/chartex" xmlns:cx7="http://schemas.microsoft.com/office/drawing/2016/5/13/chartex" xmlns:cx8="http://schemas.microsoft.com/office/drawing/2016/5/14/chartex" xmlns:mc="http://schemas.openxmlformats.org/markup-compatibility/2006" xmlns:aink="http://schemas.microsoft.com/office/drawing/2016/ink" xmlns:am3d="http://schemas.microsoft.com/office/drawing/2017/model3d" xmlns:o="urn:schemas-microsoft-com:office:office" xmlns:r="http://schemas.openxmlformats.org/officeDocument/2006/relationships" xmlns:m="http://schemas.openxmlformats.org/officeDocument/2006/math" xmlns:v="urn:schemas-microsoft-com:vml" xmlns:wp14="http://schemas.microsoft.com/office/word/2010/wordprocessingDrawing" xmlns:wp="http://schemas.openxmlformats.org/drawingml/2006/wordprocessingDrawing" xmlns:w10="urn:schemas-microsoft-com:office:word" xmlns:w="http://schemas.openxmlformats.org/wordprocessingml/2006/main" xmlns:w14="http://schemas.microsoft.com/office/word/2010/wordml" xmlns:w15="http://schemas.microsoft.com/office/word/2012/wordml" xmlns:w16cex="http://schemas.microsoft.com/office/word/2018/wordml/cex" xmlns:w16cid="http://schemas.microsoft.com/office/word/2016/wordml/cid" xmlns:w16="http://schemas.microsoft.com/office/word/2018/wordml" xmlns:w16sdtdh="http://schemas.microsoft.com/office/word/2020/wordml/sdtdatahash" xmlns:w16se="http://schemas.microsoft.com/office/word/2015/wordml/symex" xmlns:wpg="http://schemas.microsoft.com/office/word/2010/wordprocessingGroup" xmlns:wpi="http://schemas.microsoft.com/office/word/2010/wordprocessingInk" xmlns:wne="http://schemas.microsoft.com/office/word/2006/wordml" xmlns:wps="http://schemas.microsoft.com/office/word/2010/wordprocessingShape" mc:Ignorable="w14 w15 w16se w16cid w16 w16cex w16sdtdh wp14">
   <w:p>
     <w:pPr>
       <w:pStyle w:val="Header"/>
@@ -2825,7 +4548,7 @@
 </file>
 
 <file path=word/header3.xml><?xml version="1.0" encoding="utf-8"?>
-<w:hdr xmlns:wpc="http://schemas.microsoft.com/office/word/2010/wordprocessingCanvas" xmlns:mc="http://schemas.openxmlformats.org/markup-compatibility/2006" xmlns:o="urn:schemas-microsoft-com:office:office" xmlns:r="http://schemas.openxmlformats.org/officeDocument/2006/relationships" xmlns:m="http://schemas.openxmlformats.org/officeDocument/2006/math" xmlns:v="urn:schemas-microsoft-com:vml" xmlns:wp14="http://schemas.microsoft.com/office/word/2010/wordprocessingDrawing" xmlns:wp="http://schemas.openxmlformats.org/drawingml/2006/wordprocessingDrawing" xmlns:w10="urn:schemas-microsoft-com:office:word" xmlns:w="http://schemas.openxmlformats.org/wordprocessingml/2006/main" xmlns:w14="http://schemas.microsoft.com/office/word/2010/wordml" xmlns:wpg="http://schemas.microsoft.com/office/word/2010/wordprocessingGroup" xmlns:wpi="http://schemas.microsoft.com/office/word/2010/wordprocessingInk" xmlns:wne="http://schemas.microsoft.com/office/word/2006/wordml" xmlns:wps="http://schemas.microsoft.com/office/word/2010/wordprocessingShape" mc:Ignorable="w14 wp14">
+<w:hdr xmlns:wpc="http://schemas.microsoft.com/office/word/2010/wordprocessingCanvas" xmlns:cx="http://schemas.microsoft.com/office/drawing/2014/chartex" xmlns:cx1="http://schemas.microsoft.com/office/drawing/2015/9/8/chartex" xmlns:cx2="http://schemas.microsoft.com/office/drawing/2015/10/21/chartex" xmlns:cx3="http://schemas.microsoft.com/office/drawing/2016/5/9/chartex" xmlns:cx4="http://schemas.microsoft.com/office/drawing/2016/5/10/chartex" xmlns:cx5="http://schemas.microsoft.com/office/drawing/2016/5/11/chartex" xmlns:cx6="http://schemas.microsoft.com/office/drawing/2016/5/12/chartex" xmlns:cx7="http://schemas.microsoft.com/office/drawing/2016/5/13/chartex" xmlns:cx8="http://schemas.microsoft.com/office/drawing/2016/5/14/chartex" xmlns:mc="http://schemas.openxmlformats.org/markup-compatibility/2006" xmlns:aink="http://schemas.microsoft.com/office/drawing/2016/ink" xmlns:am3d="http://schemas.microsoft.com/office/drawing/2017/model3d" xmlns:o="urn:schemas-microsoft-com:office:office" xmlns:r="http://schemas.openxmlformats.org/officeDocument/2006/relationships" xmlns:m="http://schemas.openxmlformats.org/officeDocument/2006/math" xmlns:v="urn:schemas-microsoft-com:vml" xmlns:wp14="http://schemas.microsoft.com/office/word/2010/wordprocessingDrawing" xmlns:wp="http://schemas.openxmlformats.org/drawingml/2006/wordprocessingDrawing" xmlns:w10="urn:schemas-microsoft-com:office:word" xmlns:w="http://schemas.openxmlformats.org/wordprocessingml/2006/main" xmlns:w14="http://schemas.microsoft.com/office/word/2010/wordml" xmlns:w15="http://schemas.microsoft.com/office/word/2012/wordml" xmlns:w16cex="http://schemas.microsoft.com/office/word/2018/wordml/cex" xmlns:w16cid="http://schemas.microsoft.com/office/word/2016/wordml/cid" xmlns:w16="http://schemas.microsoft.com/office/word/2018/wordml" xmlns:w16sdtdh="http://schemas.microsoft.com/office/word/2020/wordml/sdtdatahash" xmlns:w16se="http://schemas.microsoft.com/office/word/2015/wordml/symex" xmlns:wpg="http://schemas.microsoft.com/office/word/2010/wordprocessingGroup" xmlns:wpi="http://schemas.microsoft.com/office/word/2010/wordprocessingInk" xmlns:wne="http://schemas.microsoft.com/office/word/2006/wordml" xmlns:wps="http://schemas.microsoft.com/office/word/2010/wordprocessingShape" mc:Ignorable="w14 w15 w16se w16cid w16 w16cex w16sdtdh wp14">
   <w:p>
     <w:pPr>
       <w:pStyle w:val="Header"/>
@@ -2835,8 +4558,8 @@
 </file>
 
 <file path=word/numbering.xml><?xml version="1.0" encoding="utf-8"?>
-<w:numbering xmlns:wpc="http://schemas.microsoft.com/office/word/2010/wordprocessingCanvas" xmlns:mc="http://schemas.openxmlformats.org/markup-compatibility/2006" xmlns:o="urn:schemas-microsoft-com:office:office" xmlns:r="http://schemas.openxmlformats.org/officeDocument/2006/relationships" xmlns:m="http://schemas.openxmlformats.org/officeDocument/2006/math" xmlns:v="urn:schemas-microsoft-com:vml" xmlns:wp14="http://schemas.microsoft.com/office/word/2010/wordprocessingDrawing" xmlns:wp="http://schemas.openxmlformats.org/drawingml/2006/wordprocessingDrawing" xmlns:w10="urn:schemas-microsoft-com:office:word" xmlns:w="http://schemas.openxmlformats.org/wordprocessingml/2006/main" xmlns:w14="http://schemas.microsoft.com/office/word/2010/wordml" xmlns:wpg="http://schemas.microsoft.com/office/word/2010/wordprocessingGroup" xmlns:wpi="http://schemas.microsoft.com/office/word/2010/wordprocessingInk" xmlns:wne="http://schemas.microsoft.com/office/word/2006/wordml" xmlns:wps="http://schemas.microsoft.com/office/word/2010/wordprocessingShape" mc:Ignorable="w14 wp14">
-  <w:abstractNum w:abstractNumId="0">
+<w:numbering xmlns:wpc="http://schemas.microsoft.com/office/word/2010/wordprocessingCanvas" xmlns:cx="http://schemas.microsoft.com/office/drawing/2014/chartex" xmlns:cx1="http://schemas.microsoft.com/office/drawing/2015/9/8/chartex" xmlns:cx2="http://schemas.microsoft.com/office/drawing/2015/10/21/chartex" xmlns:cx3="http://schemas.microsoft.com/office/drawing/2016/5/9/chartex" xmlns:cx4="http://schemas.microsoft.com/office/drawing/2016/5/10/chartex" xmlns:cx5="http://schemas.microsoft.com/office/drawing/2016/5/11/chartex" xmlns:cx6="http://schemas.microsoft.com/office/drawing/2016/5/12/chartex" xmlns:cx7="http://schemas.microsoft.com/office/drawing/2016/5/13/chartex" xmlns:cx8="http://schemas.microsoft.com/office/drawing/2016/5/14/chartex" xmlns:mc="http://schemas.openxmlformats.org/markup-compatibility/2006" xmlns:aink="http://schemas.microsoft.com/office/drawing/2016/ink" xmlns:am3d="http://schemas.microsoft.com/office/drawing/2017/model3d" xmlns:o="urn:schemas-microsoft-com:office:office" xmlns:r="http://schemas.openxmlformats.org/officeDocument/2006/relationships" xmlns:m="http://schemas.openxmlformats.org/officeDocument/2006/math" xmlns:v="urn:schemas-microsoft-com:vml" xmlns:wp14="http://schemas.microsoft.com/office/word/2010/wordprocessingDrawing" xmlns:wp="http://schemas.openxmlformats.org/drawingml/2006/wordprocessingDrawing" xmlns:w10="urn:schemas-microsoft-com:office:word" xmlns:w="http://schemas.openxmlformats.org/wordprocessingml/2006/main" xmlns:w14="http://schemas.microsoft.com/office/word/2010/wordml" xmlns:w15="http://schemas.microsoft.com/office/word/2012/wordml" xmlns:w16cex="http://schemas.microsoft.com/office/word/2018/wordml/cex" xmlns:w16cid="http://schemas.microsoft.com/office/word/2016/wordml/cid" xmlns:w16="http://schemas.microsoft.com/office/word/2018/wordml" xmlns:w16sdtdh="http://schemas.microsoft.com/office/word/2020/wordml/sdtdatahash" xmlns:w16se="http://schemas.microsoft.com/office/word/2015/wordml/symex" xmlns:wpg="http://schemas.microsoft.com/office/word/2010/wordprocessingGroup" xmlns:wpi="http://schemas.microsoft.com/office/word/2010/wordprocessingInk" xmlns:wne="http://schemas.microsoft.com/office/word/2006/wordml" xmlns:wps="http://schemas.microsoft.com/office/word/2010/wordprocessingShape" mc:Ignorable="w14 w15 w16se w16cid w16 w16cex w16sdtdh wp14">
+  <w:abstractNum w:abstractNumId="0" w15:restartNumberingAfterBreak="0">
     <w:nsid w:val="08B2501C"/>
     <w:multiLevelType w:val="hybridMultilevel"/>
     <w:tmpl w:val="F2A43D58"/>
@@ -2949,14 +4672,246 @@
       </w:rPr>
     </w:lvl>
   </w:abstractNum>
+  <w:abstractNum w:abstractNumId="1" w15:restartNumberingAfterBreak="0">
+    <w:nsid w:val="279660C9"/>
+    <w:multiLevelType w:val="hybridMultilevel"/>
+    <w:tmpl w:val="672ECC5E"/>
+    <w:lvl w:ilvl="0" w:tplc="04090001">
+      <w:start w:val="1"/>
+      <w:numFmt w:val="bullet"/>
+      <w:lvlText w:val=""/>
+      <w:lvlJc w:val="left"/>
+      <w:pPr>
+        <w:ind w:left="720" w:hanging="360"/>
+      </w:pPr>
+      <w:rPr>
+        <w:rFonts w:ascii="Symbol" w:hAnsi="Symbol" w:hint="default"/>
+      </w:rPr>
+    </w:lvl>
+    <w:lvl w:ilvl="1" w:tplc="04090003" w:tentative="1">
+      <w:start w:val="1"/>
+      <w:numFmt w:val="bullet"/>
+      <w:lvlText w:val="o"/>
+      <w:lvlJc w:val="left"/>
+      <w:pPr>
+        <w:ind w:left="1440" w:hanging="360"/>
+      </w:pPr>
+      <w:rPr>
+        <w:rFonts w:ascii="Courier New" w:hAnsi="Courier New" w:cs="Courier New" w:hint="default"/>
+      </w:rPr>
+    </w:lvl>
+    <w:lvl w:ilvl="2" w:tplc="04090005" w:tentative="1">
+      <w:start w:val="1"/>
+      <w:numFmt w:val="bullet"/>
+      <w:lvlText w:val=""/>
+      <w:lvlJc w:val="left"/>
+      <w:pPr>
+        <w:ind w:left="2160" w:hanging="360"/>
+      </w:pPr>
+      <w:rPr>
+        <w:rFonts w:ascii="Wingdings" w:hAnsi="Wingdings" w:hint="default"/>
+      </w:rPr>
+    </w:lvl>
+    <w:lvl w:ilvl="3" w:tplc="04090001" w:tentative="1">
+      <w:start w:val="1"/>
+      <w:numFmt w:val="bullet"/>
+      <w:lvlText w:val=""/>
+      <w:lvlJc w:val="left"/>
+      <w:pPr>
+        <w:ind w:left="2880" w:hanging="360"/>
+      </w:pPr>
+      <w:rPr>
+        <w:rFonts w:ascii="Symbol" w:hAnsi="Symbol" w:hint="default"/>
+      </w:rPr>
+    </w:lvl>
+    <w:lvl w:ilvl="4" w:tplc="04090003" w:tentative="1">
+      <w:start w:val="1"/>
+      <w:numFmt w:val="bullet"/>
+      <w:lvlText w:val="o"/>
+      <w:lvlJc w:val="left"/>
+      <w:pPr>
+        <w:ind w:left="3600" w:hanging="360"/>
+      </w:pPr>
+      <w:rPr>
+        <w:rFonts w:ascii="Courier New" w:hAnsi="Courier New" w:cs="Courier New" w:hint="default"/>
+      </w:rPr>
+    </w:lvl>
+    <w:lvl w:ilvl="5" w:tplc="04090005" w:tentative="1">
+      <w:start w:val="1"/>
+      <w:numFmt w:val="bullet"/>
+      <w:lvlText w:val=""/>
+      <w:lvlJc w:val="left"/>
+      <w:pPr>
+        <w:ind w:left="4320" w:hanging="360"/>
+      </w:pPr>
+      <w:rPr>
+        <w:rFonts w:ascii="Wingdings" w:hAnsi="Wingdings" w:hint="default"/>
+      </w:rPr>
+    </w:lvl>
+    <w:lvl w:ilvl="6" w:tplc="04090001" w:tentative="1">
+      <w:start w:val="1"/>
+      <w:numFmt w:val="bullet"/>
+      <w:lvlText w:val=""/>
+      <w:lvlJc w:val="left"/>
+      <w:pPr>
+        <w:ind w:left="5040" w:hanging="360"/>
+      </w:pPr>
+      <w:rPr>
+        <w:rFonts w:ascii="Symbol" w:hAnsi="Symbol" w:hint="default"/>
+      </w:rPr>
+    </w:lvl>
+    <w:lvl w:ilvl="7" w:tplc="04090003" w:tentative="1">
+      <w:start w:val="1"/>
+      <w:numFmt w:val="bullet"/>
+      <w:lvlText w:val="o"/>
+      <w:lvlJc w:val="left"/>
+      <w:pPr>
+        <w:ind w:left="5760" w:hanging="360"/>
+      </w:pPr>
+      <w:rPr>
+        <w:rFonts w:ascii="Courier New" w:hAnsi="Courier New" w:cs="Courier New" w:hint="default"/>
+      </w:rPr>
+    </w:lvl>
+    <w:lvl w:ilvl="8" w:tplc="04090005" w:tentative="1">
+      <w:start w:val="1"/>
+      <w:numFmt w:val="bullet"/>
+      <w:lvlText w:val=""/>
+      <w:lvlJc w:val="left"/>
+      <w:pPr>
+        <w:ind w:left="6480" w:hanging="360"/>
+      </w:pPr>
+      <w:rPr>
+        <w:rFonts w:ascii="Wingdings" w:hAnsi="Wingdings" w:hint="default"/>
+      </w:rPr>
+    </w:lvl>
+  </w:abstractNum>
+  <w:abstractNum w:abstractNumId="2" w15:restartNumberingAfterBreak="0">
+    <w:nsid w:val="2E17566E"/>
+    <w:multiLevelType w:val="hybridMultilevel"/>
+    <w:tmpl w:val="00866CE6"/>
+    <w:lvl w:ilvl="0" w:tplc="04090001">
+      <w:start w:val="1"/>
+      <w:numFmt w:val="bullet"/>
+      <w:lvlText w:val=""/>
+      <w:lvlJc w:val="left"/>
+      <w:pPr>
+        <w:ind w:left="779" w:hanging="360"/>
+      </w:pPr>
+      <w:rPr>
+        <w:rFonts w:ascii="Symbol" w:hAnsi="Symbol" w:hint="default"/>
+      </w:rPr>
+    </w:lvl>
+    <w:lvl w:ilvl="1" w:tplc="04090003">
+      <w:start w:val="1"/>
+      <w:numFmt w:val="bullet"/>
+      <w:lvlText w:val="o"/>
+      <w:lvlJc w:val="left"/>
+      <w:pPr>
+        <w:ind w:left="1499" w:hanging="360"/>
+      </w:pPr>
+      <w:rPr>
+        <w:rFonts w:ascii="Courier New" w:hAnsi="Courier New" w:cs="Courier New" w:hint="default"/>
+      </w:rPr>
+    </w:lvl>
+    <w:lvl w:ilvl="2" w:tplc="04090005" w:tentative="1">
+      <w:start w:val="1"/>
+      <w:numFmt w:val="bullet"/>
+      <w:lvlText w:val=""/>
+      <w:lvlJc w:val="left"/>
+      <w:pPr>
+        <w:ind w:left="2219" w:hanging="360"/>
+      </w:pPr>
+      <w:rPr>
+        <w:rFonts w:ascii="Wingdings" w:hAnsi="Wingdings" w:hint="default"/>
+      </w:rPr>
+    </w:lvl>
+    <w:lvl w:ilvl="3" w:tplc="04090001" w:tentative="1">
+      <w:start w:val="1"/>
+      <w:numFmt w:val="bullet"/>
+      <w:lvlText w:val=""/>
+      <w:lvlJc w:val="left"/>
+      <w:pPr>
+        <w:ind w:left="2939" w:hanging="360"/>
+      </w:pPr>
+      <w:rPr>
+        <w:rFonts w:ascii="Symbol" w:hAnsi="Symbol" w:hint="default"/>
+      </w:rPr>
+    </w:lvl>
+    <w:lvl w:ilvl="4" w:tplc="04090003" w:tentative="1">
+      <w:start w:val="1"/>
+      <w:numFmt w:val="bullet"/>
+      <w:lvlText w:val="o"/>
+      <w:lvlJc w:val="left"/>
+      <w:pPr>
+        <w:ind w:left="3659" w:hanging="360"/>
+      </w:pPr>
+      <w:rPr>
+        <w:rFonts w:ascii="Courier New" w:hAnsi="Courier New" w:cs="Courier New" w:hint="default"/>
+      </w:rPr>
+    </w:lvl>
+    <w:lvl w:ilvl="5" w:tplc="04090005" w:tentative="1">
+      <w:start w:val="1"/>
+      <w:numFmt w:val="bullet"/>
+      <w:lvlText w:val=""/>
+      <w:lvlJc w:val="left"/>
+      <w:pPr>
+        <w:ind w:left="4379" w:hanging="360"/>
+      </w:pPr>
+      <w:rPr>
+        <w:rFonts w:ascii="Wingdings" w:hAnsi="Wingdings" w:hint="default"/>
+      </w:rPr>
+    </w:lvl>
+    <w:lvl w:ilvl="6" w:tplc="04090001" w:tentative="1">
+      <w:start w:val="1"/>
+      <w:numFmt w:val="bullet"/>
+      <w:lvlText w:val=""/>
+      <w:lvlJc w:val="left"/>
+      <w:pPr>
+        <w:ind w:left="5099" w:hanging="360"/>
+      </w:pPr>
+      <w:rPr>
+        <w:rFonts w:ascii="Symbol" w:hAnsi="Symbol" w:hint="default"/>
+      </w:rPr>
+    </w:lvl>
+    <w:lvl w:ilvl="7" w:tplc="04090003" w:tentative="1">
+      <w:start w:val="1"/>
+      <w:numFmt w:val="bullet"/>
+      <w:lvlText w:val="o"/>
+      <w:lvlJc w:val="left"/>
+      <w:pPr>
+        <w:ind w:left="5819" w:hanging="360"/>
+      </w:pPr>
+      <w:rPr>
+        <w:rFonts w:ascii="Courier New" w:hAnsi="Courier New" w:cs="Courier New" w:hint="default"/>
+      </w:rPr>
+    </w:lvl>
+    <w:lvl w:ilvl="8" w:tplc="04090005" w:tentative="1">
+      <w:start w:val="1"/>
+      <w:numFmt w:val="bullet"/>
+      <w:lvlText w:val=""/>
+      <w:lvlJc w:val="left"/>
+      <w:pPr>
+        <w:ind w:left="6539" w:hanging="360"/>
+      </w:pPr>
+      <w:rPr>
+        <w:rFonts w:ascii="Wingdings" w:hAnsi="Wingdings" w:hint="default"/>
+      </w:rPr>
+    </w:lvl>
+  </w:abstractNum>
   <w:num w:numId="1">
     <w:abstractNumId w:val="0"/>
+  </w:num>
+  <w:num w:numId="2">
+    <w:abstractNumId w:val="2"/>
+  </w:num>
+  <w:num w:numId="3">
+    <w:abstractNumId w:val="1"/>
   </w:num>
 </w:numbering>
 </file>
 
 <file path=word/styles.xml><?xml version="1.0" encoding="utf-8"?>
-<w:styles xmlns:mc="http://schemas.openxmlformats.org/markup-compatibility/2006" xmlns:r="http://schemas.openxmlformats.org/officeDocument/2006/relationships" xmlns:w="http://schemas.openxmlformats.org/wordprocessingml/2006/main" xmlns:w14="http://schemas.microsoft.com/office/word/2010/wordml" mc:Ignorable="w14">
+<w:styles xmlns:mc="http://schemas.openxmlformats.org/markup-compatibility/2006" xmlns:r="http://schemas.openxmlformats.org/officeDocument/2006/relationships" xmlns:w="http://schemas.openxmlformats.org/wordprocessingml/2006/main" xmlns:w14="http://schemas.microsoft.com/office/word/2010/wordml" xmlns:w15="http://schemas.microsoft.com/office/word/2012/wordml" xmlns:w16cex="http://schemas.microsoft.com/office/word/2018/wordml/cex" xmlns:w16cid="http://schemas.microsoft.com/office/word/2016/wordml/cid" xmlns:w16="http://schemas.microsoft.com/office/word/2018/wordml" xmlns:w16sdtdh="http://schemas.microsoft.com/office/word/2020/wordml/sdtdatahash" xmlns:w16se="http://schemas.microsoft.com/office/word/2015/wordml/symex" mc:Ignorable="w14 w15 w16se w16cid w16 w16cex w16sdtdh">
   <w:docDefaults>
     <w:rPrDefault>
       <w:rPr>
@@ -2972,145 +4927,383 @@
       </w:pPr>
     </w:pPrDefault>
   </w:docDefaults>
-  <w:latentStyles w:defLockedState="0" w:defUIPriority="99" w:defSemiHidden="1" w:defUnhideWhenUsed="1" w:defQFormat="0" w:count="267">
-    <w:lsdException w:name="Normal" w:semiHidden="0" w:uiPriority="0" w:unhideWhenUsed="0" w:qFormat="1"/>
-    <w:lsdException w:name="heading 1" w:semiHidden="0" w:uiPriority="9" w:unhideWhenUsed="0" w:qFormat="1"/>
-    <w:lsdException w:name="heading 2" w:uiPriority="9" w:qFormat="1"/>
-    <w:lsdException w:name="heading 3" w:uiPriority="9" w:qFormat="1"/>
-    <w:lsdException w:name="heading 4" w:uiPriority="9" w:qFormat="1"/>
-    <w:lsdException w:name="heading 5" w:uiPriority="9" w:qFormat="1"/>
-    <w:lsdException w:name="heading 6" w:uiPriority="9" w:qFormat="1"/>
-    <w:lsdException w:name="heading 7" w:uiPriority="9" w:qFormat="1"/>
-    <w:lsdException w:name="heading 8" w:uiPriority="9" w:qFormat="1"/>
-    <w:lsdException w:name="heading 9" w:uiPriority="9" w:qFormat="1"/>
-    <w:lsdException w:name="toc 1" w:uiPriority="39"/>
-    <w:lsdException w:name="toc 2" w:uiPriority="39"/>
-    <w:lsdException w:name="toc 3" w:uiPriority="39"/>
-    <w:lsdException w:name="toc 4" w:uiPriority="39"/>
-    <w:lsdException w:name="toc 5" w:uiPriority="39"/>
-    <w:lsdException w:name="toc 6" w:uiPriority="39"/>
-    <w:lsdException w:name="toc 7" w:uiPriority="39"/>
-    <w:lsdException w:name="toc 8" w:uiPriority="39"/>
-    <w:lsdException w:name="toc 9" w:uiPriority="39"/>
-    <w:lsdException w:name="caption" w:uiPriority="35" w:qFormat="1"/>
-    <w:lsdException w:name="footnote reference" w:unhideWhenUsed="0"/>
-    <w:lsdException w:name="Title" w:semiHidden="0" w:uiPriority="10" w:unhideWhenUsed="0" w:qFormat="1"/>
-    <w:lsdException w:name="Default Paragraph Font" w:uiPriority="1"/>
-    <w:lsdException w:name="Subtitle" w:semiHidden="0" w:uiPriority="11" w:unhideWhenUsed="0" w:qFormat="1"/>
-    <w:lsdException w:name="Strong" w:semiHidden="0" w:uiPriority="22" w:unhideWhenUsed="0" w:qFormat="1"/>
-    <w:lsdException w:name="Emphasis" w:semiHidden="0" w:uiPriority="20" w:unhideWhenUsed="0" w:qFormat="1"/>
+  <w:latentStyles w:defLockedState="0" w:defUIPriority="99" w:defSemiHidden="0" w:defUnhideWhenUsed="0" w:defQFormat="0" w:count="376">
+    <w:lsdException w:name="Normal" w:uiPriority="0" w:qFormat="1"/>
+    <w:lsdException w:name="heading 1" w:uiPriority="9" w:qFormat="1"/>
+    <w:lsdException w:name="heading 2" w:semiHidden="1" w:uiPriority="9" w:unhideWhenUsed="1" w:qFormat="1"/>
+    <w:lsdException w:name="heading 3" w:semiHidden="1" w:uiPriority="9" w:unhideWhenUsed="1" w:qFormat="1"/>
+    <w:lsdException w:name="heading 4" w:semiHidden="1" w:uiPriority="9" w:unhideWhenUsed="1" w:qFormat="1"/>
+    <w:lsdException w:name="heading 5" w:semiHidden="1" w:uiPriority="9" w:unhideWhenUsed="1" w:qFormat="1"/>
+    <w:lsdException w:name="heading 6" w:semiHidden="1" w:uiPriority="9" w:unhideWhenUsed="1" w:qFormat="1"/>
+    <w:lsdException w:name="heading 7" w:semiHidden="1" w:uiPriority="9" w:unhideWhenUsed="1" w:qFormat="1"/>
+    <w:lsdException w:name="heading 8" w:semiHidden="1" w:uiPriority="9" w:unhideWhenUsed="1" w:qFormat="1"/>
+    <w:lsdException w:name="heading 9" w:semiHidden="1" w:uiPriority="9" w:unhideWhenUsed="1" w:qFormat="1"/>
+    <w:lsdException w:name="index 1" w:semiHidden="1" w:unhideWhenUsed="1"/>
+    <w:lsdException w:name="index 2" w:semiHidden="1" w:unhideWhenUsed="1"/>
+    <w:lsdException w:name="index 3" w:semiHidden="1" w:unhideWhenUsed="1"/>
+    <w:lsdException w:name="index 4" w:semiHidden="1" w:unhideWhenUsed="1"/>
+    <w:lsdException w:name="index 5" w:semiHidden="1" w:unhideWhenUsed="1"/>
+    <w:lsdException w:name="index 6" w:semiHidden="1" w:unhideWhenUsed="1"/>
+    <w:lsdException w:name="index 7" w:semiHidden="1" w:unhideWhenUsed="1"/>
+    <w:lsdException w:name="index 8" w:semiHidden="1" w:unhideWhenUsed="1"/>
+    <w:lsdException w:name="index 9" w:semiHidden="1" w:unhideWhenUsed="1"/>
+    <w:lsdException w:name="toc 1" w:semiHidden="1" w:uiPriority="39" w:unhideWhenUsed="1"/>
+    <w:lsdException w:name="toc 2" w:semiHidden="1" w:uiPriority="39" w:unhideWhenUsed="1"/>
+    <w:lsdException w:name="toc 3" w:semiHidden="1" w:uiPriority="39" w:unhideWhenUsed="1"/>
+    <w:lsdException w:name="toc 4" w:semiHidden="1" w:uiPriority="39" w:unhideWhenUsed="1"/>
+    <w:lsdException w:name="toc 5" w:semiHidden="1" w:uiPriority="39" w:unhideWhenUsed="1"/>
+    <w:lsdException w:name="toc 6" w:semiHidden="1" w:uiPriority="39" w:unhideWhenUsed="1"/>
+    <w:lsdException w:name="toc 7" w:semiHidden="1" w:uiPriority="39" w:unhideWhenUsed="1"/>
+    <w:lsdException w:name="toc 8" w:semiHidden="1" w:uiPriority="39" w:unhideWhenUsed="1"/>
+    <w:lsdException w:name="toc 9" w:semiHidden="1" w:uiPriority="39" w:unhideWhenUsed="1"/>
+    <w:lsdException w:name="Normal Indent" w:semiHidden="1" w:unhideWhenUsed="1"/>
+    <w:lsdException w:name="footnote text" w:semiHidden="1" w:unhideWhenUsed="1"/>
+    <w:lsdException w:name="annotation text" w:semiHidden="1" w:unhideWhenUsed="1"/>
+    <w:lsdException w:name="header" w:semiHidden="1" w:unhideWhenUsed="1"/>
+    <w:lsdException w:name="footer" w:semiHidden="1" w:unhideWhenUsed="1"/>
+    <w:lsdException w:name="index heading" w:semiHidden="1" w:unhideWhenUsed="1"/>
+    <w:lsdException w:name="caption" w:semiHidden="1" w:uiPriority="35" w:unhideWhenUsed="1" w:qFormat="1"/>
+    <w:lsdException w:name="table of figures" w:semiHidden="1" w:unhideWhenUsed="1"/>
+    <w:lsdException w:name="envelope address" w:semiHidden="1" w:unhideWhenUsed="1"/>
+    <w:lsdException w:name="envelope return" w:semiHidden="1" w:unhideWhenUsed="1"/>
+    <w:lsdException w:name="footnote reference" w:semiHidden="1"/>
+    <w:lsdException w:name="annotation reference" w:semiHidden="1" w:unhideWhenUsed="1"/>
+    <w:lsdException w:name="line number" w:semiHidden="1" w:unhideWhenUsed="1"/>
+    <w:lsdException w:name="page number" w:semiHidden="1" w:unhideWhenUsed="1"/>
+    <w:lsdException w:name="endnote reference" w:semiHidden="1" w:unhideWhenUsed="1"/>
+    <w:lsdException w:name="endnote text" w:semiHidden="1" w:unhideWhenUsed="1"/>
+    <w:lsdException w:name="table of authorities" w:semiHidden="1" w:unhideWhenUsed="1"/>
+    <w:lsdException w:name="macro" w:semiHidden="1" w:unhideWhenUsed="1"/>
+    <w:lsdException w:name="toa heading" w:semiHidden="1" w:unhideWhenUsed="1"/>
+    <w:lsdException w:name="List" w:semiHidden="1" w:unhideWhenUsed="1"/>
+    <w:lsdException w:name="List Bullet" w:semiHidden="1" w:unhideWhenUsed="1"/>
+    <w:lsdException w:name="List Number" w:semiHidden="1" w:unhideWhenUsed="1"/>
+    <w:lsdException w:name="List 2" w:semiHidden="1" w:unhideWhenUsed="1"/>
+    <w:lsdException w:name="List 3" w:semiHidden="1" w:unhideWhenUsed="1"/>
+    <w:lsdException w:name="List 4" w:semiHidden="1" w:unhideWhenUsed="1"/>
+    <w:lsdException w:name="List 5" w:semiHidden="1" w:unhideWhenUsed="1"/>
+    <w:lsdException w:name="List Bullet 2" w:semiHidden="1" w:unhideWhenUsed="1"/>
+    <w:lsdException w:name="List Bullet 3" w:semiHidden="1" w:unhideWhenUsed="1"/>
+    <w:lsdException w:name="List Bullet 4" w:semiHidden="1" w:unhideWhenUsed="1"/>
+    <w:lsdException w:name="List Bullet 5" w:semiHidden="1" w:unhideWhenUsed="1"/>
+    <w:lsdException w:name="List Number 2" w:semiHidden="1" w:unhideWhenUsed="1"/>
+    <w:lsdException w:name="List Number 3" w:semiHidden="1" w:unhideWhenUsed="1"/>
+    <w:lsdException w:name="List Number 4" w:semiHidden="1" w:unhideWhenUsed="1"/>
+    <w:lsdException w:name="List Number 5" w:semiHidden="1" w:unhideWhenUsed="1"/>
+    <w:lsdException w:name="Title" w:uiPriority="10" w:qFormat="1"/>
+    <w:lsdException w:name="Closing" w:semiHidden="1" w:unhideWhenUsed="1"/>
+    <w:lsdException w:name="Signature" w:semiHidden="1" w:unhideWhenUsed="1"/>
+    <w:lsdException w:name="Default Paragraph Font" w:semiHidden="1" w:uiPriority="1" w:unhideWhenUsed="1"/>
+    <w:lsdException w:name="Body Text" w:semiHidden="1" w:unhideWhenUsed="1"/>
+    <w:lsdException w:name="Body Text Indent" w:semiHidden="1" w:unhideWhenUsed="1"/>
+    <w:lsdException w:name="List Continue" w:semiHidden="1" w:unhideWhenUsed="1"/>
+    <w:lsdException w:name="List Continue 2" w:semiHidden="1" w:unhideWhenUsed="1"/>
+    <w:lsdException w:name="List Continue 3" w:semiHidden="1" w:unhideWhenUsed="1"/>
+    <w:lsdException w:name="List Continue 4" w:semiHidden="1" w:unhideWhenUsed="1"/>
+    <w:lsdException w:name="List Continue 5" w:semiHidden="1" w:unhideWhenUsed="1"/>
+    <w:lsdException w:name="Message Header" w:semiHidden="1" w:unhideWhenUsed="1"/>
+    <w:lsdException w:name="Subtitle" w:uiPriority="11" w:qFormat="1"/>
+    <w:lsdException w:name="Salutation" w:semiHidden="1" w:unhideWhenUsed="1"/>
+    <w:lsdException w:name="Date" w:semiHidden="1" w:unhideWhenUsed="1"/>
+    <w:lsdException w:name="Body Text First Indent" w:semiHidden="1" w:unhideWhenUsed="1"/>
+    <w:lsdException w:name="Body Text First Indent 2" w:semiHidden="1" w:unhideWhenUsed="1"/>
+    <w:lsdException w:name="Note Heading" w:semiHidden="1" w:unhideWhenUsed="1"/>
+    <w:lsdException w:name="Body Text 2" w:semiHidden="1" w:unhideWhenUsed="1"/>
+    <w:lsdException w:name="Body Text 3" w:semiHidden="1" w:unhideWhenUsed="1"/>
+    <w:lsdException w:name="Body Text Indent 2" w:semiHidden="1" w:unhideWhenUsed="1"/>
+    <w:lsdException w:name="Body Text Indent 3" w:semiHidden="1" w:unhideWhenUsed="1"/>
+    <w:lsdException w:name="Block Text" w:semiHidden="1" w:unhideWhenUsed="1"/>
+    <w:lsdException w:name="Hyperlink" w:semiHidden="1" w:unhideWhenUsed="1"/>
+    <w:lsdException w:name="FollowedHyperlink" w:semiHidden="1" w:unhideWhenUsed="1"/>
+    <w:lsdException w:name="Strong" w:uiPriority="22" w:qFormat="1"/>
+    <w:lsdException w:name="Emphasis" w:uiPriority="20" w:qFormat="1"/>
+    <w:lsdException w:name="Document Map" w:semiHidden="1" w:unhideWhenUsed="1"/>
+    <w:lsdException w:name="Plain Text" w:semiHidden="1" w:unhideWhenUsed="1"/>
+    <w:lsdException w:name="E-mail Signature" w:semiHidden="1" w:unhideWhenUsed="1"/>
+    <w:lsdException w:name="HTML Top of Form" w:semiHidden="1" w:unhideWhenUsed="1"/>
+    <w:lsdException w:name="HTML Bottom of Form" w:semiHidden="1" w:unhideWhenUsed="1"/>
+    <w:lsdException w:name="Normal (Web)" w:semiHidden="1" w:unhideWhenUsed="1"/>
+    <w:lsdException w:name="HTML Acronym" w:semiHidden="1" w:unhideWhenUsed="1"/>
+    <w:lsdException w:name="HTML Address" w:semiHidden="1" w:unhideWhenUsed="1"/>
+    <w:lsdException w:name="HTML Cite" w:semiHidden="1" w:unhideWhenUsed="1"/>
+    <w:lsdException w:name="HTML Code" w:semiHidden="1" w:unhideWhenUsed="1"/>
+    <w:lsdException w:name="HTML Definition" w:semiHidden="1" w:unhideWhenUsed="1"/>
+    <w:lsdException w:name="HTML Keyboard" w:semiHidden="1" w:unhideWhenUsed="1"/>
+    <w:lsdException w:name="HTML Preformatted" w:semiHidden="1" w:unhideWhenUsed="1"/>
+    <w:lsdException w:name="HTML Sample" w:semiHidden="1" w:unhideWhenUsed="1"/>
+    <w:lsdException w:name="HTML Typewriter" w:semiHidden="1" w:unhideWhenUsed="1"/>
+    <w:lsdException w:name="HTML Variable" w:semiHidden="1" w:unhideWhenUsed="1"/>
+    <w:lsdException w:name="Normal Table" w:semiHidden="1" w:unhideWhenUsed="1"/>
+    <w:lsdException w:name="annotation subject" w:semiHidden="1" w:unhideWhenUsed="1"/>
+    <w:lsdException w:name="No List" w:semiHidden="1" w:unhideWhenUsed="1"/>
+    <w:lsdException w:name="Outline List 1" w:semiHidden="1" w:unhideWhenUsed="1"/>
+    <w:lsdException w:name="Outline List 2" w:semiHidden="1" w:unhideWhenUsed="1"/>
+    <w:lsdException w:name="Outline List 3" w:semiHidden="1" w:unhideWhenUsed="1"/>
+    <w:lsdException w:name="Table Simple 1" w:semiHidden="1" w:unhideWhenUsed="1"/>
+    <w:lsdException w:name="Table Simple 2" w:semiHidden="1" w:unhideWhenUsed="1"/>
+    <w:lsdException w:name="Table Simple 3" w:semiHidden="1" w:unhideWhenUsed="1"/>
+    <w:lsdException w:name="Table Classic 1" w:semiHidden="1" w:unhideWhenUsed="1"/>
+    <w:lsdException w:name="Table Classic 2" w:semiHidden="1" w:unhideWhenUsed="1"/>
+    <w:lsdException w:name="Table Classic 3" w:semiHidden="1" w:unhideWhenUsed="1"/>
+    <w:lsdException w:name="Table Classic 4" w:semiHidden="1" w:unhideWhenUsed="1"/>
+    <w:lsdException w:name="Table Colorful 1" w:semiHidden="1" w:unhideWhenUsed="1"/>
+    <w:lsdException w:name="Table Colorful 2" w:semiHidden="1" w:unhideWhenUsed="1"/>
+    <w:lsdException w:name="Table Colorful 3" w:semiHidden="1" w:unhideWhenUsed="1"/>
+    <w:lsdException w:name="Table Columns 1" w:semiHidden="1" w:unhideWhenUsed="1"/>
+    <w:lsdException w:name="Table Columns 2" w:semiHidden="1" w:unhideWhenUsed="1"/>
+    <w:lsdException w:name="Table Columns 3" w:semiHidden="1" w:unhideWhenUsed="1"/>
+    <w:lsdException w:name="Table Columns 4" w:semiHidden="1" w:unhideWhenUsed="1"/>
+    <w:lsdException w:name="Table Columns 5" w:semiHidden="1" w:unhideWhenUsed="1"/>
+    <w:lsdException w:name="Table Grid 1" w:semiHidden="1" w:unhideWhenUsed="1"/>
+    <w:lsdException w:name="Table Grid 2" w:semiHidden="1" w:unhideWhenUsed="1"/>
+    <w:lsdException w:name="Table Grid 3" w:semiHidden="1" w:unhideWhenUsed="1"/>
+    <w:lsdException w:name="Table Grid 4" w:semiHidden="1" w:unhideWhenUsed="1"/>
+    <w:lsdException w:name="Table Grid 5" w:semiHidden="1" w:unhideWhenUsed="1"/>
+    <w:lsdException w:name="Table Grid 6" w:semiHidden="1" w:unhideWhenUsed="1"/>
+    <w:lsdException w:name="Table Grid 7" w:semiHidden="1" w:unhideWhenUsed="1"/>
+    <w:lsdException w:name="Table Grid 8" w:semiHidden="1" w:unhideWhenUsed="1"/>
+    <w:lsdException w:name="Table List 1" w:semiHidden="1" w:unhideWhenUsed="1"/>
+    <w:lsdException w:name="Table List 2" w:semiHidden="1" w:unhideWhenUsed="1"/>
+    <w:lsdException w:name="Table List 3" w:semiHidden="1" w:unhideWhenUsed="1"/>
+    <w:lsdException w:name="Table List 4" w:semiHidden="1" w:unhideWhenUsed="1"/>
+    <w:lsdException w:name="Table List 5" w:semiHidden="1" w:unhideWhenUsed="1"/>
+    <w:lsdException w:name="Table List 6" w:semiHidden="1" w:unhideWhenUsed="1"/>
+    <w:lsdException w:name="Table List 7" w:semiHidden="1" w:unhideWhenUsed="1"/>
+    <w:lsdException w:name="Table List 8" w:semiHidden="1" w:unhideWhenUsed="1"/>
+    <w:lsdException w:name="Table 3D effects 1" w:semiHidden="1" w:unhideWhenUsed="1"/>
+    <w:lsdException w:name="Table 3D effects 2" w:semiHidden="1" w:unhideWhenUsed="1"/>
+    <w:lsdException w:name="Table 3D effects 3" w:semiHidden="1" w:unhideWhenUsed="1"/>
+    <w:lsdException w:name="Table Contemporary" w:semiHidden="1" w:unhideWhenUsed="1"/>
+    <w:lsdException w:name="Table Elegant" w:semiHidden="1" w:unhideWhenUsed="1"/>
+    <w:lsdException w:name="Table Professional" w:semiHidden="1" w:unhideWhenUsed="1"/>
+    <w:lsdException w:name="Table Subtle 1" w:semiHidden="1" w:unhideWhenUsed="1"/>
+    <w:lsdException w:name="Table Subtle 2" w:semiHidden="1" w:unhideWhenUsed="1"/>
+    <w:lsdException w:name="Table Web 1" w:semiHidden="1" w:unhideWhenUsed="1"/>
+    <w:lsdException w:name="Table Web 2" w:semiHidden="1" w:unhideWhenUsed="1"/>
+    <w:lsdException w:name="Table Web 3" w:semiHidden="1" w:unhideWhenUsed="1"/>
+    <w:lsdException w:name="Balloon Text" w:semiHidden="1" w:unhideWhenUsed="1"/>
     <w:lsdException w:name="Table Grid" w:uiPriority="59"/>
-    <w:lsdException w:name="Placeholder Text" w:unhideWhenUsed="0"/>
-    <w:lsdException w:name="No Spacing" w:semiHidden="0" w:uiPriority="1" w:unhideWhenUsed="0" w:qFormat="1"/>
-    <w:lsdException w:name="Light Shading" w:semiHidden="0" w:uiPriority="60" w:unhideWhenUsed="0"/>
-    <w:lsdException w:name="Light List" w:semiHidden="0" w:uiPriority="61" w:unhideWhenUsed="0"/>
-    <w:lsdException w:name="Light Grid" w:semiHidden="0" w:uiPriority="62" w:unhideWhenUsed="0"/>
-    <w:lsdException w:name="Medium Shading 1" w:semiHidden="0" w:uiPriority="63" w:unhideWhenUsed="0"/>
-    <w:lsdException w:name="Medium Shading 2" w:semiHidden="0" w:uiPriority="64" w:unhideWhenUsed="0"/>
-    <w:lsdException w:name="Medium List 1" w:semiHidden="0" w:uiPriority="65" w:unhideWhenUsed="0"/>
-    <w:lsdException w:name="Medium List 2" w:semiHidden="0" w:uiPriority="66" w:unhideWhenUsed="0"/>
-    <w:lsdException w:name="Medium Grid 1" w:semiHidden="0" w:uiPriority="67" w:unhideWhenUsed="0"/>
-    <w:lsdException w:name="Medium Grid 2" w:semiHidden="0" w:uiPriority="68" w:unhideWhenUsed="0"/>
-    <w:lsdException w:name="Medium Grid 3" w:semiHidden="0" w:uiPriority="69" w:unhideWhenUsed="0"/>
-    <w:lsdException w:name="Dark List" w:semiHidden="0" w:uiPriority="70" w:unhideWhenUsed="0"/>
-    <w:lsdException w:name="Colorful Shading" w:semiHidden="0" w:uiPriority="71" w:unhideWhenUsed="0"/>
-    <w:lsdException w:name="Colorful List" w:semiHidden="0" w:uiPriority="72" w:unhideWhenUsed="0"/>
-    <w:lsdException w:name="Colorful Grid" w:semiHidden="0" w:uiPriority="73" w:unhideWhenUsed="0"/>
-    <w:lsdException w:name="Light Shading Accent 1" w:semiHidden="0" w:uiPriority="60" w:unhideWhenUsed="0"/>
-    <w:lsdException w:name="Light List Accent 1" w:semiHidden="0" w:uiPriority="61" w:unhideWhenUsed="0"/>
-    <w:lsdException w:name="Light Grid Accent 1" w:semiHidden="0" w:uiPriority="62" w:unhideWhenUsed="0"/>
-    <w:lsdException w:name="Medium Shading 1 Accent 1" w:semiHidden="0" w:uiPriority="63" w:unhideWhenUsed="0"/>
-    <w:lsdException w:name="Medium Shading 2 Accent 1" w:semiHidden="0" w:uiPriority="64" w:unhideWhenUsed="0"/>
-    <w:lsdException w:name="Medium List 1 Accent 1" w:semiHidden="0" w:uiPriority="65" w:unhideWhenUsed="0"/>
-    <w:lsdException w:name="Revision" w:unhideWhenUsed="0"/>
-    <w:lsdException w:name="List Paragraph" w:semiHidden="0" w:uiPriority="34" w:unhideWhenUsed="0" w:qFormat="1"/>
-    <w:lsdException w:name="Quote" w:semiHidden="0" w:uiPriority="29" w:unhideWhenUsed="0" w:qFormat="1"/>
-    <w:lsdException w:name="Intense Quote" w:semiHidden="0" w:uiPriority="30" w:unhideWhenUsed="0" w:qFormat="1"/>
-    <w:lsdException w:name="Medium List 2 Accent 1" w:semiHidden="0" w:uiPriority="66" w:unhideWhenUsed="0"/>
-    <w:lsdException w:name="Medium Grid 1 Accent 1" w:semiHidden="0" w:uiPriority="67" w:unhideWhenUsed="0"/>
-    <w:lsdException w:name="Medium Grid 2 Accent 1" w:semiHidden="0" w:uiPriority="68" w:unhideWhenUsed="0"/>
-    <w:lsdException w:name="Medium Grid 3 Accent 1" w:semiHidden="0" w:uiPriority="69" w:unhideWhenUsed="0"/>
-    <w:lsdException w:name="Dark List Accent 1" w:semiHidden="0" w:uiPriority="70" w:unhideWhenUsed="0"/>
-    <w:lsdException w:name="Colorful Shading Accent 1" w:semiHidden="0" w:uiPriority="71" w:unhideWhenUsed="0"/>
-    <w:lsdException w:name="Colorful List Accent 1" w:semiHidden="0" w:uiPriority="72" w:unhideWhenUsed="0"/>
-    <w:lsdException w:name="Colorful Grid Accent 1" w:semiHidden="0" w:uiPriority="73" w:unhideWhenUsed="0"/>
-    <w:lsdException w:name="Light Shading Accent 2" w:semiHidden="0" w:uiPriority="60" w:unhideWhenUsed="0"/>
-    <w:lsdException w:name="Light List Accent 2" w:semiHidden="0" w:uiPriority="61" w:unhideWhenUsed="0"/>
-    <w:lsdException w:name="Light Grid Accent 2" w:semiHidden="0" w:uiPriority="62" w:unhideWhenUsed="0"/>
-    <w:lsdException w:name="Medium Shading 1 Accent 2" w:semiHidden="0" w:uiPriority="63" w:unhideWhenUsed="0"/>
-    <w:lsdException w:name="Medium Shading 2 Accent 2" w:semiHidden="0" w:uiPriority="64" w:unhideWhenUsed="0"/>
-    <w:lsdException w:name="Medium List 1 Accent 2" w:semiHidden="0" w:uiPriority="65" w:unhideWhenUsed="0"/>
-    <w:lsdException w:name="Medium List 2 Accent 2" w:semiHidden="0" w:uiPriority="66" w:unhideWhenUsed="0"/>
-    <w:lsdException w:name="Medium Grid 1 Accent 2" w:semiHidden="0" w:uiPriority="67" w:unhideWhenUsed="0"/>
-    <w:lsdException w:name="Medium Grid 2 Accent 2" w:semiHidden="0" w:uiPriority="68" w:unhideWhenUsed="0"/>
-    <w:lsdException w:name="Medium Grid 3 Accent 2" w:semiHidden="0" w:uiPriority="69" w:unhideWhenUsed="0"/>
-    <w:lsdException w:name="Dark List Accent 2" w:semiHidden="0" w:uiPriority="70" w:unhideWhenUsed="0"/>
-    <w:lsdException w:name="Colorful Shading Accent 2" w:semiHidden="0" w:uiPriority="71" w:unhideWhenUsed="0"/>
-    <w:lsdException w:name="Colorful List Accent 2" w:semiHidden="0" w:uiPriority="72" w:unhideWhenUsed="0"/>
-    <w:lsdException w:name="Colorful Grid Accent 2" w:semiHidden="0" w:uiPriority="73" w:unhideWhenUsed="0"/>
-    <w:lsdException w:name="Light Shading Accent 3" w:semiHidden="0" w:uiPriority="60" w:unhideWhenUsed="0"/>
-    <w:lsdException w:name="Light List Accent 3" w:semiHidden="0" w:uiPriority="61" w:unhideWhenUsed="0"/>
-    <w:lsdException w:name="Light Grid Accent 3" w:semiHidden="0" w:uiPriority="62" w:unhideWhenUsed="0"/>
-    <w:lsdException w:name="Medium Shading 1 Accent 3" w:semiHidden="0" w:uiPriority="63" w:unhideWhenUsed="0"/>
-    <w:lsdException w:name="Medium Shading 2 Accent 3" w:semiHidden="0" w:uiPriority="64" w:unhideWhenUsed="0"/>
-    <w:lsdException w:name="Medium List 1 Accent 3" w:semiHidden="0" w:uiPriority="65" w:unhideWhenUsed="0"/>
-    <w:lsdException w:name="Medium List 2 Accent 3" w:semiHidden="0" w:uiPriority="66" w:unhideWhenUsed="0"/>
-    <w:lsdException w:name="Medium Grid 1 Accent 3" w:semiHidden="0" w:uiPriority="67" w:unhideWhenUsed="0"/>
-    <w:lsdException w:name="Medium Grid 2 Accent 3" w:semiHidden="0" w:uiPriority="68" w:unhideWhenUsed="0"/>
-    <w:lsdException w:name="Medium Grid 3 Accent 3" w:semiHidden="0" w:uiPriority="69" w:unhideWhenUsed="0"/>
-    <w:lsdException w:name="Dark List Accent 3" w:semiHidden="0" w:uiPriority="70" w:unhideWhenUsed="0"/>
-    <w:lsdException w:name="Colorful Shading Accent 3" w:semiHidden="0" w:uiPriority="71" w:unhideWhenUsed="0"/>
-    <w:lsdException w:name="Colorful List Accent 3" w:semiHidden="0" w:uiPriority="72" w:unhideWhenUsed="0"/>
-    <w:lsdException w:name="Colorful Grid Accent 3" w:semiHidden="0" w:uiPriority="73" w:unhideWhenUsed="0"/>
-    <w:lsdException w:name="Light Shading Accent 4" w:semiHidden="0" w:uiPriority="60" w:unhideWhenUsed="0"/>
-    <w:lsdException w:name="Light List Accent 4" w:semiHidden="0" w:uiPriority="61" w:unhideWhenUsed="0"/>
-    <w:lsdException w:name="Light Grid Accent 4" w:semiHidden="0" w:uiPriority="62" w:unhideWhenUsed="0"/>
-    <w:lsdException w:name="Medium Shading 1 Accent 4" w:semiHidden="0" w:uiPriority="63" w:unhideWhenUsed="0"/>
-    <w:lsdException w:name="Medium Shading 2 Accent 4" w:semiHidden="0" w:uiPriority="64" w:unhideWhenUsed="0"/>
-    <w:lsdException w:name="Medium List 1 Accent 4" w:semiHidden="0" w:uiPriority="65" w:unhideWhenUsed="0"/>
-    <w:lsdException w:name="Medium List 2 Accent 4" w:semiHidden="0" w:uiPriority="66" w:unhideWhenUsed="0"/>
-    <w:lsdException w:name="Medium Grid 1 Accent 4" w:semiHidden="0" w:uiPriority="67" w:unhideWhenUsed="0"/>
-    <w:lsdException w:name="Medium Grid 2 Accent 4" w:semiHidden="0" w:uiPriority="68" w:unhideWhenUsed="0"/>
-    <w:lsdException w:name="Medium Grid 3 Accent 4" w:semiHidden="0" w:uiPriority="69" w:unhideWhenUsed="0"/>
-    <w:lsdException w:name="Dark List Accent 4" w:semiHidden="0" w:uiPriority="70" w:unhideWhenUsed="0"/>
-    <w:lsdException w:name="Colorful Shading Accent 4" w:semiHidden="0" w:uiPriority="71" w:unhideWhenUsed="0"/>
-    <w:lsdException w:name="Colorful List Accent 4" w:semiHidden="0" w:uiPriority="72" w:unhideWhenUsed="0"/>
-    <w:lsdException w:name="Colorful Grid Accent 4" w:semiHidden="0" w:uiPriority="73" w:unhideWhenUsed="0"/>
-    <w:lsdException w:name="Light Shading Accent 5" w:semiHidden="0" w:uiPriority="60" w:unhideWhenUsed="0"/>
-    <w:lsdException w:name="Light List Accent 5" w:semiHidden="0" w:uiPriority="61" w:unhideWhenUsed="0"/>
-    <w:lsdException w:name="Light Grid Accent 5" w:semiHidden="0" w:uiPriority="62" w:unhideWhenUsed="0"/>
-    <w:lsdException w:name="Medium Shading 1 Accent 5" w:semiHidden="0" w:uiPriority="63" w:unhideWhenUsed="0"/>
-    <w:lsdException w:name="Medium Shading 2 Accent 5" w:semiHidden="0" w:uiPriority="64" w:unhideWhenUsed="0"/>
-    <w:lsdException w:name="Medium List 1 Accent 5" w:semiHidden="0" w:uiPriority="65" w:unhideWhenUsed="0"/>
-    <w:lsdException w:name="Medium List 2 Accent 5" w:semiHidden="0" w:uiPriority="66" w:unhideWhenUsed="0"/>
-    <w:lsdException w:name="Medium Grid 1 Accent 5" w:semiHidden="0" w:uiPriority="67" w:unhideWhenUsed="0"/>
-    <w:lsdException w:name="Medium Grid 2 Accent 5" w:semiHidden="0" w:uiPriority="68" w:unhideWhenUsed="0"/>
-    <w:lsdException w:name="Medium Grid 3 Accent 5" w:semiHidden="0" w:uiPriority="69" w:unhideWhenUsed="0"/>
-    <w:lsdException w:name="Dark List Accent 5" w:semiHidden="0" w:uiPriority="70" w:unhideWhenUsed="0"/>
-    <w:lsdException w:name="Colorful Shading Accent 5" w:semiHidden="0" w:uiPriority="71" w:unhideWhenUsed="0"/>
-    <w:lsdException w:name="Colorful List Accent 5" w:semiHidden="0" w:uiPriority="72" w:unhideWhenUsed="0"/>
-    <w:lsdException w:name="Colorful Grid Accent 5" w:semiHidden="0" w:uiPriority="73" w:unhideWhenUsed="0"/>
-    <w:lsdException w:name="Light Shading Accent 6" w:semiHidden="0" w:uiPriority="60" w:unhideWhenUsed="0"/>
-    <w:lsdException w:name="Light List Accent 6" w:semiHidden="0" w:uiPriority="61" w:unhideWhenUsed="0"/>
-    <w:lsdException w:name="Light Grid Accent 6" w:semiHidden="0" w:uiPriority="62" w:unhideWhenUsed="0"/>
-    <w:lsdException w:name="Medium Shading 1 Accent 6" w:semiHidden="0" w:uiPriority="63" w:unhideWhenUsed="0"/>
-    <w:lsdException w:name="Medium Shading 2 Accent 6" w:semiHidden="0" w:uiPriority="64" w:unhideWhenUsed="0"/>
-    <w:lsdException w:name="Medium List 1 Accent 6" w:semiHidden="0" w:uiPriority="65" w:unhideWhenUsed="0"/>
-    <w:lsdException w:name="Medium List 2 Accent 6" w:semiHidden="0" w:uiPriority="66" w:unhideWhenUsed="0"/>
-    <w:lsdException w:name="Medium Grid 1 Accent 6" w:semiHidden="0" w:uiPriority="67" w:unhideWhenUsed="0"/>
-    <w:lsdException w:name="Medium Grid 2 Accent 6" w:semiHidden="0" w:uiPriority="68" w:unhideWhenUsed="0"/>
-    <w:lsdException w:name="Medium Grid 3 Accent 6" w:semiHidden="0" w:uiPriority="69" w:unhideWhenUsed="0"/>
-    <w:lsdException w:name="Dark List Accent 6" w:semiHidden="0" w:uiPriority="70" w:unhideWhenUsed="0"/>
-    <w:lsdException w:name="Colorful Shading Accent 6" w:semiHidden="0" w:uiPriority="71" w:unhideWhenUsed="0"/>
-    <w:lsdException w:name="Colorful List Accent 6" w:semiHidden="0" w:uiPriority="72" w:unhideWhenUsed="0"/>
-    <w:lsdException w:name="Colorful Grid Accent 6" w:semiHidden="0" w:uiPriority="73" w:unhideWhenUsed="0"/>
-    <w:lsdException w:name="Subtle Emphasis" w:semiHidden="0" w:uiPriority="19" w:unhideWhenUsed="0" w:qFormat="1"/>
-    <w:lsdException w:name="Intense Emphasis" w:semiHidden="0" w:uiPriority="21" w:unhideWhenUsed="0" w:qFormat="1"/>
-    <w:lsdException w:name="Subtle Reference" w:semiHidden="0" w:uiPriority="31" w:unhideWhenUsed="0" w:qFormat="1"/>
-    <w:lsdException w:name="Intense Reference" w:semiHidden="0" w:uiPriority="32" w:unhideWhenUsed="0" w:qFormat="1"/>
-    <w:lsdException w:name="Book Title" w:semiHidden="0" w:uiPriority="33" w:unhideWhenUsed="0" w:qFormat="1"/>
-    <w:lsdException w:name="Bibliography" w:uiPriority="37"/>
-    <w:lsdException w:name="TOC Heading" w:uiPriority="39" w:qFormat="1"/>
+    <w:lsdException w:name="Table Theme" w:semiHidden="1" w:unhideWhenUsed="1"/>
+    <w:lsdException w:name="Placeholder Text" w:semiHidden="1"/>
+    <w:lsdException w:name="No Spacing" w:uiPriority="1" w:qFormat="1"/>
+    <w:lsdException w:name="Light Shading" w:uiPriority="60"/>
+    <w:lsdException w:name="Light List" w:uiPriority="61"/>
+    <w:lsdException w:name="Light Grid" w:uiPriority="62"/>
+    <w:lsdException w:name="Medium Shading 1" w:uiPriority="63"/>
+    <w:lsdException w:name="Medium Shading 2" w:uiPriority="64"/>
+    <w:lsdException w:name="Medium List 1" w:uiPriority="65"/>
+    <w:lsdException w:name="Medium List 2" w:uiPriority="66"/>
+    <w:lsdException w:name="Medium Grid 1" w:uiPriority="67"/>
+    <w:lsdException w:name="Medium Grid 2" w:uiPriority="68"/>
+    <w:lsdException w:name="Medium Grid 3" w:uiPriority="69"/>
+    <w:lsdException w:name="Dark List" w:uiPriority="70"/>
+    <w:lsdException w:name="Colorful Shading" w:uiPriority="71"/>
+    <w:lsdException w:name="Colorful List" w:uiPriority="72"/>
+    <w:lsdException w:name="Colorful Grid" w:uiPriority="73"/>
+    <w:lsdException w:name="Light Shading Accent 1" w:uiPriority="60"/>
+    <w:lsdException w:name="Light List Accent 1" w:uiPriority="61"/>
+    <w:lsdException w:name="Light Grid Accent 1" w:uiPriority="62"/>
+    <w:lsdException w:name="Medium Shading 1 Accent 1" w:uiPriority="63"/>
+    <w:lsdException w:name="Medium Shading 2 Accent 1" w:uiPriority="64"/>
+    <w:lsdException w:name="Medium List 1 Accent 1" w:uiPriority="65"/>
+    <w:lsdException w:name="Revision" w:semiHidden="1"/>
+    <w:lsdException w:name="List Paragraph" w:uiPriority="34" w:qFormat="1"/>
+    <w:lsdException w:name="Quote" w:uiPriority="29" w:qFormat="1"/>
+    <w:lsdException w:name="Intense Quote" w:uiPriority="30" w:qFormat="1"/>
+    <w:lsdException w:name="Medium List 2 Accent 1" w:uiPriority="66"/>
+    <w:lsdException w:name="Medium Grid 1 Accent 1" w:uiPriority="67"/>
+    <w:lsdException w:name="Medium Grid 2 Accent 1" w:uiPriority="68"/>
+    <w:lsdException w:name="Medium Grid 3 Accent 1" w:uiPriority="69"/>
+    <w:lsdException w:name="Dark List Accent 1" w:uiPriority="70"/>
+    <w:lsdException w:name="Colorful Shading Accent 1" w:uiPriority="71"/>
+    <w:lsdException w:name="Colorful List Accent 1" w:uiPriority="72"/>
+    <w:lsdException w:name="Colorful Grid Accent 1" w:uiPriority="73"/>
+    <w:lsdException w:name="Light Shading Accent 2" w:uiPriority="60"/>
+    <w:lsdException w:name="Light List Accent 2" w:uiPriority="61"/>
+    <w:lsdException w:name="Light Grid Accent 2" w:uiPriority="62"/>
+    <w:lsdException w:name="Medium Shading 1 Accent 2" w:uiPriority="63"/>
+    <w:lsdException w:name="Medium Shading 2 Accent 2" w:uiPriority="64"/>
+    <w:lsdException w:name="Medium List 1 Accent 2" w:uiPriority="65"/>
+    <w:lsdException w:name="Medium List 2 Accent 2" w:uiPriority="66"/>
+    <w:lsdException w:name="Medium Grid 1 Accent 2" w:uiPriority="67"/>
+    <w:lsdException w:name="Medium Grid 2 Accent 2" w:uiPriority="68"/>
+    <w:lsdException w:name="Medium Grid 3 Accent 2" w:uiPriority="69"/>
+    <w:lsdException w:name="Dark List Accent 2" w:uiPriority="70"/>
+    <w:lsdException w:name="Colorful Shading Accent 2" w:uiPriority="71"/>
+    <w:lsdException w:name="Colorful List Accent 2" w:uiPriority="72"/>
+    <w:lsdException w:name="Colorful Grid Accent 2" w:uiPriority="73"/>
+    <w:lsdException w:name="Light Shading Accent 3" w:uiPriority="60"/>
+    <w:lsdException w:name="Light List Accent 3" w:uiPriority="61"/>
+    <w:lsdException w:name="Light Grid Accent 3" w:uiPriority="62"/>
+    <w:lsdException w:name="Medium Shading 1 Accent 3" w:uiPriority="63"/>
+    <w:lsdException w:name="Medium Shading 2 Accent 3" w:uiPriority="64"/>
+    <w:lsdException w:name="Medium List 1 Accent 3" w:uiPriority="65"/>
+    <w:lsdException w:name="Medium List 2 Accent 3" w:uiPriority="66"/>
+    <w:lsdException w:name="Medium Grid 1 Accent 3" w:uiPriority="67"/>
+    <w:lsdException w:name="Medium Grid 2 Accent 3" w:uiPriority="68"/>
+    <w:lsdException w:name="Medium Grid 3 Accent 3" w:uiPriority="69"/>
+    <w:lsdException w:name="Dark List Accent 3" w:uiPriority="70"/>
+    <w:lsdException w:name="Colorful Shading Accent 3" w:uiPriority="71"/>
+    <w:lsdException w:name="Colorful List Accent 3" w:uiPriority="72"/>
+    <w:lsdException w:name="Colorful Grid Accent 3" w:uiPriority="73"/>
+    <w:lsdException w:name="Light Shading Accent 4" w:uiPriority="60"/>
+    <w:lsdException w:name="Light List Accent 4" w:uiPriority="61"/>
+    <w:lsdException w:name="Light Grid Accent 4" w:uiPriority="62"/>
+    <w:lsdException w:name="Medium Shading 1 Accent 4" w:uiPriority="63"/>
+    <w:lsdException w:name="Medium Shading 2 Accent 4" w:uiPriority="64"/>
+    <w:lsdException w:name="Medium List 1 Accent 4" w:uiPriority="65"/>
+    <w:lsdException w:name="Medium List 2 Accent 4" w:uiPriority="66"/>
+    <w:lsdException w:name="Medium Grid 1 Accent 4" w:uiPriority="67"/>
+    <w:lsdException w:name="Medium Grid 2 Accent 4" w:uiPriority="68"/>
+    <w:lsdException w:name="Medium Grid 3 Accent 4" w:uiPriority="69"/>
+    <w:lsdException w:name="Dark List Accent 4" w:uiPriority="70"/>
+    <w:lsdException w:name="Colorful Shading Accent 4" w:uiPriority="71"/>
+    <w:lsdException w:name="Colorful List Accent 4" w:uiPriority="72"/>
+    <w:lsdException w:name="Colorful Grid Accent 4" w:uiPriority="73"/>
+    <w:lsdException w:name="Light Shading Accent 5" w:uiPriority="60"/>
+    <w:lsdException w:name="Light List Accent 5" w:uiPriority="61"/>
+    <w:lsdException w:name="Light Grid Accent 5" w:uiPriority="62"/>
+    <w:lsdException w:name="Medium Shading 1 Accent 5" w:uiPriority="63"/>
+    <w:lsdException w:name="Medium Shading 2 Accent 5" w:uiPriority="64"/>
+    <w:lsdException w:name="Medium List 1 Accent 5" w:uiPriority="65"/>
+    <w:lsdException w:name="Medium List 2 Accent 5" w:uiPriority="66"/>
+    <w:lsdException w:name="Medium Grid 1 Accent 5" w:uiPriority="67"/>
+    <w:lsdException w:name="Medium Grid 2 Accent 5" w:uiPriority="68"/>
+    <w:lsdException w:name="Medium Grid 3 Accent 5" w:uiPriority="69"/>
+    <w:lsdException w:name="Dark List Accent 5" w:uiPriority="70"/>
+    <w:lsdException w:name="Colorful Shading Accent 5" w:uiPriority="71"/>
+    <w:lsdException w:name="Colorful List Accent 5" w:uiPriority="72"/>
+    <w:lsdException w:name="Colorful Grid Accent 5" w:uiPriority="73"/>
+    <w:lsdException w:name="Light Shading Accent 6" w:uiPriority="60"/>
+    <w:lsdException w:name="Light List Accent 6" w:uiPriority="61"/>
+    <w:lsdException w:name="Light Grid Accent 6" w:uiPriority="62"/>
+    <w:lsdException w:name="Medium Shading 1 Accent 6" w:uiPriority="63"/>
+    <w:lsdException w:name="Medium Shading 2 Accent 6" w:uiPriority="64"/>
+    <w:lsdException w:name="Medium List 1 Accent 6" w:uiPriority="65"/>
+    <w:lsdException w:name="Medium List 2 Accent 6" w:uiPriority="66"/>
+    <w:lsdException w:name="Medium Grid 1 Accent 6" w:uiPriority="67"/>
+    <w:lsdException w:name="Medium Grid 2 Accent 6" w:uiPriority="68"/>
+    <w:lsdException w:name="Medium Grid 3 Accent 6" w:uiPriority="69"/>
+    <w:lsdException w:name="Dark List Accent 6" w:uiPriority="70"/>
+    <w:lsdException w:name="Colorful Shading Accent 6" w:uiPriority="71"/>
+    <w:lsdException w:name="Colorful List Accent 6" w:uiPriority="72"/>
+    <w:lsdException w:name="Colorful Grid Accent 6" w:uiPriority="73"/>
+    <w:lsdException w:name="Subtle Emphasis" w:uiPriority="19" w:qFormat="1"/>
+    <w:lsdException w:name="Intense Emphasis" w:uiPriority="21" w:qFormat="1"/>
+    <w:lsdException w:name="Subtle Reference" w:uiPriority="31" w:qFormat="1"/>
+    <w:lsdException w:name="Intense Reference" w:uiPriority="32" w:qFormat="1"/>
+    <w:lsdException w:name="Book Title" w:uiPriority="33" w:qFormat="1"/>
+    <w:lsdException w:name="Bibliography" w:semiHidden="1" w:uiPriority="37" w:unhideWhenUsed="1"/>
+    <w:lsdException w:name="TOC Heading" w:semiHidden="1" w:uiPriority="39" w:unhideWhenUsed="1" w:qFormat="1"/>
+    <w:lsdException w:name="Plain Table 1" w:uiPriority="41"/>
+    <w:lsdException w:name="Plain Table 2" w:uiPriority="42"/>
+    <w:lsdException w:name="Plain Table 3" w:uiPriority="43"/>
+    <w:lsdException w:name="Plain Table 4" w:uiPriority="44"/>
+    <w:lsdException w:name="Plain Table 5" w:uiPriority="45"/>
+    <w:lsdException w:name="Grid Table Light" w:uiPriority="40"/>
+    <w:lsdException w:name="Grid Table 1 Light" w:uiPriority="46"/>
+    <w:lsdException w:name="Grid Table 2" w:uiPriority="47"/>
+    <w:lsdException w:name="Grid Table 3" w:uiPriority="48"/>
+    <w:lsdException w:name="Grid Table 4" w:uiPriority="49"/>
+    <w:lsdException w:name="Grid Table 5 Dark" w:uiPriority="50"/>
+    <w:lsdException w:name="Grid Table 6 Colorful" w:uiPriority="51"/>
+    <w:lsdException w:name="Grid Table 7 Colorful" w:uiPriority="52"/>
+    <w:lsdException w:name="Grid Table 1 Light Accent 1" w:uiPriority="46"/>
+    <w:lsdException w:name="Grid Table 2 Accent 1" w:uiPriority="47"/>
+    <w:lsdException w:name="Grid Table 3 Accent 1" w:uiPriority="48"/>
+    <w:lsdException w:name="Grid Table 4 Accent 1" w:uiPriority="49"/>
+    <w:lsdException w:name="Grid Table 5 Dark Accent 1" w:uiPriority="50"/>
+    <w:lsdException w:name="Grid Table 6 Colorful Accent 1" w:uiPriority="51"/>
+    <w:lsdException w:name="Grid Table 7 Colorful Accent 1" w:uiPriority="52"/>
+    <w:lsdException w:name="Grid Table 1 Light Accent 2" w:uiPriority="46"/>
+    <w:lsdException w:name="Grid Table 2 Accent 2" w:uiPriority="47"/>
+    <w:lsdException w:name="Grid Table 3 Accent 2" w:uiPriority="48"/>
+    <w:lsdException w:name="Grid Table 4 Accent 2" w:uiPriority="49"/>
+    <w:lsdException w:name="Grid Table 5 Dark Accent 2" w:uiPriority="50"/>
+    <w:lsdException w:name="Grid Table 6 Colorful Accent 2" w:uiPriority="51"/>
+    <w:lsdException w:name="Grid Table 7 Colorful Accent 2" w:uiPriority="52"/>
+    <w:lsdException w:name="Grid Table 1 Light Accent 3" w:uiPriority="46"/>
+    <w:lsdException w:name="Grid Table 2 Accent 3" w:uiPriority="47"/>
+    <w:lsdException w:name="Grid Table 3 Accent 3" w:uiPriority="48"/>
+    <w:lsdException w:name="Grid Table 4 Accent 3" w:uiPriority="49"/>
+    <w:lsdException w:name="Grid Table 5 Dark Accent 3" w:uiPriority="50"/>
+    <w:lsdException w:name="Grid Table 6 Colorful Accent 3" w:uiPriority="51"/>
+    <w:lsdException w:name="Grid Table 7 Colorful Accent 3" w:uiPriority="52"/>
+    <w:lsdException w:name="Grid Table 1 Light Accent 4" w:uiPriority="46"/>
+    <w:lsdException w:name="Grid Table 2 Accent 4" w:uiPriority="47"/>
+    <w:lsdException w:name="Grid Table 3 Accent 4" w:uiPriority="48"/>
+    <w:lsdException w:name="Grid Table 4 Accent 4" w:uiPriority="49"/>
+    <w:lsdException w:name="Grid Table 5 Dark Accent 4" w:uiPriority="50"/>
+    <w:lsdException w:name="Grid Table 6 Colorful Accent 4" w:uiPriority="51"/>
+    <w:lsdException w:name="Grid Table 7 Colorful Accent 4" w:uiPriority="52"/>
+    <w:lsdException w:name="Grid Table 1 Light Accent 5" w:uiPriority="46"/>
+    <w:lsdException w:name="Grid Table 2 Accent 5" w:uiPriority="47"/>
+    <w:lsdException w:name="Grid Table 3 Accent 5" w:uiPriority="48"/>
+    <w:lsdException w:name="Grid Table 4 Accent 5" w:uiPriority="49"/>
+    <w:lsdException w:name="Grid Table 5 Dark Accent 5" w:uiPriority="50"/>
+    <w:lsdException w:name="Grid Table 6 Colorful Accent 5" w:uiPriority="51"/>
+    <w:lsdException w:name="Grid Table 7 Colorful Accent 5" w:uiPriority="52"/>
+    <w:lsdException w:name="Grid Table 1 Light Accent 6" w:uiPriority="46"/>
+    <w:lsdException w:name="Grid Table 2 Accent 6" w:uiPriority="47"/>
+    <w:lsdException w:name="Grid Table 3 Accent 6" w:uiPriority="48"/>
+    <w:lsdException w:name="Grid Table 4 Accent 6" w:uiPriority="49"/>
+    <w:lsdException w:name="Grid Table 5 Dark Accent 6" w:uiPriority="50"/>
+    <w:lsdException w:name="Grid Table 6 Colorful Accent 6" w:uiPriority="51"/>
+    <w:lsdException w:name="Grid Table 7 Colorful Accent 6" w:uiPriority="52"/>
+    <w:lsdException w:name="List Table 1 Light" w:uiPriority="46"/>
+    <w:lsdException w:name="List Table 2" w:uiPriority="47"/>
+    <w:lsdException w:name="List Table 3" w:uiPriority="48"/>
+    <w:lsdException w:name="List Table 4" w:uiPriority="49"/>
+    <w:lsdException w:name="List Table 5 Dark" w:uiPriority="50"/>
+    <w:lsdException w:name="List Table 6 Colorful" w:uiPriority="51"/>
+    <w:lsdException w:name="List Table 7 Colorful" w:uiPriority="52"/>
+    <w:lsdException w:name="List Table 1 Light Accent 1" w:uiPriority="46"/>
+    <w:lsdException w:name="List Table 2 Accent 1" w:uiPriority="47"/>
+    <w:lsdException w:name="List Table 3 Accent 1" w:uiPriority="48"/>
+    <w:lsdException w:name="List Table 4 Accent 1" w:uiPriority="49"/>
+    <w:lsdException w:name="List Table 5 Dark Accent 1" w:uiPriority="50"/>
+    <w:lsdException w:name="List Table 6 Colorful Accent 1" w:uiPriority="51"/>
+    <w:lsdException w:name="List Table 7 Colorful Accent 1" w:uiPriority="52"/>
+    <w:lsdException w:name="List Table 1 Light Accent 2" w:uiPriority="46"/>
+    <w:lsdException w:name="List Table 2 Accent 2" w:uiPriority="47"/>
+    <w:lsdException w:name="List Table 3 Accent 2" w:uiPriority="48"/>
+    <w:lsdException w:name="List Table 4 Accent 2" w:uiPriority="49"/>
+    <w:lsdException w:name="List Table 5 Dark Accent 2" w:uiPriority="50"/>
+    <w:lsdException w:name="List Table 6 Colorful Accent 2" w:uiPriority="51"/>
+    <w:lsdException w:name="List Table 7 Colorful Accent 2" w:uiPriority="52"/>
+    <w:lsdException w:name="List Table 1 Light Accent 3" w:uiPriority="46"/>
+    <w:lsdException w:name="List Table 2 Accent 3" w:uiPriority="47"/>
+    <w:lsdException w:name="List Table 3 Accent 3" w:uiPriority="48"/>
+    <w:lsdException w:name="List Table 4 Accent 3" w:uiPriority="49"/>
+    <w:lsdException w:name="List Table 5 Dark Accent 3" w:uiPriority="50"/>
+    <w:lsdException w:name="List Table 6 Colorful Accent 3" w:uiPriority="51"/>
+    <w:lsdException w:name="List Table 7 Colorful Accent 3" w:uiPriority="52"/>
+    <w:lsdException w:name="List Table 1 Light Accent 4" w:uiPriority="46"/>
+    <w:lsdException w:name="List Table 2 Accent 4" w:uiPriority="47"/>
+    <w:lsdException w:name="List Table 3 Accent 4" w:uiPriority="48"/>
+    <w:lsdException w:name="List Table 4 Accent 4" w:uiPriority="49"/>
+    <w:lsdException w:name="List Table 5 Dark Accent 4" w:uiPriority="50"/>
+    <w:lsdException w:name="List Table 6 Colorful Accent 4" w:uiPriority="51"/>
+    <w:lsdException w:name="List Table 7 Colorful Accent 4" w:uiPriority="52"/>
+    <w:lsdException w:name="List Table 1 Light Accent 5" w:uiPriority="46"/>
+    <w:lsdException w:name="List Table 2 Accent 5" w:uiPriority="47"/>
+    <w:lsdException w:name="List Table 3 Accent 5" w:uiPriority="48"/>
+    <w:lsdException w:name="List Table 4 Accent 5" w:uiPriority="49"/>
+    <w:lsdException w:name="List Table 5 Dark Accent 5" w:uiPriority="50"/>
+    <w:lsdException w:name="List Table 6 Colorful Accent 5" w:uiPriority="51"/>
+    <w:lsdException w:name="List Table 7 Colorful Accent 5" w:uiPriority="52"/>
+    <w:lsdException w:name="List Table 1 Light Accent 6" w:uiPriority="46"/>
+    <w:lsdException w:name="List Table 2 Accent 6" w:uiPriority="47"/>
+    <w:lsdException w:name="List Table 3 Accent 6" w:uiPriority="48"/>
+    <w:lsdException w:name="List Table 4 Accent 6" w:uiPriority="49"/>
+    <w:lsdException w:name="List Table 5 Dark Accent 6" w:uiPriority="50"/>
+    <w:lsdException w:name="List Table 6 Colorful Accent 6" w:uiPriority="51"/>
+    <w:lsdException w:name="List Table 7 Colorful Accent 6" w:uiPriority="52"/>
+    <w:lsdException w:name="Mention" w:semiHidden="1" w:unhideWhenUsed="1"/>
+    <w:lsdException w:name="Smart Hyperlink" w:semiHidden="1" w:unhideWhenUsed="1"/>
+    <w:lsdException w:name="Hashtag" w:semiHidden="1" w:unhideWhenUsed="1"/>
+    <w:lsdException w:name="Unresolved Mention" w:semiHidden="1" w:unhideWhenUsed="1"/>
+    <w:lsdException w:name="Smart Link" w:semiHidden="1" w:unhideWhenUsed="1"/>
   </w:latentStyles>
   <w:style w:type="paragraph" w:default="1" w:styleId="Normal">
     <w:name w:val="Normal"/>
@@ -3269,322 +5462,48 @@
       <w:contextualSpacing/>
     </w:pPr>
   </w:style>
-</w:styles>
-</file>
-
-<file path=word/stylesWithEffects.xml><?xml version="1.0" encoding="utf-8"?>
-<w:styles xmlns:wpc="http://schemas.microsoft.com/office/word/2010/wordprocessingCanvas" xmlns:mc="http://schemas.openxmlformats.org/markup-compatibility/2006" xmlns:o="urn:schemas-microsoft-com:office:office" xmlns:r="http://schemas.openxmlformats.org/officeDocument/2006/relationships" xmlns:m="http://schemas.openxmlformats.org/officeDocument/2006/math" xmlns:v="urn:schemas-microsoft-com:vml" xmlns:wp14="http://schemas.microsoft.com/office/word/2010/wordprocessingDrawing" xmlns:wp="http://schemas.openxmlformats.org/drawingml/2006/wordprocessingDrawing" xmlns:w10="urn:schemas-microsoft-com:office:word" xmlns:w="http://schemas.openxmlformats.org/wordprocessingml/2006/main" xmlns:w14="http://schemas.microsoft.com/office/word/2010/wordml" xmlns:wpg="http://schemas.microsoft.com/office/word/2010/wordprocessingGroup" xmlns:wpi="http://schemas.microsoft.com/office/word/2010/wordprocessingInk" xmlns:wne="http://schemas.microsoft.com/office/word/2006/wordml" xmlns:wps="http://schemas.microsoft.com/office/word/2010/wordprocessingShape" mc:Ignorable="w14 wp14">
-  <w:docDefaults>
-    <w:rPrDefault>
-      <w:rPr>
-        <w:rFonts w:asciiTheme="minorHAnsi" w:eastAsiaTheme="minorEastAsia" w:hAnsiTheme="minorHAnsi" w:cstheme="minorBidi"/>
-        <w:sz w:val="22"/>
-        <w:szCs w:val="22"/>
-        <w:lang w:val="en-US" w:eastAsia="en-US" w:bidi="ar-SA"/>
-      </w:rPr>
-    </w:rPrDefault>
-    <w:pPrDefault>
-      <w:pPr>
-        <w:spacing w:after="200" w:line="276" w:lineRule="auto"/>
-      </w:pPr>
-    </w:pPrDefault>
-  </w:docDefaults>
-  <w:latentStyles w:defLockedState="0" w:defUIPriority="99" w:defSemiHidden="1" w:defUnhideWhenUsed="1" w:defQFormat="0" w:count="267">
-    <w:lsdException w:name="Normal" w:semiHidden="0" w:uiPriority="0" w:unhideWhenUsed="0" w:qFormat="1"/>
-    <w:lsdException w:name="heading 1" w:semiHidden="0" w:uiPriority="9" w:unhideWhenUsed="0" w:qFormat="1"/>
-    <w:lsdException w:name="heading 2" w:uiPriority="9" w:qFormat="1"/>
-    <w:lsdException w:name="heading 3" w:uiPriority="9" w:qFormat="1"/>
-    <w:lsdException w:name="heading 4" w:uiPriority="9" w:qFormat="1"/>
-    <w:lsdException w:name="heading 5" w:uiPriority="9" w:qFormat="1"/>
-    <w:lsdException w:name="heading 6" w:uiPriority="9" w:qFormat="1"/>
-    <w:lsdException w:name="heading 7" w:uiPriority="9" w:qFormat="1"/>
-    <w:lsdException w:name="heading 8" w:uiPriority="9" w:qFormat="1"/>
-    <w:lsdException w:name="heading 9" w:uiPriority="9" w:qFormat="1"/>
-    <w:lsdException w:name="toc 1" w:uiPriority="39"/>
-    <w:lsdException w:name="toc 2" w:uiPriority="39"/>
-    <w:lsdException w:name="toc 3" w:uiPriority="39"/>
-    <w:lsdException w:name="toc 4" w:uiPriority="39"/>
-    <w:lsdException w:name="toc 5" w:uiPriority="39"/>
-    <w:lsdException w:name="toc 6" w:uiPriority="39"/>
-    <w:lsdException w:name="toc 7" w:uiPriority="39"/>
-    <w:lsdException w:name="toc 8" w:uiPriority="39"/>
-    <w:lsdException w:name="toc 9" w:uiPriority="39"/>
-    <w:lsdException w:name="caption" w:uiPriority="35" w:qFormat="1"/>
-    <w:lsdException w:name="footnote reference" w:unhideWhenUsed="0"/>
-    <w:lsdException w:name="Title" w:semiHidden="0" w:uiPriority="10" w:unhideWhenUsed="0" w:qFormat="1"/>
-    <w:lsdException w:name="Default Paragraph Font" w:uiPriority="1"/>
-    <w:lsdException w:name="Subtitle" w:semiHidden="0" w:uiPriority="11" w:unhideWhenUsed="0" w:qFormat="1"/>
-    <w:lsdException w:name="Strong" w:semiHidden="0" w:uiPriority="22" w:unhideWhenUsed="0" w:qFormat="1"/>
-    <w:lsdException w:name="Emphasis" w:semiHidden="0" w:uiPriority="20" w:unhideWhenUsed="0" w:qFormat="1"/>
-    <w:lsdException w:name="Table Grid" w:uiPriority="59"/>
-    <w:lsdException w:name="Placeholder Text" w:unhideWhenUsed="0"/>
-    <w:lsdException w:name="No Spacing" w:semiHidden="0" w:uiPriority="1" w:unhideWhenUsed="0" w:qFormat="1"/>
-    <w:lsdException w:name="Light Shading" w:semiHidden="0" w:uiPriority="60" w:unhideWhenUsed="0"/>
-    <w:lsdException w:name="Light List" w:semiHidden="0" w:uiPriority="61" w:unhideWhenUsed="0"/>
-    <w:lsdException w:name="Light Grid" w:semiHidden="0" w:uiPriority="62" w:unhideWhenUsed="0"/>
-    <w:lsdException w:name="Medium Shading 1" w:semiHidden="0" w:uiPriority="63" w:unhideWhenUsed="0"/>
-    <w:lsdException w:name="Medium Shading 2" w:semiHidden="0" w:uiPriority="64" w:unhideWhenUsed="0"/>
-    <w:lsdException w:name="Medium List 1" w:semiHidden="0" w:uiPriority="65" w:unhideWhenUsed="0"/>
-    <w:lsdException w:name="Medium List 2" w:semiHidden="0" w:uiPriority="66" w:unhideWhenUsed="0"/>
-    <w:lsdException w:name="Medium Grid 1" w:semiHidden="0" w:uiPriority="67" w:unhideWhenUsed="0"/>
-    <w:lsdException w:name="Medium Grid 2" w:semiHidden="0" w:uiPriority="68" w:unhideWhenUsed="0"/>
-    <w:lsdException w:name="Medium Grid 3" w:semiHidden="0" w:uiPriority="69" w:unhideWhenUsed="0"/>
-    <w:lsdException w:name="Dark List" w:semiHidden="0" w:uiPriority="70" w:unhideWhenUsed="0"/>
-    <w:lsdException w:name="Colorful Shading" w:semiHidden="0" w:uiPriority="71" w:unhideWhenUsed="0"/>
-    <w:lsdException w:name="Colorful List" w:semiHidden="0" w:uiPriority="72" w:unhideWhenUsed="0"/>
-    <w:lsdException w:name="Colorful Grid" w:semiHidden="0" w:uiPriority="73" w:unhideWhenUsed="0"/>
-    <w:lsdException w:name="Light Shading Accent 1" w:semiHidden="0" w:uiPriority="60" w:unhideWhenUsed="0"/>
-    <w:lsdException w:name="Light List Accent 1" w:semiHidden="0" w:uiPriority="61" w:unhideWhenUsed="0"/>
-    <w:lsdException w:name="Light Grid Accent 1" w:semiHidden="0" w:uiPriority="62" w:unhideWhenUsed="0"/>
-    <w:lsdException w:name="Medium Shading 1 Accent 1" w:semiHidden="0" w:uiPriority="63" w:unhideWhenUsed="0"/>
-    <w:lsdException w:name="Medium Shading 2 Accent 1" w:semiHidden="0" w:uiPriority="64" w:unhideWhenUsed="0"/>
-    <w:lsdException w:name="Medium List 1 Accent 1" w:semiHidden="0" w:uiPriority="65" w:unhideWhenUsed="0"/>
-    <w:lsdException w:name="Revision" w:unhideWhenUsed="0"/>
-    <w:lsdException w:name="List Paragraph" w:semiHidden="0" w:uiPriority="34" w:unhideWhenUsed="0" w:qFormat="1"/>
-    <w:lsdException w:name="Quote" w:semiHidden="0" w:uiPriority="29" w:unhideWhenUsed="0" w:qFormat="1"/>
-    <w:lsdException w:name="Intense Quote" w:semiHidden="0" w:uiPriority="30" w:unhideWhenUsed="0" w:qFormat="1"/>
-    <w:lsdException w:name="Medium List 2 Accent 1" w:semiHidden="0" w:uiPriority="66" w:unhideWhenUsed="0"/>
-    <w:lsdException w:name="Medium Grid 1 Accent 1" w:semiHidden="0" w:uiPriority="67" w:unhideWhenUsed="0"/>
-    <w:lsdException w:name="Medium Grid 2 Accent 1" w:semiHidden="0" w:uiPriority="68" w:unhideWhenUsed="0"/>
-    <w:lsdException w:name="Medium Grid 3 Accent 1" w:semiHidden="0" w:uiPriority="69" w:unhideWhenUsed="0"/>
-    <w:lsdException w:name="Dark List Accent 1" w:semiHidden="0" w:uiPriority="70" w:unhideWhenUsed="0"/>
-    <w:lsdException w:name="Colorful Shading Accent 1" w:semiHidden="0" w:uiPriority="71" w:unhideWhenUsed="0"/>
-    <w:lsdException w:name="Colorful List Accent 1" w:semiHidden="0" w:uiPriority="72" w:unhideWhenUsed="0"/>
-    <w:lsdException w:name="Colorful Grid Accent 1" w:semiHidden="0" w:uiPriority="73" w:unhideWhenUsed="0"/>
-    <w:lsdException w:name="Light Shading Accent 2" w:semiHidden="0" w:uiPriority="60" w:unhideWhenUsed="0"/>
-    <w:lsdException w:name="Light List Accent 2" w:semiHidden="0" w:uiPriority="61" w:unhideWhenUsed="0"/>
-    <w:lsdException w:name="Light Grid Accent 2" w:semiHidden="0" w:uiPriority="62" w:unhideWhenUsed="0"/>
-    <w:lsdException w:name="Medium Shading 1 Accent 2" w:semiHidden="0" w:uiPriority="63" w:unhideWhenUsed="0"/>
-    <w:lsdException w:name="Medium Shading 2 Accent 2" w:semiHidden="0" w:uiPriority="64" w:unhideWhenUsed="0"/>
-    <w:lsdException w:name="Medium List 1 Accent 2" w:semiHidden="0" w:uiPriority="65" w:unhideWhenUsed="0"/>
-    <w:lsdException w:name="Medium List 2 Accent 2" w:semiHidden="0" w:uiPriority="66" w:unhideWhenUsed="0"/>
-    <w:lsdException w:name="Medium Grid 1 Accent 2" w:semiHidden="0" w:uiPriority="67" w:unhideWhenUsed="0"/>
-    <w:lsdException w:name="Medium Grid 2 Accent 2" w:semiHidden="0" w:uiPriority="68" w:unhideWhenUsed="0"/>
-    <w:lsdException w:name="Medium Grid 3 Accent 2" w:semiHidden="0" w:uiPriority="69" w:unhideWhenUsed="0"/>
-    <w:lsdException w:name="Dark List Accent 2" w:semiHidden="0" w:uiPriority="70" w:unhideWhenUsed="0"/>
-    <w:lsdException w:name="Colorful Shading Accent 2" w:semiHidden="0" w:uiPriority="71" w:unhideWhenUsed="0"/>
-    <w:lsdException w:name="Colorful List Accent 2" w:semiHidden="0" w:uiPriority="72" w:unhideWhenUsed="0"/>
-    <w:lsdException w:name="Colorful Grid Accent 2" w:semiHidden="0" w:uiPriority="73" w:unhideWhenUsed="0"/>
-    <w:lsdException w:name="Light Shading Accent 3" w:semiHidden="0" w:uiPriority="60" w:unhideWhenUsed="0"/>
-    <w:lsdException w:name="Light List Accent 3" w:semiHidden="0" w:uiPriority="61" w:unhideWhenUsed="0"/>
-    <w:lsdException w:name="Light Grid Accent 3" w:semiHidden="0" w:uiPriority="62" w:unhideWhenUsed="0"/>
-    <w:lsdException w:name="Medium Shading 1 Accent 3" w:semiHidden="0" w:uiPriority="63" w:unhideWhenUsed="0"/>
-    <w:lsdException w:name="Medium Shading 2 Accent 3" w:semiHidden="0" w:uiPriority="64" w:unhideWhenUsed="0"/>
-    <w:lsdException w:name="Medium List 1 Accent 3" w:semiHidden="0" w:uiPriority="65" w:unhideWhenUsed="0"/>
-    <w:lsdException w:name="Medium List 2 Accent 3" w:semiHidden="0" w:uiPriority="66" w:unhideWhenUsed="0"/>
-    <w:lsdException w:name="Medium Grid 1 Accent 3" w:semiHidden="0" w:uiPriority="67" w:unhideWhenUsed="0"/>
-    <w:lsdException w:name="Medium Grid 2 Accent 3" w:semiHidden="0" w:uiPriority="68" w:unhideWhenUsed="0"/>
-    <w:lsdException w:name="Medium Grid 3 Accent 3" w:semiHidden="0" w:uiPriority="69" w:unhideWhenUsed="0"/>
-    <w:lsdException w:name="Dark List Accent 3" w:semiHidden="0" w:uiPriority="70" w:unhideWhenUsed="0"/>
-    <w:lsdException w:name="Colorful Shading Accent 3" w:semiHidden="0" w:uiPriority="71" w:unhideWhenUsed="0"/>
-    <w:lsdException w:name="Colorful List Accent 3" w:semiHidden="0" w:uiPriority="72" w:unhideWhenUsed="0"/>
-    <w:lsdException w:name="Colorful Grid Accent 3" w:semiHidden="0" w:uiPriority="73" w:unhideWhenUsed="0"/>
-    <w:lsdException w:name="Light Shading Accent 4" w:semiHidden="0" w:uiPriority="60" w:unhideWhenUsed="0"/>
-    <w:lsdException w:name="Light List Accent 4" w:semiHidden="0" w:uiPriority="61" w:unhideWhenUsed="0"/>
-    <w:lsdException w:name="Light Grid Accent 4" w:semiHidden="0" w:uiPriority="62" w:unhideWhenUsed="0"/>
-    <w:lsdException w:name="Medium Shading 1 Accent 4" w:semiHidden="0" w:uiPriority="63" w:unhideWhenUsed="0"/>
-    <w:lsdException w:name="Medium Shading 2 Accent 4" w:semiHidden="0" w:uiPriority="64" w:unhideWhenUsed="0"/>
-    <w:lsdException w:name="Medium List 1 Accent 4" w:semiHidden="0" w:uiPriority="65" w:unhideWhenUsed="0"/>
-    <w:lsdException w:name="Medium List 2 Accent 4" w:semiHidden="0" w:uiPriority="66" w:unhideWhenUsed="0"/>
-    <w:lsdException w:name="Medium Grid 1 Accent 4" w:semiHidden="0" w:uiPriority="67" w:unhideWhenUsed="0"/>
-    <w:lsdException w:name="Medium Grid 2 Accent 4" w:semiHidden="0" w:uiPriority="68" w:unhideWhenUsed="0"/>
-    <w:lsdException w:name="Medium Grid 3 Accent 4" w:semiHidden="0" w:uiPriority="69" w:unhideWhenUsed="0"/>
-    <w:lsdException w:name="Dark List Accent 4" w:semiHidden="0" w:uiPriority="70" w:unhideWhenUsed="0"/>
-    <w:lsdException w:name="Colorful Shading Accent 4" w:semiHidden="0" w:uiPriority="71" w:unhideWhenUsed="0"/>
-    <w:lsdException w:name="Colorful List Accent 4" w:semiHidden="0" w:uiPriority="72" w:unhideWhenUsed="0"/>
-    <w:lsdException w:name="Colorful Grid Accent 4" w:semiHidden="0" w:uiPriority="73" w:unhideWhenUsed="0"/>
-    <w:lsdException w:name="Light Shading Accent 5" w:semiHidden="0" w:uiPriority="60" w:unhideWhenUsed="0"/>
-    <w:lsdException w:name="Light List Accent 5" w:semiHidden="0" w:uiPriority="61" w:unhideWhenUsed="0"/>
-    <w:lsdException w:name="Light Grid Accent 5" w:semiHidden="0" w:uiPriority="62" w:unhideWhenUsed="0"/>
-    <w:lsdException w:name="Medium Shading 1 Accent 5" w:semiHidden="0" w:uiPriority="63" w:unhideWhenUsed="0"/>
-    <w:lsdException w:name="Medium Shading 2 Accent 5" w:semiHidden="0" w:uiPriority="64" w:unhideWhenUsed="0"/>
-    <w:lsdException w:name="Medium List 1 Accent 5" w:semiHidden="0" w:uiPriority="65" w:unhideWhenUsed="0"/>
-    <w:lsdException w:name="Medium List 2 Accent 5" w:semiHidden="0" w:uiPriority="66" w:unhideWhenUsed="0"/>
-    <w:lsdException w:name="Medium Grid 1 Accent 5" w:semiHidden="0" w:uiPriority="67" w:unhideWhenUsed="0"/>
-    <w:lsdException w:name="Medium Grid 2 Accent 5" w:semiHidden="0" w:uiPriority="68" w:unhideWhenUsed="0"/>
-    <w:lsdException w:name="Medium Grid 3 Accent 5" w:semiHidden="0" w:uiPriority="69" w:unhideWhenUsed="0"/>
-    <w:lsdException w:name="Dark List Accent 5" w:semiHidden="0" w:uiPriority="70" w:unhideWhenUsed="0"/>
-    <w:lsdException w:name="Colorful Shading Accent 5" w:semiHidden="0" w:uiPriority="71" w:unhideWhenUsed="0"/>
-    <w:lsdException w:name="Colorful List Accent 5" w:semiHidden="0" w:uiPriority="72" w:unhideWhenUsed="0"/>
-    <w:lsdException w:name="Colorful Grid Accent 5" w:semiHidden="0" w:uiPriority="73" w:unhideWhenUsed="0"/>
-    <w:lsdException w:name="Light Shading Accent 6" w:semiHidden="0" w:uiPriority="60" w:unhideWhenUsed="0"/>
-    <w:lsdException w:name="Light List Accent 6" w:semiHidden="0" w:uiPriority="61" w:unhideWhenUsed="0"/>
-    <w:lsdException w:name="Light Grid Accent 6" w:semiHidden="0" w:uiPriority="62" w:unhideWhenUsed="0"/>
-    <w:lsdException w:name="Medium Shading 1 Accent 6" w:semiHidden="0" w:uiPriority="63" w:unhideWhenUsed="0"/>
-    <w:lsdException w:name="Medium Shading 2 Accent 6" w:semiHidden="0" w:uiPriority="64" w:unhideWhenUsed="0"/>
-    <w:lsdException w:name="Medium List 1 Accent 6" w:semiHidden="0" w:uiPriority="65" w:unhideWhenUsed="0"/>
-    <w:lsdException w:name="Medium List 2 Accent 6" w:semiHidden="0" w:uiPriority="66" w:unhideWhenUsed="0"/>
-    <w:lsdException w:name="Medium Grid 1 Accent 6" w:semiHidden="0" w:uiPriority="67" w:unhideWhenUsed="0"/>
-    <w:lsdException w:name="Medium Grid 2 Accent 6" w:semiHidden="0" w:uiPriority="68" w:unhideWhenUsed="0"/>
-    <w:lsdException w:name="Medium Grid 3 Accent 6" w:semiHidden="0" w:uiPriority="69" w:unhideWhenUsed="0"/>
-    <w:lsdException w:name="Dark List Accent 6" w:semiHidden="0" w:uiPriority="70" w:unhideWhenUsed="0"/>
-    <w:lsdException w:name="Colorful Shading Accent 6" w:semiHidden="0" w:uiPriority="71" w:unhideWhenUsed="0"/>
-    <w:lsdException w:name="Colorful List Accent 6" w:semiHidden="0" w:uiPriority="72" w:unhideWhenUsed="0"/>
-    <w:lsdException w:name="Colorful Grid Accent 6" w:semiHidden="0" w:uiPriority="73" w:unhideWhenUsed="0"/>
-    <w:lsdException w:name="Subtle Emphasis" w:semiHidden="0" w:uiPriority="19" w:unhideWhenUsed="0" w:qFormat="1"/>
-    <w:lsdException w:name="Intense Emphasis" w:semiHidden="0" w:uiPriority="21" w:unhideWhenUsed="0" w:qFormat="1"/>
-    <w:lsdException w:name="Subtle Reference" w:semiHidden="0" w:uiPriority="31" w:unhideWhenUsed="0" w:qFormat="1"/>
-    <w:lsdException w:name="Intense Reference" w:semiHidden="0" w:uiPriority="32" w:unhideWhenUsed="0" w:qFormat="1"/>
-    <w:lsdException w:name="Book Title" w:semiHidden="0" w:uiPriority="33" w:unhideWhenUsed="0" w:qFormat="1"/>
-    <w:lsdException w:name="Bibliography" w:uiPriority="37"/>
-    <w:lsdException w:name="TOC Heading" w:uiPriority="39" w:qFormat="1"/>
-  </w:latentStyles>
-  <w:style w:type="paragraph" w:default="1" w:styleId="Normal">
-    <w:name w:val="Normal"/>
-    <w:qFormat/>
-    <w:pPr>
-      <w:widowControl w:val="0"/>
-      <w:autoSpaceDE w:val="0"/>
-      <w:autoSpaceDN w:val="0"/>
-      <w:adjustRightInd w:val="0"/>
-      <w:spacing w:after="0" w:line="240" w:lineRule="auto"/>
-    </w:pPr>
-    <w:rPr>
-      <w:rFonts w:ascii="Times New Roman" w:hAnsi="Times New Roman" w:cs="Times New Roman"/>
-      <w:sz w:val="24"/>
-      <w:szCs w:val="24"/>
-    </w:rPr>
-  </w:style>
-  <w:style w:type="character" w:default="1" w:styleId="DefaultParagraphFont">
-    <w:name w:val="Default Paragraph Font"/>
-    <w:uiPriority w:val="1"/>
-    <w:semiHidden/>
-    <w:unhideWhenUsed/>
-  </w:style>
-  <w:style w:type="table" w:default="1" w:styleId="TableNormal">
-    <w:name w:val="Normal Table"/>
+  <w:style w:type="character" w:styleId="CommentReference">
+    <w:name w:val="annotation reference"/>
+    <w:basedOn w:val="DefaultParagraphFont"/>
     <w:uiPriority w:val="99"/>
     <w:semiHidden/>
     <w:unhideWhenUsed/>
-    <w:tblPr>
-      <w:tblInd w:w="0" w:type="dxa"/>
-      <w:tblCellMar>
-        <w:top w:w="0" w:type="dxa"/>
-        <w:left w:w="108" w:type="dxa"/>
-        <w:bottom w:w="0" w:type="dxa"/>
-        <w:right w:w="108" w:type="dxa"/>
-      </w:tblCellMar>
-    </w:tblPr>
-  </w:style>
-  <w:style w:type="numbering" w:default="1" w:styleId="NoList">
-    <w:name w:val="No List"/>
-    <w:uiPriority w:val="99"/>
-    <w:semiHidden/>
-    <w:unhideWhenUsed/>
-  </w:style>
-  <w:style w:type="character" w:styleId="FootnoteReference">
-    <w:name w:val="footnote reference"/>
-    <w:uiPriority w:val="99"/>
-  </w:style>
-  <w:style w:type="paragraph" w:styleId="BalloonText">
-    <w:name w:val="Balloon Text"/>
-    <w:basedOn w:val="Normal"/>
-    <w:link w:val="BalloonTextChar"/>
-    <w:uiPriority w:val="99"/>
-    <w:semiHidden/>
-    <w:unhideWhenUsed/>
-    <w:rsid w:val="00670B9B"/>
+    <w:rsid w:val="00A53114"/>
     <w:rPr>
-      <w:rFonts w:ascii="Tahoma" w:hAnsi="Tahoma" w:cs="Tahoma"/>
       <w:sz w:val="16"/>
       <w:szCs w:val="16"/>
     </w:rPr>
   </w:style>
-  <w:style w:type="character" w:customStyle="1" w:styleId="BalloonTextChar">
-    <w:name w:val="Balloon Text Char"/>
-    <w:basedOn w:val="DefaultParagraphFont"/>
-    <w:link w:val="BalloonText"/>
+  <w:style w:type="paragraph" w:styleId="CommentText">
+    <w:name w:val="annotation text"/>
+    <w:basedOn w:val="Normal"/>
+    <w:link w:val="CommentTextChar"/>
     <w:uiPriority w:val="99"/>
-    <w:semiHidden/>
-    <w:rsid w:val="00670B9B"/>
+    <w:unhideWhenUsed/>
+    <w:rsid w:val="00A53114"/>
+    <w:pPr>
+      <w:widowControl/>
+      <w:autoSpaceDE/>
+      <w:autoSpaceDN/>
+      <w:adjustRightInd/>
+    </w:pPr>
     <w:rPr>
-      <w:rFonts w:ascii="Tahoma" w:hAnsi="Tahoma" w:cs="Tahoma"/>
-      <w:sz w:val="16"/>
-      <w:szCs w:val="16"/>
+      <w:rFonts w:asciiTheme="minorHAnsi" w:eastAsiaTheme="minorHAnsi" w:hAnsiTheme="minorHAnsi" w:cstheme="minorBidi"/>
+      <w:sz w:val="20"/>
+      <w:szCs w:val="20"/>
     </w:rPr>
   </w:style>
-  <w:style w:type="paragraph" w:styleId="Header">
-    <w:name w:val="header"/>
-    <w:basedOn w:val="Normal"/>
-    <w:link w:val="HeaderChar"/>
+  <w:style w:type="character" w:customStyle="1" w:styleId="CommentTextChar">
+    <w:name w:val="Comment Text Char"/>
+    <w:basedOn w:val="DefaultParagraphFont"/>
+    <w:link w:val="CommentText"/>
     <w:uiPriority w:val="99"/>
-    <w:unhideWhenUsed/>
-    <w:rsid w:val="008F0DC3"/>
-    <w:pPr>
-      <w:tabs>
-        <w:tab w:val="center" w:pos="4680"/>
-        <w:tab w:val="right" w:pos="9360"/>
-      </w:tabs>
-    </w:pPr>
-  </w:style>
-  <w:style w:type="character" w:customStyle="1" w:styleId="HeaderChar">
-    <w:name w:val="Header Char"/>
-    <w:basedOn w:val="DefaultParagraphFont"/>
-    <w:link w:val="Header"/>
-    <w:uiPriority w:val="99"/>
-    <w:rsid w:val="008F0DC3"/>
+    <w:rsid w:val="00A53114"/>
     <w:rPr>
-      <w:rFonts w:ascii="Times New Roman" w:hAnsi="Times New Roman" w:cs="Times New Roman"/>
-      <w:sz w:val="24"/>
-      <w:szCs w:val="24"/>
+      <w:rFonts w:eastAsiaTheme="minorHAnsi"/>
+      <w:sz w:val="20"/>
+      <w:szCs w:val="20"/>
     </w:rPr>
-  </w:style>
-  <w:style w:type="paragraph" w:styleId="Footer">
-    <w:name w:val="footer"/>
-    <w:basedOn w:val="Normal"/>
-    <w:link w:val="FooterChar"/>
-    <w:uiPriority w:val="99"/>
-    <w:unhideWhenUsed/>
-    <w:rsid w:val="008F0DC3"/>
-    <w:pPr>
-      <w:tabs>
-        <w:tab w:val="center" w:pos="4680"/>
-        <w:tab w:val="right" w:pos="9360"/>
-      </w:tabs>
-    </w:pPr>
-  </w:style>
-  <w:style w:type="character" w:customStyle="1" w:styleId="FooterChar">
-    <w:name w:val="Footer Char"/>
-    <w:basedOn w:val="DefaultParagraphFont"/>
-    <w:link w:val="Footer"/>
-    <w:uiPriority w:val="99"/>
-    <w:rsid w:val="008F0DC3"/>
-    <w:rPr>
-      <w:rFonts w:ascii="Times New Roman" w:hAnsi="Times New Roman" w:cs="Times New Roman"/>
-      <w:sz w:val="24"/>
-      <w:szCs w:val="24"/>
-    </w:rPr>
-  </w:style>
-  <w:style w:type="table" w:styleId="TableGrid">
-    <w:name w:val="Table Grid"/>
-    <w:basedOn w:val="TableNormal"/>
-    <w:uiPriority w:val="59"/>
-    <w:unhideWhenUsed/>
-    <w:rsid w:val="0094737C"/>
-    <w:pPr>
-      <w:spacing w:after="0" w:line="240" w:lineRule="auto"/>
-    </w:pPr>
-    <w:tblPr>
-      <w:tblBorders>
-        <w:top w:val="single" w:sz="4" w:space="0" w:color="auto"/>
-        <w:left w:val="single" w:sz="4" w:space="0" w:color="auto"/>
-        <w:bottom w:val="single" w:sz="4" w:space="0" w:color="auto"/>
-        <w:right w:val="single" w:sz="4" w:space="0" w:color="auto"/>
-        <w:insideH w:val="single" w:sz="4" w:space="0" w:color="auto"/>
-        <w:insideV w:val="single" w:sz="4" w:space="0" w:color="auto"/>
-      </w:tblBorders>
-    </w:tblPr>
-  </w:style>
-  <w:style w:type="paragraph" w:styleId="ListParagraph">
-    <w:name w:val="List Paragraph"/>
-    <w:basedOn w:val="Normal"/>
-    <w:uiPriority w:val="34"/>
-    <w:qFormat/>
-    <w:rsid w:val="007F713C"/>
-    <w:pPr>
-      <w:ind w:left="720"/>
-      <w:contextualSpacing/>
-    </w:pPr>
   </w:style>
 </w:styles>
 </file>

</xml_diff>

<commit_message>
Updated Caption in Templates to Title not all caps
</commit_message>
<xml_diff>
--- a/resources/Saved/21TRC08418_Traffic Judgment Entry.docx
+++ b/resources/Saved/21TRC08418_Traffic Judgment Entry.docx
@@ -217,6 +217,7 @@
         </w:rPr>
         <w:t xml:space="preserve">.  </w:t>
       </w:r>
+      <w:proofErr w:type="gramStart"/>
       <w:r>
         <w:rPr>
           <w:rFonts w:ascii="Palatino Linotype" w:hAnsi="Palatino Linotype"/>
@@ -296,13 +297,14 @@
           <w:szCs w:val="20"/>
         </w:rPr>
       </w:pPr>
-      <w:r>
-        <w:rPr>
-          <w:rFonts w:ascii="Palatino Linotype" w:hAnsi="Palatino Linotype"/>
-          <w:sz w:val="20"/>
-          <w:szCs w:val="20"/>
-        </w:rPr>
-        <w:t xml:space="preserve">MARSIAN</w:t>
+      <w:proofErr w:type="gramStart"/>
+      <w:r>
+        <w:rPr>
+          <w:rFonts w:ascii="Palatino Linotype" w:hAnsi="Palatino Linotype"/>
+          <w:sz w:val="20"/>
+          <w:szCs w:val="20"/>
+        </w:rPr>
+        <w:t xml:space="preserve">Marsian</w:t>
       </w:r>
       <w:r>
         <w:rPr>
@@ -318,7 +320,7 @@
           <w:sz w:val="20"/>
           <w:szCs w:val="20"/>
         </w:rPr>
-        <w:t xml:space="preserve">GARDNER</w:t>
+        <w:t xml:space="preserve">Gardner</w:t>
       </w:r>
       <w:r>
         <w:rPr>
@@ -452,7 +454,6 @@
         <w:jc w:val="center"/>
         <w:rPr>
           <w:rFonts w:ascii="Palatino Linotype" w:hAnsi="Palatino Linotype"/>
-          <w:bCs/>
           <w:sz w:val="20"/>
           <w:szCs w:val="20"/>
         </w:rPr>
@@ -466,40 +467,7 @@
           <w:szCs w:val="20"/>
           <w:u w:val="single"/>
         </w:rPr>
-        <w:t>MAGISTRATE</w:t>
-      </w:r>
-      <w:r>
-        <w:rPr>
-          <w:rFonts w:ascii="Palatino Linotype" w:hAnsi="Palatino Linotype"/>
-          <w:b/>
-          <w:bCs/>
-          <w:sz w:val="20"/>
-          <w:szCs w:val="20"/>
-          <w:u w:val="single"/>
-        </w:rPr>
-        <w:t>’S</w:t>
-      </w:r>
-      <w:r>
-        <w:rPr>
-          <w:rFonts w:ascii="Palatino Linotype" w:hAnsi="Palatino Linotype"/>
-          <w:b/>
-          <w:bCs/>
-          <w:sz w:val="20"/>
-          <w:szCs w:val="20"/>
-          <w:u w:val="single"/>
-        </w:rPr>
-        <w:t xml:space="preserve"> </w:t>
-      </w:r>
-      <w:r>
-        <w:rPr>
-          <w:rFonts w:ascii="Palatino Linotype" w:hAnsi="Palatino Linotype"/>
-          <w:b/>
-          <w:bCs/>
-          <w:sz w:val="20"/>
-          <w:szCs w:val="20"/>
-          <w:u w:val="single"/>
-        </w:rPr>
-        <w:t>DECISION</w:t>
+        <w:t>FINAL JUDGMENT ENTRY</w:t>
       </w:r>
     </w:p>
     <w:p>
@@ -600,15 +568,15 @@
           <w:sz w:val="20"/>
           <w:szCs w:val="20"/>
         </w:rPr>
-        <w:t xml:space="preserve">change of plea</w:t>
-      </w:r>
-      <w:r>
-        <w:rPr>
-          <w:rFonts w:ascii="Palatino Linotype" w:hAnsi="Palatino Linotype"/>
-          <w:sz w:val="20"/>
-          <w:szCs w:val="20"/>
-        </w:rPr>
-        <w:t xml:space="preserve"> on February 24, 2022.</w:t>
+        <w:t xml:space="preserve">arraignment</w:t>
+      </w:r>
+      <w:r>
+        <w:rPr>
+          <w:rFonts w:ascii="Palatino Linotype" w:hAnsi="Palatino Linotype"/>
+          <w:sz w:val="20"/>
+          <w:szCs w:val="20"/>
+        </w:rPr>
+        <w:t xml:space="preserve"> on February 25, 2022.</w:t>
       </w:r>
       <w:r>
         <w:rPr>
@@ -625,7 +593,17 @@
           <w:sz w:val="20"/>
           <w:szCs w:val="20"/>
         </w:rPr>
-        <w:t xml:space="preserve">Defendant waived right to counsel. </w:t>
+        <w:t xml:space="preserve">Defendant</w:t>
+      </w:r>
+      <w:proofErr w:type="gramEnd"/>
+      <w:r>
+        <w:rPr>
+          <w:rFonts w:ascii="Palatino Linotype" w:hAnsi="Palatino Linotype"/>
+          <w:bCs/>
+          <w:sz w:val="20"/>
+          <w:szCs w:val="20"/>
+        </w:rPr>
+        <w:t xml:space="preserve"> waived right to counsel. </w:t>
       </w:r>
       <w:r>
         <w:rPr>
@@ -769,7 +747,16 @@
           <w:sz w:val="20"/>
           <w:szCs w:val="20"/>
         </w:rPr>
-        <w:t>The Court, finding that the Defendant entered the plea knowingly, intelligently, and voluntarily, accepted the plea and entered the following sentence:</w:t>
+        <w:t xml:space="preserve">The Court, finding that the Defendant entered the plea knowingly, intelligently, and voluntarily, accepted the plea and entered the following </w:t>
+      </w:r>
+      <w:proofErr w:type="gramStart"/>
+      <w:r>
+        <w:rPr>
+          <w:rFonts w:ascii="Palatino Linotype" w:hAnsi="Palatino Linotype"/>
+          <w:sz w:val="20"/>
+          <w:szCs w:val="20"/>
+        </w:rPr>
+        <w:t>sentence:</w:t>
       </w:r>
       <w:r>
         <w:rPr>
@@ -880,15 +867,16 @@
                 <w:szCs w:val="20"/>
               </w:rPr>
             </w:pPr>
-            <w:r>
-              <w:rPr>
-                <w:rFonts w:ascii="Palatino Linotype" w:hAnsi="Palatino Linotype"/>
-                <w:b/>
-                <w:bCs/>
-                <w:sz w:val="20"/>
-                <w:szCs w:val="20"/>
-              </w:rPr>
-              <w:t xml:space="preserve">DRIVING IN MARKED LANES</w:t>
+            <w:proofErr w:type="gramStart"/>
+            <w:r>
+              <w:rPr>
+                <w:rFonts w:ascii="Palatino Linotype" w:hAnsi="Palatino Linotype"/>
+                <w:b/>
+                <w:bCs/>
+                <w:sz w:val="20"/>
+                <w:szCs w:val="20"/>
+              </w:rPr>
+              <w:t xml:space="preserve">Driving In Marked Lanes</w:t>
             </w:r>
           </w:p>
         </w:tc>
@@ -918,15 +906,16 @@
                 <w:szCs w:val="20"/>
               </w:rPr>
             </w:pPr>
-            <w:r>
-              <w:rPr>
-                <w:rFonts w:ascii="Palatino Linotype" w:hAnsi="Palatino Linotype"/>
-                <w:b/>
-                <w:bCs/>
-                <w:sz w:val="20"/>
-                <w:szCs w:val="20"/>
-              </w:rPr>
-              <w:t xml:space="preserve">TURN AND STOP SIGNALS</w:t>
+            <w:proofErr w:type="gramStart"/>
+            <w:r>
+              <w:rPr>
+                <w:rFonts w:ascii="Palatino Linotype" w:hAnsi="Palatino Linotype"/>
+                <w:b/>
+                <w:bCs/>
+                <w:sz w:val="20"/>
+                <w:szCs w:val="20"/>
+              </w:rPr>
+              <w:t xml:space="preserve">Turn And Stop Signals</w:t>
             </w:r>
           </w:p>
         </w:tc>
@@ -956,15 +945,16 @@
                 <w:szCs w:val="20"/>
               </w:rPr>
             </w:pPr>
-            <w:r>
-              <w:rPr>
-                <w:rFonts w:ascii="Palatino Linotype" w:hAnsi="Palatino Linotype"/>
-                <w:b/>
-                <w:bCs/>
-                <w:sz w:val="20"/>
-                <w:szCs w:val="20"/>
-              </w:rPr>
-              <w:t xml:space="preserve">OVI ALCOHOL / DRUGS 1ST</w:t>
+            <w:proofErr w:type="gramStart"/>
+            <w:r>
+              <w:rPr>
+                <w:rFonts w:ascii="Palatino Linotype" w:hAnsi="Palatino Linotype"/>
+                <w:b/>
+                <w:bCs/>
+                <w:sz w:val="20"/>
+                <w:szCs w:val="20"/>
+              </w:rPr>
+              <w:t xml:space="preserve">OVI Alcohol / Drugs 1st</w:t>
             </w:r>
           </w:p>
         </w:tc>
@@ -1037,6 +1027,7 @@
                 <w:szCs w:val="20"/>
               </w:rPr>
             </w:pPr>
+            <w:proofErr w:type="gramStart"/>
             <w:r>
               <w:rPr>
                 <w:rFonts w:ascii="Palatino Linotype" w:hAnsi="Palatino Linotype"/>
@@ -1075,15 +1066,16 @@
                 <w:szCs w:val="20"/>
               </w:rPr>
             </w:pPr>
-            <w:r>
-              <w:rPr>
-                <w:rFonts w:ascii="Palatino Linotype" w:hAnsi="Palatino Linotype"/>
-                <w:b/>
-                <w:bCs/>
-                <w:sz w:val="20"/>
-                <w:szCs w:val="20"/>
-              </w:rPr>
-              <w:t xml:space="preserve">4511.39</w:t>
+            <w:proofErr w:type="gramStart"/>
+            <w:r>
+              <w:rPr>
+                <w:rFonts w:ascii="Palatino Linotype" w:hAnsi="Palatino Linotype"/>
+                <w:b/>
+                <w:bCs/>
+                <w:sz w:val="20"/>
+                <w:szCs w:val="20"/>
+              </w:rPr>
+              <w:t xml:space="preserve">No Data</w:t>
             </w:r>
           </w:p>
         </w:tc>
@@ -1113,6 +1105,7 @@
                 <w:szCs w:val="20"/>
               </w:rPr>
             </w:pPr>
+            <w:proofErr w:type="gramStart"/>
             <w:r>
               <w:rPr>
                 <w:rFonts w:ascii="Palatino Linotype" w:hAnsi="Palatino Linotype"/>
@@ -1194,6 +1187,7 @@
                 <w:szCs w:val="20"/>
               </w:rPr>
             </w:pPr>
+            <w:proofErr w:type="gramStart"/>
             <w:r>
               <w:rPr>
                 <w:rFonts w:ascii="Palatino Linotype" w:hAnsi="Palatino Linotype"/>
@@ -1232,6 +1226,7 @@
                 <w:szCs w:val="20"/>
               </w:rPr>
             </w:pPr>
+            <w:proofErr w:type="gramStart"/>
             <w:r>
               <w:rPr>
                 <w:rFonts w:ascii="Palatino Linotype" w:hAnsi="Palatino Linotype"/>
@@ -1270,6 +1265,7 @@
                 <w:szCs w:val="20"/>
               </w:rPr>
             </w:pPr>
+            <w:proofErr w:type="gramStart"/>
             <w:r>
               <w:rPr>
                 <w:rFonts w:ascii="Palatino Linotype" w:hAnsi="Palatino Linotype"/>
@@ -1351,6 +1347,7 @@
                 <w:szCs w:val="20"/>
               </w:rPr>
             </w:pPr>
+            <w:proofErr w:type="gramStart"/>
             <w:r>
               <w:rPr>
                 <w:rFonts w:ascii="Palatino Linotype" w:hAnsi="Palatino Linotype"/>
@@ -1389,6 +1386,7 @@
                 <w:szCs w:val="20"/>
               </w:rPr>
             </w:pPr>
+            <w:proofErr w:type="gramStart"/>
             <w:r>
               <w:rPr>
                 <w:rFonts w:ascii="Palatino Linotype" w:hAnsi="Palatino Linotype"/>
@@ -1427,6 +1425,7 @@
                 <w:szCs w:val="20"/>
               </w:rPr>
             </w:pPr>
+            <w:proofErr w:type="gramStart"/>
             <w:r>
               <w:rPr>
                 <w:rFonts w:ascii="Palatino Linotype" w:hAnsi="Palatino Linotype"/>
@@ -1508,6 +1507,7 @@
                 <w:szCs w:val="20"/>
               </w:rPr>
             </w:pPr>
+            <w:proofErr w:type="gramStart"/>
             <w:r>
               <w:rPr>
                 <w:rFonts w:ascii="Palatino Linotype" w:hAnsi="Palatino Linotype"/>
@@ -1546,6 +1546,7 @@
                 <w:szCs w:val="20"/>
               </w:rPr>
             </w:pPr>
+            <w:proofErr w:type="gramStart"/>
             <w:r>
               <w:rPr>
                 <w:rFonts w:ascii="Palatino Linotype" w:hAnsi="Palatino Linotype"/>
@@ -1584,6 +1585,7 @@
                 <w:szCs w:val="20"/>
               </w:rPr>
             </w:pPr>
+            <w:proofErr w:type="gramStart"/>
             <w:r>
               <w:rPr>
                 <w:rFonts w:ascii="Palatino Linotype" w:hAnsi="Palatino Linotype"/>
@@ -1665,15 +1667,16 @@
                 <w:szCs w:val="20"/>
               </w:rPr>
             </w:pPr>
-            <w:r>
-              <w:rPr>
-                <w:rFonts w:ascii="Palatino Linotype" w:hAnsi="Palatino Linotype"/>
-                <w:b/>
-                <w:bCs/>
-                <w:sz w:val="20"/>
-                <w:szCs w:val="20"/>
-              </w:rPr>
-              <w:t xml:space="preserve">$ 50</w:t>
+            <w:proofErr w:type="gramStart"/>
+            <w:r>
+              <w:rPr>
+                <w:rFonts w:ascii="Palatino Linotype" w:hAnsi="Palatino Linotype"/>
+                <w:b/>
+                <w:bCs/>
+                <w:sz w:val="20"/>
+                <w:szCs w:val="20"/>
+              </w:rPr>
+              <w:t xml:space="preserve">$ 0</w:t>
             </w:r>
           </w:p>
         </w:tc>
@@ -1703,6 +1706,7 @@
                 <w:szCs w:val="20"/>
               </w:rPr>
             </w:pPr>
+            <w:proofErr w:type="gramStart"/>
             <w:r>
               <w:rPr>
                 <w:rFonts w:ascii="Palatino Linotype" w:hAnsi="Palatino Linotype"/>
@@ -1741,6 +1745,7 @@
                 <w:szCs w:val="20"/>
               </w:rPr>
             </w:pPr>
+            <w:proofErr w:type="gramStart"/>
             <w:r>
               <w:rPr>
                 <w:rFonts w:ascii="Palatino Linotype" w:hAnsi="Palatino Linotype"/>
@@ -1842,15 +1847,16 @@
                 <w:szCs w:val="20"/>
               </w:rPr>
             </w:pPr>
-            <w:r>
-              <w:rPr>
-                <w:rFonts w:ascii="Palatino Linotype" w:hAnsi="Palatino Linotype"/>
-                <w:b/>
-                <w:bCs/>
-                <w:sz w:val="20"/>
-                <w:szCs w:val="20"/>
-              </w:rPr>
-              <w:t xml:space="preserve">$ 25</w:t>
+            <w:proofErr w:type="gramStart"/>
+            <w:r>
+              <w:rPr>
+                <w:rFonts w:ascii="Palatino Linotype" w:hAnsi="Palatino Linotype"/>
+                <w:b/>
+                <w:bCs/>
+                <w:sz w:val="20"/>
+                <w:szCs w:val="20"/>
+              </w:rPr>
+              <w:t xml:space="preserve">$ 0</w:t>
             </w:r>
           </w:p>
         </w:tc>
@@ -1880,6 +1886,7 @@
                 <w:szCs w:val="20"/>
               </w:rPr>
             </w:pPr>
+            <w:proofErr w:type="gramStart"/>
             <w:r>
               <w:rPr>
                 <w:rFonts w:ascii="Palatino Linotype" w:hAnsi="Palatino Linotype"/>
@@ -1918,6 +1925,7 @@
                 <w:szCs w:val="20"/>
               </w:rPr>
             </w:pPr>
+            <w:proofErr w:type="gramStart"/>
             <w:r>
               <w:rPr>
                 <w:rFonts w:ascii="Palatino Linotype" w:hAnsi="Palatino Linotype"/>
@@ -1999,15 +2007,16 @@
                 <w:szCs w:val="20"/>
               </w:rPr>
             </w:pPr>
-            <w:r>
-              <w:rPr>
-                <w:rFonts w:ascii="Palatino Linotype" w:hAnsi="Palatino Linotype"/>
-                <w:b/>
-                <w:bCs/>
-                <w:sz w:val="20"/>
-                <w:szCs w:val="20"/>
-              </w:rPr>
-              <w:t xml:space="preserve">10</w:t>
+            <w:proofErr w:type="gramStart"/>
+            <w:r>
+              <w:rPr>
+                <w:rFonts w:ascii="Palatino Linotype" w:hAnsi="Palatino Linotype"/>
+                <w:b/>
+                <w:bCs/>
+                <w:sz w:val="20"/>
+                <w:szCs w:val="20"/>
+              </w:rPr>
+              <w:t xml:space="preserve">None</w:t>
             </w:r>
           </w:p>
         </w:tc>
@@ -2037,6 +2046,7 @@
                 <w:szCs w:val="20"/>
               </w:rPr>
             </w:pPr>
+            <w:proofErr w:type="gramStart"/>
             <w:r>
               <w:rPr>
                 <w:rFonts w:ascii="Palatino Linotype" w:hAnsi="Palatino Linotype"/>
@@ -2075,6 +2085,7 @@
                 <w:szCs w:val="20"/>
               </w:rPr>
             </w:pPr>
+            <w:proofErr w:type="gramStart"/>
             <w:r>
               <w:rPr>
                 <w:rFonts w:ascii="Palatino Linotype" w:hAnsi="Palatino Linotype"/>
@@ -2176,6 +2187,7 @@
                 <w:szCs w:val="20"/>
               </w:rPr>
             </w:pPr>
+            <w:proofErr w:type="gramStart"/>
             <w:r>
               <w:rPr>
                 <w:rFonts w:ascii="Palatino Linotype" w:hAnsi="Palatino Linotype"/>
@@ -2214,6 +2226,7 @@
                 <w:szCs w:val="20"/>
               </w:rPr>
             </w:pPr>
+            <w:proofErr w:type="gramStart"/>
             <w:r>
               <w:rPr>
                 <w:rFonts w:ascii="Palatino Linotype" w:hAnsi="Palatino Linotype"/>
@@ -2252,6 +2265,7 @@
                 <w:szCs w:val="20"/>
               </w:rPr>
             </w:pPr>
+            <w:proofErr w:type="gramStart"/>
             <w:r>
               <w:rPr>
                 <w:rFonts w:ascii="Palatino Linotype" w:hAnsi="Palatino Linotype"/>
@@ -2490,7 +2504,7 @@
           <w:sz w:val="20"/>
           <w:szCs w:val="20"/>
         </w:rPr>
-        <w:t xml:space="preserve">February 24, 2022</w:t>
+        <w:t xml:space="preserve">February 25, 2022</w:t>
       </w:r>
       <w:r>
         <w:rPr>
@@ -2659,55 +2673,15 @@
           <w:szCs w:val="20"/>
         </w:rPr>
         <w:t xml:space="preserve"/>
-        <w:br/>
+      </w:r>
+      <w:r>
+        <w:rPr>
+          <w:rFonts w:ascii="Palatino Linotype" w:hAnsi="Palatino Linotype"/>
+          <w:sz w:val="20"/>
+          <w:szCs w:val="20"/>
+        </w:rPr>
         <w:t xml:space="preserve"/>
       </w:r>
-    </w:p>
-    <w:p>
-      <w:pPr>
-        <w:jc w:val="both"/>
-        <w:rPr>
-          <w:rFonts w:ascii="Palatino Linotype" w:hAnsi="Palatino Linotype"/>
-          <w:sz w:val="20"/>
-          <w:szCs w:val="20"/>
-        </w:rPr>
-      </w:pPr>
-      <w:r>
-        <w:rPr>
-          <w:rFonts w:ascii="Palatino Linotype" w:hAnsi="Palatino Linotype"/>
-          <w:b/>
-          <w:sz w:val="20"/>
-          <w:szCs w:val="20"/>
-        </w:rPr>
-        <w:t xml:space="preserve">Jail </w:t>
-      </w:r>
-      <w:r>
-        <w:rPr>
-          <w:rFonts w:ascii="Palatino Linotype" w:hAnsi="Palatino Linotype"/>
-          <w:b/>
-          <w:sz w:val="20"/>
-          <w:szCs w:val="20"/>
-        </w:rPr>
-        <w:t>Reporting</w:t>
-      </w:r>
-      <w:r>
-        <w:rPr>
-          <w:rFonts w:ascii="Palatino Linotype" w:hAnsi="Palatino Linotype"/>
-          <w:b/>
-          <w:sz w:val="20"/>
-          <w:szCs w:val="20"/>
-        </w:rPr>
-        <w:t xml:space="preserve"> Terms.</w:t>
-      </w:r>
-      <w:r>
-        <w:rPr>
-          <w:rFonts w:ascii="Palatino Linotype" w:hAnsi="Palatino Linotype"/>
-          <w:b/>
-          <w:sz w:val="20"/>
-          <w:szCs w:val="20"/>
-        </w:rPr>
-        <w:t xml:space="preserve">  </w:t>
-      </w:r>
       <w:r>
         <w:rPr>
           <w:rFonts w:ascii="Palatino Linotype" w:hAnsi="Palatino Linotype"/>
@@ -2716,1075 +2690,6 @@
         </w:rPr>
         <w:t xml:space="preserve"/>
       </w:r>
-      <w:r>
-        <w:rPr>
-          <w:rFonts w:ascii="Palatino Linotype" w:hAnsi="Palatino Linotype"/>
-          <w:sz w:val="20"/>
-          <w:szCs w:val="20"/>
-        </w:rPr>
-        <w:t xml:space="preserve">Defendant’s report date is </w:t>
-      </w:r>
-      <w:r>
-        <w:rPr>
-          <w:rFonts w:ascii="Palatino Linotype" w:hAnsi="Palatino Linotype"/>
-          <w:b/>
-          <w:sz w:val="20"/>
-          <w:szCs w:val="20"/>
-        </w:rPr>
-        <w:t xml:space="preserve">February 24, 2022</w:t>
-      </w:r>
-      <w:r>
-        <w:rPr>
-          <w:rFonts w:ascii="Palatino Linotype" w:hAnsi="Palatino Linotype"/>
-          <w:b/>
-          <w:sz w:val="20"/>
-          <w:szCs w:val="20"/>
-        </w:rPr>
-        <w:t xml:space="preserve"> at 08:30 AM</w:t>
-      </w:r>
-      <w:r>
-        <w:rPr>
-          <w:rFonts w:ascii="Palatino Linotype" w:hAnsi="Palatino Linotype"/>
-          <w:sz w:val="20"/>
-          <w:szCs w:val="20"/>
-        </w:rPr>
-        <w:t xml:space="preserve">.</w:t>
-      </w:r>
-      <w:r>
-        <w:rPr>
-          <w:rFonts w:ascii="Palatino Linotype" w:hAnsi="Palatino Linotype"/>
-          <w:sz w:val="20"/>
-          <w:szCs w:val="20"/>
-        </w:rPr>
-        <w:t xml:space="preserve"/>
-      </w:r>
-    </w:p>
-    <w:p>
-      <w:pPr>
-        <w:pStyle w:val="ListParagraph"/>
-        <w:numPr>
-          <w:ilvl w:val="0"/>
-          <w:numId w:val="3"/>
-        </w:numPr>
-        <w:jc w:val="both"/>
-        <w:rPr>
-          <w:rFonts w:ascii="Palatino Linotype" w:hAnsi="Palatino Linotype"/>
-          <w:sz w:val="20"/>
-          <w:szCs w:val="20"/>
-        </w:rPr>
-      </w:pPr>
-      <w:r>
-        <w:rPr>
-          <w:rFonts w:ascii="Palatino Linotype" w:hAnsi="Palatino Linotype"/>
-          <w:sz w:val="20"/>
-          <w:szCs w:val="20"/>
-        </w:rPr>
-        <w:t>Defendant shall report to jail time</w:t>
-      </w:r>
-      <w:r>
-        <w:rPr>
-          <w:rFonts w:ascii="Palatino Linotype" w:hAnsi="Palatino Linotype"/>
-          <w:sz w:val="20"/>
-          <w:szCs w:val="20"/>
-        </w:rPr>
-        <w:t>l</w:t>
-      </w:r>
-      <w:r>
-        <w:rPr>
-          <w:rFonts w:ascii="Palatino Linotype" w:hAnsi="Palatino Linotype"/>
-          <w:sz w:val="20"/>
-          <w:szCs w:val="20"/>
-        </w:rPr>
-        <w:t>y and sober.</w:t>
-      </w:r>
-    </w:p>
-    <w:p>
-      <w:pPr>
-        <w:pStyle w:val="ListParagraph"/>
-        <w:numPr>
-          <w:ilvl w:val="0"/>
-          <w:numId w:val="3"/>
-        </w:numPr>
-        <w:jc w:val="both"/>
-        <w:rPr>
-          <w:rFonts w:ascii="Palatino Linotype" w:hAnsi="Palatino Linotype"/>
-          <w:sz w:val="20"/>
-          <w:szCs w:val="20"/>
-        </w:rPr>
-      </w:pPr>
-      <w:r>
-        <w:rPr>
-          <w:rFonts w:ascii="Palatino Linotype" w:hAnsi="Palatino Linotype"/>
-          <w:sz w:val="20"/>
-          <w:szCs w:val="20"/>
-        </w:rPr>
-        <w:t xml:space="preserve">The jail days imposed shall be served</w:t>
-      </w:r>
-      <w:r>
-        <w:rPr>
-          <w:rFonts w:ascii="Palatino Linotype" w:hAnsi="Palatino Linotype"/>
-          <w:sz w:val="20"/>
-          <w:szCs w:val="20"/>
-        </w:rPr>
-        <w:t xml:space="preserve"> as</w:t>
-      </w:r>
-      <w:r>
-        <w:rPr>
-          <w:rFonts w:ascii="Palatino Linotype" w:hAnsi="Palatino Linotype"/>
-          <w:sz w:val="20"/>
-          <w:szCs w:val="20"/>
-        </w:rPr>
-        <w:t xml:space="preserve"> consecutive days. </w:t>
-      </w:r>
-      <w:r>
-        <w:rPr>
-          <w:rFonts w:ascii="Palatino Linotype" w:hAnsi="Palatino Linotype"/>
-          <w:sz w:val="20"/>
-          <w:szCs w:val="20"/>
-        </w:rPr>
-        <w:t xml:space="preserve"/>
-      </w:r>
-      <w:r>
-        <w:rPr>
-          <w:rFonts w:ascii="Palatino Linotype" w:hAnsi="Palatino Linotype"/>
-          <w:sz w:val="20"/>
-          <w:szCs w:val="20"/>
-        </w:rPr>
-        <w:t xml:space="preserve"/>
-      </w:r>
-      <w:r>
-        <w:rPr>
-          <w:rFonts w:ascii="Palatino Linotype" w:hAnsi="Palatino Linotype"/>
-          <w:sz w:val="20"/>
-          <w:szCs w:val="20"/>
-        </w:rPr>
-        <w:t xml:space="preserve"/>
-      </w:r>
-      <w:r>
-        <w:rPr>
-          <w:rFonts w:ascii="Palatino Linotype" w:hAnsi="Palatino Linotype"/>
-          <w:sz w:val="20"/>
-          <w:szCs w:val="20"/>
-        </w:rPr>
-        <w:t xml:space="preserve"/>
-      </w:r>
-    </w:p>
-    <w:p>
-      <w:pPr>
-        <w:pStyle w:val="ListParagraph"/>
-        <w:numPr>
-          <w:ilvl w:val="0"/>
-          <w:numId w:val="3"/>
-        </w:numPr>
-        <w:jc w:val="both"/>
-        <w:rPr>
-          <w:rFonts w:ascii="Palatino Linotype" w:hAnsi="Palatino Linotype"/>
-          <w:sz w:val="20"/>
-          <w:szCs w:val="20"/>
-        </w:rPr>
-      </w:pPr>
-      <w:r>
-        <w:rPr>
-          <w:rFonts w:ascii="Palatino Linotype" w:hAnsi="Palatino Linotype"/>
-          <w:sz w:val="20"/>
-          <w:szCs w:val="20"/>
-        </w:rPr>
-        <w:t>Defendant shall timely pay</w:t>
-      </w:r>
-      <w:r>
-        <w:rPr>
-          <w:rFonts w:ascii="Palatino Linotype" w:hAnsi="Palatino Linotype"/>
-          <w:sz w:val="20"/>
-          <w:szCs w:val="20"/>
-        </w:rPr>
-        <w:t>,</w:t>
-      </w:r>
-      <w:r>
-        <w:rPr>
-          <w:rFonts w:ascii="Palatino Linotype" w:hAnsi="Palatino Linotype"/>
-          <w:sz w:val="20"/>
-          <w:szCs w:val="20"/>
-        </w:rPr>
-        <w:t xml:space="preserve"> or dispute</w:t>
-      </w:r>
-      <w:r>
-        <w:rPr>
-          <w:rFonts w:ascii="Palatino Linotype" w:hAnsi="Palatino Linotype"/>
-          <w:sz w:val="20"/>
-          <w:szCs w:val="20"/>
-        </w:rPr>
-        <w:t>,</w:t>
-      </w:r>
-      <w:r>
-        <w:rPr>
-          <w:rFonts w:ascii="Palatino Linotype" w:hAnsi="Palatino Linotype"/>
-          <w:sz w:val="20"/>
-          <w:szCs w:val="20"/>
-        </w:rPr>
-        <w:t xml:space="preserve"> confinement costs billed pursuant to R.C. 2929.37 or be subject to certificate of judgment by the Clerk.</w:t>
-      </w:r>
-    </w:p>
-    <w:p>
-      <w:pPr>
-        <w:jc w:val="both"/>
-        <w:rPr>
-          <w:rFonts w:ascii="Palatino Linotype" w:hAnsi="Palatino Linotype"/>
-          <w:sz w:val="20"/>
-          <w:szCs w:val="20"/>
-        </w:rPr>
-      </w:pPr>
-      <w:r>
-        <w:rPr>
-          <w:rFonts w:ascii="Palatino Linotype" w:hAnsi="Palatino Linotype"/>
-          <w:sz w:val="20"/>
-          <w:szCs w:val="20"/>
-        </w:rPr>
-        <w:t xml:space="preserve"/>
-      </w:r>
-      <w:r>
-        <w:rPr>
-          <w:rFonts w:ascii="Palatino Linotype" w:hAnsi="Palatino Linotype"/>
-          <w:sz w:val="20"/>
-          <w:szCs w:val="20"/>
-        </w:rPr>
-        <w:t xml:space="preserve"/>
-      </w:r>
-      <w:r>
-        <w:rPr>
-          <w:rFonts w:ascii="Palatino Linotype" w:hAnsi="Palatino Linotype"/>
-          <w:sz w:val="20"/>
-          <w:szCs w:val="20"/>
-        </w:rPr>
-        <w:t xml:space="preserve"/>
-      </w:r>
-      <w:r>
-        <w:rPr>
-          <w:rFonts w:ascii="Palatino Linotype" w:hAnsi="Palatino Linotype"/>
-          <w:sz w:val="20"/>
-          <w:szCs w:val="20"/>
-        </w:rPr>
-        <w:t xml:space="preserve"/>
-      </w:r>
-      <w:r>
-        <w:rPr>
-          <w:rFonts w:ascii="Palatino Linotype" w:hAnsi="Palatino Linotype"/>
-          <w:sz w:val="20"/>
-          <w:szCs w:val="20"/>
-        </w:rPr>
-        <w:t xml:space="preserve"/>
-      </w:r>
-      <w:r>
-        <w:rPr>
-          <w:rFonts w:ascii="Palatino Linotype" w:hAnsi="Palatino Linotype"/>
-          <w:sz w:val="20"/>
-          <w:szCs w:val="20"/>
-        </w:rPr>
-        <w:t xml:space="preserve"/>
-        <w:br/>
-        <w:t xml:space="preserve"/>
-      </w:r>
-    </w:p>
-    <w:p>
-      <w:pPr>
-        <w:jc w:val="both"/>
-        <w:rPr>
-          <w:rFonts w:ascii="Palatino Linotype" w:hAnsi="Palatino Linotype"/>
-          <w:b/>
-          <w:sz w:val="20"/>
-          <w:szCs w:val="20"/>
-        </w:rPr>
-      </w:pPr>
-      <w:r>
-        <w:rPr>
-          <w:rFonts w:ascii="Palatino Linotype" w:hAnsi="Palatino Linotype"/>
-          <w:b/>
-          <w:sz w:val="20"/>
-          <w:szCs w:val="20"/>
-        </w:rPr>
-        <w:t>Community Control</w:t>
-      </w:r>
-      <w:r>
-        <w:rPr>
-          <w:rFonts w:ascii="Palatino Linotype" w:hAnsi="Palatino Linotype"/>
-          <w:b/>
-          <w:sz w:val="20"/>
-          <w:szCs w:val="20"/>
-        </w:rPr>
-        <w:t>.</w:t>
-      </w:r>
-      <w:r>
-        <w:rPr>
-          <w:rFonts w:ascii="Palatino Linotype" w:hAnsi="Palatino Linotype"/>
-          <w:b/>
-          <w:sz w:val="20"/>
-          <w:szCs w:val="20"/>
-        </w:rPr>
-        <w:t xml:space="preserve">  </w:t>
-      </w:r>
-      <w:r>
-        <w:rPr>
-          <w:rFonts w:ascii="Palatino Linotype" w:hAnsi="Palatino Linotype"/>
-          <w:sz w:val="20"/>
-          <w:szCs w:val="20"/>
-        </w:rPr>
-        <w:t xml:space="preserve">For a period of </w:t>
-      </w:r>
-      <w:r>
-        <w:rPr>
-          <w:rFonts w:ascii="Palatino Linotype" w:hAnsi="Palatino Linotype"/>
-          <w:b/>
-          <w:sz w:val="20"/>
-          <w:szCs w:val="20"/>
-          <w:u w:val="single"/>
-        </w:rPr>
-        <w:t xml:space="preserve">1 year</w:t>
-      </w:r>
-      <w:r>
-        <w:rPr>
-          <w:rFonts w:ascii="Palatino Linotype" w:hAnsi="Palatino Linotype"/>
-          <w:sz w:val="20"/>
-          <w:szCs w:val="20"/>
-        </w:rPr>
-        <w:t xml:space="preserve">, Defendant shall be under </w:t>
-      </w:r>
-      <w:r>
-        <w:rPr>
-          <w:rFonts w:ascii="Palatino Linotype" w:hAnsi="Palatino Linotype"/>
-          <w:b/>
-          <w:sz w:val="20"/>
-          <w:szCs w:val="20"/>
-          <w:u w:val="single"/>
-        </w:rPr>
-        <w:t xml:space="preserve">basic</w:t>
-      </w:r>
-      <w:r>
-        <w:rPr>
-          <w:rFonts w:ascii="Palatino Linotype" w:hAnsi="Palatino Linotype"/>
-          <w:b/>
-          <w:sz w:val="20"/>
-          <w:szCs w:val="20"/>
-          <w:u w:val="single"/>
-        </w:rPr>
-        <w:t xml:space="preserve"> </w:t>
-      </w:r>
-      <w:r>
-        <w:rPr>
-          <w:rFonts w:ascii="Palatino Linotype" w:hAnsi="Palatino Linotype"/>
-          <w:b/>
-          <w:sz w:val="20"/>
-          <w:szCs w:val="20"/>
-          <w:u w:val="single"/>
-        </w:rPr>
-        <w:t>supervision</w:t>
-      </w:r>
-      <w:r>
-        <w:rPr>
-          <w:rFonts w:ascii="Palatino Linotype" w:hAnsi="Palatino Linotype"/>
-          <w:sz w:val="20"/>
-          <w:szCs w:val="20"/>
-        </w:rPr>
-        <w:t xml:space="preserve"> </w:t>
-      </w:r>
-      <w:r>
-        <w:rPr>
-          <w:rFonts w:ascii="Palatino Linotype" w:hAnsi="Palatino Linotype"/>
-          <w:sz w:val="20"/>
-          <w:szCs w:val="20"/>
-        </w:rPr>
-        <w:t>with the Office of Community Control.  The Court advised Defendant that as a result of any failure to comply with the terms of community control, the Court may impose a longer term of community control up to a total of 5 years; impose a definite jail term to include any days stayed or otherwise authorized by law; and/or otherwise modify the terms of community control set forth below.</w:t>
-      </w:r>
-    </w:p>
-    <w:p>
-      <w:pPr>
-        <w:spacing w:line="276" w:lineRule="auto"/>
-        <w:jc w:val="both"/>
-        <w:rPr>
-          <w:rFonts w:ascii="Palatino Linotype" w:hAnsi="Palatino Linotype"/>
-          <w:b/>
-          <w:sz w:val="20"/>
-          <w:szCs w:val="20"/>
-        </w:rPr>
-      </w:pPr>
-    </w:p>
-    <w:p>
-      <w:pPr>
-        <w:jc w:val="both"/>
-        <w:rPr>
-          <w:rFonts w:ascii="Palatino Linotype" w:hAnsi="Palatino Linotype"/>
-          <w:sz w:val="20"/>
-          <w:szCs w:val="20"/>
-        </w:rPr>
-      </w:pPr>
-      <w:r>
-        <w:rPr>
-          <w:rFonts w:ascii="Palatino Linotype" w:hAnsi="Palatino Linotype"/>
-          <w:sz w:val="20"/>
-          <w:szCs w:val="20"/>
-        </w:rPr>
-        <w:t xml:space="preserve">While subject to </w:t>
-      </w:r>
-      <w:r>
-        <w:rPr>
-          <w:rFonts w:ascii="Palatino Linotype" w:hAnsi="Palatino Linotype"/>
-          <w:sz w:val="20"/>
-          <w:szCs w:val="20"/>
-        </w:rPr>
-        <w:t xml:space="preserve">community control, Defendant shall: </w:t>
-      </w:r>
-    </w:p>
-    <w:p>
-      <w:pPr>
-        <w:jc w:val="both"/>
-        <w:rPr>
-          <w:rFonts w:ascii="Palatino Linotype" w:hAnsi="Palatino Linotype"/>
-          <w:sz w:val="20"/>
-          <w:szCs w:val="20"/>
-        </w:rPr>
-      </w:pPr>
-    </w:p>
-    <w:p>
-      <w:pPr>
-        <w:ind w:firstLine="419"/>
-        <w:jc w:val="both"/>
-        <w:rPr>
-          <w:rFonts w:ascii="Palatino Linotype" w:hAnsi="Palatino Linotype"/>
-          <w:sz w:val="20"/>
-          <w:szCs w:val="20"/>
-          <w:u w:val="single"/>
-        </w:rPr>
-      </w:pPr>
-      <w:r>
-        <w:rPr>
-          <w:rFonts w:ascii="Palatino Linotype" w:hAnsi="Palatino Linotype"/>
-          <w:sz w:val="20"/>
-          <w:szCs w:val="20"/>
-          <w:u w:val="single"/>
-        </w:rPr>
-        <w:t>General Terms</w:t>
-      </w:r>
-    </w:p>
-    <w:p>
-      <w:pPr>
-        <w:pStyle w:val="ListParagraph"/>
-        <w:widowControl/>
-        <w:numPr>
-          <w:ilvl w:val="0"/>
-          <w:numId w:val="2"/>
-        </w:numPr>
-        <w:autoSpaceDE/>
-        <w:autoSpaceDN/>
-        <w:adjustRightInd/>
-        <w:jc w:val="both"/>
-        <w:rPr>
-          <w:rFonts w:ascii="Palatino Linotype" w:hAnsi="Palatino Linotype"/>
-          <w:sz w:val="20"/>
-          <w:szCs w:val="20"/>
-        </w:rPr>
-      </w:pPr>
-      <w:r>
-        <w:rPr>
-          <w:rFonts w:ascii="Palatino Linotype" w:hAnsi="Palatino Linotype"/>
-          <w:sz w:val="20"/>
-          <w:szCs w:val="20"/>
-        </w:rPr>
-        <w:t>Report forthwith to the Office of Community Control.</w:t>
-      </w:r>
-    </w:p>
-    <w:p>
-      <w:pPr>
-        <w:pStyle w:val="ListParagraph"/>
-        <w:widowControl/>
-        <w:numPr>
-          <w:ilvl w:val="0"/>
-          <w:numId w:val="2"/>
-        </w:numPr>
-        <w:autoSpaceDE/>
-        <w:autoSpaceDN/>
-        <w:adjustRightInd/>
-        <w:jc w:val="both"/>
-        <w:rPr>
-          <w:rFonts w:ascii="Palatino Linotype" w:hAnsi="Palatino Linotype"/>
-          <w:sz w:val="20"/>
-          <w:szCs w:val="20"/>
-        </w:rPr>
-      </w:pPr>
-      <w:r>
-        <w:rPr>
-          <w:rFonts w:ascii="Palatino Linotype" w:hAnsi="Palatino Linotype"/>
-          <w:sz w:val="20"/>
-          <w:szCs w:val="20"/>
-        </w:rPr>
-        <w:t>Abide by the law, comply with the community control</w:t>
-      </w:r>
-      <w:r>
-        <w:rPr>
-          <w:rFonts w:ascii="Palatino Linotype" w:hAnsi="Palatino Linotype"/>
-          <w:sz w:val="20"/>
-          <w:szCs w:val="20"/>
-        </w:rPr>
-        <w:t xml:space="preserve"> terms set by the Office of Community Control</w:t>
-      </w:r>
-      <w:r>
-        <w:rPr>
-          <w:rFonts w:ascii="Palatino Linotype" w:hAnsi="Palatino Linotype"/>
-          <w:sz w:val="20"/>
-          <w:szCs w:val="20"/>
-        </w:rPr>
-        <w:t xml:space="preserve">, and not leave the state without the permission of the Court and/or </w:t>
-      </w:r>
-      <w:r>
-        <w:rPr>
-          <w:rFonts w:ascii="Palatino Linotype" w:hAnsi="Palatino Linotype"/>
-          <w:sz w:val="20"/>
-          <w:szCs w:val="20"/>
-        </w:rPr>
-        <w:t>the Office of Community Control</w:t>
-      </w:r>
-      <w:r>
-        <w:rPr>
-          <w:rFonts w:ascii="Palatino Linotype" w:hAnsi="Palatino Linotype"/>
-          <w:sz w:val="20"/>
-          <w:szCs w:val="20"/>
-        </w:rPr>
-        <w:t>.</w:t>
-      </w:r>
-    </w:p>
-    <w:p>
-      <w:pPr>
-        <w:pStyle w:val="ListParagraph"/>
-        <w:widowControl/>
-        <w:numPr>
-          <w:ilvl w:val="0"/>
-          <w:numId w:val="2"/>
-        </w:numPr>
-        <w:autoSpaceDE/>
-        <w:autoSpaceDN/>
-        <w:adjustRightInd/>
-        <w:jc w:val="both"/>
-        <w:rPr>
-          <w:rFonts w:ascii="Palatino Linotype" w:hAnsi="Palatino Linotype"/>
-          <w:sz w:val="20"/>
-          <w:szCs w:val="20"/>
-        </w:rPr>
-      </w:pPr>
-      <w:r>
-        <w:rPr>
-          <w:rFonts w:ascii="Palatino Linotype" w:hAnsi="Palatino Linotype"/>
-          <w:sz w:val="20"/>
-          <w:szCs w:val="20"/>
-        </w:rPr>
-        <w:t xml:space="preserve">Pay probation fees monthly.  </w:t>
-      </w:r>
-    </w:p>
-    <w:p>
-      <w:pPr>
-        <w:pStyle w:val="ListParagraph"/>
-        <w:widowControl/>
-        <w:numPr>
-          <w:ilvl w:val="0"/>
-          <w:numId w:val="2"/>
-        </w:numPr>
-        <w:autoSpaceDE/>
-        <w:autoSpaceDN/>
-        <w:adjustRightInd/>
-        <w:jc w:val="both"/>
-        <w:rPr>
-          <w:rFonts w:ascii="Palatino Linotype" w:hAnsi="Palatino Linotype"/>
-          <w:b/>
-          <w:bCs/>
-          <w:sz w:val="20"/>
-          <w:szCs w:val="20"/>
-        </w:rPr>
-      </w:pPr>
-      <w:r>
-        <w:rPr>
-          <w:rFonts w:ascii="Palatino Linotype" w:hAnsi="Palatino Linotype"/>
-          <w:sz w:val="20"/>
-          <w:szCs w:val="20"/>
-        </w:rPr>
-        <w:t>Make all reasonable effort to obtain and maintain employment.  Defendant shall report any change in employment status immediately.</w:t>
-      </w:r>
-      <w:r>
-        <w:rPr>
-          <w:rFonts w:ascii="Palatino Linotype" w:hAnsi="Palatino Linotype"/>
-          <w:sz w:val="20"/>
-          <w:szCs w:val="20"/>
-        </w:rPr>
-        <w:t xml:space="preserve"> </w:t>
-      </w:r>
-    </w:p>
-    <w:p>
-      <w:pPr>
-        <w:pStyle w:val="ListParagraph"/>
-        <w:widowControl/>
-        <w:numPr>
-          <w:ilvl w:val="0"/>
-          <w:numId w:val="2"/>
-        </w:numPr>
-        <w:autoSpaceDE/>
-        <w:autoSpaceDN/>
-        <w:adjustRightInd/>
-        <w:jc w:val="both"/>
-        <w:rPr>
-          <w:rFonts w:ascii="Palatino Linotype" w:hAnsi="Palatino Linotype"/>
-          <w:b/>
-          <w:bCs/>
-          <w:sz w:val="20"/>
-          <w:szCs w:val="20"/>
-        </w:rPr>
-      </w:pPr>
-      <w:r>
-        <w:rPr>
-          <w:rFonts w:ascii="Palatino Linotype" w:hAnsi="Palatino Linotype"/>
-          <w:sz w:val="20"/>
-          <w:szCs w:val="20"/>
-        </w:rPr>
-        <w:t>Submit to alcohol/drug testing at the request of community control or any other law enforcement officer.</w:t>
-      </w:r>
-    </w:p>
-    <w:p>
-      <w:pPr>
-        <w:pStyle w:val="ListParagraph"/>
-        <w:widowControl/>
-        <w:numPr>
-          <w:ilvl w:val="0"/>
-          <w:numId w:val="2"/>
-        </w:numPr>
-        <w:autoSpaceDE/>
-        <w:autoSpaceDN/>
-        <w:adjustRightInd/>
-        <w:jc w:val="both"/>
-        <w:rPr>
-          <w:rFonts w:ascii="Palatino Linotype" w:hAnsi="Palatino Linotype"/>
-          <w:b/>
-          <w:bCs/>
-          <w:sz w:val="20"/>
-          <w:szCs w:val="20"/>
-        </w:rPr>
-      </w:pPr>
-      <w:r>
-        <w:rPr>
-          <w:rFonts w:ascii="Palatino Linotype" w:hAnsi="Palatino Linotype"/>
-          <w:sz w:val="20"/>
-          <w:szCs w:val="20"/>
-        </w:rPr>
-        <w:t>Not possess/consume/purchase any alcoholic beverages or drugs of abuse.</w:t>
-      </w:r>
-    </w:p>
-    <w:p>
-      <w:pPr>
-        <w:widowControl/>
-        <w:autoSpaceDE/>
-        <w:autoSpaceDN/>
-        <w:adjustRightInd/>
-        <w:ind w:left="419"/>
-        <w:jc w:val="both"/>
-        <w:rPr>
-          <w:rFonts w:ascii="Palatino Linotype" w:hAnsi="Palatino Linotype"/>
-          <w:b/>
-          <w:bCs/>
-          <w:sz w:val="20"/>
-          <w:szCs w:val="20"/>
-        </w:rPr>
-      </w:pPr>
-    </w:p>
-    <w:p>
-      <w:pPr>
-        <w:widowControl/>
-        <w:autoSpaceDE/>
-        <w:autoSpaceDN/>
-        <w:adjustRightInd/>
-        <w:ind w:left="419"/>
-        <w:jc w:val="both"/>
-        <w:rPr>
-          <w:rFonts w:ascii="Palatino Linotype" w:hAnsi="Palatino Linotype"/>
-          <w:bCs/>
-          <w:sz w:val="20"/>
-          <w:szCs w:val="20"/>
-          <w:u w:val="single"/>
-        </w:rPr>
-      </w:pPr>
-      <w:r>
-        <w:rPr>
-          <w:rFonts w:ascii="Palatino Linotype" w:hAnsi="Palatino Linotype"/>
-          <w:bCs/>
-          <w:sz w:val="20"/>
-          <w:szCs w:val="20"/>
-          <w:u w:val="single"/>
-        </w:rPr>
-        <w:t>Additional Terms</w:t>
-      </w:r>
-      <w:r>
-        <w:rPr>
-          <w:rFonts w:ascii="Palatino Linotype" w:hAnsi="Palatino Linotype"/>
-          <w:sz w:val="20"/>
-          <w:szCs w:val="20"/>
-        </w:rPr>
-        <w:t xml:space="preserve"/>
-      </w:r>
-      <w:r>
-        <w:rPr>
-          <w:rFonts w:ascii="Palatino Linotype" w:hAnsi="Palatino Linotype"/>
-          <w:sz w:val="20"/>
-          <w:szCs w:val="20"/>
-        </w:rPr>
-        <w:t xml:space="preserve"/>
-      </w:r>
-      <w:r>
-        <w:rPr>
-          <w:rFonts w:ascii="Palatino Linotype" w:hAnsi="Palatino Linotype"/>
-          <w:sz w:val="20"/>
-          <w:szCs w:val="20"/>
-        </w:rPr>
-        <w:t xml:space="preserve"/>
-      </w:r>
-      <w:r>
-        <w:rPr>
-          <w:rFonts w:ascii="Palatino Linotype" w:hAnsi="Palatino Linotype"/>
-          <w:sz w:val="20"/>
-          <w:szCs w:val="20"/>
-        </w:rPr>
-        <w:t xml:space="preserve">  </w:t>
-      </w:r>
-    </w:p>
-    <w:p>
-      <w:pPr>
-        <w:pStyle w:val="ListParagraph"/>
-        <w:widowControl/>
-        <w:numPr>
-          <w:ilvl w:val="0"/>
-          <w:numId w:val="2"/>
-        </w:numPr>
-        <w:autoSpaceDE/>
-        <w:autoSpaceDN/>
-        <w:adjustRightInd/>
-        <w:jc w:val="both"/>
-        <w:rPr>
-          <w:rFonts w:ascii="Palatino Linotype" w:hAnsi="Palatino Linotype"/>
-          <w:bCs/>
-          <w:sz w:val="20"/>
-          <w:szCs w:val="20"/>
-        </w:rPr>
-      </w:pPr>
-      <w:r>
-        <w:rPr>
-          <w:rFonts w:ascii="Palatino Linotype" w:hAnsi="Palatino Linotype"/>
-          <w:bCs/>
-          <w:sz w:val="20"/>
-          <w:szCs w:val="20"/>
-        </w:rPr>
-        <w:t>Within 90 days provide proof of completion of</w:t>
-      </w:r>
-      <w:r>
-        <w:rPr>
-          <w:rFonts w:ascii="Palatino Linotype" w:hAnsi="Palatino Linotype"/>
-          <w:sz w:val="20"/>
-          <w:szCs w:val="20"/>
-        </w:rPr>
-        <w:t xml:space="preserve"> </w:t>
-      </w:r>
-      <w:r>
-        <w:rPr>
-          <w:rFonts w:ascii="Palatino Linotype" w:hAnsi="Palatino Linotype"/>
-          <w:bCs/>
-          <w:sz w:val="20"/>
-          <w:szCs w:val="20"/>
-        </w:rPr>
-        <w:t xml:space="preserve">an</w:t>
-      </w:r>
-      <w:r>
-        <w:rPr>
-          <w:rFonts w:ascii="Palatino Linotype" w:hAnsi="Palatino Linotype"/>
-          <w:bCs/>
-          <w:sz w:val="20"/>
-          <w:szCs w:val="20"/>
-        </w:rPr>
-        <w:t xml:space="preserve"> approved</w:t>
-      </w:r>
-      <w:r>
-        <w:rPr>
-          <w:rFonts w:ascii="Palatino Linotype" w:hAnsi="Palatino Linotype"/>
-          <w:bCs/>
-          <w:sz w:val="20"/>
-          <w:szCs w:val="20"/>
-        </w:rPr>
-        <w:t xml:space="preserve"> anti-theft/shoplifting program.</w:t>
-      </w:r>
-      <w:r>
-        <w:rPr>
-          <w:rFonts w:ascii="Palatino Linotype" w:hAnsi="Palatino Linotype"/>
-          <w:bCs/>
-          <w:sz w:val="20"/>
-          <w:szCs w:val="20"/>
-        </w:rPr>
-        <w:t xml:space="preserve"> </w:t>
-      </w:r>
-      <w:r>
-        <w:rPr>
-          <w:rFonts w:ascii="Palatino Linotype" w:hAnsi="Palatino Linotype"/>
-          <w:sz w:val="20"/>
-          <w:szCs w:val="20"/>
-        </w:rPr>
-        <w:t xml:space="preserve"/>
-      </w:r>
-      <w:r>
-        <w:rPr>
-          <w:rFonts w:ascii="Palatino Linotype" w:hAnsi="Palatino Linotype"/>
-          <w:sz w:val="20"/>
-          <w:szCs w:val="20"/>
-        </w:rPr>
-        <w:t xml:space="preserve">  </w:t>
-      </w:r>
-    </w:p>
-    <w:p>
-      <w:pPr>
-        <w:pStyle w:val="ListParagraph"/>
-        <w:widowControl/>
-        <w:numPr>
-          <w:ilvl w:val="0"/>
-          <w:numId w:val="2"/>
-        </w:numPr>
-        <w:autoSpaceDE/>
-        <w:autoSpaceDN/>
-        <w:adjustRightInd/>
-        <w:jc w:val="both"/>
-        <w:rPr>
-          <w:rFonts w:ascii="Palatino Linotype" w:hAnsi="Palatino Linotype"/>
-          <w:bCs/>
-          <w:sz w:val="20"/>
-          <w:szCs w:val="20"/>
-        </w:rPr>
-      </w:pPr>
-      <w:r>
-        <w:rPr>
-          <w:rFonts w:ascii="Palatino Linotype" w:hAnsi="Palatino Linotype"/>
-          <w:bCs/>
-          <w:sz w:val="20"/>
-          <w:szCs w:val="20"/>
-        </w:rPr>
-        <w:t xml:space="preserve">Within 90 days obtain a mental health evaluation and comply with any treatment and/or counseling recommendations.  Defendant shall sign a release/consent to permit community control to obtain a copy of records.  Defendant shall provide community control with proof of monthly compliance.</w:t>
-      </w:r>
-      <w:r>
-        <w:rPr>
-          <w:rFonts w:ascii="Palatino Linotype" w:hAnsi="Palatino Linotype"/>
-          <w:bCs/>
-          <w:sz w:val="20"/>
-          <w:szCs w:val="20"/>
-        </w:rPr>
-        <w:t xml:space="preserve"> </w:t>
-      </w:r>
-      <w:r>
-        <w:rPr>
-          <w:rFonts w:ascii="Palatino Linotype" w:hAnsi="Palatino Linotype"/>
-          <w:sz w:val="20"/>
-          <w:szCs w:val="20"/>
-        </w:rPr>
-        <w:t xml:space="preserve"/>
-      </w:r>
-      <w:r>
-        <w:rPr>
-          <w:rFonts w:ascii="Palatino Linotype" w:hAnsi="Palatino Linotype"/>
-          <w:sz w:val="20"/>
-          <w:szCs w:val="20"/>
-        </w:rPr>
-        <w:t xml:space="preserve">  </w:t>
-      </w:r>
-    </w:p>
-    <w:p>
-      <w:pPr>
-        <w:pStyle w:val="ListParagraph"/>
-        <w:widowControl/>
-        <w:numPr>
-          <w:ilvl w:val="0"/>
-          <w:numId w:val="2"/>
-        </w:numPr>
-        <w:autoSpaceDE/>
-        <w:autoSpaceDN/>
-        <w:adjustRightInd/>
-        <w:jc w:val="both"/>
-        <w:rPr>
-          <w:rFonts w:ascii="Palatino Linotype" w:hAnsi="Palatino Linotype"/>
-          <w:b/>
-          <w:bCs/>
-          <w:sz w:val="20"/>
-          <w:szCs w:val="20"/>
-        </w:rPr>
-      </w:pPr>
-      <w:r>
-        <w:rPr>
-          <w:rFonts w:ascii="Palatino Linotype" w:hAnsi="Palatino Linotype"/>
-          <w:sz w:val="20"/>
-          <w:szCs w:val="20"/>
-        </w:rPr>
-        <w:t xml:space="preserve">Within 60 days pay restitution of </w:t>
-      </w:r>
-      <w:r>
-        <w:rPr>
-          <w:rFonts w:ascii="Palatino Linotype" w:hAnsi="Palatino Linotype"/>
-          <w:b/>
-          <w:sz w:val="20"/>
-          <w:szCs w:val="20"/>
-        </w:rPr>
-        <w:t>$</w:t>
-      </w:r>
-      <w:r>
-        <w:rPr>
-          <w:rFonts w:ascii="Palatino Linotype" w:hAnsi="Palatino Linotype"/>
-          <w:b/>
-          <w:sz w:val="20"/>
-          <w:szCs w:val="20"/>
-        </w:rPr>
-        <w:t xml:space="preserve">450.00</w:t>
-      </w:r>
-      <w:r>
-        <w:rPr>
-          <w:rFonts w:ascii="Palatino Linotype" w:hAnsi="Palatino Linotype"/>
-          <w:sz w:val="20"/>
-          <w:szCs w:val="20"/>
-        </w:rPr>
-        <w:t xml:space="preserve">, for which judgment is granted, </w:t>
-      </w:r>
-      <w:r>
-        <w:rPr>
-          <w:rFonts w:ascii="Palatino Linotype" w:hAnsi="Palatino Linotype"/>
-          <w:sz w:val="20"/>
-          <w:szCs w:val="20"/>
-        </w:rPr>
-        <w:t xml:space="preserve">payable </w:t>
-      </w:r>
-      <w:r>
-        <w:rPr>
-          <w:rFonts w:ascii="Palatino Linotype" w:hAnsi="Palatino Linotype"/>
-          <w:sz w:val="20"/>
-          <w:szCs w:val="20"/>
-        </w:rPr>
-        <w:t xml:space="preserve">through the Clerk’s office with </w:t>
-      </w:r>
-      <w:r>
-        <w:rPr>
-          <w:rFonts w:ascii="Palatino Linotype" w:hAnsi="Palatino Linotype"/>
-          <w:sz w:val="20"/>
-          <w:szCs w:val="20"/>
-        </w:rPr>
-        <w:t xml:space="preserve">cash, or with a </w:t>
-      </w:r>
-      <w:r>
-        <w:rPr>
-          <w:rFonts w:ascii="Palatino Linotype" w:hAnsi="Palatino Linotype"/>
-          <w:sz w:val="20"/>
-          <w:szCs w:val="20"/>
-        </w:rPr>
-        <w:t xml:space="preserve">cashier’s check or money order payable </w:t>
-      </w:r>
-      <w:r>
-        <w:rPr>
-          <w:rFonts w:ascii="Palatino Linotype" w:hAnsi="Palatino Linotype"/>
-          <w:sz w:val="20"/>
-          <w:szCs w:val="20"/>
-        </w:rPr>
-        <w:lastRenderedPageBreak/>
-        <w:t>to</w:t>
-      </w:r>
-      <w:r>
-        <w:rPr>
-          <w:rFonts w:ascii="Palatino Linotype" w:hAnsi="Palatino Linotype"/>
-          <w:b/>
-          <w:sz w:val="20"/>
-          <w:szCs w:val="20"/>
-        </w:rPr>
-        <w:t xml:space="preserve"> </w:t>
-      </w:r>
-      <w:r>
-        <w:rPr>
-          <w:rFonts w:ascii="Palatino Linotype" w:hAnsi="Palatino Linotype"/>
-          <w:sz w:val="20"/>
-          <w:szCs w:val="20"/>
-          <w:u w:val="single"/>
-        </w:rPr>
-        <w:t xml:space="preserve">Justin Kudela</w:t>
-      </w:r>
-      <w:r>
-        <w:rPr>
-          <w:rFonts w:ascii="Palatino Linotype" w:hAnsi="Palatino Linotype"/>
-          <w:sz w:val="20"/>
-          <w:szCs w:val="20"/>
-        </w:rPr>
-        <w:t>.  The Court ORDERS that any payments made by Defendant be first directed toward the payment of restitution.</w:t>
-      </w:r>
-      <w:r>
-        <w:rPr>
-          <w:rFonts w:ascii="Palatino Linotype" w:hAnsi="Palatino Linotype"/>
-          <w:sz w:val="20"/>
-          <w:szCs w:val="20"/>
-        </w:rPr>
-        <w:t xml:space="preserve"/>
-      </w:r>
-      <w:r>
-        <w:rPr>
-          <w:rFonts w:ascii="Palatino Linotype" w:hAnsi="Palatino Linotype"/>
-          <w:sz w:val="20"/>
-          <w:szCs w:val="20"/>
-        </w:rPr>
-        <w:t xml:space="preserve"/>
-      </w:r>
-      <w:r>
-        <w:rPr>
-          <w:rFonts w:ascii="Palatino Linotype" w:hAnsi="Palatino Linotype"/>
-          <w:sz w:val="20"/>
-          <w:szCs w:val="20"/>
-        </w:rPr>
-        <w:t xml:space="preserve"/>
-      </w:r>
-      <w:r>
-        <w:rPr>
-          <w:rFonts w:ascii="Palatino Linotype" w:hAnsi="Palatino Linotype"/>
-          <w:sz w:val="20"/>
-          <w:szCs w:val="20"/>
-        </w:rPr>
-        <w:t xml:space="preserve"/>
-      </w:r>
-      <w:r>
-        <w:rPr>
-          <w:rFonts w:ascii="Palatino Linotype" w:hAnsi="Palatino Linotype"/>
-          <w:sz w:val="20"/>
-          <w:szCs w:val="20"/>
-        </w:rPr>
-        <w:t xml:space="preserve"/>
-      </w:r>
-      <w:r>
-        <w:rPr>
-          <w:rFonts w:ascii="Palatino Linotype" w:hAnsi="Palatino Linotype"/>
-          <w:sz w:val="20"/>
-          <w:szCs w:val="20"/>
-        </w:rPr>
-        <w:t xml:space="preserve"/>
-      </w:r>
-      <w:r>
-        <w:rPr>
-          <w:rFonts w:ascii="Palatino Linotype" w:hAnsi="Palatino Linotype"/>
-          <w:sz w:val="20"/>
-          <w:szCs w:val="20"/>
-        </w:rPr>
-        <w:t xml:space="preserve"/>
-      </w:r>
-      <w:r>
-        <w:rPr>
-          <w:rFonts w:ascii="Palatino Linotype" w:hAnsi="Palatino Linotype"/>
-          <w:sz w:val="20"/>
-          <w:szCs w:val="20"/>
-        </w:rPr>
-        <w:t xml:space="preserve"/>
-      </w:r>
-    </w:p>
-    <w:p>
-      <w:pPr>
-        <w:jc w:val="both"/>
-        <w:rPr>
-          <w:rFonts w:ascii="Palatino Linotype" w:hAnsi="Palatino Linotype"/>
-          <w:sz w:val="20"/>
-          <w:szCs w:val="20"/>
-        </w:rPr>
-      </w:pPr>
       <w:r>
         <w:rPr>
           <w:rFonts w:ascii="Palatino Linotype" w:hAnsi="Palatino Linotype"/>
@@ -3930,13 +2835,14 @@
         </w:rPr>
         <w:tab/>
       </w:r>
-      <w:r>
-        <w:rPr>
-          <w:rFonts w:ascii="Palatino Linotype" w:hAnsi="Palatino Linotype"/>
-          <w:sz w:val="20"/>
-          <w:szCs w:val="20"/>
-        </w:rPr>
-        <w:t xml:space="preserve">Magistrate</w:t>
+      <w:proofErr w:type="gramStart"/>
+      <w:r>
+        <w:rPr>
+          <w:rFonts w:ascii="Palatino Linotype" w:hAnsi="Palatino Linotype"/>
+          <w:sz w:val="20"/>
+          <w:szCs w:val="20"/>
+        </w:rPr>
+        <w:t xml:space="preserve">Judge</w:t>
       </w:r>
       <w:r>
         <w:rPr>
@@ -3952,7 +2858,7 @@
           <w:sz w:val="20"/>
           <w:szCs w:val="20"/>
         </w:rPr>
-        <w:t xml:space="preserve">Amanda</w:t>
+        <w:t xml:space="preserve">Marianne</w:t>
       </w:r>
       <w:r>
         <w:rPr>
@@ -3968,7 +2874,7 @@
           <w:sz w:val="20"/>
           <w:szCs w:val="20"/>
         </w:rPr>
-        <w:t xml:space="preserve">Bunner</w:t>
+        <w:t xml:space="preserve">Hemmeter</w:t>
       </w:r>
     </w:p>
     <w:p>
@@ -4004,72 +2910,30 @@
     <w:p>
       <w:pPr>
         <w:tabs>
-          <w:tab w:val="center" w:pos="4680"/>
+          <w:tab w:val="left" w:pos="-1080"/>
+          <w:tab w:val="left" w:pos="-720"/>
+          <w:tab w:val="left" w:pos="0"/>
+          <w:tab w:val="left" w:pos="720"/>
+          <w:tab w:val="left" w:pos="1440"/>
+          <w:tab w:val="left" w:pos="2160"/>
+          <w:tab w:val="left" w:pos="2880"/>
+          <w:tab w:val="left" w:pos="3600"/>
+          <w:tab w:val="left" w:pos="4320"/>
+          <w:tab w:val="left" w:pos="4680"/>
         </w:tabs>
-        <w:jc w:val="both"/>
-        <w:rPr>
-          <w:rFonts w:ascii="Palatino Linotype" w:hAnsi="Palatino Linotype"/>
-          <w:b/>
-          <w:bCs/>
-          <w:i/>
-          <w:sz w:val="19"/>
-          <w:szCs w:val="19"/>
-        </w:rPr>
-      </w:pPr>
-      <w:r>
-        <w:rPr>
-          <w:rFonts w:ascii="Palatino Linotype" w:hAnsi="Palatino Linotype"/>
-          <w:b/>
-          <w:bCs/>
-          <w:i/>
-          <w:sz w:val="19"/>
-          <w:szCs w:val="19"/>
-        </w:rPr>
-        <w:t xml:space="preserve">Pursuant to Criminal Rule 19(D) and Traffic Rule 14, written objections to this magistrate’s decision must be filed within </w:t>
-      </w:r>
-      <w:r>
-        <w:rPr>
-          <w:rFonts w:ascii="Palatino Linotype" w:hAnsi="Palatino Linotype"/>
-          <w:b/>
-          <w:bCs/>
-          <w:i/>
-          <w:sz w:val="19"/>
-          <w:szCs w:val="19"/>
-        </w:rPr>
-        <w:t>14</w:t>
-      </w:r>
-      <w:r>
-        <w:rPr>
-          <w:rFonts w:ascii="Palatino Linotype" w:hAnsi="Palatino Linotype"/>
-          <w:b/>
-          <w:bCs/>
-          <w:i/>
-          <w:sz w:val="19"/>
-          <w:szCs w:val="19"/>
-        </w:rPr>
-        <w:t xml:space="preserve"> days of the filing of this decision. Any objections must state with specificity the grounds of the objections. </w:t>
-      </w:r>
-      <w:r>
-        <w:rPr>
-          <w:rFonts w:ascii="Palatino Linotype" w:hAnsi="Palatino Linotype"/>
-          <w:b/>
-          <w:bCs/>
-          <w:i/>
-          <w:sz w:val="19"/>
-          <w:szCs w:val="19"/>
-        </w:rPr>
-        <w:t xml:space="preserve">A party shall not assign as error on appeal the court’s adoption of this decision unless the party timely </w:t>
-      </w:r>
-      <w:r>
-        <w:rPr>
-          <w:rFonts w:ascii="Palatino Linotype" w:hAnsi="Palatino Linotype"/>
-          <w:b/>
-          <w:bCs/>
-          <w:i/>
-          <w:sz w:val="19"/>
-          <w:szCs w:val="19"/>
-        </w:rPr>
-        <w:t>files objections.</w:t>
+        <w:rPr>
+          <w:rFonts w:ascii="Palatino Linotype" w:hAnsi="Palatino Linotype"/>
+          <w:sz w:val="16"/>
+          <w:szCs w:val="16"/>
+        </w:rPr>
+      </w:pPr>
+      <w:r>
+        <w:rPr>
+          <w:rFonts w:ascii="Palatino Linotype" w:hAnsi="Palatino Linotype"/>
+          <w:sz w:val="16"/>
+          <w:szCs w:val="16"/>
+        </w:rPr>
+        <w:t>Copies served by Dep. Clerk ___________ on the following date ___________ to:</w:t>
       </w:r>
     </w:p>
     <w:p>
@@ -4088,17 +2952,34 @@
         </w:tabs>
         <w:rPr>
           <w:rFonts w:ascii="Palatino Linotype" w:hAnsi="Palatino Linotype"/>
-          <w:sz w:val="20"/>
-          <w:szCs w:val="20"/>
-        </w:rPr>
-      </w:pPr>
-      <w:r>
-        <w:rPr>
-          <w:rFonts w:ascii="Palatino Linotype" w:hAnsi="Palatino Linotype"/>
-          <w:sz w:val="20"/>
-          <w:szCs w:val="20"/>
-        </w:rPr>
-        <w:t xml:space="preserve"/>
+          <w:sz w:val="16"/>
+          <w:szCs w:val="16"/>
+        </w:rPr>
+      </w:pPr>
+      <w:r>
+        <w:rPr>
+          <w:rFonts w:ascii="Palatino Linotype" w:hAnsi="Palatino Linotype"/>
+          <w:sz w:val="16"/>
+          <w:szCs w:val="16"/>
+        </w:rPr>
+        <w:t xml:space="preserve">Prosecutor’s Office: PS    </w:t>
+      </w:r>
+      <w:r>
+        <w:rPr>
+          <w:rFonts w:ascii="Palatino Linotype" w:hAnsi="Palatino Linotype"/>
+          <w:sz w:val="16"/>
+          <w:szCs w:val="16"/>
+        </w:rPr>
+        <w:t xml:space="preserve">OM     EM; Defendant’s Attorney: PS     OM     EM; </w:t>
+      </w:r>
+      <w:proofErr w:type="gramStart"/>
+      <w:r>
+        <w:rPr>
+          <w:rFonts w:ascii="Palatino Linotype" w:hAnsi="Palatino Linotype"/>
+          <w:sz w:val="16"/>
+          <w:szCs w:val="16"/>
+        </w:rPr>
+        <w:t xml:space="preserve">Marsian Gardner: PS     OM     EM;</w:t>
       </w:r>
     </w:p>
     <w:p>
@@ -4127,89 +3008,15 @@
           <w:sz w:val="16"/>
           <w:szCs w:val="16"/>
         </w:rPr>
-        <w:t>Copies served by Dep. Clerk ___________ on the following date ___________ to:</w:t>
-      </w:r>
-    </w:p>
-    <w:p>
-      <w:pPr>
-        <w:tabs>
-          <w:tab w:val="left" w:pos="-1080"/>
-          <w:tab w:val="left" w:pos="-720"/>
-          <w:tab w:val="left" w:pos="0"/>
-          <w:tab w:val="left" w:pos="720"/>
-          <w:tab w:val="left" w:pos="1440"/>
-          <w:tab w:val="left" w:pos="2160"/>
-          <w:tab w:val="left" w:pos="2880"/>
-          <w:tab w:val="left" w:pos="3600"/>
-          <w:tab w:val="left" w:pos="4320"/>
-          <w:tab w:val="left" w:pos="4680"/>
-        </w:tabs>
+        <w:t xml:space="preserve"/>
+      </w:r>
+      <w:r>
         <w:rPr>
           <w:rFonts w:ascii="Palatino Linotype" w:hAnsi="Palatino Linotype"/>
           <w:sz w:val="16"/>
           <w:szCs w:val="16"/>
         </w:rPr>
-      </w:pPr>
-      <w:r>
-        <w:rPr>
-          <w:rFonts w:ascii="Palatino Linotype" w:hAnsi="Palatino Linotype"/>
-          <w:sz w:val="16"/>
-          <w:szCs w:val="16"/>
-        </w:rPr>
-        <w:t xml:space="preserve">Prosecutor’s Office: PS    </w:t>
-      </w:r>
-      <w:r>
-        <w:rPr>
-          <w:rFonts w:ascii="Palatino Linotype" w:hAnsi="Palatino Linotype"/>
-          <w:sz w:val="16"/>
-          <w:szCs w:val="16"/>
-        </w:rPr>
-        <w:t xml:space="preserve">OM     EM; Defendant’s Attorney: PS     OM     EM; MARSIAN GARDNER: PS     OM     EM;</w:t>
-      </w:r>
-    </w:p>
-    <w:p>
-      <w:pPr>
-        <w:tabs>
-          <w:tab w:val="left" w:pos="-1080"/>
-          <w:tab w:val="left" w:pos="-720"/>
-          <w:tab w:val="left" w:pos="0"/>
-          <w:tab w:val="left" w:pos="720"/>
-          <w:tab w:val="left" w:pos="1440"/>
-          <w:tab w:val="left" w:pos="2160"/>
-          <w:tab w:val="left" w:pos="2880"/>
-          <w:tab w:val="left" w:pos="3600"/>
-          <w:tab w:val="left" w:pos="4320"/>
-          <w:tab w:val="left" w:pos="4680"/>
-        </w:tabs>
-        <w:rPr>
-          <w:rFonts w:ascii="Palatino Linotype" w:hAnsi="Palatino Linotype"/>
-          <w:sz w:val="16"/>
-          <w:szCs w:val="16"/>
-        </w:rPr>
-      </w:pPr>
-      <w:r>
-        <w:rPr>
-          <w:rFonts w:ascii="Palatino Linotype" w:hAnsi="Palatino Linotype"/>
-          <w:sz w:val="16"/>
-          <w:szCs w:val="16"/>
-        </w:rPr>
-        <w:t xml:space="preserve">Community Control: PS    </w:t>
-      </w:r>
-      <w:r>
-        <w:rPr>
-          <w:rFonts w:ascii="Palatino Linotype" w:hAnsi="Palatino Linotype"/>
-          <w:sz w:val="16"/>
-          <w:szCs w:val="16"/>
-        </w:rPr>
-        <w:t xml:space="preserve">EM;</w:t>
-      </w:r>
-      <w:r>
-        <w:rPr>
-          <w:rFonts w:ascii="Palatino Linotype" w:hAnsi="Palatino Linotype"/>
-          <w:sz w:val="16"/>
-          <w:szCs w:val="16"/>
-        </w:rPr>
-        <w:t xml:space="preserve">County Jail: PS   EM;</w:t>
+        <w:t xml:space="preserve"/>
       </w:r>
     </w:p>
     <w:p>
@@ -4466,15 +3273,7 @@
                 <w:sz w:val="20"/>
                 <w:szCs w:val="20"/>
               </w:rPr>
-              <w:t xml:space="preserve">Magistrate Decision</w:t>
-            </w:r>
-            <w:r>
-              <w:rPr>
-                <w:rFonts w:ascii="Palatino Linotype" w:hAnsi="Palatino Linotype"/>
-                <w:sz w:val="20"/>
-                <w:szCs w:val="20"/>
-              </w:rPr>
-              <w:t xml:space="preserve"> 21TRC08418</w:t>
+              <w:t xml:space="preserve">Final Judgment Entry 21TRC08418</w:t>
             </w:r>
           </w:p>
         </w:sdtContent>

</xml_diff>

<commit_message>
Removed DIP from jail reporting terms and updated jail day warn to pass.
</commit_message>
<xml_diff>
--- a/resources/Saved/21TRC08418_Traffic Judgment Entry.docx
+++ b/resources/Saved/21TRC08418_Traffic Judgment Entry.docx
@@ -1,6 +1,6 @@
 
 <file path=word/document.xml><?xml version="1.0" encoding="utf-8"?>
-<w:document xmlns:wpc="http://schemas.microsoft.com/office/word/2010/wordprocessingCanvas" xmlns:cx="http://schemas.microsoft.com/office/drawing/2014/chartex" xmlns:cx1="http://schemas.microsoft.com/office/drawing/2015/9/8/chartex" xmlns:cx2="http://schemas.microsoft.com/office/drawing/2015/10/21/chartex" xmlns:cx3="http://schemas.microsoft.com/office/drawing/2016/5/9/chartex" xmlns:cx4="http://schemas.microsoft.com/office/drawing/2016/5/10/chartex" xmlns:cx5="http://schemas.microsoft.com/office/drawing/2016/5/11/chartex" xmlns:cx6="http://schemas.microsoft.com/office/drawing/2016/5/12/chartex" xmlns:cx7="http://schemas.microsoft.com/office/drawing/2016/5/13/chartex" xmlns:cx8="http://schemas.microsoft.com/office/drawing/2016/5/14/chartex" xmlns:mc="http://schemas.openxmlformats.org/markup-compatibility/2006" xmlns:aink="http://schemas.microsoft.com/office/drawing/2016/ink" xmlns:am3d="http://schemas.microsoft.com/office/drawing/2017/model3d" xmlns:o="urn:schemas-microsoft-com:office:office" xmlns:r="http://schemas.openxmlformats.org/officeDocument/2006/relationships" xmlns:m="http://schemas.openxmlformats.org/officeDocument/2006/math" xmlns:v="urn:schemas-microsoft-com:vml" xmlns:wp14="http://schemas.microsoft.com/office/word/2010/wordprocessingDrawing" xmlns:wp="http://schemas.openxmlformats.org/drawingml/2006/wordprocessingDrawing" xmlns:w10="urn:schemas-microsoft-com:office:word" xmlns:w="http://schemas.openxmlformats.org/wordprocessingml/2006/main" xmlns:w14="http://schemas.microsoft.com/office/word/2010/wordml" xmlns:w15="http://schemas.microsoft.com/office/word/2012/wordml" xmlns:w16cex="http://schemas.microsoft.com/office/word/2018/wordml/cex" xmlns:w16cid="http://schemas.microsoft.com/office/word/2016/wordml/cid" xmlns:w16="http://schemas.microsoft.com/office/word/2018/wordml" xmlns:w16sdtdh="http://schemas.microsoft.com/office/word/2020/wordml/sdtdatahash" xmlns:w16se="http://schemas.microsoft.com/office/word/2015/wordml/symex" xmlns:wpg="http://schemas.microsoft.com/office/word/2010/wordprocessingGroup" xmlns:wpi="http://schemas.microsoft.com/office/word/2010/wordprocessingInk" xmlns:wne="http://schemas.microsoft.com/office/word/2006/wordml" xmlns:wps="http://schemas.microsoft.com/office/word/2010/wordprocessingShape" mc:Ignorable="w14 w15 w16se w16cid w16 w16cex w16sdtdh wp14">
+<w:document xmlns:wpc="http://schemas.microsoft.com/office/word/2010/wordprocessingCanvas" xmlns:mc="http://schemas.openxmlformats.org/markup-compatibility/2006" xmlns:o="urn:schemas-microsoft-com:office:office" xmlns:r="http://schemas.openxmlformats.org/officeDocument/2006/relationships" xmlns:m="http://schemas.openxmlformats.org/officeDocument/2006/math" xmlns:v="urn:schemas-microsoft-com:vml" xmlns:wp14="http://schemas.microsoft.com/office/word/2010/wordprocessingDrawing" xmlns:wp="http://schemas.openxmlformats.org/drawingml/2006/wordprocessingDrawing" xmlns:w10="urn:schemas-microsoft-com:office:word" xmlns:w="http://schemas.openxmlformats.org/wordprocessingml/2006/main" xmlns:w14="http://schemas.microsoft.com/office/word/2010/wordml" xmlns:wpg="http://schemas.microsoft.com/office/word/2010/wordprocessingGroup" xmlns:wpi="http://schemas.microsoft.com/office/word/2010/wordprocessingInk" xmlns:wne="http://schemas.microsoft.com/office/word/2006/wordml" xmlns:wps="http://schemas.microsoft.com/office/word/2010/wordprocessingShape" mc:Ignorable="w14 wp14">
   <w:body>
     <w:p>
       <w:pPr>
@@ -168,13 +168,23 @@
           <w:szCs w:val="20"/>
         </w:rPr>
       </w:pPr>
-      <w:r>
-        <w:rPr>
-          <w:rFonts w:ascii="Palatino Linotype" w:hAnsi="Palatino Linotype"/>
-          <w:sz w:val="20"/>
-          <w:szCs w:val="20"/>
-        </w:rPr>
-        <w:t>vs.</w:t>
+      <w:proofErr w:type="gramStart"/>
+      <w:r>
+        <w:rPr>
+          <w:rFonts w:ascii="Palatino Linotype" w:hAnsi="Palatino Linotype"/>
+          <w:sz w:val="20"/>
+          <w:szCs w:val="20"/>
+        </w:rPr>
+        <w:t>vs</w:t>
+      </w:r>
+      <w:proofErr w:type="gramEnd"/>
+      <w:r>
+        <w:rPr>
+          <w:rFonts w:ascii="Palatino Linotype" w:hAnsi="Palatino Linotype"/>
+          <w:sz w:val="20"/>
+          <w:szCs w:val="20"/>
+        </w:rPr>
+        <w:t>.</w:t>
       </w:r>
       <w:r>
         <w:rPr>
@@ -414,6 +424,7 @@
           <w:szCs w:val="20"/>
         </w:rPr>
       </w:pPr>
+      <w:proofErr w:type="gramStart"/>
       <w:r>
         <w:rPr>
           <w:rFonts w:ascii="Palatino Linotype" w:hAnsi="Palatino Linotype"/>
@@ -422,6 +433,7 @@
         </w:rPr>
         <w:t>Defendant.</w:t>
       </w:r>
+      <w:proofErr w:type="gramEnd"/>
       <w:r>
         <w:rPr>
           <w:rFonts w:ascii="Palatino Linotype" w:hAnsi="Palatino Linotype"/>
@@ -497,7 +509,7 @@
           <w:szCs w:val="20"/>
           <w:u w:val="single"/>
         </w:rPr>
-        <w:t>FINAL JUDGMENT ENTRY</w:t>
+        <w:t xml:space="preserve">FINAL JUDGMENT ENTRY</w:t>
       </w:r>
     </w:p>
     <w:p>
@@ -606,7 +618,7 @@
           <w:sz w:val="20"/>
           <w:szCs w:val="20"/>
         </w:rPr>
-        <w:t xml:space="preserve"> on February 25, 2022.</w:t>
+        <w:t xml:space="preserve"> on February 27, 2022.</w:t>
       </w:r>
       <w:r>
         <w:rPr>
@@ -732,7 +744,33 @@
           <w:sz w:val="20"/>
           <w:szCs w:val="20"/>
         </w:rPr>
-        <w:t xml:space="preserve">The Court advised that if Defendant is not a United States citizen any plea or conviction could result in deportation, exclusion from admission into the United States, or denial of naturalization under United States law. </w:t>
+        <w:t>The Court advised that if Defendant is not a United States citizen any plea or conviction could result in deportation, exclusion from admission into the United States, or denial of naturalization under United States law.</w:t>
+      </w:r>
+      <w:r>
+        <w:rPr>
+          <w:rFonts w:ascii="Palatino Linotype" w:hAnsi="Palatino Linotype"/>
+          <w:sz w:val="20"/>
+          <w:szCs w:val="20"/>
+        </w:rPr>
+        <w:t xml:space="preserve"> </w:t>
+      </w:r>
+      <w:proofErr w:type="gramStart"/>
+      <w:r>
+        <w:rPr>
+          <w:rFonts w:ascii="Palatino Linotype" w:hAnsi="Palatino Linotype"/>
+          <w:sz w:val="20"/>
+          <w:szCs w:val="20"/>
+        </w:rPr>
+        <w:t>R.C. 2943.031.</w:t>
+      </w:r>
+      <w:proofErr w:type="gramEnd"/>
+      <w:r>
+        <w:rPr>
+          <w:rFonts w:ascii="Palatino Linotype" w:hAnsi="Palatino Linotype"/>
+          <w:sz w:val="20"/>
+          <w:szCs w:val="20"/>
+        </w:rPr>
+        <w:t xml:space="preserve"> </w:t>
       </w:r>
       <w:r>
         <w:rPr>
@@ -767,8 +805,18 @@
           <w:sz w:val="20"/>
           <w:szCs w:val="20"/>
         </w:rPr>
-        <w:t>The Court, finding that the Defendant entered the plea knowingly, intelligently, and voluntarily, accepted the plea and entered the following sentence:</w:t>
-      </w:r>
+        <w:t xml:space="preserve">The Court, finding that the Defendant entered the plea knowingly, intelligently, and voluntarily, accepted the plea and entered the following </w:t>
+      </w:r>
+      <w:proofErr w:type="gramStart"/>
+      <w:r>
+        <w:rPr>
+          <w:rFonts w:ascii="Palatino Linotype" w:hAnsi="Palatino Linotype"/>
+          <w:sz w:val="20"/>
+          <w:szCs w:val="20"/>
+        </w:rPr>
+        <w:t xml:space="preserve">sentence:</w:t>
+      </w:r>
+      <w:proofErr w:type="gramEnd"/>
       <w:r>
         <w:rPr>
           <w:rFonts w:ascii="Palatino Linotype" w:hAnsi="Palatino Linotype"/>
@@ -1357,7 +1405,7 @@
                 <w:sz w:val="20"/>
                 <w:szCs w:val="20"/>
               </w:rPr>
-              <w:t xml:space="preserve">No Contest</w:t>
+              <w:t xml:space="preserve">Dismissed</w:t>
             </w:r>
           </w:p>
         </w:tc>
@@ -1395,7 +1443,7 @@
                 <w:sz w:val="20"/>
                 <w:szCs w:val="20"/>
               </w:rPr>
-              <w:t xml:space="preserve">No Contest</w:t>
+              <w:t xml:space="preserve">Dismissed</w:t>
             </w:r>
           </w:p>
         </w:tc>
@@ -1514,7 +1562,7 @@
                 <w:sz w:val="20"/>
                 <w:szCs w:val="20"/>
               </w:rPr>
-              <w:t xml:space="preserve">Guilty</w:t>
+              <w:t xml:space="preserve"/>
             </w:r>
           </w:p>
         </w:tc>
@@ -1552,7 +1600,7 @@
                 <w:sz w:val="20"/>
                 <w:szCs w:val="20"/>
               </w:rPr>
-              <w:t xml:space="preserve">Guilty</w:t>
+              <w:t xml:space="preserve"/>
             </w:r>
           </w:p>
         </w:tc>
@@ -1671,7 +1719,7 @@
                 <w:sz w:val="20"/>
                 <w:szCs w:val="20"/>
               </w:rPr>
-              <w:t xml:space="preserve">$ 0</w:t>
+              <w:t xml:space="preserve"> </w:t>
             </w:r>
           </w:p>
         </w:tc>
@@ -1709,7 +1757,184 @@
                 <w:sz w:val="20"/>
                 <w:szCs w:val="20"/>
               </w:rPr>
-              <w:t xml:space="preserve">$ 0</w:t>
+              <w:t xml:space="preserve"> </w:t>
+            </w:r>
+          </w:p>
+        </w:tc>
+        <w:tc>
+          <w:tcPr>
+            <w:tcW w:w="3289" w:type="dxa"/>
+          </w:tcPr>
+          <w:p>
+            <w:pPr>
+              <w:tabs>
+                <w:tab w:val="left" w:pos="-1080"/>
+                <w:tab w:val="left" w:pos="-720"/>
+                <w:tab w:val="left" w:pos="0"/>
+                <w:tab w:val="left" w:pos="720"/>
+                <w:tab w:val="left" w:pos="1440"/>
+                <w:tab w:val="left" w:pos="2160"/>
+                <w:tab w:val="left" w:pos="2880"/>
+                <w:tab w:val="left" w:pos="3600"/>
+                <w:tab w:val="left" w:pos="4320"/>
+                <w:tab w:val="left" w:pos="4680"/>
+              </w:tabs>
+              <w:rPr>
+                <w:rFonts w:ascii="Palatino Linotype" w:hAnsi="Palatino Linotype"/>
+                <w:b/>
+                <w:bCs/>
+                <w:sz w:val="20"/>
+                <w:szCs w:val="20"/>
+              </w:rPr>
+            </w:pPr>
+            <w:r>
+              <w:rPr>
+                <w:rFonts w:ascii="Palatino Linotype" w:hAnsi="Palatino Linotype"/>
+                <w:b/>
+                <w:bCs/>
+                <w:sz w:val="20"/>
+                <w:szCs w:val="20"/>
+              </w:rPr>
+              <w:t xml:space="preserve">$ 375</w:t>
+            </w:r>
+          </w:p>
+        </w:tc>
+      </w:tr>
+      <w:tr>
+        <w:trPr>
+          <w:jc w:val="center"/>
+        </w:trPr>
+        <w:tc>
+          <w:tcPr>
+            <w:tcW w:w="2182" w:type="dxa"/>
+          </w:tcPr>
+          <w:p>
+            <w:pPr>
+              <w:tabs>
+                <w:tab w:val="left" w:pos="-1080"/>
+                <w:tab w:val="left" w:pos="-720"/>
+                <w:tab w:val="left" w:pos="0"/>
+                <w:tab w:val="left" w:pos="720"/>
+                <w:tab w:val="left" w:pos="1440"/>
+                <w:tab w:val="left" w:pos="2160"/>
+                <w:tab w:val="left" w:pos="2880"/>
+                <w:tab w:val="left" w:pos="3600"/>
+                <w:tab w:val="left" w:pos="4320"/>
+                <w:tab w:val="left" w:pos="4680"/>
+              </w:tabs>
+              <w:rPr>
+                <w:rFonts w:ascii="Palatino Linotype" w:hAnsi="Palatino Linotype"/>
+                <w:b/>
+                <w:bCs/>
+                <w:sz w:val="20"/>
+                <w:szCs w:val="20"/>
+              </w:rPr>
+            </w:pPr>
+            <w:r>
+              <w:rPr>
+                <w:rFonts w:ascii="Palatino Linotype" w:hAnsi="Palatino Linotype"/>
+                <w:b/>
+                <w:bCs/>
+                <w:sz w:val="20"/>
+                <w:szCs w:val="20"/>
+              </w:rPr>
+              <w:t xml:space="preserve">Fines </w:t>
+            </w:r>
+            <w:r>
+              <w:rPr>
+                <w:rFonts w:ascii="Palatino Linotype" w:hAnsi="Palatino Linotype"/>
+                <w:b/>
+                <w:bCs/>
+                <w:sz w:val="20"/>
+                <w:szCs w:val="20"/>
+              </w:rPr>
+              <w:t>Suspend</w:t>
+            </w:r>
+            <w:r>
+              <w:rPr>
+                <w:rFonts w:ascii="Palatino Linotype" w:hAnsi="Palatino Linotype"/>
+                <w:b/>
+                <w:bCs/>
+                <w:sz w:val="20"/>
+                <w:szCs w:val="20"/>
+              </w:rPr>
+              <w:t>ed</w:t>
+            </w:r>
+          </w:p>
+        </w:tc>
+        <w:tc>
+          <w:tcPr>
+            <w:tcW w:w="3289" w:type="dxa"/>
+          </w:tcPr>
+          <w:p>
+            <w:pPr>
+              <w:tabs>
+                <w:tab w:val="left" w:pos="-1080"/>
+                <w:tab w:val="left" w:pos="-720"/>
+                <w:tab w:val="left" w:pos="0"/>
+                <w:tab w:val="left" w:pos="720"/>
+                <w:tab w:val="left" w:pos="1440"/>
+                <w:tab w:val="left" w:pos="2160"/>
+                <w:tab w:val="left" w:pos="2880"/>
+                <w:tab w:val="left" w:pos="3600"/>
+                <w:tab w:val="left" w:pos="4320"/>
+                <w:tab w:val="left" w:pos="4680"/>
+              </w:tabs>
+              <w:rPr>
+                <w:rFonts w:ascii="Palatino Linotype" w:hAnsi="Palatino Linotype"/>
+                <w:b/>
+                <w:bCs/>
+                <w:sz w:val="20"/>
+                <w:szCs w:val="20"/>
+              </w:rPr>
+            </w:pPr>
+            <w:r>
+              <w:rPr>
+                <w:rFonts w:ascii="Palatino Linotype" w:hAnsi="Palatino Linotype"/>
+                <w:b/>
+                <w:bCs/>
+                <w:sz w:val="20"/>
+                <w:szCs w:val="20"/>
+              </w:rPr>
+              <w:t xml:space="preserve"> </w:t>
+            </w:r>
+          </w:p>
+        </w:tc>
+        <w:tc>
+          <w:tcPr>
+            <w:tcW w:w="3289" w:type="dxa"/>
+          </w:tcPr>
+          <w:p>
+            <w:pPr>
+              <w:tabs>
+                <w:tab w:val="left" w:pos="-1080"/>
+                <w:tab w:val="left" w:pos="-720"/>
+                <w:tab w:val="left" w:pos="0"/>
+                <w:tab w:val="left" w:pos="720"/>
+                <w:tab w:val="left" w:pos="1440"/>
+                <w:tab w:val="left" w:pos="2160"/>
+                <w:tab w:val="left" w:pos="2880"/>
+                <w:tab w:val="left" w:pos="3600"/>
+                <w:tab w:val="left" w:pos="4320"/>
+                <w:tab w:val="left" w:pos="4680"/>
+              </w:tabs>
+              <w:rPr>
+                <w:rFonts w:ascii="Palatino Linotype" w:hAnsi="Palatino Linotype"/>
+                <w:b/>
+                <w:bCs/>
+                <w:sz w:val="20"/>
+                <w:szCs w:val="20"/>
+              </w:rPr>
+            </w:pPr>
+            <w:r>
+              <w:rPr>
+                <w:rFonts w:ascii="Palatino Linotype" w:hAnsi="Palatino Linotype"/>
+                <w:b/>
+                <w:bCs/>
+                <w:sz w:val="20"/>
+                <w:szCs w:val="20"/>
+              </w:rPr>
+              <w:t xml:space="preserve"> </w:t>
             </w:r>
           </w:p>
         </w:tc>
@@ -1790,27 +2015,7 @@
                 <w:sz w:val="20"/>
                 <w:szCs w:val="20"/>
               </w:rPr>
-              <w:t xml:space="preserve">Fines </w:t>
-            </w:r>
-            <w:r>
-              <w:rPr>
-                <w:rFonts w:ascii="Palatino Linotype" w:hAnsi="Palatino Linotype"/>
-                <w:b/>
-                <w:bCs/>
-                <w:sz w:val="20"/>
-                <w:szCs w:val="20"/>
-              </w:rPr>
-              <w:t>Suspend</w:t>
-            </w:r>
-            <w:r>
-              <w:rPr>
-                <w:rFonts w:ascii="Palatino Linotype" w:hAnsi="Palatino Linotype"/>
-                <w:b/>
-                <w:bCs/>
-                <w:sz w:val="20"/>
-                <w:szCs w:val="20"/>
-              </w:rPr>
-              <w:t>ed</w:t>
+              <w:t>Jail Days</w:t>
             </w:r>
           </w:p>
         </w:tc>
@@ -1848,7 +2053,7 @@
                 <w:sz w:val="20"/>
                 <w:szCs w:val="20"/>
               </w:rPr>
-              <w:t xml:space="preserve">$ 0</w:t>
+              <w:t xml:space="preserve"> </w:t>
             </w:r>
           </w:p>
         </w:tc>
@@ -1886,7 +2091,7 @@
                 <w:sz w:val="20"/>
                 <w:szCs w:val="20"/>
               </w:rPr>
-              <w:t xml:space="preserve">$ 0</w:t>
+              <w:t xml:space="preserve"> </w:t>
             </w:r>
           </w:p>
         </w:tc>
@@ -1924,7 +2129,7 @@
                 <w:sz w:val="20"/>
                 <w:szCs w:val="20"/>
               </w:rPr>
-              <w:t xml:space="preserve">$ 0</w:t>
+              <w:t xml:space="preserve">180</w:t>
             </w:r>
           </w:p>
         </w:tc>
@@ -1969,163 +2174,6 @@
               </w:rPr>
               <w:t>Jail Days</w:t>
             </w:r>
-          </w:p>
-        </w:tc>
-        <w:tc>
-          <w:tcPr>
-            <w:tcW w:w="3289" w:type="dxa"/>
-          </w:tcPr>
-          <w:p>
-            <w:pPr>
-              <w:tabs>
-                <w:tab w:val="left" w:pos="-1080"/>
-                <w:tab w:val="left" w:pos="-720"/>
-                <w:tab w:val="left" w:pos="0"/>
-                <w:tab w:val="left" w:pos="720"/>
-                <w:tab w:val="left" w:pos="1440"/>
-                <w:tab w:val="left" w:pos="2160"/>
-                <w:tab w:val="left" w:pos="2880"/>
-                <w:tab w:val="left" w:pos="3600"/>
-                <w:tab w:val="left" w:pos="4320"/>
-                <w:tab w:val="left" w:pos="4680"/>
-              </w:tabs>
-              <w:rPr>
-                <w:rFonts w:ascii="Palatino Linotype" w:hAnsi="Palatino Linotype"/>
-                <w:b/>
-                <w:bCs/>
-                <w:sz w:val="20"/>
-                <w:szCs w:val="20"/>
-              </w:rPr>
-            </w:pPr>
-            <w:r>
-              <w:rPr>
-                <w:rFonts w:ascii="Palatino Linotype" w:hAnsi="Palatino Linotype"/>
-                <w:b/>
-                <w:bCs/>
-                <w:sz w:val="20"/>
-                <w:szCs w:val="20"/>
-              </w:rPr>
-              <w:t xml:space="preserve">None</w:t>
-            </w:r>
-          </w:p>
-        </w:tc>
-        <w:tc>
-          <w:tcPr>
-            <w:tcW w:w="3289" w:type="dxa"/>
-          </w:tcPr>
-          <w:p>
-            <w:pPr>
-              <w:tabs>
-                <w:tab w:val="left" w:pos="-1080"/>
-                <w:tab w:val="left" w:pos="-720"/>
-                <w:tab w:val="left" w:pos="0"/>
-                <w:tab w:val="left" w:pos="720"/>
-                <w:tab w:val="left" w:pos="1440"/>
-                <w:tab w:val="left" w:pos="2160"/>
-                <w:tab w:val="left" w:pos="2880"/>
-                <w:tab w:val="left" w:pos="3600"/>
-                <w:tab w:val="left" w:pos="4320"/>
-                <w:tab w:val="left" w:pos="4680"/>
-              </w:tabs>
-              <w:rPr>
-                <w:rFonts w:ascii="Palatino Linotype" w:hAnsi="Palatino Linotype"/>
-                <w:b/>
-                <w:bCs/>
-                <w:sz w:val="20"/>
-                <w:szCs w:val="20"/>
-              </w:rPr>
-            </w:pPr>
-            <w:r>
-              <w:rPr>
-                <w:rFonts w:ascii="Palatino Linotype" w:hAnsi="Palatino Linotype"/>
-                <w:b/>
-                <w:bCs/>
-                <w:sz w:val="20"/>
-                <w:szCs w:val="20"/>
-              </w:rPr>
-              <w:t xml:space="preserve">None</w:t>
-            </w:r>
-          </w:p>
-        </w:tc>
-        <w:tc>
-          <w:tcPr>
-            <w:tcW w:w="3289" w:type="dxa"/>
-          </w:tcPr>
-          <w:p>
-            <w:pPr>
-              <w:tabs>
-                <w:tab w:val="left" w:pos="-1080"/>
-                <w:tab w:val="left" w:pos="-720"/>
-                <w:tab w:val="left" w:pos="0"/>
-                <w:tab w:val="left" w:pos="720"/>
-                <w:tab w:val="left" w:pos="1440"/>
-                <w:tab w:val="left" w:pos="2160"/>
-                <w:tab w:val="left" w:pos="2880"/>
-                <w:tab w:val="left" w:pos="3600"/>
-                <w:tab w:val="left" w:pos="4320"/>
-                <w:tab w:val="left" w:pos="4680"/>
-              </w:tabs>
-              <w:rPr>
-                <w:rFonts w:ascii="Palatino Linotype" w:hAnsi="Palatino Linotype"/>
-                <w:b/>
-                <w:bCs/>
-                <w:sz w:val="20"/>
-                <w:szCs w:val="20"/>
-              </w:rPr>
-            </w:pPr>
-            <w:r>
-              <w:rPr>
-                <w:rFonts w:ascii="Palatino Linotype" w:hAnsi="Palatino Linotype"/>
-                <w:b/>
-                <w:bCs/>
-                <w:sz w:val="20"/>
-                <w:szCs w:val="20"/>
-              </w:rPr>
-              <w:t xml:space="preserve">None</w:t>
-            </w:r>
-          </w:p>
-        </w:tc>
-      </w:tr>
-      <w:tr>
-        <w:trPr>
-          <w:jc w:val="center"/>
-        </w:trPr>
-        <w:tc>
-          <w:tcPr>
-            <w:tcW w:w="2182" w:type="dxa"/>
-          </w:tcPr>
-          <w:p>
-            <w:pPr>
-              <w:tabs>
-                <w:tab w:val="left" w:pos="-1080"/>
-                <w:tab w:val="left" w:pos="-720"/>
-                <w:tab w:val="left" w:pos="0"/>
-                <w:tab w:val="left" w:pos="720"/>
-                <w:tab w:val="left" w:pos="1440"/>
-                <w:tab w:val="left" w:pos="2160"/>
-                <w:tab w:val="left" w:pos="2880"/>
-                <w:tab w:val="left" w:pos="3600"/>
-                <w:tab w:val="left" w:pos="4320"/>
-                <w:tab w:val="left" w:pos="4680"/>
-              </w:tabs>
-              <w:rPr>
-                <w:rFonts w:ascii="Palatino Linotype" w:hAnsi="Palatino Linotype"/>
-                <w:b/>
-                <w:bCs/>
-                <w:sz w:val="20"/>
-                <w:szCs w:val="20"/>
-              </w:rPr>
-            </w:pPr>
-            <w:r>
-              <w:rPr>
-                <w:rFonts w:ascii="Palatino Linotype" w:hAnsi="Palatino Linotype"/>
-                <w:b/>
-                <w:bCs/>
-                <w:sz w:val="20"/>
-                <w:szCs w:val="20"/>
-              </w:rPr>
-              <w:t>Jail Days</w:t>
-            </w:r>
             <w:r>
               <w:rPr>
                 <w:rFonts w:ascii="Palatino Linotype" w:hAnsi="Palatino Linotype"/>
@@ -2182,7 +2230,7 @@
                 <w:sz w:val="20"/>
                 <w:szCs w:val="20"/>
               </w:rPr>
-              <w:t xml:space="preserve">None</w:t>
+              <w:t xml:space="preserve"> </w:t>
             </w:r>
           </w:p>
         </w:tc>
@@ -2220,7 +2268,7 @@
                 <w:sz w:val="20"/>
                 <w:szCs w:val="20"/>
               </w:rPr>
-              <w:t xml:space="preserve">None</w:t>
+              <w:t xml:space="preserve"> </w:t>
             </w:r>
           </w:p>
         </w:tc>
@@ -2258,7 +2306,7 @@
                 <w:sz w:val="20"/>
                 <w:szCs w:val="20"/>
               </w:rPr>
-              <w:t xml:space="preserve">None</w:t>
+              <w:t xml:space="preserve">177</w:t>
             </w:r>
           </w:p>
         </w:tc>
@@ -2286,6 +2334,7 @@
           <w:szCs w:val="20"/>
         </w:rPr>
       </w:pPr>
+      <w:proofErr w:type="gramStart"/>
       <w:r>
         <w:rPr>
           <w:rFonts w:ascii="Palatino Linotype" w:hAnsi="Palatino Linotype"/>
@@ -2294,8 +2343,9 @@
           <w:sz w:val="20"/>
           <w:szCs w:val="20"/>
         </w:rPr>
-        <w:t xml:space="preserve">Fines and Costs.  </w:t>
-      </w:r>
+        <w:t xml:space="preserve">Fines and Costs.</w:t>
+      </w:r>
+      <w:proofErr w:type="gramEnd"/>
       <w:r>
         <w:rPr>
           <w:rFonts w:ascii="Palatino Linotype" w:hAnsi="Palatino Linotype"/>
@@ -2304,77 +2354,7 @@
           <w:sz w:val="20"/>
           <w:szCs w:val="20"/>
         </w:rPr>
-        <w:t xml:space="preserve"/>
-      </w:r>
-      <w:r>
-        <w:rPr>
-          <w:rFonts w:ascii="Palatino Linotype" w:hAnsi="Palatino Linotype"/>
-          <w:bCs/>
-          <w:sz w:val="20"/>
-          <w:szCs w:val="20"/>
-          <w:u w:val="single"/>
-        </w:rPr>
-        <w:t xml:space="preserve">Court costs are assessed for the highest degree charge in this</w:t>
-      </w:r>
-      <w:r>
-        <w:rPr>
-          <w:rFonts w:ascii="Palatino Linotype" w:hAnsi="Palatino Linotype"/>
-          <w:bCs/>
-          <w:sz w:val="20"/>
-          <w:szCs w:val="20"/>
-          <w:u w:val="single"/>
-        </w:rPr>
-        <w:t xml:space="preserve"> case</w:t>
-      </w:r>
-      <w:r>
-        <w:rPr>
-          <w:rFonts w:ascii="Palatino Linotype" w:hAnsi="Palatino Linotype"/>
-          <w:bCs/>
-          <w:sz w:val="20"/>
-          <w:szCs w:val="20"/>
-        </w:rPr>
-        <w:t xml:space="preserve">. </w:t>
-      </w:r>
-      <w:r>
-        <w:rPr>
-          <w:rFonts w:ascii="Palatino Linotype" w:hAnsi="Palatino Linotype"/>
-          <w:sz w:val="20"/>
-          <w:szCs w:val="20"/>
-        </w:rPr>
-        <w:t xml:space="preserve"/>
-      </w:r>
-      <w:r>
-        <w:rPr>
-          <w:rFonts w:ascii="Palatino Linotype" w:hAnsi="Palatino Linotype"/>
-          <w:bCs/>
-          <w:sz w:val="20"/>
-          <w:szCs w:val="20"/>
-        </w:rPr>
-        <w:t xml:space="preserve"/>
-      </w:r>
-      <w:r>
-        <w:rPr>
-          <w:rFonts w:ascii="Palatino Linotype" w:hAnsi="Palatino Linotype"/>
-          <w:sz w:val="20"/>
-          <w:szCs w:val="20"/>
-        </w:rPr>
-        <w:t xml:space="preserve"/>
-      </w:r>
-      <w:r>
-        <w:rPr>
-          <w:rFonts w:ascii="Palatino Linotype" w:hAnsi="Palatino Linotype"/>
-          <w:sz w:val="20"/>
-          <w:szCs w:val="20"/>
-        </w:rPr>
-        <w:t xml:space="preserve">Having</w:t>
-      </w:r>
-      <w:r>
-        <w:rPr>
-          <w:rFonts w:ascii="Palatino Linotype" w:hAnsi="Palatino Linotype"/>
-          <w:sz w:val="20"/>
-          <w:szCs w:val="20"/>
-        </w:rPr>
-        <w:t xml:space="preserve"> been informed of the fines </w:t>
+        <w:t xml:space="preserve">  </w:t>
       </w:r>
       <w:r>
         <w:rPr>
@@ -2389,26 +2369,83 @@
       <w:r>
         <w:rPr>
           <w:rFonts w:ascii="Palatino Linotype" w:hAnsi="Palatino Linotype"/>
-          <w:sz w:val="20"/>
-          <w:szCs w:val="20"/>
-        </w:rPr>
-        <w:t xml:space="preserve">and costs</w:t>
-      </w:r>
-      <w:r>
-        <w:rPr>
-          <w:rFonts w:ascii="Palatino Linotype" w:hAnsi="Palatino Linotype"/>
-          <w:sz w:val="20"/>
-          <w:szCs w:val="20"/>
+          <w:bCs/>
+          <w:sz w:val="20"/>
+          <w:szCs w:val="20"/>
+          <w:u w:val="single"/>
+        </w:rPr>
+        <w:t>Court costs are assessed for the highest degree charge in this</w:t>
+      </w:r>
+      <w:r>
+        <w:rPr>
+          <w:rFonts w:ascii="Palatino Linotype" w:hAnsi="Palatino Linotype"/>
+          <w:bCs/>
+          <w:sz w:val="20"/>
+          <w:szCs w:val="20"/>
+          <w:u w:val="single"/>
         </w:rPr>
         <w:t xml:space="preserve"> </w:t>
       </w:r>
-      <w:r>
-        <w:rPr>
-          <w:rFonts w:ascii="Palatino Linotype" w:hAnsi="Palatino Linotype"/>
-          <w:sz w:val="20"/>
-          <w:szCs w:val="20"/>
-        </w:rPr>
-        <w:t xml:space="preserve">owed, Defendant expressed an ability to pay </w:t>
+      <w:proofErr w:type="gramStart"/>
+      <w:r>
+        <w:rPr>
+          <w:rFonts w:ascii="Palatino Linotype" w:hAnsi="Palatino Linotype"/>
+          <w:bCs/>
+          <w:sz w:val="20"/>
+          <w:szCs w:val="20"/>
+          <w:u w:val="single"/>
+        </w:rPr>
+        <w:t>case</w:t>
+      </w:r>
+      <w:r>
+        <w:rPr>
+          <w:rFonts w:ascii="Palatino Linotype" w:hAnsi="Palatino Linotype"/>
+          <w:bCs/>
+          <w:sz w:val="20"/>
+          <w:szCs w:val="20"/>
+        </w:rPr>
+        <w:t xml:space="preserve">. </w:t>
+      </w:r>
+      <w:r>
+        <w:rPr>
+          <w:rFonts w:ascii="Palatino Linotype" w:hAnsi="Palatino Linotype"/>
+          <w:sz w:val="20"/>
+          <w:szCs w:val="20"/>
+        </w:rPr>
+        <w:t xml:space="preserve"/>
+      </w:r>
+      <w:r>
+        <w:rPr>
+          <w:rFonts w:ascii="Palatino Linotype" w:hAnsi="Palatino Linotype"/>
+          <w:bCs/>
+          <w:sz w:val="20"/>
+          <w:szCs w:val="20"/>
+        </w:rPr>
+        <w:t xml:space="preserve"/>
+      </w:r>
+      <w:r>
+        <w:rPr>
+          <w:rFonts w:ascii="Palatino Linotype" w:hAnsi="Palatino Linotype"/>
+          <w:sz w:val="20"/>
+          <w:szCs w:val="20"/>
+        </w:rPr>
+        <w:t xml:space="preserve"/>
+      </w:r>
+      <w:r>
+        <w:rPr>
+          <w:rFonts w:ascii="Palatino Linotype" w:hAnsi="Palatino Linotype"/>
+          <w:sz w:val="20"/>
+          <w:szCs w:val="20"/>
+        </w:rPr>
+        <w:t xml:space="preserve">Having</w:t>
+      </w:r>
+      <w:r>
+        <w:rPr>
+          <w:rFonts w:ascii="Palatino Linotype" w:hAnsi="Palatino Linotype"/>
+          <w:sz w:val="20"/>
+          <w:szCs w:val="20"/>
+        </w:rPr>
+        <w:t xml:space="preserve"> been informed of the fines </w:t>
       </w:r>
       <w:r>
         <w:rPr>
@@ -2418,32 +2455,40 @@
           <w:sz w:val="20"/>
           <w:szCs w:val="20"/>
         </w:rPr>
-        <w:t xml:space="preserve">forthwith</w:t>
-      </w:r>
-      <w:r>
-        <w:rPr>
-          <w:rFonts w:ascii="Palatino Linotype" w:hAnsi="Palatino Linotype"/>
-          <w:sz w:val="20"/>
-          <w:szCs w:val="20"/>
-        </w:rPr>
-        <w:t xml:space="preserve">. </w:t>
-      </w:r>
-      <w:bookmarkStart w:id="0" w:name="_Hlk94196527"/>
-      <w:r>
-        <w:rPr>
-          <w:rFonts w:ascii="Palatino Linotype" w:hAnsi="Palatino Linotype"/>
-          <w:sz w:val="20"/>
-          <w:szCs w:val="20"/>
-        </w:rPr>
-        <w:t xml:space="preserve">Absent further order, the Court finds Defendant is able and shall pay</w:t>
-      </w:r>
-      <w:r>
-        <w:rPr>
-          <w:rFonts w:ascii="Palatino Linotype" w:hAnsi="Palatino Linotype"/>
-          <w:sz w:val="20"/>
-          <w:szCs w:val="20"/>
-        </w:rPr>
-        <w:t xml:space="preserve"> the fines </w:t>
+        <w:t xml:space="preserve"/>
+      </w:r>
+      <w:r>
+        <w:rPr>
+          <w:rFonts w:ascii="Palatino Linotype" w:hAnsi="Palatino Linotype"/>
+          <w:sz w:val="20"/>
+          <w:szCs w:val="20"/>
+        </w:rPr>
+        <w:t xml:space="preserve">and</w:t>
+      </w:r>
+      <w:proofErr w:type="gramEnd"/>
+      <w:r>
+        <w:rPr>
+          <w:rFonts w:ascii="Palatino Linotype" w:hAnsi="Palatino Linotype"/>
+          <w:sz w:val="20"/>
+          <w:szCs w:val="20"/>
+        </w:rPr>
+        <w:t xml:space="preserve"> costs</w:t>
+      </w:r>
+      <w:r>
+        <w:rPr>
+          <w:rFonts w:ascii="Palatino Linotype" w:hAnsi="Palatino Linotype"/>
+          <w:sz w:val="20"/>
+          <w:szCs w:val="20"/>
+        </w:rPr>
+        <w:t xml:space="preserve"> </w:t>
+      </w:r>
+      <w:r>
+        <w:rPr>
+          <w:rFonts w:ascii="Palatino Linotype" w:hAnsi="Palatino Linotype"/>
+          <w:sz w:val="20"/>
+          <w:szCs w:val="20"/>
+        </w:rPr>
+        <w:t xml:space="preserve">owed, Defendant expressed an ability to pay </w:t>
       </w:r>
       <w:r>
         <w:rPr>
@@ -2453,33 +2498,33 @@
           <w:sz w:val="20"/>
           <w:szCs w:val="20"/>
         </w:rPr>
-        <w:t xml:space="preserve"/>
-      </w:r>
-      <w:r>
-        <w:rPr>
-          <w:rFonts w:ascii="Palatino Linotype" w:hAnsi="Palatino Linotype"/>
-          <w:sz w:val="20"/>
-          <w:szCs w:val="20"/>
-        </w:rPr>
-        <w:t xml:space="preserve">and costs</w:t>
-      </w:r>
-      <w:r>
-        <w:rPr>
-          <w:rFonts w:ascii="Palatino Linotype" w:hAnsi="Palatino Linotype"/>
-          <w:sz w:val="20"/>
-          <w:szCs w:val="20"/>
-        </w:rPr>
-        <w:t xml:space="preserve"> </w:t>
-      </w:r>
-      <w:r>
-        <w:rPr>
-          <w:rFonts w:ascii="Palatino Linotype" w:hAnsi="Palatino Linotype"/>
-          <w:sz w:val="20"/>
-          <w:szCs w:val="20"/>
-        </w:rPr>
-        <w:t xml:space="preserve">in full by </w:t>
-      </w:r>
-      <w:bookmarkEnd w:id="0"/>
+        <w:t xml:space="preserve">forthwith</w:t>
+      </w:r>
+      <w:r>
+        <w:rPr>
+          <w:rFonts w:ascii="Palatino Linotype" w:hAnsi="Palatino Linotype"/>
+          <w:sz w:val="20"/>
+          <w:szCs w:val="20"/>
+        </w:rPr>
+        <w:t xml:space="preserve">. </w:t>
+      </w:r>
+      <w:bookmarkStart w:id="0" w:name="_Hlk94196527"/>
+      <w:r>
+        <w:rPr>
+          <w:rFonts w:ascii="Palatino Linotype" w:hAnsi="Palatino Linotype"/>
+          <w:sz w:val="20"/>
+          <w:szCs w:val="20"/>
+        </w:rPr>
+        <w:t xml:space="preserve">Absent further order, the Court finds Defendant is able and shall pay</w:t>
+      </w:r>
+      <w:r>
+        <w:rPr>
+          <w:rFonts w:ascii="Palatino Linotype" w:hAnsi="Palatino Linotype"/>
+          <w:sz w:val="20"/>
+          <w:szCs w:val="20"/>
+        </w:rPr>
+        <w:t xml:space="preserve"> the fines </w:t>
+      </w:r>
       <w:r>
         <w:rPr>
           <w:rFonts w:ascii="Palatino Linotype" w:hAnsi="Palatino Linotype"/>
@@ -2488,15 +2533,59 @@
           <w:sz w:val="20"/>
           <w:szCs w:val="20"/>
         </w:rPr>
-        <w:t xml:space="preserve">February 25, 2022</w:t>
-      </w:r>
-      <w:r>
-        <w:rPr>
-          <w:rFonts w:ascii="Palatino Linotype" w:hAnsi="Palatino Linotype"/>
-          <w:sz w:val="20"/>
-          <w:szCs w:val="20"/>
-        </w:rPr>
-        <w:t>.</w:t>
+        <w:t xml:space="preserve"/>
+      </w:r>
+      <w:r>
+        <w:rPr>
+          <w:rFonts w:ascii="Palatino Linotype" w:hAnsi="Palatino Linotype"/>
+          <w:sz w:val="20"/>
+          <w:szCs w:val="20"/>
+        </w:rPr>
+        <w:t xml:space="preserve">and</w:t>
+      </w:r>
+      <w:proofErr w:type="gramEnd"/>
+      <w:r>
+        <w:rPr>
+          <w:rFonts w:ascii="Palatino Linotype" w:hAnsi="Palatino Linotype"/>
+          <w:sz w:val="20"/>
+          <w:szCs w:val="20"/>
+        </w:rPr>
+        <w:t xml:space="preserve"> costs</w:t>
+      </w:r>
+      <w:r>
+        <w:rPr>
+          <w:rFonts w:ascii="Palatino Linotype" w:hAnsi="Palatino Linotype"/>
+          <w:sz w:val="20"/>
+          <w:szCs w:val="20"/>
+        </w:rPr>
+        <w:t xml:space="preserve"> </w:t>
+      </w:r>
+      <w:r>
+        <w:rPr>
+          <w:rFonts w:ascii="Palatino Linotype" w:hAnsi="Palatino Linotype"/>
+          <w:sz w:val="20"/>
+          <w:szCs w:val="20"/>
+        </w:rPr>
+        <w:t xml:space="preserve">in full by </w:t>
+      </w:r>
+      <w:bookmarkEnd w:id="0"/>
+      <w:r>
+        <w:rPr>
+          <w:rFonts w:ascii="Palatino Linotype" w:hAnsi="Palatino Linotype"/>
+          <w:b/>
+          <w:bCs/>
+          <w:sz w:val="20"/>
+          <w:szCs w:val="20"/>
+        </w:rPr>
+        <w:t xml:space="preserve">February 27, 2022</w:t>
+      </w:r>
+      <w:r>
+        <w:rPr>
+          <w:rFonts w:ascii="Palatino Linotype" w:hAnsi="Palatino Linotype"/>
+          <w:sz w:val="20"/>
+          <w:szCs w:val="20"/>
+        </w:rPr>
+        <w:t xml:space="preserve">.</w:t>
       </w:r>
       <w:r>
         <w:rPr>
@@ -2558,6 +2647,7 @@
           <w:szCs w:val="20"/>
         </w:rPr>
       </w:pPr>
+      <w:proofErr w:type="gramStart"/>
       <w:r>
         <w:rPr>
           <w:rFonts w:ascii="Palatino Linotype" w:hAnsi="Palatino Linotype"/>
@@ -2566,15 +2656,26 @@
           <w:sz w:val="20"/>
           <w:szCs w:val="20"/>
         </w:rPr>
-        <w:t xml:space="preserve">Proof of Financial Responsibility.  </w:t>
-      </w:r>
-      <w:r>
-        <w:rPr>
-          <w:rFonts w:ascii="Palatino Linotype" w:hAnsi="Palatino Linotype"/>
+        <w:t xml:space="preserve">Proof of Financial Responsibility.</w:t>
+      </w:r>
+      <w:proofErr w:type="gramEnd"/>
+      <w:r>
+        <w:rPr>
+          <w:rFonts w:ascii="Palatino Linotype" w:hAnsi="Palatino Linotype"/>
+          <w:b/>
           <w:bCs/>
           <w:sz w:val="20"/>
           <w:szCs w:val="20"/>
         </w:rPr>
+        <w:t xml:space="preserve">  </w:t>
+      </w:r>
+      <w:r>
+        <w:rPr>
+          <w:rFonts w:ascii="Palatino Linotype" w:hAnsi="Palatino Linotype"/>
+          <w:bCs/>
+          <w:sz w:val="20"/>
+          <w:szCs w:val="20"/>
+        </w:rPr>
         <w:t xml:space="preserve"> </w:t>
       </w:r>
       <w:r>
@@ -2674,6 +2775,698 @@
         </w:rPr>
         <w:t xml:space="preserve"/>
       </w:r>
+      <w:r>
+        <w:rPr>
+          <w:rFonts w:ascii="Palatino Linotype" w:hAnsi="Palatino Linotype"/>
+          <w:sz w:val="20"/>
+          <w:szCs w:val="20"/>
+        </w:rPr>
+        <w:t xml:space="preserve"/>
+      </w:r>
+      <w:r>
+        <w:rPr>
+          <w:rFonts w:ascii="Palatino Linotype" w:hAnsi="Palatino Linotype"/>
+          <w:sz w:val="20"/>
+          <w:szCs w:val="20"/>
+        </w:rPr>
+        <w:t xml:space="preserve"/>
+        <w:br/>
+        <w:t xml:space="preserve"/>
+      </w:r>
+    </w:p>
+    <w:p>
+      <w:pPr>
+        <w:jc w:val="both"/>
+        <w:rPr>
+          <w:rFonts w:ascii="Palatino Linotype" w:hAnsi="Palatino Linotype"/>
+          <w:b/>
+          <w:sz w:val="20"/>
+          <w:szCs w:val="20"/>
+        </w:rPr>
+      </w:pPr>
+      <w:proofErr w:type="gramStart"/>
+      <w:r>
+        <w:rPr>
+          <w:rFonts w:ascii="Palatino Linotype" w:hAnsi="Palatino Linotype"/>
+          <w:b/>
+          <w:sz w:val="20"/>
+          <w:szCs w:val="20"/>
+        </w:rPr>
+        <w:t>Community Control</w:t>
+      </w:r>
+      <w:r>
+        <w:rPr>
+          <w:rFonts w:ascii="Palatino Linotype" w:hAnsi="Palatino Linotype"/>
+          <w:b/>
+          <w:sz w:val="20"/>
+          <w:szCs w:val="20"/>
+        </w:rPr>
+        <w:t>.</w:t>
+      </w:r>
+      <w:proofErr w:type="gramEnd"/>
+      <w:r>
+        <w:rPr>
+          <w:rFonts w:ascii="Palatino Linotype" w:hAnsi="Palatino Linotype"/>
+          <w:b/>
+          <w:sz w:val="20"/>
+          <w:szCs w:val="20"/>
+        </w:rPr>
+        <w:t xml:space="preserve">  </w:t>
+      </w:r>
+      <w:r>
+        <w:rPr>
+          <w:rFonts w:ascii="Palatino Linotype" w:hAnsi="Palatino Linotype"/>
+          <w:sz w:val="20"/>
+          <w:szCs w:val="20"/>
+        </w:rPr>
+        <w:t xml:space="preserve">For a period of </w:t>
+      </w:r>
+      <w:r>
+        <w:rPr>
+          <w:rFonts w:ascii="Palatino Linotype" w:hAnsi="Palatino Linotype"/>
+          <w:b/>
+          <w:sz w:val="20"/>
+          <w:szCs w:val="20"/>
+          <w:u w:val="single"/>
+        </w:rPr>
+        <w:t xml:space="preserve">1 year</w:t>
+      </w:r>
+      <w:r>
+        <w:rPr>
+          <w:rFonts w:ascii="Palatino Linotype" w:hAnsi="Palatino Linotype"/>
+          <w:sz w:val="20"/>
+          <w:szCs w:val="20"/>
+        </w:rPr>
+        <w:t xml:space="preserve">, Defendant shall be under </w:t>
+      </w:r>
+      <w:r>
+        <w:rPr>
+          <w:rFonts w:ascii="Palatino Linotype" w:hAnsi="Palatino Linotype"/>
+          <w:b/>
+          <w:sz w:val="20"/>
+          <w:szCs w:val="20"/>
+          <w:u w:val="single"/>
+        </w:rPr>
+        <w:t xml:space="preserve">basic</w:t>
+      </w:r>
+      <w:r>
+        <w:rPr>
+          <w:rFonts w:ascii="Palatino Linotype" w:hAnsi="Palatino Linotype"/>
+          <w:b/>
+          <w:sz w:val="20"/>
+          <w:szCs w:val="20"/>
+          <w:u w:val="single"/>
+        </w:rPr>
+        <w:t xml:space="preserve"> </w:t>
+      </w:r>
+      <w:r>
+        <w:rPr>
+          <w:rFonts w:ascii="Palatino Linotype" w:hAnsi="Palatino Linotype"/>
+          <w:b/>
+          <w:sz w:val="20"/>
+          <w:szCs w:val="20"/>
+          <w:u w:val="single"/>
+        </w:rPr>
+        <w:t>supervision</w:t>
+      </w:r>
+      <w:r>
+        <w:rPr>
+          <w:rFonts w:ascii="Palatino Linotype" w:hAnsi="Palatino Linotype"/>
+          <w:sz w:val="20"/>
+          <w:szCs w:val="20"/>
+        </w:rPr>
+        <w:t xml:space="preserve"> </w:t>
+      </w:r>
+      <w:r>
+        <w:rPr>
+          <w:rFonts w:ascii="Palatino Linotype" w:hAnsi="Palatino Linotype"/>
+          <w:sz w:val="20"/>
+          <w:szCs w:val="20"/>
+        </w:rPr>
+        <w:t>with the Office of Community Control.  The Court advised Defendant that as a result of any failure to comply with the terms of community control, the Court may impose a longer term of community control up to a total of 5 years; impose a definite jail term to include any days stayed or otherwise authorized by law; and/or otherwise modify the terms of community control set forth below.</w:t>
+      </w:r>
+    </w:p>
+    <w:p>
+      <w:pPr>
+        <w:spacing w:line="276" w:lineRule="auto"/>
+        <w:jc w:val="both"/>
+        <w:rPr>
+          <w:rFonts w:ascii="Palatino Linotype" w:hAnsi="Palatino Linotype"/>
+          <w:b/>
+          <w:sz w:val="20"/>
+          <w:szCs w:val="20"/>
+        </w:rPr>
+      </w:pPr>
+    </w:p>
+    <w:p>
+      <w:pPr>
+        <w:jc w:val="both"/>
+        <w:rPr>
+          <w:rFonts w:ascii="Palatino Linotype" w:hAnsi="Palatino Linotype"/>
+          <w:sz w:val="20"/>
+          <w:szCs w:val="20"/>
+        </w:rPr>
+      </w:pPr>
+      <w:r>
+        <w:rPr>
+          <w:rFonts w:ascii="Palatino Linotype" w:hAnsi="Palatino Linotype"/>
+          <w:sz w:val="20"/>
+          <w:szCs w:val="20"/>
+        </w:rPr>
+        <w:t xml:space="preserve">While subject to </w:t>
+      </w:r>
+      <w:r>
+        <w:rPr>
+          <w:rFonts w:ascii="Palatino Linotype" w:hAnsi="Palatino Linotype"/>
+          <w:sz w:val="20"/>
+          <w:szCs w:val="20"/>
+        </w:rPr>
+        <w:t xml:space="preserve">community control, Defendant shall: </w:t>
+      </w:r>
+    </w:p>
+    <w:p>
+      <w:pPr>
+        <w:jc w:val="both"/>
+        <w:rPr>
+          <w:rFonts w:ascii="Palatino Linotype" w:hAnsi="Palatino Linotype"/>
+          <w:sz w:val="20"/>
+          <w:szCs w:val="20"/>
+        </w:rPr>
+      </w:pPr>
+    </w:p>
+    <w:p>
+      <w:pPr>
+        <w:ind w:firstLine="419"/>
+        <w:jc w:val="both"/>
+        <w:rPr>
+          <w:rFonts w:ascii="Palatino Linotype" w:hAnsi="Palatino Linotype"/>
+          <w:sz w:val="20"/>
+          <w:szCs w:val="20"/>
+          <w:u w:val="single"/>
+        </w:rPr>
+      </w:pPr>
+      <w:r>
+        <w:rPr>
+          <w:rFonts w:ascii="Palatino Linotype" w:hAnsi="Palatino Linotype"/>
+          <w:sz w:val="20"/>
+          <w:szCs w:val="20"/>
+          <w:u w:val="single"/>
+        </w:rPr>
+        <w:t>General Terms</w:t>
+      </w:r>
+    </w:p>
+    <w:p>
+      <w:pPr>
+        <w:pStyle w:val="ListParagraph"/>
+        <w:widowControl/>
+        <w:numPr>
+          <w:ilvl w:val="0"/>
+          <w:numId w:val="2"/>
+        </w:numPr>
+        <w:autoSpaceDE/>
+        <w:autoSpaceDN/>
+        <w:adjustRightInd/>
+        <w:jc w:val="both"/>
+        <w:rPr>
+          <w:rFonts w:ascii="Palatino Linotype" w:hAnsi="Palatino Linotype"/>
+          <w:sz w:val="20"/>
+          <w:szCs w:val="20"/>
+        </w:rPr>
+      </w:pPr>
+      <w:r>
+        <w:rPr>
+          <w:rFonts w:ascii="Palatino Linotype" w:hAnsi="Palatino Linotype"/>
+          <w:sz w:val="20"/>
+          <w:szCs w:val="20"/>
+        </w:rPr>
+        <w:t>Report forthwith to the Office of Community Control.</w:t>
+      </w:r>
+    </w:p>
+    <w:p>
+      <w:pPr>
+        <w:pStyle w:val="ListParagraph"/>
+        <w:widowControl/>
+        <w:numPr>
+          <w:ilvl w:val="0"/>
+          <w:numId w:val="2"/>
+        </w:numPr>
+        <w:autoSpaceDE/>
+        <w:autoSpaceDN/>
+        <w:adjustRightInd/>
+        <w:jc w:val="both"/>
+        <w:rPr>
+          <w:rFonts w:ascii="Palatino Linotype" w:hAnsi="Palatino Linotype"/>
+          <w:sz w:val="20"/>
+          <w:szCs w:val="20"/>
+        </w:rPr>
+      </w:pPr>
+      <w:r>
+        <w:rPr>
+          <w:rFonts w:ascii="Palatino Linotype" w:hAnsi="Palatino Linotype"/>
+          <w:sz w:val="20"/>
+          <w:szCs w:val="20"/>
+        </w:rPr>
+        <w:t>Abide by the law, comply with the community control</w:t>
+      </w:r>
+      <w:r>
+        <w:rPr>
+          <w:rFonts w:ascii="Palatino Linotype" w:hAnsi="Palatino Linotype"/>
+          <w:sz w:val="20"/>
+          <w:szCs w:val="20"/>
+        </w:rPr>
+        <w:t xml:space="preserve"> terms set by the Office of Community Control</w:t>
+      </w:r>
+      <w:r>
+        <w:rPr>
+          <w:rFonts w:ascii="Palatino Linotype" w:hAnsi="Palatino Linotype"/>
+          <w:sz w:val="20"/>
+          <w:szCs w:val="20"/>
+        </w:rPr>
+        <w:t xml:space="preserve">, and not leave the state without the permission of the Court and/or </w:t>
+      </w:r>
+      <w:r>
+        <w:rPr>
+          <w:rFonts w:ascii="Palatino Linotype" w:hAnsi="Palatino Linotype"/>
+          <w:sz w:val="20"/>
+          <w:szCs w:val="20"/>
+        </w:rPr>
+        <w:t>the Office of Community Control</w:t>
+      </w:r>
+      <w:r>
+        <w:rPr>
+          <w:rFonts w:ascii="Palatino Linotype" w:hAnsi="Palatino Linotype"/>
+          <w:sz w:val="20"/>
+          <w:szCs w:val="20"/>
+        </w:rPr>
+        <w:t>.</w:t>
+      </w:r>
+    </w:p>
+    <w:p>
+      <w:pPr>
+        <w:pStyle w:val="ListParagraph"/>
+        <w:widowControl/>
+        <w:numPr>
+          <w:ilvl w:val="0"/>
+          <w:numId w:val="2"/>
+        </w:numPr>
+        <w:autoSpaceDE/>
+        <w:autoSpaceDN/>
+        <w:adjustRightInd/>
+        <w:jc w:val="both"/>
+        <w:rPr>
+          <w:rFonts w:ascii="Palatino Linotype" w:hAnsi="Palatino Linotype"/>
+          <w:sz w:val="20"/>
+          <w:szCs w:val="20"/>
+        </w:rPr>
+      </w:pPr>
+      <w:r>
+        <w:rPr>
+          <w:rFonts w:ascii="Palatino Linotype" w:hAnsi="Palatino Linotype"/>
+          <w:sz w:val="20"/>
+          <w:szCs w:val="20"/>
+        </w:rPr>
+        <w:t xml:space="preserve">Pay probation fees monthly.  </w:t>
+      </w:r>
+    </w:p>
+    <w:p>
+      <w:pPr>
+        <w:pStyle w:val="ListParagraph"/>
+        <w:widowControl/>
+        <w:numPr>
+          <w:ilvl w:val="0"/>
+          <w:numId w:val="2"/>
+        </w:numPr>
+        <w:autoSpaceDE/>
+        <w:autoSpaceDN/>
+        <w:adjustRightInd/>
+        <w:jc w:val="both"/>
+        <w:rPr>
+          <w:rFonts w:ascii="Palatino Linotype" w:hAnsi="Palatino Linotype"/>
+          <w:b/>
+          <w:bCs/>
+          <w:sz w:val="20"/>
+          <w:szCs w:val="20"/>
+        </w:rPr>
+      </w:pPr>
+      <w:r>
+        <w:rPr>
+          <w:rFonts w:ascii="Palatino Linotype" w:hAnsi="Palatino Linotype"/>
+          <w:sz w:val="20"/>
+          <w:szCs w:val="20"/>
+        </w:rPr>
+        <w:t>Make all reasonable effort to obtain and maintain employment.  Defendant shall report any change in employment status immediately.</w:t>
+      </w:r>
+      <w:r>
+        <w:rPr>
+          <w:rFonts w:ascii="Palatino Linotype" w:hAnsi="Palatino Linotype"/>
+          <w:sz w:val="20"/>
+          <w:szCs w:val="20"/>
+        </w:rPr>
+        <w:t xml:space="preserve"> </w:t>
+      </w:r>
+    </w:p>
+    <w:p>
+      <w:pPr>
+        <w:pStyle w:val="ListParagraph"/>
+        <w:widowControl/>
+        <w:numPr>
+          <w:ilvl w:val="0"/>
+          <w:numId w:val="2"/>
+        </w:numPr>
+        <w:autoSpaceDE/>
+        <w:autoSpaceDN/>
+        <w:adjustRightInd/>
+        <w:jc w:val="both"/>
+        <w:rPr>
+          <w:rFonts w:ascii="Palatino Linotype" w:hAnsi="Palatino Linotype"/>
+          <w:b/>
+          <w:bCs/>
+          <w:sz w:val="20"/>
+          <w:szCs w:val="20"/>
+        </w:rPr>
+      </w:pPr>
+      <w:r>
+        <w:rPr>
+          <w:rFonts w:ascii="Palatino Linotype" w:hAnsi="Palatino Linotype"/>
+          <w:sz w:val="20"/>
+          <w:szCs w:val="20"/>
+        </w:rPr>
+        <w:t>Submit to alcohol/drug testing at the request of community control or any other law enforcement officer.</w:t>
+      </w:r>
+    </w:p>
+    <w:p>
+      <w:pPr>
+        <w:pStyle w:val="ListParagraph"/>
+        <w:widowControl/>
+        <w:numPr>
+          <w:ilvl w:val="0"/>
+          <w:numId w:val="2"/>
+        </w:numPr>
+        <w:autoSpaceDE/>
+        <w:autoSpaceDN/>
+        <w:adjustRightInd/>
+        <w:jc w:val="both"/>
+        <w:rPr>
+          <w:rFonts w:ascii="Palatino Linotype" w:hAnsi="Palatino Linotype"/>
+          <w:b/>
+          <w:bCs/>
+          <w:sz w:val="20"/>
+          <w:szCs w:val="20"/>
+        </w:rPr>
+      </w:pPr>
+      <w:r>
+        <w:rPr>
+          <w:rFonts w:ascii="Palatino Linotype" w:hAnsi="Palatino Linotype"/>
+          <w:sz w:val="20"/>
+          <w:szCs w:val="20"/>
+        </w:rPr>
+        <w:t>Not possess/consume/purchase any alcoholic beverages or drugs of abuse.</w:t>
+      </w:r>
+    </w:p>
+    <w:p>
+      <w:pPr>
+        <w:widowControl/>
+        <w:autoSpaceDE/>
+        <w:autoSpaceDN/>
+        <w:adjustRightInd/>
+        <w:ind w:left="419"/>
+        <w:jc w:val="both"/>
+        <w:rPr>
+          <w:rFonts w:ascii="Palatino Linotype" w:hAnsi="Palatino Linotype"/>
+          <w:b/>
+          <w:bCs/>
+          <w:sz w:val="20"/>
+          <w:szCs w:val="20"/>
+        </w:rPr>
+      </w:pPr>
+    </w:p>
+    <w:p>
+      <w:pPr>
+        <w:widowControl/>
+        <w:autoSpaceDE/>
+        <w:autoSpaceDN/>
+        <w:adjustRightInd/>
+        <w:ind w:left="419"/>
+        <w:jc w:val="both"/>
+        <w:rPr>
+          <w:rFonts w:ascii="Palatino Linotype" w:hAnsi="Palatino Linotype"/>
+          <w:bCs/>
+          <w:sz w:val="20"/>
+          <w:szCs w:val="20"/>
+          <w:u w:val="single"/>
+        </w:rPr>
+      </w:pPr>
+      <w:r>
+        <w:rPr>
+          <w:rFonts w:ascii="Palatino Linotype" w:hAnsi="Palatino Linotype"/>
+          <w:bCs/>
+          <w:sz w:val="20"/>
+          <w:szCs w:val="20"/>
+          <w:u w:val="single"/>
+        </w:rPr>
+        <w:t xml:space="preserve">Additional </w:t>
+      </w:r>
+      <w:proofErr w:type="gramStart"/>
+      <w:r>
+        <w:rPr>
+          <w:rFonts w:ascii="Palatino Linotype" w:hAnsi="Palatino Linotype"/>
+          <w:bCs/>
+          <w:sz w:val="20"/>
+          <w:szCs w:val="20"/>
+          <w:u w:val="single"/>
+        </w:rPr>
+        <w:t>Terms</w:t>
+      </w:r>
+      <w:r>
+        <w:rPr>
+          <w:rFonts w:ascii="Palatino Linotype" w:hAnsi="Palatino Linotype"/>
+          <w:sz w:val="20"/>
+          <w:szCs w:val="20"/>
+        </w:rPr>
+        <w:t xml:space="preserve"/>
+      </w:r>
+      <w:r>
+        <w:rPr>
+          <w:rFonts w:ascii="Palatino Linotype" w:hAnsi="Palatino Linotype"/>
+          <w:sz w:val="20"/>
+          <w:szCs w:val="20"/>
+        </w:rPr>
+        <w:t xml:space="preserve"/>
+      </w:r>
+      <w:r>
+        <w:rPr>
+          <w:rFonts w:ascii="Palatino Linotype" w:hAnsi="Palatino Linotype"/>
+          <w:sz w:val="20"/>
+          <w:szCs w:val="20"/>
+        </w:rPr>
+        <w:t xml:space="preserve">  </w:t>
+      </w:r>
+    </w:p>
+    <w:p>
+      <w:pPr>
+        <w:pStyle w:val="ListParagraph"/>
+        <w:widowControl/>
+        <w:numPr>
+          <w:ilvl w:val="0"/>
+          <w:numId w:val="2"/>
+        </w:numPr>
+        <w:autoSpaceDE/>
+        <w:autoSpaceDN/>
+        <w:adjustRightInd/>
+        <w:jc w:val="both"/>
+        <w:rPr>
+          <w:rFonts w:ascii="Palatino Linotype" w:hAnsi="Palatino Linotype"/>
+          <w:sz w:val="20"/>
+          <w:szCs w:val="20"/>
+        </w:rPr>
+      </w:pPr>
+      <w:r>
+        <w:rPr>
+          <w:rFonts w:ascii="Palatino Linotype" w:hAnsi="Palatino Linotype"/>
+          <w:bCs/>
+          <w:sz w:val="20"/>
+          <w:szCs w:val="20"/>
+        </w:rPr>
+        <w:t>Within 90 days provide proof of completion of</w:t>
+      </w:r>
+      <w:r>
+        <w:rPr>
+          <w:rFonts w:ascii="Palatino Linotype" w:hAnsi="Palatino Linotype"/>
+          <w:sz w:val="20"/>
+          <w:szCs w:val="20"/>
+        </w:rPr>
+        <w:t xml:space="preserve"> </w:t>
+      </w:r>
+      <w:r>
+        <w:rPr>
+          <w:rFonts w:ascii="Palatino Linotype" w:hAnsi="Palatino Linotype"/>
+          <w:bCs/>
+          <w:sz w:val="20"/>
+          <w:szCs w:val="20"/>
+        </w:rPr>
+        <w:t>a</w:t>
+      </w:r>
+      <w:r>
+        <w:rPr>
+          <w:rFonts w:ascii="Palatino Linotype" w:hAnsi="Palatino Linotype"/>
+          <w:bCs/>
+          <w:sz w:val="20"/>
+          <w:szCs w:val="20"/>
+        </w:rPr>
+        <w:t>n approved</w:t>
+      </w:r>
+      <w:r>
+        <w:rPr>
+          <w:rFonts w:ascii="Palatino Linotype" w:hAnsi="Palatino Linotype"/>
+          <w:bCs/>
+          <w:sz w:val="20"/>
+          <w:szCs w:val="20"/>
+        </w:rPr>
+        <w:t xml:space="preserve"> driver intervention program.</w:t>
+      </w:r>
+      <w:r>
+        <w:rPr>
+          <w:rFonts w:ascii="Palatino Linotype" w:hAnsi="Palatino Linotype"/>
+          <w:bCs/>
+          <w:sz w:val="20"/>
+          <w:szCs w:val="20"/>
+        </w:rPr>
+        <w:t xml:space="preserve"> </w:t>
+      </w:r>
+      <w:r>
+        <w:rPr>
+          <w:rFonts w:ascii="Palatino Linotype" w:hAnsi="Palatino Linotype"/>
+          <w:bCs/>
+          <w:sz w:val="20"/>
+          <w:szCs w:val="20"/>
+        </w:rPr>
+        <w:t xml:space="preserve">Three jail days suspended upon proof of completion of driver intervention program.</w:t>
+      </w:r>
+      <w:bookmarkStart w:id="1" w:name="_GoBack"/>
+      <w:bookmarkEnd w:id="1"/>
+      <w:r>
+        <w:rPr>
+          <w:rFonts w:ascii="Palatino Linotype" w:hAnsi="Palatino Linotype"/>
+          <w:bCs/>
+          <w:sz w:val="20"/>
+          <w:szCs w:val="20"/>
+        </w:rPr>
+        <w:t xml:space="preserve"/>
+      </w:r>
+      <w:r>
+        <w:rPr>
+          <w:rFonts w:ascii="Palatino Linotype" w:hAnsi="Palatino Linotype"/>
+          <w:sz w:val="20"/>
+          <w:szCs w:val="20"/>
+        </w:rPr>
+        <w:t xml:space="preserve"/>
+      </w:r>
+      <w:r>
+        <w:rPr>
+          <w:rFonts w:ascii="Palatino Linotype" w:hAnsi="Palatino Linotype"/>
+          <w:sz w:val="20"/>
+          <w:szCs w:val="20"/>
+        </w:rPr>
+        <w:t xml:space="preserve"/>
+      </w:r>
+      <w:r>
+        <w:rPr>
+          <w:rFonts w:ascii="Palatino Linotype" w:hAnsi="Palatino Linotype"/>
+          <w:sz w:val="20"/>
+          <w:szCs w:val="20"/>
+        </w:rPr>
+        <w:t xml:space="preserve"/>
+      </w:r>
+      <w:r>
+        <w:rPr>
+          <w:rFonts w:ascii="Palatino Linotype" w:hAnsi="Palatino Linotype"/>
+          <w:sz w:val="20"/>
+          <w:szCs w:val="20"/>
+        </w:rPr>
+        <w:t xml:space="preserve"/>
+      </w:r>
+      <w:r>
+        <w:rPr>
+          <w:rFonts w:ascii="Palatino Linotype" w:hAnsi="Palatino Linotype"/>
+          <w:sz w:val="20"/>
+          <w:szCs w:val="20"/>
+        </w:rPr>
+        <w:t xml:space="preserve"/>
+      </w:r>
+      <w:r>
+        <w:rPr>
+          <w:rFonts w:ascii="Palatino Linotype" w:hAnsi="Palatino Linotype"/>
+          <w:sz w:val="20"/>
+          <w:szCs w:val="20"/>
+        </w:rPr>
+        <w:t xml:space="preserve"/>
+      </w:r>
+      <w:r>
+        <w:rPr>
+          <w:rFonts w:ascii="Palatino Linotype" w:hAnsi="Palatino Linotype"/>
+          <w:sz w:val="20"/>
+          <w:szCs w:val="20"/>
+        </w:rPr>
+        <w:t xml:space="preserve"/>
+      </w:r>
+      <w:r>
+        <w:rPr>
+          <w:rFonts w:ascii="Palatino Linotype" w:hAnsi="Palatino Linotype"/>
+          <w:sz w:val="20"/>
+          <w:szCs w:val="20"/>
+        </w:rPr>
+        <w:t xml:space="preserve"/>
+      </w:r>
+      <w:r>
+        <w:rPr>
+          <w:rFonts w:ascii="Palatino Linotype" w:hAnsi="Palatino Linotype"/>
+          <w:sz w:val="20"/>
+          <w:szCs w:val="20"/>
+        </w:rPr>
+        <w:t xml:space="preserve"/>
+      </w:r>
+      <w:r>
+        <w:rPr>
+          <w:rFonts w:ascii="Palatino Linotype" w:hAnsi="Palatino Linotype"/>
+          <w:sz w:val="20"/>
+          <w:szCs w:val="20"/>
+        </w:rPr>
+        <w:t xml:space="preserve"/>
+      </w:r>
+      <w:r>
+        <w:rPr>
+          <w:rFonts w:ascii="Palatino Linotype" w:hAnsi="Palatino Linotype"/>
+          <w:sz w:val="20"/>
+          <w:szCs w:val="20"/>
+        </w:rPr>
+        <w:t xml:space="preserve"/>
+      </w:r>
+      <w:r>
+        <w:rPr>
+          <w:rFonts w:ascii="Palatino Linotype" w:hAnsi="Palatino Linotype"/>
+          <w:sz w:val="20"/>
+          <w:szCs w:val="20"/>
+        </w:rPr>
+        <w:t xml:space="preserve"/>
+      </w:r>
+      <w:r>
+        <w:rPr>
+          <w:rFonts w:ascii="Palatino Linotype" w:hAnsi="Palatino Linotype"/>
+          <w:sz w:val="20"/>
+          <w:szCs w:val="20"/>
+        </w:rPr>
+        <w:t xml:space="preserve"/>
+      </w:r>
+    </w:p>
+    <w:p>
+      <w:pPr>
+        <w:jc w:val="both"/>
+        <w:rPr>
+          <w:rFonts w:ascii="Palatino Linotype" w:hAnsi="Palatino Linotype"/>
+          <w:sz w:val="20"/>
+          <w:szCs w:val="20"/>
+        </w:rPr>
+      </w:pPr>
       <w:r>
         <w:rPr>
           <w:rFonts w:ascii="Palatino Linotype" w:hAnsi="Palatino Linotype"/>
@@ -2982,6 +3775,24 @@
           <w:sz w:val="16"/>
           <w:szCs w:val="16"/>
         </w:rPr>
+        <w:t xml:space="preserve">Community Control: PS    </w:t>
+      </w:r>
+      <w:proofErr w:type="gramStart"/>
+      <w:r>
+        <w:rPr>
+          <w:rFonts w:ascii="Palatino Linotype" w:hAnsi="Palatino Linotype"/>
+          <w:sz w:val="16"/>
+          <w:szCs w:val="16"/>
+        </w:rPr>
+        <w:t xml:space="preserve">EM;</w:t>
+      </w:r>
+      <w:proofErr w:type="gramEnd"/>
+      <w:r>
+        <w:rPr>
+          <w:rFonts w:ascii="Palatino Linotype" w:hAnsi="Palatino Linotype"/>
+          <w:sz w:val="16"/>
+          <w:szCs w:val="16"/>
+        </w:rPr>
         <w:t xml:space="preserve"/>
       </w:r>
       <w:r>
@@ -3015,12 +3826,12 @@
       </w:pPr>
     </w:p>
     <w:sectPr>
-      <w:headerReference w:type="even" r:id="rId7"/>
-      <w:headerReference w:type="default" r:id="rId8"/>
-      <w:footerReference w:type="even" r:id="rId9"/>
-      <w:footerReference w:type="default" r:id="rId10"/>
-      <w:headerReference w:type="first" r:id="rId11"/>
-      <w:footerReference w:type="first" r:id="rId12"/>
+      <w:headerReference w:type="even" r:id="rId8"/>
+      <w:headerReference w:type="default" r:id="rId9"/>
+      <w:footerReference w:type="even" r:id="rId10"/>
+      <w:footerReference w:type="default" r:id="rId11"/>
+      <w:headerReference w:type="first" r:id="rId12"/>
+      <w:footerReference w:type="first" r:id="rId13"/>
       <w:pgSz w:w="12240" w:h="15840"/>
       <w:pgMar w:top="1440" w:right="1080" w:bottom="1440" w:left="1080" w:header="720" w:footer="720" w:gutter="0"/>
       <w:cols w:space="720"/>
@@ -3032,7 +3843,7 @@
 </file>
 
 <file path=word/endnotes.xml><?xml version="1.0" encoding="utf-8"?>
-<w:endnotes xmlns:wpc="http://schemas.microsoft.com/office/word/2010/wordprocessingCanvas" xmlns:cx="http://schemas.microsoft.com/office/drawing/2014/chartex" xmlns:cx1="http://schemas.microsoft.com/office/drawing/2015/9/8/chartex" xmlns:cx2="http://schemas.microsoft.com/office/drawing/2015/10/21/chartex" xmlns:cx3="http://schemas.microsoft.com/office/drawing/2016/5/9/chartex" xmlns:cx4="http://schemas.microsoft.com/office/drawing/2016/5/10/chartex" xmlns:cx5="http://schemas.microsoft.com/office/drawing/2016/5/11/chartex" xmlns:cx6="http://schemas.microsoft.com/office/drawing/2016/5/12/chartex" xmlns:cx7="http://schemas.microsoft.com/office/drawing/2016/5/13/chartex" xmlns:cx8="http://schemas.microsoft.com/office/drawing/2016/5/14/chartex" xmlns:mc="http://schemas.openxmlformats.org/markup-compatibility/2006" xmlns:aink="http://schemas.microsoft.com/office/drawing/2016/ink" xmlns:am3d="http://schemas.microsoft.com/office/drawing/2017/model3d" xmlns:o="urn:schemas-microsoft-com:office:office" xmlns:r="http://schemas.openxmlformats.org/officeDocument/2006/relationships" xmlns:m="http://schemas.openxmlformats.org/officeDocument/2006/math" xmlns:v="urn:schemas-microsoft-com:vml" xmlns:wp14="http://schemas.microsoft.com/office/word/2010/wordprocessingDrawing" xmlns:wp="http://schemas.openxmlformats.org/drawingml/2006/wordprocessingDrawing" xmlns:w10="urn:schemas-microsoft-com:office:word" xmlns:w="http://schemas.openxmlformats.org/wordprocessingml/2006/main" xmlns:w14="http://schemas.microsoft.com/office/word/2010/wordml" xmlns:w15="http://schemas.microsoft.com/office/word/2012/wordml" xmlns:w16cex="http://schemas.microsoft.com/office/word/2018/wordml/cex" xmlns:w16cid="http://schemas.microsoft.com/office/word/2016/wordml/cid" xmlns:w16="http://schemas.microsoft.com/office/word/2018/wordml" xmlns:w16sdtdh="http://schemas.microsoft.com/office/word/2020/wordml/sdtdatahash" xmlns:w16se="http://schemas.microsoft.com/office/word/2015/wordml/symex" xmlns:wpg="http://schemas.microsoft.com/office/word/2010/wordprocessingGroup" xmlns:wpi="http://schemas.microsoft.com/office/word/2010/wordprocessingInk" xmlns:wne="http://schemas.microsoft.com/office/word/2006/wordml" xmlns:wps="http://schemas.microsoft.com/office/word/2010/wordprocessingShape" mc:Ignorable="w14 w15 w16se w16cid w16 w16cex w16sdtdh wp14">
+<w:endnotes xmlns:wpc="http://schemas.microsoft.com/office/word/2010/wordprocessingCanvas" xmlns:mc="http://schemas.openxmlformats.org/markup-compatibility/2006" xmlns:o="urn:schemas-microsoft-com:office:office" xmlns:r="http://schemas.openxmlformats.org/officeDocument/2006/relationships" xmlns:m="http://schemas.openxmlformats.org/officeDocument/2006/math" xmlns:v="urn:schemas-microsoft-com:vml" xmlns:wp14="http://schemas.microsoft.com/office/word/2010/wordprocessingDrawing" xmlns:wp="http://schemas.openxmlformats.org/drawingml/2006/wordprocessingDrawing" xmlns:w10="urn:schemas-microsoft-com:office:word" xmlns:w="http://schemas.openxmlformats.org/wordprocessingml/2006/main" xmlns:w14="http://schemas.microsoft.com/office/word/2010/wordml" xmlns:wpg="http://schemas.microsoft.com/office/word/2010/wordprocessingGroup" xmlns:wpi="http://schemas.microsoft.com/office/word/2010/wordprocessingInk" xmlns:wne="http://schemas.microsoft.com/office/word/2006/wordml" xmlns:wps="http://schemas.microsoft.com/office/word/2010/wordprocessingShape" mc:Ignorable="w14 wp14">
   <w:endnote w:type="separator" w:id="-1">
     <w:p>
       <w:r>
@@ -3051,7 +3862,7 @@
 </file>
 
 <file path=word/footer1.xml><?xml version="1.0" encoding="utf-8"?>
-<w:ftr xmlns:wpc="http://schemas.microsoft.com/office/word/2010/wordprocessingCanvas" xmlns:cx="http://schemas.microsoft.com/office/drawing/2014/chartex" xmlns:cx1="http://schemas.microsoft.com/office/drawing/2015/9/8/chartex" xmlns:cx2="http://schemas.microsoft.com/office/drawing/2015/10/21/chartex" xmlns:cx3="http://schemas.microsoft.com/office/drawing/2016/5/9/chartex" xmlns:cx4="http://schemas.microsoft.com/office/drawing/2016/5/10/chartex" xmlns:cx5="http://schemas.microsoft.com/office/drawing/2016/5/11/chartex" xmlns:cx6="http://schemas.microsoft.com/office/drawing/2016/5/12/chartex" xmlns:cx7="http://schemas.microsoft.com/office/drawing/2016/5/13/chartex" xmlns:cx8="http://schemas.microsoft.com/office/drawing/2016/5/14/chartex" xmlns:mc="http://schemas.openxmlformats.org/markup-compatibility/2006" xmlns:aink="http://schemas.microsoft.com/office/drawing/2016/ink" xmlns:am3d="http://schemas.microsoft.com/office/drawing/2017/model3d" xmlns:o="urn:schemas-microsoft-com:office:office" xmlns:r="http://schemas.openxmlformats.org/officeDocument/2006/relationships" xmlns:m="http://schemas.openxmlformats.org/officeDocument/2006/math" xmlns:v="urn:schemas-microsoft-com:vml" xmlns:wp14="http://schemas.microsoft.com/office/word/2010/wordprocessingDrawing" xmlns:wp="http://schemas.openxmlformats.org/drawingml/2006/wordprocessingDrawing" xmlns:w10="urn:schemas-microsoft-com:office:word" xmlns:w="http://schemas.openxmlformats.org/wordprocessingml/2006/main" xmlns:w14="http://schemas.microsoft.com/office/word/2010/wordml" xmlns:w15="http://schemas.microsoft.com/office/word/2012/wordml" xmlns:w16cex="http://schemas.microsoft.com/office/word/2018/wordml/cex" xmlns:w16cid="http://schemas.microsoft.com/office/word/2016/wordml/cid" xmlns:w16="http://schemas.microsoft.com/office/word/2018/wordml" xmlns:w16sdtdh="http://schemas.microsoft.com/office/word/2020/wordml/sdtdatahash" xmlns:w16se="http://schemas.microsoft.com/office/word/2015/wordml/symex" xmlns:wpg="http://schemas.microsoft.com/office/word/2010/wordprocessingGroup" xmlns:wpi="http://schemas.microsoft.com/office/word/2010/wordprocessingInk" xmlns:wne="http://schemas.microsoft.com/office/word/2006/wordml" xmlns:wps="http://schemas.microsoft.com/office/word/2010/wordprocessingShape" mc:Ignorable="w14 w15 w16se w16cid w16 w16cex w16sdtdh wp14">
+<w:ftr xmlns:wpc="http://schemas.microsoft.com/office/word/2010/wordprocessingCanvas" xmlns:mc="http://schemas.openxmlformats.org/markup-compatibility/2006" xmlns:o="urn:schemas-microsoft-com:office:office" xmlns:r="http://schemas.openxmlformats.org/officeDocument/2006/relationships" xmlns:m="http://schemas.openxmlformats.org/officeDocument/2006/math" xmlns:v="urn:schemas-microsoft-com:vml" xmlns:wp14="http://schemas.microsoft.com/office/word/2010/wordprocessingDrawing" xmlns:wp="http://schemas.openxmlformats.org/drawingml/2006/wordprocessingDrawing" xmlns:w10="urn:schemas-microsoft-com:office:word" xmlns:w="http://schemas.openxmlformats.org/wordprocessingml/2006/main" xmlns:w14="http://schemas.microsoft.com/office/word/2010/wordml" xmlns:wpg="http://schemas.microsoft.com/office/word/2010/wordprocessingGroup" xmlns:wpi="http://schemas.microsoft.com/office/word/2010/wordprocessingInk" xmlns:wne="http://schemas.microsoft.com/office/word/2006/wordml" xmlns:wps="http://schemas.microsoft.com/office/word/2010/wordprocessingShape" mc:Ignorable="w14 wp14">
   <w:p>
     <w:pPr>
       <w:pStyle w:val="Footer"/>
@@ -3061,7 +3872,7 @@
 </file>
 
 <file path=word/footer2.xml><?xml version="1.0" encoding="utf-8"?>
-<w:ftr xmlns:wpc="http://schemas.microsoft.com/office/word/2010/wordprocessingCanvas" xmlns:cx="http://schemas.microsoft.com/office/drawing/2014/chartex" xmlns:cx1="http://schemas.microsoft.com/office/drawing/2015/9/8/chartex" xmlns:cx2="http://schemas.microsoft.com/office/drawing/2015/10/21/chartex" xmlns:cx3="http://schemas.microsoft.com/office/drawing/2016/5/9/chartex" xmlns:cx4="http://schemas.microsoft.com/office/drawing/2016/5/10/chartex" xmlns:cx5="http://schemas.microsoft.com/office/drawing/2016/5/11/chartex" xmlns:cx6="http://schemas.microsoft.com/office/drawing/2016/5/12/chartex" xmlns:cx7="http://schemas.microsoft.com/office/drawing/2016/5/13/chartex" xmlns:cx8="http://schemas.microsoft.com/office/drawing/2016/5/14/chartex" xmlns:mc="http://schemas.openxmlformats.org/markup-compatibility/2006" xmlns:aink="http://schemas.microsoft.com/office/drawing/2016/ink" xmlns:am3d="http://schemas.microsoft.com/office/drawing/2017/model3d" xmlns:o="urn:schemas-microsoft-com:office:office" xmlns:r="http://schemas.openxmlformats.org/officeDocument/2006/relationships" xmlns:m="http://schemas.openxmlformats.org/officeDocument/2006/math" xmlns:v="urn:schemas-microsoft-com:vml" xmlns:wp14="http://schemas.microsoft.com/office/word/2010/wordprocessingDrawing" xmlns:wp="http://schemas.openxmlformats.org/drawingml/2006/wordprocessingDrawing" xmlns:w10="urn:schemas-microsoft-com:office:word" xmlns:w="http://schemas.openxmlformats.org/wordprocessingml/2006/main" xmlns:w14="http://schemas.microsoft.com/office/word/2010/wordml" xmlns:w15="http://schemas.microsoft.com/office/word/2012/wordml" xmlns:w16cex="http://schemas.microsoft.com/office/word/2018/wordml/cex" xmlns:w16cid="http://schemas.microsoft.com/office/word/2016/wordml/cid" xmlns:w16="http://schemas.microsoft.com/office/word/2018/wordml" xmlns:w16sdtdh="http://schemas.microsoft.com/office/word/2020/wordml/sdtdatahash" xmlns:w16se="http://schemas.microsoft.com/office/word/2015/wordml/symex" xmlns:wpg="http://schemas.microsoft.com/office/word/2010/wordprocessingGroup" xmlns:wpi="http://schemas.microsoft.com/office/word/2010/wordprocessingInk" xmlns:wne="http://schemas.microsoft.com/office/word/2006/wordml" xmlns:wps="http://schemas.microsoft.com/office/word/2010/wordprocessingShape" mc:Ignorable="w14 w15 w16se w16cid w16 w16cex w16sdtdh wp14">
+<w:ftr xmlns:wpc="http://schemas.microsoft.com/office/word/2010/wordprocessingCanvas" xmlns:mc="http://schemas.openxmlformats.org/markup-compatibility/2006" xmlns:o="urn:schemas-microsoft-com:office:office" xmlns:r="http://schemas.openxmlformats.org/officeDocument/2006/relationships" xmlns:m="http://schemas.openxmlformats.org/officeDocument/2006/math" xmlns:v="urn:schemas-microsoft-com:vml" xmlns:wp14="http://schemas.microsoft.com/office/word/2010/wordprocessingDrawing" xmlns:wp="http://schemas.openxmlformats.org/drawingml/2006/wordprocessingDrawing" xmlns:w10="urn:schemas-microsoft-com:office:word" xmlns:w="http://schemas.openxmlformats.org/wordprocessingml/2006/main" xmlns:w14="http://schemas.microsoft.com/office/word/2010/wordml" xmlns:wpg="http://schemas.microsoft.com/office/word/2010/wordprocessingGroup" xmlns:wpi="http://schemas.microsoft.com/office/word/2010/wordprocessingInk" xmlns:wne="http://schemas.microsoft.com/office/word/2006/wordml" xmlns:wps="http://schemas.microsoft.com/office/word/2010/wordprocessingShape" mc:Ignorable="w14 wp14">
   <w:sdt>
     <w:sdtPr>
       <w:rPr>
@@ -3160,7 +3971,7 @@
                 <w:sz w:val="20"/>
                 <w:szCs w:val="20"/>
               </w:rPr>
-              <w:t>2</w:t>
+              <w:t>4</w:t>
             </w:r>
             <w:r>
               <w:rPr>
@@ -3258,7 +4069,7 @@
 </file>
 
 <file path=word/footer3.xml><?xml version="1.0" encoding="utf-8"?>
-<w:ftr xmlns:wpc="http://schemas.microsoft.com/office/word/2010/wordprocessingCanvas" xmlns:cx="http://schemas.microsoft.com/office/drawing/2014/chartex" xmlns:cx1="http://schemas.microsoft.com/office/drawing/2015/9/8/chartex" xmlns:cx2="http://schemas.microsoft.com/office/drawing/2015/10/21/chartex" xmlns:cx3="http://schemas.microsoft.com/office/drawing/2016/5/9/chartex" xmlns:cx4="http://schemas.microsoft.com/office/drawing/2016/5/10/chartex" xmlns:cx5="http://schemas.microsoft.com/office/drawing/2016/5/11/chartex" xmlns:cx6="http://schemas.microsoft.com/office/drawing/2016/5/12/chartex" xmlns:cx7="http://schemas.microsoft.com/office/drawing/2016/5/13/chartex" xmlns:cx8="http://schemas.microsoft.com/office/drawing/2016/5/14/chartex" xmlns:mc="http://schemas.openxmlformats.org/markup-compatibility/2006" xmlns:aink="http://schemas.microsoft.com/office/drawing/2016/ink" xmlns:am3d="http://schemas.microsoft.com/office/drawing/2017/model3d" xmlns:o="urn:schemas-microsoft-com:office:office" xmlns:r="http://schemas.openxmlformats.org/officeDocument/2006/relationships" xmlns:m="http://schemas.openxmlformats.org/officeDocument/2006/math" xmlns:v="urn:schemas-microsoft-com:vml" xmlns:wp14="http://schemas.microsoft.com/office/word/2010/wordprocessingDrawing" xmlns:wp="http://schemas.openxmlformats.org/drawingml/2006/wordprocessingDrawing" xmlns:w10="urn:schemas-microsoft-com:office:word" xmlns:w="http://schemas.openxmlformats.org/wordprocessingml/2006/main" xmlns:w14="http://schemas.microsoft.com/office/word/2010/wordml" xmlns:w15="http://schemas.microsoft.com/office/word/2012/wordml" xmlns:w16cex="http://schemas.microsoft.com/office/word/2018/wordml/cex" xmlns:w16cid="http://schemas.microsoft.com/office/word/2016/wordml/cid" xmlns:w16="http://schemas.microsoft.com/office/word/2018/wordml" xmlns:w16sdtdh="http://schemas.microsoft.com/office/word/2020/wordml/sdtdatahash" xmlns:w16se="http://schemas.microsoft.com/office/word/2015/wordml/symex" xmlns:wpg="http://schemas.microsoft.com/office/word/2010/wordprocessingGroup" xmlns:wpi="http://schemas.microsoft.com/office/word/2010/wordprocessingInk" xmlns:wne="http://schemas.microsoft.com/office/word/2006/wordml" xmlns:wps="http://schemas.microsoft.com/office/word/2010/wordprocessingShape" mc:Ignorable="w14 w15 w16se w16cid w16 w16cex w16sdtdh wp14">
+<w:ftr xmlns:wpc="http://schemas.microsoft.com/office/word/2010/wordprocessingCanvas" xmlns:mc="http://schemas.openxmlformats.org/markup-compatibility/2006" xmlns:o="urn:schemas-microsoft-com:office:office" xmlns:r="http://schemas.openxmlformats.org/officeDocument/2006/relationships" xmlns:m="http://schemas.openxmlformats.org/officeDocument/2006/math" xmlns:v="urn:schemas-microsoft-com:vml" xmlns:wp14="http://schemas.microsoft.com/office/word/2010/wordprocessingDrawing" xmlns:wp="http://schemas.openxmlformats.org/drawingml/2006/wordprocessingDrawing" xmlns:w10="urn:schemas-microsoft-com:office:word" xmlns:w="http://schemas.openxmlformats.org/wordprocessingml/2006/main" xmlns:w14="http://schemas.microsoft.com/office/word/2010/wordml" xmlns:wpg="http://schemas.microsoft.com/office/word/2010/wordprocessingGroup" xmlns:wpi="http://schemas.microsoft.com/office/word/2010/wordprocessingInk" xmlns:wne="http://schemas.microsoft.com/office/word/2006/wordml" xmlns:wps="http://schemas.microsoft.com/office/word/2010/wordprocessingShape" mc:Ignorable="w14 wp14">
   <w:p>
     <w:pPr>
       <w:pStyle w:val="Footer"/>
@@ -3268,7 +4079,7 @@
 </file>
 
 <file path=word/footnotes.xml><?xml version="1.0" encoding="utf-8"?>
-<w:footnotes xmlns:wpc="http://schemas.microsoft.com/office/word/2010/wordprocessingCanvas" xmlns:cx="http://schemas.microsoft.com/office/drawing/2014/chartex" xmlns:cx1="http://schemas.microsoft.com/office/drawing/2015/9/8/chartex" xmlns:cx2="http://schemas.microsoft.com/office/drawing/2015/10/21/chartex" xmlns:cx3="http://schemas.microsoft.com/office/drawing/2016/5/9/chartex" xmlns:cx4="http://schemas.microsoft.com/office/drawing/2016/5/10/chartex" xmlns:cx5="http://schemas.microsoft.com/office/drawing/2016/5/11/chartex" xmlns:cx6="http://schemas.microsoft.com/office/drawing/2016/5/12/chartex" xmlns:cx7="http://schemas.microsoft.com/office/drawing/2016/5/13/chartex" xmlns:cx8="http://schemas.microsoft.com/office/drawing/2016/5/14/chartex" xmlns:mc="http://schemas.openxmlformats.org/markup-compatibility/2006" xmlns:aink="http://schemas.microsoft.com/office/drawing/2016/ink" xmlns:am3d="http://schemas.microsoft.com/office/drawing/2017/model3d" xmlns:o="urn:schemas-microsoft-com:office:office" xmlns:r="http://schemas.openxmlformats.org/officeDocument/2006/relationships" xmlns:m="http://schemas.openxmlformats.org/officeDocument/2006/math" xmlns:v="urn:schemas-microsoft-com:vml" xmlns:wp14="http://schemas.microsoft.com/office/word/2010/wordprocessingDrawing" xmlns:wp="http://schemas.openxmlformats.org/drawingml/2006/wordprocessingDrawing" xmlns:w10="urn:schemas-microsoft-com:office:word" xmlns:w="http://schemas.openxmlformats.org/wordprocessingml/2006/main" xmlns:w14="http://schemas.microsoft.com/office/word/2010/wordml" xmlns:w15="http://schemas.microsoft.com/office/word/2012/wordml" xmlns:w16cex="http://schemas.microsoft.com/office/word/2018/wordml/cex" xmlns:w16cid="http://schemas.microsoft.com/office/word/2016/wordml/cid" xmlns:w16="http://schemas.microsoft.com/office/word/2018/wordml" xmlns:w16sdtdh="http://schemas.microsoft.com/office/word/2020/wordml/sdtdatahash" xmlns:w16se="http://schemas.microsoft.com/office/word/2015/wordml/symex" xmlns:wpg="http://schemas.microsoft.com/office/word/2010/wordprocessingGroup" xmlns:wpi="http://schemas.microsoft.com/office/word/2010/wordprocessingInk" xmlns:wne="http://schemas.microsoft.com/office/word/2006/wordml" xmlns:wps="http://schemas.microsoft.com/office/word/2010/wordprocessingShape" mc:Ignorable="w14 w15 w16se w16cid w16 w16cex w16sdtdh wp14">
+<w:footnotes xmlns:wpc="http://schemas.microsoft.com/office/word/2010/wordprocessingCanvas" xmlns:mc="http://schemas.openxmlformats.org/markup-compatibility/2006" xmlns:o="urn:schemas-microsoft-com:office:office" xmlns:r="http://schemas.openxmlformats.org/officeDocument/2006/relationships" xmlns:m="http://schemas.openxmlformats.org/officeDocument/2006/math" xmlns:v="urn:schemas-microsoft-com:vml" xmlns:wp14="http://schemas.microsoft.com/office/word/2010/wordprocessingDrawing" xmlns:wp="http://schemas.openxmlformats.org/drawingml/2006/wordprocessingDrawing" xmlns:w10="urn:schemas-microsoft-com:office:word" xmlns:w="http://schemas.openxmlformats.org/wordprocessingml/2006/main" xmlns:w14="http://schemas.microsoft.com/office/word/2010/wordml" xmlns:wpg="http://schemas.microsoft.com/office/word/2010/wordprocessingGroup" xmlns:wpi="http://schemas.microsoft.com/office/word/2010/wordprocessingInk" xmlns:wne="http://schemas.microsoft.com/office/word/2006/wordml" xmlns:wps="http://schemas.microsoft.com/office/word/2010/wordprocessingShape" mc:Ignorable="w14 wp14">
   <w:footnote w:type="separator" w:id="-1">
     <w:p>
       <w:r>
@@ -3287,7 +4098,7 @@
 </file>
 
 <file path=word/header1.xml><?xml version="1.0" encoding="utf-8"?>
-<w:hdr xmlns:wpc="http://schemas.microsoft.com/office/word/2010/wordprocessingCanvas" xmlns:cx="http://schemas.microsoft.com/office/drawing/2014/chartex" xmlns:cx1="http://schemas.microsoft.com/office/drawing/2015/9/8/chartex" xmlns:cx2="http://schemas.microsoft.com/office/drawing/2015/10/21/chartex" xmlns:cx3="http://schemas.microsoft.com/office/drawing/2016/5/9/chartex" xmlns:cx4="http://schemas.microsoft.com/office/drawing/2016/5/10/chartex" xmlns:cx5="http://schemas.microsoft.com/office/drawing/2016/5/11/chartex" xmlns:cx6="http://schemas.microsoft.com/office/drawing/2016/5/12/chartex" xmlns:cx7="http://schemas.microsoft.com/office/drawing/2016/5/13/chartex" xmlns:cx8="http://schemas.microsoft.com/office/drawing/2016/5/14/chartex" xmlns:mc="http://schemas.openxmlformats.org/markup-compatibility/2006" xmlns:aink="http://schemas.microsoft.com/office/drawing/2016/ink" xmlns:am3d="http://schemas.microsoft.com/office/drawing/2017/model3d" xmlns:o="urn:schemas-microsoft-com:office:office" xmlns:r="http://schemas.openxmlformats.org/officeDocument/2006/relationships" xmlns:m="http://schemas.openxmlformats.org/officeDocument/2006/math" xmlns:v="urn:schemas-microsoft-com:vml" xmlns:wp14="http://schemas.microsoft.com/office/word/2010/wordprocessingDrawing" xmlns:wp="http://schemas.openxmlformats.org/drawingml/2006/wordprocessingDrawing" xmlns:w10="urn:schemas-microsoft-com:office:word" xmlns:w="http://schemas.openxmlformats.org/wordprocessingml/2006/main" xmlns:w14="http://schemas.microsoft.com/office/word/2010/wordml" xmlns:w15="http://schemas.microsoft.com/office/word/2012/wordml" xmlns:w16cex="http://schemas.microsoft.com/office/word/2018/wordml/cex" xmlns:w16cid="http://schemas.microsoft.com/office/word/2016/wordml/cid" xmlns:w16="http://schemas.microsoft.com/office/word/2018/wordml" xmlns:w16sdtdh="http://schemas.microsoft.com/office/word/2020/wordml/sdtdatahash" xmlns:w16se="http://schemas.microsoft.com/office/word/2015/wordml/symex" xmlns:wpg="http://schemas.microsoft.com/office/word/2010/wordprocessingGroup" xmlns:wpi="http://schemas.microsoft.com/office/word/2010/wordprocessingInk" xmlns:wne="http://schemas.microsoft.com/office/word/2006/wordml" xmlns:wps="http://schemas.microsoft.com/office/word/2010/wordprocessingShape" mc:Ignorable="w14 w15 w16se w16cid w16 w16cex w16sdtdh wp14">
+<w:hdr xmlns:wpc="http://schemas.microsoft.com/office/word/2010/wordprocessingCanvas" xmlns:mc="http://schemas.openxmlformats.org/markup-compatibility/2006" xmlns:o="urn:schemas-microsoft-com:office:office" xmlns:r="http://schemas.openxmlformats.org/officeDocument/2006/relationships" xmlns:m="http://schemas.openxmlformats.org/officeDocument/2006/math" xmlns:v="urn:schemas-microsoft-com:vml" xmlns:wp14="http://schemas.microsoft.com/office/word/2010/wordprocessingDrawing" xmlns:wp="http://schemas.openxmlformats.org/drawingml/2006/wordprocessingDrawing" xmlns:w10="urn:schemas-microsoft-com:office:word" xmlns:w="http://schemas.openxmlformats.org/wordprocessingml/2006/main" xmlns:w14="http://schemas.microsoft.com/office/word/2010/wordml" xmlns:wpg="http://schemas.microsoft.com/office/word/2010/wordprocessingGroup" xmlns:wpi="http://schemas.microsoft.com/office/word/2010/wordprocessingInk" xmlns:wne="http://schemas.microsoft.com/office/word/2006/wordml" xmlns:wps="http://schemas.microsoft.com/office/word/2010/wordprocessingShape" mc:Ignorable="w14 wp14">
   <w:p>
     <w:pPr>
       <w:pStyle w:val="Header"/>
@@ -3297,7 +4108,7 @@
 </file>
 
 <file path=word/header2.xml><?xml version="1.0" encoding="utf-8"?>
-<w:hdr xmlns:wpc="http://schemas.microsoft.com/office/word/2010/wordprocessingCanvas" xmlns:cx="http://schemas.microsoft.com/office/drawing/2014/chartex" xmlns:cx1="http://schemas.microsoft.com/office/drawing/2015/9/8/chartex" xmlns:cx2="http://schemas.microsoft.com/office/drawing/2015/10/21/chartex" xmlns:cx3="http://schemas.microsoft.com/office/drawing/2016/5/9/chartex" xmlns:cx4="http://schemas.microsoft.com/office/drawing/2016/5/10/chartex" xmlns:cx5="http://schemas.microsoft.com/office/drawing/2016/5/11/chartex" xmlns:cx6="http://schemas.microsoft.com/office/drawing/2016/5/12/chartex" xmlns:cx7="http://schemas.microsoft.com/office/drawing/2016/5/13/chartex" xmlns:cx8="http://schemas.microsoft.com/office/drawing/2016/5/14/chartex" xmlns:mc="http://schemas.openxmlformats.org/markup-compatibility/2006" xmlns:aink="http://schemas.microsoft.com/office/drawing/2016/ink" xmlns:am3d="http://schemas.microsoft.com/office/drawing/2017/model3d" xmlns:o="urn:schemas-microsoft-com:office:office" xmlns:r="http://schemas.openxmlformats.org/officeDocument/2006/relationships" xmlns:m="http://schemas.openxmlformats.org/officeDocument/2006/math" xmlns:v="urn:schemas-microsoft-com:vml" xmlns:wp14="http://schemas.microsoft.com/office/word/2010/wordprocessingDrawing" xmlns:wp="http://schemas.openxmlformats.org/drawingml/2006/wordprocessingDrawing" xmlns:w10="urn:schemas-microsoft-com:office:word" xmlns:w="http://schemas.openxmlformats.org/wordprocessingml/2006/main" xmlns:w14="http://schemas.microsoft.com/office/word/2010/wordml" xmlns:w15="http://schemas.microsoft.com/office/word/2012/wordml" xmlns:w16cex="http://schemas.microsoft.com/office/word/2018/wordml/cex" xmlns:w16cid="http://schemas.microsoft.com/office/word/2016/wordml/cid" xmlns:w16="http://schemas.microsoft.com/office/word/2018/wordml" xmlns:w16sdtdh="http://schemas.microsoft.com/office/word/2020/wordml/sdtdatahash" xmlns:w16se="http://schemas.microsoft.com/office/word/2015/wordml/symex" xmlns:wpg="http://schemas.microsoft.com/office/word/2010/wordprocessingGroup" xmlns:wpi="http://schemas.microsoft.com/office/word/2010/wordprocessingInk" xmlns:wne="http://schemas.microsoft.com/office/word/2006/wordml" xmlns:wps="http://schemas.microsoft.com/office/word/2010/wordprocessingShape" mc:Ignorable="w14 w15 w16se w16cid w16 w16cex w16sdtdh wp14">
+<w:hdr xmlns:wpc="http://schemas.microsoft.com/office/word/2010/wordprocessingCanvas" xmlns:mc="http://schemas.openxmlformats.org/markup-compatibility/2006" xmlns:o="urn:schemas-microsoft-com:office:office" xmlns:r="http://schemas.openxmlformats.org/officeDocument/2006/relationships" xmlns:m="http://schemas.openxmlformats.org/officeDocument/2006/math" xmlns:v="urn:schemas-microsoft-com:vml" xmlns:wp14="http://schemas.microsoft.com/office/word/2010/wordprocessingDrawing" xmlns:wp="http://schemas.openxmlformats.org/drawingml/2006/wordprocessingDrawing" xmlns:w10="urn:schemas-microsoft-com:office:word" xmlns:w="http://schemas.openxmlformats.org/wordprocessingml/2006/main" xmlns:w14="http://schemas.microsoft.com/office/word/2010/wordml" xmlns:wpg="http://schemas.microsoft.com/office/word/2010/wordprocessingGroup" xmlns:wpi="http://schemas.microsoft.com/office/word/2010/wordprocessingInk" xmlns:wne="http://schemas.microsoft.com/office/word/2006/wordml" xmlns:wps="http://schemas.microsoft.com/office/word/2010/wordprocessingShape" mc:Ignorable="w14 wp14">
   <w:p>
     <w:pPr>
       <w:pStyle w:val="Header"/>
@@ -3321,7 +4132,7 @@
 </file>
 
 <file path=word/header3.xml><?xml version="1.0" encoding="utf-8"?>
-<w:hdr xmlns:wpc="http://schemas.microsoft.com/office/word/2010/wordprocessingCanvas" xmlns:cx="http://schemas.microsoft.com/office/drawing/2014/chartex" xmlns:cx1="http://schemas.microsoft.com/office/drawing/2015/9/8/chartex" xmlns:cx2="http://schemas.microsoft.com/office/drawing/2015/10/21/chartex" xmlns:cx3="http://schemas.microsoft.com/office/drawing/2016/5/9/chartex" xmlns:cx4="http://schemas.microsoft.com/office/drawing/2016/5/10/chartex" xmlns:cx5="http://schemas.microsoft.com/office/drawing/2016/5/11/chartex" xmlns:cx6="http://schemas.microsoft.com/office/drawing/2016/5/12/chartex" xmlns:cx7="http://schemas.microsoft.com/office/drawing/2016/5/13/chartex" xmlns:cx8="http://schemas.microsoft.com/office/drawing/2016/5/14/chartex" xmlns:mc="http://schemas.openxmlformats.org/markup-compatibility/2006" xmlns:aink="http://schemas.microsoft.com/office/drawing/2016/ink" xmlns:am3d="http://schemas.microsoft.com/office/drawing/2017/model3d" xmlns:o="urn:schemas-microsoft-com:office:office" xmlns:r="http://schemas.openxmlformats.org/officeDocument/2006/relationships" xmlns:m="http://schemas.openxmlformats.org/officeDocument/2006/math" xmlns:v="urn:schemas-microsoft-com:vml" xmlns:wp14="http://schemas.microsoft.com/office/word/2010/wordprocessingDrawing" xmlns:wp="http://schemas.openxmlformats.org/drawingml/2006/wordprocessingDrawing" xmlns:w10="urn:schemas-microsoft-com:office:word" xmlns:w="http://schemas.openxmlformats.org/wordprocessingml/2006/main" xmlns:w14="http://schemas.microsoft.com/office/word/2010/wordml" xmlns:w15="http://schemas.microsoft.com/office/word/2012/wordml" xmlns:w16cex="http://schemas.microsoft.com/office/word/2018/wordml/cex" xmlns:w16cid="http://schemas.microsoft.com/office/word/2016/wordml/cid" xmlns:w16="http://schemas.microsoft.com/office/word/2018/wordml" xmlns:w16sdtdh="http://schemas.microsoft.com/office/word/2020/wordml/sdtdatahash" xmlns:w16se="http://schemas.microsoft.com/office/word/2015/wordml/symex" xmlns:wpg="http://schemas.microsoft.com/office/word/2010/wordprocessingGroup" xmlns:wpi="http://schemas.microsoft.com/office/word/2010/wordprocessingInk" xmlns:wne="http://schemas.microsoft.com/office/word/2006/wordml" xmlns:wps="http://schemas.microsoft.com/office/word/2010/wordprocessingShape" mc:Ignorable="w14 w15 w16se w16cid w16 w16cex w16sdtdh wp14">
+<w:hdr xmlns:wpc="http://schemas.microsoft.com/office/word/2010/wordprocessingCanvas" xmlns:mc="http://schemas.openxmlformats.org/markup-compatibility/2006" xmlns:o="urn:schemas-microsoft-com:office:office" xmlns:r="http://schemas.openxmlformats.org/officeDocument/2006/relationships" xmlns:m="http://schemas.openxmlformats.org/officeDocument/2006/math" xmlns:v="urn:schemas-microsoft-com:vml" xmlns:wp14="http://schemas.microsoft.com/office/word/2010/wordprocessingDrawing" xmlns:wp="http://schemas.openxmlformats.org/drawingml/2006/wordprocessingDrawing" xmlns:w10="urn:schemas-microsoft-com:office:word" xmlns:w="http://schemas.openxmlformats.org/wordprocessingml/2006/main" xmlns:w14="http://schemas.microsoft.com/office/word/2010/wordml" xmlns:wpg="http://schemas.microsoft.com/office/word/2010/wordprocessingGroup" xmlns:wpi="http://schemas.microsoft.com/office/word/2010/wordprocessingInk" xmlns:wne="http://schemas.microsoft.com/office/word/2006/wordml" xmlns:wps="http://schemas.microsoft.com/office/word/2010/wordprocessingShape" mc:Ignorable="w14 wp14">
   <w:p>
     <w:pPr>
       <w:pStyle w:val="Header"/>
@@ -3331,8 +4142,8 @@
 </file>
 
 <file path=word/numbering.xml><?xml version="1.0" encoding="utf-8"?>
-<w:numbering xmlns:wpc="http://schemas.microsoft.com/office/word/2010/wordprocessingCanvas" xmlns:cx="http://schemas.microsoft.com/office/drawing/2014/chartex" xmlns:cx1="http://schemas.microsoft.com/office/drawing/2015/9/8/chartex" xmlns:cx2="http://schemas.microsoft.com/office/drawing/2015/10/21/chartex" xmlns:cx3="http://schemas.microsoft.com/office/drawing/2016/5/9/chartex" xmlns:cx4="http://schemas.microsoft.com/office/drawing/2016/5/10/chartex" xmlns:cx5="http://schemas.microsoft.com/office/drawing/2016/5/11/chartex" xmlns:cx6="http://schemas.microsoft.com/office/drawing/2016/5/12/chartex" xmlns:cx7="http://schemas.microsoft.com/office/drawing/2016/5/13/chartex" xmlns:cx8="http://schemas.microsoft.com/office/drawing/2016/5/14/chartex" xmlns:mc="http://schemas.openxmlformats.org/markup-compatibility/2006" xmlns:aink="http://schemas.microsoft.com/office/drawing/2016/ink" xmlns:am3d="http://schemas.microsoft.com/office/drawing/2017/model3d" xmlns:o="urn:schemas-microsoft-com:office:office" xmlns:r="http://schemas.openxmlformats.org/officeDocument/2006/relationships" xmlns:m="http://schemas.openxmlformats.org/officeDocument/2006/math" xmlns:v="urn:schemas-microsoft-com:vml" xmlns:wp14="http://schemas.microsoft.com/office/word/2010/wordprocessingDrawing" xmlns:wp="http://schemas.openxmlformats.org/drawingml/2006/wordprocessingDrawing" xmlns:w10="urn:schemas-microsoft-com:office:word" xmlns:w="http://schemas.openxmlformats.org/wordprocessingml/2006/main" xmlns:w14="http://schemas.microsoft.com/office/word/2010/wordml" xmlns:w15="http://schemas.microsoft.com/office/word/2012/wordml" xmlns:w16cex="http://schemas.microsoft.com/office/word/2018/wordml/cex" xmlns:w16cid="http://schemas.microsoft.com/office/word/2016/wordml/cid" xmlns:w16="http://schemas.microsoft.com/office/word/2018/wordml" xmlns:w16sdtdh="http://schemas.microsoft.com/office/word/2020/wordml/sdtdatahash" xmlns:w16se="http://schemas.microsoft.com/office/word/2015/wordml/symex" xmlns:wpg="http://schemas.microsoft.com/office/word/2010/wordprocessingGroup" xmlns:wpi="http://schemas.microsoft.com/office/word/2010/wordprocessingInk" xmlns:wne="http://schemas.microsoft.com/office/word/2006/wordml" xmlns:wps="http://schemas.microsoft.com/office/word/2010/wordprocessingShape" mc:Ignorable="w14 w15 w16se w16cid w16 w16cex w16sdtdh wp14">
-  <w:abstractNum w:abstractNumId="0" w15:restartNumberingAfterBreak="0">
+<w:numbering xmlns:wpc="http://schemas.microsoft.com/office/word/2010/wordprocessingCanvas" xmlns:mc="http://schemas.openxmlformats.org/markup-compatibility/2006" xmlns:o="urn:schemas-microsoft-com:office:office" xmlns:r="http://schemas.openxmlformats.org/officeDocument/2006/relationships" xmlns:m="http://schemas.openxmlformats.org/officeDocument/2006/math" xmlns:v="urn:schemas-microsoft-com:vml" xmlns:wp14="http://schemas.microsoft.com/office/word/2010/wordprocessingDrawing" xmlns:wp="http://schemas.openxmlformats.org/drawingml/2006/wordprocessingDrawing" xmlns:w10="urn:schemas-microsoft-com:office:word" xmlns:w="http://schemas.openxmlformats.org/wordprocessingml/2006/main" xmlns:w14="http://schemas.microsoft.com/office/word/2010/wordml" xmlns:wpg="http://schemas.microsoft.com/office/word/2010/wordprocessingGroup" xmlns:wpi="http://schemas.microsoft.com/office/word/2010/wordprocessingInk" xmlns:wne="http://schemas.microsoft.com/office/word/2006/wordml" xmlns:wps="http://schemas.microsoft.com/office/word/2010/wordprocessingShape" mc:Ignorable="w14 wp14">
+  <w:abstractNum w:abstractNumId="0">
     <w:nsid w:val="08B2501C"/>
     <w:multiLevelType w:val="hybridMultilevel"/>
     <w:tmpl w:val="F2A43D58"/>
@@ -3445,7 +4256,7 @@
       </w:rPr>
     </w:lvl>
   </w:abstractNum>
-  <w:abstractNum w:abstractNumId="1" w15:restartNumberingAfterBreak="0">
+  <w:abstractNum w:abstractNumId="1">
     <w:nsid w:val="279660C9"/>
     <w:multiLevelType w:val="hybridMultilevel"/>
     <w:tmpl w:val="672ECC5E"/>
@@ -3558,7 +4369,7 @@
       </w:rPr>
     </w:lvl>
   </w:abstractNum>
-  <w:abstractNum w:abstractNumId="2" w15:restartNumberingAfterBreak="0">
+  <w:abstractNum w:abstractNumId="2">
     <w:nsid w:val="2E17566E"/>
     <w:multiLevelType w:val="hybridMultilevel"/>
     <w:tmpl w:val="00866CE6"/>
@@ -3684,7 +4495,7 @@
 </file>
 
 <file path=word/styles.xml><?xml version="1.0" encoding="utf-8"?>
-<w:styles xmlns:mc="http://schemas.openxmlformats.org/markup-compatibility/2006" xmlns:r="http://schemas.openxmlformats.org/officeDocument/2006/relationships" xmlns:w="http://schemas.openxmlformats.org/wordprocessingml/2006/main" xmlns:w14="http://schemas.microsoft.com/office/word/2010/wordml" xmlns:w15="http://schemas.microsoft.com/office/word/2012/wordml" xmlns:w16cex="http://schemas.microsoft.com/office/word/2018/wordml/cex" xmlns:w16cid="http://schemas.microsoft.com/office/word/2016/wordml/cid" xmlns:w16="http://schemas.microsoft.com/office/word/2018/wordml" xmlns:w16sdtdh="http://schemas.microsoft.com/office/word/2020/wordml/sdtdatahash" xmlns:w16se="http://schemas.microsoft.com/office/word/2015/wordml/symex" mc:Ignorable="w14 w15 w16se w16cid w16 w16cex w16sdtdh">
+<w:styles xmlns:mc="http://schemas.openxmlformats.org/markup-compatibility/2006" xmlns:r="http://schemas.openxmlformats.org/officeDocument/2006/relationships" xmlns:w="http://schemas.openxmlformats.org/wordprocessingml/2006/main" xmlns:w14="http://schemas.microsoft.com/office/word/2010/wordml" mc:Ignorable="w14">
   <w:docDefaults>
     <w:rPrDefault>
       <w:rPr>
@@ -3700,383 +4511,505 @@
       </w:pPr>
     </w:pPrDefault>
   </w:docDefaults>
-  <w:latentStyles w:defLockedState="0" w:defUIPriority="99" w:defSemiHidden="0" w:defUnhideWhenUsed="0" w:defQFormat="0" w:count="376">
-    <w:lsdException w:name="Normal" w:uiPriority="0" w:qFormat="1"/>
-    <w:lsdException w:name="heading 1" w:uiPriority="9" w:qFormat="1"/>
-    <w:lsdException w:name="heading 2" w:semiHidden="1" w:uiPriority="9" w:unhideWhenUsed="1" w:qFormat="1"/>
-    <w:lsdException w:name="heading 3" w:semiHidden="1" w:uiPriority="9" w:unhideWhenUsed="1" w:qFormat="1"/>
-    <w:lsdException w:name="heading 4" w:semiHidden="1" w:uiPriority="9" w:unhideWhenUsed="1" w:qFormat="1"/>
-    <w:lsdException w:name="heading 5" w:semiHidden="1" w:uiPriority="9" w:unhideWhenUsed="1" w:qFormat="1"/>
-    <w:lsdException w:name="heading 6" w:semiHidden="1" w:uiPriority="9" w:unhideWhenUsed="1" w:qFormat="1"/>
-    <w:lsdException w:name="heading 7" w:semiHidden="1" w:uiPriority="9" w:unhideWhenUsed="1" w:qFormat="1"/>
-    <w:lsdException w:name="heading 8" w:semiHidden="1" w:uiPriority="9" w:unhideWhenUsed="1" w:qFormat="1"/>
-    <w:lsdException w:name="heading 9" w:semiHidden="1" w:uiPriority="9" w:unhideWhenUsed="1" w:qFormat="1"/>
-    <w:lsdException w:name="index 1" w:semiHidden="1" w:unhideWhenUsed="1"/>
-    <w:lsdException w:name="index 2" w:semiHidden="1" w:unhideWhenUsed="1"/>
-    <w:lsdException w:name="index 3" w:semiHidden="1" w:unhideWhenUsed="1"/>
-    <w:lsdException w:name="index 4" w:semiHidden="1" w:unhideWhenUsed="1"/>
-    <w:lsdException w:name="index 5" w:semiHidden="1" w:unhideWhenUsed="1"/>
-    <w:lsdException w:name="index 6" w:semiHidden="1" w:unhideWhenUsed="1"/>
-    <w:lsdException w:name="index 7" w:semiHidden="1" w:unhideWhenUsed="1"/>
-    <w:lsdException w:name="index 8" w:semiHidden="1" w:unhideWhenUsed="1"/>
-    <w:lsdException w:name="index 9" w:semiHidden="1" w:unhideWhenUsed="1"/>
-    <w:lsdException w:name="toc 1" w:semiHidden="1" w:uiPriority="39" w:unhideWhenUsed="1"/>
-    <w:lsdException w:name="toc 2" w:semiHidden="1" w:uiPriority="39" w:unhideWhenUsed="1"/>
-    <w:lsdException w:name="toc 3" w:semiHidden="1" w:uiPriority="39" w:unhideWhenUsed="1"/>
-    <w:lsdException w:name="toc 4" w:semiHidden="1" w:uiPriority="39" w:unhideWhenUsed="1"/>
-    <w:lsdException w:name="toc 5" w:semiHidden="1" w:uiPriority="39" w:unhideWhenUsed="1"/>
-    <w:lsdException w:name="toc 6" w:semiHidden="1" w:uiPriority="39" w:unhideWhenUsed="1"/>
-    <w:lsdException w:name="toc 7" w:semiHidden="1" w:uiPriority="39" w:unhideWhenUsed="1"/>
-    <w:lsdException w:name="toc 8" w:semiHidden="1" w:uiPriority="39" w:unhideWhenUsed="1"/>
-    <w:lsdException w:name="toc 9" w:semiHidden="1" w:uiPriority="39" w:unhideWhenUsed="1"/>
-    <w:lsdException w:name="Normal Indent" w:semiHidden="1" w:unhideWhenUsed="1"/>
-    <w:lsdException w:name="footnote text" w:semiHidden="1" w:unhideWhenUsed="1"/>
-    <w:lsdException w:name="annotation text" w:semiHidden="1" w:unhideWhenUsed="1"/>
-    <w:lsdException w:name="header" w:semiHidden="1" w:unhideWhenUsed="1"/>
-    <w:lsdException w:name="footer" w:semiHidden="1" w:unhideWhenUsed="1"/>
-    <w:lsdException w:name="index heading" w:semiHidden="1" w:unhideWhenUsed="1"/>
-    <w:lsdException w:name="caption" w:semiHidden="1" w:uiPriority="35" w:unhideWhenUsed="1" w:qFormat="1"/>
-    <w:lsdException w:name="table of figures" w:semiHidden="1" w:unhideWhenUsed="1"/>
-    <w:lsdException w:name="envelope address" w:semiHidden="1" w:unhideWhenUsed="1"/>
-    <w:lsdException w:name="envelope return" w:semiHidden="1" w:unhideWhenUsed="1"/>
-    <w:lsdException w:name="footnote reference" w:semiHidden="1"/>
-    <w:lsdException w:name="annotation reference" w:semiHidden="1" w:unhideWhenUsed="1"/>
-    <w:lsdException w:name="line number" w:semiHidden="1" w:unhideWhenUsed="1"/>
-    <w:lsdException w:name="page number" w:semiHidden="1" w:unhideWhenUsed="1"/>
-    <w:lsdException w:name="endnote reference" w:semiHidden="1" w:unhideWhenUsed="1"/>
-    <w:lsdException w:name="endnote text" w:semiHidden="1" w:unhideWhenUsed="1"/>
-    <w:lsdException w:name="table of authorities" w:semiHidden="1" w:unhideWhenUsed="1"/>
-    <w:lsdException w:name="macro" w:semiHidden="1" w:unhideWhenUsed="1"/>
-    <w:lsdException w:name="toa heading" w:semiHidden="1" w:unhideWhenUsed="1"/>
-    <w:lsdException w:name="List" w:semiHidden="1" w:unhideWhenUsed="1"/>
-    <w:lsdException w:name="List Bullet" w:semiHidden="1" w:unhideWhenUsed="1"/>
-    <w:lsdException w:name="List Number" w:semiHidden="1" w:unhideWhenUsed="1"/>
-    <w:lsdException w:name="List 2" w:semiHidden="1" w:unhideWhenUsed="1"/>
-    <w:lsdException w:name="List 3" w:semiHidden="1" w:unhideWhenUsed="1"/>
-    <w:lsdException w:name="List 4" w:semiHidden="1" w:unhideWhenUsed="1"/>
-    <w:lsdException w:name="List 5" w:semiHidden="1" w:unhideWhenUsed="1"/>
-    <w:lsdException w:name="List Bullet 2" w:semiHidden="1" w:unhideWhenUsed="1"/>
-    <w:lsdException w:name="List Bullet 3" w:semiHidden="1" w:unhideWhenUsed="1"/>
-    <w:lsdException w:name="List Bullet 4" w:semiHidden="1" w:unhideWhenUsed="1"/>
-    <w:lsdException w:name="List Bullet 5" w:semiHidden="1" w:unhideWhenUsed="1"/>
-    <w:lsdException w:name="List Number 2" w:semiHidden="1" w:unhideWhenUsed="1"/>
-    <w:lsdException w:name="List Number 3" w:semiHidden="1" w:unhideWhenUsed="1"/>
-    <w:lsdException w:name="List Number 4" w:semiHidden="1" w:unhideWhenUsed="1"/>
-    <w:lsdException w:name="List Number 5" w:semiHidden="1" w:unhideWhenUsed="1"/>
-    <w:lsdException w:name="Title" w:uiPriority="10" w:qFormat="1"/>
-    <w:lsdException w:name="Closing" w:semiHidden="1" w:unhideWhenUsed="1"/>
-    <w:lsdException w:name="Signature" w:semiHidden="1" w:unhideWhenUsed="1"/>
-    <w:lsdException w:name="Default Paragraph Font" w:semiHidden="1" w:uiPriority="1" w:unhideWhenUsed="1"/>
-    <w:lsdException w:name="Body Text" w:semiHidden="1" w:unhideWhenUsed="1"/>
-    <w:lsdException w:name="Body Text Indent" w:semiHidden="1" w:unhideWhenUsed="1"/>
-    <w:lsdException w:name="List Continue" w:semiHidden="1" w:unhideWhenUsed="1"/>
-    <w:lsdException w:name="List Continue 2" w:semiHidden="1" w:unhideWhenUsed="1"/>
-    <w:lsdException w:name="List Continue 3" w:semiHidden="1" w:unhideWhenUsed="1"/>
-    <w:lsdException w:name="List Continue 4" w:semiHidden="1" w:unhideWhenUsed="1"/>
-    <w:lsdException w:name="List Continue 5" w:semiHidden="1" w:unhideWhenUsed="1"/>
-    <w:lsdException w:name="Message Header" w:semiHidden="1" w:unhideWhenUsed="1"/>
-    <w:lsdException w:name="Subtitle" w:uiPriority="11" w:qFormat="1"/>
-    <w:lsdException w:name="Salutation" w:semiHidden="1" w:unhideWhenUsed="1"/>
-    <w:lsdException w:name="Date" w:semiHidden="1" w:unhideWhenUsed="1"/>
-    <w:lsdException w:name="Body Text First Indent" w:semiHidden="1" w:unhideWhenUsed="1"/>
-    <w:lsdException w:name="Body Text First Indent 2" w:semiHidden="1" w:unhideWhenUsed="1"/>
-    <w:lsdException w:name="Note Heading" w:semiHidden="1" w:unhideWhenUsed="1"/>
-    <w:lsdException w:name="Body Text 2" w:semiHidden="1" w:unhideWhenUsed="1"/>
-    <w:lsdException w:name="Body Text 3" w:semiHidden="1" w:unhideWhenUsed="1"/>
-    <w:lsdException w:name="Body Text Indent 2" w:semiHidden="1" w:unhideWhenUsed="1"/>
-    <w:lsdException w:name="Body Text Indent 3" w:semiHidden="1" w:unhideWhenUsed="1"/>
-    <w:lsdException w:name="Block Text" w:semiHidden="1" w:unhideWhenUsed="1"/>
-    <w:lsdException w:name="Hyperlink" w:semiHidden="1" w:unhideWhenUsed="1"/>
-    <w:lsdException w:name="FollowedHyperlink" w:semiHidden="1" w:unhideWhenUsed="1"/>
-    <w:lsdException w:name="Strong" w:uiPriority="22" w:qFormat="1"/>
-    <w:lsdException w:name="Emphasis" w:uiPriority="20" w:qFormat="1"/>
-    <w:lsdException w:name="Document Map" w:semiHidden="1" w:unhideWhenUsed="1"/>
-    <w:lsdException w:name="Plain Text" w:semiHidden="1" w:unhideWhenUsed="1"/>
-    <w:lsdException w:name="E-mail Signature" w:semiHidden="1" w:unhideWhenUsed="1"/>
-    <w:lsdException w:name="HTML Top of Form" w:semiHidden="1" w:unhideWhenUsed="1"/>
-    <w:lsdException w:name="HTML Bottom of Form" w:semiHidden="1" w:unhideWhenUsed="1"/>
-    <w:lsdException w:name="Normal (Web)" w:semiHidden="1" w:unhideWhenUsed="1"/>
-    <w:lsdException w:name="HTML Acronym" w:semiHidden="1" w:unhideWhenUsed="1"/>
-    <w:lsdException w:name="HTML Address" w:semiHidden="1" w:unhideWhenUsed="1"/>
-    <w:lsdException w:name="HTML Cite" w:semiHidden="1" w:unhideWhenUsed="1"/>
-    <w:lsdException w:name="HTML Code" w:semiHidden="1" w:unhideWhenUsed="1"/>
-    <w:lsdException w:name="HTML Definition" w:semiHidden="1" w:unhideWhenUsed="1"/>
-    <w:lsdException w:name="HTML Keyboard" w:semiHidden="1" w:unhideWhenUsed="1"/>
-    <w:lsdException w:name="HTML Preformatted" w:semiHidden="1" w:unhideWhenUsed="1"/>
-    <w:lsdException w:name="HTML Sample" w:semiHidden="1" w:unhideWhenUsed="1"/>
-    <w:lsdException w:name="HTML Typewriter" w:semiHidden="1" w:unhideWhenUsed="1"/>
-    <w:lsdException w:name="HTML Variable" w:semiHidden="1" w:unhideWhenUsed="1"/>
-    <w:lsdException w:name="Normal Table" w:semiHidden="1" w:unhideWhenUsed="1"/>
-    <w:lsdException w:name="annotation subject" w:semiHidden="1" w:unhideWhenUsed="1"/>
-    <w:lsdException w:name="No List" w:semiHidden="1" w:unhideWhenUsed="1"/>
-    <w:lsdException w:name="Outline List 1" w:semiHidden="1" w:unhideWhenUsed="1"/>
-    <w:lsdException w:name="Outline List 2" w:semiHidden="1" w:unhideWhenUsed="1"/>
-    <w:lsdException w:name="Outline List 3" w:semiHidden="1" w:unhideWhenUsed="1"/>
-    <w:lsdException w:name="Table Simple 1" w:semiHidden="1" w:unhideWhenUsed="1"/>
-    <w:lsdException w:name="Table Simple 2" w:semiHidden="1" w:unhideWhenUsed="1"/>
-    <w:lsdException w:name="Table Simple 3" w:semiHidden="1" w:unhideWhenUsed="1"/>
-    <w:lsdException w:name="Table Classic 1" w:semiHidden="1" w:unhideWhenUsed="1"/>
-    <w:lsdException w:name="Table Classic 2" w:semiHidden="1" w:unhideWhenUsed="1"/>
-    <w:lsdException w:name="Table Classic 3" w:semiHidden="1" w:unhideWhenUsed="1"/>
-    <w:lsdException w:name="Table Classic 4" w:semiHidden="1" w:unhideWhenUsed="1"/>
-    <w:lsdException w:name="Table Colorful 1" w:semiHidden="1" w:unhideWhenUsed="1"/>
-    <w:lsdException w:name="Table Colorful 2" w:semiHidden="1" w:unhideWhenUsed="1"/>
-    <w:lsdException w:name="Table Colorful 3" w:semiHidden="1" w:unhideWhenUsed="1"/>
-    <w:lsdException w:name="Table Columns 1" w:semiHidden="1" w:unhideWhenUsed="1"/>
-    <w:lsdException w:name="Table Columns 2" w:semiHidden="1" w:unhideWhenUsed="1"/>
-    <w:lsdException w:name="Table Columns 3" w:semiHidden="1" w:unhideWhenUsed="1"/>
-    <w:lsdException w:name="Table Columns 4" w:semiHidden="1" w:unhideWhenUsed="1"/>
-    <w:lsdException w:name="Table Columns 5" w:semiHidden="1" w:unhideWhenUsed="1"/>
-    <w:lsdException w:name="Table Grid 1" w:semiHidden="1" w:unhideWhenUsed="1"/>
-    <w:lsdException w:name="Table Grid 2" w:semiHidden="1" w:unhideWhenUsed="1"/>
-    <w:lsdException w:name="Table Grid 3" w:semiHidden="1" w:unhideWhenUsed="1"/>
-    <w:lsdException w:name="Table Grid 4" w:semiHidden="1" w:unhideWhenUsed="1"/>
-    <w:lsdException w:name="Table Grid 5" w:semiHidden="1" w:unhideWhenUsed="1"/>
-    <w:lsdException w:name="Table Grid 6" w:semiHidden="1" w:unhideWhenUsed="1"/>
-    <w:lsdException w:name="Table Grid 7" w:semiHidden="1" w:unhideWhenUsed="1"/>
-    <w:lsdException w:name="Table Grid 8" w:semiHidden="1" w:unhideWhenUsed="1"/>
-    <w:lsdException w:name="Table List 1" w:semiHidden="1" w:unhideWhenUsed="1"/>
-    <w:lsdException w:name="Table List 2" w:semiHidden="1" w:unhideWhenUsed="1"/>
-    <w:lsdException w:name="Table List 3" w:semiHidden="1" w:unhideWhenUsed="1"/>
-    <w:lsdException w:name="Table List 4" w:semiHidden="1" w:unhideWhenUsed="1"/>
-    <w:lsdException w:name="Table List 5" w:semiHidden="1" w:unhideWhenUsed="1"/>
-    <w:lsdException w:name="Table List 6" w:semiHidden="1" w:unhideWhenUsed="1"/>
-    <w:lsdException w:name="Table List 7" w:semiHidden="1" w:unhideWhenUsed="1"/>
-    <w:lsdException w:name="Table List 8" w:semiHidden="1" w:unhideWhenUsed="1"/>
-    <w:lsdException w:name="Table 3D effects 1" w:semiHidden="1" w:unhideWhenUsed="1"/>
-    <w:lsdException w:name="Table 3D effects 2" w:semiHidden="1" w:unhideWhenUsed="1"/>
-    <w:lsdException w:name="Table 3D effects 3" w:semiHidden="1" w:unhideWhenUsed="1"/>
-    <w:lsdException w:name="Table Contemporary" w:semiHidden="1" w:unhideWhenUsed="1"/>
-    <w:lsdException w:name="Table Elegant" w:semiHidden="1" w:unhideWhenUsed="1"/>
-    <w:lsdException w:name="Table Professional" w:semiHidden="1" w:unhideWhenUsed="1"/>
-    <w:lsdException w:name="Table Subtle 1" w:semiHidden="1" w:unhideWhenUsed="1"/>
-    <w:lsdException w:name="Table Subtle 2" w:semiHidden="1" w:unhideWhenUsed="1"/>
-    <w:lsdException w:name="Table Web 1" w:semiHidden="1" w:unhideWhenUsed="1"/>
-    <w:lsdException w:name="Table Web 2" w:semiHidden="1" w:unhideWhenUsed="1"/>
-    <w:lsdException w:name="Table Web 3" w:semiHidden="1" w:unhideWhenUsed="1"/>
-    <w:lsdException w:name="Balloon Text" w:semiHidden="1" w:unhideWhenUsed="1"/>
-    <w:lsdException w:name="Table Grid" w:uiPriority="59"/>
-    <w:lsdException w:name="Table Theme" w:semiHidden="1" w:unhideWhenUsed="1"/>
-    <w:lsdException w:name="Placeholder Text" w:semiHidden="1"/>
-    <w:lsdException w:name="No Spacing" w:uiPriority="1" w:qFormat="1"/>
-    <w:lsdException w:name="Light Shading" w:uiPriority="60"/>
-    <w:lsdException w:name="Light List" w:uiPriority="61"/>
-    <w:lsdException w:name="Light Grid" w:uiPriority="62"/>
-    <w:lsdException w:name="Medium Shading 1" w:uiPriority="63"/>
-    <w:lsdException w:name="Medium Shading 2" w:uiPriority="64"/>
-    <w:lsdException w:name="Medium List 1" w:uiPriority="65"/>
-    <w:lsdException w:name="Medium List 2" w:uiPriority="66"/>
-    <w:lsdException w:name="Medium Grid 1" w:uiPriority="67"/>
-    <w:lsdException w:name="Medium Grid 2" w:uiPriority="68"/>
-    <w:lsdException w:name="Medium Grid 3" w:uiPriority="69"/>
-    <w:lsdException w:name="Dark List" w:uiPriority="70"/>
-    <w:lsdException w:name="Colorful Shading" w:uiPriority="71"/>
-    <w:lsdException w:name="Colorful List" w:uiPriority="72"/>
-    <w:lsdException w:name="Colorful Grid" w:uiPriority="73"/>
-    <w:lsdException w:name="Light Shading Accent 1" w:uiPriority="60"/>
-    <w:lsdException w:name="Light List Accent 1" w:uiPriority="61"/>
-    <w:lsdException w:name="Light Grid Accent 1" w:uiPriority="62"/>
-    <w:lsdException w:name="Medium Shading 1 Accent 1" w:uiPriority="63"/>
-    <w:lsdException w:name="Medium Shading 2 Accent 1" w:uiPriority="64"/>
-    <w:lsdException w:name="Medium List 1 Accent 1" w:uiPriority="65"/>
-    <w:lsdException w:name="Revision" w:semiHidden="1"/>
-    <w:lsdException w:name="List Paragraph" w:uiPriority="34" w:qFormat="1"/>
-    <w:lsdException w:name="Quote" w:uiPriority="29" w:qFormat="1"/>
-    <w:lsdException w:name="Intense Quote" w:uiPriority="30" w:qFormat="1"/>
-    <w:lsdException w:name="Medium List 2 Accent 1" w:uiPriority="66"/>
-    <w:lsdException w:name="Medium Grid 1 Accent 1" w:uiPriority="67"/>
-    <w:lsdException w:name="Medium Grid 2 Accent 1" w:uiPriority="68"/>
-    <w:lsdException w:name="Medium Grid 3 Accent 1" w:uiPriority="69"/>
-    <w:lsdException w:name="Dark List Accent 1" w:uiPriority="70"/>
-    <w:lsdException w:name="Colorful Shading Accent 1" w:uiPriority="71"/>
-    <w:lsdException w:name="Colorful List Accent 1" w:uiPriority="72"/>
-    <w:lsdException w:name="Colorful Grid Accent 1" w:uiPriority="73"/>
-    <w:lsdException w:name="Light Shading Accent 2" w:uiPriority="60"/>
-    <w:lsdException w:name="Light List Accent 2" w:uiPriority="61"/>
-    <w:lsdException w:name="Light Grid Accent 2" w:uiPriority="62"/>
-    <w:lsdException w:name="Medium Shading 1 Accent 2" w:uiPriority="63"/>
-    <w:lsdException w:name="Medium Shading 2 Accent 2" w:uiPriority="64"/>
-    <w:lsdException w:name="Medium List 1 Accent 2" w:uiPriority="65"/>
-    <w:lsdException w:name="Medium List 2 Accent 2" w:uiPriority="66"/>
-    <w:lsdException w:name="Medium Grid 1 Accent 2" w:uiPriority="67"/>
-    <w:lsdException w:name="Medium Grid 2 Accent 2" w:uiPriority="68"/>
-    <w:lsdException w:name="Medium Grid 3 Accent 2" w:uiPriority="69"/>
-    <w:lsdException w:name="Dark List Accent 2" w:uiPriority="70"/>
-    <w:lsdException w:name="Colorful Shading Accent 2" w:uiPriority="71"/>
-    <w:lsdException w:name="Colorful List Accent 2" w:uiPriority="72"/>
-    <w:lsdException w:name="Colorful Grid Accent 2" w:uiPriority="73"/>
-    <w:lsdException w:name="Light Shading Accent 3" w:uiPriority="60"/>
-    <w:lsdException w:name="Light List Accent 3" w:uiPriority="61"/>
-    <w:lsdException w:name="Light Grid Accent 3" w:uiPriority="62"/>
-    <w:lsdException w:name="Medium Shading 1 Accent 3" w:uiPriority="63"/>
-    <w:lsdException w:name="Medium Shading 2 Accent 3" w:uiPriority="64"/>
-    <w:lsdException w:name="Medium List 1 Accent 3" w:uiPriority="65"/>
-    <w:lsdException w:name="Medium List 2 Accent 3" w:uiPriority="66"/>
-    <w:lsdException w:name="Medium Grid 1 Accent 3" w:uiPriority="67"/>
-    <w:lsdException w:name="Medium Grid 2 Accent 3" w:uiPriority="68"/>
-    <w:lsdException w:name="Medium Grid 3 Accent 3" w:uiPriority="69"/>
-    <w:lsdException w:name="Dark List Accent 3" w:uiPriority="70"/>
-    <w:lsdException w:name="Colorful Shading Accent 3" w:uiPriority="71"/>
-    <w:lsdException w:name="Colorful List Accent 3" w:uiPriority="72"/>
-    <w:lsdException w:name="Colorful Grid Accent 3" w:uiPriority="73"/>
-    <w:lsdException w:name="Light Shading Accent 4" w:uiPriority="60"/>
-    <w:lsdException w:name="Light List Accent 4" w:uiPriority="61"/>
-    <w:lsdException w:name="Light Grid Accent 4" w:uiPriority="62"/>
-    <w:lsdException w:name="Medium Shading 1 Accent 4" w:uiPriority="63"/>
-    <w:lsdException w:name="Medium Shading 2 Accent 4" w:uiPriority="64"/>
-    <w:lsdException w:name="Medium List 1 Accent 4" w:uiPriority="65"/>
-    <w:lsdException w:name="Medium List 2 Accent 4" w:uiPriority="66"/>
-    <w:lsdException w:name="Medium Grid 1 Accent 4" w:uiPriority="67"/>
-    <w:lsdException w:name="Medium Grid 2 Accent 4" w:uiPriority="68"/>
-    <w:lsdException w:name="Medium Grid 3 Accent 4" w:uiPriority="69"/>
-    <w:lsdException w:name="Dark List Accent 4" w:uiPriority="70"/>
-    <w:lsdException w:name="Colorful Shading Accent 4" w:uiPriority="71"/>
-    <w:lsdException w:name="Colorful List Accent 4" w:uiPriority="72"/>
-    <w:lsdException w:name="Colorful Grid Accent 4" w:uiPriority="73"/>
-    <w:lsdException w:name="Light Shading Accent 5" w:uiPriority="60"/>
-    <w:lsdException w:name="Light List Accent 5" w:uiPriority="61"/>
-    <w:lsdException w:name="Light Grid Accent 5" w:uiPriority="62"/>
-    <w:lsdException w:name="Medium Shading 1 Accent 5" w:uiPriority="63"/>
-    <w:lsdException w:name="Medium Shading 2 Accent 5" w:uiPriority="64"/>
-    <w:lsdException w:name="Medium List 1 Accent 5" w:uiPriority="65"/>
-    <w:lsdException w:name="Medium List 2 Accent 5" w:uiPriority="66"/>
-    <w:lsdException w:name="Medium Grid 1 Accent 5" w:uiPriority="67"/>
-    <w:lsdException w:name="Medium Grid 2 Accent 5" w:uiPriority="68"/>
-    <w:lsdException w:name="Medium Grid 3 Accent 5" w:uiPriority="69"/>
-    <w:lsdException w:name="Dark List Accent 5" w:uiPriority="70"/>
-    <w:lsdException w:name="Colorful Shading Accent 5" w:uiPriority="71"/>
-    <w:lsdException w:name="Colorful List Accent 5" w:uiPriority="72"/>
-    <w:lsdException w:name="Colorful Grid Accent 5" w:uiPriority="73"/>
-    <w:lsdException w:name="Light Shading Accent 6" w:uiPriority="60"/>
-    <w:lsdException w:name="Light List Accent 6" w:uiPriority="61"/>
-    <w:lsdException w:name="Light Grid Accent 6" w:uiPriority="62"/>
-    <w:lsdException w:name="Medium Shading 1 Accent 6" w:uiPriority="63"/>
-    <w:lsdException w:name="Medium Shading 2 Accent 6" w:uiPriority="64"/>
-    <w:lsdException w:name="Medium List 1 Accent 6" w:uiPriority="65"/>
-    <w:lsdException w:name="Medium List 2 Accent 6" w:uiPriority="66"/>
-    <w:lsdException w:name="Medium Grid 1 Accent 6" w:uiPriority="67"/>
-    <w:lsdException w:name="Medium Grid 2 Accent 6" w:uiPriority="68"/>
-    <w:lsdException w:name="Medium Grid 3 Accent 6" w:uiPriority="69"/>
-    <w:lsdException w:name="Dark List Accent 6" w:uiPriority="70"/>
-    <w:lsdException w:name="Colorful Shading Accent 6" w:uiPriority="71"/>
-    <w:lsdException w:name="Colorful List Accent 6" w:uiPriority="72"/>
-    <w:lsdException w:name="Colorful Grid Accent 6" w:uiPriority="73"/>
-    <w:lsdException w:name="Subtle Emphasis" w:uiPriority="19" w:qFormat="1"/>
-    <w:lsdException w:name="Intense Emphasis" w:uiPriority="21" w:qFormat="1"/>
-    <w:lsdException w:name="Subtle Reference" w:uiPriority="31" w:qFormat="1"/>
-    <w:lsdException w:name="Intense Reference" w:uiPriority="32" w:qFormat="1"/>
-    <w:lsdException w:name="Book Title" w:uiPriority="33" w:qFormat="1"/>
-    <w:lsdException w:name="Bibliography" w:semiHidden="1" w:uiPriority="37" w:unhideWhenUsed="1"/>
-    <w:lsdException w:name="TOC Heading" w:semiHidden="1" w:uiPriority="39" w:unhideWhenUsed="1" w:qFormat="1"/>
-    <w:lsdException w:name="Plain Table 1" w:uiPriority="41"/>
-    <w:lsdException w:name="Plain Table 2" w:uiPriority="42"/>
-    <w:lsdException w:name="Plain Table 3" w:uiPriority="43"/>
-    <w:lsdException w:name="Plain Table 4" w:uiPriority="44"/>
-    <w:lsdException w:name="Plain Table 5" w:uiPriority="45"/>
-    <w:lsdException w:name="Grid Table Light" w:uiPriority="40"/>
-    <w:lsdException w:name="Grid Table 1 Light" w:uiPriority="46"/>
-    <w:lsdException w:name="Grid Table 2" w:uiPriority="47"/>
-    <w:lsdException w:name="Grid Table 3" w:uiPriority="48"/>
-    <w:lsdException w:name="Grid Table 4" w:uiPriority="49"/>
-    <w:lsdException w:name="Grid Table 5 Dark" w:uiPriority="50"/>
-    <w:lsdException w:name="Grid Table 6 Colorful" w:uiPriority="51"/>
-    <w:lsdException w:name="Grid Table 7 Colorful" w:uiPriority="52"/>
-    <w:lsdException w:name="Grid Table 1 Light Accent 1" w:uiPriority="46"/>
-    <w:lsdException w:name="Grid Table 2 Accent 1" w:uiPriority="47"/>
-    <w:lsdException w:name="Grid Table 3 Accent 1" w:uiPriority="48"/>
-    <w:lsdException w:name="Grid Table 4 Accent 1" w:uiPriority="49"/>
-    <w:lsdException w:name="Grid Table 5 Dark Accent 1" w:uiPriority="50"/>
-    <w:lsdException w:name="Grid Table 6 Colorful Accent 1" w:uiPriority="51"/>
-    <w:lsdException w:name="Grid Table 7 Colorful Accent 1" w:uiPriority="52"/>
-    <w:lsdException w:name="Grid Table 1 Light Accent 2" w:uiPriority="46"/>
-    <w:lsdException w:name="Grid Table 2 Accent 2" w:uiPriority="47"/>
-    <w:lsdException w:name="Grid Table 3 Accent 2" w:uiPriority="48"/>
-    <w:lsdException w:name="Grid Table 4 Accent 2" w:uiPriority="49"/>
-    <w:lsdException w:name="Grid Table 5 Dark Accent 2" w:uiPriority="50"/>
-    <w:lsdException w:name="Grid Table 6 Colorful Accent 2" w:uiPriority="51"/>
-    <w:lsdException w:name="Grid Table 7 Colorful Accent 2" w:uiPriority="52"/>
-    <w:lsdException w:name="Grid Table 1 Light Accent 3" w:uiPriority="46"/>
-    <w:lsdException w:name="Grid Table 2 Accent 3" w:uiPriority="47"/>
-    <w:lsdException w:name="Grid Table 3 Accent 3" w:uiPriority="48"/>
-    <w:lsdException w:name="Grid Table 4 Accent 3" w:uiPriority="49"/>
-    <w:lsdException w:name="Grid Table 5 Dark Accent 3" w:uiPriority="50"/>
-    <w:lsdException w:name="Grid Table 6 Colorful Accent 3" w:uiPriority="51"/>
-    <w:lsdException w:name="Grid Table 7 Colorful Accent 3" w:uiPriority="52"/>
-    <w:lsdException w:name="Grid Table 1 Light Accent 4" w:uiPriority="46"/>
-    <w:lsdException w:name="Grid Table 2 Accent 4" w:uiPriority="47"/>
-    <w:lsdException w:name="Grid Table 3 Accent 4" w:uiPriority="48"/>
-    <w:lsdException w:name="Grid Table 4 Accent 4" w:uiPriority="49"/>
-    <w:lsdException w:name="Grid Table 5 Dark Accent 4" w:uiPriority="50"/>
-    <w:lsdException w:name="Grid Table 6 Colorful Accent 4" w:uiPriority="51"/>
-    <w:lsdException w:name="Grid Table 7 Colorful Accent 4" w:uiPriority="52"/>
-    <w:lsdException w:name="Grid Table 1 Light Accent 5" w:uiPriority="46"/>
-    <w:lsdException w:name="Grid Table 2 Accent 5" w:uiPriority="47"/>
-    <w:lsdException w:name="Grid Table 3 Accent 5" w:uiPriority="48"/>
-    <w:lsdException w:name="Grid Table 4 Accent 5" w:uiPriority="49"/>
-    <w:lsdException w:name="Grid Table 5 Dark Accent 5" w:uiPriority="50"/>
-    <w:lsdException w:name="Grid Table 6 Colorful Accent 5" w:uiPriority="51"/>
-    <w:lsdException w:name="Grid Table 7 Colorful Accent 5" w:uiPriority="52"/>
-    <w:lsdException w:name="Grid Table 1 Light Accent 6" w:uiPriority="46"/>
-    <w:lsdException w:name="Grid Table 2 Accent 6" w:uiPriority="47"/>
-    <w:lsdException w:name="Grid Table 3 Accent 6" w:uiPriority="48"/>
-    <w:lsdException w:name="Grid Table 4 Accent 6" w:uiPriority="49"/>
-    <w:lsdException w:name="Grid Table 5 Dark Accent 6" w:uiPriority="50"/>
-    <w:lsdException w:name="Grid Table 6 Colorful Accent 6" w:uiPriority="51"/>
-    <w:lsdException w:name="Grid Table 7 Colorful Accent 6" w:uiPriority="52"/>
-    <w:lsdException w:name="List Table 1 Light" w:uiPriority="46"/>
-    <w:lsdException w:name="List Table 2" w:uiPriority="47"/>
-    <w:lsdException w:name="List Table 3" w:uiPriority="48"/>
-    <w:lsdException w:name="List Table 4" w:uiPriority="49"/>
-    <w:lsdException w:name="List Table 5 Dark" w:uiPriority="50"/>
-    <w:lsdException w:name="List Table 6 Colorful" w:uiPriority="51"/>
-    <w:lsdException w:name="List Table 7 Colorful" w:uiPriority="52"/>
-    <w:lsdException w:name="List Table 1 Light Accent 1" w:uiPriority="46"/>
-    <w:lsdException w:name="List Table 2 Accent 1" w:uiPriority="47"/>
-    <w:lsdException w:name="List Table 3 Accent 1" w:uiPriority="48"/>
-    <w:lsdException w:name="List Table 4 Accent 1" w:uiPriority="49"/>
-    <w:lsdException w:name="List Table 5 Dark Accent 1" w:uiPriority="50"/>
-    <w:lsdException w:name="List Table 6 Colorful Accent 1" w:uiPriority="51"/>
-    <w:lsdException w:name="List Table 7 Colorful Accent 1" w:uiPriority="52"/>
-    <w:lsdException w:name="List Table 1 Light Accent 2" w:uiPriority="46"/>
-    <w:lsdException w:name="List Table 2 Accent 2" w:uiPriority="47"/>
-    <w:lsdException w:name="List Table 3 Accent 2" w:uiPriority="48"/>
-    <w:lsdException w:name="List Table 4 Accent 2" w:uiPriority="49"/>
-    <w:lsdException w:name="List Table 5 Dark Accent 2" w:uiPriority="50"/>
-    <w:lsdException w:name="List Table 6 Colorful Accent 2" w:uiPriority="51"/>
-    <w:lsdException w:name="List Table 7 Colorful Accent 2" w:uiPriority="52"/>
-    <w:lsdException w:name="List Table 1 Light Accent 3" w:uiPriority="46"/>
-    <w:lsdException w:name="List Table 2 Accent 3" w:uiPriority="47"/>
-    <w:lsdException w:name="List Table 3 Accent 3" w:uiPriority="48"/>
-    <w:lsdException w:name="List Table 4 Accent 3" w:uiPriority="49"/>
-    <w:lsdException w:name="List Table 5 Dark Accent 3" w:uiPriority="50"/>
-    <w:lsdException w:name="List Table 6 Colorful Accent 3" w:uiPriority="51"/>
-    <w:lsdException w:name="List Table 7 Colorful Accent 3" w:uiPriority="52"/>
-    <w:lsdException w:name="List Table 1 Light Accent 4" w:uiPriority="46"/>
-    <w:lsdException w:name="List Table 2 Accent 4" w:uiPriority="47"/>
-    <w:lsdException w:name="List Table 3 Accent 4" w:uiPriority="48"/>
-    <w:lsdException w:name="List Table 4 Accent 4" w:uiPriority="49"/>
-    <w:lsdException w:name="List Table 5 Dark Accent 4" w:uiPriority="50"/>
-    <w:lsdException w:name="List Table 6 Colorful Accent 4" w:uiPriority="51"/>
-    <w:lsdException w:name="List Table 7 Colorful Accent 4" w:uiPriority="52"/>
-    <w:lsdException w:name="List Table 1 Light Accent 5" w:uiPriority="46"/>
-    <w:lsdException w:name="List Table 2 Accent 5" w:uiPriority="47"/>
-    <w:lsdException w:name="List Table 3 Accent 5" w:uiPriority="48"/>
-    <w:lsdException w:name="List Table 4 Accent 5" w:uiPriority="49"/>
-    <w:lsdException w:name="List Table 5 Dark Accent 5" w:uiPriority="50"/>
-    <w:lsdException w:name="List Table 6 Colorful Accent 5" w:uiPriority="51"/>
-    <w:lsdException w:name="List Table 7 Colorful Accent 5" w:uiPriority="52"/>
-    <w:lsdException w:name="List Table 1 Light Accent 6" w:uiPriority="46"/>
-    <w:lsdException w:name="List Table 2 Accent 6" w:uiPriority="47"/>
-    <w:lsdException w:name="List Table 3 Accent 6" w:uiPriority="48"/>
-    <w:lsdException w:name="List Table 4 Accent 6" w:uiPriority="49"/>
-    <w:lsdException w:name="List Table 5 Dark Accent 6" w:uiPriority="50"/>
-    <w:lsdException w:name="List Table 6 Colorful Accent 6" w:uiPriority="51"/>
-    <w:lsdException w:name="List Table 7 Colorful Accent 6" w:uiPriority="52"/>
-    <w:lsdException w:name="Mention" w:semiHidden="1" w:unhideWhenUsed="1"/>
-    <w:lsdException w:name="Smart Hyperlink" w:semiHidden="1" w:unhideWhenUsed="1"/>
-    <w:lsdException w:name="Hashtag" w:semiHidden="1" w:unhideWhenUsed="1"/>
-    <w:lsdException w:name="Unresolved Mention" w:semiHidden="1" w:unhideWhenUsed="1"/>
-    <w:lsdException w:name="Smart Link" w:semiHidden="1" w:unhideWhenUsed="1"/>
+  <w:latentStyles w:defLockedState="0" w:defUIPriority="99" w:defSemiHidden="1" w:defUnhideWhenUsed="1" w:defQFormat="0" w:count="267">
+    <w:lsdException w:name="Normal" w:semiHidden="0" w:uiPriority="0" w:unhideWhenUsed="0" w:qFormat="1"/>
+    <w:lsdException w:name="heading 1" w:semiHidden="0" w:uiPriority="9" w:unhideWhenUsed="0" w:qFormat="1"/>
+    <w:lsdException w:name="heading 2" w:uiPriority="9" w:qFormat="1"/>
+    <w:lsdException w:name="heading 3" w:uiPriority="9" w:qFormat="1"/>
+    <w:lsdException w:name="heading 4" w:uiPriority="9" w:qFormat="1"/>
+    <w:lsdException w:name="heading 5" w:uiPriority="9" w:qFormat="1"/>
+    <w:lsdException w:name="heading 6" w:uiPriority="9" w:qFormat="1"/>
+    <w:lsdException w:name="heading 7" w:uiPriority="9" w:qFormat="1"/>
+    <w:lsdException w:name="heading 8" w:uiPriority="9" w:qFormat="1"/>
+    <w:lsdException w:name="heading 9" w:uiPriority="9" w:qFormat="1"/>
+    <w:lsdException w:name="toc 1" w:uiPriority="39"/>
+    <w:lsdException w:name="toc 2" w:uiPriority="39"/>
+    <w:lsdException w:name="toc 3" w:uiPriority="39"/>
+    <w:lsdException w:name="toc 4" w:uiPriority="39"/>
+    <w:lsdException w:name="toc 5" w:uiPriority="39"/>
+    <w:lsdException w:name="toc 6" w:uiPriority="39"/>
+    <w:lsdException w:name="toc 7" w:uiPriority="39"/>
+    <w:lsdException w:name="toc 8" w:uiPriority="39"/>
+    <w:lsdException w:name="toc 9" w:uiPriority="39"/>
+    <w:lsdException w:name="caption" w:uiPriority="35" w:qFormat="1"/>
+    <w:lsdException w:name="footnote reference" w:unhideWhenUsed="0"/>
+    <w:lsdException w:name="Title" w:semiHidden="0" w:uiPriority="10" w:unhideWhenUsed="0" w:qFormat="1"/>
+    <w:lsdException w:name="Default Paragraph Font" w:uiPriority="1"/>
+    <w:lsdException w:name="Subtitle" w:semiHidden="0" w:uiPriority="11" w:unhideWhenUsed="0" w:qFormat="1"/>
+    <w:lsdException w:name="Strong" w:semiHidden="0" w:uiPriority="22" w:unhideWhenUsed="0" w:qFormat="1"/>
+    <w:lsdException w:name="Emphasis" w:semiHidden="0" w:uiPriority="20" w:unhideWhenUsed="0" w:qFormat="1"/>
+    <w:lsdException w:name="Table Grid" w:semiHidden="0" w:uiPriority="59" w:unhideWhenUsed="0"/>
+    <w:lsdException w:name="Placeholder Text" w:unhideWhenUsed="0"/>
+    <w:lsdException w:name="No Spacing" w:semiHidden="0" w:uiPriority="1" w:unhideWhenUsed="0" w:qFormat="1"/>
+    <w:lsdException w:name="Light Shading" w:semiHidden="0" w:uiPriority="60" w:unhideWhenUsed="0"/>
+    <w:lsdException w:name="Light List" w:semiHidden="0" w:uiPriority="61" w:unhideWhenUsed="0"/>
+    <w:lsdException w:name="Light Grid" w:semiHidden="0" w:uiPriority="62" w:unhideWhenUsed="0"/>
+    <w:lsdException w:name="Medium Shading 1" w:semiHidden="0" w:uiPriority="63" w:unhideWhenUsed="0"/>
+    <w:lsdException w:name="Medium Shading 2" w:semiHidden="0" w:uiPriority="64" w:unhideWhenUsed="0"/>
+    <w:lsdException w:name="Medium List 1" w:semiHidden="0" w:uiPriority="65" w:unhideWhenUsed="0"/>
+    <w:lsdException w:name="Medium List 2" w:semiHidden="0" w:uiPriority="66" w:unhideWhenUsed="0"/>
+    <w:lsdException w:name="Medium Grid 1" w:semiHidden="0" w:uiPriority="67" w:unhideWhenUsed="0"/>
+    <w:lsdException w:name="Medium Grid 2" w:semiHidden="0" w:uiPriority="68" w:unhideWhenUsed="0"/>
+    <w:lsdException w:name="Medium Grid 3" w:semiHidden="0" w:uiPriority="69" w:unhideWhenUsed="0"/>
+    <w:lsdException w:name="Dark List" w:semiHidden="0" w:uiPriority="70" w:unhideWhenUsed="0"/>
+    <w:lsdException w:name="Colorful Shading" w:semiHidden="0" w:uiPriority="71" w:unhideWhenUsed="0"/>
+    <w:lsdException w:name="Colorful List" w:semiHidden="0" w:uiPriority="72" w:unhideWhenUsed="0"/>
+    <w:lsdException w:name="Colorful Grid" w:semiHidden="0" w:uiPriority="73" w:unhideWhenUsed="0"/>
+    <w:lsdException w:name="Light Shading Accent 1" w:semiHidden="0" w:uiPriority="60" w:unhideWhenUsed="0"/>
+    <w:lsdException w:name="Light List Accent 1" w:semiHidden="0" w:uiPriority="61" w:unhideWhenUsed="0"/>
+    <w:lsdException w:name="Light Grid Accent 1" w:semiHidden="0" w:uiPriority="62" w:unhideWhenUsed="0"/>
+    <w:lsdException w:name="Medium Shading 1 Accent 1" w:semiHidden="0" w:uiPriority="63" w:unhideWhenUsed="0"/>
+    <w:lsdException w:name="Medium Shading 2 Accent 1" w:semiHidden="0" w:uiPriority="64" w:unhideWhenUsed="0"/>
+    <w:lsdException w:name="Medium List 1 Accent 1" w:semiHidden="0" w:uiPriority="65" w:unhideWhenUsed="0"/>
+    <w:lsdException w:name="Revision" w:unhideWhenUsed="0"/>
+    <w:lsdException w:name="List Paragraph" w:semiHidden="0" w:uiPriority="34" w:unhideWhenUsed="0" w:qFormat="1"/>
+    <w:lsdException w:name="Quote" w:semiHidden="0" w:uiPriority="29" w:unhideWhenUsed="0" w:qFormat="1"/>
+    <w:lsdException w:name="Intense Quote" w:semiHidden="0" w:uiPriority="30" w:unhideWhenUsed="0" w:qFormat="1"/>
+    <w:lsdException w:name="Medium List 2 Accent 1" w:semiHidden="0" w:uiPriority="66" w:unhideWhenUsed="0"/>
+    <w:lsdException w:name="Medium Grid 1 Accent 1" w:semiHidden="0" w:uiPriority="67" w:unhideWhenUsed="0"/>
+    <w:lsdException w:name="Medium Grid 2 Accent 1" w:semiHidden="0" w:uiPriority="68" w:unhideWhenUsed="0"/>
+    <w:lsdException w:name="Medium Grid 3 Accent 1" w:semiHidden="0" w:uiPriority="69" w:unhideWhenUsed="0"/>
+    <w:lsdException w:name="Dark List Accent 1" w:semiHidden="0" w:uiPriority="70" w:unhideWhenUsed="0"/>
+    <w:lsdException w:name="Colorful Shading Accent 1" w:semiHidden="0" w:uiPriority="71" w:unhideWhenUsed="0"/>
+    <w:lsdException w:name="Colorful List Accent 1" w:semiHidden="0" w:uiPriority="72" w:unhideWhenUsed="0"/>
+    <w:lsdException w:name="Colorful Grid Accent 1" w:semiHidden="0" w:uiPriority="73" w:unhideWhenUsed="0"/>
+    <w:lsdException w:name="Light Shading Accent 2" w:semiHidden="0" w:uiPriority="60" w:unhideWhenUsed="0"/>
+    <w:lsdException w:name="Light List Accent 2" w:semiHidden="0" w:uiPriority="61" w:unhideWhenUsed="0"/>
+    <w:lsdException w:name="Light Grid Accent 2" w:semiHidden="0" w:uiPriority="62" w:unhideWhenUsed="0"/>
+    <w:lsdException w:name="Medium Shading 1 Accent 2" w:semiHidden="0" w:uiPriority="63" w:unhideWhenUsed="0"/>
+    <w:lsdException w:name="Medium Shading 2 Accent 2" w:semiHidden="0" w:uiPriority="64" w:unhideWhenUsed="0"/>
+    <w:lsdException w:name="Medium List 1 Accent 2" w:semiHidden="0" w:uiPriority="65" w:unhideWhenUsed="0"/>
+    <w:lsdException w:name="Medium List 2 Accent 2" w:semiHidden="0" w:uiPriority="66" w:unhideWhenUsed="0"/>
+    <w:lsdException w:name="Medium Grid 1 Accent 2" w:semiHidden="0" w:uiPriority="67" w:unhideWhenUsed="0"/>
+    <w:lsdException w:name="Medium Grid 2 Accent 2" w:semiHidden="0" w:uiPriority="68" w:unhideWhenUsed="0"/>
+    <w:lsdException w:name="Medium Grid 3 Accent 2" w:semiHidden="0" w:uiPriority="69" w:unhideWhenUsed="0"/>
+    <w:lsdException w:name="Dark List Accent 2" w:semiHidden="0" w:uiPriority="70" w:unhideWhenUsed="0"/>
+    <w:lsdException w:name="Colorful Shading Accent 2" w:semiHidden="0" w:uiPriority="71" w:unhideWhenUsed="0"/>
+    <w:lsdException w:name="Colorful List Accent 2" w:semiHidden="0" w:uiPriority="72" w:unhideWhenUsed="0"/>
+    <w:lsdException w:name="Colorful Grid Accent 2" w:semiHidden="0" w:uiPriority="73" w:unhideWhenUsed="0"/>
+    <w:lsdException w:name="Light Shading Accent 3" w:semiHidden="0" w:uiPriority="60" w:unhideWhenUsed="0"/>
+    <w:lsdException w:name="Light List Accent 3" w:semiHidden="0" w:uiPriority="61" w:unhideWhenUsed="0"/>
+    <w:lsdException w:name="Light Grid Accent 3" w:semiHidden="0" w:uiPriority="62" w:unhideWhenUsed="0"/>
+    <w:lsdException w:name="Medium Shading 1 Accent 3" w:semiHidden="0" w:uiPriority="63" w:unhideWhenUsed="0"/>
+    <w:lsdException w:name="Medium Shading 2 Accent 3" w:semiHidden="0" w:uiPriority="64" w:unhideWhenUsed="0"/>
+    <w:lsdException w:name="Medium List 1 Accent 3" w:semiHidden="0" w:uiPriority="65" w:unhideWhenUsed="0"/>
+    <w:lsdException w:name="Medium List 2 Accent 3" w:semiHidden="0" w:uiPriority="66" w:unhideWhenUsed="0"/>
+    <w:lsdException w:name="Medium Grid 1 Accent 3" w:semiHidden="0" w:uiPriority="67" w:unhideWhenUsed="0"/>
+    <w:lsdException w:name="Medium Grid 2 Accent 3" w:semiHidden="0" w:uiPriority="68" w:unhideWhenUsed="0"/>
+    <w:lsdException w:name="Medium Grid 3 Accent 3" w:semiHidden="0" w:uiPriority="69" w:unhideWhenUsed="0"/>
+    <w:lsdException w:name="Dark List Accent 3" w:semiHidden="0" w:uiPriority="70" w:unhideWhenUsed="0"/>
+    <w:lsdException w:name="Colorful Shading Accent 3" w:semiHidden="0" w:uiPriority="71" w:unhideWhenUsed="0"/>
+    <w:lsdException w:name="Colorful List Accent 3" w:semiHidden="0" w:uiPriority="72" w:unhideWhenUsed="0"/>
+    <w:lsdException w:name="Colorful Grid Accent 3" w:semiHidden="0" w:uiPriority="73" w:unhideWhenUsed="0"/>
+    <w:lsdException w:name="Light Shading Accent 4" w:semiHidden="0" w:uiPriority="60" w:unhideWhenUsed="0"/>
+    <w:lsdException w:name="Light List Accent 4" w:semiHidden="0" w:uiPriority="61" w:unhideWhenUsed="0"/>
+    <w:lsdException w:name="Light Grid Accent 4" w:semiHidden="0" w:uiPriority="62" w:unhideWhenUsed="0"/>
+    <w:lsdException w:name="Medium Shading 1 Accent 4" w:semiHidden="0" w:uiPriority="63" w:unhideWhenUsed="0"/>
+    <w:lsdException w:name="Medium Shading 2 Accent 4" w:semiHidden="0" w:uiPriority="64" w:unhideWhenUsed="0"/>
+    <w:lsdException w:name="Medium List 1 Accent 4" w:semiHidden="0" w:uiPriority="65" w:unhideWhenUsed="0"/>
+    <w:lsdException w:name="Medium List 2 Accent 4" w:semiHidden="0" w:uiPriority="66" w:unhideWhenUsed="0"/>
+    <w:lsdException w:name="Medium Grid 1 Accent 4" w:semiHidden="0" w:uiPriority="67" w:unhideWhenUsed="0"/>
+    <w:lsdException w:name="Medium Grid 2 Accent 4" w:semiHidden="0" w:uiPriority="68" w:unhideWhenUsed="0"/>
+    <w:lsdException w:name="Medium Grid 3 Accent 4" w:semiHidden="0" w:uiPriority="69" w:unhideWhenUsed="0"/>
+    <w:lsdException w:name="Dark List Accent 4" w:semiHidden="0" w:uiPriority="70" w:unhideWhenUsed="0"/>
+    <w:lsdException w:name="Colorful Shading Accent 4" w:semiHidden="0" w:uiPriority="71" w:unhideWhenUsed="0"/>
+    <w:lsdException w:name="Colorful List Accent 4" w:semiHidden="0" w:uiPriority="72" w:unhideWhenUsed="0"/>
+    <w:lsdException w:name="Colorful Grid Accent 4" w:semiHidden="0" w:uiPriority="73" w:unhideWhenUsed="0"/>
+    <w:lsdException w:name="Light Shading Accent 5" w:semiHidden="0" w:uiPriority="60" w:unhideWhenUsed="0"/>
+    <w:lsdException w:name="Light List Accent 5" w:semiHidden="0" w:uiPriority="61" w:unhideWhenUsed="0"/>
+    <w:lsdException w:name="Light Grid Accent 5" w:semiHidden="0" w:uiPriority="62" w:unhideWhenUsed="0"/>
+    <w:lsdException w:name="Medium Shading 1 Accent 5" w:semiHidden="0" w:uiPriority="63" w:unhideWhenUsed="0"/>
+    <w:lsdException w:name="Medium Shading 2 Accent 5" w:semiHidden="0" w:uiPriority="64" w:unhideWhenUsed="0"/>
+    <w:lsdException w:name="Medium List 1 Accent 5" w:semiHidden="0" w:uiPriority="65" w:unhideWhenUsed="0"/>
+    <w:lsdException w:name="Medium List 2 Accent 5" w:semiHidden="0" w:uiPriority="66" w:unhideWhenUsed="0"/>
+    <w:lsdException w:name="Medium Grid 1 Accent 5" w:semiHidden="0" w:uiPriority="67" w:unhideWhenUsed="0"/>
+    <w:lsdException w:name="Medium Grid 2 Accent 5" w:semiHidden="0" w:uiPriority="68" w:unhideWhenUsed="0"/>
+    <w:lsdException w:name="Medium Grid 3 Accent 5" w:semiHidden="0" w:uiPriority="69" w:unhideWhenUsed="0"/>
+    <w:lsdException w:name="Dark List Accent 5" w:semiHidden="0" w:uiPriority="70" w:unhideWhenUsed="0"/>
+    <w:lsdException w:name="Colorful Shading Accent 5" w:semiHidden="0" w:uiPriority="71" w:unhideWhenUsed="0"/>
+    <w:lsdException w:name="Colorful List Accent 5" w:semiHidden="0" w:uiPriority="72" w:unhideWhenUsed="0"/>
+    <w:lsdException w:name="Colorful Grid Accent 5" w:semiHidden="0" w:uiPriority="73" w:unhideWhenUsed="0"/>
+    <w:lsdException w:name="Light Shading Accent 6" w:semiHidden="0" w:uiPriority="60" w:unhideWhenUsed="0"/>
+    <w:lsdException w:name="Light List Accent 6" w:semiHidden="0" w:uiPriority="61" w:unhideWhenUsed="0"/>
+    <w:lsdException w:name="Light Grid Accent 6" w:semiHidden="0" w:uiPriority="62" w:unhideWhenUsed="0"/>
+    <w:lsdException w:name="Medium Shading 1 Accent 6" w:semiHidden="0" w:uiPriority="63" w:unhideWhenUsed="0"/>
+    <w:lsdException w:name="Medium Shading 2 Accent 6" w:semiHidden="0" w:uiPriority="64" w:unhideWhenUsed="0"/>
+    <w:lsdException w:name="Medium List 1 Accent 6" w:semiHidden="0" w:uiPriority="65" w:unhideWhenUsed="0"/>
+    <w:lsdException w:name="Medium List 2 Accent 6" w:semiHidden="0" w:uiPriority="66" w:unhideWhenUsed="0"/>
+    <w:lsdException w:name="Medium Grid 1 Accent 6" w:semiHidden="0" w:uiPriority="67" w:unhideWhenUsed="0"/>
+    <w:lsdException w:name="Medium Grid 2 Accent 6" w:semiHidden="0" w:uiPriority="68" w:unhideWhenUsed="0"/>
+    <w:lsdException w:name="Medium Grid 3 Accent 6" w:semiHidden="0" w:uiPriority="69" w:unhideWhenUsed="0"/>
+    <w:lsdException w:name="Dark List Accent 6" w:semiHidden="0" w:uiPriority="70" w:unhideWhenUsed="0"/>
+    <w:lsdException w:name="Colorful Shading Accent 6" w:semiHidden="0" w:uiPriority="71" w:unhideWhenUsed="0"/>
+    <w:lsdException w:name="Colorful List Accent 6" w:semiHidden="0" w:uiPriority="72" w:unhideWhenUsed="0"/>
+    <w:lsdException w:name="Colorful Grid Accent 6" w:semiHidden="0" w:uiPriority="73" w:unhideWhenUsed="0"/>
+    <w:lsdException w:name="Subtle Emphasis" w:semiHidden="0" w:uiPriority="19" w:unhideWhenUsed="0" w:qFormat="1"/>
+    <w:lsdException w:name="Intense Emphasis" w:semiHidden="0" w:uiPriority="21" w:unhideWhenUsed="0" w:qFormat="1"/>
+    <w:lsdException w:name="Subtle Reference" w:semiHidden="0" w:uiPriority="31" w:unhideWhenUsed="0" w:qFormat="1"/>
+    <w:lsdException w:name="Intense Reference" w:semiHidden="0" w:uiPriority="32" w:unhideWhenUsed="0" w:qFormat="1"/>
+    <w:lsdException w:name="Book Title" w:semiHidden="0" w:uiPriority="33" w:unhideWhenUsed="0" w:qFormat="1"/>
+    <w:lsdException w:name="Bibliography" w:uiPriority="37"/>
+    <w:lsdException w:name="TOC Heading" w:uiPriority="39" w:qFormat="1"/>
+  </w:latentStyles>
+  <w:style w:type="paragraph" w:default="1" w:styleId="Normal">
+    <w:name w:val="Normal"/>
+    <w:qFormat/>
+    <w:pPr>
+      <w:widowControl w:val="0"/>
+      <w:autoSpaceDE w:val="0"/>
+      <w:autoSpaceDN w:val="0"/>
+      <w:adjustRightInd w:val="0"/>
+      <w:spacing w:after="0" w:line="240" w:lineRule="auto"/>
+    </w:pPr>
+    <w:rPr>
+      <w:rFonts w:ascii="Times New Roman" w:hAnsi="Times New Roman" w:cs="Times New Roman"/>
+      <w:sz w:val="24"/>
+      <w:szCs w:val="24"/>
+    </w:rPr>
+  </w:style>
+  <w:style w:type="character" w:default="1" w:styleId="DefaultParagraphFont">
+    <w:name w:val="Default Paragraph Font"/>
+    <w:uiPriority w:val="1"/>
+    <w:semiHidden/>
+    <w:unhideWhenUsed/>
+  </w:style>
+  <w:style w:type="table" w:default="1" w:styleId="TableNormal">
+    <w:name w:val="Normal Table"/>
+    <w:uiPriority w:val="99"/>
+    <w:semiHidden/>
+    <w:unhideWhenUsed/>
+    <w:tblPr>
+      <w:tblInd w:w="0" w:type="dxa"/>
+      <w:tblCellMar>
+        <w:top w:w="0" w:type="dxa"/>
+        <w:left w:w="108" w:type="dxa"/>
+        <w:bottom w:w="0" w:type="dxa"/>
+        <w:right w:w="108" w:type="dxa"/>
+      </w:tblCellMar>
+    </w:tblPr>
+  </w:style>
+  <w:style w:type="numbering" w:default="1" w:styleId="NoList">
+    <w:name w:val="No List"/>
+    <w:uiPriority w:val="99"/>
+    <w:semiHidden/>
+    <w:unhideWhenUsed/>
+  </w:style>
+  <w:style w:type="character" w:styleId="FootnoteReference">
+    <w:name w:val="footnote reference"/>
+    <w:uiPriority w:val="99"/>
+  </w:style>
+  <w:style w:type="paragraph" w:styleId="BalloonText">
+    <w:name w:val="Balloon Text"/>
+    <w:basedOn w:val="Normal"/>
+    <w:link w:val="BalloonTextChar"/>
+    <w:uiPriority w:val="99"/>
+    <w:semiHidden/>
+    <w:unhideWhenUsed/>
+    <w:rsid w:val="00670B9B"/>
+    <w:rPr>
+      <w:rFonts w:ascii="Tahoma" w:hAnsi="Tahoma" w:cs="Tahoma"/>
+      <w:sz w:val="16"/>
+      <w:szCs w:val="16"/>
+    </w:rPr>
+  </w:style>
+  <w:style w:type="character" w:customStyle="1" w:styleId="BalloonTextChar">
+    <w:name w:val="Balloon Text Char"/>
+    <w:basedOn w:val="DefaultParagraphFont"/>
+    <w:link w:val="BalloonText"/>
+    <w:uiPriority w:val="99"/>
+    <w:semiHidden/>
+    <w:rsid w:val="00670B9B"/>
+    <w:rPr>
+      <w:rFonts w:ascii="Tahoma" w:hAnsi="Tahoma" w:cs="Tahoma"/>
+      <w:sz w:val="16"/>
+      <w:szCs w:val="16"/>
+    </w:rPr>
+  </w:style>
+  <w:style w:type="paragraph" w:styleId="Header">
+    <w:name w:val="header"/>
+    <w:basedOn w:val="Normal"/>
+    <w:link w:val="HeaderChar"/>
+    <w:uiPriority w:val="99"/>
+    <w:unhideWhenUsed/>
+    <w:rsid w:val="008F0DC3"/>
+    <w:pPr>
+      <w:tabs>
+        <w:tab w:val="center" w:pos="4680"/>
+        <w:tab w:val="right" w:pos="9360"/>
+      </w:tabs>
+    </w:pPr>
+  </w:style>
+  <w:style w:type="character" w:customStyle="1" w:styleId="HeaderChar">
+    <w:name w:val="Header Char"/>
+    <w:basedOn w:val="DefaultParagraphFont"/>
+    <w:link w:val="Header"/>
+    <w:uiPriority w:val="99"/>
+    <w:rsid w:val="008F0DC3"/>
+    <w:rPr>
+      <w:rFonts w:ascii="Times New Roman" w:hAnsi="Times New Roman" w:cs="Times New Roman"/>
+      <w:sz w:val="24"/>
+      <w:szCs w:val="24"/>
+    </w:rPr>
+  </w:style>
+  <w:style w:type="paragraph" w:styleId="Footer">
+    <w:name w:val="footer"/>
+    <w:basedOn w:val="Normal"/>
+    <w:link w:val="FooterChar"/>
+    <w:uiPriority w:val="99"/>
+    <w:unhideWhenUsed/>
+    <w:rsid w:val="008F0DC3"/>
+    <w:pPr>
+      <w:tabs>
+        <w:tab w:val="center" w:pos="4680"/>
+        <w:tab w:val="right" w:pos="9360"/>
+      </w:tabs>
+    </w:pPr>
+  </w:style>
+  <w:style w:type="character" w:customStyle="1" w:styleId="FooterChar">
+    <w:name w:val="Footer Char"/>
+    <w:basedOn w:val="DefaultParagraphFont"/>
+    <w:link w:val="Footer"/>
+    <w:uiPriority w:val="99"/>
+    <w:rsid w:val="008F0DC3"/>
+    <w:rPr>
+      <w:rFonts w:ascii="Times New Roman" w:hAnsi="Times New Roman" w:cs="Times New Roman"/>
+      <w:sz w:val="24"/>
+      <w:szCs w:val="24"/>
+    </w:rPr>
+  </w:style>
+  <w:style w:type="table" w:styleId="TableGrid">
+    <w:name w:val="Table Grid"/>
+    <w:basedOn w:val="TableNormal"/>
+    <w:uiPriority w:val="59"/>
+    <w:unhideWhenUsed/>
+    <w:rsid w:val="0094737C"/>
+    <w:pPr>
+      <w:spacing w:after="0" w:line="240" w:lineRule="auto"/>
+    </w:pPr>
+    <w:tblPr>
+      <w:tblBorders>
+        <w:top w:val="single" w:sz="4" w:space="0" w:color="auto"/>
+        <w:left w:val="single" w:sz="4" w:space="0" w:color="auto"/>
+        <w:bottom w:val="single" w:sz="4" w:space="0" w:color="auto"/>
+        <w:right w:val="single" w:sz="4" w:space="0" w:color="auto"/>
+        <w:insideH w:val="single" w:sz="4" w:space="0" w:color="auto"/>
+        <w:insideV w:val="single" w:sz="4" w:space="0" w:color="auto"/>
+      </w:tblBorders>
+    </w:tblPr>
+  </w:style>
+  <w:style w:type="paragraph" w:styleId="ListParagraph">
+    <w:name w:val="List Paragraph"/>
+    <w:basedOn w:val="Normal"/>
+    <w:uiPriority w:val="34"/>
+    <w:qFormat/>
+    <w:rsid w:val="007F713C"/>
+    <w:pPr>
+      <w:ind w:left="720"/>
+      <w:contextualSpacing/>
+    </w:pPr>
+  </w:style>
+  <w:style w:type="character" w:styleId="CommentReference">
+    <w:name w:val="annotation reference"/>
+    <w:basedOn w:val="DefaultParagraphFont"/>
+    <w:uiPriority w:val="99"/>
+    <w:semiHidden/>
+    <w:unhideWhenUsed/>
+    <w:rsid w:val="00A53114"/>
+    <w:rPr>
+      <w:sz w:val="16"/>
+      <w:szCs w:val="16"/>
+    </w:rPr>
+  </w:style>
+  <w:style w:type="paragraph" w:styleId="CommentText">
+    <w:name w:val="annotation text"/>
+    <w:basedOn w:val="Normal"/>
+    <w:link w:val="CommentTextChar"/>
+    <w:uiPriority w:val="99"/>
+    <w:unhideWhenUsed/>
+    <w:rsid w:val="00A53114"/>
+    <w:pPr>
+      <w:widowControl/>
+      <w:autoSpaceDE/>
+      <w:autoSpaceDN/>
+      <w:adjustRightInd/>
+    </w:pPr>
+    <w:rPr>
+      <w:rFonts w:asciiTheme="minorHAnsi" w:eastAsiaTheme="minorHAnsi" w:hAnsiTheme="minorHAnsi" w:cstheme="minorBidi"/>
+      <w:sz w:val="20"/>
+      <w:szCs w:val="20"/>
+    </w:rPr>
+  </w:style>
+  <w:style w:type="character" w:customStyle="1" w:styleId="CommentTextChar">
+    <w:name w:val="Comment Text Char"/>
+    <w:basedOn w:val="DefaultParagraphFont"/>
+    <w:link w:val="CommentText"/>
+    <w:uiPriority w:val="99"/>
+    <w:rsid w:val="00A53114"/>
+    <w:rPr>
+      <w:rFonts w:eastAsiaTheme="minorHAnsi"/>
+      <w:sz w:val="20"/>
+      <w:szCs w:val="20"/>
+    </w:rPr>
+  </w:style>
+</w:styles>
+</file>
+
+<file path=word/stylesWithEffects.xml><?xml version="1.0" encoding="utf-8"?>
+<w:styles xmlns:wpc="http://schemas.microsoft.com/office/word/2010/wordprocessingCanvas" xmlns:mc="http://schemas.openxmlformats.org/markup-compatibility/2006" xmlns:o="urn:schemas-microsoft-com:office:office" xmlns:r="http://schemas.openxmlformats.org/officeDocument/2006/relationships" xmlns:m="http://schemas.openxmlformats.org/officeDocument/2006/math" xmlns:v="urn:schemas-microsoft-com:vml" xmlns:wp14="http://schemas.microsoft.com/office/word/2010/wordprocessingDrawing" xmlns:wp="http://schemas.openxmlformats.org/drawingml/2006/wordprocessingDrawing" xmlns:w10="urn:schemas-microsoft-com:office:word" xmlns:w="http://schemas.openxmlformats.org/wordprocessingml/2006/main" xmlns:w14="http://schemas.microsoft.com/office/word/2010/wordml" xmlns:wpg="http://schemas.microsoft.com/office/word/2010/wordprocessingGroup" xmlns:wpi="http://schemas.microsoft.com/office/word/2010/wordprocessingInk" xmlns:wne="http://schemas.microsoft.com/office/word/2006/wordml" xmlns:wps="http://schemas.microsoft.com/office/word/2010/wordprocessingShape" mc:Ignorable="w14 wp14">
+  <w:docDefaults>
+    <w:rPrDefault>
+      <w:rPr>
+        <w:rFonts w:asciiTheme="minorHAnsi" w:eastAsiaTheme="minorEastAsia" w:hAnsiTheme="minorHAnsi" w:cstheme="minorBidi"/>
+        <w:sz w:val="22"/>
+        <w:szCs w:val="22"/>
+        <w:lang w:val="en-US" w:eastAsia="en-US" w:bidi="ar-SA"/>
+      </w:rPr>
+    </w:rPrDefault>
+    <w:pPrDefault>
+      <w:pPr>
+        <w:spacing w:after="200" w:line="276" w:lineRule="auto"/>
+      </w:pPr>
+    </w:pPrDefault>
+  </w:docDefaults>
+  <w:latentStyles w:defLockedState="0" w:defUIPriority="99" w:defSemiHidden="1" w:defUnhideWhenUsed="1" w:defQFormat="0" w:count="267">
+    <w:lsdException w:name="Normal" w:semiHidden="0" w:uiPriority="0" w:unhideWhenUsed="0" w:qFormat="1"/>
+    <w:lsdException w:name="heading 1" w:semiHidden="0" w:uiPriority="9" w:unhideWhenUsed="0" w:qFormat="1"/>
+    <w:lsdException w:name="heading 2" w:uiPriority="9" w:qFormat="1"/>
+    <w:lsdException w:name="heading 3" w:uiPriority="9" w:qFormat="1"/>
+    <w:lsdException w:name="heading 4" w:uiPriority="9" w:qFormat="1"/>
+    <w:lsdException w:name="heading 5" w:uiPriority="9" w:qFormat="1"/>
+    <w:lsdException w:name="heading 6" w:uiPriority="9" w:qFormat="1"/>
+    <w:lsdException w:name="heading 7" w:uiPriority="9" w:qFormat="1"/>
+    <w:lsdException w:name="heading 8" w:uiPriority="9" w:qFormat="1"/>
+    <w:lsdException w:name="heading 9" w:uiPriority="9" w:qFormat="1"/>
+    <w:lsdException w:name="toc 1" w:uiPriority="39"/>
+    <w:lsdException w:name="toc 2" w:uiPriority="39"/>
+    <w:lsdException w:name="toc 3" w:uiPriority="39"/>
+    <w:lsdException w:name="toc 4" w:uiPriority="39"/>
+    <w:lsdException w:name="toc 5" w:uiPriority="39"/>
+    <w:lsdException w:name="toc 6" w:uiPriority="39"/>
+    <w:lsdException w:name="toc 7" w:uiPriority="39"/>
+    <w:lsdException w:name="toc 8" w:uiPriority="39"/>
+    <w:lsdException w:name="toc 9" w:uiPriority="39"/>
+    <w:lsdException w:name="caption" w:uiPriority="35" w:qFormat="1"/>
+    <w:lsdException w:name="footnote reference" w:unhideWhenUsed="0"/>
+    <w:lsdException w:name="Title" w:semiHidden="0" w:uiPriority="10" w:unhideWhenUsed="0" w:qFormat="1"/>
+    <w:lsdException w:name="Default Paragraph Font" w:uiPriority="1"/>
+    <w:lsdException w:name="Subtitle" w:semiHidden="0" w:uiPriority="11" w:unhideWhenUsed="0" w:qFormat="1"/>
+    <w:lsdException w:name="Strong" w:semiHidden="0" w:uiPriority="22" w:unhideWhenUsed="0" w:qFormat="1"/>
+    <w:lsdException w:name="Emphasis" w:semiHidden="0" w:uiPriority="20" w:unhideWhenUsed="0" w:qFormat="1"/>
+    <w:lsdException w:name="Table Grid" w:semiHidden="0" w:uiPriority="59" w:unhideWhenUsed="0"/>
+    <w:lsdException w:name="Placeholder Text" w:unhideWhenUsed="0"/>
+    <w:lsdException w:name="No Spacing" w:semiHidden="0" w:uiPriority="1" w:unhideWhenUsed="0" w:qFormat="1"/>
+    <w:lsdException w:name="Light Shading" w:semiHidden="0" w:uiPriority="60" w:unhideWhenUsed="0"/>
+    <w:lsdException w:name="Light List" w:semiHidden="0" w:uiPriority="61" w:unhideWhenUsed="0"/>
+    <w:lsdException w:name="Light Grid" w:semiHidden="0" w:uiPriority="62" w:unhideWhenUsed="0"/>
+    <w:lsdException w:name="Medium Shading 1" w:semiHidden="0" w:uiPriority="63" w:unhideWhenUsed="0"/>
+    <w:lsdException w:name="Medium Shading 2" w:semiHidden="0" w:uiPriority="64" w:unhideWhenUsed="0"/>
+    <w:lsdException w:name="Medium List 1" w:semiHidden="0" w:uiPriority="65" w:unhideWhenUsed="0"/>
+    <w:lsdException w:name="Medium List 2" w:semiHidden="0" w:uiPriority="66" w:unhideWhenUsed="0"/>
+    <w:lsdException w:name="Medium Grid 1" w:semiHidden="0" w:uiPriority="67" w:unhideWhenUsed="0"/>
+    <w:lsdException w:name="Medium Grid 2" w:semiHidden="0" w:uiPriority="68" w:unhideWhenUsed="0"/>
+    <w:lsdException w:name="Medium Grid 3" w:semiHidden="0" w:uiPriority="69" w:unhideWhenUsed="0"/>
+    <w:lsdException w:name="Dark List" w:semiHidden="0" w:uiPriority="70" w:unhideWhenUsed="0"/>
+    <w:lsdException w:name="Colorful Shading" w:semiHidden="0" w:uiPriority="71" w:unhideWhenUsed="0"/>
+    <w:lsdException w:name="Colorful List" w:semiHidden="0" w:uiPriority="72" w:unhideWhenUsed="0"/>
+    <w:lsdException w:name="Colorful Grid" w:semiHidden="0" w:uiPriority="73" w:unhideWhenUsed="0"/>
+    <w:lsdException w:name="Light Shading Accent 1" w:semiHidden="0" w:uiPriority="60" w:unhideWhenUsed="0"/>
+    <w:lsdException w:name="Light List Accent 1" w:semiHidden="0" w:uiPriority="61" w:unhideWhenUsed="0"/>
+    <w:lsdException w:name="Light Grid Accent 1" w:semiHidden="0" w:uiPriority="62" w:unhideWhenUsed="0"/>
+    <w:lsdException w:name="Medium Shading 1 Accent 1" w:semiHidden="0" w:uiPriority="63" w:unhideWhenUsed="0"/>
+    <w:lsdException w:name="Medium Shading 2 Accent 1" w:semiHidden="0" w:uiPriority="64" w:unhideWhenUsed="0"/>
+    <w:lsdException w:name="Medium List 1 Accent 1" w:semiHidden="0" w:uiPriority="65" w:unhideWhenUsed="0"/>
+    <w:lsdException w:name="Revision" w:unhideWhenUsed="0"/>
+    <w:lsdException w:name="List Paragraph" w:semiHidden="0" w:uiPriority="34" w:unhideWhenUsed="0" w:qFormat="1"/>
+    <w:lsdException w:name="Quote" w:semiHidden="0" w:uiPriority="29" w:unhideWhenUsed="0" w:qFormat="1"/>
+    <w:lsdException w:name="Intense Quote" w:semiHidden="0" w:uiPriority="30" w:unhideWhenUsed="0" w:qFormat="1"/>
+    <w:lsdException w:name="Medium List 2 Accent 1" w:semiHidden="0" w:uiPriority="66" w:unhideWhenUsed="0"/>
+    <w:lsdException w:name="Medium Grid 1 Accent 1" w:semiHidden="0" w:uiPriority="67" w:unhideWhenUsed="0"/>
+    <w:lsdException w:name="Medium Grid 2 Accent 1" w:semiHidden="0" w:uiPriority="68" w:unhideWhenUsed="0"/>
+    <w:lsdException w:name="Medium Grid 3 Accent 1" w:semiHidden="0" w:uiPriority="69" w:unhideWhenUsed="0"/>
+    <w:lsdException w:name="Dark List Accent 1" w:semiHidden="0" w:uiPriority="70" w:unhideWhenUsed="0"/>
+    <w:lsdException w:name="Colorful Shading Accent 1" w:semiHidden="0" w:uiPriority="71" w:unhideWhenUsed="0"/>
+    <w:lsdException w:name="Colorful List Accent 1" w:semiHidden="0" w:uiPriority="72" w:unhideWhenUsed="0"/>
+    <w:lsdException w:name="Colorful Grid Accent 1" w:semiHidden="0" w:uiPriority="73" w:unhideWhenUsed="0"/>
+    <w:lsdException w:name="Light Shading Accent 2" w:semiHidden="0" w:uiPriority="60" w:unhideWhenUsed="0"/>
+    <w:lsdException w:name="Light List Accent 2" w:semiHidden="0" w:uiPriority="61" w:unhideWhenUsed="0"/>
+    <w:lsdException w:name="Light Grid Accent 2" w:semiHidden="0" w:uiPriority="62" w:unhideWhenUsed="0"/>
+    <w:lsdException w:name="Medium Shading 1 Accent 2" w:semiHidden="0" w:uiPriority="63" w:unhideWhenUsed="0"/>
+    <w:lsdException w:name="Medium Shading 2 Accent 2" w:semiHidden="0" w:uiPriority="64" w:unhideWhenUsed="0"/>
+    <w:lsdException w:name="Medium List 1 Accent 2" w:semiHidden="0" w:uiPriority="65" w:unhideWhenUsed="0"/>
+    <w:lsdException w:name="Medium List 2 Accent 2" w:semiHidden="0" w:uiPriority="66" w:unhideWhenUsed="0"/>
+    <w:lsdException w:name="Medium Grid 1 Accent 2" w:semiHidden="0" w:uiPriority="67" w:unhideWhenUsed="0"/>
+    <w:lsdException w:name="Medium Grid 2 Accent 2" w:semiHidden="0" w:uiPriority="68" w:unhideWhenUsed="0"/>
+    <w:lsdException w:name="Medium Grid 3 Accent 2" w:semiHidden="0" w:uiPriority="69" w:unhideWhenUsed="0"/>
+    <w:lsdException w:name="Dark List Accent 2" w:semiHidden="0" w:uiPriority="70" w:unhideWhenUsed="0"/>
+    <w:lsdException w:name="Colorful Shading Accent 2" w:semiHidden="0" w:uiPriority="71" w:unhideWhenUsed="0"/>
+    <w:lsdException w:name="Colorful List Accent 2" w:semiHidden="0" w:uiPriority="72" w:unhideWhenUsed="0"/>
+    <w:lsdException w:name="Colorful Grid Accent 2" w:semiHidden="0" w:uiPriority="73" w:unhideWhenUsed="0"/>
+    <w:lsdException w:name="Light Shading Accent 3" w:semiHidden="0" w:uiPriority="60" w:unhideWhenUsed="0"/>
+    <w:lsdException w:name="Light List Accent 3" w:semiHidden="0" w:uiPriority="61" w:unhideWhenUsed="0"/>
+    <w:lsdException w:name="Light Grid Accent 3" w:semiHidden="0" w:uiPriority="62" w:unhideWhenUsed="0"/>
+    <w:lsdException w:name="Medium Shading 1 Accent 3" w:semiHidden="0" w:uiPriority="63" w:unhideWhenUsed="0"/>
+    <w:lsdException w:name="Medium Shading 2 Accent 3" w:semiHidden="0" w:uiPriority="64" w:unhideWhenUsed="0"/>
+    <w:lsdException w:name="Medium List 1 Accent 3" w:semiHidden="0" w:uiPriority="65" w:unhideWhenUsed="0"/>
+    <w:lsdException w:name="Medium List 2 Accent 3" w:semiHidden="0" w:uiPriority="66" w:unhideWhenUsed="0"/>
+    <w:lsdException w:name="Medium Grid 1 Accent 3" w:semiHidden="0" w:uiPriority="67" w:unhideWhenUsed="0"/>
+    <w:lsdException w:name="Medium Grid 2 Accent 3" w:semiHidden="0" w:uiPriority="68" w:unhideWhenUsed="0"/>
+    <w:lsdException w:name="Medium Grid 3 Accent 3" w:semiHidden="0" w:uiPriority="69" w:unhideWhenUsed="0"/>
+    <w:lsdException w:name="Dark List Accent 3" w:semiHidden="0" w:uiPriority="70" w:unhideWhenUsed="0"/>
+    <w:lsdException w:name="Colorful Shading Accent 3" w:semiHidden="0" w:uiPriority="71" w:unhideWhenUsed="0"/>
+    <w:lsdException w:name="Colorful List Accent 3" w:semiHidden="0" w:uiPriority="72" w:unhideWhenUsed="0"/>
+    <w:lsdException w:name="Colorful Grid Accent 3" w:semiHidden="0" w:uiPriority="73" w:unhideWhenUsed="0"/>
+    <w:lsdException w:name="Light Shading Accent 4" w:semiHidden="0" w:uiPriority="60" w:unhideWhenUsed="0"/>
+    <w:lsdException w:name="Light List Accent 4" w:semiHidden="0" w:uiPriority="61" w:unhideWhenUsed="0"/>
+    <w:lsdException w:name="Light Grid Accent 4" w:semiHidden="0" w:uiPriority="62" w:unhideWhenUsed="0"/>
+    <w:lsdException w:name="Medium Shading 1 Accent 4" w:semiHidden="0" w:uiPriority="63" w:unhideWhenUsed="0"/>
+    <w:lsdException w:name="Medium Shading 2 Accent 4" w:semiHidden="0" w:uiPriority="64" w:unhideWhenUsed="0"/>
+    <w:lsdException w:name="Medium List 1 Accent 4" w:semiHidden="0" w:uiPriority="65" w:unhideWhenUsed="0"/>
+    <w:lsdException w:name="Medium List 2 Accent 4" w:semiHidden="0" w:uiPriority="66" w:unhideWhenUsed="0"/>
+    <w:lsdException w:name="Medium Grid 1 Accent 4" w:semiHidden="0" w:uiPriority="67" w:unhideWhenUsed="0"/>
+    <w:lsdException w:name="Medium Grid 2 Accent 4" w:semiHidden="0" w:uiPriority="68" w:unhideWhenUsed="0"/>
+    <w:lsdException w:name="Medium Grid 3 Accent 4" w:semiHidden="0" w:uiPriority="69" w:unhideWhenUsed="0"/>
+    <w:lsdException w:name="Dark List Accent 4" w:semiHidden="0" w:uiPriority="70" w:unhideWhenUsed="0"/>
+    <w:lsdException w:name="Colorful Shading Accent 4" w:semiHidden="0" w:uiPriority="71" w:unhideWhenUsed="0"/>
+    <w:lsdException w:name="Colorful List Accent 4" w:semiHidden="0" w:uiPriority="72" w:unhideWhenUsed="0"/>
+    <w:lsdException w:name="Colorful Grid Accent 4" w:semiHidden="0" w:uiPriority="73" w:unhideWhenUsed="0"/>
+    <w:lsdException w:name="Light Shading Accent 5" w:semiHidden="0" w:uiPriority="60" w:unhideWhenUsed="0"/>
+    <w:lsdException w:name="Light List Accent 5" w:semiHidden="0" w:uiPriority="61" w:unhideWhenUsed="0"/>
+    <w:lsdException w:name="Light Grid Accent 5" w:semiHidden="0" w:uiPriority="62" w:unhideWhenUsed="0"/>
+    <w:lsdException w:name="Medium Shading 1 Accent 5" w:semiHidden="0" w:uiPriority="63" w:unhideWhenUsed="0"/>
+    <w:lsdException w:name="Medium Shading 2 Accent 5" w:semiHidden="0" w:uiPriority="64" w:unhideWhenUsed="0"/>
+    <w:lsdException w:name="Medium List 1 Accent 5" w:semiHidden="0" w:uiPriority="65" w:unhideWhenUsed="0"/>
+    <w:lsdException w:name="Medium List 2 Accent 5" w:semiHidden="0" w:uiPriority="66" w:unhideWhenUsed="0"/>
+    <w:lsdException w:name="Medium Grid 1 Accent 5" w:semiHidden="0" w:uiPriority="67" w:unhideWhenUsed="0"/>
+    <w:lsdException w:name="Medium Grid 2 Accent 5" w:semiHidden="0" w:uiPriority="68" w:unhideWhenUsed="0"/>
+    <w:lsdException w:name="Medium Grid 3 Accent 5" w:semiHidden="0" w:uiPriority="69" w:unhideWhenUsed="0"/>
+    <w:lsdException w:name="Dark List Accent 5" w:semiHidden="0" w:uiPriority="70" w:unhideWhenUsed="0"/>
+    <w:lsdException w:name="Colorful Shading Accent 5" w:semiHidden="0" w:uiPriority="71" w:unhideWhenUsed="0"/>
+    <w:lsdException w:name="Colorful List Accent 5" w:semiHidden="0" w:uiPriority="72" w:unhideWhenUsed="0"/>
+    <w:lsdException w:name="Colorful Grid Accent 5" w:semiHidden="0" w:uiPriority="73" w:unhideWhenUsed="0"/>
+    <w:lsdException w:name="Light Shading Accent 6" w:semiHidden="0" w:uiPriority="60" w:unhideWhenUsed="0"/>
+    <w:lsdException w:name="Light List Accent 6" w:semiHidden="0" w:uiPriority="61" w:unhideWhenUsed="0"/>
+    <w:lsdException w:name="Light Grid Accent 6" w:semiHidden="0" w:uiPriority="62" w:unhideWhenUsed="0"/>
+    <w:lsdException w:name="Medium Shading 1 Accent 6" w:semiHidden="0" w:uiPriority="63" w:unhideWhenUsed="0"/>
+    <w:lsdException w:name="Medium Shading 2 Accent 6" w:semiHidden="0" w:uiPriority="64" w:unhideWhenUsed="0"/>
+    <w:lsdException w:name="Medium List 1 Accent 6" w:semiHidden="0" w:uiPriority="65" w:unhideWhenUsed="0"/>
+    <w:lsdException w:name="Medium List 2 Accent 6" w:semiHidden="0" w:uiPriority="66" w:unhideWhenUsed="0"/>
+    <w:lsdException w:name="Medium Grid 1 Accent 6" w:semiHidden="0" w:uiPriority="67" w:unhideWhenUsed="0"/>
+    <w:lsdException w:name="Medium Grid 2 Accent 6" w:semiHidden="0" w:uiPriority="68" w:unhideWhenUsed="0"/>
+    <w:lsdException w:name="Medium Grid 3 Accent 6" w:semiHidden="0" w:uiPriority="69" w:unhideWhenUsed="0"/>
+    <w:lsdException w:name="Dark List Accent 6" w:semiHidden="0" w:uiPriority="70" w:unhideWhenUsed="0"/>
+    <w:lsdException w:name="Colorful Shading Accent 6" w:semiHidden="0" w:uiPriority="71" w:unhideWhenUsed="0"/>
+    <w:lsdException w:name="Colorful List Accent 6" w:semiHidden="0" w:uiPriority="72" w:unhideWhenUsed="0"/>
+    <w:lsdException w:name="Colorful Grid Accent 6" w:semiHidden="0" w:uiPriority="73" w:unhideWhenUsed="0"/>
+    <w:lsdException w:name="Subtle Emphasis" w:semiHidden="0" w:uiPriority="19" w:unhideWhenUsed="0" w:qFormat="1"/>
+    <w:lsdException w:name="Intense Emphasis" w:semiHidden="0" w:uiPriority="21" w:unhideWhenUsed="0" w:qFormat="1"/>
+    <w:lsdException w:name="Subtle Reference" w:semiHidden="0" w:uiPriority="31" w:unhideWhenUsed="0" w:qFormat="1"/>
+    <w:lsdException w:name="Intense Reference" w:semiHidden="0" w:uiPriority="32" w:unhideWhenUsed="0" w:qFormat="1"/>
+    <w:lsdException w:name="Book Title" w:semiHidden="0" w:uiPriority="33" w:unhideWhenUsed="0" w:qFormat="1"/>
+    <w:lsdException w:name="Bibliography" w:uiPriority="37"/>
+    <w:lsdException w:name="TOC Heading" w:uiPriority="39" w:qFormat="1"/>
   </w:latentStyles>
   <w:style w:type="paragraph" w:default="1" w:styleId="Normal">
     <w:name w:val="Normal"/>

</xml_diff>

<commit_message>
Added comment for check_jail_time_credit_fields
</commit_message>
<xml_diff>
--- a/resources/Saved/21TRC08418_Traffic Judgment Entry.docx
+++ b/resources/Saved/21TRC08418_Traffic Judgment Entry.docx
@@ -1,6 +1,6 @@
 
 <file path=word/document.xml><?xml version="1.0" encoding="utf-8"?>
-<w:document xmlns:wpc="http://schemas.microsoft.com/office/word/2010/wordprocessingCanvas" xmlns:mc="http://schemas.openxmlformats.org/markup-compatibility/2006" xmlns:o="urn:schemas-microsoft-com:office:office" xmlns:r="http://schemas.openxmlformats.org/officeDocument/2006/relationships" xmlns:m="http://schemas.openxmlformats.org/officeDocument/2006/math" xmlns:v="urn:schemas-microsoft-com:vml" xmlns:wp14="http://schemas.microsoft.com/office/word/2010/wordprocessingDrawing" xmlns:wp="http://schemas.openxmlformats.org/drawingml/2006/wordprocessingDrawing" xmlns:w10="urn:schemas-microsoft-com:office:word" xmlns:w="http://schemas.openxmlformats.org/wordprocessingml/2006/main" xmlns:w14="http://schemas.microsoft.com/office/word/2010/wordml" xmlns:wpg="http://schemas.microsoft.com/office/word/2010/wordprocessingGroup" xmlns:wpi="http://schemas.microsoft.com/office/word/2010/wordprocessingInk" xmlns:wne="http://schemas.microsoft.com/office/word/2006/wordml" xmlns:wps="http://schemas.microsoft.com/office/word/2010/wordprocessingShape" mc:Ignorable="w14 wp14">
+<w:document xmlns:wpc="http://schemas.microsoft.com/office/word/2010/wordprocessingCanvas" xmlns:cx="http://schemas.microsoft.com/office/drawing/2014/chartex" xmlns:cx1="http://schemas.microsoft.com/office/drawing/2015/9/8/chartex" xmlns:cx2="http://schemas.microsoft.com/office/drawing/2015/10/21/chartex" xmlns:cx3="http://schemas.microsoft.com/office/drawing/2016/5/9/chartex" xmlns:cx4="http://schemas.microsoft.com/office/drawing/2016/5/10/chartex" xmlns:cx5="http://schemas.microsoft.com/office/drawing/2016/5/11/chartex" xmlns:cx6="http://schemas.microsoft.com/office/drawing/2016/5/12/chartex" xmlns:cx7="http://schemas.microsoft.com/office/drawing/2016/5/13/chartex" xmlns:cx8="http://schemas.microsoft.com/office/drawing/2016/5/14/chartex" xmlns:mc="http://schemas.openxmlformats.org/markup-compatibility/2006" xmlns:aink="http://schemas.microsoft.com/office/drawing/2016/ink" xmlns:am3d="http://schemas.microsoft.com/office/drawing/2017/model3d" xmlns:o="urn:schemas-microsoft-com:office:office" xmlns:r="http://schemas.openxmlformats.org/officeDocument/2006/relationships" xmlns:m="http://schemas.openxmlformats.org/officeDocument/2006/math" xmlns:v="urn:schemas-microsoft-com:vml" xmlns:wp14="http://schemas.microsoft.com/office/word/2010/wordprocessingDrawing" xmlns:wp="http://schemas.openxmlformats.org/drawingml/2006/wordprocessingDrawing" xmlns:w10="urn:schemas-microsoft-com:office:word" xmlns:w="http://schemas.openxmlformats.org/wordprocessingml/2006/main" xmlns:w14="http://schemas.microsoft.com/office/word/2010/wordml" xmlns:w15="http://schemas.microsoft.com/office/word/2012/wordml" xmlns:w16cex="http://schemas.microsoft.com/office/word/2018/wordml/cex" xmlns:w16cid="http://schemas.microsoft.com/office/word/2016/wordml/cid" xmlns:w16="http://schemas.microsoft.com/office/word/2018/wordml" xmlns:w16sdtdh="http://schemas.microsoft.com/office/word/2020/wordml/sdtdatahash" xmlns:w16se="http://schemas.microsoft.com/office/word/2015/wordml/symex" xmlns:wpg="http://schemas.microsoft.com/office/word/2010/wordprocessingGroup" xmlns:wpi="http://schemas.microsoft.com/office/word/2010/wordprocessingInk" xmlns:wne="http://schemas.microsoft.com/office/word/2006/wordml" xmlns:wps="http://schemas.microsoft.com/office/word/2010/wordprocessingShape" mc:Ignorable="w14 w15 w16se w16cid w16 w16cex w16sdtdh wp14">
   <w:body>
     <w:p>
       <w:pPr>
@@ -168,23 +168,13 @@
           <w:szCs w:val="20"/>
         </w:rPr>
       </w:pPr>
-      <w:proofErr w:type="gramStart"/>
-      <w:r>
-        <w:rPr>
-          <w:rFonts w:ascii="Palatino Linotype" w:hAnsi="Palatino Linotype"/>
-          <w:sz w:val="20"/>
-          <w:szCs w:val="20"/>
-        </w:rPr>
-        <w:t>vs</w:t>
-      </w:r>
-      <w:proofErr w:type="gramEnd"/>
-      <w:r>
-        <w:rPr>
-          <w:rFonts w:ascii="Palatino Linotype" w:hAnsi="Palatino Linotype"/>
-          <w:sz w:val="20"/>
-          <w:szCs w:val="20"/>
-        </w:rPr>
-        <w:t>.</w:t>
+      <w:r>
+        <w:rPr>
+          <w:rFonts w:ascii="Palatino Linotype" w:hAnsi="Palatino Linotype"/>
+          <w:sz w:val="20"/>
+          <w:szCs w:val="20"/>
+        </w:rPr>
+        <w:t>vs.</w:t>
       </w:r>
       <w:r>
         <w:rPr>
@@ -424,7 +414,6 @@
           <w:szCs w:val="20"/>
         </w:rPr>
       </w:pPr>
-      <w:proofErr w:type="gramStart"/>
       <w:r>
         <w:rPr>
           <w:rFonts w:ascii="Palatino Linotype" w:hAnsi="Palatino Linotype"/>
@@ -433,7 +422,6 @@
         </w:rPr>
         <w:t>Defendant.</w:t>
       </w:r>
-      <w:proofErr w:type="gramEnd"/>
       <w:r>
         <w:rPr>
           <w:rFonts w:ascii="Palatino Linotype" w:hAnsi="Palatino Linotype"/>
@@ -496,7 +484,6 @@
         <w:jc w:val="center"/>
         <w:rPr>
           <w:rFonts w:ascii="Palatino Linotype" w:hAnsi="Palatino Linotype"/>
-          <w:bCs/>
           <w:sz w:val="20"/>
           <w:szCs w:val="20"/>
         </w:rPr>
@@ -510,40 +497,7 @@
           <w:szCs w:val="20"/>
           <w:u w:val="single"/>
         </w:rPr>
-        <w:t>MAGISTRATE</w:t>
-      </w:r>
-      <w:r>
-        <w:rPr>
-          <w:rFonts w:ascii="Palatino Linotype" w:hAnsi="Palatino Linotype"/>
-          <w:b/>
-          <w:bCs/>
-          <w:sz w:val="20"/>
-          <w:szCs w:val="20"/>
-          <w:u w:val="single"/>
-        </w:rPr>
-        <w:t>’S</w:t>
-      </w:r>
-      <w:r>
-        <w:rPr>
-          <w:rFonts w:ascii="Palatino Linotype" w:hAnsi="Palatino Linotype"/>
-          <w:b/>
-          <w:bCs/>
-          <w:sz w:val="20"/>
-          <w:szCs w:val="20"/>
-          <w:u w:val="single"/>
-        </w:rPr>
-        <w:t xml:space="preserve"> </w:t>
-      </w:r>
-      <w:r>
-        <w:rPr>
-          <w:rFonts w:ascii="Palatino Linotype" w:hAnsi="Palatino Linotype"/>
-          <w:b/>
-          <w:bCs/>
-          <w:sz w:val="20"/>
-          <w:szCs w:val="20"/>
-          <w:u w:val="single"/>
-        </w:rPr>
-        <w:t xml:space="preserve">DECISION</w:t>
+        <w:t>FINAL JUDGMENT ENTRY</w:t>
       </w:r>
     </w:p>
     <w:p>
@@ -652,7 +606,7 @@
           <w:sz w:val="20"/>
           <w:szCs w:val="20"/>
         </w:rPr>
-        <w:t xml:space="preserve"> on February 28, 2022.</w:t>
+        <w:t xml:space="preserve"> on March 03, 2022.</w:t>
       </w:r>
       <w:r>
         <w:rPr>
@@ -778,79 +732,43 @@
           <w:sz w:val="20"/>
           <w:szCs w:val="20"/>
         </w:rPr>
-        <w:t>The Court advised that if Defendant is not a United States citizen any plea or conviction could result in deportation, exclusion from admission into the United States, or denial of naturalization under United States law.</w:t>
-      </w:r>
-      <w:r>
-        <w:rPr>
-          <w:rFonts w:ascii="Palatino Linotype" w:hAnsi="Palatino Linotype"/>
+        <w:t xml:space="preserve">The Court advised that if Defendant is not a United States citizen any plea or conviction could result in deportation, exclusion from admission into the United States, or denial of naturalization under United States law. </w:t>
+      </w:r>
+      <w:r>
+        <w:rPr>
+          <w:rFonts w:ascii="Palatino Linotype" w:hAnsi="Palatino Linotype"/>
+          <w:vanish/>
+          <w:sz w:val="20"/>
+          <w:szCs w:val="20"/>
+        </w:rPr>
+        <w:t>R.C. 2943.031</w:t>
+      </w:r>
+      <w:r>
+        <w:rPr>
+          <w:rFonts w:ascii="Palatino Linotype" w:hAnsi="Palatino Linotype"/>
+          <w:vanish/>
+          <w:sz w:val="20"/>
+          <w:szCs w:val="20"/>
+        </w:rPr>
+        <w:t>.</w:t>
+      </w:r>
+      <w:r>
+        <w:rPr>
+          <w:rFonts w:ascii="Palatino Linotype" w:hAnsi="Palatino Linotype"/>
+          <w:vanish/>
           <w:sz w:val="20"/>
           <w:szCs w:val="20"/>
         </w:rPr>
         <w:t xml:space="preserve"> </w:t>
       </w:r>
-      <w:proofErr w:type="gramStart"/>
-      <w:r>
-        <w:rPr>
-          <w:rFonts w:ascii="Palatino Linotype" w:hAnsi="Palatino Linotype"/>
-          <w:sz w:val="20"/>
-          <w:szCs w:val="20"/>
-        </w:rPr>
-        <w:t>R.C. 2943.031.</w:t>
-      </w:r>
-      <w:proofErr w:type="gramEnd"/>
-      <w:r>
-        <w:rPr>
-          <w:rFonts w:ascii="Palatino Linotype" w:hAnsi="Palatino Linotype"/>
-          <w:sz w:val="20"/>
-          <w:szCs w:val="20"/>
-        </w:rPr>
-        <w:t xml:space="preserve"> </w:t>
-      </w:r>
-      <w:r>
-        <w:rPr>
-          <w:rFonts w:ascii="Palatino Linotype" w:hAnsi="Palatino Linotype"/>
-          <w:vanish/>
-          <w:sz w:val="20"/>
-          <w:szCs w:val="20"/>
-        </w:rPr>
-        <w:t>R.C. 2943.031</w:t>
-      </w:r>
-      <w:r>
-        <w:rPr>
-          <w:rFonts w:ascii="Palatino Linotype" w:hAnsi="Palatino Linotype"/>
-          <w:vanish/>
-          <w:sz w:val="20"/>
-          <w:szCs w:val="20"/>
-        </w:rPr>
-        <w:t>.</w:t>
-      </w:r>
-      <w:r>
-        <w:rPr>
-          <w:rFonts w:ascii="Palatino Linotype" w:hAnsi="Palatino Linotype"/>
-          <w:vanish/>
-          <w:sz w:val="20"/>
-          <w:szCs w:val="20"/>
-        </w:rPr>
-        <w:t xml:space="preserve"> </w:t>
-      </w:r>
-      <w:r>
-        <w:rPr>
-          <w:rFonts w:ascii="Palatino Linotype" w:hAnsi="Palatino Linotype"/>
-          <w:sz w:val="20"/>
-          <w:szCs w:val="20"/>
-        </w:rPr>
-        <w:t xml:space="preserve">The Court, finding that the Defendant entered the plea knowingly, intelligently, and voluntarily, accepted the plea and entered the following </w:t>
-      </w:r>
-      <w:proofErr w:type="gramStart"/>
-      <w:r>
-        <w:rPr>
-          <w:rFonts w:ascii="Palatino Linotype" w:hAnsi="Palatino Linotype"/>
-          <w:sz w:val="20"/>
-          <w:szCs w:val="20"/>
-        </w:rPr>
-        <w:t xml:space="preserve">sentence:</w:t>
-      </w:r>
-      <w:proofErr w:type="gramEnd"/>
+      <w:r>
+        <w:rPr>
+          <w:rFonts w:ascii="Palatino Linotype" w:hAnsi="Palatino Linotype"/>
+          <w:sz w:val="20"/>
+          <w:szCs w:val="20"/>
+        </w:rPr>
+        <w:t>The Court, finding that the Defendant entered the plea knowingly, intelligently, and voluntarily, accepted the plea and entered the following sentence:</w:t>
+      </w:r>
       <w:r>
         <w:rPr>
           <w:rFonts w:ascii="Palatino Linotype" w:hAnsi="Palatino Linotype"/>
@@ -2087,7 +2005,7 @@
                 <w:sz w:val="20"/>
                 <w:szCs w:val="20"/>
               </w:rPr>
-              <w:t xml:space="preserve">3</w:t>
+              <w:t xml:space="preserve">5</w:t>
             </w:r>
           </w:p>
         </w:tc>
@@ -2368,7 +2286,6 @@
           <w:szCs w:val="20"/>
         </w:rPr>
       </w:pPr>
-      <w:proofErr w:type="gramStart"/>
       <w:r>
         <w:rPr>
           <w:rFonts w:ascii="Palatino Linotype" w:hAnsi="Palatino Linotype"/>
@@ -2377,9 +2294,8 @@
           <w:sz w:val="20"/>
           <w:szCs w:val="20"/>
         </w:rPr>
-        <w:t xml:space="preserve">Fines and Costs.</w:t>
-      </w:r>
-      <w:proofErr w:type="gramEnd"/>
+        <w:t xml:space="preserve">Fines and Costs.  </w:t>
+      </w:r>
       <w:r>
         <w:rPr>
           <w:rFonts w:ascii="Palatino Linotype" w:hAnsi="Palatino Linotype"/>
@@ -2388,7 +2304,77 @@
           <w:sz w:val="20"/>
           <w:szCs w:val="20"/>
         </w:rPr>
-        <w:t xml:space="preserve">  </w:t>
+        <w:t xml:space="preserve"/>
+      </w:r>
+      <w:r>
+        <w:rPr>
+          <w:rFonts w:ascii="Palatino Linotype" w:hAnsi="Palatino Linotype"/>
+          <w:bCs/>
+          <w:sz w:val="20"/>
+          <w:szCs w:val="20"/>
+          <w:u w:val="single"/>
+        </w:rPr>
+        <w:t xml:space="preserve">Court costs are assessed for the highest degree charge in this</w:t>
+      </w:r>
+      <w:r>
+        <w:rPr>
+          <w:rFonts w:ascii="Palatino Linotype" w:hAnsi="Palatino Linotype"/>
+          <w:bCs/>
+          <w:sz w:val="20"/>
+          <w:szCs w:val="20"/>
+          <w:u w:val="single"/>
+        </w:rPr>
+        <w:t xml:space="preserve"> case</w:t>
+      </w:r>
+      <w:r>
+        <w:rPr>
+          <w:rFonts w:ascii="Palatino Linotype" w:hAnsi="Palatino Linotype"/>
+          <w:bCs/>
+          <w:sz w:val="20"/>
+          <w:szCs w:val="20"/>
+        </w:rPr>
+        <w:t xml:space="preserve">. </w:t>
+      </w:r>
+      <w:r>
+        <w:rPr>
+          <w:rFonts w:ascii="Palatino Linotype" w:hAnsi="Palatino Linotype"/>
+          <w:sz w:val="20"/>
+          <w:szCs w:val="20"/>
+        </w:rPr>
+        <w:t xml:space="preserve"/>
+      </w:r>
+      <w:r>
+        <w:rPr>
+          <w:rFonts w:ascii="Palatino Linotype" w:hAnsi="Palatino Linotype"/>
+          <w:bCs/>
+          <w:sz w:val="20"/>
+          <w:szCs w:val="20"/>
+        </w:rPr>
+        <w:t xml:space="preserve"/>
+      </w:r>
+      <w:r>
+        <w:rPr>
+          <w:rFonts w:ascii="Palatino Linotype" w:hAnsi="Palatino Linotype"/>
+          <w:sz w:val="20"/>
+          <w:szCs w:val="20"/>
+        </w:rPr>
+        <w:t xml:space="preserve"/>
+      </w:r>
+      <w:r>
+        <w:rPr>
+          <w:rFonts w:ascii="Palatino Linotype" w:hAnsi="Palatino Linotype"/>
+          <w:sz w:val="20"/>
+          <w:szCs w:val="20"/>
+        </w:rPr>
+        <w:t xml:space="preserve">Having</w:t>
+      </w:r>
+      <w:r>
+        <w:rPr>
+          <w:rFonts w:ascii="Palatino Linotype" w:hAnsi="Palatino Linotype"/>
+          <w:sz w:val="20"/>
+          <w:szCs w:val="20"/>
+        </w:rPr>
+        <w:t xml:space="preserve"> been informed of the fines </w:t>
       </w:r>
       <w:r>
         <w:rPr>
@@ -2403,83 +2389,26 @@
       <w:r>
         <w:rPr>
           <w:rFonts w:ascii="Palatino Linotype" w:hAnsi="Palatino Linotype"/>
-          <w:bCs/>
-          <w:sz w:val="20"/>
-          <w:szCs w:val="20"/>
-          <w:u w:val="single"/>
-        </w:rPr>
-        <w:t>Court costs are assessed for the highest degree charge in this</w:t>
-      </w:r>
-      <w:r>
-        <w:rPr>
-          <w:rFonts w:ascii="Palatino Linotype" w:hAnsi="Palatino Linotype"/>
-          <w:bCs/>
-          <w:sz w:val="20"/>
-          <w:szCs w:val="20"/>
-          <w:u w:val="single"/>
+          <w:sz w:val="20"/>
+          <w:szCs w:val="20"/>
+        </w:rPr>
+        <w:t xml:space="preserve">and costs</w:t>
+      </w:r>
+      <w:r>
+        <w:rPr>
+          <w:rFonts w:ascii="Palatino Linotype" w:hAnsi="Palatino Linotype"/>
+          <w:sz w:val="20"/>
+          <w:szCs w:val="20"/>
         </w:rPr>
         <w:t xml:space="preserve"> </w:t>
       </w:r>
-      <w:proofErr w:type="gramStart"/>
-      <w:r>
-        <w:rPr>
-          <w:rFonts w:ascii="Palatino Linotype" w:hAnsi="Palatino Linotype"/>
-          <w:bCs/>
-          <w:sz w:val="20"/>
-          <w:szCs w:val="20"/>
-          <w:u w:val="single"/>
-        </w:rPr>
-        <w:t>case</w:t>
-      </w:r>
-      <w:r>
-        <w:rPr>
-          <w:rFonts w:ascii="Palatino Linotype" w:hAnsi="Palatino Linotype"/>
-          <w:bCs/>
-          <w:sz w:val="20"/>
-          <w:szCs w:val="20"/>
-        </w:rPr>
-        <w:t xml:space="preserve">. </w:t>
-      </w:r>
-      <w:r>
-        <w:rPr>
-          <w:rFonts w:ascii="Palatino Linotype" w:hAnsi="Palatino Linotype"/>
-          <w:sz w:val="20"/>
-          <w:szCs w:val="20"/>
-        </w:rPr>
-        <w:t xml:space="preserve"/>
-      </w:r>
-      <w:r>
-        <w:rPr>
-          <w:rFonts w:ascii="Palatino Linotype" w:hAnsi="Palatino Linotype"/>
-          <w:bCs/>
-          <w:sz w:val="20"/>
-          <w:szCs w:val="20"/>
-        </w:rPr>
-        <w:t xml:space="preserve"/>
-      </w:r>
-      <w:r>
-        <w:rPr>
-          <w:rFonts w:ascii="Palatino Linotype" w:hAnsi="Palatino Linotype"/>
-          <w:sz w:val="20"/>
-          <w:szCs w:val="20"/>
-        </w:rPr>
-        <w:t xml:space="preserve"/>
-      </w:r>
-      <w:r>
-        <w:rPr>
-          <w:rFonts w:ascii="Palatino Linotype" w:hAnsi="Palatino Linotype"/>
-          <w:sz w:val="20"/>
-          <w:szCs w:val="20"/>
-        </w:rPr>
-        <w:t xml:space="preserve">Having</w:t>
-      </w:r>
-      <w:r>
-        <w:rPr>
-          <w:rFonts w:ascii="Palatino Linotype" w:hAnsi="Palatino Linotype"/>
-          <w:sz w:val="20"/>
-          <w:szCs w:val="20"/>
-        </w:rPr>
-        <w:t xml:space="preserve"> been informed of the fines </w:t>
+      <w:r>
+        <w:rPr>
+          <w:rFonts w:ascii="Palatino Linotype" w:hAnsi="Palatino Linotype"/>
+          <w:sz w:val="20"/>
+          <w:szCs w:val="20"/>
+        </w:rPr>
+        <w:t xml:space="preserve">owed, Defendant expressed an ability to pay </w:t>
       </w:r>
       <w:r>
         <w:rPr>
@@ -2489,40 +2418,32 @@
           <w:sz w:val="20"/>
           <w:szCs w:val="20"/>
         </w:rPr>
-        <w:t xml:space="preserve"/>
-      </w:r>
-      <w:r>
-        <w:rPr>
-          <w:rFonts w:ascii="Palatino Linotype" w:hAnsi="Palatino Linotype"/>
-          <w:sz w:val="20"/>
-          <w:szCs w:val="20"/>
-        </w:rPr>
-        <w:t xml:space="preserve">and</w:t>
-      </w:r>
-      <w:proofErr w:type="gramEnd"/>
-      <w:r>
-        <w:rPr>
-          <w:rFonts w:ascii="Palatino Linotype" w:hAnsi="Palatino Linotype"/>
-          <w:sz w:val="20"/>
-          <w:szCs w:val="20"/>
-        </w:rPr>
-        <w:t xml:space="preserve"> costs</w:t>
-      </w:r>
-      <w:r>
-        <w:rPr>
-          <w:rFonts w:ascii="Palatino Linotype" w:hAnsi="Palatino Linotype"/>
-          <w:sz w:val="20"/>
-          <w:szCs w:val="20"/>
-        </w:rPr>
-        <w:t xml:space="preserve"> </w:t>
-      </w:r>
-      <w:r>
-        <w:rPr>
-          <w:rFonts w:ascii="Palatino Linotype" w:hAnsi="Palatino Linotype"/>
-          <w:sz w:val="20"/>
-          <w:szCs w:val="20"/>
-        </w:rPr>
-        <w:t xml:space="preserve">owed, Defendant expressed an ability to pay </w:t>
+        <w:t xml:space="preserve">forthwith</w:t>
+      </w:r>
+      <w:r>
+        <w:rPr>
+          <w:rFonts w:ascii="Palatino Linotype" w:hAnsi="Palatino Linotype"/>
+          <w:sz w:val="20"/>
+          <w:szCs w:val="20"/>
+        </w:rPr>
+        <w:t xml:space="preserve">. </w:t>
+      </w:r>
+      <w:bookmarkStart w:id="0" w:name="_Hlk94196527"/>
+      <w:r>
+        <w:rPr>
+          <w:rFonts w:ascii="Palatino Linotype" w:hAnsi="Palatino Linotype"/>
+          <w:sz w:val="20"/>
+          <w:szCs w:val="20"/>
+        </w:rPr>
+        <w:t xml:space="preserve">Absent further order, the Court finds Defendant is able and shall pay</w:t>
+      </w:r>
+      <w:r>
+        <w:rPr>
+          <w:rFonts w:ascii="Palatino Linotype" w:hAnsi="Palatino Linotype"/>
+          <w:sz w:val="20"/>
+          <w:szCs w:val="20"/>
+        </w:rPr>
+        <w:t xml:space="preserve"> the fines </w:t>
       </w:r>
       <w:r>
         <w:rPr>
@@ -2532,33 +2453,33 @@
           <w:sz w:val="20"/>
           <w:szCs w:val="20"/>
         </w:rPr>
-        <w:t xml:space="preserve">forthwith</w:t>
-      </w:r>
-      <w:r>
-        <w:rPr>
-          <w:rFonts w:ascii="Palatino Linotype" w:hAnsi="Palatino Linotype"/>
-          <w:sz w:val="20"/>
-          <w:szCs w:val="20"/>
-        </w:rPr>
-        <w:t xml:space="preserve">. </w:t>
-      </w:r>
-      <w:bookmarkStart w:id="0" w:name="_Hlk94196527"/>
-      <w:r>
-        <w:rPr>
-          <w:rFonts w:ascii="Palatino Linotype" w:hAnsi="Palatino Linotype"/>
-          <w:sz w:val="20"/>
-          <w:szCs w:val="20"/>
-        </w:rPr>
-        <w:t xml:space="preserve">Absent further order, the Court finds Defendant is able and shall pay</w:t>
-      </w:r>
-      <w:r>
-        <w:rPr>
-          <w:rFonts w:ascii="Palatino Linotype" w:hAnsi="Palatino Linotype"/>
-          <w:sz w:val="20"/>
-          <w:szCs w:val="20"/>
-        </w:rPr>
-        <w:t xml:space="preserve"> the fines </w:t>
-      </w:r>
+        <w:t xml:space="preserve"/>
+      </w:r>
+      <w:r>
+        <w:rPr>
+          <w:rFonts w:ascii="Palatino Linotype" w:hAnsi="Palatino Linotype"/>
+          <w:sz w:val="20"/>
+          <w:szCs w:val="20"/>
+        </w:rPr>
+        <w:t xml:space="preserve">and costs</w:t>
+      </w:r>
+      <w:r>
+        <w:rPr>
+          <w:rFonts w:ascii="Palatino Linotype" w:hAnsi="Palatino Linotype"/>
+          <w:sz w:val="20"/>
+          <w:szCs w:val="20"/>
+        </w:rPr>
+        <w:t xml:space="preserve"> </w:t>
+      </w:r>
+      <w:r>
+        <w:rPr>
+          <w:rFonts w:ascii="Palatino Linotype" w:hAnsi="Palatino Linotype"/>
+          <w:sz w:val="20"/>
+          <w:szCs w:val="20"/>
+        </w:rPr>
+        <w:t xml:space="preserve">in full by </w:t>
+      </w:r>
+      <w:bookmarkEnd w:id="0"/>
       <w:r>
         <w:rPr>
           <w:rFonts w:ascii="Palatino Linotype" w:hAnsi="Palatino Linotype"/>
@@ -2567,24 +2488,15 @@
           <w:sz w:val="20"/>
           <w:szCs w:val="20"/>
         </w:rPr>
-        <w:t xml:space="preserve"/>
-      </w:r>
-      <w:r>
-        <w:rPr>
-          <w:rFonts w:ascii="Palatino Linotype" w:hAnsi="Palatino Linotype"/>
-          <w:sz w:val="20"/>
-          <w:szCs w:val="20"/>
-        </w:rPr>
-        <w:t xml:space="preserve">and</w:t>
-      </w:r>
-      <w:proofErr w:type="gramEnd"/>
-      <w:r>
-        <w:rPr>
-          <w:rFonts w:ascii="Palatino Linotype" w:hAnsi="Palatino Linotype"/>
-          <w:sz w:val="20"/>
-          <w:szCs w:val="20"/>
-        </w:rPr>
-        <w:t xml:space="preserve"> costs</w:t>
+        <w:t xml:space="preserve">March 03, 2022</w:t>
+      </w:r>
+      <w:r>
+        <w:rPr>
+          <w:rFonts w:ascii="Palatino Linotype" w:hAnsi="Palatino Linotype"/>
+          <w:sz w:val="20"/>
+          <w:szCs w:val="20"/>
+        </w:rPr>
+        <w:t>.</w:t>
       </w:r>
       <w:r>
         <w:rPr>
@@ -2593,49 +2505,6 @@
           <w:szCs w:val="20"/>
         </w:rPr>
         <w:t xml:space="preserve"> </w:t>
-      </w:r>
-      <w:r>
-        <w:rPr>
-          <w:rFonts w:ascii="Palatino Linotype" w:hAnsi="Palatino Linotype"/>
-          <w:sz w:val="20"/>
-          <w:szCs w:val="20"/>
-        </w:rPr>
-        <w:t xml:space="preserve">in full by </w:t>
-      </w:r>
-      <w:bookmarkEnd w:id="0"/>
-      <w:r>
-        <w:rPr>
-          <w:rFonts w:ascii="Palatino Linotype" w:hAnsi="Palatino Linotype"/>
-          <w:b/>
-          <w:bCs/>
-          <w:sz w:val="20"/>
-          <w:szCs w:val="20"/>
-        </w:rPr>
-        <w:t xml:space="preserve">February 28, 2022</w:t>
-      </w:r>
-      <w:r>
-        <w:rPr>
-          <w:rFonts w:ascii="Palatino Linotype" w:hAnsi="Palatino Linotype"/>
-          <w:sz w:val="20"/>
-          <w:szCs w:val="20"/>
-        </w:rPr>
-        <w:t xml:space="preserve">.</w:t>
-      </w:r>
-      <w:r>
-        <w:rPr>
-          <w:rFonts w:ascii="Palatino Linotype" w:hAnsi="Palatino Linotype"/>
-          <w:sz w:val="20"/>
-          <w:szCs w:val="20"/>
-        </w:rPr>
-        <w:t xml:space="preserve"> </w:t>
-      </w:r>
-      <w:r>
-        <w:rPr>
-          <w:rFonts w:ascii="Palatino Linotype" w:hAnsi="Palatino Linotype"/>
-          <w:sz w:val="20"/>
-          <w:szCs w:val="20"/>
-        </w:rPr>
-        <w:t xml:space="preserve"/>
       </w:r>
       <w:r>
         <w:rPr>
@@ -2689,7 +2558,6 @@
           <w:szCs w:val="20"/>
         </w:rPr>
       </w:pPr>
-      <w:proofErr w:type="gramStart"/>
       <w:r>
         <w:rPr>
           <w:rFonts w:ascii="Palatino Linotype" w:hAnsi="Palatino Linotype"/>
@@ -2698,14 +2566,141 @@
           <w:sz w:val="20"/>
           <w:szCs w:val="20"/>
         </w:rPr>
-        <w:t xml:space="preserve">Proof of Financial Responsibility.</w:t>
-      </w:r>
-      <w:proofErr w:type="gramEnd"/>
+        <w:t xml:space="preserve">Proof of Financial Responsibility.  </w:t>
+      </w:r>
+      <w:r>
+        <w:rPr>
+          <w:rFonts w:ascii="Palatino Linotype" w:hAnsi="Palatino Linotype"/>
+          <w:bCs/>
+          <w:sz w:val="20"/>
+          <w:szCs w:val="20"/>
+        </w:rPr>
+        <w:t xml:space="preserve"> </w:t>
+      </w:r>
+      <w:r>
+        <w:rPr>
+          <w:rFonts w:ascii="Palatino Linotype" w:hAnsi="Palatino Linotype"/>
+          <w:sz w:val="20"/>
+          <w:szCs w:val="20"/>
+        </w:rPr>
+        <w:t xml:space="preserve">The Defendant showed proof of financial responsibility at the time of the offense.</w:t>
+      </w:r>
+      <w:r>
+        <w:rPr>
+          <w:rFonts w:ascii="Palatino Linotype" w:hAnsi="Palatino Linotype"/>
+          <w:bCs/>
+          <w:sz w:val="20"/>
+          <w:szCs w:val="20"/>
+        </w:rPr>
+        <w:t xml:space="preserve"/>
+      </w:r>
+      <w:r>
+        <w:rPr>
+          <w:rFonts w:ascii="Palatino Linotype" w:hAnsi="Palatino Linotype"/>
+          <w:sz w:val="20"/>
+          <w:szCs w:val="20"/>
+        </w:rPr>
+        <w:t xml:space="preserve"/>
+      </w:r>
+      <w:r>
+        <w:rPr>
+          <w:rFonts w:ascii="Palatino Linotype" w:hAnsi="Palatino Linotype"/>
+          <w:sz w:val="20"/>
+          <w:szCs w:val="20"/>
+        </w:rPr>
+        <w:t xml:space="preserve"/>
+      </w:r>
+      <w:r>
+        <w:rPr>
+          <w:rFonts w:ascii="Palatino Linotype" w:hAnsi="Palatino Linotype"/>
+          <w:sz w:val="20"/>
+          <w:szCs w:val="20"/>
+        </w:rPr>
+        <w:t xml:space="preserve"/>
+      </w:r>
+      <w:r>
+        <w:rPr>
+          <w:rFonts w:ascii="Palatino Linotype" w:hAnsi="Palatino Linotype"/>
+          <w:sz w:val="20"/>
+          <w:szCs w:val="20"/>
+        </w:rPr>
+        <w:t xml:space="preserve"/>
+      </w:r>
+      <w:r>
+        <w:rPr>
+          <w:rFonts w:ascii="Palatino Linotype" w:hAnsi="Palatino Linotype"/>
+          <w:sz w:val="20"/>
+          <w:szCs w:val="20"/>
+        </w:rPr>
+        <w:t xml:space="preserve"/>
+      </w:r>
+      <w:r>
+        <w:rPr>
+          <w:rFonts w:ascii="Palatino Linotype" w:hAnsi="Palatino Linotype"/>
+          <w:sz w:val="20"/>
+          <w:szCs w:val="20"/>
+        </w:rPr>
+        <w:t xml:space="preserve"/>
+      </w:r>
+      <w:r>
+        <w:rPr>
+          <w:rFonts w:ascii="Palatino Linotype" w:hAnsi="Palatino Linotype"/>
+          <w:sz w:val="20"/>
+          <w:szCs w:val="20"/>
+        </w:rPr>
+        <w:t xml:space="preserve"/>
+      </w:r>
+      <w:r>
+        <w:rPr>
+          <w:rFonts w:ascii="Palatino Linotype" w:hAnsi="Palatino Linotype"/>
+          <w:sz w:val="20"/>
+          <w:szCs w:val="20"/>
+        </w:rPr>
+        <w:t xml:space="preserve"/>
+        <w:br/>
+        <w:t xml:space="preserve"/>
+      </w:r>
+    </w:p>
+    <w:p>
+      <w:pPr>
+        <w:jc w:val="both"/>
+        <w:rPr>
+          <w:rFonts w:ascii="Palatino Linotype" w:hAnsi="Palatino Linotype"/>
+          <w:sz w:val="20"/>
+          <w:szCs w:val="20"/>
+        </w:rPr>
+      </w:pPr>
       <w:r>
         <w:rPr>
           <w:rFonts w:ascii="Palatino Linotype" w:hAnsi="Palatino Linotype"/>
           <w:b/>
-          <w:bCs/>
+          <w:sz w:val="20"/>
+          <w:szCs w:val="20"/>
+        </w:rPr>
+        <w:t xml:space="preserve">Jail </w:t>
+      </w:r>
+      <w:r>
+        <w:rPr>
+          <w:rFonts w:ascii="Palatino Linotype" w:hAnsi="Palatino Linotype"/>
+          <w:b/>
+          <w:sz w:val="20"/>
+          <w:szCs w:val="20"/>
+        </w:rPr>
+        <w:t>Reporting</w:t>
+      </w:r>
+      <w:r>
+        <w:rPr>
+          <w:rFonts w:ascii="Palatino Linotype" w:hAnsi="Palatino Linotype"/>
+          <w:b/>
+          <w:sz w:val="20"/>
+          <w:szCs w:val="20"/>
+        </w:rPr>
+        <w:t xml:space="preserve"> Terms.</w:t>
+      </w:r>
+      <w:r>
+        <w:rPr>
+          <w:rFonts w:ascii="Palatino Linotype" w:hAnsi="Palatino Linotype"/>
+          <w:b/>
           <w:sz w:val="20"/>
           <w:szCs w:val="20"/>
         </w:rPr>
@@ -2714,24 +2709,6 @@
       <w:r>
         <w:rPr>
           <w:rFonts w:ascii="Palatino Linotype" w:hAnsi="Palatino Linotype"/>
-          <w:bCs/>
-          <w:sz w:val="20"/>
-          <w:szCs w:val="20"/>
-        </w:rPr>
-        <w:t xml:space="preserve"> </w:t>
-      </w:r>
-      <w:r>
-        <w:rPr>
-          <w:rFonts w:ascii="Palatino Linotype" w:hAnsi="Palatino Linotype"/>
-          <w:sz w:val="20"/>
-          <w:szCs w:val="20"/>
-        </w:rPr>
-        <w:t xml:space="preserve">The Defendant showed proof of financial responsibility at the time of the offense.</w:t>
-      </w:r>
-      <w:r>
-        <w:rPr>
-          <w:rFonts w:ascii="Palatino Linotype" w:hAnsi="Palatino Linotype"/>
-          <w:bCs/>
           <w:sz w:val="20"/>
           <w:szCs w:val="20"/>
         </w:rPr>
@@ -2751,6 +2728,92 @@
           <w:sz w:val="20"/>
           <w:szCs w:val="20"/>
         </w:rPr>
+        <w:t xml:space="preserve">Defendant shall schedule the jail days imposed in this case through the Office of Community Control.</w:t>
+      </w:r>
+    </w:p>
+    <w:p>
+      <w:pPr>
+        <w:pStyle w:val="ListParagraph"/>
+        <w:numPr>
+          <w:ilvl w:val="0"/>
+          <w:numId w:val="3"/>
+        </w:numPr>
+        <w:jc w:val="both"/>
+        <w:rPr>
+          <w:rFonts w:ascii="Palatino Linotype" w:hAnsi="Palatino Linotype"/>
+          <w:sz w:val="20"/>
+          <w:szCs w:val="20"/>
+        </w:rPr>
+      </w:pPr>
+      <w:r>
+        <w:rPr>
+          <w:rFonts w:ascii="Palatino Linotype" w:hAnsi="Palatino Linotype"/>
+          <w:sz w:val="20"/>
+          <w:szCs w:val="20"/>
+        </w:rPr>
+        <w:t>Defendant shall report to jail time</w:t>
+      </w:r>
+      <w:r>
+        <w:rPr>
+          <w:rFonts w:ascii="Palatino Linotype" w:hAnsi="Palatino Linotype"/>
+          <w:sz w:val="20"/>
+          <w:szCs w:val="20"/>
+        </w:rPr>
+        <w:t>l</w:t>
+      </w:r>
+      <w:r>
+        <w:rPr>
+          <w:rFonts w:ascii="Palatino Linotype" w:hAnsi="Palatino Linotype"/>
+          <w:sz w:val="20"/>
+          <w:szCs w:val="20"/>
+        </w:rPr>
+        <w:t>y and sober.</w:t>
+      </w:r>
+    </w:p>
+    <w:p>
+      <w:pPr>
+        <w:pStyle w:val="ListParagraph"/>
+        <w:numPr>
+          <w:ilvl w:val="0"/>
+          <w:numId w:val="3"/>
+        </w:numPr>
+        <w:jc w:val="both"/>
+        <w:rPr>
+          <w:rFonts w:ascii="Palatino Linotype" w:hAnsi="Palatino Linotype"/>
+          <w:sz w:val="20"/>
+          <w:szCs w:val="20"/>
+        </w:rPr>
+      </w:pPr>
+      <w:r>
+        <w:rPr>
+          <w:rFonts w:ascii="Palatino Linotype" w:hAnsi="Palatino Linotype"/>
+          <w:sz w:val="20"/>
+          <w:szCs w:val="20"/>
+        </w:rPr>
+        <w:t xml:space="preserve">The jail days imposed shall be served</w:t>
+      </w:r>
+      <w:r>
+        <w:rPr>
+          <w:rFonts w:ascii="Palatino Linotype" w:hAnsi="Palatino Linotype"/>
+          <w:sz w:val="20"/>
+          <w:szCs w:val="20"/>
+        </w:rPr>
+        <w:t xml:space="preserve"> as</w:t>
+      </w:r>
+      <w:r>
+        <w:rPr>
+          <w:rFonts w:ascii="Palatino Linotype" w:hAnsi="Palatino Linotype"/>
+          <w:sz w:val="20"/>
+          <w:szCs w:val="20"/>
+        </w:rPr>
+        <w:t xml:space="preserve"> consecutive days. </w:t>
+      </w:r>
+      <w:r>
+        <w:rPr>
+          <w:rFonts w:ascii="Palatino Linotype" w:hAnsi="Palatino Linotype"/>
+          <w:sz w:val="20"/>
+          <w:szCs w:val="20"/>
+        </w:rPr>
         <w:t xml:space="preserve"/>
       </w:r>
       <w:r>
@@ -2761,6 +2824,46 @@
         </w:rPr>
         <w:t xml:space="preserve"/>
       </w:r>
+    </w:p>
+    <w:p>
+      <w:pPr>
+        <w:pStyle w:val="ListParagraph"/>
+        <w:numPr>
+          <w:ilvl w:val="0"/>
+          <w:numId w:val="3"/>
+        </w:numPr>
+        <w:jc w:val="both"/>
+        <w:rPr>
+          <w:rFonts w:ascii="Palatino Linotype" w:hAnsi="Palatino Linotype"/>
+          <w:sz w:val="20"/>
+          <w:szCs w:val="20"/>
+        </w:rPr>
+      </w:pPr>
+      <w:r>
+        <w:rPr>
+          <w:rFonts w:ascii="Palatino Linotype" w:hAnsi="Palatino Linotype"/>
+          <w:sz w:val="20"/>
+          <w:szCs w:val="20"/>
+        </w:rPr>
+        <w:t xml:space="preserve">Defendant is granted </w:t>
+      </w:r>
+      <w:r>
+        <w:rPr>
+          <w:rFonts w:ascii="Palatino Linotype" w:hAnsi="Palatino Linotype"/>
+          <w:b/>
+          <w:sz w:val="20"/>
+          <w:szCs w:val="20"/>
+        </w:rPr>
+        <w:t xml:space="preserve">credit for 3 days</w:t>
+      </w:r>
+      <w:r>
+        <w:rPr>
+          <w:rFonts w:ascii="Palatino Linotype" w:hAnsi="Palatino Linotype"/>
+          <w:sz w:val="20"/>
+          <w:szCs w:val="20"/>
+        </w:rPr>
+        <w:t xml:space="preserve"> already served in jail.</w:t>
+      </w:r>
       <w:r>
         <w:rPr>
           <w:rFonts w:ascii="Palatino Linotype" w:hAnsi="Palatino Linotype"/>
@@ -2775,10 +2878,73 @@
           <w:sz w:val="20"/>
           <w:szCs w:val="20"/>
         </w:rPr>
-        <w:t xml:space="preserve"> </w:t>
-      </w:r>
-      <w:bookmarkStart w:id="1" w:name="_GoBack"/>
-      <w:bookmarkEnd w:id="1"/>
+        <w:t xml:space="preserve"/>
+      </w:r>
+    </w:p>
+    <w:p>
+      <w:pPr>
+        <w:pStyle w:val="ListParagraph"/>
+        <w:numPr>
+          <w:ilvl w:val="0"/>
+          <w:numId w:val="3"/>
+        </w:numPr>
+        <w:jc w:val="both"/>
+        <w:rPr>
+          <w:rFonts w:ascii="Palatino Linotype" w:hAnsi="Palatino Linotype"/>
+          <w:sz w:val="20"/>
+          <w:szCs w:val="20"/>
+        </w:rPr>
+      </w:pPr>
+      <w:r>
+        <w:rPr>
+          <w:rFonts w:ascii="Palatino Linotype" w:hAnsi="Palatino Linotype"/>
+          <w:sz w:val="20"/>
+          <w:szCs w:val="20"/>
+        </w:rPr>
+        <w:t>Defendant shall timely pay</w:t>
+      </w:r>
+      <w:r>
+        <w:rPr>
+          <w:rFonts w:ascii="Palatino Linotype" w:hAnsi="Palatino Linotype"/>
+          <w:sz w:val="20"/>
+          <w:szCs w:val="20"/>
+        </w:rPr>
+        <w:t>,</w:t>
+      </w:r>
+      <w:r>
+        <w:rPr>
+          <w:rFonts w:ascii="Palatino Linotype" w:hAnsi="Palatino Linotype"/>
+          <w:sz w:val="20"/>
+          <w:szCs w:val="20"/>
+        </w:rPr>
+        <w:t xml:space="preserve"> or dispute</w:t>
+      </w:r>
+      <w:r>
+        <w:rPr>
+          <w:rFonts w:ascii="Palatino Linotype" w:hAnsi="Palatino Linotype"/>
+          <w:sz w:val="20"/>
+          <w:szCs w:val="20"/>
+        </w:rPr>
+        <w:t>,</w:t>
+      </w:r>
+      <w:r>
+        <w:rPr>
+          <w:rFonts w:ascii="Palatino Linotype" w:hAnsi="Palatino Linotype"/>
+          <w:sz w:val="20"/>
+          <w:szCs w:val="20"/>
+        </w:rPr>
+        <w:t xml:space="preserve"> confinement costs billed pursuant to R.C. 2929.37 or be subject to certificate of judgment by the Clerk.</w:t>
+      </w:r>
+    </w:p>
+    <w:p>
+      <w:pPr>
+        <w:jc w:val="both"/>
+        <w:rPr>
+          <w:rFonts w:ascii="Palatino Linotype" w:hAnsi="Palatino Linotype"/>
+          <w:sz w:val="20"/>
+          <w:szCs w:val="20"/>
+        </w:rPr>
+      </w:pPr>
       <w:r>
         <w:rPr>
           <w:rFonts w:ascii="Palatino Linotype" w:hAnsi="Palatino Linotype"/>
@@ -2962,7 +3128,7 @@
           <w:sz w:val="20"/>
           <w:szCs w:val="20"/>
         </w:rPr>
-        <w:t xml:space="preserve">Magistrate</w:t>
+        <w:t xml:space="preserve">Judge</w:t>
       </w:r>
       <w:r>
         <w:rPr>
@@ -2978,7 +3144,7 @@
           <w:sz w:val="20"/>
           <w:szCs w:val="20"/>
         </w:rPr>
-        <w:t xml:space="preserve">Amanda</w:t>
+        <w:t xml:space="preserve">Marianne</w:t>
       </w:r>
       <w:r>
         <w:rPr>
@@ -2994,7 +3160,7 @@
           <w:sz w:val="20"/>
           <w:szCs w:val="20"/>
         </w:rPr>
-        <w:t xml:space="preserve">Bunner</w:t>
+        <w:t xml:space="preserve">Hemmeter</w:t>
       </w:r>
     </w:p>
     <w:p>
@@ -3030,72 +3196,62 @@
     <w:p>
       <w:pPr>
         <w:tabs>
-          <w:tab w:val="center" w:pos="4680"/>
+          <w:tab w:val="left" w:pos="-1080"/>
+          <w:tab w:val="left" w:pos="-720"/>
+          <w:tab w:val="left" w:pos="0"/>
+          <w:tab w:val="left" w:pos="720"/>
+          <w:tab w:val="left" w:pos="1440"/>
+          <w:tab w:val="left" w:pos="2160"/>
+          <w:tab w:val="left" w:pos="2880"/>
+          <w:tab w:val="left" w:pos="3600"/>
+          <w:tab w:val="left" w:pos="4320"/>
+          <w:tab w:val="left" w:pos="4680"/>
         </w:tabs>
-        <w:jc w:val="both"/>
-        <w:rPr>
-          <w:rFonts w:ascii="Palatino Linotype" w:hAnsi="Palatino Linotype"/>
-          <w:b/>
-          <w:bCs/>
-          <w:i/>
-          <w:sz w:val="19"/>
-          <w:szCs w:val="19"/>
-        </w:rPr>
-      </w:pPr>
-      <w:r>
-        <w:rPr>
-          <w:rFonts w:ascii="Palatino Linotype" w:hAnsi="Palatino Linotype"/>
-          <w:b/>
-          <w:bCs/>
-          <w:i/>
-          <w:sz w:val="19"/>
-          <w:szCs w:val="19"/>
-        </w:rPr>
-        <w:t xml:space="preserve">Pursuant to Criminal Rule 19(D) and Traffic Rule 14, written objections to this magistrate’s decision must be filed within </w:t>
-      </w:r>
-      <w:r>
-        <w:rPr>
-          <w:rFonts w:ascii="Palatino Linotype" w:hAnsi="Palatino Linotype"/>
-          <w:b/>
-          <w:bCs/>
-          <w:i/>
-          <w:sz w:val="19"/>
-          <w:szCs w:val="19"/>
-        </w:rPr>
-        <w:t>14</w:t>
-      </w:r>
-      <w:r>
-        <w:rPr>
-          <w:rFonts w:ascii="Palatino Linotype" w:hAnsi="Palatino Linotype"/>
-          <w:b/>
-          <w:bCs/>
-          <w:i/>
-          <w:sz w:val="19"/>
-          <w:szCs w:val="19"/>
-        </w:rPr>
-        <w:t xml:space="preserve"> days of the filing of this decision. Any objections must state with specificity the grounds of the objections. </w:t>
-      </w:r>
-      <w:r>
-        <w:rPr>
-          <w:rFonts w:ascii="Palatino Linotype" w:hAnsi="Palatino Linotype"/>
-          <w:b/>
-          <w:bCs/>
-          <w:i/>
-          <w:sz w:val="19"/>
-          <w:szCs w:val="19"/>
-        </w:rPr>
-        <w:t xml:space="preserve">A party shall not assign as error on appeal the court’s adoption of this decision unless the party timely </w:t>
-      </w:r>
-      <w:r>
-        <w:rPr>
-          <w:rFonts w:ascii="Palatino Linotype" w:hAnsi="Palatino Linotype"/>
-          <w:b/>
-          <w:bCs/>
-          <w:i/>
-          <w:sz w:val="19"/>
-          <w:szCs w:val="19"/>
-        </w:rPr>
-        <w:t xml:space="preserve">files objections.</w:t>
+        <w:rPr>
+          <w:rFonts w:ascii="Palatino Linotype" w:hAnsi="Palatino Linotype"/>
+          <w:sz w:val="16"/>
+          <w:szCs w:val="16"/>
+        </w:rPr>
+      </w:pPr>
+      <w:r>
+        <w:rPr>
+          <w:rFonts w:ascii="Palatino Linotype" w:hAnsi="Palatino Linotype"/>
+          <w:sz w:val="16"/>
+          <w:szCs w:val="16"/>
+        </w:rPr>
+        <w:t>Copies served by Dep. Clerk ___________</w:t>
+      </w:r>
+      <w:r>
+        <w:rPr>
+          <w:rFonts w:ascii="Palatino Linotype" w:hAnsi="Palatino Linotype"/>
+          <w:sz w:val="16"/>
+          <w:szCs w:val="16"/>
+        </w:rPr>
+        <w:t>________________</w:t>
+      </w:r>
+      <w:r>
+        <w:rPr>
+          <w:rFonts w:ascii="Palatino Linotype" w:hAnsi="Palatino Linotype"/>
+          <w:sz w:val="16"/>
+          <w:szCs w:val="16"/>
+        </w:rPr>
+        <w:t xml:space="preserve"> on the following date ___________</w:t>
+      </w:r>
+      <w:r>
+        <w:rPr>
+          <w:rFonts w:ascii="Palatino Linotype" w:hAnsi="Palatino Linotype"/>
+          <w:sz w:val="16"/>
+          <w:szCs w:val="16"/>
+        </w:rPr>
+        <w:t>_________</w:t>
+      </w:r>
+      <w:r>
+        <w:rPr>
+          <w:rFonts w:ascii="Palatino Linotype" w:hAnsi="Palatino Linotype"/>
+          <w:sz w:val="16"/>
+          <w:szCs w:val="16"/>
+        </w:rPr>
+        <w:t xml:space="preserve"> to:</w:t>
       </w:r>
     </w:p>
     <w:p>
@@ -3114,17 +3270,25 @@
         </w:tabs>
         <w:rPr>
           <w:rFonts w:ascii="Palatino Linotype" w:hAnsi="Palatino Linotype"/>
-          <w:sz w:val="20"/>
-          <w:szCs w:val="20"/>
-        </w:rPr>
-      </w:pPr>
-      <w:r>
-        <w:rPr>
-          <w:rFonts w:ascii="Palatino Linotype" w:hAnsi="Palatino Linotype"/>
-          <w:sz w:val="20"/>
-          <w:szCs w:val="20"/>
-        </w:rPr>
-        <w:t xml:space="preserve"/>
+          <w:sz w:val="16"/>
+          <w:szCs w:val="16"/>
+        </w:rPr>
+      </w:pPr>
+      <w:r>
+        <w:rPr>
+          <w:rFonts w:ascii="Palatino Linotype" w:hAnsi="Palatino Linotype"/>
+          <w:sz w:val="16"/>
+          <w:szCs w:val="16"/>
+        </w:rPr>
+        <w:t xml:space="preserve">Prosecutor’s Office: PS    </w:t>
+      </w:r>
+      <w:r>
+        <w:rPr>
+          <w:rFonts w:ascii="Palatino Linotype" w:hAnsi="Palatino Linotype"/>
+          <w:sz w:val="16"/>
+          <w:szCs w:val="16"/>
+        </w:rPr>
+        <w:t xml:space="preserve">OM     EM; Defendant’s Attorney: PS     OM     EM; Marsian Gardner: PS     OM     EM;</w:t>
       </w:r>
     </w:p>
     <w:p>
@@ -3153,7 +3317,15 @@
           <w:sz w:val="16"/>
           <w:szCs w:val="16"/>
         </w:rPr>
-        <w:t>Copies served by Dep. Clerk ___________ on the following date ___________ to:</w:t>
+        <w:t xml:space="preserve"/>
+      </w:r>
+      <w:r>
+        <w:rPr>
+          <w:rFonts w:ascii="Palatino Linotype" w:hAnsi="Palatino Linotype"/>
+          <w:sz w:val="16"/>
+          <w:szCs w:val="16"/>
+        </w:rPr>
+        <w:t xml:space="preserve">County Jail: PS   EM;</w:t>
       </w:r>
     </w:p>
     <w:p>
@@ -3176,88 +3348,14 @@
           <w:szCs w:val="16"/>
         </w:rPr>
       </w:pPr>
-      <w:r>
-        <w:rPr>
-          <w:rFonts w:ascii="Palatino Linotype" w:hAnsi="Palatino Linotype"/>
-          <w:sz w:val="16"/>
-          <w:szCs w:val="16"/>
-        </w:rPr>
-        <w:t xml:space="preserve">Prosecutor’s Office: PS    </w:t>
-      </w:r>
-      <w:r>
-        <w:rPr>
-          <w:rFonts w:ascii="Palatino Linotype" w:hAnsi="Palatino Linotype"/>
-          <w:sz w:val="16"/>
-          <w:szCs w:val="16"/>
-        </w:rPr>
-        <w:t xml:space="preserve">OM     EM; Defendant’s Attorney: PS     OM     EM; Marsian Gardner: PS     OM     EM;</w:t>
-      </w:r>
-    </w:p>
-    <w:p>
-      <w:pPr>
-        <w:tabs>
-          <w:tab w:val="left" w:pos="-1080"/>
-          <w:tab w:val="left" w:pos="-720"/>
-          <w:tab w:val="left" w:pos="0"/>
-          <w:tab w:val="left" w:pos="720"/>
-          <w:tab w:val="left" w:pos="1440"/>
-          <w:tab w:val="left" w:pos="2160"/>
-          <w:tab w:val="left" w:pos="2880"/>
-          <w:tab w:val="left" w:pos="3600"/>
-          <w:tab w:val="left" w:pos="4320"/>
-          <w:tab w:val="left" w:pos="4680"/>
-        </w:tabs>
-        <w:rPr>
-          <w:rFonts w:ascii="Palatino Linotype" w:hAnsi="Palatino Linotype"/>
-          <w:sz w:val="16"/>
-          <w:szCs w:val="16"/>
-        </w:rPr>
-      </w:pPr>
-      <w:r>
-        <w:rPr>
-          <w:rFonts w:ascii="Palatino Linotype" w:hAnsi="Palatino Linotype"/>
-          <w:sz w:val="16"/>
-          <w:szCs w:val="16"/>
-        </w:rPr>
-        <w:t xml:space="preserve"/>
-      </w:r>
-      <w:r>
-        <w:rPr>
-          <w:rFonts w:ascii="Palatino Linotype" w:hAnsi="Palatino Linotype"/>
-          <w:sz w:val="16"/>
-          <w:szCs w:val="16"/>
-        </w:rPr>
-        <w:t xml:space="preserve"/>
-      </w:r>
-    </w:p>
-    <w:p>
-      <w:pPr>
-        <w:tabs>
-          <w:tab w:val="left" w:pos="-1080"/>
-          <w:tab w:val="left" w:pos="-720"/>
-          <w:tab w:val="left" w:pos="0"/>
-          <w:tab w:val="left" w:pos="720"/>
-          <w:tab w:val="left" w:pos="1440"/>
-          <w:tab w:val="left" w:pos="2160"/>
-          <w:tab w:val="left" w:pos="2880"/>
-          <w:tab w:val="left" w:pos="3600"/>
-          <w:tab w:val="left" w:pos="4320"/>
-          <w:tab w:val="left" w:pos="4680"/>
-        </w:tabs>
-        <w:rPr>
-          <w:rFonts w:ascii="Palatino Linotype" w:hAnsi="Palatino Linotype"/>
-          <w:sz w:val="16"/>
-          <w:szCs w:val="16"/>
-        </w:rPr>
-      </w:pPr>
     </w:p>
     <w:sectPr>
-      <w:headerReference w:type="even" r:id="rId8"/>
-      <w:headerReference w:type="default" r:id="rId9"/>
-      <w:footerReference w:type="even" r:id="rId10"/>
-      <w:footerReference w:type="default" r:id="rId11"/>
-      <w:headerReference w:type="first" r:id="rId12"/>
-      <w:footerReference w:type="first" r:id="rId13"/>
+      <w:headerReference w:type="even" r:id="rId7"/>
+      <w:headerReference w:type="default" r:id="rId8"/>
+      <w:footerReference w:type="even" r:id="rId9"/>
+      <w:footerReference w:type="default" r:id="rId10"/>
+      <w:headerReference w:type="first" r:id="rId11"/>
+      <w:footerReference w:type="first" r:id="rId12"/>
       <w:pgSz w:w="12240" w:h="15840"/>
       <w:pgMar w:top="1440" w:right="1080" w:bottom="1440" w:left="1080" w:header="720" w:footer="720" w:gutter="0"/>
       <w:cols w:space="720"/>
@@ -3269,7 +3367,7 @@
 </file>
 
 <file path=word/endnotes.xml><?xml version="1.0" encoding="utf-8"?>
-<w:endnotes xmlns:wpc="http://schemas.microsoft.com/office/word/2010/wordprocessingCanvas" xmlns:mc="http://schemas.openxmlformats.org/markup-compatibility/2006" xmlns:o="urn:schemas-microsoft-com:office:office" xmlns:r="http://schemas.openxmlformats.org/officeDocument/2006/relationships" xmlns:m="http://schemas.openxmlformats.org/officeDocument/2006/math" xmlns:v="urn:schemas-microsoft-com:vml" xmlns:wp14="http://schemas.microsoft.com/office/word/2010/wordprocessingDrawing" xmlns:wp="http://schemas.openxmlformats.org/drawingml/2006/wordprocessingDrawing" xmlns:w10="urn:schemas-microsoft-com:office:word" xmlns:w="http://schemas.openxmlformats.org/wordprocessingml/2006/main" xmlns:w14="http://schemas.microsoft.com/office/word/2010/wordml" xmlns:wpg="http://schemas.microsoft.com/office/word/2010/wordprocessingGroup" xmlns:wpi="http://schemas.microsoft.com/office/word/2010/wordprocessingInk" xmlns:wne="http://schemas.microsoft.com/office/word/2006/wordml" xmlns:wps="http://schemas.microsoft.com/office/word/2010/wordprocessingShape" mc:Ignorable="w14 wp14">
+<w:endnotes xmlns:wpc="http://schemas.microsoft.com/office/word/2010/wordprocessingCanvas" xmlns:cx="http://schemas.microsoft.com/office/drawing/2014/chartex" xmlns:cx1="http://schemas.microsoft.com/office/drawing/2015/9/8/chartex" xmlns:cx2="http://schemas.microsoft.com/office/drawing/2015/10/21/chartex" xmlns:cx3="http://schemas.microsoft.com/office/drawing/2016/5/9/chartex" xmlns:cx4="http://schemas.microsoft.com/office/drawing/2016/5/10/chartex" xmlns:cx5="http://schemas.microsoft.com/office/drawing/2016/5/11/chartex" xmlns:cx6="http://schemas.microsoft.com/office/drawing/2016/5/12/chartex" xmlns:cx7="http://schemas.microsoft.com/office/drawing/2016/5/13/chartex" xmlns:cx8="http://schemas.microsoft.com/office/drawing/2016/5/14/chartex" xmlns:mc="http://schemas.openxmlformats.org/markup-compatibility/2006" xmlns:aink="http://schemas.microsoft.com/office/drawing/2016/ink" xmlns:am3d="http://schemas.microsoft.com/office/drawing/2017/model3d" xmlns:o="urn:schemas-microsoft-com:office:office" xmlns:r="http://schemas.openxmlformats.org/officeDocument/2006/relationships" xmlns:m="http://schemas.openxmlformats.org/officeDocument/2006/math" xmlns:v="urn:schemas-microsoft-com:vml" xmlns:wp14="http://schemas.microsoft.com/office/word/2010/wordprocessingDrawing" xmlns:wp="http://schemas.openxmlformats.org/drawingml/2006/wordprocessingDrawing" xmlns:w10="urn:schemas-microsoft-com:office:word" xmlns:w="http://schemas.openxmlformats.org/wordprocessingml/2006/main" xmlns:w14="http://schemas.microsoft.com/office/word/2010/wordml" xmlns:w15="http://schemas.microsoft.com/office/word/2012/wordml" xmlns:w16cex="http://schemas.microsoft.com/office/word/2018/wordml/cex" xmlns:w16cid="http://schemas.microsoft.com/office/word/2016/wordml/cid" xmlns:w16="http://schemas.microsoft.com/office/word/2018/wordml" xmlns:w16sdtdh="http://schemas.microsoft.com/office/word/2020/wordml/sdtdatahash" xmlns:w16se="http://schemas.microsoft.com/office/word/2015/wordml/symex" xmlns:wpg="http://schemas.microsoft.com/office/word/2010/wordprocessingGroup" xmlns:wpi="http://schemas.microsoft.com/office/word/2010/wordprocessingInk" xmlns:wne="http://schemas.microsoft.com/office/word/2006/wordml" xmlns:wps="http://schemas.microsoft.com/office/word/2010/wordprocessingShape" mc:Ignorable="w14 w15 w16se w16cid w16 w16cex w16sdtdh wp14">
   <w:endnote w:type="separator" w:id="-1">
     <w:p>
       <w:r>
@@ -3288,7 +3386,7 @@
 </file>
 
 <file path=word/footer1.xml><?xml version="1.0" encoding="utf-8"?>
-<w:ftr xmlns:wpc="http://schemas.microsoft.com/office/word/2010/wordprocessingCanvas" xmlns:mc="http://schemas.openxmlformats.org/markup-compatibility/2006" xmlns:o="urn:schemas-microsoft-com:office:office" xmlns:r="http://schemas.openxmlformats.org/officeDocument/2006/relationships" xmlns:m="http://schemas.openxmlformats.org/officeDocument/2006/math" xmlns:v="urn:schemas-microsoft-com:vml" xmlns:wp14="http://schemas.microsoft.com/office/word/2010/wordprocessingDrawing" xmlns:wp="http://schemas.openxmlformats.org/drawingml/2006/wordprocessingDrawing" xmlns:w10="urn:schemas-microsoft-com:office:word" xmlns:w="http://schemas.openxmlformats.org/wordprocessingml/2006/main" xmlns:w14="http://schemas.microsoft.com/office/word/2010/wordml" xmlns:wpg="http://schemas.microsoft.com/office/word/2010/wordprocessingGroup" xmlns:wpi="http://schemas.microsoft.com/office/word/2010/wordprocessingInk" xmlns:wne="http://schemas.microsoft.com/office/word/2006/wordml" xmlns:wps="http://schemas.microsoft.com/office/word/2010/wordprocessingShape" mc:Ignorable="w14 wp14">
+<w:ftr xmlns:wpc="http://schemas.microsoft.com/office/word/2010/wordprocessingCanvas" xmlns:cx="http://schemas.microsoft.com/office/drawing/2014/chartex" xmlns:cx1="http://schemas.microsoft.com/office/drawing/2015/9/8/chartex" xmlns:cx2="http://schemas.microsoft.com/office/drawing/2015/10/21/chartex" xmlns:cx3="http://schemas.microsoft.com/office/drawing/2016/5/9/chartex" xmlns:cx4="http://schemas.microsoft.com/office/drawing/2016/5/10/chartex" xmlns:cx5="http://schemas.microsoft.com/office/drawing/2016/5/11/chartex" xmlns:cx6="http://schemas.microsoft.com/office/drawing/2016/5/12/chartex" xmlns:cx7="http://schemas.microsoft.com/office/drawing/2016/5/13/chartex" xmlns:cx8="http://schemas.microsoft.com/office/drawing/2016/5/14/chartex" xmlns:mc="http://schemas.openxmlformats.org/markup-compatibility/2006" xmlns:aink="http://schemas.microsoft.com/office/drawing/2016/ink" xmlns:am3d="http://schemas.microsoft.com/office/drawing/2017/model3d" xmlns:o="urn:schemas-microsoft-com:office:office" xmlns:r="http://schemas.openxmlformats.org/officeDocument/2006/relationships" xmlns:m="http://schemas.openxmlformats.org/officeDocument/2006/math" xmlns:v="urn:schemas-microsoft-com:vml" xmlns:wp14="http://schemas.microsoft.com/office/word/2010/wordprocessingDrawing" xmlns:wp="http://schemas.openxmlformats.org/drawingml/2006/wordprocessingDrawing" xmlns:w10="urn:schemas-microsoft-com:office:word" xmlns:w="http://schemas.openxmlformats.org/wordprocessingml/2006/main" xmlns:w14="http://schemas.microsoft.com/office/word/2010/wordml" xmlns:w15="http://schemas.microsoft.com/office/word/2012/wordml" xmlns:w16cex="http://schemas.microsoft.com/office/word/2018/wordml/cex" xmlns:w16cid="http://schemas.microsoft.com/office/word/2016/wordml/cid" xmlns:w16="http://schemas.microsoft.com/office/word/2018/wordml" xmlns:w16sdtdh="http://schemas.microsoft.com/office/word/2020/wordml/sdtdatahash" xmlns:w16se="http://schemas.microsoft.com/office/word/2015/wordml/symex" xmlns:wpg="http://schemas.microsoft.com/office/word/2010/wordprocessingGroup" xmlns:wpi="http://schemas.microsoft.com/office/word/2010/wordprocessingInk" xmlns:wne="http://schemas.microsoft.com/office/word/2006/wordml" xmlns:wps="http://schemas.microsoft.com/office/word/2010/wordprocessingShape" mc:Ignorable="w14 w15 w16se w16cid w16 w16cex w16sdtdh wp14">
   <w:p>
     <w:pPr>
       <w:pStyle w:val="Footer"/>
@@ -3298,7 +3396,7 @@
 </file>
 
 <file path=word/footer2.xml><?xml version="1.0" encoding="utf-8"?>
-<w:ftr xmlns:wpc="http://schemas.microsoft.com/office/word/2010/wordprocessingCanvas" xmlns:mc="http://schemas.openxmlformats.org/markup-compatibility/2006" xmlns:o="urn:schemas-microsoft-com:office:office" xmlns:r="http://schemas.openxmlformats.org/officeDocument/2006/relationships" xmlns:m="http://schemas.openxmlformats.org/officeDocument/2006/math" xmlns:v="urn:schemas-microsoft-com:vml" xmlns:wp14="http://schemas.microsoft.com/office/word/2010/wordprocessingDrawing" xmlns:wp="http://schemas.openxmlformats.org/drawingml/2006/wordprocessingDrawing" xmlns:w10="urn:schemas-microsoft-com:office:word" xmlns:w="http://schemas.openxmlformats.org/wordprocessingml/2006/main" xmlns:w14="http://schemas.microsoft.com/office/word/2010/wordml" xmlns:wpg="http://schemas.microsoft.com/office/word/2010/wordprocessingGroup" xmlns:wpi="http://schemas.microsoft.com/office/word/2010/wordprocessingInk" xmlns:wne="http://schemas.microsoft.com/office/word/2006/wordml" xmlns:wps="http://schemas.microsoft.com/office/word/2010/wordprocessingShape" mc:Ignorable="w14 wp14">
+<w:ftr xmlns:wpc="http://schemas.microsoft.com/office/word/2010/wordprocessingCanvas" xmlns:cx="http://schemas.microsoft.com/office/drawing/2014/chartex" xmlns:cx1="http://schemas.microsoft.com/office/drawing/2015/9/8/chartex" xmlns:cx2="http://schemas.microsoft.com/office/drawing/2015/10/21/chartex" xmlns:cx3="http://schemas.microsoft.com/office/drawing/2016/5/9/chartex" xmlns:cx4="http://schemas.microsoft.com/office/drawing/2016/5/10/chartex" xmlns:cx5="http://schemas.microsoft.com/office/drawing/2016/5/11/chartex" xmlns:cx6="http://schemas.microsoft.com/office/drawing/2016/5/12/chartex" xmlns:cx7="http://schemas.microsoft.com/office/drawing/2016/5/13/chartex" xmlns:cx8="http://schemas.microsoft.com/office/drawing/2016/5/14/chartex" xmlns:mc="http://schemas.openxmlformats.org/markup-compatibility/2006" xmlns:aink="http://schemas.microsoft.com/office/drawing/2016/ink" xmlns:am3d="http://schemas.microsoft.com/office/drawing/2017/model3d" xmlns:o="urn:schemas-microsoft-com:office:office" xmlns:r="http://schemas.openxmlformats.org/officeDocument/2006/relationships" xmlns:m="http://schemas.openxmlformats.org/officeDocument/2006/math" xmlns:v="urn:schemas-microsoft-com:vml" xmlns:wp14="http://schemas.microsoft.com/office/word/2010/wordprocessingDrawing" xmlns:wp="http://schemas.openxmlformats.org/drawingml/2006/wordprocessingDrawing" xmlns:w10="urn:schemas-microsoft-com:office:word" xmlns:w="http://schemas.openxmlformats.org/wordprocessingml/2006/main" xmlns:w14="http://schemas.microsoft.com/office/word/2010/wordml" xmlns:w15="http://schemas.microsoft.com/office/word/2012/wordml" xmlns:w16cex="http://schemas.microsoft.com/office/word/2018/wordml/cex" xmlns:w16cid="http://schemas.microsoft.com/office/word/2016/wordml/cid" xmlns:w16="http://schemas.microsoft.com/office/word/2018/wordml" xmlns:w16sdtdh="http://schemas.microsoft.com/office/word/2020/wordml/sdtdatahash" xmlns:w16se="http://schemas.microsoft.com/office/word/2015/wordml/symex" xmlns:wpg="http://schemas.microsoft.com/office/word/2010/wordprocessingGroup" xmlns:wpi="http://schemas.microsoft.com/office/word/2010/wordprocessingInk" xmlns:wne="http://schemas.microsoft.com/office/word/2006/wordml" xmlns:wps="http://schemas.microsoft.com/office/word/2010/wordprocessingShape" mc:Ignorable="w14 w15 w16se w16cid w16 w16cex w16sdtdh wp14">
   <w:sdt>
     <w:sdtPr>
       <w:rPr>
@@ -3397,7 +3495,7 @@
                 <w:sz w:val="20"/>
                 <w:szCs w:val="20"/>
               </w:rPr>
-              <w:t>3</w:t>
+              <w:t>2</w:t>
             </w:r>
             <w:r>
               <w:rPr>
@@ -3484,15 +3582,7 @@
                 <w:sz w:val="20"/>
                 <w:szCs w:val="20"/>
               </w:rPr>
-              <w:t xml:space="preserve">Magistrate Decision</w:t>
-            </w:r>
-            <w:r>
-              <w:rPr>
-                <w:rFonts w:ascii="Palatino Linotype" w:hAnsi="Palatino Linotype"/>
-                <w:sz w:val="20"/>
-                <w:szCs w:val="20"/>
-              </w:rPr>
-              <w:t xml:space="preserve"> 21TRC08418</w:t>
+              <w:t xml:space="preserve">Final Judgment Entry 21TRC08418</w:t>
             </w:r>
           </w:p>
         </w:sdtContent>
@@ -3503,7 +3593,7 @@
 </file>
 
 <file path=word/footer3.xml><?xml version="1.0" encoding="utf-8"?>
-<w:ftr xmlns:wpc="http://schemas.microsoft.com/office/word/2010/wordprocessingCanvas" xmlns:mc="http://schemas.openxmlformats.org/markup-compatibility/2006" xmlns:o="urn:schemas-microsoft-com:office:office" xmlns:r="http://schemas.openxmlformats.org/officeDocument/2006/relationships" xmlns:m="http://schemas.openxmlformats.org/officeDocument/2006/math" xmlns:v="urn:schemas-microsoft-com:vml" xmlns:wp14="http://schemas.microsoft.com/office/word/2010/wordprocessingDrawing" xmlns:wp="http://schemas.openxmlformats.org/drawingml/2006/wordprocessingDrawing" xmlns:w10="urn:schemas-microsoft-com:office:word" xmlns:w="http://schemas.openxmlformats.org/wordprocessingml/2006/main" xmlns:w14="http://schemas.microsoft.com/office/word/2010/wordml" xmlns:wpg="http://schemas.microsoft.com/office/word/2010/wordprocessingGroup" xmlns:wpi="http://schemas.microsoft.com/office/word/2010/wordprocessingInk" xmlns:wne="http://schemas.microsoft.com/office/word/2006/wordml" xmlns:wps="http://schemas.microsoft.com/office/word/2010/wordprocessingShape" mc:Ignorable="w14 wp14">
+<w:ftr xmlns:wpc="http://schemas.microsoft.com/office/word/2010/wordprocessingCanvas" xmlns:cx="http://schemas.microsoft.com/office/drawing/2014/chartex" xmlns:cx1="http://schemas.microsoft.com/office/drawing/2015/9/8/chartex" xmlns:cx2="http://schemas.microsoft.com/office/drawing/2015/10/21/chartex" xmlns:cx3="http://schemas.microsoft.com/office/drawing/2016/5/9/chartex" xmlns:cx4="http://schemas.microsoft.com/office/drawing/2016/5/10/chartex" xmlns:cx5="http://schemas.microsoft.com/office/drawing/2016/5/11/chartex" xmlns:cx6="http://schemas.microsoft.com/office/drawing/2016/5/12/chartex" xmlns:cx7="http://schemas.microsoft.com/office/drawing/2016/5/13/chartex" xmlns:cx8="http://schemas.microsoft.com/office/drawing/2016/5/14/chartex" xmlns:mc="http://schemas.openxmlformats.org/markup-compatibility/2006" xmlns:aink="http://schemas.microsoft.com/office/drawing/2016/ink" xmlns:am3d="http://schemas.microsoft.com/office/drawing/2017/model3d" xmlns:o="urn:schemas-microsoft-com:office:office" xmlns:r="http://schemas.openxmlformats.org/officeDocument/2006/relationships" xmlns:m="http://schemas.openxmlformats.org/officeDocument/2006/math" xmlns:v="urn:schemas-microsoft-com:vml" xmlns:wp14="http://schemas.microsoft.com/office/word/2010/wordprocessingDrawing" xmlns:wp="http://schemas.openxmlformats.org/drawingml/2006/wordprocessingDrawing" xmlns:w10="urn:schemas-microsoft-com:office:word" xmlns:w="http://schemas.openxmlformats.org/wordprocessingml/2006/main" xmlns:w14="http://schemas.microsoft.com/office/word/2010/wordml" xmlns:w15="http://schemas.microsoft.com/office/word/2012/wordml" xmlns:w16cex="http://schemas.microsoft.com/office/word/2018/wordml/cex" xmlns:w16cid="http://schemas.microsoft.com/office/word/2016/wordml/cid" xmlns:w16="http://schemas.microsoft.com/office/word/2018/wordml" xmlns:w16sdtdh="http://schemas.microsoft.com/office/word/2020/wordml/sdtdatahash" xmlns:w16se="http://schemas.microsoft.com/office/word/2015/wordml/symex" xmlns:wpg="http://schemas.microsoft.com/office/word/2010/wordprocessingGroup" xmlns:wpi="http://schemas.microsoft.com/office/word/2010/wordprocessingInk" xmlns:wne="http://schemas.microsoft.com/office/word/2006/wordml" xmlns:wps="http://schemas.microsoft.com/office/word/2010/wordprocessingShape" mc:Ignorable="w14 w15 w16se w16cid w16 w16cex w16sdtdh wp14">
   <w:p>
     <w:pPr>
       <w:pStyle w:val="Footer"/>
@@ -3513,7 +3603,7 @@
 </file>
 
 <file path=word/footnotes.xml><?xml version="1.0" encoding="utf-8"?>
-<w:footnotes xmlns:wpc="http://schemas.microsoft.com/office/word/2010/wordprocessingCanvas" xmlns:mc="http://schemas.openxmlformats.org/markup-compatibility/2006" xmlns:o="urn:schemas-microsoft-com:office:office" xmlns:r="http://schemas.openxmlformats.org/officeDocument/2006/relationships" xmlns:m="http://schemas.openxmlformats.org/officeDocument/2006/math" xmlns:v="urn:schemas-microsoft-com:vml" xmlns:wp14="http://schemas.microsoft.com/office/word/2010/wordprocessingDrawing" xmlns:wp="http://schemas.openxmlformats.org/drawingml/2006/wordprocessingDrawing" xmlns:w10="urn:schemas-microsoft-com:office:word" xmlns:w="http://schemas.openxmlformats.org/wordprocessingml/2006/main" xmlns:w14="http://schemas.microsoft.com/office/word/2010/wordml" xmlns:wpg="http://schemas.microsoft.com/office/word/2010/wordprocessingGroup" xmlns:wpi="http://schemas.microsoft.com/office/word/2010/wordprocessingInk" xmlns:wne="http://schemas.microsoft.com/office/word/2006/wordml" xmlns:wps="http://schemas.microsoft.com/office/word/2010/wordprocessingShape" mc:Ignorable="w14 wp14">
+<w:footnotes xmlns:wpc="http://schemas.microsoft.com/office/word/2010/wordprocessingCanvas" xmlns:cx="http://schemas.microsoft.com/office/drawing/2014/chartex" xmlns:cx1="http://schemas.microsoft.com/office/drawing/2015/9/8/chartex" xmlns:cx2="http://schemas.microsoft.com/office/drawing/2015/10/21/chartex" xmlns:cx3="http://schemas.microsoft.com/office/drawing/2016/5/9/chartex" xmlns:cx4="http://schemas.microsoft.com/office/drawing/2016/5/10/chartex" xmlns:cx5="http://schemas.microsoft.com/office/drawing/2016/5/11/chartex" xmlns:cx6="http://schemas.microsoft.com/office/drawing/2016/5/12/chartex" xmlns:cx7="http://schemas.microsoft.com/office/drawing/2016/5/13/chartex" xmlns:cx8="http://schemas.microsoft.com/office/drawing/2016/5/14/chartex" xmlns:mc="http://schemas.openxmlformats.org/markup-compatibility/2006" xmlns:aink="http://schemas.microsoft.com/office/drawing/2016/ink" xmlns:am3d="http://schemas.microsoft.com/office/drawing/2017/model3d" xmlns:o="urn:schemas-microsoft-com:office:office" xmlns:r="http://schemas.openxmlformats.org/officeDocument/2006/relationships" xmlns:m="http://schemas.openxmlformats.org/officeDocument/2006/math" xmlns:v="urn:schemas-microsoft-com:vml" xmlns:wp14="http://schemas.microsoft.com/office/word/2010/wordprocessingDrawing" xmlns:wp="http://schemas.openxmlformats.org/drawingml/2006/wordprocessingDrawing" xmlns:w10="urn:schemas-microsoft-com:office:word" xmlns:w="http://schemas.openxmlformats.org/wordprocessingml/2006/main" xmlns:w14="http://schemas.microsoft.com/office/word/2010/wordml" xmlns:w15="http://schemas.microsoft.com/office/word/2012/wordml" xmlns:w16cex="http://schemas.microsoft.com/office/word/2018/wordml/cex" xmlns:w16cid="http://schemas.microsoft.com/office/word/2016/wordml/cid" xmlns:w16="http://schemas.microsoft.com/office/word/2018/wordml" xmlns:w16sdtdh="http://schemas.microsoft.com/office/word/2020/wordml/sdtdatahash" xmlns:w16se="http://schemas.microsoft.com/office/word/2015/wordml/symex" xmlns:wpg="http://schemas.microsoft.com/office/word/2010/wordprocessingGroup" xmlns:wpi="http://schemas.microsoft.com/office/word/2010/wordprocessingInk" xmlns:wne="http://schemas.microsoft.com/office/word/2006/wordml" xmlns:wps="http://schemas.microsoft.com/office/word/2010/wordprocessingShape" mc:Ignorable="w14 w15 w16se w16cid w16 w16cex w16sdtdh wp14">
   <w:footnote w:type="separator" w:id="-1">
     <w:p>
       <w:r>
@@ -3532,7 +3622,7 @@
 </file>
 
 <file path=word/header1.xml><?xml version="1.0" encoding="utf-8"?>
-<w:hdr xmlns:wpc="http://schemas.microsoft.com/office/word/2010/wordprocessingCanvas" xmlns:mc="http://schemas.openxmlformats.org/markup-compatibility/2006" xmlns:o="urn:schemas-microsoft-com:office:office" xmlns:r="http://schemas.openxmlformats.org/officeDocument/2006/relationships" xmlns:m="http://schemas.openxmlformats.org/officeDocument/2006/math" xmlns:v="urn:schemas-microsoft-com:vml" xmlns:wp14="http://schemas.microsoft.com/office/word/2010/wordprocessingDrawing" xmlns:wp="http://schemas.openxmlformats.org/drawingml/2006/wordprocessingDrawing" xmlns:w10="urn:schemas-microsoft-com:office:word" xmlns:w="http://schemas.openxmlformats.org/wordprocessingml/2006/main" xmlns:w14="http://schemas.microsoft.com/office/word/2010/wordml" xmlns:wpg="http://schemas.microsoft.com/office/word/2010/wordprocessingGroup" xmlns:wpi="http://schemas.microsoft.com/office/word/2010/wordprocessingInk" xmlns:wne="http://schemas.microsoft.com/office/word/2006/wordml" xmlns:wps="http://schemas.microsoft.com/office/word/2010/wordprocessingShape" mc:Ignorable="w14 wp14">
+<w:hdr xmlns:wpc="http://schemas.microsoft.com/office/word/2010/wordprocessingCanvas" xmlns:cx="http://schemas.microsoft.com/office/drawing/2014/chartex" xmlns:cx1="http://schemas.microsoft.com/office/drawing/2015/9/8/chartex" xmlns:cx2="http://schemas.microsoft.com/office/drawing/2015/10/21/chartex" xmlns:cx3="http://schemas.microsoft.com/office/drawing/2016/5/9/chartex" xmlns:cx4="http://schemas.microsoft.com/office/drawing/2016/5/10/chartex" xmlns:cx5="http://schemas.microsoft.com/office/drawing/2016/5/11/chartex" xmlns:cx6="http://schemas.microsoft.com/office/drawing/2016/5/12/chartex" xmlns:cx7="http://schemas.microsoft.com/office/drawing/2016/5/13/chartex" xmlns:cx8="http://schemas.microsoft.com/office/drawing/2016/5/14/chartex" xmlns:mc="http://schemas.openxmlformats.org/markup-compatibility/2006" xmlns:aink="http://schemas.microsoft.com/office/drawing/2016/ink" xmlns:am3d="http://schemas.microsoft.com/office/drawing/2017/model3d" xmlns:o="urn:schemas-microsoft-com:office:office" xmlns:r="http://schemas.openxmlformats.org/officeDocument/2006/relationships" xmlns:m="http://schemas.openxmlformats.org/officeDocument/2006/math" xmlns:v="urn:schemas-microsoft-com:vml" xmlns:wp14="http://schemas.microsoft.com/office/word/2010/wordprocessingDrawing" xmlns:wp="http://schemas.openxmlformats.org/drawingml/2006/wordprocessingDrawing" xmlns:w10="urn:schemas-microsoft-com:office:word" xmlns:w="http://schemas.openxmlformats.org/wordprocessingml/2006/main" xmlns:w14="http://schemas.microsoft.com/office/word/2010/wordml" xmlns:w15="http://schemas.microsoft.com/office/word/2012/wordml" xmlns:w16cex="http://schemas.microsoft.com/office/word/2018/wordml/cex" xmlns:w16cid="http://schemas.microsoft.com/office/word/2016/wordml/cid" xmlns:w16="http://schemas.microsoft.com/office/word/2018/wordml" xmlns:w16sdtdh="http://schemas.microsoft.com/office/word/2020/wordml/sdtdatahash" xmlns:w16se="http://schemas.microsoft.com/office/word/2015/wordml/symex" xmlns:wpg="http://schemas.microsoft.com/office/word/2010/wordprocessingGroup" xmlns:wpi="http://schemas.microsoft.com/office/word/2010/wordprocessingInk" xmlns:wne="http://schemas.microsoft.com/office/word/2006/wordml" xmlns:wps="http://schemas.microsoft.com/office/word/2010/wordprocessingShape" mc:Ignorable="w14 w15 w16se w16cid w16 w16cex w16sdtdh wp14">
   <w:p>
     <w:pPr>
       <w:pStyle w:val="Header"/>
@@ -3542,7 +3632,7 @@
 </file>
 
 <file path=word/header2.xml><?xml version="1.0" encoding="utf-8"?>
-<w:hdr xmlns:wpc="http://schemas.microsoft.com/office/word/2010/wordprocessingCanvas" xmlns:mc="http://schemas.openxmlformats.org/markup-compatibility/2006" xmlns:o="urn:schemas-microsoft-com:office:office" xmlns:r="http://schemas.openxmlformats.org/officeDocument/2006/relationships" xmlns:m="http://schemas.openxmlformats.org/officeDocument/2006/math" xmlns:v="urn:schemas-microsoft-com:vml" xmlns:wp14="http://schemas.microsoft.com/office/word/2010/wordprocessingDrawing" xmlns:wp="http://schemas.openxmlformats.org/drawingml/2006/wordprocessingDrawing" xmlns:w10="urn:schemas-microsoft-com:office:word" xmlns:w="http://schemas.openxmlformats.org/wordprocessingml/2006/main" xmlns:w14="http://schemas.microsoft.com/office/word/2010/wordml" xmlns:wpg="http://schemas.microsoft.com/office/word/2010/wordprocessingGroup" xmlns:wpi="http://schemas.microsoft.com/office/word/2010/wordprocessingInk" xmlns:wne="http://schemas.microsoft.com/office/word/2006/wordml" xmlns:wps="http://schemas.microsoft.com/office/word/2010/wordprocessingShape" mc:Ignorable="w14 wp14">
+<w:hdr xmlns:wpc="http://schemas.microsoft.com/office/word/2010/wordprocessingCanvas" xmlns:cx="http://schemas.microsoft.com/office/drawing/2014/chartex" xmlns:cx1="http://schemas.microsoft.com/office/drawing/2015/9/8/chartex" xmlns:cx2="http://schemas.microsoft.com/office/drawing/2015/10/21/chartex" xmlns:cx3="http://schemas.microsoft.com/office/drawing/2016/5/9/chartex" xmlns:cx4="http://schemas.microsoft.com/office/drawing/2016/5/10/chartex" xmlns:cx5="http://schemas.microsoft.com/office/drawing/2016/5/11/chartex" xmlns:cx6="http://schemas.microsoft.com/office/drawing/2016/5/12/chartex" xmlns:cx7="http://schemas.microsoft.com/office/drawing/2016/5/13/chartex" xmlns:cx8="http://schemas.microsoft.com/office/drawing/2016/5/14/chartex" xmlns:mc="http://schemas.openxmlformats.org/markup-compatibility/2006" xmlns:aink="http://schemas.microsoft.com/office/drawing/2016/ink" xmlns:am3d="http://schemas.microsoft.com/office/drawing/2017/model3d" xmlns:o="urn:schemas-microsoft-com:office:office" xmlns:r="http://schemas.openxmlformats.org/officeDocument/2006/relationships" xmlns:m="http://schemas.openxmlformats.org/officeDocument/2006/math" xmlns:v="urn:schemas-microsoft-com:vml" xmlns:wp14="http://schemas.microsoft.com/office/word/2010/wordprocessingDrawing" xmlns:wp="http://schemas.openxmlformats.org/drawingml/2006/wordprocessingDrawing" xmlns:w10="urn:schemas-microsoft-com:office:word" xmlns:w="http://schemas.openxmlformats.org/wordprocessingml/2006/main" xmlns:w14="http://schemas.microsoft.com/office/word/2010/wordml" xmlns:w15="http://schemas.microsoft.com/office/word/2012/wordml" xmlns:w16cex="http://schemas.microsoft.com/office/word/2018/wordml/cex" xmlns:w16cid="http://schemas.microsoft.com/office/word/2016/wordml/cid" xmlns:w16="http://schemas.microsoft.com/office/word/2018/wordml" xmlns:w16sdtdh="http://schemas.microsoft.com/office/word/2020/wordml/sdtdatahash" xmlns:w16se="http://schemas.microsoft.com/office/word/2015/wordml/symex" xmlns:wpg="http://schemas.microsoft.com/office/word/2010/wordprocessingGroup" xmlns:wpi="http://schemas.microsoft.com/office/word/2010/wordprocessingInk" xmlns:wne="http://schemas.microsoft.com/office/word/2006/wordml" xmlns:wps="http://schemas.microsoft.com/office/word/2010/wordprocessingShape" mc:Ignorable="w14 w15 w16se w16cid w16 w16cex w16sdtdh wp14">
   <w:p>
     <w:pPr>
       <w:pStyle w:val="Header"/>
@@ -3566,7 +3656,7 @@
 </file>
 
 <file path=word/header3.xml><?xml version="1.0" encoding="utf-8"?>
-<w:hdr xmlns:wpc="http://schemas.microsoft.com/office/word/2010/wordprocessingCanvas" xmlns:mc="http://schemas.openxmlformats.org/markup-compatibility/2006" xmlns:o="urn:schemas-microsoft-com:office:office" xmlns:r="http://schemas.openxmlformats.org/officeDocument/2006/relationships" xmlns:m="http://schemas.openxmlformats.org/officeDocument/2006/math" xmlns:v="urn:schemas-microsoft-com:vml" xmlns:wp14="http://schemas.microsoft.com/office/word/2010/wordprocessingDrawing" xmlns:wp="http://schemas.openxmlformats.org/drawingml/2006/wordprocessingDrawing" xmlns:w10="urn:schemas-microsoft-com:office:word" xmlns:w="http://schemas.openxmlformats.org/wordprocessingml/2006/main" xmlns:w14="http://schemas.microsoft.com/office/word/2010/wordml" xmlns:wpg="http://schemas.microsoft.com/office/word/2010/wordprocessingGroup" xmlns:wpi="http://schemas.microsoft.com/office/word/2010/wordprocessingInk" xmlns:wne="http://schemas.microsoft.com/office/word/2006/wordml" xmlns:wps="http://schemas.microsoft.com/office/word/2010/wordprocessingShape" mc:Ignorable="w14 wp14">
+<w:hdr xmlns:wpc="http://schemas.microsoft.com/office/word/2010/wordprocessingCanvas" xmlns:cx="http://schemas.microsoft.com/office/drawing/2014/chartex" xmlns:cx1="http://schemas.microsoft.com/office/drawing/2015/9/8/chartex" xmlns:cx2="http://schemas.microsoft.com/office/drawing/2015/10/21/chartex" xmlns:cx3="http://schemas.microsoft.com/office/drawing/2016/5/9/chartex" xmlns:cx4="http://schemas.microsoft.com/office/drawing/2016/5/10/chartex" xmlns:cx5="http://schemas.microsoft.com/office/drawing/2016/5/11/chartex" xmlns:cx6="http://schemas.microsoft.com/office/drawing/2016/5/12/chartex" xmlns:cx7="http://schemas.microsoft.com/office/drawing/2016/5/13/chartex" xmlns:cx8="http://schemas.microsoft.com/office/drawing/2016/5/14/chartex" xmlns:mc="http://schemas.openxmlformats.org/markup-compatibility/2006" xmlns:aink="http://schemas.microsoft.com/office/drawing/2016/ink" xmlns:am3d="http://schemas.microsoft.com/office/drawing/2017/model3d" xmlns:o="urn:schemas-microsoft-com:office:office" xmlns:r="http://schemas.openxmlformats.org/officeDocument/2006/relationships" xmlns:m="http://schemas.openxmlformats.org/officeDocument/2006/math" xmlns:v="urn:schemas-microsoft-com:vml" xmlns:wp14="http://schemas.microsoft.com/office/word/2010/wordprocessingDrawing" xmlns:wp="http://schemas.openxmlformats.org/drawingml/2006/wordprocessingDrawing" xmlns:w10="urn:schemas-microsoft-com:office:word" xmlns:w="http://schemas.openxmlformats.org/wordprocessingml/2006/main" xmlns:w14="http://schemas.microsoft.com/office/word/2010/wordml" xmlns:w15="http://schemas.microsoft.com/office/word/2012/wordml" xmlns:w16cex="http://schemas.microsoft.com/office/word/2018/wordml/cex" xmlns:w16cid="http://schemas.microsoft.com/office/word/2016/wordml/cid" xmlns:w16="http://schemas.microsoft.com/office/word/2018/wordml" xmlns:w16sdtdh="http://schemas.microsoft.com/office/word/2020/wordml/sdtdatahash" xmlns:w16se="http://schemas.microsoft.com/office/word/2015/wordml/symex" xmlns:wpg="http://schemas.microsoft.com/office/word/2010/wordprocessingGroup" xmlns:wpi="http://schemas.microsoft.com/office/word/2010/wordprocessingInk" xmlns:wne="http://schemas.microsoft.com/office/word/2006/wordml" xmlns:wps="http://schemas.microsoft.com/office/word/2010/wordprocessingShape" mc:Ignorable="w14 w15 w16se w16cid w16 w16cex w16sdtdh wp14">
   <w:p>
     <w:pPr>
       <w:pStyle w:val="Header"/>
@@ -3576,8 +3666,8 @@
 </file>
 
 <file path=word/numbering.xml><?xml version="1.0" encoding="utf-8"?>
-<w:numbering xmlns:wpc="http://schemas.microsoft.com/office/word/2010/wordprocessingCanvas" xmlns:mc="http://schemas.openxmlformats.org/markup-compatibility/2006" xmlns:o="urn:schemas-microsoft-com:office:office" xmlns:r="http://schemas.openxmlformats.org/officeDocument/2006/relationships" xmlns:m="http://schemas.openxmlformats.org/officeDocument/2006/math" xmlns:v="urn:schemas-microsoft-com:vml" xmlns:wp14="http://schemas.microsoft.com/office/word/2010/wordprocessingDrawing" xmlns:wp="http://schemas.openxmlformats.org/drawingml/2006/wordprocessingDrawing" xmlns:w10="urn:schemas-microsoft-com:office:word" xmlns:w="http://schemas.openxmlformats.org/wordprocessingml/2006/main" xmlns:w14="http://schemas.microsoft.com/office/word/2010/wordml" xmlns:wpg="http://schemas.microsoft.com/office/word/2010/wordprocessingGroup" xmlns:wpi="http://schemas.microsoft.com/office/word/2010/wordprocessingInk" xmlns:wne="http://schemas.microsoft.com/office/word/2006/wordml" xmlns:wps="http://schemas.microsoft.com/office/word/2010/wordprocessingShape" mc:Ignorable="w14 wp14">
-  <w:abstractNum w:abstractNumId="0">
+<w:numbering xmlns:wpc="http://schemas.microsoft.com/office/word/2010/wordprocessingCanvas" xmlns:cx="http://schemas.microsoft.com/office/drawing/2014/chartex" xmlns:cx1="http://schemas.microsoft.com/office/drawing/2015/9/8/chartex" xmlns:cx2="http://schemas.microsoft.com/office/drawing/2015/10/21/chartex" xmlns:cx3="http://schemas.microsoft.com/office/drawing/2016/5/9/chartex" xmlns:cx4="http://schemas.microsoft.com/office/drawing/2016/5/10/chartex" xmlns:cx5="http://schemas.microsoft.com/office/drawing/2016/5/11/chartex" xmlns:cx6="http://schemas.microsoft.com/office/drawing/2016/5/12/chartex" xmlns:cx7="http://schemas.microsoft.com/office/drawing/2016/5/13/chartex" xmlns:cx8="http://schemas.microsoft.com/office/drawing/2016/5/14/chartex" xmlns:mc="http://schemas.openxmlformats.org/markup-compatibility/2006" xmlns:aink="http://schemas.microsoft.com/office/drawing/2016/ink" xmlns:am3d="http://schemas.microsoft.com/office/drawing/2017/model3d" xmlns:o="urn:schemas-microsoft-com:office:office" xmlns:r="http://schemas.openxmlformats.org/officeDocument/2006/relationships" xmlns:m="http://schemas.openxmlformats.org/officeDocument/2006/math" xmlns:v="urn:schemas-microsoft-com:vml" xmlns:wp14="http://schemas.microsoft.com/office/word/2010/wordprocessingDrawing" xmlns:wp="http://schemas.openxmlformats.org/drawingml/2006/wordprocessingDrawing" xmlns:w10="urn:schemas-microsoft-com:office:word" xmlns:w="http://schemas.openxmlformats.org/wordprocessingml/2006/main" xmlns:w14="http://schemas.microsoft.com/office/word/2010/wordml" xmlns:w15="http://schemas.microsoft.com/office/word/2012/wordml" xmlns:w16cex="http://schemas.microsoft.com/office/word/2018/wordml/cex" xmlns:w16cid="http://schemas.microsoft.com/office/word/2016/wordml/cid" xmlns:w16="http://schemas.microsoft.com/office/word/2018/wordml" xmlns:w16sdtdh="http://schemas.microsoft.com/office/word/2020/wordml/sdtdatahash" xmlns:w16se="http://schemas.microsoft.com/office/word/2015/wordml/symex" xmlns:wpg="http://schemas.microsoft.com/office/word/2010/wordprocessingGroup" xmlns:wpi="http://schemas.microsoft.com/office/word/2010/wordprocessingInk" xmlns:wne="http://schemas.microsoft.com/office/word/2006/wordml" xmlns:wps="http://schemas.microsoft.com/office/word/2010/wordprocessingShape" mc:Ignorable="w14 w15 w16se w16cid w16 w16cex w16sdtdh wp14">
+  <w:abstractNum w:abstractNumId="0" w15:restartNumberingAfterBreak="0">
     <w:nsid w:val="08B2501C"/>
     <w:multiLevelType w:val="hybridMultilevel"/>
     <w:tmpl w:val="F2A43D58"/>
@@ -3690,7 +3780,7 @@
       </w:rPr>
     </w:lvl>
   </w:abstractNum>
-  <w:abstractNum w:abstractNumId="1">
+  <w:abstractNum w:abstractNumId="1" w15:restartNumberingAfterBreak="0">
     <w:nsid w:val="279660C9"/>
     <w:multiLevelType w:val="hybridMultilevel"/>
     <w:tmpl w:val="672ECC5E"/>
@@ -3803,7 +3893,7 @@
       </w:rPr>
     </w:lvl>
   </w:abstractNum>
-  <w:abstractNum w:abstractNumId="2">
+  <w:abstractNum w:abstractNumId="2" w15:restartNumberingAfterBreak="0">
     <w:nsid w:val="2E17566E"/>
     <w:multiLevelType w:val="hybridMultilevel"/>
     <w:tmpl w:val="00866CE6"/>
@@ -3929,7 +4019,7 @@
 </file>
 
 <file path=word/styles.xml><?xml version="1.0" encoding="utf-8"?>
-<w:styles xmlns:mc="http://schemas.openxmlformats.org/markup-compatibility/2006" xmlns:r="http://schemas.openxmlformats.org/officeDocument/2006/relationships" xmlns:w="http://schemas.openxmlformats.org/wordprocessingml/2006/main" xmlns:w14="http://schemas.microsoft.com/office/word/2010/wordml" mc:Ignorable="w14">
+<w:styles xmlns:mc="http://schemas.openxmlformats.org/markup-compatibility/2006" xmlns:r="http://schemas.openxmlformats.org/officeDocument/2006/relationships" xmlns:w="http://schemas.openxmlformats.org/wordprocessingml/2006/main" xmlns:w14="http://schemas.microsoft.com/office/word/2010/wordml" xmlns:w15="http://schemas.microsoft.com/office/word/2012/wordml" xmlns:w16cex="http://schemas.microsoft.com/office/word/2018/wordml/cex" xmlns:w16cid="http://schemas.microsoft.com/office/word/2016/wordml/cid" xmlns:w16="http://schemas.microsoft.com/office/word/2018/wordml" xmlns:w16sdtdh="http://schemas.microsoft.com/office/word/2020/wordml/sdtdatahash" xmlns:w16se="http://schemas.microsoft.com/office/word/2015/wordml/symex" mc:Ignorable="w14 w15 w16se w16cid w16 w16cex w16sdtdh">
   <w:docDefaults>
     <w:rPrDefault>
       <w:rPr>
@@ -3945,505 +4035,383 @@
       </w:pPr>
     </w:pPrDefault>
   </w:docDefaults>
-  <w:latentStyles w:defLockedState="0" w:defUIPriority="99" w:defSemiHidden="1" w:defUnhideWhenUsed="1" w:defQFormat="0" w:count="267">
-    <w:lsdException w:name="Normal" w:semiHidden="0" w:uiPriority="0" w:unhideWhenUsed="0" w:qFormat="1"/>
-    <w:lsdException w:name="heading 1" w:semiHidden="0" w:uiPriority="9" w:unhideWhenUsed="0" w:qFormat="1"/>
-    <w:lsdException w:name="heading 2" w:uiPriority="9" w:qFormat="1"/>
-    <w:lsdException w:name="heading 3" w:uiPriority="9" w:qFormat="1"/>
-    <w:lsdException w:name="heading 4" w:uiPriority="9" w:qFormat="1"/>
-    <w:lsdException w:name="heading 5" w:uiPriority="9" w:qFormat="1"/>
-    <w:lsdException w:name="heading 6" w:uiPriority="9" w:qFormat="1"/>
-    <w:lsdException w:name="heading 7" w:uiPriority="9" w:qFormat="1"/>
-    <w:lsdException w:name="heading 8" w:uiPriority="9" w:qFormat="1"/>
-    <w:lsdException w:name="heading 9" w:uiPriority="9" w:qFormat="1"/>
-    <w:lsdException w:name="toc 1" w:uiPriority="39"/>
-    <w:lsdException w:name="toc 2" w:uiPriority="39"/>
-    <w:lsdException w:name="toc 3" w:uiPriority="39"/>
-    <w:lsdException w:name="toc 4" w:uiPriority="39"/>
-    <w:lsdException w:name="toc 5" w:uiPriority="39"/>
-    <w:lsdException w:name="toc 6" w:uiPriority="39"/>
-    <w:lsdException w:name="toc 7" w:uiPriority="39"/>
-    <w:lsdException w:name="toc 8" w:uiPriority="39"/>
-    <w:lsdException w:name="toc 9" w:uiPriority="39"/>
-    <w:lsdException w:name="caption" w:uiPriority="35" w:qFormat="1"/>
-    <w:lsdException w:name="footnote reference" w:unhideWhenUsed="0"/>
-    <w:lsdException w:name="Title" w:semiHidden="0" w:uiPriority="10" w:unhideWhenUsed="0" w:qFormat="1"/>
-    <w:lsdException w:name="Default Paragraph Font" w:uiPriority="1"/>
-    <w:lsdException w:name="Subtitle" w:semiHidden="0" w:uiPriority="11" w:unhideWhenUsed="0" w:qFormat="1"/>
-    <w:lsdException w:name="Strong" w:semiHidden="0" w:uiPriority="22" w:unhideWhenUsed="0" w:qFormat="1"/>
-    <w:lsdException w:name="Emphasis" w:semiHidden="0" w:uiPriority="20" w:unhideWhenUsed="0" w:qFormat="1"/>
-    <w:lsdException w:name="Table Grid" w:semiHidden="0" w:uiPriority="59" w:unhideWhenUsed="0"/>
-    <w:lsdException w:name="Placeholder Text" w:unhideWhenUsed="0"/>
-    <w:lsdException w:name="No Spacing" w:semiHidden="0" w:uiPriority="1" w:unhideWhenUsed="0" w:qFormat="1"/>
-    <w:lsdException w:name="Light Shading" w:semiHidden="0" w:uiPriority="60" w:unhideWhenUsed="0"/>
-    <w:lsdException w:name="Light List" w:semiHidden="0" w:uiPriority="61" w:unhideWhenUsed="0"/>
-    <w:lsdException w:name="Light Grid" w:semiHidden="0" w:uiPriority="62" w:unhideWhenUsed="0"/>
-    <w:lsdException w:name="Medium Shading 1" w:semiHidden="0" w:uiPriority="63" w:unhideWhenUsed="0"/>
-    <w:lsdException w:name="Medium Shading 2" w:semiHidden="0" w:uiPriority="64" w:unhideWhenUsed="0"/>
-    <w:lsdException w:name="Medium List 1" w:semiHidden="0" w:uiPriority="65" w:unhideWhenUsed="0"/>
-    <w:lsdException w:name="Medium List 2" w:semiHidden="0" w:uiPriority="66" w:unhideWhenUsed="0"/>
-    <w:lsdException w:name="Medium Grid 1" w:semiHidden="0" w:uiPriority="67" w:unhideWhenUsed="0"/>
-    <w:lsdException w:name="Medium Grid 2" w:semiHidden="0" w:uiPriority="68" w:unhideWhenUsed="0"/>
-    <w:lsdException w:name="Medium Grid 3" w:semiHidden="0" w:uiPriority="69" w:unhideWhenUsed="0"/>
-    <w:lsdException w:name="Dark List" w:semiHidden="0" w:uiPriority="70" w:unhideWhenUsed="0"/>
-    <w:lsdException w:name="Colorful Shading" w:semiHidden="0" w:uiPriority="71" w:unhideWhenUsed="0"/>
-    <w:lsdException w:name="Colorful List" w:semiHidden="0" w:uiPriority="72" w:unhideWhenUsed="0"/>
-    <w:lsdException w:name="Colorful Grid" w:semiHidden="0" w:uiPriority="73" w:unhideWhenUsed="0"/>
-    <w:lsdException w:name="Light Shading Accent 1" w:semiHidden="0" w:uiPriority="60" w:unhideWhenUsed="0"/>
-    <w:lsdException w:name="Light List Accent 1" w:semiHidden="0" w:uiPriority="61" w:unhideWhenUsed="0"/>
-    <w:lsdException w:name="Light Grid Accent 1" w:semiHidden="0" w:uiPriority="62" w:unhideWhenUsed="0"/>
-    <w:lsdException w:name="Medium Shading 1 Accent 1" w:semiHidden="0" w:uiPriority="63" w:unhideWhenUsed="0"/>
-    <w:lsdException w:name="Medium Shading 2 Accent 1" w:semiHidden="0" w:uiPriority="64" w:unhideWhenUsed="0"/>
-    <w:lsdException w:name="Medium List 1 Accent 1" w:semiHidden="0" w:uiPriority="65" w:unhideWhenUsed="0"/>
-    <w:lsdException w:name="Revision" w:unhideWhenUsed="0"/>
-    <w:lsdException w:name="List Paragraph" w:semiHidden="0" w:uiPriority="34" w:unhideWhenUsed="0" w:qFormat="1"/>
-    <w:lsdException w:name="Quote" w:semiHidden="0" w:uiPriority="29" w:unhideWhenUsed="0" w:qFormat="1"/>
-    <w:lsdException w:name="Intense Quote" w:semiHidden="0" w:uiPriority="30" w:unhideWhenUsed="0" w:qFormat="1"/>
-    <w:lsdException w:name="Medium List 2 Accent 1" w:semiHidden="0" w:uiPriority="66" w:unhideWhenUsed="0"/>
-    <w:lsdException w:name="Medium Grid 1 Accent 1" w:semiHidden="0" w:uiPriority="67" w:unhideWhenUsed="0"/>
-    <w:lsdException w:name="Medium Grid 2 Accent 1" w:semiHidden="0" w:uiPriority="68" w:unhideWhenUsed="0"/>
-    <w:lsdException w:name="Medium Grid 3 Accent 1" w:semiHidden="0" w:uiPriority="69" w:unhideWhenUsed="0"/>
-    <w:lsdException w:name="Dark List Accent 1" w:semiHidden="0" w:uiPriority="70" w:unhideWhenUsed="0"/>
-    <w:lsdException w:name="Colorful Shading Accent 1" w:semiHidden="0" w:uiPriority="71" w:unhideWhenUsed="0"/>
-    <w:lsdException w:name="Colorful List Accent 1" w:semiHidden="0" w:uiPriority="72" w:unhideWhenUsed="0"/>
-    <w:lsdException w:name="Colorful Grid Accent 1" w:semiHidden="0" w:uiPriority="73" w:unhideWhenUsed="0"/>
-    <w:lsdException w:name="Light Shading Accent 2" w:semiHidden="0" w:uiPriority="60" w:unhideWhenUsed="0"/>
-    <w:lsdException w:name="Light List Accent 2" w:semiHidden="0" w:uiPriority="61" w:unhideWhenUsed="0"/>
-    <w:lsdException w:name="Light Grid Accent 2" w:semiHidden="0" w:uiPriority="62" w:unhideWhenUsed="0"/>
-    <w:lsdException w:name="Medium Shading 1 Accent 2" w:semiHidden="0" w:uiPriority="63" w:unhideWhenUsed="0"/>
-    <w:lsdException w:name="Medium Shading 2 Accent 2" w:semiHidden="0" w:uiPriority="64" w:unhideWhenUsed="0"/>
-    <w:lsdException w:name="Medium List 1 Accent 2" w:semiHidden="0" w:uiPriority="65" w:unhideWhenUsed="0"/>
-    <w:lsdException w:name="Medium List 2 Accent 2" w:semiHidden="0" w:uiPriority="66" w:unhideWhenUsed="0"/>
-    <w:lsdException w:name="Medium Grid 1 Accent 2" w:semiHidden="0" w:uiPriority="67" w:unhideWhenUsed="0"/>
-    <w:lsdException w:name="Medium Grid 2 Accent 2" w:semiHidden="0" w:uiPriority="68" w:unhideWhenUsed="0"/>
-    <w:lsdException w:name="Medium Grid 3 Accent 2" w:semiHidden="0" w:uiPriority="69" w:unhideWhenUsed="0"/>
-    <w:lsdException w:name="Dark List Accent 2" w:semiHidden="0" w:uiPriority="70" w:unhideWhenUsed="0"/>
-    <w:lsdException w:name="Colorful Shading Accent 2" w:semiHidden="0" w:uiPriority="71" w:unhideWhenUsed="0"/>
-    <w:lsdException w:name="Colorful List Accent 2" w:semiHidden="0" w:uiPriority="72" w:unhideWhenUsed="0"/>
-    <w:lsdException w:name="Colorful Grid Accent 2" w:semiHidden="0" w:uiPriority="73" w:unhideWhenUsed="0"/>
-    <w:lsdException w:name="Light Shading Accent 3" w:semiHidden="0" w:uiPriority="60" w:unhideWhenUsed="0"/>
-    <w:lsdException w:name="Light List Accent 3" w:semiHidden="0" w:uiPriority="61" w:unhideWhenUsed="0"/>
-    <w:lsdException w:name="Light Grid Accent 3" w:semiHidden="0" w:uiPriority="62" w:unhideWhenUsed="0"/>
-    <w:lsdException w:name="Medium Shading 1 Accent 3" w:semiHidden="0" w:uiPriority="63" w:unhideWhenUsed="0"/>
-    <w:lsdException w:name="Medium Shading 2 Accent 3" w:semiHidden="0" w:uiPriority="64" w:unhideWhenUsed="0"/>
-    <w:lsdException w:name="Medium List 1 Accent 3" w:semiHidden="0" w:uiPriority="65" w:unhideWhenUsed="0"/>
-    <w:lsdException w:name="Medium List 2 Accent 3" w:semiHidden="0" w:uiPriority="66" w:unhideWhenUsed="0"/>
-    <w:lsdException w:name="Medium Grid 1 Accent 3" w:semiHidden="0" w:uiPriority="67" w:unhideWhenUsed="0"/>
-    <w:lsdException w:name="Medium Grid 2 Accent 3" w:semiHidden="0" w:uiPriority="68" w:unhideWhenUsed="0"/>
-    <w:lsdException w:name="Medium Grid 3 Accent 3" w:semiHidden="0" w:uiPriority="69" w:unhideWhenUsed="0"/>
-    <w:lsdException w:name="Dark List Accent 3" w:semiHidden="0" w:uiPriority="70" w:unhideWhenUsed="0"/>
-    <w:lsdException w:name="Colorful Shading Accent 3" w:semiHidden="0" w:uiPriority="71" w:unhideWhenUsed="0"/>
-    <w:lsdException w:name="Colorful List Accent 3" w:semiHidden="0" w:uiPriority="72" w:unhideWhenUsed="0"/>
-    <w:lsdException w:name="Colorful Grid Accent 3" w:semiHidden="0" w:uiPriority="73" w:unhideWhenUsed="0"/>
-    <w:lsdException w:name="Light Shading Accent 4" w:semiHidden="0" w:uiPriority="60" w:unhideWhenUsed="0"/>
-    <w:lsdException w:name="Light List Accent 4" w:semiHidden="0" w:uiPriority="61" w:unhideWhenUsed="0"/>
-    <w:lsdException w:name="Light Grid Accent 4" w:semiHidden="0" w:uiPriority="62" w:unhideWhenUsed="0"/>
-    <w:lsdException w:name="Medium Shading 1 Accent 4" w:semiHidden="0" w:uiPriority="63" w:unhideWhenUsed="0"/>
-    <w:lsdException w:name="Medium Shading 2 Accent 4" w:semiHidden="0" w:uiPriority="64" w:unhideWhenUsed="0"/>
-    <w:lsdException w:name="Medium List 1 Accent 4" w:semiHidden="0" w:uiPriority="65" w:unhideWhenUsed="0"/>
-    <w:lsdException w:name="Medium List 2 Accent 4" w:semiHidden="0" w:uiPriority="66" w:unhideWhenUsed="0"/>
-    <w:lsdException w:name="Medium Grid 1 Accent 4" w:semiHidden="0" w:uiPriority="67" w:unhideWhenUsed="0"/>
-    <w:lsdException w:name="Medium Grid 2 Accent 4" w:semiHidden="0" w:uiPriority="68" w:unhideWhenUsed="0"/>
-    <w:lsdException w:name="Medium Grid 3 Accent 4" w:semiHidden="0" w:uiPriority="69" w:unhideWhenUsed="0"/>
-    <w:lsdException w:name="Dark List Accent 4" w:semiHidden="0" w:uiPriority="70" w:unhideWhenUsed="0"/>
-    <w:lsdException w:name="Colorful Shading Accent 4" w:semiHidden="0" w:uiPriority="71" w:unhideWhenUsed="0"/>
-    <w:lsdException w:name="Colorful List Accent 4" w:semiHidden="0" w:uiPriority="72" w:unhideWhenUsed="0"/>
-    <w:lsdException w:name="Colorful Grid Accent 4" w:semiHidden="0" w:uiPriority="73" w:unhideWhenUsed="0"/>
-    <w:lsdException w:name="Light Shading Accent 5" w:semiHidden="0" w:uiPriority="60" w:unhideWhenUsed="0"/>
-    <w:lsdException w:name="Light List Accent 5" w:semiHidden="0" w:uiPriority="61" w:unhideWhenUsed="0"/>
-    <w:lsdException w:name="Light Grid Accent 5" w:semiHidden="0" w:uiPriority="62" w:unhideWhenUsed="0"/>
-    <w:lsdException w:name="Medium Shading 1 Accent 5" w:semiHidden="0" w:uiPriority="63" w:unhideWhenUsed="0"/>
-    <w:lsdException w:name="Medium Shading 2 Accent 5" w:semiHidden="0" w:uiPriority="64" w:unhideWhenUsed="0"/>
-    <w:lsdException w:name="Medium List 1 Accent 5" w:semiHidden="0" w:uiPriority="65" w:unhideWhenUsed="0"/>
-    <w:lsdException w:name="Medium List 2 Accent 5" w:semiHidden="0" w:uiPriority="66" w:unhideWhenUsed="0"/>
-    <w:lsdException w:name="Medium Grid 1 Accent 5" w:semiHidden="0" w:uiPriority="67" w:unhideWhenUsed="0"/>
-    <w:lsdException w:name="Medium Grid 2 Accent 5" w:semiHidden="0" w:uiPriority="68" w:unhideWhenUsed="0"/>
-    <w:lsdException w:name="Medium Grid 3 Accent 5" w:semiHidden="0" w:uiPriority="69" w:unhideWhenUsed="0"/>
-    <w:lsdException w:name="Dark List Accent 5" w:semiHidden="0" w:uiPriority="70" w:unhideWhenUsed="0"/>
-    <w:lsdException w:name="Colorful Shading Accent 5" w:semiHidden="0" w:uiPriority="71" w:unhideWhenUsed="0"/>
-    <w:lsdException w:name="Colorful List Accent 5" w:semiHidden="0" w:uiPriority="72" w:unhideWhenUsed="0"/>
-    <w:lsdException w:name="Colorful Grid Accent 5" w:semiHidden="0" w:uiPriority="73" w:unhideWhenUsed="0"/>
-    <w:lsdException w:name="Light Shading Accent 6" w:semiHidden="0" w:uiPriority="60" w:unhideWhenUsed="0"/>
-    <w:lsdException w:name="Light List Accent 6" w:semiHidden="0" w:uiPriority="61" w:unhideWhenUsed="0"/>
-    <w:lsdException w:name="Light Grid Accent 6" w:semiHidden="0" w:uiPriority="62" w:unhideWhenUsed="0"/>
-    <w:lsdException w:name="Medium Shading 1 Accent 6" w:semiHidden="0" w:uiPriority="63" w:unhideWhenUsed="0"/>
-    <w:lsdException w:name="Medium Shading 2 Accent 6" w:semiHidden="0" w:uiPriority="64" w:unhideWhenUsed="0"/>
-    <w:lsdException w:name="Medium List 1 Accent 6" w:semiHidden="0" w:uiPriority="65" w:unhideWhenUsed="0"/>
-    <w:lsdException w:name="Medium List 2 Accent 6" w:semiHidden="0" w:uiPriority="66" w:unhideWhenUsed="0"/>
-    <w:lsdException w:name="Medium Grid 1 Accent 6" w:semiHidden="0" w:uiPriority="67" w:unhideWhenUsed="0"/>
-    <w:lsdException w:name="Medium Grid 2 Accent 6" w:semiHidden="0" w:uiPriority="68" w:unhideWhenUsed="0"/>
-    <w:lsdException w:name="Medium Grid 3 Accent 6" w:semiHidden="0" w:uiPriority="69" w:unhideWhenUsed="0"/>
-    <w:lsdException w:name="Dark List Accent 6" w:semiHidden="0" w:uiPriority="70" w:unhideWhenUsed="0"/>
-    <w:lsdException w:name="Colorful Shading Accent 6" w:semiHidden="0" w:uiPriority="71" w:unhideWhenUsed="0"/>
-    <w:lsdException w:name="Colorful List Accent 6" w:semiHidden="0" w:uiPriority="72" w:unhideWhenUsed="0"/>
-    <w:lsdException w:name="Colorful Grid Accent 6" w:semiHidden="0" w:uiPriority="73" w:unhideWhenUsed="0"/>
-    <w:lsdException w:name="Subtle Emphasis" w:semiHidden="0" w:uiPriority="19" w:unhideWhenUsed="0" w:qFormat="1"/>
-    <w:lsdException w:name="Intense Emphasis" w:semiHidden="0" w:uiPriority="21" w:unhideWhenUsed="0" w:qFormat="1"/>
-    <w:lsdException w:name="Subtle Reference" w:semiHidden="0" w:uiPriority="31" w:unhideWhenUsed="0" w:qFormat="1"/>
-    <w:lsdException w:name="Intense Reference" w:semiHidden="0" w:uiPriority="32" w:unhideWhenUsed="0" w:qFormat="1"/>
-    <w:lsdException w:name="Book Title" w:semiHidden="0" w:uiPriority="33" w:unhideWhenUsed="0" w:qFormat="1"/>
-    <w:lsdException w:name="Bibliography" w:uiPriority="37"/>
-    <w:lsdException w:name="TOC Heading" w:uiPriority="39" w:qFormat="1"/>
-  </w:latentStyles>
-  <w:style w:type="paragraph" w:default="1" w:styleId="Normal">
-    <w:name w:val="Normal"/>
-    <w:qFormat/>
-    <w:pPr>
-      <w:widowControl w:val="0"/>
-      <w:autoSpaceDE w:val="0"/>
-      <w:autoSpaceDN w:val="0"/>
-      <w:adjustRightInd w:val="0"/>
-      <w:spacing w:after="0" w:line="240" w:lineRule="auto"/>
-    </w:pPr>
-    <w:rPr>
-      <w:rFonts w:ascii="Times New Roman" w:hAnsi="Times New Roman" w:cs="Times New Roman"/>
-      <w:sz w:val="24"/>
-      <w:szCs w:val="24"/>
-    </w:rPr>
-  </w:style>
-  <w:style w:type="character" w:default="1" w:styleId="DefaultParagraphFont">
-    <w:name w:val="Default Paragraph Font"/>
-    <w:uiPriority w:val="1"/>
-    <w:semiHidden/>
-    <w:unhideWhenUsed/>
-  </w:style>
-  <w:style w:type="table" w:default="1" w:styleId="TableNormal">
-    <w:name w:val="Normal Table"/>
-    <w:uiPriority w:val="99"/>
-    <w:semiHidden/>
-    <w:unhideWhenUsed/>
-    <w:tblPr>
-      <w:tblInd w:w="0" w:type="dxa"/>
-      <w:tblCellMar>
-        <w:top w:w="0" w:type="dxa"/>
-        <w:left w:w="108" w:type="dxa"/>
-        <w:bottom w:w="0" w:type="dxa"/>
-        <w:right w:w="108" w:type="dxa"/>
-      </w:tblCellMar>
-    </w:tblPr>
-  </w:style>
-  <w:style w:type="numbering" w:default="1" w:styleId="NoList">
-    <w:name w:val="No List"/>
-    <w:uiPriority w:val="99"/>
-    <w:semiHidden/>
-    <w:unhideWhenUsed/>
-  </w:style>
-  <w:style w:type="character" w:styleId="FootnoteReference">
-    <w:name w:val="footnote reference"/>
-    <w:uiPriority w:val="99"/>
-  </w:style>
-  <w:style w:type="paragraph" w:styleId="BalloonText">
-    <w:name w:val="Balloon Text"/>
-    <w:basedOn w:val="Normal"/>
-    <w:link w:val="BalloonTextChar"/>
-    <w:uiPriority w:val="99"/>
-    <w:semiHidden/>
-    <w:unhideWhenUsed/>
-    <w:rsid w:val="00670B9B"/>
-    <w:rPr>
-      <w:rFonts w:ascii="Tahoma" w:hAnsi="Tahoma" w:cs="Tahoma"/>
-      <w:sz w:val="16"/>
-      <w:szCs w:val="16"/>
-    </w:rPr>
-  </w:style>
-  <w:style w:type="character" w:customStyle="1" w:styleId="BalloonTextChar">
-    <w:name w:val="Balloon Text Char"/>
-    <w:basedOn w:val="DefaultParagraphFont"/>
-    <w:link w:val="BalloonText"/>
-    <w:uiPriority w:val="99"/>
-    <w:semiHidden/>
-    <w:rsid w:val="00670B9B"/>
-    <w:rPr>
-      <w:rFonts w:ascii="Tahoma" w:hAnsi="Tahoma" w:cs="Tahoma"/>
-      <w:sz w:val="16"/>
-      <w:szCs w:val="16"/>
-    </w:rPr>
-  </w:style>
-  <w:style w:type="paragraph" w:styleId="Header">
-    <w:name w:val="header"/>
-    <w:basedOn w:val="Normal"/>
-    <w:link w:val="HeaderChar"/>
-    <w:uiPriority w:val="99"/>
-    <w:unhideWhenUsed/>
-    <w:rsid w:val="008F0DC3"/>
-    <w:pPr>
-      <w:tabs>
-        <w:tab w:val="center" w:pos="4680"/>
-        <w:tab w:val="right" w:pos="9360"/>
-      </w:tabs>
-    </w:pPr>
-  </w:style>
-  <w:style w:type="character" w:customStyle="1" w:styleId="HeaderChar">
-    <w:name w:val="Header Char"/>
-    <w:basedOn w:val="DefaultParagraphFont"/>
-    <w:link w:val="Header"/>
-    <w:uiPriority w:val="99"/>
-    <w:rsid w:val="008F0DC3"/>
-    <w:rPr>
-      <w:rFonts w:ascii="Times New Roman" w:hAnsi="Times New Roman" w:cs="Times New Roman"/>
-      <w:sz w:val="24"/>
-      <w:szCs w:val="24"/>
-    </w:rPr>
-  </w:style>
-  <w:style w:type="paragraph" w:styleId="Footer">
-    <w:name w:val="footer"/>
-    <w:basedOn w:val="Normal"/>
-    <w:link w:val="FooterChar"/>
-    <w:uiPriority w:val="99"/>
-    <w:unhideWhenUsed/>
-    <w:rsid w:val="008F0DC3"/>
-    <w:pPr>
-      <w:tabs>
-        <w:tab w:val="center" w:pos="4680"/>
-        <w:tab w:val="right" w:pos="9360"/>
-      </w:tabs>
-    </w:pPr>
-  </w:style>
-  <w:style w:type="character" w:customStyle="1" w:styleId="FooterChar">
-    <w:name w:val="Footer Char"/>
-    <w:basedOn w:val="DefaultParagraphFont"/>
-    <w:link w:val="Footer"/>
-    <w:uiPriority w:val="99"/>
-    <w:rsid w:val="008F0DC3"/>
-    <w:rPr>
-      <w:rFonts w:ascii="Times New Roman" w:hAnsi="Times New Roman" w:cs="Times New Roman"/>
-      <w:sz w:val="24"/>
-      <w:szCs w:val="24"/>
-    </w:rPr>
-  </w:style>
-  <w:style w:type="table" w:styleId="TableGrid">
-    <w:name w:val="Table Grid"/>
-    <w:basedOn w:val="TableNormal"/>
-    <w:uiPriority w:val="59"/>
-    <w:unhideWhenUsed/>
-    <w:rsid w:val="0094737C"/>
-    <w:pPr>
-      <w:spacing w:after="0" w:line="240" w:lineRule="auto"/>
-    </w:pPr>
-    <w:tblPr>
-      <w:tblBorders>
-        <w:top w:val="single" w:sz="4" w:space="0" w:color="auto"/>
-        <w:left w:val="single" w:sz="4" w:space="0" w:color="auto"/>
-        <w:bottom w:val="single" w:sz="4" w:space="0" w:color="auto"/>
-        <w:right w:val="single" w:sz="4" w:space="0" w:color="auto"/>
-        <w:insideH w:val="single" w:sz="4" w:space="0" w:color="auto"/>
-        <w:insideV w:val="single" w:sz="4" w:space="0" w:color="auto"/>
-      </w:tblBorders>
-    </w:tblPr>
-  </w:style>
-  <w:style w:type="paragraph" w:styleId="ListParagraph">
-    <w:name w:val="List Paragraph"/>
-    <w:basedOn w:val="Normal"/>
-    <w:uiPriority w:val="34"/>
-    <w:qFormat/>
-    <w:rsid w:val="007F713C"/>
-    <w:pPr>
-      <w:ind w:left="720"/>
-      <w:contextualSpacing/>
-    </w:pPr>
-  </w:style>
-  <w:style w:type="character" w:styleId="CommentReference">
-    <w:name w:val="annotation reference"/>
-    <w:basedOn w:val="DefaultParagraphFont"/>
-    <w:uiPriority w:val="99"/>
-    <w:semiHidden/>
-    <w:unhideWhenUsed/>
-    <w:rsid w:val="00A53114"/>
-    <w:rPr>
-      <w:sz w:val="16"/>
-      <w:szCs w:val="16"/>
-    </w:rPr>
-  </w:style>
-  <w:style w:type="paragraph" w:styleId="CommentText">
-    <w:name w:val="annotation text"/>
-    <w:basedOn w:val="Normal"/>
-    <w:link w:val="CommentTextChar"/>
-    <w:uiPriority w:val="99"/>
-    <w:unhideWhenUsed/>
-    <w:rsid w:val="00A53114"/>
-    <w:pPr>
-      <w:widowControl/>
-      <w:autoSpaceDE/>
-      <w:autoSpaceDN/>
-      <w:adjustRightInd/>
-    </w:pPr>
-    <w:rPr>
-      <w:rFonts w:asciiTheme="minorHAnsi" w:eastAsiaTheme="minorHAnsi" w:hAnsiTheme="minorHAnsi" w:cstheme="minorBidi"/>
-      <w:sz w:val="20"/>
-      <w:szCs w:val="20"/>
-    </w:rPr>
-  </w:style>
-  <w:style w:type="character" w:customStyle="1" w:styleId="CommentTextChar">
-    <w:name w:val="Comment Text Char"/>
-    <w:basedOn w:val="DefaultParagraphFont"/>
-    <w:link w:val="CommentText"/>
-    <w:uiPriority w:val="99"/>
-    <w:rsid w:val="00A53114"/>
-    <w:rPr>
-      <w:rFonts w:eastAsiaTheme="minorHAnsi"/>
-      <w:sz w:val="20"/>
-      <w:szCs w:val="20"/>
-    </w:rPr>
-  </w:style>
-</w:styles>
-</file>
-
-<file path=word/stylesWithEffects.xml><?xml version="1.0" encoding="utf-8"?>
-<w:styles xmlns:wpc="http://schemas.microsoft.com/office/word/2010/wordprocessingCanvas" xmlns:mc="http://schemas.openxmlformats.org/markup-compatibility/2006" xmlns:o="urn:schemas-microsoft-com:office:office" xmlns:r="http://schemas.openxmlformats.org/officeDocument/2006/relationships" xmlns:m="http://schemas.openxmlformats.org/officeDocument/2006/math" xmlns:v="urn:schemas-microsoft-com:vml" xmlns:wp14="http://schemas.microsoft.com/office/word/2010/wordprocessingDrawing" xmlns:wp="http://schemas.openxmlformats.org/drawingml/2006/wordprocessingDrawing" xmlns:w10="urn:schemas-microsoft-com:office:word" xmlns:w="http://schemas.openxmlformats.org/wordprocessingml/2006/main" xmlns:w14="http://schemas.microsoft.com/office/word/2010/wordml" xmlns:wpg="http://schemas.microsoft.com/office/word/2010/wordprocessingGroup" xmlns:wpi="http://schemas.microsoft.com/office/word/2010/wordprocessingInk" xmlns:wne="http://schemas.microsoft.com/office/word/2006/wordml" xmlns:wps="http://schemas.microsoft.com/office/word/2010/wordprocessingShape" mc:Ignorable="w14 wp14">
-  <w:docDefaults>
-    <w:rPrDefault>
-      <w:rPr>
-        <w:rFonts w:asciiTheme="minorHAnsi" w:eastAsiaTheme="minorEastAsia" w:hAnsiTheme="minorHAnsi" w:cstheme="minorBidi"/>
-        <w:sz w:val="22"/>
-        <w:szCs w:val="22"/>
-        <w:lang w:val="en-US" w:eastAsia="en-US" w:bidi="ar-SA"/>
-      </w:rPr>
-    </w:rPrDefault>
-    <w:pPrDefault>
-      <w:pPr>
-        <w:spacing w:after="200" w:line="276" w:lineRule="auto"/>
-      </w:pPr>
-    </w:pPrDefault>
-  </w:docDefaults>
-  <w:latentStyles w:defLockedState="0" w:defUIPriority="99" w:defSemiHidden="1" w:defUnhideWhenUsed="1" w:defQFormat="0" w:count="267">
-    <w:lsdException w:name="Normal" w:semiHidden="0" w:uiPriority="0" w:unhideWhenUsed="0" w:qFormat="1"/>
-    <w:lsdException w:name="heading 1" w:semiHidden="0" w:uiPriority="9" w:unhideWhenUsed="0" w:qFormat="1"/>
-    <w:lsdException w:name="heading 2" w:uiPriority="9" w:qFormat="1"/>
-    <w:lsdException w:name="heading 3" w:uiPriority="9" w:qFormat="1"/>
-    <w:lsdException w:name="heading 4" w:uiPriority="9" w:qFormat="1"/>
-    <w:lsdException w:name="heading 5" w:uiPriority="9" w:qFormat="1"/>
-    <w:lsdException w:name="heading 6" w:uiPriority="9" w:qFormat="1"/>
-    <w:lsdException w:name="heading 7" w:uiPriority="9" w:qFormat="1"/>
-    <w:lsdException w:name="heading 8" w:uiPriority="9" w:qFormat="1"/>
-    <w:lsdException w:name="heading 9" w:uiPriority="9" w:qFormat="1"/>
-    <w:lsdException w:name="toc 1" w:uiPriority="39"/>
-    <w:lsdException w:name="toc 2" w:uiPriority="39"/>
-    <w:lsdException w:name="toc 3" w:uiPriority="39"/>
-    <w:lsdException w:name="toc 4" w:uiPriority="39"/>
-    <w:lsdException w:name="toc 5" w:uiPriority="39"/>
-    <w:lsdException w:name="toc 6" w:uiPriority="39"/>
-    <w:lsdException w:name="toc 7" w:uiPriority="39"/>
-    <w:lsdException w:name="toc 8" w:uiPriority="39"/>
-    <w:lsdException w:name="toc 9" w:uiPriority="39"/>
-    <w:lsdException w:name="caption" w:uiPriority="35" w:qFormat="1"/>
-    <w:lsdException w:name="footnote reference" w:unhideWhenUsed="0"/>
-    <w:lsdException w:name="Title" w:semiHidden="0" w:uiPriority="10" w:unhideWhenUsed="0" w:qFormat="1"/>
-    <w:lsdException w:name="Default Paragraph Font" w:uiPriority="1"/>
-    <w:lsdException w:name="Subtitle" w:semiHidden="0" w:uiPriority="11" w:unhideWhenUsed="0" w:qFormat="1"/>
-    <w:lsdException w:name="Strong" w:semiHidden="0" w:uiPriority="22" w:unhideWhenUsed="0" w:qFormat="1"/>
-    <w:lsdException w:name="Emphasis" w:semiHidden="0" w:uiPriority="20" w:unhideWhenUsed="0" w:qFormat="1"/>
-    <w:lsdException w:name="Table Grid" w:semiHidden="0" w:uiPriority="59" w:unhideWhenUsed="0"/>
-    <w:lsdException w:name="Placeholder Text" w:unhideWhenUsed="0"/>
-    <w:lsdException w:name="No Spacing" w:semiHidden="0" w:uiPriority="1" w:unhideWhenUsed="0" w:qFormat="1"/>
-    <w:lsdException w:name="Light Shading" w:semiHidden="0" w:uiPriority="60" w:unhideWhenUsed="0"/>
-    <w:lsdException w:name="Light List" w:semiHidden="0" w:uiPriority="61" w:unhideWhenUsed="0"/>
-    <w:lsdException w:name="Light Grid" w:semiHidden="0" w:uiPriority="62" w:unhideWhenUsed="0"/>
-    <w:lsdException w:name="Medium Shading 1" w:semiHidden="0" w:uiPriority="63" w:unhideWhenUsed="0"/>
-    <w:lsdException w:name="Medium Shading 2" w:semiHidden="0" w:uiPriority="64" w:unhideWhenUsed="0"/>
-    <w:lsdException w:name="Medium List 1" w:semiHidden="0" w:uiPriority="65" w:unhideWhenUsed="0"/>
-    <w:lsdException w:name="Medium List 2" w:semiHidden="0" w:uiPriority="66" w:unhideWhenUsed="0"/>
-    <w:lsdException w:name="Medium Grid 1" w:semiHidden="0" w:uiPriority="67" w:unhideWhenUsed="0"/>
-    <w:lsdException w:name="Medium Grid 2" w:semiHidden="0" w:uiPriority="68" w:unhideWhenUsed="0"/>
-    <w:lsdException w:name="Medium Grid 3" w:semiHidden="0" w:uiPriority="69" w:unhideWhenUsed="0"/>
-    <w:lsdException w:name="Dark List" w:semiHidden="0" w:uiPriority="70" w:unhideWhenUsed="0"/>
-    <w:lsdException w:name="Colorful Shading" w:semiHidden="0" w:uiPriority="71" w:unhideWhenUsed="0"/>
-    <w:lsdException w:name="Colorful List" w:semiHidden="0" w:uiPriority="72" w:unhideWhenUsed="0"/>
-    <w:lsdException w:name="Colorful Grid" w:semiHidden="0" w:uiPriority="73" w:unhideWhenUsed="0"/>
-    <w:lsdException w:name="Light Shading Accent 1" w:semiHidden="0" w:uiPriority="60" w:unhideWhenUsed="0"/>
-    <w:lsdException w:name="Light List Accent 1" w:semiHidden="0" w:uiPriority="61" w:unhideWhenUsed="0"/>
-    <w:lsdException w:name="Light Grid Accent 1" w:semiHidden="0" w:uiPriority="62" w:unhideWhenUsed="0"/>
-    <w:lsdException w:name="Medium Shading 1 Accent 1" w:semiHidden="0" w:uiPriority="63" w:unhideWhenUsed="0"/>
-    <w:lsdException w:name="Medium Shading 2 Accent 1" w:semiHidden="0" w:uiPriority="64" w:unhideWhenUsed="0"/>
-    <w:lsdException w:name="Medium List 1 Accent 1" w:semiHidden="0" w:uiPriority="65" w:unhideWhenUsed="0"/>
-    <w:lsdException w:name="Revision" w:unhideWhenUsed="0"/>
-    <w:lsdException w:name="List Paragraph" w:semiHidden="0" w:uiPriority="34" w:unhideWhenUsed="0" w:qFormat="1"/>
-    <w:lsdException w:name="Quote" w:semiHidden="0" w:uiPriority="29" w:unhideWhenUsed="0" w:qFormat="1"/>
-    <w:lsdException w:name="Intense Quote" w:semiHidden="0" w:uiPriority="30" w:unhideWhenUsed="0" w:qFormat="1"/>
-    <w:lsdException w:name="Medium List 2 Accent 1" w:semiHidden="0" w:uiPriority="66" w:unhideWhenUsed="0"/>
-    <w:lsdException w:name="Medium Grid 1 Accent 1" w:semiHidden="0" w:uiPriority="67" w:unhideWhenUsed="0"/>
-    <w:lsdException w:name="Medium Grid 2 Accent 1" w:semiHidden="0" w:uiPriority="68" w:unhideWhenUsed="0"/>
-    <w:lsdException w:name="Medium Grid 3 Accent 1" w:semiHidden="0" w:uiPriority="69" w:unhideWhenUsed="0"/>
-    <w:lsdException w:name="Dark List Accent 1" w:semiHidden="0" w:uiPriority="70" w:unhideWhenUsed="0"/>
-    <w:lsdException w:name="Colorful Shading Accent 1" w:semiHidden="0" w:uiPriority="71" w:unhideWhenUsed="0"/>
-    <w:lsdException w:name="Colorful List Accent 1" w:semiHidden="0" w:uiPriority="72" w:unhideWhenUsed="0"/>
-    <w:lsdException w:name="Colorful Grid Accent 1" w:semiHidden="0" w:uiPriority="73" w:unhideWhenUsed="0"/>
-    <w:lsdException w:name="Light Shading Accent 2" w:semiHidden="0" w:uiPriority="60" w:unhideWhenUsed="0"/>
-    <w:lsdException w:name="Light List Accent 2" w:semiHidden="0" w:uiPriority="61" w:unhideWhenUsed="0"/>
-    <w:lsdException w:name="Light Grid Accent 2" w:semiHidden="0" w:uiPriority="62" w:unhideWhenUsed="0"/>
-    <w:lsdException w:name="Medium Shading 1 Accent 2" w:semiHidden="0" w:uiPriority="63" w:unhideWhenUsed="0"/>
-    <w:lsdException w:name="Medium Shading 2 Accent 2" w:semiHidden="0" w:uiPriority="64" w:unhideWhenUsed="0"/>
-    <w:lsdException w:name="Medium List 1 Accent 2" w:semiHidden="0" w:uiPriority="65" w:unhideWhenUsed="0"/>
-    <w:lsdException w:name="Medium List 2 Accent 2" w:semiHidden="0" w:uiPriority="66" w:unhideWhenUsed="0"/>
-    <w:lsdException w:name="Medium Grid 1 Accent 2" w:semiHidden="0" w:uiPriority="67" w:unhideWhenUsed="0"/>
-    <w:lsdException w:name="Medium Grid 2 Accent 2" w:semiHidden="0" w:uiPriority="68" w:unhideWhenUsed="0"/>
-    <w:lsdException w:name="Medium Grid 3 Accent 2" w:semiHidden="0" w:uiPriority="69" w:unhideWhenUsed="0"/>
-    <w:lsdException w:name="Dark List Accent 2" w:semiHidden="0" w:uiPriority="70" w:unhideWhenUsed="0"/>
-    <w:lsdException w:name="Colorful Shading Accent 2" w:semiHidden="0" w:uiPriority="71" w:unhideWhenUsed="0"/>
-    <w:lsdException w:name="Colorful List Accent 2" w:semiHidden="0" w:uiPriority="72" w:unhideWhenUsed="0"/>
-    <w:lsdException w:name="Colorful Grid Accent 2" w:semiHidden="0" w:uiPriority="73" w:unhideWhenUsed="0"/>
-    <w:lsdException w:name="Light Shading Accent 3" w:semiHidden="0" w:uiPriority="60" w:unhideWhenUsed="0"/>
-    <w:lsdException w:name="Light List Accent 3" w:semiHidden="0" w:uiPriority="61" w:unhideWhenUsed="0"/>
-    <w:lsdException w:name="Light Grid Accent 3" w:semiHidden="0" w:uiPriority="62" w:unhideWhenUsed="0"/>
-    <w:lsdException w:name="Medium Shading 1 Accent 3" w:semiHidden="0" w:uiPriority="63" w:unhideWhenUsed="0"/>
-    <w:lsdException w:name="Medium Shading 2 Accent 3" w:semiHidden="0" w:uiPriority="64" w:unhideWhenUsed="0"/>
-    <w:lsdException w:name="Medium List 1 Accent 3" w:semiHidden="0" w:uiPriority="65" w:unhideWhenUsed="0"/>
-    <w:lsdException w:name="Medium List 2 Accent 3" w:semiHidden="0" w:uiPriority="66" w:unhideWhenUsed="0"/>
-    <w:lsdException w:name="Medium Grid 1 Accent 3" w:semiHidden="0" w:uiPriority="67" w:unhideWhenUsed="0"/>
-    <w:lsdException w:name="Medium Grid 2 Accent 3" w:semiHidden="0" w:uiPriority="68" w:unhideWhenUsed="0"/>
-    <w:lsdException w:name="Medium Grid 3 Accent 3" w:semiHidden="0" w:uiPriority="69" w:unhideWhenUsed="0"/>
-    <w:lsdException w:name="Dark List Accent 3" w:semiHidden="0" w:uiPriority="70" w:unhideWhenUsed="0"/>
-    <w:lsdException w:name="Colorful Shading Accent 3" w:semiHidden="0" w:uiPriority="71" w:unhideWhenUsed="0"/>
-    <w:lsdException w:name="Colorful List Accent 3" w:semiHidden="0" w:uiPriority="72" w:unhideWhenUsed="0"/>
-    <w:lsdException w:name="Colorful Grid Accent 3" w:semiHidden="0" w:uiPriority="73" w:unhideWhenUsed="0"/>
-    <w:lsdException w:name="Light Shading Accent 4" w:semiHidden="0" w:uiPriority="60" w:unhideWhenUsed="0"/>
-    <w:lsdException w:name="Light List Accent 4" w:semiHidden="0" w:uiPriority="61" w:unhideWhenUsed="0"/>
-    <w:lsdException w:name="Light Grid Accent 4" w:semiHidden="0" w:uiPriority="62" w:unhideWhenUsed="0"/>
-    <w:lsdException w:name="Medium Shading 1 Accent 4" w:semiHidden="0" w:uiPriority="63" w:unhideWhenUsed="0"/>
-    <w:lsdException w:name="Medium Shading 2 Accent 4" w:semiHidden="0" w:uiPriority="64" w:unhideWhenUsed="0"/>
-    <w:lsdException w:name="Medium List 1 Accent 4" w:semiHidden="0" w:uiPriority="65" w:unhideWhenUsed="0"/>
-    <w:lsdException w:name="Medium List 2 Accent 4" w:semiHidden="0" w:uiPriority="66" w:unhideWhenUsed="0"/>
-    <w:lsdException w:name="Medium Grid 1 Accent 4" w:semiHidden="0" w:uiPriority="67" w:unhideWhenUsed="0"/>
-    <w:lsdException w:name="Medium Grid 2 Accent 4" w:semiHidden="0" w:uiPriority="68" w:unhideWhenUsed="0"/>
-    <w:lsdException w:name="Medium Grid 3 Accent 4" w:semiHidden="0" w:uiPriority="69" w:unhideWhenUsed="0"/>
-    <w:lsdException w:name="Dark List Accent 4" w:semiHidden="0" w:uiPriority="70" w:unhideWhenUsed="0"/>
-    <w:lsdException w:name="Colorful Shading Accent 4" w:semiHidden="0" w:uiPriority="71" w:unhideWhenUsed="0"/>
-    <w:lsdException w:name="Colorful List Accent 4" w:semiHidden="0" w:uiPriority="72" w:unhideWhenUsed="0"/>
-    <w:lsdException w:name="Colorful Grid Accent 4" w:semiHidden="0" w:uiPriority="73" w:unhideWhenUsed="0"/>
-    <w:lsdException w:name="Light Shading Accent 5" w:semiHidden="0" w:uiPriority="60" w:unhideWhenUsed="0"/>
-    <w:lsdException w:name="Light List Accent 5" w:semiHidden="0" w:uiPriority="61" w:unhideWhenUsed="0"/>
-    <w:lsdException w:name="Light Grid Accent 5" w:semiHidden="0" w:uiPriority="62" w:unhideWhenUsed="0"/>
-    <w:lsdException w:name="Medium Shading 1 Accent 5" w:semiHidden="0" w:uiPriority="63" w:unhideWhenUsed="0"/>
-    <w:lsdException w:name="Medium Shading 2 Accent 5" w:semiHidden="0" w:uiPriority="64" w:unhideWhenUsed="0"/>
-    <w:lsdException w:name="Medium List 1 Accent 5" w:semiHidden="0" w:uiPriority="65" w:unhideWhenUsed="0"/>
-    <w:lsdException w:name="Medium List 2 Accent 5" w:semiHidden="0" w:uiPriority="66" w:unhideWhenUsed="0"/>
-    <w:lsdException w:name="Medium Grid 1 Accent 5" w:semiHidden="0" w:uiPriority="67" w:unhideWhenUsed="0"/>
-    <w:lsdException w:name="Medium Grid 2 Accent 5" w:semiHidden="0" w:uiPriority="68" w:unhideWhenUsed="0"/>
-    <w:lsdException w:name="Medium Grid 3 Accent 5" w:semiHidden="0" w:uiPriority="69" w:unhideWhenUsed="0"/>
-    <w:lsdException w:name="Dark List Accent 5" w:semiHidden="0" w:uiPriority="70" w:unhideWhenUsed="0"/>
-    <w:lsdException w:name="Colorful Shading Accent 5" w:semiHidden="0" w:uiPriority="71" w:unhideWhenUsed="0"/>
-    <w:lsdException w:name="Colorful List Accent 5" w:semiHidden="0" w:uiPriority="72" w:unhideWhenUsed="0"/>
-    <w:lsdException w:name="Colorful Grid Accent 5" w:semiHidden="0" w:uiPriority="73" w:unhideWhenUsed="0"/>
-    <w:lsdException w:name="Light Shading Accent 6" w:semiHidden="0" w:uiPriority="60" w:unhideWhenUsed="0"/>
-    <w:lsdException w:name="Light List Accent 6" w:semiHidden="0" w:uiPriority="61" w:unhideWhenUsed="0"/>
-    <w:lsdException w:name="Light Grid Accent 6" w:semiHidden="0" w:uiPriority="62" w:unhideWhenUsed="0"/>
-    <w:lsdException w:name="Medium Shading 1 Accent 6" w:semiHidden="0" w:uiPriority="63" w:unhideWhenUsed="0"/>
-    <w:lsdException w:name="Medium Shading 2 Accent 6" w:semiHidden="0" w:uiPriority="64" w:unhideWhenUsed="0"/>
-    <w:lsdException w:name="Medium List 1 Accent 6" w:semiHidden="0" w:uiPriority="65" w:unhideWhenUsed="0"/>
-    <w:lsdException w:name="Medium List 2 Accent 6" w:semiHidden="0" w:uiPriority="66" w:unhideWhenUsed="0"/>
-    <w:lsdException w:name="Medium Grid 1 Accent 6" w:semiHidden="0" w:uiPriority="67" w:unhideWhenUsed="0"/>
-    <w:lsdException w:name="Medium Grid 2 Accent 6" w:semiHidden="0" w:uiPriority="68" w:unhideWhenUsed="0"/>
-    <w:lsdException w:name="Medium Grid 3 Accent 6" w:semiHidden="0" w:uiPriority="69" w:unhideWhenUsed="0"/>
-    <w:lsdException w:name="Dark List Accent 6" w:semiHidden="0" w:uiPriority="70" w:unhideWhenUsed="0"/>
-    <w:lsdException w:name="Colorful Shading Accent 6" w:semiHidden="0" w:uiPriority="71" w:unhideWhenUsed="0"/>
-    <w:lsdException w:name="Colorful List Accent 6" w:semiHidden="0" w:uiPriority="72" w:unhideWhenUsed="0"/>
-    <w:lsdException w:name="Colorful Grid Accent 6" w:semiHidden="0" w:uiPriority="73" w:unhideWhenUsed="0"/>
-    <w:lsdException w:name="Subtle Emphasis" w:semiHidden="0" w:uiPriority="19" w:unhideWhenUsed="0" w:qFormat="1"/>
-    <w:lsdException w:name="Intense Emphasis" w:semiHidden="0" w:uiPriority="21" w:unhideWhenUsed="0" w:qFormat="1"/>
-    <w:lsdException w:name="Subtle Reference" w:semiHidden="0" w:uiPriority="31" w:unhideWhenUsed="0" w:qFormat="1"/>
-    <w:lsdException w:name="Intense Reference" w:semiHidden="0" w:uiPriority="32" w:unhideWhenUsed="0" w:qFormat="1"/>
-    <w:lsdException w:name="Book Title" w:semiHidden="0" w:uiPriority="33" w:unhideWhenUsed="0" w:qFormat="1"/>
-    <w:lsdException w:name="Bibliography" w:uiPriority="37"/>
-    <w:lsdException w:name="TOC Heading" w:uiPriority="39" w:qFormat="1"/>
+  <w:latentStyles w:defLockedState="0" w:defUIPriority="99" w:defSemiHidden="0" w:defUnhideWhenUsed="0" w:defQFormat="0" w:count="376">
+    <w:lsdException w:name="Normal" w:uiPriority="0" w:qFormat="1"/>
+    <w:lsdException w:name="heading 1" w:uiPriority="9" w:qFormat="1"/>
+    <w:lsdException w:name="heading 2" w:semiHidden="1" w:uiPriority="9" w:unhideWhenUsed="1" w:qFormat="1"/>
+    <w:lsdException w:name="heading 3" w:semiHidden="1" w:uiPriority="9" w:unhideWhenUsed="1" w:qFormat="1"/>
+    <w:lsdException w:name="heading 4" w:semiHidden="1" w:uiPriority="9" w:unhideWhenUsed="1" w:qFormat="1"/>
+    <w:lsdException w:name="heading 5" w:semiHidden="1" w:uiPriority="9" w:unhideWhenUsed="1" w:qFormat="1"/>
+    <w:lsdException w:name="heading 6" w:semiHidden="1" w:uiPriority="9" w:unhideWhenUsed="1" w:qFormat="1"/>
+    <w:lsdException w:name="heading 7" w:semiHidden="1" w:uiPriority="9" w:unhideWhenUsed="1" w:qFormat="1"/>
+    <w:lsdException w:name="heading 8" w:semiHidden="1" w:uiPriority="9" w:unhideWhenUsed="1" w:qFormat="1"/>
+    <w:lsdException w:name="heading 9" w:semiHidden="1" w:uiPriority="9" w:unhideWhenUsed="1" w:qFormat="1"/>
+    <w:lsdException w:name="index 1" w:semiHidden="1" w:unhideWhenUsed="1"/>
+    <w:lsdException w:name="index 2" w:semiHidden="1" w:unhideWhenUsed="1"/>
+    <w:lsdException w:name="index 3" w:semiHidden="1" w:unhideWhenUsed="1"/>
+    <w:lsdException w:name="index 4" w:semiHidden="1" w:unhideWhenUsed="1"/>
+    <w:lsdException w:name="index 5" w:semiHidden="1" w:unhideWhenUsed="1"/>
+    <w:lsdException w:name="index 6" w:semiHidden="1" w:unhideWhenUsed="1"/>
+    <w:lsdException w:name="index 7" w:semiHidden="1" w:unhideWhenUsed="1"/>
+    <w:lsdException w:name="index 8" w:semiHidden="1" w:unhideWhenUsed="1"/>
+    <w:lsdException w:name="index 9" w:semiHidden="1" w:unhideWhenUsed="1"/>
+    <w:lsdException w:name="toc 1" w:semiHidden="1" w:uiPriority="39" w:unhideWhenUsed="1"/>
+    <w:lsdException w:name="toc 2" w:semiHidden="1" w:uiPriority="39" w:unhideWhenUsed="1"/>
+    <w:lsdException w:name="toc 3" w:semiHidden="1" w:uiPriority="39" w:unhideWhenUsed="1"/>
+    <w:lsdException w:name="toc 4" w:semiHidden="1" w:uiPriority="39" w:unhideWhenUsed="1"/>
+    <w:lsdException w:name="toc 5" w:semiHidden="1" w:uiPriority="39" w:unhideWhenUsed="1"/>
+    <w:lsdException w:name="toc 6" w:semiHidden="1" w:uiPriority="39" w:unhideWhenUsed="1"/>
+    <w:lsdException w:name="toc 7" w:semiHidden="1" w:uiPriority="39" w:unhideWhenUsed="1"/>
+    <w:lsdException w:name="toc 8" w:semiHidden="1" w:uiPriority="39" w:unhideWhenUsed="1"/>
+    <w:lsdException w:name="toc 9" w:semiHidden="1" w:uiPriority="39" w:unhideWhenUsed="1"/>
+    <w:lsdException w:name="Normal Indent" w:semiHidden="1" w:unhideWhenUsed="1"/>
+    <w:lsdException w:name="footnote text" w:semiHidden="1" w:unhideWhenUsed="1"/>
+    <w:lsdException w:name="annotation text" w:semiHidden="1" w:unhideWhenUsed="1"/>
+    <w:lsdException w:name="header" w:semiHidden="1" w:unhideWhenUsed="1"/>
+    <w:lsdException w:name="footer" w:semiHidden="1" w:unhideWhenUsed="1"/>
+    <w:lsdException w:name="index heading" w:semiHidden="1" w:unhideWhenUsed="1"/>
+    <w:lsdException w:name="caption" w:semiHidden="1" w:uiPriority="35" w:unhideWhenUsed="1" w:qFormat="1"/>
+    <w:lsdException w:name="table of figures" w:semiHidden="1" w:unhideWhenUsed="1"/>
+    <w:lsdException w:name="envelope address" w:semiHidden="1" w:unhideWhenUsed="1"/>
+    <w:lsdException w:name="envelope return" w:semiHidden="1" w:unhideWhenUsed="1"/>
+    <w:lsdException w:name="footnote reference" w:semiHidden="1"/>
+    <w:lsdException w:name="annotation reference" w:semiHidden="1" w:unhideWhenUsed="1"/>
+    <w:lsdException w:name="line number" w:semiHidden="1" w:unhideWhenUsed="1"/>
+    <w:lsdException w:name="page number" w:semiHidden="1" w:unhideWhenUsed="1"/>
+    <w:lsdException w:name="endnote reference" w:semiHidden="1" w:unhideWhenUsed="1"/>
+    <w:lsdException w:name="endnote text" w:semiHidden="1" w:unhideWhenUsed="1"/>
+    <w:lsdException w:name="table of authorities" w:semiHidden="1" w:unhideWhenUsed="1"/>
+    <w:lsdException w:name="macro" w:semiHidden="1" w:unhideWhenUsed="1"/>
+    <w:lsdException w:name="toa heading" w:semiHidden="1" w:unhideWhenUsed="1"/>
+    <w:lsdException w:name="List" w:semiHidden="1" w:unhideWhenUsed="1"/>
+    <w:lsdException w:name="List Bullet" w:semiHidden="1" w:unhideWhenUsed="1"/>
+    <w:lsdException w:name="List Number" w:semiHidden="1" w:unhideWhenUsed="1"/>
+    <w:lsdException w:name="List 2" w:semiHidden="1" w:unhideWhenUsed="1"/>
+    <w:lsdException w:name="List 3" w:semiHidden="1" w:unhideWhenUsed="1"/>
+    <w:lsdException w:name="List 4" w:semiHidden="1" w:unhideWhenUsed="1"/>
+    <w:lsdException w:name="List 5" w:semiHidden="1" w:unhideWhenUsed="1"/>
+    <w:lsdException w:name="List Bullet 2" w:semiHidden="1" w:unhideWhenUsed="1"/>
+    <w:lsdException w:name="List Bullet 3" w:semiHidden="1" w:unhideWhenUsed="1"/>
+    <w:lsdException w:name="List Bullet 4" w:semiHidden="1" w:unhideWhenUsed="1"/>
+    <w:lsdException w:name="List Bullet 5" w:semiHidden="1" w:unhideWhenUsed="1"/>
+    <w:lsdException w:name="List Number 2" w:semiHidden="1" w:unhideWhenUsed="1"/>
+    <w:lsdException w:name="List Number 3" w:semiHidden="1" w:unhideWhenUsed="1"/>
+    <w:lsdException w:name="List Number 4" w:semiHidden="1" w:unhideWhenUsed="1"/>
+    <w:lsdException w:name="List Number 5" w:semiHidden="1" w:unhideWhenUsed="1"/>
+    <w:lsdException w:name="Title" w:uiPriority="10" w:qFormat="1"/>
+    <w:lsdException w:name="Closing" w:semiHidden="1" w:unhideWhenUsed="1"/>
+    <w:lsdException w:name="Signature" w:semiHidden="1" w:unhideWhenUsed="1"/>
+    <w:lsdException w:name="Default Paragraph Font" w:semiHidden="1" w:uiPriority="1" w:unhideWhenUsed="1"/>
+    <w:lsdException w:name="Body Text" w:semiHidden="1" w:unhideWhenUsed="1"/>
+    <w:lsdException w:name="Body Text Indent" w:semiHidden="1" w:unhideWhenUsed="1"/>
+    <w:lsdException w:name="List Continue" w:semiHidden="1" w:unhideWhenUsed="1"/>
+    <w:lsdException w:name="List Continue 2" w:semiHidden="1" w:unhideWhenUsed="1"/>
+    <w:lsdException w:name="List Continue 3" w:semiHidden="1" w:unhideWhenUsed="1"/>
+    <w:lsdException w:name="List Continue 4" w:semiHidden="1" w:unhideWhenUsed="1"/>
+    <w:lsdException w:name="List Continue 5" w:semiHidden="1" w:unhideWhenUsed="1"/>
+    <w:lsdException w:name="Message Header" w:semiHidden="1" w:unhideWhenUsed="1"/>
+    <w:lsdException w:name="Subtitle" w:uiPriority="11" w:qFormat="1"/>
+    <w:lsdException w:name="Salutation" w:semiHidden="1" w:unhideWhenUsed="1"/>
+    <w:lsdException w:name="Date" w:semiHidden="1" w:unhideWhenUsed="1"/>
+    <w:lsdException w:name="Body Text First Indent" w:semiHidden="1" w:unhideWhenUsed="1"/>
+    <w:lsdException w:name="Body Text First Indent 2" w:semiHidden="1" w:unhideWhenUsed="1"/>
+    <w:lsdException w:name="Note Heading" w:semiHidden="1" w:unhideWhenUsed="1"/>
+    <w:lsdException w:name="Body Text 2" w:semiHidden="1" w:unhideWhenUsed="1"/>
+    <w:lsdException w:name="Body Text 3" w:semiHidden="1" w:unhideWhenUsed="1"/>
+    <w:lsdException w:name="Body Text Indent 2" w:semiHidden="1" w:unhideWhenUsed="1"/>
+    <w:lsdException w:name="Body Text Indent 3" w:semiHidden="1" w:unhideWhenUsed="1"/>
+    <w:lsdException w:name="Block Text" w:semiHidden="1" w:unhideWhenUsed="1"/>
+    <w:lsdException w:name="Hyperlink" w:semiHidden="1" w:unhideWhenUsed="1"/>
+    <w:lsdException w:name="FollowedHyperlink" w:semiHidden="1" w:unhideWhenUsed="1"/>
+    <w:lsdException w:name="Strong" w:uiPriority="22" w:qFormat="1"/>
+    <w:lsdException w:name="Emphasis" w:uiPriority="20" w:qFormat="1"/>
+    <w:lsdException w:name="Document Map" w:semiHidden="1" w:unhideWhenUsed="1"/>
+    <w:lsdException w:name="Plain Text" w:semiHidden="1" w:unhideWhenUsed="1"/>
+    <w:lsdException w:name="E-mail Signature" w:semiHidden="1" w:unhideWhenUsed="1"/>
+    <w:lsdException w:name="HTML Top of Form" w:semiHidden="1" w:unhideWhenUsed="1"/>
+    <w:lsdException w:name="HTML Bottom of Form" w:semiHidden="1" w:unhideWhenUsed="1"/>
+    <w:lsdException w:name="Normal (Web)" w:semiHidden="1" w:unhideWhenUsed="1"/>
+    <w:lsdException w:name="HTML Acronym" w:semiHidden="1" w:unhideWhenUsed="1"/>
+    <w:lsdException w:name="HTML Address" w:semiHidden="1" w:unhideWhenUsed="1"/>
+    <w:lsdException w:name="HTML Cite" w:semiHidden="1" w:unhideWhenUsed="1"/>
+    <w:lsdException w:name="HTML Code" w:semiHidden="1" w:unhideWhenUsed="1"/>
+    <w:lsdException w:name="HTML Definition" w:semiHidden="1" w:unhideWhenUsed="1"/>
+    <w:lsdException w:name="HTML Keyboard" w:semiHidden="1" w:unhideWhenUsed="1"/>
+    <w:lsdException w:name="HTML Preformatted" w:semiHidden="1" w:unhideWhenUsed="1"/>
+    <w:lsdException w:name="HTML Sample" w:semiHidden="1" w:unhideWhenUsed="1"/>
+    <w:lsdException w:name="HTML Typewriter" w:semiHidden="1" w:unhideWhenUsed="1"/>
+    <w:lsdException w:name="HTML Variable" w:semiHidden="1" w:unhideWhenUsed="1"/>
+    <w:lsdException w:name="Normal Table" w:semiHidden="1" w:unhideWhenUsed="1"/>
+    <w:lsdException w:name="annotation subject" w:semiHidden="1" w:unhideWhenUsed="1"/>
+    <w:lsdException w:name="No List" w:semiHidden="1" w:unhideWhenUsed="1"/>
+    <w:lsdException w:name="Outline List 1" w:semiHidden="1" w:unhideWhenUsed="1"/>
+    <w:lsdException w:name="Outline List 2" w:semiHidden="1" w:unhideWhenUsed="1"/>
+    <w:lsdException w:name="Outline List 3" w:semiHidden="1" w:unhideWhenUsed="1"/>
+    <w:lsdException w:name="Table Simple 1" w:semiHidden="1" w:unhideWhenUsed="1"/>
+    <w:lsdException w:name="Table Simple 2" w:semiHidden="1" w:unhideWhenUsed="1"/>
+    <w:lsdException w:name="Table Simple 3" w:semiHidden="1" w:unhideWhenUsed="1"/>
+    <w:lsdException w:name="Table Classic 1" w:semiHidden="1" w:unhideWhenUsed="1"/>
+    <w:lsdException w:name="Table Classic 2" w:semiHidden="1" w:unhideWhenUsed="1"/>
+    <w:lsdException w:name="Table Classic 3" w:semiHidden="1" w:unhideWhenUsed="1"/>
+    <w:lsdException w:name="Table Classic 4" w:semiHidden="1" w:unhideWhenUsed="1"/>
+    <w:lsdException w:name="Table Colorful 1" w:semiHidden="1" w:unhideWhenUsed="1"/>
+    <w:lsdException w:name="Table Colorful 2" w:semiHidden="1" w:unhideWhenUsed="1"/>
+    <w:lsdException w:name="Table Colorful 3" w:semiHidden="1" w:unhideWhenUsed="1"/>
+    <w:lsdException w:name="Table Columns 1" w:semiHidden="1" w:unhideWhenUsed="1"/>
+    <w:lsdException w:name="Table Columns 2" w:semiHidden="1" w:unhideWhenUsed="1"/>
+    <w:lsdException w:name="Table Columns 3" w:semiHidden="1" w:unhideWhenUsed="1"/>
+    <w:lsdException w:name="Table Columns 4" w:semiHidden="1" w:unhideWhenUsed="1"/>
+    <w:lsdException w:name="Table Columns 5" w:semiHidden="1" w:unhideWhenUsed="1"/>
+    <w:lsdException w:name="Table Grid 1" w:semiHidden="1" w:unhideWhenUsed="1"/>
+    <w:lsdException w:name="Table Grid 2" w:semiHidden="1" w:unhideWhenUsed="1"/>
+    <w:lsdException w:name="Table Grid 3" w:semiHidden="1" w:unhideWhenUsed="1"/>
+    <w:lsdException w:name="Table Grid 4" w:semiHidden="1" w:unhideWhenUsed="1"/>
+    <w:lsdException w:name="Table Grid 5" w:semiHidden="1" w:unhideWhenUsed="1"/>
+    <w:lsdException w:name="Table Grid 6" w:semiHidden="1" w:unhideWhenUsed="1"/>
+    <w:lsdException w:name="Table Grid 7" w:semiHidden="1" w:unhideWhenUsed="1"/>
+    <w:lsdException w:name="Table Grid 8" w:semiHidden="1" w:unhideWhenUsed="1"/>
+    <w:lsdException w:name="Table List 1" w:semiHidden="1" w:unhideWhenUsed="1"/>
+    <w:lsdException w:name="Table List 2" w:semiHidden="1" w:unhideWhenUsed="1"/>
+    <w:lsdException w:name="Table List 3" w:semiHidden="1" w:unhideWhenUsed="1"/>
+    <w:lsdException w:name="Table List 4" w:semiHidden="1" w:unhideWhenUsed="1"/>
+    <w:lsdException w:name="Table List 5" w:semiHidden="1" w:unhideWhenUsed="1"/>
+    <w:lsdException w:name="Table List 6" w:semiHidden="1" w:unhideWhenUsed="1"/>
+    <w:lsdException w:name="Table List 7" w:semiHidden="1" w:unhideWhenUsed="1"/>
+    <w:lsdException w:name="Table List 8" w:semiHidden="1" w:unhideWhenUsed="1"/>
+    <w:lsdException w:name="Table 3D effects 1" w:semiHidden="1" w:unhideWhenUsed="1"/>
+    <w:lsdException w:name="Table 3D effects 2" w:semiHidden="1" w:unhideWhenUsed="1"/>
+    <w:lsdException w:name="Table 3D effects 3" w:semiHidden="1" w:unhideWhenUsed="1"/>
+    <w:lsdException w:name="Table Contemporary" w:semiHidden="1" w:unhideWhenUsed="1"/>
+    <w:lsdException w:name="Table Elegant" w:semiHidden="1" w:unhideWhenUsed="1"/>
+    <w:lsdException w:name="Table Professional" w:semiHidden="1" w:unhideWhenUsed="1"/>
+    <w:lsdException w:name="Table Subtle 1" w:semiHidden="1" w:unhideWhenUsed="1"/>
+    <w:lsdException w:name="Table Subtle 2" w:semiHidden="1" w:unhideWhenUsed="1"/>
+    <w:lsdException w:name="Table Web 1" w:semiHidden="1" w:unhideWhenUsed="1"/>
+    <w:lsdException w:name="Table Web 2" w:semiHidden="1" w:unhideWhenUsed="1"/>
+    <w:lsdException w:name="Table Web 3" w:semiHidden="1" w:unhideWhenUsed="1"/>
+    <w:lsdException w:name="Balloon Text" w:semiHidden="1" w:unhideWhenUsed="1"/>
+    <w:lsdException w:name="Table Grid" w:uiPriority="59"/>
+    <w:lsdException w:name="Table Theme" w:semiHidden="1" w:unhideWhenUsed="1"/>
+    <w:lsdException w:name="Placeholder Text" w:semiHidden="1"/>
+    <w:lsdException w:name="No Spacing" w:uiPriority="1" w:qFormat="1"/>
+    <w:lsdException w:name="Light Shading" w:uiPriority="60"/>
+    <w:lsdException w:name="Light List" w:uiPriority="61"/>
+    <w:lsdException w:name="Light Grid" w:uiPriority="62"/>
+    <w:lsdException w:name="Medium Shading 1" w:uiPriority="63"/>
+    <w:lsdException w:name="Medium Shading 2" w:uiPriority="64"/>
+    <w:lsdException w:name="Medium List 1" w:uiPriority="65"/>
+    <w:lsdException w:name="Medium List 2" w:uiPriority="66"/>
+    <w:lsdException w:name="Medium Grid 1" w:uiPriority="67"/>
+    <w:lsdException w:name="Medium Grid 2" w:uiPriority="68"/>
+    <w:lsdException w:name="Medium Grid 3" w:uiPriority="69"/>
+    <w:lsdException w:name="Dark List" w:uiPriority="70"/>
+    <w:lsdException w:name="Colorful Shading" w:uiPriority="71"/>
+    <w:lsdException w:name="Colorful List" w:uiPriority="72"/>
+    <w:lsdException w:name="Colorful Grid" w:uiPriority="73"/>
+    <w:lsdException w:name="Light Shading Accent 1" w:uiPriority="60"/>
+    <w:lsdException w:name="Light List Accent 1" w:uiPriority="61"/>
+    <w:lsdException w:name="Light Grid Accent 1" w:uiPriority="62"/>
+    <w:lsdException w:name="Medium Shading 1 Accent 1" w:uiPriority="63"/>
+    <w:lsdException w:name="Medium Shading 2 Accent 1" w:uiPriority="64"/>
+    <w:lsdException w:name="Medium List 1 Accent 1" w:uiPriority="65"/>
+    <w:lsdException w:name="Revision" w:semiHidden="1"/>
+    <w:lsdException w:name="List Paragraph" w:uiPriority="34" w:qFormat="1"/>
+    <w:lsdException w:name="Quote" w:uiPriority="29" w:qFormat="1"/>
+    <w:lsdException w:name="Intense Quote" w:uiPriority="30" w:qFormat="1"/>
+    <w:lsdException w:name="Medium List 2 Accent 1" w:uiPriority="66"/>
+    <w:lsdException w:name="Medium Grid 1 Accent 1" w:uiPriority="67"/>
+    <w:lsdException w:name="Medium Grid 2 Accent 1" w:uiPriority="68"/>
+    <w:lsdException w:name="Medium Grid 3 Accent 1" w:uiPriority="69"/>
+    <w:lsdException w:name="Dark List Accent 1" w:uiPriority="70"/>
+    <w:lsdException w:name="Colorful Shading Accent 1" w:uiPriority="71"/>
+    <w:lsdException w:name="Colorful List Accent 1" w:uiPriority="72"/>
+    <w:lsdException w:name="Colorful Grid Accent 1" w:uiPriority="73"/>
+    <w:lsdException w:name="Light Shading Accent 2" w:uiPriority="60"/>
+    <w:lsdException w:name="Light List Accent 2" w:uiPriority="61"/>
+    <w:lsdException w:name="Light Grid Accent 2" w:uiPriority="62"/>
+    <w:lsdException w:name="Medium Shading 1 Accent 2" w:uiPriority="63"/>
+    <w:lsdException w:name="Medium Shading 2 Accent 2" w:uiPriority="64"/>
+    <w:lsdException w:name="Medium List 1 Accent 2" w:uiPriority="65"/>
+    <w:lsdException w:name="Medium List 2 Accent 2" w:uiPriority="66"/>
+    <w:lsdException w:name="Medium Grid 1 Accent 2" w:uiPriority="67"/>
+    <w:lsdException w:name="Medium Grid 2 Accent 2" w:uiPriority="68"/>
+    <w:lsdException w:name="Medium Grid 3 Accent 2" w:uiPriority="69"/>
+    <w:lsdException w:name="Dark List Accent 2" w:uiPriority="70"/>
+    <w:lsdException w:name="Colorful Shading Accent 2" w:uiPriority="71"/>
+    <w:lsdException w:name="Colorful List Accent 2" w:uiPriority="72"/>
+    <w:lsdException w:name="Colorful Grid Accent 2" w:uiPriority="73"/>
+    <w:lsdException w:name="Light Shading Accent 3" w:uiPriority="60"/>
+    <w:lsdException w:name="Light List Accent 3" w:uiPriority="61"/>
+    <w:lsdException w:name="Light Grid Accent 3" w:uiPriority="62"/>
+    <w:lsdException w:name="Medium Shading 1 Accent 3" w:uiPriority="63"/>
+    <w:lsdException w:name="Medium Shading 2 Accent 3" w:uiPriority="64"/>
+    <w:lsdException w:name="Medium List 1 Accent 3" w:uiPriority="65"/>
+    <w:lsdException w:name="Medium List 2 Accent 3" w:uiPriority="66"/>
+    <w:lsdException w:name="Medium Grid 1 Accent 3" w:uiPriority="67"/>
+    <w:lsdException w:name="Medium Grid 2 Accent 3" w:uiPriority="68"/>
+    <w:lsdException w:name="Medium Grid 3 Accent 3" w:uiPriority="69"/>
+    <w:lsdException w:name="Dark List Accent 3" w:uiPriority="70"/>
+    <w:lsdException w:name="Colorful Shading Accent 3" w:uiPriority="71"/>
+    <w:lsdException w:name="Colorful List Accent 3" w:uiPriority="72"/>
+    <w:lsdException w:name="Colorful Grid Accent 3" w:uiPriority="73"/>
+    <w:lsdException w:name="Light Shading Accent 4" w:uiPriority="60"/>
+    <w:lsdException w:name="Light List Accent 4" w:uiPriority="61"/>
+    <w:lsdException w:name="Light Grid Accent 4" w:uiPriority="62"/>
+    <w:lsdException w:name="Medium Shading 1 Accent 4" w:uiPriority="63"/>
+    <w:lsdException w:name="Medium Shading 2 Accent 4" w:uiPriority="64"/>
+    <w:lsdException w:name="Medium List 1 Accent 4" w:uiPriority="65"/>
+    <w:lsdException w:name="Medium List 2 Accent 4" w:uiPriority="66"/>
+    <w:lsdException w:name="Medium Grid 1 Accent 4" w:uiPriority="67"/>
+    <w:lsdException w:name="Medium Grid 2 Accent 4" w:uiPriority="68"/>
+    <w:lsdException w:name="Medium Grid 3 Accent 4" w:uiPriority="69"/>
+    <w:lsdException w:name="Dark List Accent 4" w:uiPriority="70"/>
+    <w:lsdException w:name="Colorful Shading Accent 4" w:uiPriority="71"/>
+    <w:lsdException w:name="Colorful List Accent 4" w:uiPriority="72"/>
+    <w:lsdException w:name="Colorful Grid Accent 4" w:uiPriority="73"/>
+    <w:lsdException w:name="Light Shading Accent 5" w:uiPriority="60"/>
+    <w:lsdException w:name="Light List Accent 5" w:uiPriority="61"/>
+    <w:lsdException w:name="Light Grid Accent 5" w:uiPriority="62"/>
+    <w:lsdException w:name="Medium Shading 1 Accent 5" w:uiPriority="63"/>
+    <w:lsdException w:name="Medium Shading 2 Accent 5" w:uiPriority="64"/>
+    <w:lsdException w:name="Medium List 1 Accent 5" w:uiPriority="65"/>
+    <w:lsdException w:name="Medium List 2 Accent 5" w:uiPriority="66"/>
+    <w:lsdException w:name="Medium Grid 1 Accent 5" w:uiPriority="67"/>
+    <w:lsdException w:name="Medium Grid 2 Accent 5" w:uiPriority="68"/>
+    <w:lsdException w:name="Medium Grid 3 Accent 5" w:uiPriority="69"/>
+    <w:lsdException w:name="Dark List Accent 5" w:uiPriority="70"/>
+    <w:lsdException w:name="Colorful Shading Accent 5" w:uiPriority="71"/>
+    <w:lsdException w:name="Colorful List Accent 5" w:uiPriority="72"/>
+    <w:lsdException w:name="Colorful Grid Accent 5" w:uiPriority="73"/>
+    <w:lsdException w:name="Light Shading Accent 6" w:uiPriority="60"/>
+    <w:lsdException w:name="Light List Accent 6" w:uiPriority="61"/>
+    <w:lsdException w:name="Light Grid Accent 6" w:uiPriority="62"/>
+    <w:lsdException w:name="Medium Shading 1 Accent 6" w:uiPriority="63"/>
+    <w:lsdException w:name="Medium Shading 2 Accent 6" w:uiPriority="64"/>
+    <w:lsdException w:name="Medium List 1 Accent 6" w:uiPriority="65"/>
+    <w:lsdException w:name="Medium List 2 Accent 6" w:uiPriority="66"/>
+    <w:lsdException w:name="Medium Grid 1 Accent 6" w:uiPriority="67"/>
+    <w:lsdException w:name="Medium Grid 2 Accent 6" w:uiPriority="68"/>
+    <w:lsdException w:name="Medium Grid 3 Accent 6" w:uiPriority="69"/>
+    <w:lsdException w:name="Dark List Accent 6" w:uiPriority="70"/>
+    <w:lsdException w:name="Colorful Shading Accent 6" w:uiPriority="71"/>
+    <w:lsdException w:name="Colorful List Accent 6" w:uiPriority="72"/>
+    <w:lsdException w:name="Colorful Grid Accent 6" w:uiPriority="73"/>
+    <w:lsdException w:name="Subtle Emphasis" w:uiPriority="19" w:qFormat="1"/>
+    <w:lsdException w:name="Intense Emphasis" w:uiPriority="21" w:qFormat="1"/>
+    <w:lsdException w:name="Subtle Reference" w:uiPriority="31" w:qFormat="1"/>
+    <w:lsdException w:name="Intense Reference" w:uiPriority="32" w:qFormat="1"/>
+    <w:lsdException w:name="Book Title" w:uiPriority="33" w:qFormat="1"/>
+    <w:lsdException w:name="Bibliography" w:semiHidden="1" w:uiPriority="37" w:unhideWhenUsed="1"/>
+    <w:lsdException w:name="TOC Heading" w:semiHidden="1" w:uiPriority="39" w:unhideWhenUsed="1" w:qFormat="1"/>
+    <w:lsdException w:name="Plain Table 1" w:uiPriority="41"/>
+    <w:lsdException w:name="Plain Table 2" w:uiPriority="42"/>
+    <w:lsdException w:name="Plain Table 3" w:uiPriority="43"/>
+    <w:lsdException w:name="Plain Table 4" w:uiPriority="44"/>
+    <w:lsdException w:name="Plain Table 5" w:uiPriority="45"/>
+    <w:lsdException w:name="Grid Table Light" w:uiPriority="40"/>
+    <w:lsdException w:name="Grid Table 1 Light" w:uiPriority="46"/>
+    <w:lsdException w:name="Grid Table 2" w:uiPriority="47"/>
+    <w:lsdException w:name="Grid Table 3" w:uiPriority="48"/>
+    <w:lsdException w:name="Grid Table 4" w:uiPriority="49"/>
+    <w:lsdException w:name="Grid Table 5 Dark" w:uiPriority="50"/>
+    <w:lsdException w:name="Grid Table 6 Colorful" w:uiPriority="51"/>
+    <w:lsdException w:name="Grid Table 7 Colorful" w:uiPriority="52"/>
+    <w:lsdException w:name="Grid Table 1 Light Accent 1" w:uiPriority="46"/>
+    <w:lsdException w:name="Grid Table 2 Accent 1" w:uiPriority="47"/>
+    <w:lsdException w:name="Grid Table 3 Accent 1" w:uiPriority="48"/>
+    <w:lsdException w:name="Grid Table 4 Accent 1" w:uiPriority="49"/>
+    <w:lsdException w:name="Grid Table 5 Dark Accent 1" w:uiPriority="50"/>
+    <w:lsdException w:name="Grid Table 6 Colorful Accent 1" w:uiPriority="51"/>
+    <w:lsdException w:name="Grid Table 7 Colorful Accent 1" w:uiPriority="52"/>
+    <w:lsdException w:name="Grid Table 1 Light Accent 2" w:uiPriority="46"/>
+    <w:lsdException w:name="Grid Table 2 Accent 2" w:uiPriority="47"/>
+    <w:lsdException w:name="Grid Table 3 Accent 2" w:uiPriority="48"/>
+    <w:lsdException w:name="Grid Table 4 Accent 2" w:uiPriority="49"/>
+    <w:lsdException w:name="Grid Table 5 Dark Accent 2" w:uiPriority="50"/>
+    <w:lsdException w:name="Grid Table 6 Colorful Accent 2" w:uiPriority="51"/>
+    <w:lsdException w:name="Grid Table 7 Colorful Accent 2" w:uiPriority="52"/>
+    <w:lsdException w:name="Grid Table 1 Light Accent 3" w:uiPriority="46"/>
+    <w:lsdException w:name="Grid Table 2 Accent 3" w:uiPriority="47"/>
+    <w:lsdException w:name="Grid Table 3 Accent 3" w:uiPriority="48"/>
+    <w:lsdException w:name="Grid Table 4 Accent 3" w:uiPriority="49"/>
+    <w:lsdException w:name="Grid Table 5 Dark Accent 3" w:uiPriority="50"/>
+    <w:lsdException w:name="Grid Table 6 Colorful Accent 3" w:uiPriority="51"/>
+    <w:lsdException w:name="Grid Table 7 Colorful Accent 3" w:uiPriority="52"/>
+    <w:lsdException w:name="Grid Table 1 Light Accent 4" w:uiPriority="46"/>
+    <w:lsdException w:name="Grid Table 2 Accent 4" w:uiPriority="47"/>
+    <w:lsdException w:name="Grid Table 3 Accent 4" w:uiPriority="48"/>
+    <w:lsdException w:name="Grid Table 4 Accent 4" w:uiPriority="49"/>
+    <w:lsdException w:name="Grid Table 5 Dark Accent 4" w:uiPriority="50"/>
+    <w:lsdException w:name="Grid Table 6 Colorful Accent 4" w:uiPriority="51"/>
+    <w:lsdException w:name="Grid Table 7 Colorful Accent 4" w:uiPriority="52"/>
+    <w:lsdException w:name="Grid Table 1 Light Accent 5" w:uiPriority="46"/>
+    <w:lsdException w:name="Grid Table 2 Accent 5" w:uiPriority="47"/>
+    <w:lsdException w:name="Grid Table 3 Accent 5" w:uiPriority="48"/>
+    <w:lsdException w:name="Grid Table 4 Accent 5" w:uiPriority="49"/>
+    <w:lsdException w:name="Grid Table 5 Dark Accent 5" w:uiPriority="50"/>
+    <w:lsdException w:name="Grid Table 6 Colorful Accent 5" w:uiPriority="51"/>
+    <w:lsdException w:name="Grid Table 7 Colorful Accent 5" w:uiPriority="52"/>
+    <w:lsdException w:name="Grid Table 1 Light Accent 6" w:uiPriority="46"/>
+    <w:lsdException w:name="Grid Table 2 Accent 6" w:uiPriority="47"/>
+    <w:lsdException w:name="Grid Table 3 Accent 6" w:uiPriority="48"/>
+    <w:lsdException w:name="Grid Table 4 Accent 6" w:uiPriority="49"/>
+    <w:lsdException w:name="Grid Table 5 Dark Accent 6" w:uiPriority="50"/>
+    <w:lsdException w:name="Grid Table 6 Colorful Accent 6" w:uiPriority="51"/>
+    <w:lsdException w:name="Grid Table 7 Colorful Accent 6" w:uiPriority="52"/>
+    <w:lsdException w:name="List Table 1 Light" w:uiPriority="46"/>
+    <w:lsdException w:name="List Table 2" w:uiPriority="47"/>
+    <w:lsdException w:name="List Table 3" w:uiPriority="48"/>
+    <w:lsdException w:name="List Table 4" w:uiPriority="49"/>
+    <w:lsdException w:name="List Table 5 Dark" w:uiPriority="50"/>
+    <w:lsdException w:name="List Table 6 Colorful" w:uiPriority="51"/>
+    <w:lsdException w:name="List Table 7 Colorful" w:uiPriority="52"/>
+    <w:lsdException w:name="List Table 1 Light Accent 1" w:uiPriority="46"/>
+    <w:lsdException w:name="List Table 2 Accent 1" w:uiPriority="47"/>
+    <w:lsdException w:name="List Table 3 Accent 1" w:uiPriority="48"/>
+    <w:lsdException w:name="List Table 4 Accent 1" w:uiPriority="49"/>
+    <w:lsdException w:name="List Table 5 Dark Accent 1" w:uiPriority="50"/>
+    <w:lsdException w:name="List Table 6 Colorful Accent 1" w:uiPriority="51"/>
+    <w:lsdException w:name="List Table 7 Colorful Accent 1" w:uiPriority="52"/>
+    <w:lsdException w:name="List Table 1 Light Accent 2" w:uiPriority="46"/>
+    <w:lsdException w:name="List Table 2 Accent 2" w:uiPriority="47"/>
+    <w:lsdException w:name="List Table 3 Accent 2" w:uiPriority="48"/>
+    <w:lsdException w:name="List Table 4 Accent 2" w:uiPriority="49"/>
+    <w:lsdException w:name="List Table 5 Dark Accent 2" w:uiPriority="50"/>
+    <w:lsdException w:name="List Table 6 Colorful Accent 2" w:uiPriority="51"/>
+    <w:lsdException w:name="List Table 7 Colorful Accent 2" w:uiPriority="52"/>
+    <w:lsdException w:name="List Table 1 Light Accent 3" w:uiPriority="46"/>
+    <w:lsdException w:name="List Table 2 Accent 3" w:uiPriority="47"/>
+    <w:lsdException w:name="List Table 3 Accent 3" w:uiPriority="48"/>
+    <w:lsdException w:name="List Table 4 Accent 3" w:uiPriority="49"/>
+    <w:lsdException w:name="List Table 5 Dark Accent 3" w:uiPriority="50"/>
+    <w:lsdException w:name="List Table 6 Colorful Accent 3" w:uiPriority="51"/>
+    <w:lsdException w:name="List Table 7 Colorful Accent 3" w:uiPriority="52"/>
+    <w:lsdException w:name="List Table 1 Light Accent 4" w:uiPriority="46"/>
+    <w:lsdException w:name="List Table 2 Accent 4" w:uiPriority="47"/>
+    <w:lsdException w:name="List Table 3 Accent 4" w:uiPriority="48"/>
+    <w:lsdException w:name="List Table 4 Accent 4" w:uiPriority="49"/>
+    <w:lsdException w:name="List Table 5 Dark Accent 4" w:uiPriority="50"/>
+    <w:lsdException w:name="List Table 6 Colorful Accent 4" w:uiPriority="51"/>
+    <w:lsdException w:name="List Table 7 Colorful Accent 4" w:uiPriority="52"/>
+    <w:lsdException w:name="List Table 1 Light Accent 5" w:uiPriority="46"/>
+    <w:lsdException w:name="List Table 2 Accent 5" w:uiPriority="47"/>
+    <w:lsdException w:name="List Table 3 Accent 5" w:uiPriority="48"/>
+    <w:lsdException w:name="List Table 4 Accent 5" w:uiPriority="49"/>
+    <w:lsdException w:name="List Table 5 Dark Accent 5" w:uiPriority="50"/>
+    <w:lsdException w:name="List Table 6 Colorful Accent 5" w:uiPriority="51"/>
+    <w:lsdException w:name="List Table 7 Colorful Accent 5" w:uiPriority="52"/>
+    <w:lsdException w:name="List Table 1 Light Accent 6" w:uiPriority="46"/>
+    <w:lsdException w:name="List Table 2 Accent 6" w:uiPriority="47"/>
+    <w:lsdException w:name="List Table 3 Accent 6" w:uiPriority="48"/>
+    <w:lsdException w:name="List Table 4 Accent 6" w:uiPriority="49"/>
+    <w:lsdException w:name="List Table 5 Dark Accent 6" w:uiPriority="50"/>
+    <w:lsdException w:name="List Table 6 Colorful Accent 6" w:uiPriority="51"/>
+    <w:lsdException w:name="List Table 7 Colorful Accent 6" w:uiPriority="52"/>
+    <w:lsdException w:name="Mention" w:semiHidden="1" w:unhideWhenUsed="1"/>
+    <w:lsdException w:name="Smart Hyperlink" w:semiHidden="1" w:unhideWhenUsed="1"/>
+    <w:lsdException w:name="Hashtag" w:semiHidden="1" w:unhideWhenUsed="1"/>
+    <w:lsdException w:name="Unresolved Mention" w:semiHidden="1" w:unhideWhenUsed="1"/>
+    <w:lsdException w:name="Smart Link" w:semiHidden="1" w:unhideWhenUsed="1"/>
   </w:latentStyles>
   <w:style w:type="paragraph" w:default="1" w:styleId="Normal">
     <w:name w:val="Normal"/>

</xml_diff>

<commit_message>
Fixed DIP and updated version number.
</commit_message>
<xml_diff>
--- a/resources/Saved/21TRC08418_Traffic Judgment Entry.docx
+++ b/resources/Saved/21TRC08418_Traffic Judgment Entry.docx
@@ -606,7 +606,7 @@
           <w:sz w:val="20"/>
           <w:szCs w:val="20"/>
         </w:rPr>
-        <w:t xml:space="preserve"> on March 03, 2022.</w:t>
+        <w:t xml:space="preserve"> on March 04, 2022.</w:t>
       </w:r>
       <w:r>
         <w:rPr>
@@ -1357,7 +1357,7 @@
                 <w:sz w:val="20"/>
                 <w:szCs w:val="20"/>
               </w:rPr>
-              <w:t xml:space="preserve">No Contest</w:t>
+              <w:t xml:space="preserve">Dismissed</w:t>
             </w:r>
           </w:p>
         </w:tc>
@@ -1395,164 +1395,7 @@
                 <w:sz w:val="20"/>
                 <w:szCs w:val="20"/>
               </w:rPr>
-              <w:t xml:space="preserve">No Contest</w:t>
-            </w:r>
-          </w:p>
-        </w:tc>
-        <w:tc>
-          <w:tcPr>
-            <w:tcW w:w="3289" w:type="dxa"/>
-          </w:tcPr>
-          <w:p>
-            <w:pPr>
-              <w:tabs>
-                <w:tab w:val="left" w:pos="-1080"/>
-                <w:tab w:val="left" w:pos="-720"/>
-                <w:tab w:val="left" w:pos="0"/>
-                <w:tab w:val="left" w:pos="720"/>
-                <w:tab w:val="left" w:pos="1440"/>
-                <w:tab w:val="left" w:pos="2160"/>
-                <w:tab w:val="left" w:pos="2880"/>
-                <w:tab w:val="left" w:pos="3600"/>
-                <w:tab w:val="left" w:pos="4320"/>
-                <w:tab w:val="left" w:pos="4680"/>
-              </w:tabs>
-              <w:rPr>
-                <w:rFonts w:ascii="Palatino Linotype" w:hAnsi="Palatino Linotype"/>
-                <w:b/>
-                <w:bCs/>
-                <w:sz w:val="20"/>
-                <w:szCs w:val="20"/>
-              </w:rPr>
-            </w:pPr>
-            <w:r>
-              <w:rPr>
-                <w:rFonts w:ascii="Palatino Linotype" w:hAnsi="Palatino Linotype"/>
-                <w:b/>
-                <w:bCs/>
-                <w:sz w:val="20"/>
-                <w:szCs w:val="20"/>
-              </w:rPr>
-              <w:t xml:space="preserve">No Contest</w:t>
-            </w:r>
-          </w:p>
-        </w:tc>
-      </w:tr>
-      <w:tr>
-        <w:trPr>
-          <w:jc w:val="center"/>
-        </w:trPr>
-        <w:tc>
-          <w:tcPr>
-            <w:tcW w:w="2182" w:type="dxa"/>
-          </w:tcPr>
-          <w:p>
-            <w:pPr>
-              <w:tabs>
-                <w:tab w:val="left" w:pos="-1080"/>
-                <w:tab w:val="left" w:pos="-720"/>
-                <w:tab w:val="left" w:pos="0"/>
-                <w:tab w:val="left" w:pos="720"/>
-                <w:tab w:val="left" w:pos="1440"/>
-                <w:tab w:val="left" w:pos="2160"/>
-                <w:tab w:val="left" w:pos="2880"/>
-                <w:tab w:val="left" w:pos="3600"/>
-                <w:tab w:val="left" w:pos="4320"/>
-                <w:tab w:val="left" w:pos="4680"/>
-              </w:tabs>
-              <w:rPr>
-                <w:rFonts w:ascii="Palatino Linotype" w:hAnsi="Palatino Linotype"/>
-                <w:b/>
-                <w:bCs/>
-                <w:sz w:val="20"/>
-                <w:szCs w:val="20"/>
-              </w:rPr>
-            </w:pPr>
-            <w:r>
-              <w:rPr>
-                <w:rFonts w:ascii="Palatino Linotype" w:hAnsi="Palatino Linotype"/>
-                <w:b/>
-                <w:bCs/>
-                <w:sz w:val="20"/>
-                <w:szCs w:val="20"/>
-              </w:rPr>
-              <w:t>Finding</w:t>
-            </w:r>
-          </w:p>
-        </w:tc>
-        <w:tc>
-          <w:tcPr>
-            <w:tcW w:w="3289" w:type="dxa"/>
-          </w:tcPr>
-          <w:p>
-            <w:pPr>
-              <w:tabs>
-                <w:tab w:val="left" w:pos="-1080"/>
-                <w:tab w:val="left" w:pos="-720"/>
-                <w:tab w:val="left" w:pos="0"/>
-                <w:tab w:val="left" w:pos="720"/>
-                <w:tab w:val="left" w:pos="1440"/>
-                <w:tab w:val="left" w:pos="2160"/>
-                <w:tab w:val="left" w:pos="2880"/>
-                <w:tab w:val="left" w:pos="3600"/>
-                <w:tab w:val="left" w:pos="4320"/>
-                <w:tab w:val="left" w:pos="4680"/>
-              </w:tabs>
-              <w:rPr>
-                <w:rFonts w:ascii="Palatino Linotype" w:hAnsi="Palatino Linotype"/>
-                <w:b/>
-                <w:bCs/>
-                <w:sz w:val="20"/>
-                <w:szCs w:val="20"/>
-              </w:rPr>
-            </w:pPr>
-            <w:r>
-              <w:rPr>
-                <w:rFonts w:ascii="Palatino Linotype" w:hAnsi="Palatino Linotype"/>
-                <w:b/>
-                <w:bCs/>
-                <w:sz w:val="20"/>
-                <w:szCs w:val="20"/>
-              </w:rPr>
-              <w:t xml:space="preserve">Guilty</w:t>
-            </w:r>
-          </w:p>
-        </w:tc>
-        <w:tc>
-          <w:tcPr>
-            <w:tcW w:w="3289" w:type="dxa"/>
-          </w:tcPr>
-          <w:p>
-            <w:pPr>
-              <w:tabs>
-                <w:tab w:val="left" w:pos="-1080"/>
-                <w:tab w:val="left" w:pos="-720"/>
-                <w:tab w:val="left" w:pos="0"/>
-                <w:tab w:val="left" w:pos="720"/>
-                <w:tab w:val="left" w:pos="1440"/>
-                <w:tab w:val="left" w:pos="2160"/>
-                <w:tab w:val="left" w:pos="2880"/>
-                <w:tab w:val="left" w:pos="3600"/>
-                <w:tab w:val="left" w:pos="4320"/>
-                <w:tab w:val="left" w:pos="4680"/>
-              </w:tabs>
-              <w:rPr>
-                <w:rFonts w:ascii="Palatino Linotype" w:hAnsi="Palatino Linotype"/>
-                <w:b/>
-                <w:bCs/>
-                <w:sz w:val="20"/>
-                <w:szCs w:val="20"/>
-              </w:rPr>
-            </w:pPr>
-            <w:r>
-              <w:rPr>
-                <w:rFonts w:ascii="Palatino Linotype" w:hAnsi="Palatino Linotype"/>
-                <w:b/>
-                <w:bCs/>
-                <w:sz w:val="20"/>
-                <w:szCs w:val="20"/>
-              </w:rPr>
-              <w:t xml:space="preserve">Guilty</w:t>
+              <w:t xml:space="preserve">Dismissed</w:t>
             </w:r>
           </w:p>
         </w:tc>
@@ -1633,6 +1476,163 @@
                 <w:sz w:val="20"/>
                 <w:szCs w:val="20"/>
               </w:rPr>
+              <w:t>Finding</w:t>
+            </w:r>
+          </w:p>
+        </w:tc>
+        <w:tc>
+          <w:tcPr>
+            <w:tcW w:w="3289" w:type="dxa"/>
+          </w:tcPr>
+          <w:p>
+            <w:pPr>
+              <w:tabs>
+                <w:tab w:val="left" w:pos="-1080"/>
+                <w:tab w:val="left" w:pos="-720"/>
+                <w:tab w:val="left" w:pos="0"/>
+                <w:tab w:val="left" w:pos="720"/>
+                <w:tab w:val="left" w:pos="1440"/>
+                <w:tab w:val="left" w:pos="2160"/>
+                <w:tab w:val="left" w:pos="2880"/>
+                <w:tab w:val="left" w:pos="3600"/>
+                <w:tab w:val="left" w:pos="4320"/>
+                <w:tab w:val="left" w:pos="4680"/>
+              </w:tabs>
+              <w:rPr>
+                <w:rFonts w:ascii="Palatino Linotype" w:hAnsi="Palatino Linotype"/>
+                <w:b/>
+                <w:bCs/>
+                <w:sz w:val="20"/>
+                <w:szCs w:val="20"/>
+              </w:rPr>
+            </w:pPr>
+            <w:r>
+              <w:rPr>
+                <w:rFonts w:ascii="Palatino Linotype" w:hAnsi="Palatino Linotype"/>
+                <w:b/>
+                <w:bCs/>
+                <w:sz w:val="20"/>
+                <w:szCs w:val="20"/>
+              </w:rPr>
+              <w:t xml:space="preserve"/>
+            </w:r>
+          </w:p>
+        </w:tc>
+        <w:tc>
+          <w:tcPr>
+            <w:tcW w:w="3289" w:type="dxa"/>
+          </w:tcPr>
+          <w:p>
+            <w:pPr>
+              <w:tabs>
+                <w:tab w:val="left" w:pos="-1080"/>
+                <w:tab w:val="left" w:pos="-720"/>
+                <w:tab w:val="left" w:pos="0"/>
+                <w:tab w:val="left" w:pos="720"/>
+                <w:tab w:val="left" w:pos="1440"/>
+                <w:tab w:val="left" w:pos="2160"/>
+                <w:tab w:val="left" w:pos="2880"/>
+                <w:tab w:val="left" w:pos="3600"/>
+                <w:tab w:val="left" w:pos="4320"/>
+                <w:tab w:val="left" w:pos="4680"/>
+              </w:tabs>
+              <w:rPr>
+                <w:rFonts w:ascii="Palatino Linotype" w:hAnsi="Palatino Linotype"/>
+                <w:b/>
+                <w:bCs/>
+                <w:sz w:val="20"/>
+                <w:szCs w:val="20"/>
+              </w:rPr>
+            </w:pPr>
+            <w:r>
+              <w:rPr>
+                <w:rFonts w:ascii="Palatino Linotype" w:hAnsi="Palatino Linotype"/>
+                <w:b/>
+                <w:bCs/>
+                <w:sz w:val="20"/>
+                <w:szCs w:val="20"/>
+              </w:rPr>
+              <w:t xml:space="preserve"/>
+            </w:r>
+          </w:p>
+        </w:tc>
+        <w:tc>
+          <w:tcPr>
+            <w:tcW w:w="3289" w:type="dxa"/>
+          </w:tcPr>
+          <w:p>
+            <w:pPr>
+              <w:tabs>
+                <w:tab w:val="left" w:pos="-1080"/>
+                <w:tab w:val="left" w:pos="-720"/>
+                <w:tab w:val="left" w:pos="0"/>
+                <w:tab w:val="left" w:pos="720"/>
+                <w:tab w:val="left" w:pos="1440"/>
+                <w:tab w:val="left" w:pos="2160"/>
+                <w:tab w:val="left" w:pos="2880"/>
+                <w:tab w:val="left" w:pos="3600"/>
+                <w:tab w:val="left" w:pos="4320"/>
+                <w:tab w:val="left" w:pos="4680"/>
+              </w:tabs>
+              <w:rPr>
+                <w:rFonts w:ascii="Palatino Linotype" w:hAnsi="Palatino Linotype"/>
+                <w:b/>
+                <w:bCs/>
+                <w:sz w:val="20"/>
+                <w:szCs w:val="20"/>
+              </w:rPr>
+            </w:pPr>
+            <w:r>
+              <w:rPr>
+                <w:rFonts w:ascii="Palatino Linotype" w:hAnsi="Palatino Linotype"/>
+                <w:b/>
+                <w:bCs/>
+                <w:sz w:val="20"/>
+                <w:szCs w:val="20"/>
+              </w:rPr>
+              <w:t xml:space="preserve">Guilty</w:t>
+            </w:r>
+          </w:p>
+        </w:tc>
+      </w:tr>
+      <w:tr>
+        <w:trPr>
+          <w:jc w:val="center"/>
+        </w:trPr>
+        <w:tc>
+          <w:tcPr>
+            <w:tcW w:w="2182" w:type="dxa"/>
+          </w:tcPr>
+          <w:p>
+            <w:pPr>
+              <w:tabs>
+                <w:tab w:val="left" w:pos="-1080"/>
+                <w:tab w:val="left" w:pos="-720"/>
+                <w:tab w:val="left" w:pos="0"/>
+                <w:tab w:val="left" w:pos="720"/>
+                <w:tab w:val="left" w:pos="1440"/>
+                <w:tab w:val="left" w:pos="2160"/>
+                <w:tab w:val="left" w:pos="2880"/>
+                <w:tab w:val="left" w:pos="3600"/>
+                <w:tab w:val="left" w:pos="4320"/>
+                <w:tab w:val="left" w:pos="4680"/>
+              </w:tabs>
+              <w:rPr>
+                <w:rFonts w:ascii="Palatino Linotype" w:hAnsi="Palatino Linotype"/>
+                <w:b/>
+                <w:bCs/>
+                <w:sz w:val="20"/>
+                <w:szCs w:val="20"/>
+              </w:rPr>
+            </w:pPr>
+            <w:r>
+              <w:rPr>
+                <w:rFonts w:ascii="Palatino Linotype" w:hAnsi="Palatino Linotype"/>
+                <w:b/>
+                <w:bCs/>
+                <w:sz w:val="20"/>
+                <w:szCs w:val="20"/>
+              </w:rPr>
               <w:t>Fine Amount</w:t>
             </w:r>
           </w:p>
@@ -1671,7 +1671,7 @@
                 <w:sz w:val="20"/>
                 <w:szCs w:val="20"/>
               </w:rPr>
-              <w:t xml:space="preserve">$ 0</w:t>
+              <w:t xml:space="preserve"> </w:t>
             </w:r>
           </w:p>
         </w:tc>
@@ -1709,7 +1709,184 @@
                 <w:sz w:val="20"/>
                 <w:szCs w:val="20"/>
               </w:rPr>
-              <w:t xml:space="preserve">$ 0</w:t>
+              <w:t xml:space="preserve"> </w:t>
+            </w:r>
+          </w:p>
+        </w:tc>
+        <w:tc>
+          <w:tcPr>
+            <w:tcW w:w="3289" w:type="dxa"/>
+          </w:tcPr>
+          <w:p>
+            <w:pPr>
+              <w:tabs>
+                <w:tab w:val="left" w:pos="-1080"/>
+                <w:tab w:val="left" w:pos="-720"/>
+                <w:tab w:val="left" w:pos="0"/>
+                <w:tab w:val="left" w:pos="720"/>
+                <w:tab w:val="left" w:pos="1440"/>
+                <w:tab w:val="left" w:pos="2160"/>
+                <w:tab w:val="left" w:pos="2880"/>
+                <w:tab w:val="left" w:pos="3600"/>
+                <w:tab w:val="left" w:pos="4320"/>
+                <w:tab w:val="left" w:pos="4680"/>
+              </w:tabs>
+              <w:rPr>
+                <w:rFonts w:ascii="Palatino Linotype" w:hAnsi="Palatino Linotype"/>
+                <w:b/>
+                <w:bCs/>
+                <w:sz w:val="20"/>
+                <w:szCs w:val="20"/>
+              </w:rPr>
+            </w:pPr>
+            <w:r>
+              <w:rPr>
+                <w:rFonts w:ascii="Palatino Linotype" w:hAnsi="Palatino Linotype"/>
+                <w:b/>
+                <w:bCs/>
+                <w:sz w:val="20"/>
+                <w:szCs w:val="20"/>
+              </w:rPr>
+              <w:t xml:space="preserve">$ 375</w:t>
+            </w:r>
+          </w:p>
+        </w:tc>
+      </w:tr>
+      <w:tr>
+        <w:trPr>
+          <w:jc w:val="center"/>
+        </w:trPr>
+        <w:tc>
+          <w:tcPr>
+            <w:tcW w:w="2182" w:type="dxa"/>
+          </w:tcPr>
+          <w:p>
+            <w:pPr>
+              <w:tabs>
+                <w:tab w:val="left" w:pos="-1080"/>
+                <w:tab w:val="left" w:pos="-720"/>
+                <w:tab w:val="left" w:pos="0"/>
+                <w:tab w:val="left" w:pos="720"/>
+                <w:tab w:val="left" w:pos="1440"/>
+                <w:tab w:val="left" w:pos="2160"/>
+                <w:tab w:val="left" w:pos="2880"/>
+                <w:tab w:val="left" w:pos="3600"/>
+                <w:tab w:val="left" w:pos="4320"/>
+                <w:tab w:val="left" w:pos="4680"/>
+              </w:tabs>
+              <w:rPr>
+                <w:rFonts w:ascii="Palatino Linotype" w:hAnsi="Palatino Linotype"/>
+                <w:b/>
+                <w:bCs/>
+                <w:sz w:val="20"/>
+                <w:szCs w:val="20"/>
+              </w:rPr>
+            </w:pPr>
+            <w:r>
+              <w:rPr>
+                <w:rFonts w:ascii="Palatino Linotype" w:hAnsi="Palatino Linotype"/>
+                <w:b/>
+                <w:bCs/>
+                <w:sz w:val="20"/>
+                <w:szCs w:val="20"/>
+              </w:rPr>
+              <w:t xml:space="preserve">Fines </w:t>
+            </w:r>
+            <w:r>
+              <w:rPr>
+                <w:rFonts w:ascii="Palatino Linotype" w:hAnsi="Palatino Linotype"/>
+                <w:b/>
+                <w:bCs/>
+                <w:sz w:val="20"/>
+                <w:szCs w:val="20"/>
+              </w:rPr>
+              <w:t>Suspend</w:t>
+            </w:r>
+            <w:r>
+              <w:rPr>
+                <w:rFonts w:ascii="Palatino Linotype" w:hAnsi="Palatino Linotype"/>
+                <w:b/>
+                <w:bCs/>
+                <w:sz w:val="20"/>
+                <w:szCs w:val="20"/>
+              </w:rPr>
+              <w:t>ed</w:t>
+            </w:r>
+          </w:p>
+        </w:tc>
+        <w:tc>
+          <w:tcPr>
+            <w:tcW w:w="3289" w:type="dxa"/>
+          </w:tcPr>
+          <w:p>
+            <w:pPr>
+              <w:tabs>
+                <w:tab w:val="left" w:pos="-1080"/>
+                <w:tab w:val="left" w:pos="-720"/>
+                <w:tab w:val="left" w:pos="0"/>
+                <w:tab w:val="left" w:pos="720"/>
+                <w:tab w:val="left" w:pos="1440"/>
+                <w:tab w:val="left" w:pos="2160"/>
+                <w:tab w:val="left" w:pos="2880"/>
+                <w:tab w:val="left" w:pos="3600"/>
+                <w:tab w:val="left" w:pos="4320"/>
+                <w:tab w:val="left" w:pos="4680"/>
+              </w:tabs>
+              <w:rPr>
+                <w:rFonts w:ascii="Palatino Linotype" w:hAnsi="Palatino Linotype"/>
+                <w:b/>
+                <w:bCs/>
+                <w:sz w:val="20"/>
+                <w:szCs w:val="20"/>
+              </w:rPr>
+            </w:pPr>
+            <w:r>
+              <w:rPr>
+                <w:rFonts w:ascii="Palatino Linotype" w:hAnsi="Palatino Linotype"/>
+                <w:b/>
+                <w:bCs/>
+                <w:sz w:val="20"/>
+                <w:szCs w:val="20"/>
+              </w:rPr>
+              <w:t xml:space="preserve"> </w:t>
+            </w:r>
+          </w:p>
+        </w:tc>
+        <w:tc>
+          <w:tcPr>
+            <w:tcW w:w="3289" w:type="dxa"/>
+          </w:tcPr>
+          <w:p>
+            <w:pPr>
+              <w:tabs>
+                <w:tab w:val="left" w:pos="-1080"/>
+                <w:tab w:val="left" w:pos="-720"/>
+                <w:tab w:val="left" w:pos="0"/>
+                <w:tab w:val="left" w:pos="720"/>
+                <w:tab w:val="left" w:pos="1440"/>
+                <w:tab w:val="left" w:pos="2160"/>
+                <w:tab w:val="left" w:pos="2880"/>
+                <w:tab w:val="left" w:pos="3600"/>
+                <w:tab w:val="left" w:pos="4320"/>
+                <w:tab w:val="left" w:pos="4680"/>
+              </w:tabs>
+              <w:rPr>
+                <w:rFonts w:ascii="Palatino Linotype" w:hAnsi="Palatino Linotype"/>
+                <w:b/>
+                <w:bCs/>
+                <w:sz w:val="20"/>
+                <w:szCs w:val="20"/>
+              </w:rPr>
+            </w:pPr>
+            <w:r>
+              <w:rPr>
+                <w:rFonts w:ascii="Palatino Linotype" w:hAnsi="Palatino Linotype"/>
+                <w:b/>
+                <w:bCs/>
+                <w:sz w:val="20"/>
+                <w:szCs w:val="20"/>
+              </w:rPr>
+              <w:t xml:space="preserve"> </w:t>
             </w:r>
           </w:p>
         </w:tc>
@@ -1790,27 +1967,7 @@
                 <w:sz w:val="20"/>
                 <w:szCs w:val="20"/>
               </w:rPr>
-              <w:t xml:space="preserve">Fines </w:t>
-            </w:r>
-            <w:r>
-              <w:rPr>
-                <w:rFonts w:ascii="Palatino Linotype" w:hAnsi="Palatino Linotype"/>
-                <w:b/>
-                <w:bCs/>
-                <w:sz w:val="20"/>
-                <w:szCs w:val="20"/>
-              </w:rPr>
-              <w:t>Suspend</w:t>
-            </w:r>
-            <w:r>
-              <w:rPr>
-                <w:rFonts w:ascii="Palatino Linotype" w:hAnsi="Palatino Linotype"/>
-                <w:b/>
-                <w:bCs/>
-                <w:sz w:val="20"/>
-                <w:szCs w:val="20"/>
-              </w:rPr>
-              <w:t>ed</w:t>
+              <w:t>Jail Days</w:t>
             </w:r>
           </w:p>
         </w:tc>
@@ -1848,7 +2005,7 @@
                 <w:sz w:val="20"/>
                 <w:szCs w:val="20"/>
               </w:rPr>
-              <w:t xml:space="preserve">$ 0</w:t>
+              <w:t xml:space="preserve"> </w:t>
             </w:r>
           </w:p>
         </w:tc>
@@ -1886,7 +2043,7 @@
                 <w:sz w:val="20"/>
                 <w:szCs w:val="20"/>
               </w:rPr>
-              <w:t xml:space="preserve">$ 0</w:t>
+              <w:t xml:space="preserve"> </w:t>
             </w:r>
           </w:p>
         </w:tc>
@@ -1924,7 +2081,7 @@
                 <w:sz w:val="20"/>
                 <w:szCs w:val="20"/>
               </w:rPr>
-              <w:t xml:space="preserve">$ 0</w:t>
+              <w:t xml:space="preserve">180</w:t>
             </w:r>
           </w:p>
         </w:tc>
@@ -1969,163 +2126,6 @@
               </w:rPr>
               <w:t>Jail Days</w:t>
             </w:r>
-          </w:p>
-        </w:tc>
-        <w:tc>
-          <w:tcPr>
-            <w:tcW w:w="3289" w:type="dxa"/>
-          </w:tcPr>
-          <w:p>
-            <w:pPr>
-              <w:tabs>
-                <w:tab w:val="left" w:pos="-1080"/>
-                <w:tab w:val="left" w:pos="-720"/>
-                <w:tab w:val="left" w:pos="0"/>
-                <w:tab w:val="left" w:pos="720"/>
-                <w:tab w:val="left" w:pos="1440"/>
-                <w:tab w:val="left" w:pos="2160"/>
-                <w:tab w:val="left" w:pos="2880"/>
-                <w:tab w:val="left" w:pos="3600"/>
-                <w:tab w:val="left" w:pos="4320"/>
-                <w:tab w:val="left" w:pos="4680"/>
-              </w:tabs>
-              <w:rPr>
-                <w:rFonts w:ascii="Palatino Linotype" w:hAnsi="Palatino Linotype"/>
-                <w:b/>
-                <w:bCs/>
-                <w:sz w:val="20"/>
-                <w:szCs w:val="20"/>
-              </w:rPr>
-            </w:pPr>
-            <w:r>
-              <w:rPr>
-                <w:rFonts w:ascii="Palatino Linotype" w:hAnsi="Palatino Linotype"/>
-                <w:b/>
-                <w:bCs/>
-                <w:sz w:val="20"/>
-                <w:szCs w:val="20"/>
-              </w:rPr>
-              <w:t xml:space="preserve">5</w:t>
-            </w:r>
-          </w:p>
-        </w:tc>
-        <w:tc>
-          <w:tcPr>
-            <w:tcW w:w="3289" w:type="dxa"/>
-          </w:tcPr>
-          <w:p>
-            <w:pPr>
-              <w:tabs>
-                <w:tab w:val="left" w:pos="-1080"/>
-                <w:tab w:val="left" w:pos="-720"/>
-                <w:tab w:val="left" w:pos="0"/>
-                <w:tab w:val="left" w:pos="720"/>
-                <w:tab w:val="left" w:pos="1440"/>
-                <w:tab w:val="left" w:pos="2160"/>
-                <w:tab w:val="left" w:pos="2880"/>
-                <w:tab w:val="left" w:pos="3600"/>
-                <w:tab w:val="left" w:pos="4320"/>
-                <w:tab w:val="left" w:pos="4680"/>
-              </w:tabs>
-              <w:rPr>
-                <w:rFonts w:ascii="Palatino Linotype" w:hAnsi="Palatino Linotype"/>
-                <w:b/>
-                <w:bCs/>
-                <w:sz w:val="20"/>
-                <w:szCs w:val="20"/>
-              </w:rPr>
-            </w:pPr>
-            <w:r>
-              <w:rPr>
-                <w:rFonts w:ascii="Palatino Linotype" w:hAnsi="Palatino Linotype"/>
-                <w:b/>
-                <w:bCs/>
-                <w:sz w:val="20"/>
-                <w:szCs w:val="20"/>
-              </w:rPr>
-              <w:t xml:space="preserve">None</w:t>
-            </w:r>
-          </w:p>
-        </w:tc>
-        <w:tc>
-          <w:tcPr>
-            <w:tcW w:w="3289" w:type="dxa"/>
-          </w:tcPr>
-          <w:p>
-            <w:pPr>
-              <w:tabs>
-                <w:tab w:val="left" w:pos="-1080"/>
-                <w:tab w:val="left" w:pos="-720"/>
-                <w:tab w:val="left" w:pos="0"/>
-                <w:tab w:val="left" w:pos="720"/>
-                <w:tab w:val="left" w:pos="1440"/>
-                <w:tab w:val="left" w:pos="2160"/>
-                <w:tab w:val="left" w:pos="2880"/>
-                <w:tab w:val="left" w:pos="3600"/>
-                <w:tab w:val="left" w:pos="4320"/>
-                <w:tab w:val="left" w:pos="4680"/>
-              </w:tabs>
-              <w:rPr>
-                <w:rFonts w:ascii="Palatino Linotype" w:hAnsi="Palatino Linotype"/>
-                <w:b/>
-                <w:bCs/>
-                <w:sz w:val="20"/>
-                <w:szCs w:val="20"/>
-              </w:rPr>
-            </w:pPr>
-            <w:r>
-              <w:rPr>
-                <w:rFonts w:ascii="Palatino Linotype" w:hAnsi="Palatino Linotype"/>
-                <w:b/>
-                <w:bCs/>
-                <w:sz w:val="20"/>
-                <w:szCs w:val="20"/>
-              </w:rPr>
-              <w:t xml:space="preserve">None</w:t>
-            </w:r>
-          </w:p>
-        </w:tc>
-      </w:tr>
-      <w:tr>
-        <w:trPr>
-          <w:jc w:val="center"/>
-        </w:trPr>
-        <w:tc>
-          <w:tcPr>
-            <w:tcW w:w="2182" w:type="dxa"/>
-          </w:tcPr>
-          <w:p>
-            <w:pPr>
-              <w:tabs>
-                <w:tab w:val="left" w:pos="-1080"/>
-                <w:tab w:val="left" w:pos="-720"/>
-                <w:tab w:val="left" w:pos="0"/>
-                <w:tab w:val="left" w:pos="720"/>
-                <w:tab w:val="left" w:pos="1440"/>
-                <w:tab w:val="left" w:pos="2160"/>
-                <w:tab w:val="left" w:pos="2880"/>
-                <w:tab w:val="left" w:pos="3600"/>
-                <w:tab w:val="left" w:pos="4320"/>
-                <w:tab w:val="left" w:pos="4680"/>
-              </w:tabs>
-              <w:rPr>
-                <w:rFonts w:ascii="Palatino Linotype" w:hAnsi="Palatino Linotype"/>
-                <w:b/>
-                <w:bCs/>
-                <w:sz w:val="20"/>
-                <w:szCs w:val="20"/>
-              </w:rPr>
-            </w:pPr>
-            <w:r>
-              <w:rPr>
-                <w:rFonts w:ascii="Palatino Linotype" w:hAnsi="Palatino Linotype"/>
-                <w:b/>
-                <w:bCs/>
-                <w:sz w:val="20"/>
-                <w:szCs w:val="20"/>
-              </w:rPr>
-              <w:t>Jail Days</w:t>
-            </w:r>
             <w:r>
               <w:rPr>
                 <w:rFonts w:ascii="Palatino Linotype" w:hAnsi="Palatino Linotype"/>
@@ -2182,7 +2182,7 @@
                 <w:sz w:val="20"/>
                 <w:szCs w:val="20"/>
               </w:rPr>
-              <w:t xml:space="preserve">None</w:t>
+              <w:t xml:space="preserve"> </w:t>
             </w:r>
           </w:p>
         </w:tc>
@@ -2220,7 +2220,7 @@
                 <w:sz w:val="20"/>
                 <w:szCs w:val="20"/>
               </w:rPr>
-              <w:t xml:space="preserve">None</w:t>
+              <w:t xml:space="preserve"> </w:t>
             </w:r>
           </w:p>
         </w:tc>
@@ -2258,7 +2258,7 @@
                 <w:sz w:val="20"/>
                 <w:szCs w:val="20"/>
               </w:rPr>
-              <w:t xml:space="preserve">None</w:t>
+              <w:t xml:space="preserve">177</w:t>
             </w:r>
           </w:p>
         </w:tc>
@@ -2488,7 +2488,7 @@
           <w:sz w:val="20"/>
           <w:szCs w:val="20"/>
         </w:rPr>
-        <w:t xml:space="preserve">March 03, 2022</w:t>
+        <w:t xml:space="preserve">March 04, 2022</w:t>
       </w:r>
       <w:r>
         <w:rPr>
@@ -2649,6 +2649,84 @@
           <w:szCs w:val="20"/>
         </w:rPr>
         <w:t xml:space="preserve"/>
+        <w:br/>
+        <w:t xml:space="preserve"/>
+      </w:r>
+    </w:p>
+    <w:p>
+      <w:pPr>
+        <w:jc w:val="both"/>
+        <w:rPr>
+          <w:rFonts w:ascii="Palatino Linotype" w:hAnsi="Palatino Linotype"/>
+          <w:sz w:val="20"/>
+          <w:szCs w:val="20"/>
+        </w:rPr>
+      </w:pPr>
+      <w:r>
+        <w:rPr>
+          <w:rFonts w:ascii="Palatino Linotype" w:hAnsi="Palatino Linotype"/>
+          <w:b/>
+          <w:bCs/>
+          <w:sz w:val="20"/>
+          <w:szCs w:val="20"/>
+        </w:rPr>
+        <w:t>Jail.</w:t>
+      </w:r>
+      <w:r>
+        <w:rPr>
+          <w:rFonts w:ascii="Palatino Linotype" w:hAnsi="Palatino Linotype"/>
+          <w:sz w:val="20"/>
+          <w:szCs w:val="20"/>
+        </w:rPr>
+        <w:t xml:space="preserve"> The 3-day jail sentence imposed in this case is suspended upon condition that Defendant complete the Driver Intervention Program within 90 days. See terms of Community Control. </w:t>
+      </w:r>
+      <w:r>
+        <w:rPr>
+          <w:rFonts w:ascii="Palatino Linotype" w:hAnsi="Palatino Linotype"/>
+          <w:sz w:val="20"/>
+          <w:szCs w:val="20"/>
+        </w:rPr>
+        <w:t xml:space="preserve"/>
+      </w:r>
+      <w:r>
+        <w:rPr>
+          <w:rFonts w:ascii="Palatino Linotype" w:hAnsi="Palatino Linotype"/>
+          <w:sz w:val="20"/>
+          <w:szCs w:val="20"/>
+        </w:rPr>
+        <w:t xml:space="preserve"/>
+      </w:r>
+      <w:r>
+        <w:rPr>
+          <w:rFonts w:ascii="Palatino Linotype" w:hAnsi="Palatino Linotype"/>
+          <w:sz w:val="20"/>
+          <w:szCs w:val="20"/>
+        </w:rPr>
+        <w:t xml:space="preserve"/>
+      </w:r>
+      <w:r>
+        <w:rPr>
+          <w:rFonts w:ascii="Palatino Linotype" w:hAnsi="Palatino Linotype"/>
+          <w:sz w:val="20"/>
+          <w:szCs w:val="20"/>
+        </w:rPr>
+        <w:t xml:space="preserve"/>
+      </w:r>
+      <w:r>
+        <w:rPr>
+          <w:rFonts w:ascii="Palatino Linotype" w:hAnsi="Palatino Linotype"/>
+          <w:sz w:val="20"/>
+          <w:szCs w:val="20"/>
+        </w:rPr>
+        <w:t xml:space="preserve"/>
+      </w:r>
+      <w:r>
+        <w:rPr>
+          <w:rFonts w:ascii="Palatino Linotype" w:hAnsi="Palatino Linotype"/>
+          <w:sz w:val="20"/>
+          <w:szCs w:val="20"/>
+        </w:rPr>
+        <w:t xml:space="preserve"/>
       </w:r>
       <w:r>
         <w:rPr>
@@ -2666,19 +2744,11 @@
         <w:jc w:val="both"/>
         <w:rPr>
           <w:rFonts w:ascii="Palatino Linotype" w:hAnsi="Palatino Linotype"/>
-          <w:sz w:val="20"/>
-          <w:szCs w:val="20"/>
-        </w:rPr>
-      </w:pPr>
-      <w:r>
-        <w:rPr>
-          <w:rFonts w:ascii="Palatino Linotype" w:hAnsi="Palatino Linotype"/>
           <w:b/>
           <w:sz w:val="20"/>
           <w:szCs w:val="20"/>
         </w:rPr>
-        <w:t xml:space="preserve">Jail </w:t>
-      </w:r>
+      </w:pPr>
       <w:r>
         <w:rPr>
           <w:rFonts w:ascii="Palatino Linotype" w:hAnsi="Palatino Linotype"/>
@@ -2686,7 +2756,7 @@
           <w:sz w:val="20"/>
           <w:szCs w:val="20"/>
         </w:rPr>
-        <w:t>Reporting</w:t>
+        <w:t>Community Control</w:t>
       </w:r>
       <w:r>
         <w:rPr>
@@ -2695,7 +2765,7 @@
           <w:sz w:val="20"/>
           <w:szCs w:val="20"/>
         </w:rPr>
-        <w:t xml:space="preserve"> Terms.</w:t>
+        <w:t>.</w:t>
       </w:r>
       <w:r>
         <w:rPr>
@@ -2712,32 +2782,153 @@
           <w:sz w:val="20"/>
           <w:szCs w:val="20"/>
         </w:rPr>
-        <w:t xml:space="preserve"/>
-      </w:r>
-      <w:r>
-        <w:rPr>
-          <w:rFonts w:ascii="Palatino Linotype" w:hAnsi="Palatino Linotype"/>
-          <w:sz w:val="20"/>
-          <w:szCs w:val="20"/>
-        </w:rPr>
-        <w:t xml:space="preserve"/>
-      </w:r>
-      <w:r>
-        <w:rPr>
-          <w:rFonts w:ascii="Palatino Linotype" w:hAnsi="Palatino Linotype"/>
-          <w:sz w:val="20"/>
-          <w:szCs w:val="20"/>
-        </w:rPr>
-        <w:t xml:space="preserve">Defendant shall schedule the jail days imposed in this case through the Office of Community Control.</w:t>
+        <w:t xml:space="preserve">For a period of </w:t>
+      </w:r>
+      <w:r>
+        <w:rPr>
+          <w:rFonts w:ascii="Palatino Linotype" w:hAnsi="Palatino Linotype"/>
+          <w:b/>
+          <w:sz w:val="20"/>
+          <w:szCs w:val="20"/>
+          <w:u w:val="single"/>
+        </w:rPr>
+        <w:t xml:space="preserve">1 year</w:t>
+      </w:r>
+      <w:r>
+        <w:rPr>
+          <w:rFonts w:ascii="Palatino Linotype" w:hAnsi="Palatino Linotype"/>
+          <w:sz w:val="20"/>
+          <w:szCs w:val="20"/>
+        </w:rPr>
+        <w:t xml:space="preserve">, Defendant shall be under </w:t>
+      </w:r>
+      <w:r>
+        <w:rPr>
+          <w:rFonts w:ascii="Palatino Linotype" w:hAnsi="Palatino Linotype"/>
+          <w:b/>
+          <w:sz w:val="20"/>
+          <w:szCs w:val="20"/>
+          <w:u w:val="single"/>
+        </w:rPr>
+        <w:t xml:space="preserve">basic</w:t>
+      </w:r>
+      <w:r>
+        <w:rPr>
+          <w:rFonts w:ascii="Palatino Linotype" w:hAnsi="Palatino Linotype"/>
+          <w:b/>
+          <w:sz w:val="20"/>
+          <w:szCs w:val="20"/>
+          <w:u w:val="single"/>
+        </w:rPr>
+        <w:t xml:space="preserve"> </w:t>
+      </w:r>
+      <w:r>
+        <w:rPr>
+          <w:rFonts w:ascii="Palatino Linotype" w:hAnsi="Palatino Linotype"/>
+          <w:b/>
+          <w:sz w:val="20"/>
+          <w:szCs w:val="20"/>
+          <w:u w:val="single"/>
+        </w:rPr>
+        <w:t>supervision</w:t>
+      </w:r>
+      <w:r>
+        <w:rPr>
+          <w:rFonts w:ascii="Palatino Linotype" w:hAnsi="Palatino Linotype"/>
+          <w:sz w:val="20"/>
+          <w:szCs w:val="20"/>
+        </w:rPr>
+        <w:t xml:space="preserve"> </w:t>
+      </w:r>
+      <w:r>
+        <w:rPr>
+          <w:rFonts w:ascii="Palatino Linotype" w:hAnsi="Palatino Linotype"/>
+          <w:sz w:val="20"/>
+          <w:szCs w:val="20"/>
+        </w:rPr>
+        <w:t>with the Office of Community Control.  The Court advised Defendant that as a result of any failure to comply with the terms of community control, the Court may impose a longer term of community control up to a total of 5 years; impose a definite jail term to include any days stayed or otherwise authorized by law; and/or otherwise modify the terms of community control set forth below.</w:t>
       </w:r>
     </w:p>
     <w:p>
       <w:pPr>
+        <w:spacing w:line="276" w:lineRule="auto"/>
+        <w:jc w:val="both"/>
+        <w:rPr>
+          <w:rFonts w:ascii="Palatino Linotype" w:hAnsi="Palatino Linotype"/>
+          <w:b/>
+          <w:sz w:val="20"/>
+          <w:szCs w:val="20"/>
+        </w:rPr>
+      </w:pPr>
+    </w:p>
+    <w:p>
+      <w:pPr>
+        <w:jc w:val="both"/>
+        <w:rPr>
+          <w:rFonts w:ascii="Palatino Linotype" w:hAnsi="Palatino Linotype"/>
+          <w:sz w:val="20"/>
+          <w:szCs w:val="20"/>
+        </w:rPr>
+      </w:pPr>
+      <w:r>
+        <w:rPr>
+          <w:rFonts w:ascii="Palatino Linotype" w:hAnsi="Palatino Linotype"/>
+          <w:sz w:val="20"/>
+          <w:szCs w:val="20"/>
+        </w:rPr>
+        <w:t xml:space="preserve">While subject to </w:t>
+      </w:r>
+      <w:r>
+        <w:rPr>
+          <w:rFonts w:ascii="Palatino Linotype" w:hAnsi="Palatino Linotype"/>
+          <w:sz w:val="20"/>
+          <w:szCs w:val="20"/>
+        </w:rPr>
+        <w:t xml:space="preserve">community control, Defendant shall: </w:t>
+      </w:r>
+    </w:p>
+    <w:p>
+      <w:pPr>
+        <w:jc w:val="both"/>
+        <w:rPr>
+          <w:rFonts w:ascii="Palatino Linotype" w:hAnsi="Palatino Linotype"/>
+          <w:sz w:val="20"/>
+          <w:szCs w:val="20"/>
+        </w:rPr>
+      </w:pPr>
+    </w:p>
+    <w:p>
+      <w:pPr>
+        <w:ind w:firstLine="419"/>
+        <w:jc w:val="both"/>
+        <w:rPr>
+          <w:rFonts w:ascii="Palatino Linotype" w:hAnsi="Palatino Linotype"/>
+          <w:sz w:val="20"/>
+          <w:szCs w:val="20"/>
+          <w:u w:val="single"/>
+        </w:rPr>
+      </w:pPr>
+      <w:r>
+        <w:rPr>
+          <w:rFonts w:ascii="Palatino Linotype" w:hAnsi="Palatino Linotype"/>
+          <w:sz w:val="20"/>
+          <w:szCs w:val="20"/>
+          <w:u w:val="single"/>
+        </w:rPr>
+        <w:t>General Terms</w:t>
+      </w:r>
+    </w:p>
+    <w:p>
+      <w:pPr>
         <w:pStyle w:val="ListParagraph"/>
+        <w:widowControl/>
         <w:numPr>
           <w:ilvl w:val="0"/>
-          <w:numId w:val="3"/>
+          <w:numId w:val="2"/>
         </w:numPr>
+        <w:autoSpaceDE/>
+        <w:autoSpaceDN/>
+        <w:adjustRightInd/>
         <w:jc w:val="both"/>
         <w:rPr>
           <w:rFonts w:ascii="Palatino Linotype" w:hAnsi="Palatino Linotype"/>
@@ -2751,32 +2942,20 @@
           <w:sz w:val="20"/>
           <w:szCs w:val="20"/>
         </w:rPr>
-        <w:t>Defendant shall report to jail time</w:t>
-      </w:r>
-      <w:r>
-        <w:rPr>
-          <w:rFonts w:ascii="Palatino Linotype" w:hAnsi="Palatino Linotype"/>
-          <w:sz w:val="20"/>
-          <w:szCs w:val="20"/>
-        </w:rPr>
-        <w:t>l</w:t>
-      </w:r>
-      <w:r>
-        <w:rPr>
-          <w:rFonts w:ascii="Palatino Linotype" w:hAnsi="Palatino Linotype"/>
-          <w:sz w:val="20"/>
-          <w:szCs w:val="20"/>
-        </w:rPr>
-        <w:t>y and sober.</w:t>
+        <w:t>Report forthwith to the Office of Community Control.</w:t>
       </w:r>
     </w:p>
     <w:p>
       <w:pPr>
         <w:pStyle w:val="ListParagraph"/>
+        <w:widowControl/>
         <w:numPr>
           <w:ilvl w:val="0"/>
-          <w:numId w:val="3"/>
+          <w:numId w:val="2"/>
         </w:numPr>
+        <w:autoSpaceDE/>
+        <w:autoSpaceDN/>
+        <w:adjustRightInd/>
         <w:jc w:val="both"/>
         <w:rPr>
           <w:rFonts w:ascii="Palatino Linotype" w:hAnsi="Palatino Linotype"/>
@@ -2790,48 +2969,52 @@
           <w:sz w:val="20"/>
           <w:szCs w:val="20"/>
         </w:rPr>
-        <w:t xml:space="preserve">The jail days imposed shall be served</w:t>
-      </w:r>
-      <w:r>
-        <w:rPr>
-          <w:rFonts w:ascii="Palatino Linotype" w:hAnsi="Palatino Linotype"/>
-          <w:sz w:val="20"/>
-          <w:szCs w:val="20"/>
-        </w:rPr>
-        <w:t xml:space="preserve"> as</w:t>
-      </w:r>
-      <w:r>
-        <w:rPr>
-          <w:rFonts w:ascii="Palatino Linotype" w:hAnsi="Palatino Linotype"/>
-          <w:sz w:val="20"/>
-          <w:szCs w:val="20"/>
-        </w:rPr>
-        <w:t xml:space="preserve"> consecutive days. </w:t>
-      </w:r>
-      <w:r>
-        <w:rPr>
-          <w:rFonts w:ascii="Palatino Linotype" w:hAnsi="Palatino Linotype"/>
-          <w:sz w:val="20"/>
-          <w:szCs w:val="20"/>
-        </w:rPr>
-        <w:t xml:space="preserve"/>
-      </w:r>
-      <w:r>
-        <w:rPr>
-          <w:rFonts w:ascii="Palatino Linotype" w:hAnsi="Palatino Linotype"/>
-          <w:sz w:val="20"/>
-          <w:szCs w:val="20"/>
-        </w:rPr>
-        <w:t xml:space="preserve"/>
+        <w:t>Abide by the law, comply with the community control</w:t>
+      </w:r>
+      <w:r>
+        <w:rPr>
+          <w:rFonts w:ascii="Palatino Linotype" w:hAnsi="Palatino Linotype"/>
+          <w:sz w:val="20"/>
+          <w:szCs w:val="20"/>
+        </w:rPr>
+        <w:t xml:space="preserve"> terms set by the Office of Community Control</w:t>
+      </w:r>
+      <w:r>
+        <w:rPr>
+          <w:rFonts w:ascii="Palatino Linotype" w:hAnsi="Palatino Linotype"/>
+          <w:sz w:val="20"/>
+          <w:szCs w:val="20"/>
+        </w:rPr>
+        <w:t xml:space="preserve">, and not leave the state without the permission of the Court and/or </w:t>
+      </w:r>
+      <w:r>
+        <w:rPr>
+          <w:rFonts w:ascii="Palatino Linotype" w:hAnsi="Palatino Linotype"/>
+          <w:sz w:val="20"/>
+          <w:szCs w:val="20"/>
+        </w:rPr>
+        <w:t>the Office of Community Control</w:t>
+      </w:r>
+      <w:r>
+        <w:rPr>
+          <w:rFonts w:ascii="Palatino Linotype" w:hAnsi="Palatino Linotype"/>
+          <w:sz w:val="20"/>
+          <w:szCs w:val="20"/>
+        </w:rPr>
+        <w:t>.</w:t>
       </w:r>
     </w:p>
     <w:p>
       <w:pPr>
         <w:pStyle w:val="ListParagraph"/>
+        <w:widowControl/>
         <w:numPr>
           <w:ilvl w:val="0"/>
-          <w:numId w:val="3"/>
+          <w:numId w:val="2"/>
         </w:numPr>
+        <w:autoSpaceDE/>
+        <w:autoSpaceDN/>
+        <w:adjustRightInd/>
         <w:jc w:val="both"/>
         <w:rPr>
           <w:rFonts w:ascii="Palatino Linotype" w:hAnsi="Palatino Linotype"/>
@@ -2845,106 +3028,147 @@
           <w:sz w:val="20"/>
           <w:szCs w:val="20"/>
         </w:rPr>
-        <w:t xml:space="preserve">Defendant is granted </w:t>
-      </w:r>
-      <w:r>
-        <w:rPr>
-          <w:rFonts w:ascii="Palatino Linotype" w:hAnsi="Palatino Linotype"/>
-          <w:b/>
-          <w:sz w:val="20"/>
-          <w:szCs w:val="20"/>
-        </w:rPr>
-        <w:t xml:space="preserve">credit for 3 days</w:t>
-      </w:r>
-      <w:r>
-        <w:rPr>
-          <w:rFonts w:ascii="Palatino Linotype" w:hAnsi="Palatino Linotype"/>
-          <w:sz w:val="20"/>
-          <w:szCs w:val="20"/>
-        </w:rPr>
-        <w:t xml:space="preserve"> already served in jail.</w:t>
-      </w:r>
-      <w:r>
-        <w:rPr>
-          <w:rFonts w:ascii="Palatino Linotype" w:hAnsi="Palatino Linotype"/>
-          <w:sz w:val="20"/>
-          <w:szCs w:val="20"/>
-        </w:rPr>
-        <w:t xml:space="preserve"/>
-      </w:r>
-      <w:r>
-        <w:rPr>
-          <w:rFonts w:ascii="Palatino Linotype" w:hAnsi="Palatino Linotype"/>
-          <w:sz w:val="20"/>
-          <w:szCs w:val="20"/>
-        </w:rPr>
-        <w:t xml:space="preserve"/>
+        <w:t xml:space="preserve">Pay probation fees monthly.  </w:t>
       </w:r>
     </w:p>
     <w:p>
       <w:pPr>
         <w:pStyle w:val="ListParagraph"/>
+        <w:widowControl/>
         <w:numPr>
           <w:ilvl w:val="0"/>
-          <w:numId w:val="3"/>
+          <w:numId w:val="2"/>
         </w:numPr>
+        <w:autoSpaceDE/>
+        <w:autoSpaceDN/>
+        <w:adjustRightInd/>
         <w:jc w:val="both"/>
         <w:rPr>
           <w:rFonts w:ascii="Palatino Linotype" w:hAnsi="Palatino Linotype"/>
-          <w:sz w:val="20"/>
-          <w:szCs w:val="20"/>
-        </w:rPr>
-      </w:pPr>
-      <w:r>
-        <w:rPr>
-          <w:rFonts w:ascii="Palatino Linotype" w:hAnsi="Palatino Linotype"/>
-          <w:sz w:val="20"/>
-          <w:szCs w:val="20"/>
-        </w:rPr>
-        <w:t>Defendant shall timely pay</w:t>
-      </w:r>
-      <w:r>
-        <w:rPr>
-          <w:rFonts w:ascii="Palatino Linotype" w:hAnsi="Palatino Linotype"/>
-          <w:sz w:val="20"/>
-          <w:szCs w:val="20"/>
-        </w:rPr>
-        <w:t>,</w:t>
-      </w:r>
-      <w:r>
-        <w:rPr>
-          <w:rFonts w:ascii="Palatino Linotype" w:hAnsi="Palatino Linotype"/>
-          <w:sz w:val="20"/>
-          <w:szCs w:val="20"/>
-        </w:rPr>
-        <w:t xml:space="preserve"> or dispute</w:t>
-      </w:r>
-      <w:r>
-        <w:rPr>
-          <w:rFonts w:ascii="Palatino Linotype" w:hAnsi="Palatino Linotype"/>
-          <w:sz w:val="20"/>
-          <w:szCs w:val="20"/>
-        </w:rPr>
-        <w:t>,</w:t>
-      </w:r>
-      <w:r>
-        <w:rPr>
-          <w:rFonts w:ascii="Palatino Linotype" w:hAnsi="Palatino Linotype"/>
-          <w:sz w:val="20"/>
-          <w:szCs w:val="20"/>
-        </w:rPr>
-        <w:t xml:space="preserve"> confinement costs billed pursuant to R.C. 2929.37 or be subject to certificate of judgment by the Clerk.</w:t>
+          <w:b/>
+          <w:bCs/>
+          <w:sz w:val="20"/>
+          <w:szCs w:val="20"/>
+        </w:rPr>
+      </w:pPr>
+      <w:r>
+        <w:rPr>
+          <w:rFonts w:ascii="Palatino Linotype" w:hAnsi="Palatino Linotype"/>
+          <w:sz w:val="20"/>
+          <w:szCs w:val="20"/>
+        </w:rPr>
+        <w:t>Make all reasonable effort to obtain and maintain employment.  Defendant shall report any change in employment status immediately.</w:t>
+      </w:r>
+      <w:r>
+        <w:rPr>
+          <w:rFonts w:ascii="Palatino Linotype" w:hAnsi="Palatino Linotype"/>
+          <w:sz w:val="20"/>
+          <w:szCs w:val="20"/>
+        </w:rPr>
+        <w:t xml:space="preserve"> </w:t>
       </w:r>
     </w:p>
     <w:p>
       <w:pPr>
+        <w:pStyle w:val="ListParagraph"/>
+        <w:widowControl/>
+        <w:numPr>
+          <w:ilvl w:val="0"/>
+          <w:numId w:val="2"/>
+        </w:numPr>
+        <w:autoSpaceDE/>
+        <w:autoSpaceDN/>
+        <w:adjustRightInd/>
         <w:jc w:val="both"/>
         <w:rPr>
           <w:rFonts w:ascii="Palatino Linotype" w:hAnsi="Palatino Linotype"/>
-          <w:sz w:val="20"/>
-          <w:szCs w:val="20"/>
-        </w:rPr>
-      </w:pPr>
+          <w:b/>
+          <w:bCs/>
+          <w:sz w:val="20"/>
+          <w:szCs w:val="20"/>
+        </w:rPr>
+      </w:pPr>
+      <w:r>
+        <w:rPr>
+          <w:rFonts w:ascii="Palatino Linotype" w:hAnsi="Palatino Linotype"/>
+          <w:sz w:val="20"/>
+          <w:szCs w:val="20"/>
+        </w:rPr>
+        <w:t>Submit to alcohol/drug testing at the request of community control or any other law enforcement officer.</w:t>
+      </w:r>
+    </w:p>
+    <w:p>
+      <w:pPr>
+        <w:pStyle w:val="ListParagraph"/>
+        <w:widowControl/>
+        <w:numPr>
+          <w:ilvl w:val="0"/>
+          <w:numId w:val="2"/>
+        </w:numPr>
+        <w:autoSpaceDE/>
+        <w:autoSpaceDN/>
+        <w:adjustRightInd/>
+        <w:jc w:val="both"/>
+        <w:rPr>
+          <w:rFonts w:ascii="Palatino Linotype" w:hAnsi="Palatino Linotype"/>
+          <w:b/>
+          <w:bCs/>
+          <w:sz w:val="20"/>
+          <w:szCs w:val="20"/>
+        </w:rPr>
+      </w:pPr>
+      <w:r>
+        <w:rPr>
+          <w:rFonts w:ascii="Palatino Linotype" w:hAnsi="Palatino Linotype"/>
+          <w:sz w:val="20"/>
+          <w:szCs w:val="20"/>
+        </w:rPr>
+        <w:t>Not possess/consume/purchase any alcoholic beverages or drugs of abuse.</w:t>
+      </w:r>
+    </w:p>
+    <w:p>
+      <w:pPr>
+        <w:widowControl/>
+        <w:autoSpaceDE/>
+        <w:autoSpaceDN/>
+        <w:adjustRightInd/>
+        <w:ind w:left="419"/>
+        <w:jc w:val="both"/>
+        <w:rPr>
+          <w:rFonts w:ascii="Palatino Linotype" w:hAnsi="Palatino Linotype"/>
+          <w:b/>
+          <w:bCs/>
+          <w:sz w:val="20"/>
+          <w:szCs w:val="20"/>
+        </w:rPr>
+      </w:pPr>
+    </w:p>
+    <w:p>
+      <w:pPr>
+        <w:widowControl/>
+        <w:autoSpaceDE/>
+        <w:autoSpaceDN/>
+        <w:adjustRightInd/>
+        <w:ind w:left="419"/>
+        <w:jc w:val="both"/>
+        <w:rPr>
+          <w:rFonts w:ascii="Palatino Linotype" w:hAnsi="Palatino Linotype"/>
+          <w:bCs/>
+          <w:sz w:val="20"/>
+          <w:szCs w:val="20"/>
+          <w:u w:val="single"/>
+        </w:rPr>
+      </w:pPr>
+      <w:r>
+        <w:rPr>
+          <w:rFonts w:ascii="Palatino Linotype" w:hAnsi="Palatino Linotype"/>
+          <w:bCs/>
+          <w:sz w:val="20"/>
+          <w:szCs w:val="20"/>
+          <w:u w:val="single"/>
+        </w:rPr>
+        <w:t>Additional Terms</w:t>
+      </w:r>
       <w:r>
         <w:rPr>
           <w:rFonts w:ascii="Palatino Linotype" w:hAnsi="Palatino Linotype"/>
@@ -2967,6 +3191,104 @@
           <w:sz w:val="20"/>
           <w:szCs w:val="20"/>
         </w:rPr>
+        <w:t xml:space="preserve">  </w:t>
+      </w:r>
+    </w:p>
+    <w:p>
+      <w:pPr>
+        <w:pStyle w:val="ListParagraph"/>
+        <w:widowControl/>
+        <w:numPr>
+          <w:ilvl w:val="0"/>
+          <w:numId w:val="2"/>
+        </w:numPr>
+        <w:autoSpaceDE/>
+        <w:autoSpaceDN/>
+        <w:adjustRightInd/>
+        <w:jc w:val="both"/>
+        <w:rPr>
+          <w:rFonts w:ascii="Palatino Linotype" w:hAnsi="Palatino Linotype"/>
+          <w:sz w:val="20"/>
+          <w:szCs w:val="20"/>
+        </w:rPr>
+      </w:pPr>
+      <w:r>
+        <w:rPr>
+          <w:rFonts w:ascii="Palatino Linotype" w:hAnsi="Palatino Linotype"/>
+          <w:bCs/>
+          <w:sz w:val="20"/>
+          <w:szCs w:val="20"/>
+        </w:rPr>
+        <w:t>Within 90 days provide proof of completion of</w:t>
+      </w:r>
+      <w:r>
+        <w:rPr>
+          <w:rFonts w:ascii="Palatino Linotype" w:hAnsi="Palatino Linotype"/>
+          <w:sz w:val="20"/>
+          <w:szCs w:val="20"/>
+        </w:rPr>
+        <w:t xml:space="preserve"> </w:t>
+      </w:r>
+      <w:r>
+        <w:rPr>
+          <w:rFonts w:ascii="Palatino Linotype" w:hAnsi="Palatino Linotype"/>
+          <w:bCs/>
+          <w:sz w:val="20"/>
+          <w:szCs w:val="20"/>
+        </w:rPr>
+        <w:t>a</w:t>
+      </w:r>
+      <w:r>
+        <w:rPr>
+          <w:rFonts w:ascii="Palatino Linotype" w:hAnsi="Palatino Linotype"/>
+          <w:bCs/>
+          <w:sz w:val="20"/>
+          <w:szCs w:val="20"/>
+        </w:rPr>
+        <w:t>n approved</w:t>
+      </w:r>
+      <w:r>
+        <w:rPr>
+          <w:rFonts w:ascii="Palatino Linotype" w:hAnsi="Palatino Linotype"/>
+          <w:bCs/>
+          <w:sz w:val="20"/>
+          <w:szCs w:val="20"/>
+        </w:rPr>
+        <w:t xml:space="preserve"> driver intervention program</w:t>
+      </w:r>
+      <w:r>
+        <w:rPr>
+          <w:rFonts w:ascii="Palatino Linotype" w:hAnsi="Palatino Linotype"/>
+          <w:bCs/>
+          <w:sz w:val="20"/>
+          <w:szCs w:val="20"/>
+        </w:rPr>
+        <w:t xml:space="preserve"> or serve 3 days in the Delaware County Jail</w:t>
+      </w:r>
+      <w:r>
+        <w:rPr>
+          <w:rFonts w:ascii="Palatino Linotype" w:hAnsi="Palatino Linotype"/>
+          <w:bCs/>
+          <w:sz w:val="20"/>
+          <w:szCs w:val="20"/>
+        </w:rPr>
+        <w:t xml:space="preserve">.</w:t>
+      </w:r>
+      <w:r>
+        <w:rPr>
+          <w:rFonts w:ascii="Palatino Linotype" w:hAnsi="Palatino Linotype"/>
+          <w:bCs/>
+          <w:sz w:val="20"/>
+          <w:szCs w:val="20"/>
+        </w:rPr>
+        <w:t xml:space="preserve"> </w:t>
+      </w:r>
+      <w:r>
+        <w:rPr>
+          <w:rFonts w:ascii="Palatino Linotype" w:hAnsi="Palatino Linotype"/>
+          <w:sz w:val="20"/>
+          <w:szCs w:val="20"/>
+        </w:rPr>
         <w:t xml:space="preserve"/>
       </w:r>
       <w:r>
@@ -2977,6 +3299,104 @@
         </w:rPr>
         <w:t xml:space="preserve"/>
       </w:r>
+      <w:r>
+        <w:rPr>
+          <w:rFonts w:ascii="Palatino Linotype" w:hAnsi="Palatino Linotype"/>
+          <w:sz w:val="20"/>
+          <w:szCs w:val="20"/>
+        </w:rPr>
+        <w:t xml:space="preserve"/>
+      </w:r>
+      <w:r>
+        <w:rPr>
+          <w:rFonts w:ascii="Palatino Linotype" w:hAnsi="Palatino Linotype"/>
+          <w:sz w:val="20"/>
+          <w:szCs w:val="20"/>
+        </w:rPr>
+        <w:t xml:space="preserve"/>
+      </w:r>
+      <w:r>
+        <w:rPr>
+          <w:rFonts w:ascii="Palatino Linotype" w:hAnsi="Palatino Linotype"/>
+          <w:sz w:val="20"/>
+          <w:szCs w:val="20"/>
+        </w:rPr>
+        <w:t xml:space="preserve"/>
+      </w:r>
+      <w:r>
+        <w:rPr>
+          <w:rFonts w:ascii="Palatino Linotype" w:hAnsi="Palatino Linotype"/>
+          <w:sz w:val="20"/>
+          <w:szCs w:val="20"/>
+        </w:rPr>
+        <w:t xml:space="preserve"/>
+      </w:r>
+      <w:r>
+        <w:rPr>
+          <w:rFonts w:ascii="Palatino Linotype" w:hAnsi="Palatino Linotype"/>
+          <w:sz w:val="20"/>
+          <w:szCs w:val="20"/>
+        </w:rPr>
+        <w:t xml:space="preserve"/>
+      </w:r>
+      <w:r>
+        <w:rPr>
+          <w:rFonts w:ascii="Palatino Linotype" w:hAnsi="Palatino Linotype"/>
+          <w:sz w:val="20"/>
+          <w:szCs w:val="20"/>
+        </w:rPr>
+        <w:t xml:space="preserve"/>
+      </w:r>
+      <w:r>
+        <w:rPr>
+          <w:rFonts w:ascii="Palatino Linotype" w:hAnsi="Palatino Linotype"/>
+          <w:sz w:val="20"/>
+          <w:szCs w:val="20"/>
+        </w:rPr>
+        <w:t xml:space="preserve"/>
+      </w:r>
+      <w:r>
+        <w:rPr>
+          <w:rFonts w:ascii="Palatino Linotype" w:hAnsi="Palatino Linotype"/>
+          <w:sz w:val="20"/>
+          <w:szCs w:val="20"/>
+        </w:rPr>
+        <w:t xml:space="preserve"/>
+      </w:r>
+      <w:r>
+        <w:rPr>
+          <w:rFonts w:ascii="Palatino Linotype" w:hAnsi="Palatino Linotype"/>
+          <w:sz w:val="20"/>
+          <w:szCs w:val="20"/>
+        </w:rPr>
+        <w:t xml:space="preserve"/>
+      </w:r>
+      <w:r>
+        <w:rPr>
+          <w:rFonts w:ascii="Palatino Linotype" w:hAnsi="Palatino Linotype"/>
+          <w:sz w:val="20"/>
+          <w:szCs w:val="20"/>
+        </w:rPr>
+        <w:t xml:space="preserve"/>
+      </w:r>
+      <w:r>
+        <w:rPr>
+          <w:rFonts w:ascii="Palatino Linotype" w:hAnsi="Palatino Linotype"/>
+          <w:sz w:val="20"/>
+          <w:szCs w:val="20"/>
+        </w:rPr>
+        <w:t xml:space="preserve"/>
+      </w:r>
+    </w:p>
+    <w:p>
+      <w:pPr>
+        <w:jc w:val="both"/>
+        <w:rPr>
+          <w:rFonts w:ascii="Palatino Linotype" w:hAnsi="Palatino Linotype"/>
+          <w:sz w:val="20"/>
+          <w:szCs w:val="20"/>
+        </w:rPr>
+      </w:pPr>
       <w:r>
         <w:rPr>
           <w:rFonts w:ascii="Palatino Linotype" w:hAnsi="Palatino Linotype"/>
@@ -3317,7 +3737,7 @@
           <w:sz w:val="16"/>
           <w:szCs w:val="16"/>
         </w:rPr>
-        <w:t xml:space="preserve"/>
+        <w:t xml:space="preserve">Community Control: PS    </w:t>
       </w:r>
       <w:r>
         <w:rPr>
@@ -3325,7 +3745,31 @@
           <w:sz w:val="16"/>
           <w:szCs w:val="16"/>
         </w:rPr>
-        <w:t xml:space="preserve">County Jail: PS   EM;</w:t>
+        <w:t>EM;</w:t>
+      </w:r>
+      <w:r>
+        <w:rPr>
+          <w:rFonts w:ascii="Palatino Linotype" w:hAnsi="Palatino Linotype"/>
+          <w:sz w:val="16"/>
+          <w:szCs w:val="16"/>
+        </w:rPr>
+        <w:t xml:space="preserve"> </w:t>
+      </w:r>
+      <w:r>
+        <w:rPr>
+          <w:rFonts w:ascii="Palatino Linotype" w:hAnsi="Palatino Linotype"/>
+          <w:sz w:val="16"/>
+          <w:szCs w:val="16"/>
+        </w:rPr>
+        <w:t xml:space="preserve"/>
+      </w:r>
+      <w:r>
+        <w:rPr>
+          <w:rFonts w:ascii="Palatino Linotype" w:hAnsi="Palatino Linotype"/>
+          <w:sz w:val="16"/>
+          <w:szCs w:val="16"/>
+        </w:rPr>
+        <w:t xml:space="preserve"/>
       </w:r>
     </w:p>
     <w:p>

</xml_diff>